<commit_message>
refs #219 Several documentation updates.  Now all of the primitives and their attributes are at least listed in the document, but much more detail is needed.  This also updates the Makefile to set TRICK_HOST_CPU to "uname -s" if TRICK_HOST_CPU isn't already set.  This is good for people who build dcapp on systems without Trick.
git-svn-id: https://tricklab.jsc.nasa.gov/svn/repos/dcapp/trunk@13 caffc767-fac6-498e-a973-f5283f39b8c3
</commit_message>
<xml_diff>
--- a/docs/dcapp.docx
+++ b/docs/dcapp.docx
@@ -27,21 +27,39 @@
       </w:sdtEndPr>
       <w:sdtContent>
         <w:p>
-          <w:r>
-            <w:rPr>
-              <w:noProof/>
-            </w:rPr>
-            <w:pict w14:anchorId="7F6ADF83">
-              <v:group id="_x0000_s1113" style="position:absolute;margin-left:72.25pt;margin-top:162pt;width:467.45pt;height:90pt;z-index:-251655168;mso-position-horizontal-relative:page;mso-position-vertical-relative:page" coordorigin="1652,3240" coordsize="9349,1800">
-                <v:roundrect id="_x0000_s1114" style="position:absolute;left:1652;top:3240;width:499;height:1800;mso-wrap-edited:f;mso-position-horizontal-relative:page;mso-position-vertical-relative:page" arcsize="14248f" wrapcoords="-939 0 -939 21240 21600 21240 21600 0 -939 0" fillcolor="#548dd4 [1951]" stroked="f">
+          <w:pPr>
+            <w:sectPr>
+              <w:footerReference w:type="even" r:id="rId9"/>
+              <w:footerReference w:type="default" r:id="rId10"/>
+              <w:footerReference w:type="first" r:id="rId11"/>
+              <w:pgSz w:w="12240" w:h="15840"/>
+              <w:pgMar w:top="1440" w:right="1800" w:bottom="1440" w:left="1800" w:header="720" w:footer="720" w:gutter="0"/>
+              <w:pgNumType w:fmt="lowerRoman"/>
+              <w:cols w:space="720"/>
+              <w:titlePg/>
+            </w:sectPr>
+          </w:pPr>
+          <w:r>
+            <w:rPr>
+              <w:rFonts w:asciiTheme="majorHAnsi" w:eastAsiaTheme="majorEastAsia" w:hAnsiTheme="majorHAnsi" w:cstheme="majorBidi"/>
+              <w:b/>
+              <w:bCs/>
+              <w:noProof/>
+              <w:color w:val="365F91" w:themeColor="accent1" w:themeShade="BF"/>
+              <w:sz w:val="28"/>
+              <w:szCs w:val="28"/>
+            </w:rPr>
+            <w:pict w14:anchorId="27FE61D6">
+              <v:group id="_x0000_s1120" style="position:absolute;margin-left:-17.75pt;margin-top:90pt;width:467.45pt;height:90pt;z-index:-251650048;mso-position-horizontal-relative:text;mso-position-vertical-relative:text" coordorigin="1445,3240" coordsize="9349,1800" wrapcoords="34 0 -34 360 -34 20520 0 21240 21565 21240 21600 20520 21600 360 21530 0 34 0">
+                <v:roundrect id="_x0000_s1114" style="position:absolute;left:1445;top:3240;width:499;height:1800;mso-wrap-edited:f;mso-position-horizontal-relative:page;mso-position-vertical-relative:page" arcsize="14248f" wrapcoords="-939 0 -939 21240 21600 21240 21600 0 -939 0" o:regroupid="1" fillcolor="#548dd4 [1951]" stroked="f">
                   <v:fill color2="#8db3e2 [1311]" rotate="t" focus="100%" type="gradient"/>
                 </v:roundrect>
-                <v:roundrect id="_x0000_s1115" style="position:absolute;left:1946;top:3240;width:2314;height:1800;mso-wrap-edited:f;mso-position-horizontal-relative:page;mso-position-vertical-relative:page" arcsize="0" wrapcoords="-37 0 -37 21240 21600 21240 21600 0 -37 0" fillcolor="#8db3e2 [1311]" stroked="f">
+                <v:roundrect id="_x0000_s1115" style="position:absolute;left:1739;top:3240;width:2314;height:1800;mso-wrap-edited:f;mso-position-horizontal-relative:page;mso-position-vertical-relative:page" arcsize="0" wrapcoords="-37 0 -37 21240 21600 21240 21600 0 -37 0" o:regroupid="1" fillcolor="#8db3e2 [1311]" stroked="f">
                   <v:fill color2="#b8cce4 [1300]" rotate="t" focus="100%" type="gradient"/>
                 </v:roundrect>
-                <v:roundrect id="_x0000_s1116" style="position:absolute;left:2151;top:3240;width:8850;height:1800;mso-wrap-edited:f;mso-position-horizontal-relative:page;mso-position-vertical-relative:page" arcsize="3896f" wrapcoords="37 0 -37 360 -37 20520 0 21240 21562 21240 21600 20520 21600 360 21524 0 37 0" fillcolor="#8db3e2 [1311]" stroked="f">
+                <v:roundrect id="_x0000_s1116" style="position:absolute;left:1944;top:3240;width:8850;height:1800;mso-wrap-edited:f;mso-position-horizontal-relative:page;mso-position-vertical-relative:page" arcsize="3896f" wrapcoords="37 0 -37 360 -37 20520 0 21240 21562 21240 21600 20520 21600 360 21524 0 37 0" o:regroupid="1" fillcolor="#8db3e2 [1311]" stroked="f">
                   <v:fill color2="#b8cce4 [1300]" rotate="t" focus="100%" type="gradient"/>
-                  <v:textbox inset="0,,36pt">
+                  <v:textbox style="mso-next-textbox:#_x0000_s1116" inset="0,,36pt">
                     <w:txbxContent>
                       <w:sdt>
                         <w:sdtPr>
@@ -52,7 +70,7 @@
                             <w:szCs w:val="44"/>
                           </w:rPr>
                           <w:alias w:val="Title"/>
-                          <w:id w:val="8081538"/>
+                          <w:id w:val="1606623463"/>
                           <w:dataBinding w:prefixMappings="xmlns:ns0='http://purl.org/dc/elements/1.1/' xmlns:ns1='http://schemas.openxmlformats.org/package/2006/metadata/core-properties' " w:xpath="/ns1:coreProperties[1]/ns0:title[1]" w:storeItemID="{6C3C8BC8-F283-45AE-878A-BAB7291924A1}"/>
                           <w:text/>
                         </w:sdtPr>
@@ -90,15 +108,12 @@
                           </w:rPr>
                           <w:alias w:val="Subtitle"/>
                           <w:tag w:val="Subtitle"/>
-                          <w:id w:val="8081539"/>
+                          <w:id w:val="-1842922272"/>
                           <w:text/>
                         </w:sdtPr>
                         <w:sdtContent>
                           <w:p>
                             <w:pPr>
-                              <w:pBdr>
-                                <w:bottom w:val="dotted" w:sz="4" w:space="6" w:color="1F497D" w:themeColor="text2"/>
-                              </w:pBdr>
                               <w:spacing w:after="60"/>
                               <w:rPr>
                                 <w:rFonts w:asciiTheme="majorHAnsi" w:hAnsiTheme="majorHAnsi"/>
@@ -123,6 +138,9 @@
                       </w:sdt>
                       <w:p>
                         <w:pPr>
+                          <w:pBdr>
+                            <w:top w:val="single" w:sz="4" w:space="1" w:color="1F497D" w:themeColor="text2"/>
+                          </w:pBdr>
                           <w:spacing w:after="60"/>
                           <w:rPr>
                             <w:rFonts w:asciiTheme="majorHAnsi" w:hAnsiTheme="majorHAnsi"/>
@@ -142,7 +160,7 @@
                               <w:szCs w:val="28"/>
                             </w:rPr>
                             <w:alias w:val="Author"/>
-                            <w:id w:val="8081540"/>
+                            <w:id w:val="-1498406951"/>
                             <w:dataBinding w:prefixMappings="xmlns:ns0='http://purl.org/dc/elements/1.1/' xmlns:ns1='http://schemas.openxmlformats.org/package/2006/metadata/core-properties' " w:xpath="/ns1:coreProperties[1]/ns0:creator[1]" w:storeItemID="{6C3C8BC8-F283-45AE-878A-BAB7291924A1}"/>
                             <w:text/>
                           </w:sdtPr>
@@ -164,42 +182,94 @@
                     </w:txbxContent>
                   </v:textbox>
                 </v:roundrect>
-                <w10:wrap anchorx="page" anchory="page"/>
+                <w10:wrap type="tight"/>
               </v:group>
             </w:pict>
           </w:r>
           <w:r>
             <w:rPr>
+              <w:rFonts w:asciiTheme="majorHAnsi" w:eastAsiaTheme="majorEastAsia" w:hAnsiTheme="majorHAnsi" w:cstheme="majorBidi"/>
+              <w:b/>
+              <w:bCs/>
+              <w:noProof/>
+              <w:color w:val="365F91" w:themeColor="accent1" w:themeShade="BF"/>
+              <w:sz w:val="28"/>
+              <w:szCs w:val="28"/>
+            </w:rPr>
+            <w:drawing>
+              <wp:anchor distT="0" distB="0" distL="114300" distR="114300" simplePos="0" relativeHeight="251662336" behindDoc="0" locked="0" layoutInCell="1" allowOverlap="1" wp14:anchorId="5AC6228D" wp14:editId="74820ABD">
+                <wp:simplePos x="0" y="0"/>
+                <wp:positionH relativeFrom="margin">
+                  <wp:align>center</wp:align>
+                </wp:positionH>
+                <wp:positionV relativeFrom="margin">
+                  <wp:align>center</wp:align>
+                </wp:positionV>
+                <wp:extent cx="1620000" cy="1620000"/>
+                <wp:effectExtent l="0" t="0" r="0" b="0"/>
+                <wp:wrapSquare wrapText="bothSides"/>
+                <wp:docPr id="2" name="Picture 2"/>
+                <wp:cNvGraphicFramePr>
+                  <a:graphicFrameLocks xmlns:a="http://schemas.openxmlformats.org/drawingml/2006/main" noChangeAspect="1"/>
+                </wp:cNvGraphicFramePr>
+                <a:graphic xmlns:a="http://schemas.openxmlformats.org/drawingml/2006/main">
+                  <a:graphicData uri="http://schemas.openxmlformats.org/drawingml/2006/picture">
+                    <pic:pic xmlns:pic="http://schemas.openxmlformats.org/drawingml/2006/picture">
+                      <pic:nvPicPr>
+                        <pic:cNvPr id="1" name="Picture 2"/>
+                        <pic:cNvPicPr>
+                          <a:picLocks noChangeAspect="1" noChangeArrowheads="1"/>
+                        </pic:cNvPicPr>
+                      </pic:nvPicPr>
+                      <pic:blipFill>
+                        <a:blip r:embed="rId12">
+                          <a:alphaModFix/>
+                          <a:extLst>
+                            <a:ext uri="{28A0092B-C50C-407E-A947-70E740481C1C}">
+                              <a14:useLocalDpi xmlns:a14="http://schemas.microsoft.com/office/drawing/2010/main" val="0"/>
+                            </a:ext>
+                          </a:extLst>
+                        </a:blip>
+                        <a:srcRect/>
+                        <a:stretch>
+                          <a:fillRect/>
+                        </a:stretch>
+                      </pic:blipFill>
+                      <pic:spPr bwMode="auto">
+                        <a:xfrm>
+                          <a:off x="0" y="0"/>
+                          <a:ext cx="1620000" cy="1620000"/>
+                        </a:xfrm>
+                        <a:prstGeom prst="rect">
+                          <a:avLst/>
+                        </a:prstGeom>
+                        <a:noFill/>
+                        <a:ln>
+                          <a:noFill/>
+                        </a:ln>
+                      </pic:spPr>
+                    </pic:pic>
+                  </a:graphicData>
+                </a:graphic>
+                <wp14:sizeRelH relativeFrom="margin">
+                  <wp14:pctWidth>0</wp14:pctWidth>
+                </wp14:sizeRelH>
+                <wp14:sizeRelV relativeFrom="margin">
+                  <wp14:pctHeight>0</wp14:pctHeight>
+                </wp14:sizeRelV>
+              </wp:anchor>
+            </w:drawing>
+          </w:r>
+          <w:r>
+            <w:rPr>
               <w:noProof/>
             </w:rPr>
             <w:pict w14:anchorId="420DB3B4">
-              <v:roundrect id="_x0000_s1112" style="position:absolute;margin-left:28.85pt;margin-top:23.5pt;width:554.25pt;height:735.75pt;z-index:-251656192;mso-position-horizontal-relative:page;mso-position-vertical-relative:page" arcsize="1259f" fillcolor="#f2f2f2 [3052]" strokecolor="#8db3e2 [1311]" strokeweight="3pt">
+              <v:roundrect id="_x0000_s1112" style="position:absolute;margin-left:28.85pt;margin-top:23.5pt;width:554.25pt;height:735.75pt;z-index:-251656192;mso-position-horizontal-relative:page;mso-position-vertical-relative:page" arcsize="1259f" fillcolor="white [3212]" strokecolor="#8db3e2 [1311]" strokeweight="3pt">
                 <w10:wrap anchorx="page" anchory="page"/>
               </v:roundrect>
             </w:pict>
           </w:r>
-        </w:p>
-        <w:p>
-          <w:pPr>
-            <w:pStyle w:val="TOCHeading"/>
-            <w:rPr>
-              <w:b w:val="0"/>
-              <w:bCs w:val="0"/>
-              <w:color w:val="948A54" w:themeColor="background2" w:themeShade="80"/>
-              <w:sz w:val="72"/>
-              <w:szCs w:val="72"/>
-            </w:rPr>
-            <w:sectPr>
-              <w:footerReference w:type="even" r:id="rId9"/>
-              <w:footerReference w:type="default" r:id="rId10"/>
-              <w:footerReference w:type="first" r:id="rId11"/>
-              <w:pgSz w:w="12240" w:h="15840"/>
-              <w:pgMar w:top="1440" w:right="1800" w:bottom="1440" w:left="1800" w:header="720" w:footer="720" w:gutter="0"/>
-              <w:pgNumType w:fmt="lowerRoman"/>
-              <w:cols w:space="720"/>
-              <w:titlePg/>
-            </w:sectPr>
-          </w:pPr>
         </w:p>
         <w:p>
           <w:pPr>
@@ -277,7 +347,7 @@
             <w:rPr>
               <w:noProof/>
             </w:rPr>
-            <w:instrText xml:space="preserve"> PAGEREF _Toc246155610 \h </w:instrText>
+            <w:instrText xml:space="preserve"> PAGEREF _Toc248486395 \h </w:instrText>
           </w:r>
           <w:r>
             <w:rPr>
@@ -338,7 +408,7 @@
             <w:rPr>
               <w:noProof/>
             </w:rPr>
-            <w:instrText xml:space="preserve"> PAGEREF _Toc246155611 \h </w:instrText>
+            <w:instrText xml:space="preserve"> PAGEREF _Toc248486396 \h </w:instrText>
           </w:r>
           <w:r>
             <w:rPr>
@@ -401,7 +471,7 @@
             <w:rPr>
               <w:noProof/>
             </w:rPr>
-            <w:instrText xml:space="preserve"> PAGEREF _Toc246155612 \h </w:instrText>
+            <w:instrText xml:space="preserve"> PAGEREF _Toc248486397 \h </w:instrText>
           </w:r>
           <w:r>
             <w:rPr>
@@ -464,7 +534,7 @@
             <w:rPr>
               <w:noProof/>
             </w:rPr>
-            <w:instrText xml:space="preserve"> PAGEREF _Toc246155613 \h </w:instrText>
+            <w:instrText xml:space="preserve"> PAGEREF _Toc248486398 \h </w:instrText>
           </w:r>
           <w:r>
             <w:rPr>
@@ -527,7 +597,7 @@
             <w:rPr>
               <w:noProof/>
             </w:rPr>
-            <w:instrText xml:space="preserve"> PAGEREF _Toc246155614 \h </w:instrText>
+            <w:instrText xml:space="preserve"> PAGEREF _Toc248486399 \h </w:instrText>
           </w:r>
           <w:r>
             <w:rPr>
@@ -588,7 +658,7 @@
             <w:rPr>
               <w:noProof/>
             </w:rPr>
-            <w:instrText xml:space="preserve"> PAGEREF _Toc246155615 \h </w:instrText>
+            <w:instrText xml:space="preserve"> PAGEREF _Toc248486400 \h </w:instrText>
           </w:r>
           <w:r>
             <w:rPr>
@@ -649,7 +719,7 @@
             <w:rPr>
               <w:noProof/>
             </w:rPr>
-            <w:instrText xml:space="preserve"> PAGEREF _Toc246155616 \h </w:instrText>
+            <w:instrText xml:space="preserve"> PAGEREF _Toc248486401 \h </w:instrText>
           </w:r>
           <w:r>
             <w:rPr>
@@ -712,7 +782,7 @@
             <w:rPr>
               <w:noProof/>
             </w:rPr>
-            <w:instrText xml:space="preserve"> PAGEREF _Toc246155617 \h </w:instrText>
+            <w:instrText xml:space="preserve"> PAGEREF _Toc248486402 \h </w:instrText>
           </w:r>
           <w:r>
             <w:rPr>
@@ -775,7 +845,7 @@
             <w:rPr>
               <w:noProof/>
             </w:rPr>
-            <w:instrText xml:space="preserve"> PAGEREF _Toc246155618 \h </w:instrText>
+            <w:instrText xml:space="preserve"> PAGEREF _Toc248486403 \h </w:instrText>
           </w:r>
           <w:r>
             <w:rPr>
@@ -838,7 +908,7 @@
             <w:rPr>
               <w:noProof/>
             </w:rPr>
-            <w:instrText xml:space="preserve"> PAGEREF _Toc246155619 \h </w:instrText>
+            <w:instrText xml:space="preserve"> PAGEREF _Toc248486404 \h </w:instrText>
           </w:r>
           <w:r>
             <w:rPr>
@@ -900,7 +970,7 @@
             <w:rPr>
               <w:noProof/>
             </w:rPr>
-            <w:instrText xml:space="preserve"> PAGEREF _Toc246155620 \h </w:instrText>
+            <w:instrText xml:space="preserve"> PAGEREF _Toc248486405 \h </w:instrText>
           </w:r>
           <w:r>
             <w:rPr>
@@ -962,7 +1032,7 @@
             <w:rPr>
               <w:noProof/>
             </w:rPr>
-            <w:instrText xml:space="preserve"> PAGEREF _Toc246155621 \h </w:instrText>
+            <w:instrText xml:space="preserve"> PAGEREF _Toc248486406 \h </w:instrText>
           </w:r>
           <w:r>
             <w:rPr>
@@ -1024,7 +1094,7 @@
             <w:rPr>
               <w:noProof/>
             </w:rPr>
-            <w:instrText xml:space="preserve"> PAGEREF _Toc246155622 \h </w:instrText>
+            <w:instrText xml:space="preserve"> PAGEREF _Toc248486407 \h </w:instrText>
           </w:r>
           <w:r>
             <w:rPr>
@@ -1087,7 +1157,7 @@
             <w:rPr>
               <w:noProof/>
             </w:rPr>
-            <w:instrText xml:space="preserve"> PAGEREF _Toc246155623 \h </w:instrText>
+            <w:instrText xml:space="preserve"> PAGEREF _Toc248486408 \h </w:instrText>
           </w:r>
           <w:r>
             <w:rPr>
@@ -1150,7 +1220,7 @@
             <w:rPr>
               <w:noProof/>
             </w:rPr>
-            <w:instrText xml:space="preserve"> PAGEREF _Toc246155624 \h </w:instrText>
+            <w:instrText xml:space="preserve"> PAGEREF _Toc248486409 \h </w:instrText>
           </w:r>
           <w:r>
             <w:rPr>
@@ -1212,7 +1282,7 @@
             <w:rPr>
               <w:noProof/>
             </w:rPr>
-            <w:instrText xml:space="preserve"> PAGEREF _Toc246155625 \h </w:instrText>
+            <w:instrText xml:space="preserve"> PAGEREF _Toc248486410 \h </w:instrText>
           </w:r>
           <w:r>
             <w:rPr>
@@ -1274,7 +1344,7 @@
             <w:rPr>
               <w:noProof/>
             </w:rPr>
-            <w:instrText xml:space="preserve"> PAGEREF _Toc246155626 \h </w:instrText>
+            <w:instrText xml:space="preserve"> PAGEREF _Toc248486411 \h </w:instrText>
           </w:r>
           <w:r>
             <w:rPr>
@@ -1291,7 +1361,7 @@
             <w:rPr>
               <w:noProof/>
             </w:rPr>
-            <w:t>9</w:t>
+            <w:t>10</w:t>
           </w:r>
           <w:r>
             <w:rPr>
@@ -1335,7 +1405,7 @@
             <w:rPr>
               <w:noProof/>
             </w:rPr>
-            <w:instrText xml:space="preserve"> PAGEREF _Toc246155627 \h </w:instrText>
+            <w:instrText xml:space="preserve"> PAGEREF _Toc248486412 \h </w:instrText>
           </w:r>
           <w:r>
             <w:rPr>
@@ -1352,7 +1422,7 @@
             <w:rPr>
               <w:noProof/>
             </w:rPr>
-            <w:t>9</w:t>
+            <w:t>12</w:t>
           </w:r>
           <w:r>
             <w:rPr>
@@ -1360,6 +1430,8 @@
             </w:rPr>
             <w:fldChar w:fldCharType="end"/>
           </w:r>
+          <w:bookmarkStart w:id="0" w:name="_GoBack"/>
+          <w:bookmarkEnd w:id="0"/>
         </w:p>
         <w:p>
           <w:pPr>
@@ -1398,7 +1470,7 @@
             <w:rPr>
               <w:noProof/>
             </w:rPr>
-            <w:instrText xml:space="preserve"> PAGEREF _Toc246155628 \h </w:instrText>
+            <w:instrText xml:space="preserve"> PAGEREF _Toc248486413 \h </w:instrText>
           </w:r>
           <w:r>
             <w:rPr>
@@ -1415,7 +1487,7 @@
             <w:rPr>
               <w:noProof/>
             </w:rPr>
-            <w:t>9</w:t>
+            <w:t>12</w:t>
           </w:r>
           <w:r>
             <w:rPr>
@@ -1443,7 +1515,7 @@
             <w:rPr>
               <w:noProof/>
             </w:rPr>
-            <w:t>5.2 Graphic File Formats</w:t>
+            <w:t>5.2 Alignment Specification</w:t>
           </w:r>
           <w:r>
             <w:rPr>
@@ -1461,7 +1533,7 @@
             <w:rPr>
               <w:noProof/>
             </w:rPr>
-            <w:instrText xml:space="preserve"> PAGEREF _Toc246155629 \h </w:instrText>
+            <w:instrText xml:space="preserve"> PAGEREF _Toc248486414 \h </w:instrText>
           </w:r>
           <w:r>
             <w:rPr>
@@ -1478,7 +1550,7 @@
             <w:rPr>
               <w:noProof/>
             </w:rPr>
-            <w:t>9</w:t>
+            <w:t>12</w:t>
           </w:r>
           <w:r>
             <w:rPr>
@@ -1506,7 +1578,7 @@
             <w:rPr>
               <w:noProof/>
             </w:rPr>
-            <w:t>5.3 Display Logic File</w:t>
+            <w:t>5.3 Graphic File Formats</w:t>
           </w:r>
           <w:r>
             <w:rPr>
@@ -1524,7 +1596,7 @@
             <w:rPr>
               <w:noProof/>
             </w:rPr>
-            <w:instrText xml:space="preserve"> PAGEREF _Toc246155630 \h </w:instrText>
+            <w:instrText xml:space="preserve"> PAGEREF _Toc248486415 \h </w:instrText>
           </w:r>
           <w:r>
             <w:rPr>
@@ -1541,7 +1613,7 @@
             <w:rPr>
               <w:noProof/>
             </w:rPr>
-            <w:t>9</w:t>
+            <w:t>12</w:t>
           </w:r>
           <w:r>
             <w:rPr>
@@ -1569,7 +1641,7 @@
             <w:rPr>
               <w:noProof/>
             </w:rPr>
-            <w:t>5.4 Element Values</w:t>
+            <w:t>5.4 Display Logic File</w:t>
           </w:r>
           <w:r>
             <w:rPr>
@@ -1587,7 +1659,7 @@
             <w:rPr>
               <w:noProof/>
             </w:rPr>
-            <w:instrText xml:space="preserve"> PAGEREF _Toc246155631 \h </w:instrText>
+            <w:instrText xml:space="preserve"> PAGEREF _Toc248486416 \h </w:instrText>
           </w:r>
           <w:r>
             <w:rPr>
@@ -1604,7 +1676,70 @@
             <w:rPr>
               <w:noProof/>
             </w:rPr>
-            <w:t>9</w:t>
+            <w:t>13</w:t>
+          </w:r>
+          <w:r>
+            <w:rPr>
+              <w:noProof/>
+            </w:rPr>
+            <w:fldChar w:fldCharType="end"/>
+          </w:r>
+        </w:p>
+        <w:p>
+          <w:pPr>
+            <w:pStyle w:val="TOC2"/>
+            <w:tabs>
+              <w:tab w:val="right" w:leader="dot" w:pos="8630"/>
+            </w:tabs>
+            <w:rPr>
+              <w:rFonts w:eastAsiaTheme="minorEastAsia"/>
+              <w:b w:val="0"/>
+              <w:noProof/>
+              <w:sz w:val="24"/>
+              <w:szCs w:val="24"/>
+              <w:lang w:eastAsia="ja-JP"/>
+            </w:rPr>
+          </w:pPr>
+          <w:r>
+            <w:rPr>
+              <w:noProof/>
+            </w:rPr>
+            <w:t>5.5 Element Values</w:t>
+          </w:r>
+          <w:r>
+            <w:rPr>
+              <w:noProof/>
+            </w:rPr>
+            <w:tab/>
+          </w:r>
+          <w:r>
+            <w:rPr>
+              <w:noProof/>
+            </w:rPr>
+            <w:fldChar w:fldCharType="begin"/>
+          </w:r>
+          <w:r>
+            <w:rPr>
+              <w:noProof/>
+            </w:rPr>
+            <w:instrText xml:space="preserve"> PAGEREF _Toc248486417 \h </w:instrText>
+          </w:r>
+          <w:r>
+            <w:rPr>
+              <w:noProof/>
+            </w:rPr>
+          </w:r>
+          <w:r>
+            <w:rPr>
+              <w:noProof/>
+            </w:rPr>
+            <w:fldChar w:fldCharType="separate"/>
+          </w:r>
+          <w:r>
+            <w:rPr>
+              <w:noProof/>
+            </w:rPr>
+            <w:t>13</w:t>
           </w:r>
           <w:r>
             <w:rPr>
@@ -1631,7 +1766,7 @@
             <w:rPr>
               <w:noProof/>
             </w:rPr>
-            <w:t>5.4.1 Constants</w:t>
+            <w:t>5.5.1 Constants</w:t>
           </w:r>
           <w:r>
             <w:rPr>
@@ -1649,7 +1784,7 @@
             <w:rPr>
               <w:noProof/>
             </w:rPr>
-            <w:instrText xml:space="preserve"> PAGEREF _Toc246155632 \h </w:instrText>
+            <w:instrText xml:space="preserve"> PAGEREF _Toc248486418 \h </w:instrText>
           </w:r>
           <w:r>
             <w:rPr>
@@ -1666,7 +1801,7 @@
             <w:rPr>
               <w:noProof/>
             </w:rPr>
-            <w:t>9</w:t>
+            <w:t>13</w:t>
           </w:r>
           <w:r>
             <w:rPr>
@@ -1693,7 +1828,7 @@
             <w:rPr>
               <w:noProof/>
             </w:rPr>
-            <w:t>5.4.2 Variables</w:t>
+            <w:t>5.5.2 Variables</w:t>
           </w:r>
           <w:r>
             <w:rPr>
@@ -1711,7 +1846,7 @@
             <w:rPr>
               <w:noProof/>
             </w:rPr>
-            <w:instrText xml:space="preserve"> PAGEREF _Toc246155633 \h </w:instrText>
+            <w:instrText xml:space="preserve"> PAGEREF _Toc248486419 \h </w:instrText>
           </w:r>
           <w:r>
             <w:rPr>
@@ -1728,7 +1863,7 @@
             <w:rPr>
               <w:noProof/>
             </w:rPr>
-            <w:t>9</w:t>
+            <w:t>13</w:t>
           </w:r>
           <w:r>
             <w:rPr>
@@ -1755,7 +1890,7 @@
             <w:rPr>
               <w:noProof/>
             </w:rPr>
-            <w:t>5.4.3 Environment Variables</w:t>
+            <w:t>5.5.3 Environment Variables</w:t>
           </w:r>
           <w:r>
             <w:rPr>
@@ -1773,7 +1908,7 @@
             <w:rPr>
               <w:noProof/>
             </w:rPr>
-            <w:instrText xml:space="preserve"> PAGEREF _Toc246155634 \h </w:instrText>
+            <w:instrText xml:space="preserve"> PAGEREF _Toc248486420 \h </w:instrText>
           </w:r>
           <w:r>
             <w:rPr>
@@ -1790,7 +1925,7 @@
             <w:rPr>
               <w:noProof/>
             </w:rPr>
-            <w:t>9</w:t>
+            <w:t>13</w:t>
           </w:r>
           <w:r>
             <w:rPr>
@@ -1810,7 +1945,7 @@
       <w:pPr>
         <w:pStyle w:val="Heading1"/>
         <w:sectPr>
-          <w:footerReference w:type="first" r:id="rId12"/>
+          <w:footerReference w:type="first" r:id="rId13"/>
           <w:pgSz w:w="12240" w:h="15840"/>
           <w:pgMar w:top="1440" w:right="1800" w:bottom="1440" w:left="1800" w:header="720" w:footer="720" w:gutter="0"/>
           <w:pgNumType w:fmt="lowerRoman" w:start="1"/>
@@ -1818,14 +1953,12 @@
           <w:titlePg/>
         </w:sectPr>
       </w:pPr>
-      <w:bookmarkStart w:id="0" w:name="_GoBack"/>
-      <w:bookmarkEnd w:id="0"/>
     </w:p>
     <w:p>
       <w:pPr>
         <w:pStyle w:val="Heading1"/>
       </w:pPr>
-      <w:bookmarkStart w:id="1" w:name="_Toc246155610"/>
+      <w:bookmarkStart w:id="1" w:name="_Toc248486395"/>
       <w:r>
         <w:t>1.0 Introduction</w:t>
       </w:r>
@@ -1910,7 +2043,7 @@
       </w:r>
     </w:p>
     <w:p>
-      <w:hyperlink r:id="rId13" w:history="1">
+      <w:hyperlink r:id="rId14" w:history="1">
         <w:r>
           <w:rPr>
             <w:rStyle w:val="Hyperlink"/>
@@ -1933,7 +2066,7 @@
       <w:pPr>
         <w:pStyle w:val="Heading1"/>
       </w:pPr>
-      <w:bookmarkStart w:id="2" w:name="_Toc246155611"/>
+      <w:bookmarkStart w:id="2" w:name="_Toc248486396"/>
       <w:r>
         <w:t>2.0 Installation</w:t>
       </w:r>
@@ -1943,7 +2076,7 @@
       <w:pPr>
         <w:pStyle w:val="Heading2"/>
       </w:pPr>
-      <w:bookmarkStart w:id="3" w:name="_Toc246155612"/>
+      <w:bookmarkStart w:id="3" w:name="_Toc248486397"/>
       <w:r>
         <w:t xml:space="preserve">2.1 </w:t>
       </w:r>
@@ -2027,7 +2160,7 @@
       <w:r>
         <w:t xml:space="preserve">it can be accessed at </w:t>
       </w:r>
-      <w:hyperlink r:id="rId14" w:history="1">
+      <w:hyperlink r:id="rId15" w:history="1">
         <w:r>
           <w:rPr>
             <w:rStyle w:val="Hyperlink"/>
@@ -2044,7 +2177,7 @@
       <w:r>
         <w:t xml:space="preserve">FreeType2 is a freely available software library for rendering fonts.  It is capable of producing high-quality output (glyph images) of most vector- and bitmap- font formats.  It is a standard package on most MacOS and Linux installations, but it can be accessed at </w:t>
       </w:r>
-      <w:hyperlink r:id="rId15" w:history="1">
+      <w:hyperlink r:id="rId16" w:history="1">
         <w:r>
           <w:rPr>
             <w:rStyle w:val="Hyperlink"/>
@@ -2064,7 +2197,7 @@
       <w:r>
         <w:t xml:space="preserve">is an OpenGL utility toolkit that is a standard package on MacOS.  A stripped-down version of the GLUT 3.6 release is included in this package and built by default on Linux-based machines.  A full version of GLUT can be accessed at </w:t>
       </w:r>
-      <w:hyperlink r:id="rId16" w:history="1">
+      <w:hyperlink r:id="rId17" w:history="1">
         <w:r>
           <w:rPr>
             <w:rStyle w:val="Hyperlink"/>
@@ -2124,7 +2257,7 @@
       <w:pPr>
         <w:pStyle w:val="Heading2"/>
       </w:pPr>
-      <w:bookmarkStart w:id="4" w:name="_Toc246155613"/>
+      <w:bookmarkStart w:id="4" w:name="_Toc248486398"/>
       <w:r>
         <w:t>2.2 Optional Prerequisites</w:t>
       </w:r>
@@ -2135,7 +2268,7 @@
       <w:r>
         <w:t xml:space="preserve">By default, dcapp utilizes a built-in library for rendering fonts.  However, FTGL (see </w:t>
       </w:r>
-      <w:hyperlink r:id="rId17" w:history="1">
+      <w:hyperlink r:id="rId18" w:history="1">
         <w:r>
           <w:rPr>
             <w:rStyle w:val="Hyperlink"/>
@@ -2201,7 +2334,7 @@
       <w:pPr>
         <w:pStyle w:val="Heading2"/>
       </w:pPr>
-      <w:bookmarkStart w:id="5" w:name="_Toc246155614"/>
+      <w:bookmarkStart w:id="5" w:name="_Toc248486399"/>
       <w:r>
         <w:t>2.</w:t>
       </w:r>
@@ -2247,7 +2380,7 @@
       <w:pPr>
         <w:pStyle w:val="Heading1"/>
       </w:pPr>
-      <w:bookmarkStart w:id="6" w:name="_Toc246155615"/>
+      <w:bookmarkStart w:id="6" w:name="_Toc248486400"/>
       <w:r>
         <w:t>3.0 Activation</w:t>
       </w:r>
@@ -2423,7 +2556,7 @@
       <w:pPr>
         <w:pStyle w:val="Heading1"/>
       </w:pPr>
-      <w:bookmarkStart w:id="7" w:name="_Toc246155616"/>
+      <w:bookmarkStart w:id="7" w:name="_Toc248486401"/>
       <w:r>
         <w:t>4.0 Specfile</w:t>
       </w:r>
@@ -2443,7 +2576,7 @@
       <w:r>
         <w:t xml:space="preserve">used to customize the features and capabilities of dcapp.  See </w:t>
       </w:r>
-      <w:hyperlink r:id="rId18" w:history="1">
+      <w:hyperlink r:id="rId19" w:history="1">
         <w:r>
           <w:rPr>
             <w:rStyle w:val="Hyperlink"/>
@@ -2486,7 +2619,7 @@
       <w:pPr>
         <w:pStyle w:val="Heading2"/>
       </w:pPr>
-      <w:bookmarkStart w:id="8" w:name="_Toc246155617"/>
+      <w:bookmarkStart w:id="8" w:name="_Toc248486402"/>
       <w:r>
         <w:t xml:space="preserve">4.1 </w:t>
       </w:r>
@@ -2641,7 +2774,7 @@
       <w:pPr>
         <w:pStyle w:val="Heading2"/>
       </w:pPr>
-      <w:bookmarkStart w:id="9" w:name="_Toc246155618"/>
+      <w:bookmarkStart w:id="9" w:name="_Toc248486403"/>
       <w:r>
         <w:t>4.2 Universal Elements</w:t>
       </w:r>
@@ -3252,7 +3385,7 @@
       <w:pPr>
         <w:pStyle w:val="Heading2"/>
       </w:pPr>
-      <w:bookmarkStart w:id="10" w:name="_Toc246155619"/>
+      <w:bookmarkStart w:id="10" w:name="_Toc248486404"/>
       <w:r>
         <w:t>4.3 Initialization Elements</w:t>
       </w:r>
@@ -3268,7 +3401,7 @@
       <w:pPr>
         <w:pStyle w:val="Heading3"/>
       </w:pPr>
-      <w:bookmarkStart w:id="11" w:name="_Toc246155620"/>
+      <w:bookmarkStart w:id="11" w:name="_Toc248486405"/>
       <w:r>
         <w:t>4.3.1 Settings Elements</w:t>
       </w:r>
@@ -4128,7 +4261,7 @@
       <w:pPr>
         <w:pStyle w:val="Heading3"/>
       </w:pPr>
-      <w:bookmarkStart w:id="12" w:name="_Toc246155621"/>
+      <w:bookmarkStart w:id="12" w:name="_Toc248486406"/>
       <w:r>
         <w:t>4.3.2 Input/Output Elements</w:t>
       </w:r>
@@ -5949,7 +6082,7 @@
       <w:pPr>
         <w:pStyle w:val="Heading3"/>
       </w:pPr>
-      <w:bookmarkStart w:id="13" w:name="_Toc246155622"/>
+      <w:bookmarkStart w:id="13" w:name="_Toc248486407"/>
       <w:r>
         <w:t>4.3.3 Logic Element</w:t>
       </w:r>
@@ -6101,7 +6234,7 @@
       <w:pPr>
         <w:pStyle w:val="Heading2"/>
       </w:pPr>
-      <w:bookmarkStart w:id="14" w:name="_Toc246155623"/>
+      <w:bookmarkStart w:id="14" w:name="_Toc248486408"/>
       <w:r>
         <w:t>4.</w:t>
       </w:r>
@@ -6693,16 +6826,7 @@
               <w:t>BackgroundColor</w:t>
             </w:r>
             <w:r>
-              <w:t xml:space="preserve"> specifies the background color for the </w:t>
-            </w:r>
-            <w:r>
-              <w:t>panel</w:t>
-            </w:r>
-            <w:r>
-              <w:t>.  See section 5.1 for information on specifying color.  If not specified, the default color is black (“0 0 0”).</w:t>
-            </w:r>
-            <w:r>
-              <w:t xml:space="preserve">  </w:t>
+              <w:t xml:space="preserve"> specifies the background color for the panel.  See section 5.1 for information on specifying color.  If not specified, the default color is black (“0 0 0”).  </w:t>
             </w:r>
             <w:r>
               <w:rPr>
@@ -6730,7 +6854,7 @@
       <w:pPr>
         <w:pStyle w:val="Heading2"/>
       </w:pPr>
-      <w:bookmarkStart w:id="15" w:name="_Toc246155624"/>
+      <w:bookmarkStart w:id="15" w:name="_Toc248486409"/>
       <w:r>
         <w:t>4.</w:t>
       </w:r>
@@ -6755,7 +6879,7 @@
       <w:pPr>
         <w:pStyle w:val="Heading3"/>
       </w:pPr>
-      <w:bookmarkStart w:id="16" w:name="_Toc246155625"/>
+      <w:bookmarkStart w:id="16" w:name="_Toc248486410"/>
       <w:r>
         <w:t>4.</w:t>
       </w:r>
@@ -6767,11 +6891,1617 @@
       </w:r>
       <w:bookmarkEnd w:id="16"/>
     </w:p>
+    <w:p/>
+    <w:tbl>
+      <w:tblPr>
+        <w:tblStyle w:val="ColorfulGrid-Accent1"/>
+        <w:tblW w:w="5000" w:type="pct"/>
+        <w:tblLook w:val="0680" w:firstRow="0" w:lastRow="0" w:firstColumn="1" w:lastColumn="0" w:noHBand="1" w:noVBand="1"/>
+      </w:tblPr>
+      <w:tblGrid>
+        <w:gridCol w:w="1410"/>
+        <w:gridCol w:w="7446"/>
+      </w:tblGrid>
+      <w:tr>
+        <w:tc>
+          <w:tcPr>
+            <w:cnfStyle w:val="001000000000" w:firstRow="0" w:lastRow="0" w:firstColumn="1" w:lastColumn="0" w:oddVBand="0" w:evenVBand="0" w:oddHBand="0" w:evenHBand="0" w:firstRowFirstColumn="0" w:firstRowLastColumn="0" w:lastRowFirstColumn="0" w:lastRowLastColumn="0"/>
+            <w:tcW w:w="0" w:type="dxa"/>
+          </w:tcPr>
+          <w:p>
+            <w:r>
+              <w:t>Element</w:t>
+            </w:r>
+          </w:p>
+        </w:tc>
+        <w:tc>
+          <w:tcPr>
+            <w:tcW w:w="0" w:type="auto"/>
+          </w:tcPr>
+          <w:p>
+            <w:pPr>
+              <w:cnfStyle w:val="000000000000" w:firstRow="0" w:lastRow="0" w:firstColumn="0" w:lastColumn="0" w:oddVBand="0" w:evenVBand="0" w:oddHBand="0" w:evenHBand="0" w:firstRowFirstColumn="0" w:firstRowLastColumn="0" w:lastRowFirstColumn="0" w:lastRowLastColumn="0"/>
+            </w:pPr>
+            <w:r>
+              <w:t>Container</w:t>
+            </w:r>
+          </w:p>
+        </w:tc>
+      </w:tr>
+      <w:tr>
+        <w:tc>
+          <w:tcPr>
+            <w:cnfStyle w:val="001000000000" w:firstRow="0" w:lastRow="0" w:firstColumn="1" w:lastColumn="0" w:oddVBand="0" w:evenVBand="0" w:oddHBand="0" w:evenHBand="0" w:firstRowFirstColumn="0" w:firstRowLastColumn="0" w:lastRowFirstColumn="0" w:lastRowLastColumn="0"/>
+            <w:tcW w:w="0" w:type="dxa"/>
+          </w:tcPr>
+          <w:p>
+            <w:r>
+              <w:t>Parent</w:t>
+            </w:r>
+          </w:p>
+        </w:tc>
+        <w:tc>
+          <w:tcPr>
+            <w:tcW w:w="0" w:type="auto"/>
+          </w:tcPr>
+          <w:p>
+            <w:pPr>
+              <w:cnfStyle w:val="000000000000" w:firstRow="0" w:lastRow="0" w:firstColumn="0" w:lastColumn="0" w:oddVBand="0" w:evenVBand="0" w:oddHBand="0" w:evenHBand="0" w:firstRowFirstColumn="0" w:firstRowLastColumn="0" w:lastRowFirstColumn="0" w:lastRowLastColumn="0"/>
+            </w:pPr>
+            <w:r>
+              <w:t>Panel, Container, Button</w:t>
+            </w:r>
+            <w:r>
+              <w:t>, Active, Inactive, On, Transition, Off</w:t>
+            </w:r>
+          </w:p>
+        </w:tc>
+      </w:tr>
+      <w:tr>
+        <w:tc>
+          <w:tcPr>
+            <w:cnfStyle w:val="001000000000" w:firstRow="0" w:lastRow="0" w:firstColumn="1" w:lastColumn="0" w:oddVBand="0" w:evenVBand="0" w:oddHBand="0" w:evenHBand="0" w:firstRowFirstColumn="0" w:firstRowLastColumn="0" w:lastRowFirstColumn="0" w:lastRowLastColumn="0"/>
+            <w:tcW w:w="0" w:type="dxa"/>
+          </w:tcPr>
+          <w:p>
+            <w:r>
+              <w:t>Children</w:t>
+            </w:r>
+          </w:p>
+        </w:tc>
+        <w:tc>
+          <w:tcPr>
+            <w:tcW w:w="0" w:type="auto"/>
+          </w:tcPr>
+          <w:p>
+            <w:pPr>
+              <w:cnfStyle w:val="000000000000" w:firstRow="0" w:lastRow="0" w:firstColumn="0" w:lastColumn="0" w:oddVBand="0" w:evenVBand="0" w:oddHBand="0" w:evenHBand="0" w:firstRowFirstColumn="0" w:firstRowLastColumn="0" w:lastRowFirstColumn="0" w:lastRowLastColumn="0"/>
+            </w:pPr>
+            <w:r>
+              <w:t>(display primitives)</w:t>
+            </w:r>
+          </w:p>
+        </w:tc>
+      </w:tr>
+      <w:tr>
+        <w:tc>
+          <w:tcPr>
+            <w:cnfStyle w:val="001000000000" w:firstRow="0" w:lastRow="0" w:firstColumn="1" w:lastColumn="0" w:oddVBand="0" w:evenVBand="0" w:oddHBand="0" w:evenHBand="0" w:firstRowFirstColumn="0" w:firstRowLastColumn="0" w:lastRowFirstColumn="0" w:lastRowLastColumn="0"/>
+            <w:tcW w:w="0" w:type="dxa"/>
+          </w:tcPr>
+          <w:p>
+            <w:r>
+              <w:t>Attributes</w:t>
+            </w:r>
+          </w:p>
+        </w:tc>
+        <w:tc>
+          <w:tcPr>
+            <w:tcW w:w="0" w:type="auto"/>
+          </w:tcPr>
+          <w:p>
+            <w:pPr>
+              <w:cnfStyle w:val="000000000000" w:firstRow="0" w:lastRow="0" w:firstColumn="0" w:lastColumn="0" w:oddVBand="0" w:evenVBand="0" w:oddHBand="0" w:evenHBand="0" w:firstRowFirstColumn="0" w:firstRowLastColumn="0" w:lastRowFirstColumn="0" w:lastRowLastColumn="0"/>
+            </w:pPr>
+            <w:r>
+              <w:t xml:space="preserve">X, Y, Width, Height, </w:t>
+            </w:r>
+            <w:r>
+              <w:t>HorizontalAlign, VerticalAlign, VirtualWidth, VirtualHeight, Rotate</w:t>
+            </w:r>
+          </w:p>
+        </w:tc>
+      </w:tr>
+      <w:tr>
+        <w:tc>
+          <w:tcPr>
+            <w:cnfStyle w:val="001000000000" w:firstRow="0" w:lastRow="0" w:firstColumn="1" w:lastColumn="0" w:oddVBand="0" w:evenVBand="0" w:oddHBand="0" w:evenHBand="0" w:firstRowFirstColumn="0" w:firstRowLastColumn="0" w:lastRowFirstColumn="0" w:lastRowLastColumn="0"/>
+            <w:tcW w:w="0" w:type="dxa"/>
+          </w:tcPr>
+          <w:p>
+            <w:r>
+              <w:t>Description</w:t>
+            </w:r>
+          </w:p>
+        </w:tc>
+        <w:tc>
+          <w:tcPr>
+            <w:tcW w:w="0" w:type="auto"/>
+          </w:tcPr>
+          <w:p>
+            <w:pPr>
+              <w:cnfStyle w:val="000000000000" w:firstRow="0" w:lastRow="0" w:firstColumn="0" w:lastColumn="0" w:oddVBand="0" w:evenVBand="0" w:oddHBand="0" w:evenHBand="0" w:firstRowFirstColumn="0" w:firstRowLastColumn="0" w:lastRowFirstColumn="0" w:lastRowLastColumn="0"/>
+            </w:pPr>
+            <w:r>
+              <w:t xml:space="preserve">This </w:t>
+            </w:r>
+            <w:r>
+              <w:t xml:space="preserve">redefines the coordinate frame for subsequent primitives by allowing the user to define a box of size </w:t>
+            </w:r>
+            <w:r>
+              <w:rPr>
+                <w:i/>
+              </w:rPr>
+              <w:t>Width</w:t>
+            </w:r>
+            <w:r>
+              <w:t xml:space="preserve"> by </w:t>
+            </w:r>
+            <w:r>
+              <w:rPr>
+                <w:i/>
+              </w:rPr>
+              <w:t>Height</w:t>
+            </w:r>
+            <w:r>
+              <w:t xml:space="preserve"> at position </w:t>
+            </w:r>
+            <w:r>
+              <w:rPr>
+                <w:i/>
+              </w:rPr>
+              <w:t>X</w:t>
+            </w:r>
+            <w:r>
+              <w:t xml:space="preserve">, </w:t>
+            </w:r>
+            <w:r>
+              <w:rPr>
+                <w:i/>
+              </w:rPr>
+              <w:t>Y</w:t>
+            </w:r>
+            <w:r>
+              <w:t xml:space="preserve">, and aligned by </w:t>
+            </w:r>
+            <w:r>
+              <w:rPr>
+                <w:i/>
+              </w:rPr>
+              <w:t>HorizontalAlign</w:t>
+            </w:r>
+            <w:r>
+              <w:t xml:space="preserve"> and </w:t>
+            </w:r>
+            <w:r>
+              <w:rPr>
+                <w:i/>
+              </w:rPr>
+              <w:t>VerticalAlign</w:t>
+            </w:r>
+            <w:r>
+              <w:t xml:space="preserve">, within the current coordinate frame.  The new coordinate frame can also be rotated by </w:t>
+            </w:r>
+            <w:r>
+              <w:rPr>
+                <w:i/>
+              </w:rPr>
+              <w:t>Rotate</w:t>
+            </w:r>
+            <w:r>
+              <w:t xml:space="preserve"> degrees from the current coordinate frame, and the new coordinate frame uses </w:t>
+            </w:r>
+            <w:r>
+              <w:rPr>
+                <w:i/>
+              </w:rPr>
+              <w:t>VirtualWidth</w:t>
+            </w:r>
+            <w:r>
+              <w:t xml:space="preserve"> and </w:t>
+            </w:r>
+            <w:r>
+              <w:rPr>
+                <w:i/>
+              </w:rPr>
+              <w:t>VirtualHeight</w:t>
+            </w:r>
+            <w:r>
+              <w:t xml:space="preserve"> to define the width and height of subsequent elements within the new frame.</w:t>
+            </w:r>
+          </w:p>
+        </w:tc>
+      </w:tr>
+    </w:tbl>
+    <w:p/>
+    <w:tbl>
+      <w:tblPr>
+        <w:tblStyle w:val="ColorfulGrid-Accent1"/>
+        <w:tblW w:w="5000" w:type="pct"/>
+        <w:tblLook w:val="0680" w:firstRow="0" w:lastRow="0" w:firstColumn="1" w:lastColumn="0" w:noHBand="1" w:noVBand="1"/>
+      </w:tblPr>
+      <w:tblGrid>
+        <w:gridCol w:w="1410"/>
+        <w:gridCol w:w="7446"/>
+      </w:tblGrid>
+      <w:tr>
+        <w:tc>
+          <w:tcPr>
+            <w:cnfStyle w:val="001000000000" w:firstRow="0" w:lastRow="0" w:firstColumn="1" w:lastColumn="0" w:oddVBand="0" w:evenVBand="0" w:oddHBand="0" w:evenHBand="0" w:firstRowFirstColumn="0" w:firstRowLastColumn="0" w:lastRowFirstColumn="0" w:lastRowLastColumn="0"/>
+            <w:tcW w:w="1410" w:type="dxa"/>
+          </w:tcPr>
+          <w:p>
+            <w:r>
+              <w:t>Element</w:t>
+            </w:r>
+          </w:p>
+        </w:tc>
+        <w:tc>
+          <w:tcPr>
+            <w:tcW w:w="0" w:type="auto"/>
+          </w:tcPr>
+          <w:p>
+            <w:pPr>
+              <w:cnfStyle w:val="000000000000" w:firstRow="0" w:lastRow="0" w:firstColumn="0" w:lastColumn="0" w:oddVBand="0" w:evenVBand="0" w:oddHBand="0" w:evenHBand="0" w:firstRowFirstColumn="0" w:firstRowLastColumn="0" w:lastRowFirstColumn="0" w:lastRowLastColumn="0"/>
+            </w:pPr>
+            <w:r>
+              <w:t>Line</w:t>
+            </w:r>
+          </w:p>
+        </w:tc>
+      </w:tr>
+      <w:tr>
+        <w:tc>
+          <w:tcPr>
+            <w:cnfStyle w:val="001000000000" w:firstRow="0" w:lastRow="0" w:firstColumn="1" w:lastColumn="0" w:oddVBand="0" w:evenVBand="0" w:oddHBand="0" w:evenHBand="0" w:firstRowFirstColumn="0" w:firstRowLastColumn="0" w:lastRowFirstColumn="0" w:lastRowLastColumn="0"/>
+            <w:tcW w:w="1410" w:type="dxa"/>
+          </w:tcPr>
+          <w:p>
+            <w:r>
+              <w:t>Parent</w:t>
+            </w:r>
+          </w:p>
+        </w:tc>
+        <w:tc>
+          <w:tcPr>
+            <w:tcW w:w="0" w:type="auto"/>
+          </w:tcPr>
+          <w:p>
+            <w:pPr>
+              <w:cnfStyle w:val="000000000000" w:firstRow="0" w:lastRow="0" w:firstColumn="0" w:lastColumn="0" w:oddVBand="0" w:evenVBand="0" w:oddHBand="0" w:evenHBand="0" w:firstRowFirstColumn="0" w:firstRowLastColumn="0" w:lastRowFirstColumn="0" w:lastRowLastColumn="0"/>
+            </w:pPr>
+            <w:r>
+              <w:t>Panel, Container, Button, Active, Inactive, On, Transition, Off</w:t>
+            </w:r>
+          </w:p>
+        </w:tc>
+      </w:tr>
+      <w:tr>
+        <w:tc>
+          <w:tcPr>
+            <w:cnfStyle w:val="001000000000" w:firstRow="0" w:lastRow="0" w:firstColumn="1" w:lastColumn="0" w:oddVBand="0" w:evenVBand="0" w:oddHBand="0" w:evenHBand="0" w:firstRowFirstColumn="0" w:firstRowLastColumn="0" w:lastRowFirstColumn="0" w:lastRowLastColumn="0"/>
+            <w:tcW w:w="1410" w:type="dxa"/>
+          </w:tcPr>
+          <w:p>
+            <w:r>
+              <w:t>Children</w:t>
+            </w:r>
+          </w:p>
+        </w:tc>
+        <w:tc>
+          <w:tcPr>
+            <w:tcW w:w="0" w:type="auto"/>
+          </w:tcPr>
+          <w:p>
+            <w:pPr>
+              <w:cnfStyle w:val="000000000000" w:firstRow="0" w:lastRow="0" w:firstColumn="0" w:lastColumn="0" w:oddVBand="0" w:evenVBand="0" w:oddHBand="0" w:evenHBand="0" w:firstRowFirstColumn="0" w:firstRowLastColumn="0" w:lastRowFirstColumn="0" w:lastRowLastColumn="0"/>
+            </w:pPr>
+            <w:r>
+              <w:t>Vertex</w:t>
+            </w:r>
+          </w:p>
+        </w:tc>
+      </w:tr>
+      <w:tr>
+        <w:tc>
+          <w:tcPr>
+            <w:cnfStyle w:val="001000000000" w:firstRow="0" w:lastRow="0" w:firstColumn="1" w:lastColumn="0" w:oddVBand="0" w:evenVBand="0" w:oddHBand="0" w:evenHBand="0" w:firstRowFirstColumn="0" w:firstRowLastColumn="0" w:lastRowFirstColumn="0" w:lastRowLastColumn="0"/>
+            <w:tcW w:w="1410" w:type="dxa"/>
+          </w:tcPr>
+          <w:p>
+            <w:r>
+              <w:t>Attributes</w:t>
+            </w:r>
+          </w:p>
+        </w:tc>
+        <w:tc>
+          <w:tcPr>
+            <w:tcW w:w="0" w:type="auto"/>
+          </w:tcPr>
+          <w:p>
+            <w:pPr>
+              <w:cnfStyle w:val="000000000000" w:firstRow="0" w:lastRow="0" w:firstColumn="0" w:lastColumn="0" w:oddVBand="0" w:evenVBand="0" w:oddHBand="0" w:evenHBand="0" w:firstRowFirstColumn="0" w:firstRowLastColumn="0" w:lastRowFirstColumn="0" w:lastRowLastColumn="0"/>
+            </w:pPr>
+            <w:r>
+              <w:t>Line</w:t>
+            </w:r>
+            <w:r>
+              <w:t xml:space="preserve">Width, </w:t>
+            </w:r>
+            <w:r>
+              <w:t>Color</w:t>
+            </w:r>
+          </w:p>
+        </w:tc>
+      </w:tr>
+      <w:tr>
+        <w:tc>
+          <w:tcPr>
+            <w:cnfStyle w:val="001000000000" w:firstRow="0" w:lastRow="0" w:firstColumn="1" w:lastColumn="0" w:oddVBand="0" w:evenVBand="0" w:oddHBand="0" w:evenHBand="0" w:firstRowFirstColumn="0" w:firstRowLastColumn="0" w:lastRowFirstColumn="0" w:lastRowLastColumn="0"/>
+            <w:tcW w:w="1410" w:type="dxa"/>
+          </w:tcPr>
+          <w:p>
+            <w:r>
+              <w:t>Description</w:t>
+            </w:r>
+          </w:p>
+        </w:tc>
+        <w:tc>
+          <w:tcPr>
+            <w:tcW w:w="0" w:type="auto"/>
+          </w:tcPr>
+          <w:p>
+            <w:pPr>
+              <w:cnfStyle w:val="000000000000" w:firstRow="0" w:lastRow="0" w:firstColumn="0" w:lastColumn="0" w:oddVBand="0" w:evenVBand="0" w:oddHBand="0" w:evenHBand="0" w:firstRowFirstColumn="0" w:firstRowLastColumn="0" w:lastRowFirstColumn="0" w:lastRowLastColumn="0"/>
+            </w:pPr>
+            <w:r>
+              <w:t xml:space="preserve">This </w:t>
+            </w:r>
+            <w:r>
+              <w:t xml:space="preserve">attaches the enclosed “Vertex” primitives to form a single, continuous line with the specified </w:t>
+            </w:r>
+            <w:r>
+              <w:rPr>
+                <w:i/>
+              </w:rPr>
+              <w:t>LineWidth</w:t>
+            </w:r>
+            <w:r>
+              <w:t xml:space="preserve"> and </w:t>
+            </w:r>
+            <w:r>
+              <w:rPr>
+                <w:i/>
+              </w:rPr>
+              <w:t>Color</w:t>
+            </w:r>
+            <w:r>
+              <w:t>.</w:t>
+            </w:r>
+          </w:p>
+        </w:tc>
+      </w:tr>
+    </w:tbl>
+    <w:p/>
+    <w:tbl>
+      <w:tblPr>
+        <w:tblStyle w:val="ColorfulGrid-Accent1"/>
+        <w:tblW w:w="5000" w:type="pct"/>
+        <w:tblLook w:val="0680" w:firstRow="0" w:lastRow="0" w:firstColumn="1" w:lastColumn="0" w:noHBand="1" w:noVBand="1"/>
+      </w:tblPr>
+      <w:tblGrid>
+        <w:gridCol w:w="1410"/>
+        <w:gridCol w:w="7446"/>
+      </w:tblGrid>
+      <w:tr>
+        <w:tc>
+          <w:tcPr>
+            <w:cnfStyle w:val="001000000000" w:firstRow="0" w:lastRow="0" w:firstColumn="1" w:lastColumn="0" w:oddVBand="0" w:evenVBand="0" w:oddHBand="0" w:evenHBand="0" w:firstRowFirstColumn="0" w:firstRowLastColumn="0" w:lastRowFirstColumn="0" w:lastRowLastColumn="0"/>
+            <w:tcW w:w="1410" w:type="dxa"/>
+          </w:tcPr>
+          <w:p>
+            <w:r>
+              <w:t>Element</w:t>
+            </w:r>
+          </w:p>
+        </w:tc>
+        <w:tc>
+          <w:tcPr>
+            <w:tcW w:w="0" w:type="auto"/>
+          </w:tcPr>
+          <w:p>
+            <w:pPr>
+              <w:cnfStyle w:val="000000000000" w:firstRow="0" w:lastRow="0" w:firstColumn="0" w:lastColumn="0" w:oddVBand="0" w:evenVBand="0" w:oddHBand="0" w:evenHBand="0" w:firstRowFirstColumn="0" w:firstRowLastColumn="0" w:lastRowFirstColumn="0" w:lastRowLastColumn="0"/>
+            </w:pPr>
+            <w:r>
+              <w:t>Polygon</w:t>
+            </w:r>
+          </w:p>
+        </w:tc>
+      </w:tr>
+      <w:tr>
+        <w:tc>
+          <w:tcPr>
+            <w:cnfStyle w:val="001000000000" w:firstRow="0" w:lastRow="0" w:firstColumn="1" w:lastColumn="0" w:oddVBand="0" w:evenVBand="0" w:oddHBand="0" w:evenHBand="0" w:firstRowFirstColumn="0" w:firstRowLastColumn="0" w:lastRowFirstColumn="0" w:lastRowLastColumn="0"/>
+            <w:tcW w:w="1410" w:type="dxa"/>
+          </w:tcPr>
+          <w:p>
+            <w:r>
+              <w:t>Parent</w:t>
+            </w:r>
+          </w:p>
+        </w:tc>
+        <w:tc>
+          <w:tcPr>
+            <w:tcW w:w="0" w:type="auto"/>
+          </w:tcPr>
+          <w:p>
+            <w:pPr>
+              <w:cnfStyle w:val="000000000000" w:firstRow="0" w:lastRow="0" w:firstColumn="0" w:lastColumn="0" w:oddVBand="0" w:evenVBand="0" w:oddHBand="0" w:evenHBand="0" w:firstRowFirstColumn="0" w:firstRowLastColumn="0" w:lastRowFirstColumn="0" w:lastRowLastColumn="0"/>
+            </w:pPr>
+            <w:r>
+              <w:t>Panel, Container, Button, Active, Inactive, On, Transition, Off</w:t>
+            </w:r>
+          </w:p>
+        </w:tc>
+      </w:tr>
+      <w:tr>
+        <w:tc>
+          <w:tcPr>
+            <w:cnfStyle w:val="001000000000" w:firstRow="0" w:lastRow="0" w:firstColumn="1" w:lastColumn="0" w:oddVBand="0" w:evenVBand="0" w:oddHBand="0" w:evenHBand="0" w:firstRowFirstColumn="0" w:firstRowLastColumn="0" w:lastRowFirstColumn="0" w:lastRowLastColumn="0"/>
+            <w:tcW w:w="1410" w:type="dxa"/>
+          </w:tcPr>
+          <w:p>
+            <w:r>
+              <w:t>Children</w:t>
+            </w:r>
+          </w:p>
+        </w:tc>
+        <w:tc>
+          <w:tcPr>
+            <w:tcW w:w="0" w:type="auto"/>
+          </w:tcPr>
+          <w:p>
+            <w:pPr>
+              <w:cnfStyle w:val="000000000000" w:firstRow="0" w:lastRow="0" w:firstColumn="0" w:lastColumn="0" w:oddVBand="0" w:evenVBand="0" w:oddHBand="0" w:evenHBand="0" w:firstRowFirstColumn="0" w:firstRowLastColumn="0" w:lastRowFirstColumn="0" w:lastRowLastColumn="0"/>
+            </w:pPr>
+            <w:r>
+              <w:t>Vertex</w:t>
+            </w:r>
+          </w:p>
+        </w:tc>
+      </w:tr>
+      <w:tr>
+        <w:tc>
+          <w:tcPr>
+            <w:cnfStyle w:val="001000000000" w:firstRow="0" w:lastRow="0" w:firstColumn="1" w:lastColumn="0" w:oddVBand="0" w:evenVBand="0" w:oddHBand="0" w:evenHBand="0" w:firstRowFirstColumn="0" w:firstRowLastColumn="0" w:lastRowFirstColumn="0" w:lastRowLastColumn="0"/>
+            <w:tcW w:w="1410" w:type="dxa"/>
+          </w:tcPr>
+          <w:p>
+            <w:r>
+              <w:t>Attributes</w:t>
+            </w:r>
+          </w:p>
+        </w:tc>
+        <w:tc>
+          <w:tcPr>
+            <w:tcW w:w="0" w:type="auto"/>
+          </w:tcPr>
+          <w:p>
+            <w:pPr>
+              <w:cnfStyle w:val="000000000000" w:firstRow="0" w:lastRow="0" w:firstColumn="0" w:lastColumn="0" w:oddVBand="0" w:evenVBand="0" w:oddHBand="0" w:evenHBand="0" w:firstRowFirstColumn="0" w:firstRowLastColumn="0" w:lastRowFirstColumn="0" w:lastRowLastColumn="0"/>
+            </w:pPr>
+            <w:r>
+              <w:t>FillColor, LineColor, LineWidth</w:t>
+            </w:r>
+          </w:p>
+        </w:tc>
+      </w:tr>
+      <w:tr>
+        <w:tc>
+          <w:tcPr>
+            <w:cnfStyle w:val="001000000000" w:firstRow="0" w:lastRow="0" w:firstColumn="1" w:lastColumn="0" w:oddVBand="0" w:evenVBand="0" w:oddHBand="0" w:evenHBand="0" w:firstRowFirstColumn="0" w:firstRowLastColumn="0" w:lastRowFirstColumn="0" w:lastRowLastColumn="0"/>
+            <w:tcW w:w="1410" w:type="dxa"/>
+          </w:tcPr>
+          <w:p>
+            <w:r>
+              <w:t>Description</w:t>
+            </w:r>
+          </w:p>
+        </w:tc>
+        <w:tc>
+          <w:tcPr>
+            <w:tcW w:w="0" w:type="auto"/>
+          </w:tcPr>
+          <w:p>
+            <w:pPr>
+              <w:cnfStyle w:val="000000000000" w:firstRow="0" w:lastRow="0" w:firstColumn="0" w:lastColumn="0" w:oddVBand="0" w:evenVBand="0" w:oddHBand="0" w:evenHBand="0" w:firstRowFirstColumn="0" w:firstRowLastColumn="0" w:lastRowFirstColumn="0" w:lastRowLastColumn="0"/>
+            </w:pPr>
+            <w:r>
+              <w:t xml:space="preserve">This attaches the enclosed “Vertex” primitives </w:t>
+            </w:r>
+            <w:r>
+              <w:t>to form</w:t>
+            </w:r>
+            <w:r>
+              <w:t xml:space="preserve"> a </w:t>
+            </w:r>
+            <w:r>
+              <w:t xml:space="preserve">polygon.  The polygon is filled with </w:t>
+            </w:r>
+            <w:r>
+              <w:rPr>
+                <w:i/>
+              </w:rPr>
+              <w:t>FillColor</w:t>
+            </w:r>
+            <w:r>
+              <w:t xml:space="preserve"> and outlined with a line of color </w:t>
+            </w:r>
+            <w:r>
+              <w:rPr>
+                <w:i/>
+              </w:rPr>
+              <w:t>LineColor</w:t>
+            </w:r>
+            <w:r>
+              <w:t xml:space="preserve"> and a width of </w:t>
+            </w:r>
+            <w:r>
+              <w:rPr>
+                <w:i/>
+              </w:rPr>
+              <w:t>LineWidth</w:t>
+            </w:r>
+            <w:r>
+              <w:t xml:space="preserve">.  If </w:t>
+            </w:r>
+            <w:r>
+              <w:rPr>
+                <w:i/>
+              </w:rPr>
+              <w:t>FillColor</w:t>
+            </w:r>
+            <w:r>
+              <w:t xml:space="preserve"> is not set, then the polygon is not filled.  Likewise, if </w:t>
+            </w:r>
+            <w:r>
+              <w:rPr>
+                <w:i/>
+              </w:rPr>
+              <w:t>LineColor</w:t>
+            </w:r>
+            <w:r>
+              <w:t xml:space="preserve"> and </w:t>
+            </w:r>
+            <w:r>
+              <w:rPr>
+                <w:i/>
+              </w:rPr>
+              <w:t>LineWidth</w:t>
+            </w:r>
+            <w:r>
+              <w:t xml:space="preserve"> are not set, then the polygon is not outlined.</w:t>
+            </w:r>
+          </w:p>
+        </w:tc>
+      </w:tr>
+    </w:tbl>
+    <w:p/>
+    <w:tbl>
+      <w:tblPr>
+        <w:tblStyle w:val="ColorfulGrid-Accent1"/>
+        <w:tblW w:w="5000" w:type="pct"/>
+        <w:tblLook w:val="0680" w:firstRow="0" w:lastRow="0" w:firstColumn="1" w:lastColumn="0" w:noHBand="1" w:noVBand="1"/>
+      </w:tblPr>
+      <w:tblGrid>
+        <w:gridCol w:w="1410"/>
+        <w:gridCol w:w="7446"/>
+      </w:tblGrid>
+      <w:tr>
+        <w:tc>
+          <w:tcPr>
+            <w:cnfStyle w:val="001000000000" w:firstRow="0" w:lastRow="0" w:firstColumn="1" w:lastColumn="0" w:oddVBand="0" w:evenVBand="0" w:oddHBand="0" w:evenHBand="0" w:firstRowFirstColumn="0" w:firstRowLastColumn="0" w:lastRowFirstColumn="0" w:lastRowLastColumn="0"/>
+            <w:tcW w:w="1410" w:type="dxa"/>
+          </w:tcPr>
+          <w:p>
+            <w:r>
+              <w:t>Element</w:t>
+            </w:r>
+          </w:p>
+        </w:tc>
+        <w:tc>
+          <w:tcPr>
+            <w:tcW w:w="0" w:type="auto"/>
+          </w:tcPr>
+          <w:p>
+            <w:pPr>
+              <w:cnfStyle w:val="000000000000" w:firstRow="0" w:lastRow="0" w:firstColumn="0" w:lastColumn="0" w:oddVBand="0" w:evenVBand="0" w:oddHBand="0" w:evenHBand="0" w:firstRowFirstColumn="0" w:firstRowLastColumn="0" w:lastRowFirstColumn="0" w:lastRowLastColumn="0"/>
+            </w:pPr>
+            <w:r>
+              <w:t>Vertex</w:t>
+            </w:r>
+          </w:p>
+        </w:tc>
+      </w:tr>
+      <w:tr>
+        <w:tc>
+          <w:tcPr>
+            <w:cnfStyle w:val="001000000000" w:firstRow="0" w:lastRow="0" w:firstColumn="1" w:lastColumn="0" w:oddVBand="0" w:evenVBand="0" w:oddHBand="0" w:evenHBand="0" w:firstRowFirstColumn="0" w:firstRowLastColumn="0" w:lastRowFirstColumn="0" w:lastRowLastColumn="0"/>
+            <w:tcW w:w="1410" w:type="dxa"/>
+          </w:tcPr>
+          <w:p>
+            <w:r>
+              <w:t>Parent</w:t>
+            </w:r>
+          </w:p>
+        </w:tc>
+        <w:tc>
+          <w:tcPr>
+            <w:tcW w:w="0" w:type="auto"/>
+          </w:tcPr>
+          <w:p>
+            <w:pPr>
+              <w:cnfStyle w:val="000000000000" w:firstRow="0" w:lastRow="0" w:firstColumn="0" w:lastColumn="0" w:oddVBand="0" w:evenVBand="0" w:oddHBand="0" w:evenHBand="0" w:firstRowFirstColumn="0" w:firstRowLastColumn="0" w:lastRowFirstColumn="0" w:lastRowLastColumn="0"/>
+            </w:pPr>
+            <w:r>
+              <w:t>Panel, Container, Button, Active, Inactive, On, Transition, Off</w:t>
+            </w:r>
+          </w:p>
+        </w:tc>
+      </w:tr>
+      <w:tr>
+        <w:tc>
+          <w:tcPr>
+            <w:cnfStyle w:val="001000000000" w:firstRow="0" w:lastRow="0" w:firstColumn="1" w:lastColumn="0" w:oddVBand="0" w:evenVBand="0" w:oddHBand="0" w:evenHBand="0" w:firstRowFirstColumn="0" w:firstRowLastColumn="0" w:lastRowFirstColumn="0" w:lastRowLastColumn="0"/>
+            <w:tcW w:w="1410" w:type="dxa"/>
+          </w:tcPr>
+          <w:p>
+            <w:r>
+              <w:t>Children</w:t>
+            </w:r>
+          </w:p>
+        </w:tc>
+        <w:tc>
+          <w:tcPr>
+            <w:tcW w:w="0" w:type="auto"/>
+          </w:tcPr>
+          <w:p>
+            <w:pPr>
+              <w:cnfStyle w:val="000000000000" w:firstRow="0" w:lastRow="0" w:firstColumn="0" w:lastColumn="0" w:oddVBand="0" w:evenVBand="0" w:oddHBand="0" w:evenHBand="0" w:firstRowFirstColumn="0" w:firstRowLastColumn="0" w:lastRowFirstColumn="0" w:lastRowLastColumn="0"/>
+            </w:pPr>
+            <w:r>
+              <w:t>(none)</w:t>
+            </w:r>
+          </w:p>
+        </w:tc>
+      </w:tr>
+      <w:tr>
+        <w:tc>
+          <w:tcPr>
+            <w:cnfStyle w:val="001000000000" w:firstRow="0" w:lastRow="0" w:firstColumn="1" w:lastColumn="0" w:oddVBand="0" w:evenVBand="0" w:oddHBand="0" w:evenHBand="0" w:firstRowFirstColumn="0" w:firstRowLastColumn="0" w:lastRowFirstColumn="0" w:lastRowLastColumn="0"/>
+            <w:tcW w:w="1410" w:type="dxa"/>
+          </w:tcPr>
+          <w:p>
+            <w:r>
+              <w:t>Attributes</w:t>
+            </w:r>
+          </w:p>
+        </w:tc>
+        <w:tc>
+          <w:tcPr>
+            <w:tcW w:w="0" w:type="auto"/>
+          </w:tcPr>
+          <w:p>
+            <w:pPr>
+              <w:cnfStyle w:val="000000000000" w:firstRow="0" w:lastRow="0" w:firstColumn="0" w:lastColumn="0" w:oddVBand="0" w:evenVBand="0" w:oddHBand="0" w:evenHBand="0" w:firstRowFirstColumn="0" w:firstRowLastColumn="0" w:lastRowFirstColumn="0" w:lastRowLastColumn="0"/>
+            </w:pPr>
+            <w:r>
+              <w:t>X, Y</w:t>
+            </w:r>
+          </w:p>
+        </w:tc>
+      </w:tr>
+      <w:tr>
+        <w:tc>
+          <w:tcPr>
+            <w:cnfStyle w:val="001000000000" w:firstRow="0" w:lastRow="0" w:firstColumn="1" w:lastColumn="0" w:oddVBand="0" w:evenVBand="0" w:oddHBand="0" w:evenHBand="0" w:firstRowFirstColumn="0" w:firstRowLastColumn="0" w:lastRowFirstColumn="0" w:lastRowLastColumn="0"/>
+            <w:tcW w:w="1410" w:type="dxa"/>
+          </w:tcPr>
+          <w:p>
+            <w:r>
+              <w:t>Description</w:t>
+            </w:r>
+          </w:p>
+        </w:tc>
+        <w:tc>
+          <w:tcPr>
+            <w:tcW w:w="0" w:type="auto"/>
+          </w:tcPr>
+          <w:p>
+            <w:pPr>
+              <w:cnfStyle w:val="000000000000" w:firstRow="0" w:lastRow="0" w:firstColumn="0" w:lastColumn="0" w:oddVBand="0" w:evenVBand="0" w:oddHBand="0" w:evenHBand="0" w:firstRowFirstColumn="0" w:firstRowLastColumn="0" w:lastRowFirstColumn="0" w:lastRowLastColumn="0"/>
+            </w:pPr>
+            <w:r>
+              <w:t xml:space="preserve">This </w:t>
+            </w:r>
+            <w:r>
+              <w:t xml:space="preserve">defines the </w:t>
+            </w:r>
+            <w:r>
+              <w:rPr>
+                <w:i/>
+              </w:rPr>
+              <w:t>X</w:t>
+            </w:r>
+            <w:r>
+              <w:t xml:space="preserve"> and </w:t>
+            </w:r>
+            <w:r>
+              <w:rPr>
+                <w:i/>
+              </w:rPr>
+              <w:t>Y</w:t>
+            </w:r>
+            <w:r>
+              <w:t xml:space="preserve"> coordinates of a vertex within a “Line” or “Polygon” primitive.</w:t>
+            </w:r>
+          </w:p>
+        </w:tc>
+      </w:tr>
+    </w:tbl>
+    <w:p/>
+    <w:tbl>
+      <w:tblPr>
+        <w:tblStyle w:val="ColorfulGrid-Accent1"/>
+        <w:tblW w:w="5000" w:type="pct"/>
+        <w:tblLook w:val="0680" w:firstRow="0" w:lastRow="0" w:firstColumn="1" w:lastColumn="0" w:noHBand="1" w:noVBand="1"/>
+      </w:tblPr>
+      <w:tblGrid>
+        <w:gridCol w:w="1410"/>
+        <w:gridCol w:w="7446"/>
+      </w:tblGrid>
+      <w:tr>
+        <w:tc>
+          <w:tcPr>
+            <w:cnfStyle w:val="001000000000" w:firstRow="0" w:lastRow="0" w:firstColumn="1" w:lastColumn="0" w:oddVBand="0" w:evenVBand="0" w:oddHBand="0" w:evenHBand="0" w:firstRowFirstColumn="0" w:firstRowLastColumn="0" w:lastRowFirstColumn="0" w:lastRowLastColumn="0"/>
+            <w:tcW w:w="1410" w:type="dxa"/>
+          </w:tcPr>
+          <w:p>
+            <w:r>
+              <w:t>Element</w:t>
+            </w:r>
+          </w:p>
+        </w:tc>
+        <w:tc>
+          <w:tcPr>
+            <w:tcW w:w="0" w:type="auto"/>
+          </w:tcPr>
+          <w:p>
+            <w:pPr>
+              <w:cnfStyle w:val="000000000000" w:firstRow="0" w:lastRow="0" w:firstColumn="0" w:lastColumn="0" w:oddVBand="0" w:evenVBand="0" w:oddHBand="0" w:evenHBand="0" w:firstRowFirstColumn="0" w:firstRowLastColumn="0" w:lastRowFirstColumn="0" w:lastRowLastColumn="0"/>
+            </w:pPr>
+            <w:r>
+              <w:t>Rectangle</w:t>
+            </w:r>
+          </w:p>
+        </w:tc>
+      </w:tr>
+      <w:tr>
+        <w:tc>
+          <w:tcPr>
+            <w:cnfStyle w:val="001000000000" w:firstRow="0" w:lastRow="0" w:firstColumn="1" w:lastColumn="0" w:oddVBand="0" w:evenVBand="0" w:oddHBand="0" w:evenHBand="0" w:firstRowFirstColumn="0" w:firstRowLastColumn="0" w:lastRowFirstColumn="0" w:lastRowLastColumn="0"/>
+            <w:tcW w:w="1410" w:type="dxa"/>
+          </w:tcPr>
+          <w:p>
+            <w:r>
+              <w:t>Parent</w:t>
+            </w:r>
+          </w:p>
+        </w:tc>
+        <w:tc>
+          <w:tcPr>
+            <w:tcW w:w="0" w:type="auto"/>
+          </w:tcPr>
+          <w:p>
+            <w:pPr>
+              <w:cnfStyle w:val="000000000000" w:firstRow="0" w:lastRow="0" w:firstColumn="0" w:lastColumn="0" w:oddVBand="0" w:evenVBand="0" w:oddHBand="0" w:evenHBand="0" w:firstRowFirstColumn="0" w:firstRowLastColumn="0" w:lastRowFirstColumn="0" w:lastRowLastColumn="0"/>
+            </w:pPr>
+            <w:r>
+              <w:t>Panel, Container, Button, Active, Inactive, On, Transition, Off</w:t>
+            </w:r>
+          </w:p>
+        </w:tc>
+      </w:tr>
+      <w:tr>
+        <w:tc>
+          <w:tcPr>
+            <w:cnfStyle w:val="001000000000" w:firstRow="0" w:lastRow="0" w:firstColumn="1" w:lastColumn="0" w:oddVBand="0" w:evenVBand="0" w:oddHBand="0" w:evenHBand="0" w:firstRowFirstColumn="0" w:firstRowLastColumn="0" w:lastRowFirstColumn="0" w:lastRowLastColumn="0"/>
+            <w:tcW w:w="1410" w:type="dxa"/>
+          </w:tcPr>
+          <w:p>
+            <w:r>
+              <w:t>Children</w:t>
+            </w:r>
+          </w:p>
+        </w:tc>
+        <w:tc>
+          <w:tcPr>
+            <w:tcW w:w="0" w:type="auto"/>
+          </w:tcPr>
+          <w:p>
+            <w:pPr>
+              <w:cnfStyle w:val="000000000000" w:firstRow="0" w:lastRow="0" w:firstColumn="0" w:lastColumn="0" w:oddVBand="0" w:evenVBand="0" w:oddHBand="0" w:evenHBand="0" w:firstRowFirstColumn="0" w:firstRowLastColumn="0" w:lastRowFirstColumn="0" w:lastRowLastColumn="0"/>
+            </w:pPr>
+            <w:r>
+              <w:t>(none)</w:t>
+            </w:r>
+          </w:p>
+        </w:tc>
+      </w:tr>
+      <w:tr>
+        <w:tc>
+          <w:tcPr>
+            <w:cnfStyle w:val="001000000000" w:firstRow="0" w:lastRow="0" w:firstColumn="1" w:lastColumn="0" w:oddVBand="0" w:evenVBand="0" w:oddHBand="0" w:evenHBand="0" w:firstRowFirstColumn="0" w:firstRowLastColumn="0" w:lastRowFirstColumn="0" w:lastRowLastColumn="0"/>
+            <w:tcW w:w="1410" w:type="dxa"/>
+          </w:tcPr>
+          <w:p>
+            <w:r>
+              <w:t>Attributes</w:t>
+            </w:r>
+          </w:p>
+        </w:tc>
+        <w:tc>
+          <w:tcPr>
+            <w:tcW w:w="0" w:type="auto"/>
+          </w:tcPr>
+          <w:p>
+            <w:pPr>
+              <w:cnfStyle w:val="000000000000" w:firstRow="0" w:lastRow="0" w:firstColumn="0" w:lastColumn="0" w:oddVBand="0" w:evenVBand="0" w:oddHBand="0" w:evenHBand="0" w:firstRowFirstColumn="0" w:firstRowLastColumn="0" w:lastRowFirstColumn="0" w:lastRowLastColumn="0"/>
+            </w:pPr>
+            <w:r>
+              <w:t>X, Y, Width, Height, HorizontalAlign, VerticalAlign, Rotate, FillColor, LineColor, LineWidth</w:t>
+            </w:r>
+          </w:p>
+        </w:tc>
+      </w:tr>
+      <w:tr>
+        <w:tc>
+          <w:tcPr>
+            <w:cnfStyle w:val="001000000000" w:firstRow="0" w:lastRow="0" w:firstColumn="1" w:lastColumn="0" w:oddVBand="0" w:evenVBand="0" w:oddHBand="0" w:evenHBand="0" w:firstRowFirstColumn="0" w:firstRowLastColumn="0" w:lastRowFirstColumn="0" w:lastRowLastColumn="0"/>
+            <w:tcW w:w="1410" w:type="dxa"/>
+          </w:tcPr>
+          <w:p>
+            <w:r>
+              <w:t>Description</w:t>
+            </w:r>
+          </w:p>
+        </w:tc>
+        <w:tc>
+          <w:tcPr>
+            <w:tcW w:w="0" w:type="auto"/>
+          </w:tcPr>
+          <w:p>
+            <w:pPr>
+              <w:cnfStyle w:val="000000000000" w:firstRow="0" w:lastRow="0" w:firstColumn="0" w:lastColumn="0" w:oddVBand="0" w:evenVBand="0" w:oddHBand="0" w:evenHBand="0" w:firstRowFirstColumn="0" w:firstRowLastColumn="0" w:lastRowFirstColumn="0" w:lastRowLastColumn="0"/>
+            </w:pPr>
+          </w:p>
+        </w:tc>
+      </w:tr>
+    </w:tbl>
+    <w:p/>
+    <w:tbl>
+      <w:tblPr>
+        <w:tblStyle w:val="ColorfulGrid-Accent1"/>
+        <w:tblW w:w="5000" w:type="pct"/>
+        <w:tblLook w:val="0680" w:firstRow="0" w:lastRow="0" w:firstColumn="1" w:lastColumn="0" w:noHBand="1" w:noVBand="1"/>
+      </w:tblPr>
+      <w:tblGrid>
+        <w:gridCol w:w="1410"/>
+        <w:gridCol w:w="7446"/>
+      </w:tblGrid>
+      <w:tr>
+        <w:tc>
+          <w:tcPr>
+            <w:cnfStyle w:val="001000000000" w:firstRow="0" w:lastRow="0" w:firstColumn="1" w:lastColumn="0" w:oddVBand="0" w:evenVBand="0" w:oddHBand="0" w:evenHBand="0" w:firstRowFirstColumn="0" w:firstRowLastColumn="0" w:lastRowFirstColumn="0" w:lastRowLastColumn="0"/>
+            <w:tcW w:w="1410" w:type="dxa"/>
+          </w:tcPr>
+          <w:p>
+            <w:r>
+              <w:t>Element</w:t>
+            </w:r>
+          </w:p>
+        </w:tc>
+        <w:tc>
+          <w:tcPr>
+            <w:tcW w:w="0" w:type="auto"/>
+          </w:tcPr>
+          <w:p>
+            <w:pPr>
+              <w:cnfStyle w:val="000000000000" w:firstRow="0" w:lastRow="0" w:firstColumn="0" w:lastColumn="0" w:oddVBand="0" w:evenVBand="0" w:oddHBand="0" w:evenHBand="0" w:firstRowFirstColumn="0" w:firstRowLastColumn="0" w:lastRowFirstColumn="0" w:lastRowLastColumn="0"/>
+            </w:pPr>
+            <w:r>
+              <w:t>Circle</w:t>
+            </w:r>
+          </w:p>
+        </w:tc>
+      </w:tr>
+      <w:tr>
+        <w:tc>
+          <w:tcPr>
+            <w:cnfStyle w:val="001000000000" w:firstRow="0" w:lastRow="0" w:firstColumn="1" w:lastColumn="0" w:oddVBand="0" w:evenVBand="0" w:oddHBand="0" w:evenHBand="0" w:firstRowFirstColumn="0" w:firstRowLastColumn="0" w:lastRowFirstColumn="0" w:lastRowLastColumn="0"/>
+            <w:tcW w:w="1410" w:type="dxa"/>
+          </w:tcPr>
+          <w:p>
+            <w:r>
+              <w:t>Parent</w:t>
+            </w:r>
+          </w:p>
+        </w:tc>
+        <w:tc>
+          <w:tcPr>
+            <w:tcW w:w="0" w:type="auto"/>
+          </w:tcPr>
+          <w:p>
+            <w:pPr>
+              <w:cnfStyle w:val="000000000000" w:firstRow="0" w:lastRow="0" w:firstColumn="0" w:lastColumn="0" w:oddVBand="0" w:evenVBand="0" w:oddHBand="0" w:evenHBand="0" w:firstRowFirstColumn="0" w:firstRowLastColumn="0" w:lastRowFirstColumn="0" w:lastRowLastColumn="0"/>
+            </w:pPr>
+            <w:r>
+              <w:t>Panel, Container, Button, Active, Inactive, On, Transition, Off</w:t>
+            </w:r>
+          </w:p>
+        </w:tc>
+      </w:tr>
+      <w:tr>
+        <w:tc>
+          <w:tcPr>
+            <w:cnfStyle w:val="001000000000" w:firstRow="0" w:lastRow="0" w:firstColumn="1" w:lastColumn="0" w:oddVBand="0" w:evenVBand="0" w:oddHBand="0" w:evenHBand="0" w:firstRowFirstColumn="0" w:firstRowLastColumn="0" w:lastRowFirstColumn="0" w:lastRowLastColumn="0"/>
+            <w:tcW w:w="1410" w:type="dxa"/>
+          </w:tcPr>
+          <w:p>
+            <w:r>
+              <w:t>Children</w:t>
+            </w:r>
+          </w:p>
+        </w:tc>
+        <w:tc>
+          <w:tcPr>
+            <w:tcW w:w="0" w:type="auto"/>
+          </w:tcPr>
+          <w:p>
+            <w:pPr>
+              <w:cnfStyle w:val="000000000000" w:firstRow="0" w:lastRow="0" w:firstColumn="0" w:lastColumn="0" w:oddVBand="0" w:evenVBand="0" w:oddHBand="0" w:evenHBand="0" w:firstRowFirstColumn="0" w:firstRowLastColumn="0" w:lastRowFirstColumn="0" w:lastRowLastColumn="0"/>
+            </w:pPr>
+            <w:r>
+              <w:t>(none)</w:t>
+            </w:r>
+          </w:p>
+        </w:tc>
+      </w:tr>
+      <w:tr>
+        <w:tc>
+          <w:tcPr>
+            <w:cnfStyle w:val="001000000000" w:firstRow="0" w:lastRow="0" w:firstColumn="1" w:lastColumn="0" w:oddVBand="0" w:evenVBand="0" w:oddHBand="0" w:evenHBand="0" w:firstRowFirstColumn="0" w:firstRowLastColumn="0" w:lastRowFirstColumn="0" w:lastRowLastColumn="0"/>
+            <w:tcW w:w="1410" w:type="dxa"/>
+          </w:tcPr>
+          <w:p>
+            <w:r>
+              <w:t>Attributes</w:t>
+            </w:r>
+          </w:p>
+        </w:tc>
+        <w:tc>
+          <w:tcPr>
+            <w:tcW w:w="0" w:type="auto"/>
+          </w:tcPr>
+          <w:p>
+            <w:pPr>
+              <w:cnfStyle w:val="000000000000" w:firstRow="0" w:lastRow="0" w:firstColumn="0" w:lastColumn="0" w:oddVBand="0" w:evenVBand="0" w:oddHBand="0" w:evenHBand="0" w:firstRowFirstColumn="0" w:firstRowLastColumn="0" w:lastRowFirstColumn="0" w:lastRowLastColumn="0"/>
+            </w:pPr>
+            <w:r>
+              <w:t>X, Y, HorizontalAlign, VerticalAlign, Radius, Segments, FillColor, LineColor, LineWidth</w:t>
+            </w:r>
+          </w:p>
+        </w:tc>
+      </w:tr>
+      <w:tr>
+        <w:tc>
+          <w:tcPr>
+            <w:cnfStyle w:val="001000000000" w:firstRow="0" w:lastRow="0" w:firstColumn="1" w:lastColumn="0" w:oddVBand="0" w:evenVBand="0" w:oddHBand="0" w:evenHBand="0" w:firstRowFirstColumn="0" w:firstRowLastColumn="0" w:lastRowFirstColumn="0" w:lastRowLastColumn="0"/>
+            <w:tcW w:w="1410" w:type="dxa"/>
+          </w:tcPr>
+          <w:p>
+            <w:r>
+              <w:t>Description</w:t>
+            </w:r>
+          </w:p>
+        </w:tc>
+        <w:tc>
+          <w:tcPr>
+            <w:tcW w:w="0" w:type="auto"/>
+          </w:tcPr>
+          <w:p>
+            <w:pPr>
+              <w:cnfStyle w:val="000000000000" w:firstRow="0" w:lastRow="0" w:firstColumn="0" w:lastColumn="0" w:oddVBand="0" w:evenVBand="0" w:oddHBand="0" w:evenHBand="0" w:firstRowFirstColumn="0" w:firstRowLastColumn="0" w:lastRowFirstColumn="0" w:lastRowLastColumn="0"/>
+            </w:pPr>
+          </w:p>
+        </w:tc>
+      </w:tr>
+    </w:tbl>
+    <w:p/>
+    <w:tbl>
+      <w:tblPr>
+        <w:tblStyle w:val="ColorfulGrid-Accent1"/>
+        <w:tblW w:w="5000" w:type="pct"/>
+        <w:tblLook w:val="0680" w:firstRow="0" w:lastRow="0" w:firstColumn="1" w:lastColumn="0" w:noHBand="1" w:noVBand="1"/>
+      </w:tblPr>
+      <w:tblGrid>
+        <w:gridCol w:w="1410"/>
+        <w:gridCol w:w="7446"/>
+      </w:tblGrid>
+      <w:tr>
+        <w:tc>
+          <w:tcPr>
+            <w:cnfStyle w:val="001000000000" w:firstRow="0" w:lastRow="0" w:firstColumn="1" w:lastColumn="0" w:oddVBand="0" w:evenVBand="0" w:oddHBand="0" w:evenHBand="0" w:firstRowFirstColumn="0" w:firstRowLastColumn="0" w:lastRowFirstColumn="0" w:lastRowLastColumn="0"/>
+            <w:tcW w:w="1410" w:type="dxa"/>
+          </w:tcPr>
+          <w:p>
+            <w:r>
+              <w:t>Element</w:t>
+            </w:r>
+          </w:p>
+        </w:tc>
+        <w:tc>
+          <w:tcPr>
+            <w:tcW w:w="0" w:type="auto"/>
+          </w:tcPr>
+          <w:p>
+            <w:pPr>
+              <w:cnfStyle w:val="000000000000" w:firstRow="0" w:lastRow="0" w:firstColumn="0" w:lastColumn="0" w:oddVBand="0" w:evenVBand="0" w:oddHBand="0" w:evenHBand="0" w:firstRowFirstColumn="0" w:firstRowLastColumn="0" w:lastRowFirstColumn="0" w:lastRowLastColumn="0"/>
+            </w:pPr>
+            <w:r>
+              <w:t>String</w:t>
+            </w:r>
+          </w:p>
+        </w:tc>
+      </w:tr>
+      <w:tr>
+        <w:tc>
+          <w:tcPr>
+            <w:cnfStyle w:val="001000000000" w:firstRow="0" w:lastRow="0" w:firstColumn="1" w:lastColumn="0" w:oddVBand="0" w:evenVBand="0" w:oddHBand="0" w:evenHBand="0" w:firstRowFirstColumn="0" w:firstRowLastColumn="0" w:lastRowFirstColumn="0" w:lastRowLastColumn="0"/>
+            <w:tcW w:w="1410" w:type="dxa"/>
+          </w:tcPr>
+          <w:p>
+            <w:r>
+              <w:t>Parent</w:t>
+            </w:r>
+          </w:p>
+        </w:tc>
+        <w:tc>
+          <w:tcPr>
+            <w:tcW w:w="0" w:type="auto"/>
+          </w:tcPr>
+          <w:p>
+            <w:pPr>
+              <w:cnfStyle w:val="000000000000" w:firstRow="0" w:lastRow="0" w:firstColumn="0" w:lastColumn="0" w:oddVBand="0" w:evenVBand="0" w:oddHBand="0" w:evenHBand="0" w:firstRowFirstColumn="0" w:firstRowLastColumn="0" w:lastRowFirstColumn="0" w:lastRowLastColumn="0"/>
+            </w:pPr>
+            <w:r>
+              <w:t>Panel, Container, Button, Active, Inactive, On, Transition, Off</w:t>
+            </w:r>
+          </w:p>
+        </w:tc>
+      </w:tr>
+      <w:tr>
+        <w:tc>
+          <w:tcPr>
+            <w:cnfStyle w:val="001000000000" w:firstRow="0" w:lastRow="0" w:firstColumn="1" w:lastColumn="0" w:oddVBand="0" w:evenVBand="0" w:oddHBand="0" w:evenHBand="0" w:firstRowFirstColumn="0" w:firstRowLastColumn="0" w:lastRowFirstColumn="0" w:lastRowLastColumn="0"/>
+            <w:tcW w:w="1410" w:type="dxa"/>
+          </w:tcPr>
+          <w:p>
+            <w:r>
+              <w:t>Children</w:t>
+            </w:r>
+          </w:p>
+        </w:tc>
+        <w:tc>
+          <w:tcPr>
+            <w:tcW w:w="0" w:type="auto"/>
+          </w:tcPr>
+          <w:p>
+            <w:pPr>
+              <w:cnfStyle w:val="000000000000" w:firstRow="0" w:lastRow="0" w:firstColumn="0" w:lastColumn="0" w:oddVBand="0" w:evenVBand="0" w:oddHBand="0" w:evenHBand="0" w:firstRowFirstColumn="0" w:firstRowLastColumn="0" w:lastRowFirstColumn="0" w:lastRowLastColumn="0"/>
+            </w:pPr>
+            <w:r>
+              <w:t>(none)</w:t>
+            </w:r>
+          </w:p>
+        </w:tc>
+      </w:tr>
+      <w:tr>
+        <w:tc>
+          <w:tcPr>
+            <w:cnfStyle w:val="001000000000" w:firstRow="0" w:lastRow="0" w:firstColumn="1" w:lastColumn="0" w:oddVBand="0" w:evenVBand="0" w:oddHBand="0" w:evenHBand="0" w:firstRowFirstColumn="0" w:firstRowLastColumn="0" w:lastRowFirstColumn="0" w:lastRowLastColumn="0"/>
+            <w:tcW w:w="1410" w:type="dxa"/>
+          </w:tcPr>
+          <w:p>
+            <w:r>
+              <w:t>Attributes</w:t>
+            </w:r>
+          </w:p>
+        </w:tc>
+        <w:tc>
+          <w:tcPr>
+            <w:tcW w:w="0" w:type="auto"/>
+          </w:tcPr>
+          <w:p>
+            <w:pPr>
+              <w:cnfStyle w:val="000000000000" w:firstRow="0" w:lastRow="0" w:firstColumn="0" w:lastColumn="0" w:oddVBand="0" w:evenVBand="0" w:oddHBand="0" w:evenHBand="0" w:firstRowFirstColumn="0" w:firstRowLastColumn="0" w:lastRowFirstColumn="0" w:lastRowLastColumn="0"/>
+            </w:pPr>
+            <w:r>
+              <w:t>X, Y</w:t>
+            </w:r>
+            <w:r>
+              <w:t>, Rotate, Size, HorizontalAlign, VerticalAlign, Color, BackgroundColor, ShadowOffset, Font, Face, Format, ForceMono</w:t>
+            </w:r>
+          </w:p>
+        </w:tc>
+      </w:tr>
+      <w:tr>
+        <w:tc>
+          <w:tcPr>
+            <w:cnfStyle w:val="001000000000" w:firstRow="0" w:lastRow="0" w:firstColumn="1" w:lastColumn="0" w:oddVBand="0" w:evenVBand="0" w:oddHBand="0" w:evenHBand="0" w:firstRowFirstColumn="0" w:firstRowLastColumn="0" w:lastRowFirstColumn="0" w:lastRowLastColumn="0"/>
+            <w:tcW w:w="1410" w:type="dxa"/>
+          </w:tcPr>
+          <w:p>
+            <w:r>
+              <w:t>Description</w:t>
+            </w:r>
+          </w:p>
+        </w:tc>
+        <w:tc>
+          <w:tcPr>
+            <w:tcW w:w="0" w:type="auto"/>
+          </w:tcPr>
+          <w:p>
+            <w:pPr>
+              <w:cnfStyle w:val="000000000000" w:firstRow="0" w:lastRow="0" w:firstColumn="0" w:lastColumn="0" w:oddVBand="0" w:evenVBand="0" w:oddHBand="0" w:evenHBand="0" w:firstRowFirstColumn="0" w:firstRowLastColumn="0" w:lastRowFirstColumn="0" w:lastRowLastColumn="0"/>
+            </w:pPr>
+          </w:p>
+        </w:tc>
+      </w:tr>
+    </w:tbl>
+    <w:p/>
+    <w:tbl>
+      <w:tblPr>
+        <w:tblStyle w:val="ColorfulGrid-Accent1"/>
+        <w:tblW w:w="5000" w:type="pct"/>
+        <w:tblLook w:val="0680" w:firstRow="0" w:lastRow="0" w:firstColumn="1" w:lastColumn="0" w:noHBand="1" w:noVBand="1"/>
+      </w:tblPr>
+      <w:tblGrid>
+        <w:gridCol w:w="1410"/>
+        <w:gridCol w:w="7446"/>
+      </w:tblGrid>
+      <w:tr>
+        <w:tc>
+          <w:tcPr>
+            <w:cnfStyle w:val="001000000000" w:firstRow="0" w:lastRow="0" w:firstColumn="1" w:lastColumn="0" w:oddVBand="0" w:evenVBand="0" w:oddHBand="0" w:evenHBand="0" w:firstRowFirstColumn="0" w:firstRowLastColumn="0" w:lastRowFirstColumn="0" w:lastRowLastColumn="0"/>
+            <w:tcW w:w="1410" w:type="dxa"/>
+          </w:tcPr>
+          <w:p>
+            <w:r>
+              <w:t>Element</w:t>
+            </w:r>
+          </w:p>
+        </w:tc>
+        <w:tc>
+          <w:tcPr>
+            <w:tcW w:w="0" w:type="auto"/>
+          </w:tcPr>
+          <w:p>
+            <w:pPr>
+              <w:cnfStyle w:val="000000000000" w:firstRow="0" w:lastRow="0" w:firstColumn="0" w:lastColumn="0" w:oddVBand="0" w:evenVBand="0" w:oddHBand="0" w:evenHBand="0" w:firstRowFirstColumn="0" w:firstRowLastColumn="0" w:lastRowFirstColumn="0" w:lastRowLastColumn="0"/>
+            </w:pPr>
+            <w:r>
+              <w:t>Image</w:t>
+            </w:r>
+          </w:p>
+        </w:tc>
+      </w:tr>
+      <w:tr>
+        <w:tc>
+          <w:tcPr>
+            <w:cnfStyle w:val="001000000000" w:firstRow="0" w:lastRow="0" w:firstColumn="1" w:lastColumn="0" w:oddVBand="0" w:evenVBand="0" w:oddHBand="0" w:evenHBand="0" w:firstRowFirstColumn="0" w:firstRowLastColumn="0" w:lastRowFirstColumn="0" w:lastRowLastColumn="0"/>
+            <w:tcW w:w="1410" w:type="dxa"/>
+          </w:tcPr>
+          <w:p>
+            <w:r>
+              <w:t>Parent</w:t>
+            </w:r>
+          </w:p>
+        </w:tc>
+        <w:tc>
+          <w:tcPr>
+            <w:tcW w:w="0" w:type="auto"/>
+          </w:tcPr>
+          <w:p>
+            <w:pPr>
+              <w:cnfStyle w:val="000000000000" w:firstRow="0" w:lastRow="0" w:firstColumn="0" w:lastColumn="0" w:oddVBand="0" w:evenVBand="0" w:oddHBand="0" w:evenHBand="0" w:firstRowFirstColumn="0" w:firstRowLastColumn="0" w:lastRowFirstColumn="0" w:lastRowLastColumn="0"/>
+            </w:pPr>
+            <w:r>
+              <w:t>Panel, Container, Button, Active, Inactive, On, Transition, Off</w:t>
+            </w:r>
+          </w:p>
+        </w:tc>
+      </w:tr>
+      <w:tr>
+        <w:tc>
+          <w:tcPr>
+            <w:cnfStyle w:val="001000000000" w:firstRow="0" w:lastRow="0" w:firstColumn="1" w:lastColumn="0" w:oddVBand="0" w:evenVBand="0" w:oddHBand="0" w:evenHBand="0" w:firstRowFirstColumn="0" w:firstRowLastColumn="0" w:lastRowFirstColumn="0" w:lastRowLastColumn="0"/>
+            <w:tcW w:w="1410" w:type="dxa"/>
+          </w:tcPr>
+          <w:p>
+            <w:r>
+              <w:t>Children</w:t>
+            </w:r>
+          </w:p>
+        </w:tc>
+        <w:tc>
+          <w:tcPr>
+            <w:tcW w:w="0" w:type="auto"/>
+          </w:tcPr>
+          <w:p>
+            <w:pPr>
+              <w:cnfStyle w:val="000000000000" w:firstRow="0" w:lastRow="0" w:firstColumn="0" w:lastColumn="0" w:oddVBand="0" w:evenVBand="0" w:oddHBand="0" w:evenHBand="0" w:firstRowFirstColumn="0" w:firstRowLastColumn="0" w:lastRowFirstColumn="0" w:lastRowLastColumn="0"/>
+            </w:pPr>
+            <w:r>
+              <w:t>(none)</w:t>
+            </w:r>
+          </w:p>
+        </w:tc>
+      </w:tr>
+      <w:tr>
+        <w:tc>
+          <w:tcPr>
+            <w:cnfStyle w:val="001000000000" w:firstRow="0" w:lastRow="0" w:firstColumn="1" w:lastColumn="0" w:oddVBand="0" w:evenVBand="0" w:oddHBand="0" w:evenHBand="0" w:firstRowFirstColumn="0" w:firstRowLastColumn="0" w:lastRowFirstColumn="0" w:lastRowLastColumn="0"/>
+            <w:tcW w:w="1410" w:type="dxa"/>
+          </w:tcPr>
+          <w:p>
+            <w:r>
+              <w:t>Attributes</w:t>
+            </w:r>
+          </w:p>
+        </w:tc>
+        <w:tc>
+          <w:tcPr>
+            <w:tcW w:w="0" w:type="auto"/>
+          </w:tcPr>
+          <w:p>
+            <w:pPr>
+              <w:cnfStyle w:val="000000000000" w:firstRow="0" w:lastRow="0" w:firstColumn="0" w:lastColumn="0" w:oddVBand="0" w:evenVBand="0" w:oddHBand="0" w:evenHBand="0" w:firstRowFirstColumn="0" w:firstRowLastColumn="0" w:lastRowFirstColumn="0" w:lastRowLastColumn="0"/>
+            </w:pPr>
+            <w:r>
+              <w:t>X, Y, Width, Height, HorizontalAlign, VerticalAlign, Rotate</w:t>
+            </w:r>
+          </w:p>
+        </w:tc>
+      </w:tr>
+      <w:tr>
+        <w:tc>
+          <w:tcPr>
+            <w:cnfStyle w:val="001000000000" w:firstRow="0" w:lastRow="0" w:firstColumn="1" w:lastColumn="0" w:oddVBand="0" w:evenVBand="0" w:oddHBand="0" w:evenHBand="0" w:firstRowFirstColumn="0" w:firstRowLastColumn="0" w:lastRowFirstColumn="0" w:lastRowLastColumn="0"/>
+            <w:tcW w:w="1410" w:type="dxa"/>
+          </w:tcPr>
+          <w:p>
+            <w:r>
+              <w:t>Description</w:t>
+            </w:r>
+          </w:p>
+        </w:tc>
+        <w:tc>
+          <w:tcPr>
+            <w:tcW w:w="0" w:type="auto"/>
+          </w:tcPr>
+          <w:p>
+            <w:pPr>
+              <w:cnfStyle w:val="000000000000" w:firstRow="0" w:lastRow="0" w:firstColumn="0" w:lastColumn="0" w:oddVBand="0" w:evenVBand="0" w:oddHBand="0" w:evenHBand="0" w:firstRowFirstColumn="0" w:firstRowLastColumn="0" w:lastRowFirstColumn="0" w:lastRowLastColumn="0"/>
+            </w:pPr>
+          </w:p>
+        </w:tc>
+      </w:tr>
+    </w:tbl>
+    <w:p/>
+    <w:tbl>
+      <w:tblPr>
+        <w:tblStyle w:val="ColorfulGrid-Accent1"/>
+        <w:tblW w:w="5000" w:type="pct"/>
+        <w:tblLook w:val="0680" w:firstRow="0" w:lastRow="0" w:firstColumn="1" w:lastColumn="0" w:noHBand="1" w:noVBand="1"/>
+      </w:tblPr>
+      <w:tblGrid>
+        <w:gridCol w:w="1410"/>
+        <w:gridCol w:w="7446"/>
+      </w:tblGrid>
+      <w:tr>
+        <w:tc>
+          <w:tcPr>
+            <w:cnfStyle w:val="001000000000" w:firstRow="0" w:lastRow="0" w:firstColumn="1" w:lastColumn="0" w:oddVBand="0" w:evenVBand="0" w:oddHBand="0" w:evenHBand="0" w:firstRowFirstColumn="0" w:firstRowLastColumn="0" w:lastRowFirstColumn="0" w:lastRowLastColumn="0"/>
+            <w:tcW w:w="1410" w:type="dxa"/>
+          </w:tcPr>
+          <w:p>
+            <w:r>
+              <w:t>Element</w:t>
+            </w:r>
+          </w:p>
+        </w:tc>
+        <w:tc>
+          <w:tcPr>
+            <w:tcW w:w="0" w:type="auto"/>
+          </w:tcPr>
+          <w:p>
+            <w:pPr>
+              <w:cnfStyle w:val="000000000000" w:firstRow="0" w:lastRow="0" w:firstColumn="0" w:lastColumn="0" w:oddVBand="0" w:evenVBand="0" w:oddHBand="0" w:evenHBand="0" w:firstRowFirstColumn="0" w:firstRowLastColumn="0" w:lastRowFirstColumn="0" w:lastRowLastColumn="0"/>
+            </w:pPr>
+            <w:r>
+              <w:t>PixelStream</w:t>
+            </w:r>
+          </w:p>
+        </w:tc>
+      </w:tr>
+      <w:tr>
+        <w:tc>
+          <w:tcPr>
+            <w:cnfStyle w:val="001000000000" w:firstRow="0" w:lastRow="0" w:firstColumn="1" w:lastColumn="0" w:oddVBand="0" w:evenVBand="0" w:oddHBand="0" w:evenHBand="0" w:firstRowFirstColumn="0" w:firstRowLastColumn="0" w:lastRowFirstColumn="0" w:lastRowLastColumn="0"/>
+            <w:tcW w:w="1410" w:type="dxa"/>
+          </w:tcPr>
+          <w:p>
+            <w:r>
+              <w:t>Parent</w:t>
+            </w:r>
+          </w:p>
+        </w:tc>
+        <w:tc>
+          <w:tcPr>
+            <w:tcW w:w="0" w:type="auto"/>
+          </w:tcPr>
+          <w:p>
+            <w:pPr>
+              <w:cnfStyle w:val="000000000000" w:firstRow="0" w:lastRow="0" w:firstColumn="0" w:lastColumn="0" w:oddVBand="0" w:evenVBand="0" w:oddHBand="0" w:evenHBand="0" w:firstRowFirstColumn="0" w:firstRowLastColumn="0" w:lastRowFirstColumn="0" w:lastRowLastColumn="0"/>
+            </w:pPr>
+            <w:r>
+              <w:t>Panel, Container, Button, Active, Inactive, On, Transition, Off</w:t>
+            </w:r>
+          </w:p>
+        </w:tc>
+      </w:tr>
+      <w:tr>
+        <w:tc>
+          <w:tcPr>
+            <w:cnfStyle w:val="001000000000" w:firstRow="0" w:lastRow="0" w:firstColumn="1" w:lastColumn="0" w:oddVBand="0" w:evenVBand="0" w:oddHBand="0" w:evenHBand="0" w:firstRowFirstColumn="0" w:firstRowLastColumn="0" w:lastRowFirstColumn="0" w:lastRowLastColumn="0"/>
+            <w:tcW w:w="1410" w:type="dxa"/>
+          </w:tcPr>
+          <w:p>
+            <w:r>
+              <w:t>Children</w:t>
+            </w:r>
+          </w:p>
+        </w:tc>
+        <w:tc>
+          <w:tcPr>
+            <w:tcW w:w="0" w:type="auto"/>
+          </w:tcPr>
+          <w:p>
+            <w:pPr>
+              <w:cnfStyle w:val="000000000000" w:firstRow="0" w:lastRow="0" w:firstColumn="0" w:lastColumn="0" w:oddVBand="0" w:evenVBand="0" w:oddHBand="0" w:evenHBand="0" w:firstRowFirstColumn="0" w:firstRowLastColumn="0" w:lastRowFirstColumn="0" w:lastRowLastColumn="0"/>
+            </w:pPr>
+            <w:r>
+              <w:t>(none)</w:t>
+            </w:r>
+          </w:p>
+        </w:tc>
+      </w:tr>
+      <w:tr>
+        <w:tc>
+          <w:tcPr>
+            <w:cnfStyle w:val="001000000000" w:firstRow="0" w:lastRow="0" w:firstColumn="1" w:lastColumn="0" w:oddVBand="0" w:evenVBand="0" w:oddHBand="0" w:evenHBand="0" w:firstRowFirstColumn="0" w:firstRowLastColumn="0" w:lastRowFirstColumn="0" w:lastRowLastColumn="0"/>
+            <w:tcW w:w="1410" w:type="dxa"/>
+          </w:tcPr>
+          <w:p>
+            <w:r>
+              <w:t>Attributes</w:t>
+            </w:r>
+          </w:p>
+        </w:tc>
+        <w:tc>
+          <w:tcPr>
+            <w:tcW w:w="0" w:type="auto"/>
+          </w:tcPr>
+          <w:p>
+            <w:pPr>
+              <w:cnfStyle w:val="000000000000" w:firstRow="0" w:lastRow="0" w:firstColumn="0" w:lastColumn="0" w:oddVBand="0" w:evenVBand="0" w:oddHBand="0" w:evenHBand="0" w:firstRowFirstColumn="0" w:firstRowLastColumn="0" w:lastRowFirstColumn="0" w:lastRowLastColumn="0"/>
+            </w:pPr>
+            <w:r>
+              <w:t>X, Y, Width, Height, HorizontalAlign, VerticalAlign, Rotate, SharedMemoryKey</w:t>
+            </w:r>
+          </w:p>
+        </w:tc>
+      </w:tr>
+      <w:tr>
+        <w:tc>
+          <w:tcPr>
+            <w:cnfStyle w:val="001000000000" w:firstRow="0" w:lastRow="0" w:firstColumn="1" w:lastColumn="0" w:oddVBand="0" w:evenVBand="0" w:oddHBand="0" w:evenHBand="0" w:firstRowFirstColumn="0" w:firstRowLastColumn="0" w:lastRowFirstColumn="0" w:lastRowLastColumn="0"/>
+            <w:tcW w:w="1410" w:type="dxa"/>
+          </w:tcPr>
+          <w:p>
+            <w:r>
+              <w:t>Description</w:t>
+            </w:r>
+          </w:p>
+        </w:tc>
+        <w:tc>
+          <w:tcPr>
+            <w:tcW w:w="0" w:type="auto"/>
+          </w:tcPr>
+          <w:p>
+            <w:pPr>
+              <w:cnfStyle w:val="000000000000" w:firstRow="0" w:lastRow="0" w:firstColumn="0" w:lastColumn="0" w:oddVBand="0" w:evenVBand="0" w:oddHBand="0" w:evenHBand="0" w:firstRowFirstColumn="0" w:firstRowLastColumn="0" w:lastRowFirstColumn="0" w:lastRowLastColumn="0"/>
+            </w:pPr>
+          </w:p>
+        </w:tc>
+      </w:tr>
+    </w:tbl>
+    <w:p/>
+    <w:tbl>
+      <w:tblPr>
+        <w:tblStyle w:val="ColorfulGrid-Accent1"/>
+        <w:tblW w:w="5000" w:type="pct"/>
+        <w:tblLook w:val="0680" w:firstRow="0" w:lastRow="0" w:firstColumn="1" w:lastColumn="0" w:noHBand="1" w:noVBand="1"/>
+      </w:tblPr>
+      <w:tblGrid>
+        <w:gridCol w:w="1410"/>
+        <w:gridCol w:w="7446"/>
+      </w:tblGrid>
+      <w:tr>
+        <w:tc>
+          <w:tcPr>
+            <w:cnfStyle w:val="001000000000" w:firstRow="0" w:lastRow="0" w:firstColumn="1" w:lastColumn="0" w:oddVBand="0" w:evenVBand="0" w:oddHBand="0" w:evenHBand="0" w:firstRowFirstColumn="0" w:firstRowLastColumn="0" w:lastRowFirstColumn="0" w:lastRowLastColumn="0"/>
+            <w:tcW w:w="0" w:type="dxa"/>
+          </w:tcPr>
+          <w:p>
+            <w:r>
+              <w:t>Element</w:t>
+            </w:r>
+          </w:p>
+        </w:tc>
+        <w:tc>
+          <w:tcPr>
+            <w:tcW w:w="0" w:type="auto"/>
+          </w:tcPr>
+          <w:p>
+            <w:pPr>
+              <w:cnfStyle w:val="000000000000" w:firstRow="0" w:lastRow="0" w:firstColumn="0" w:lastColumn="0" w:oddVBand="0" w:evenVBand="0" w:oddHBand="0" w:evenHBand="0" w:firstRowFirstColumn="0" w:firstRowLastColumn="0" w:lastRowFirstColumn="0" w:lastRowLastColumn="0"/>
+            </w:pPr>
+            <w:r>
+              <w:t>ADI</w:t>
+            </w:r>
+          </w:p>
+        </w:tc>
+      </w:tr>
+      <w:tr>
+        <w:tc>
+          <w:tcPr>
+            <w:cnfStyle w:val="001000000000" w:firstRow="0" w:lastRow="0" w:firstColumn="1" w:lastColumn="0" w:oddVBand="0" w:evenVBand="0" w:oddHBand="0" w:evenHBand="0" w:firstRowFirstColumn="0" w:firstRowLastColumn="0" w:lastRowFirstColumn="0" w:lastRowLastColumn="0"/>
+            <w:tcW w:w="0" w:type="dxa"/>
+          </w:tcPr>
+          <w:p>
+            <w:r>
+              <w:t>Parent</w:t>
+            </w:r>
+          </w:p>
+        </w:tc>
+        <w:tc>
+          <w:tcPr>
+            <w:tcW w:w="0" w:type="auto"/>
+          </w:tcPr>
+          <w:p>
+            <w:pPr>
+              <w:cnfStyle w:val="000000000000" w:firstRow="0" w:lastRow="0" w:firstColumn="0" w:lastColumn="0" w:oddVBand="0" w:evenVBand="0" w:oddHBand="0" w:evenHBand="0" w:firstRowFirstColumn="0" w:firstRowLastColumn="0" w:lastRowFirstColumn="0" w:lastRowLastColumn="0"/>
+            </w:pPr>
+            <w:r>
+              <w:t>Panel, Container, Button, Active, Inactive, On, Transition, Off</w:t>
+            </w:r>
+          </w:p>
+        </w:tc>
+      </w:tr>
+      <w:tr>
+        <w:tc>
+          <w:tcPr>
+            <w:cnfStyle w:val="001000000000" w:firstRow="0" w:lastRow="0" w:firstColumn="1" w:lastColumn="0" w:oddVBand="0" w:evenVBand="0" w:oddHBand="0" w:evenHBand="0" w:firstRowFirstColumn="0" w:firstRowLastColumn="0" w:lastRowFirstColumn="0" w:lastRowLastColumn="0"/>
+            <w:tcW w:w="0" w:type="dxa"/>
+          </w:tcPr>
+          <w:p>
+            <w:r>
+              <w:t>Children</w:t>
+            </w:r>
+          </w:p>
+        </w:tc>
+        <w:tc>
+          <w:tcPr>
+            <w:tcW w:w="0" w:type="auto"/>
+          </w:tcPr>
+          <w:p>
+            <w:pPr>
+              <w:cnfStyle w:val="000000000000" w:firstRow="0" w:lastRow="0" w:firstColumn="0" w:lastColumn="0" w:oddVBand="0" w:evenVBand="0" w:oddHBand="0" w:evenHBand="0" w:firstRowFirstColumn="0" w:firstRowLastColumn="0" w:lastRowFirstColumn="0" w:lastRowLastColumn="0"/>
+            </w:pPr>
+            <w:r>
+              <w:t>(none)</w:t>
+            </w:r>
+          </w:p>
+        </w:tc>
+      </w:tr>
+      <w:tr>
+        <w:tc>
+          <w:tcPr>
+            <w:cnfStyle w:val="001000000000" w:firstRow="0" w:lastRow="0" w:firstColumn="1" w:lastColumn="0" w:oddVBand="0" w:evenVBand="0" w:oddHBand="0" w:evenHBand="0" w:firstRowFirstColumn="0" w:firstRowLastColumn="0" w:lastRowFirstColumn="0" w:lastRowLastColumn="0"/>
+            <w:tcW w:w="0" w:type="dxa"/>
+          </w:tcPr>
+          <w:p>
+            <w:r>
+              <w:t>Attributes</w:t>
+            </w:r>
+          </w:p>
+        </w:tc>
+        <w:tc>
+          <w:tcPr>
+            <w:tcW w:w="0" w:type="auto"/>
+          </w:tcPr>
+          <w:p>
+            <w:pPr>
+              <w:cnfStyle w:val="000000000000" w:firstRow="0" w:lastRow="0" w:firstColumn="0" w:lastColumn="0" w:oddVBand="0" w:evenVBand="0" w:oddHBand="0" w:evenHBand="0" w:firstRowFirstColumn="0" w:firstRowLastColumn="0" w:lastRowFirstColumn="0" w:lastRowLastColumn="0"/>
+            </w:pPr>
+            <w:r>
+              <w:t>X, Y, Width, Height, HorizontalAlign, VerticalAlign, OuterRadius, BallRadius, ChevronWidth, ChevronHeight, BallFile, CoverFile, Roll, Pitch, Yaw, RollError, PitchError, YawError</w:t>
+            </w:r>
+          </w:p>
+        </w:tc>
+      </w:tr>
+      <w:tr>
+        <w:tc>
+          <w:tcPr>
+            <w:cnfStyle w:val="001000000000" w:firstRow="0" w:lastRow="0" w:firstColumn="1" w:lastColumn="0" w:oddVBand="0" w:evenVBand="0" w:oddHBand="0" w:evenHBand="0" w:firstRowFirstColumn="0" w:firstRowLastColumn="0" w:lastRowFirstColumn="0" w:lastRowLastColumn="0"/>
+            <w:tcW w:w="0" w:type="dxa"/>
+          </w:tcPr>
+          <w:p>
+            <w:r>
+              <w:t>Description</w:t>
+            </w:r>
+          </w:p>
+        </w:tc>
+        <w:tc>
+          <w:tcPr>
+            <w:tcW w:w="0" w:type="auto"/>
+          </w:tcPr>
+          <w:p>
+            <w:pPr>
+              <w:cnfStyle w:val="000000000000" w:firstRow="0" w:lastRow="0" w:firstColumn="0" w:lastColumn="0" w:oddVBand="0" w:evenVBand="0" w:oddHBand="0" w:evenHBand="0" w:firstRowFirstColumn="0" w:firstRowLastColumn="0" w:lastRowFirstColumn="0" w:lastRowLastColumn="0"/>
+            </w:pPr>
+          </w:p>
+        </w:tc>
+      </w:tr>
+    </w:tbl>
     <w:p>
       <w:pPr>
         <w:pStyle w:val="Heading3"/>
       </w:pPr>
-      <w:bookmarkStart w:id="17" w:name="_Toc246155626"/>
+      <w:bookmarkStart w:id="17" w:name="_Toc248486411"/>
       <w:r>
         <w:t>4.</w:t>
       </w:r>
@@ -6783,11 +8513,1712 @@
       </w:r>
       <w:bookmarkEnd w:id="17"/>
     </w:p>
+    <w:p/>
+    <w:tbl>
+      <w:tblPr>
+        <w:tblStyle w:val="ColorfulGrid-Accent1"/>
+        <w:tblW w:w="5000" w:type="pct"/>
+        <w:tblLook w:val="0680" w:firstRow="0" w:lastRow="0" w:firstColumn="1" w:lastColumn="0" w:noHBand="1" w:noVBand="1"/>
+      </w:tblPr>
+      <w:tblGrid>
+        <w:gridCol w:w="1410"/>
+        <w:gridCol w:w="7446"/>
+      </w:tblGrid>
+      <w:tr>
+        <w:tc>
+          <w:tcPr>
+            <w:cnfStyle w:val="001000000000" w:firstRow="0" w:lastRow="0" w:firstColumn="1" w:lastColumn="0" w:oddVBand="0" w:evenVBand="0" w:oddHBand="0" w:evenHBand="0" w:firstRowFirstColumn="0" w:firstRowLastColumn="0" w:lastRowFirstColumn="0" w:lastRowLastColumn="0"/>
+            <w:tcW w:w="1410" w:type="dxa"/>
+          </w:tcPr>
+          <w:p>
+            <w:r>
+              <w:t>Element</w:t>
+            </w:r>
+          </w:p>
+        </w:tc>
+        <w:tc>
+          <w:tcPr>
+            <w:tcW w:w="0" w:type="auto"/>
+          </w:tcPr>
+          <w:p>
+            <w:pPr>
+              <w:cnfStyle w:val="000000000000" w:firstRow="0" w:lastRow="0" w:firstColumn="0" w:lastColumn="0" w:oddVBand="0" w:evenVBand="0" w:oddHBand="0" w:evenHBand="0" w:firstRowFirstColumn="0" w:firstRowLastColumn="0" w:lastRowFirstColumn="0" w:lastRowLastColumn="0"/>
+            </w:pPr>
+            <w:r>
+              <w:t>Button</w:t>
+            </w:r>
+          </w:p>
+        </w:tc>
+      </w:tr>
+      <w:tr>
+        <w:tc>
+          <w:tcPr>
+            <w:cnfStyle w:val="001000000000" w:firstRow="0" w:lastRow="0" w:firstColumn="1" w:lastColumn="0" w:oddVBand="0" w:evenVBand="0" w:oddHBand="0" w:evenHBand="0" w:firstRowFirstColumn="0" w:firstRowLastColumn="0" w:lastRowFirstColumn="0" w:lastRowLastColumn="0"/>
+            <w:tcW w:w="1410" w:type="dxa"/>
+          </w:tcPr>
+          <w:p>
+            <w:r>
+              <w:t>Parent</w:t>
+            </w:r>
+          </w:p>
+        </w:tc>
+        <w:tc>
+          <w:tcPr>
+            <w:tcW w:w="0" w:type="auto"/>
+          </w:tcPr>
+          <w:p>
+            <w:pPr>
+              <w:cnfStyle w:val="000000000000" w:firstRow="0" w:lastRow="0" w:firstColumn="0" w:lastColumn="0" w:oddVBand="0" w:evenVBand="0" w:oddHBand="0" w:evenHBand="0" w:firstRowFirstColumn="0" w:firstRowLastColumn="0" w:lastRowFirstColumn="0" w:lastRowLastColumn="0"/>
+            </w:pPr>
+            <w:r>
+              <w:t>Panel, Container</w:t>
+            </w:r>
+          </w:p>
+        </w:tc>
+      </w:tr>
+      <w:tr>
+        <w:tc>
+          <w:tcPr>
+            <w:cnfStyle w:val="001000000000" w:firstRow="0" w:lastRow="0" w:firstColumn="1" w:lastColumn="0" w:oddVBand="0" w:evenVBand="0" w:oddHBand="0" w:evenHBand="0" w:firstRowFirstColumn="0" w:firstRowLastColumn="0" w:lastRowFirstColumn="0" w:lastRowLastColumn="0"/>
+            <w:tcW w:w="1410" w:type="dxa"/>
+          </w:tcPr>
+          <w:p>
+            <w:r>
+              <w:t>Children</w:t>
+            </w:r>
+          </w:p>
+        </w:tc>
+        <w:tc>
+          <w:tcPr>
+            <w:tcW w:w="0" w:type="auto"/>
+          </w:tcPr>
+          <w:p>
+            <w:pPr>
+              <w:cnfStyle w:val="000000000000" w:firstRow="0" w:lastRow="0" w:firstColumn="0" w:lastColumn="0" w:oddVBand="0" w:evenVBand="0" w:oddHBand="0" w:evenHBand="0" w:firstRowFirstColumn="0" w:firstRowLastColumn="0" w:lastRowFirstColumn="0" w:lastRowLastColumn="0"/>
+            </w:pPr>
+            <w:r>
+              <w:t>Active, Inactive, On, Transition, Off, OnPress, OnRelease, (display primitives)</w:t>
+            </w:r>
+          </w:p>
+        </w:tc>
+      </w:tr>
+      <w:tr>
+        <w:tc>
+          <w:tcPr>
+            <w:cnfStyle w:val="001000000000" w:firstRow="0" w:lastRow="0" w:firstColumn="1" w:lastColumn="0" w:oddVBand="0" w:evenVBand="0" w:oddHBand="0" w:evenHBand="0" w:firstRowFirstColumn="0" w:firstRowLastColumn="0" w:lastRowFirstColumn="0" w:lastRowLastColumn="0"/>
+            <w:tcW w:w="1410" w:type="dxa"/>
+          </w:tcPr>
+          <w:p>
+            <w:r>
+              <w:t>Attributes</w:t>
+            </w:r>
+          </w:p>
+        </w:tc>
+        <w:tc>
+          <w:tcPr>
+            <w:tcW w:w="0" w:type="auto"/>
+          </w:tcPr>
+          <w:p>
+            <w:pPr>
+              <w:cnfStyle w:val="000000000000" w:firstRow="0" w:lastRow="0" w:firstColumn="0" w:lastColumn="0" w:oddVBand="0" w:evenVBand="0" w:oddHBand="0" w:evenHBand="0" w:firstRowFirstColumn="0" w:firstRowLastColumn="0" w:lastRowFirstColumn="0" w:lastRowLastColumn="0"/>
+            </w:pPr>
+            <w:r>
+              <w:t>X, Y, Width, Height, HorizontalAlign, VerticalAlign</w:t>
+            </w:r>
+            <w:r>
+              <w:t>, Rotate, Type, Key, KeyASCII, BezelKey, Variable, On, Off, SwitchVariable, SwitchOn, SwitchOff, IndicatorVariable, IndicatorOn, ActiveVariable, ActiveOn</w:t>
+            </w:r>
+          </w:p>
+        </w:tc>
+      </w:tr>
+      <w:tr>
+        <w:tc>
+          <w:tcPr>
+            <w:cnfStyle w:val="001000000000" w:firstRow="0" w:lastRow="0" w:firstColumn="1" w:lastColumn="0" w:oddVBand="0" w:evenVBand="0" w:oddHBand="0" w:evenHBand="0" w:firstRowFirstColumn="0" w:firstRowLastColumn="0" w:lastRowFirstColumn="0" w:lastRowLastColumn="0"/>
+            <w:tcW w:w="1410" w:type="dxa"/>
+          </w:tcPr>
+          <w:p>
+            <w:r>
+              <w:t>Description</w:t>
+            </w:r>
+          </w:p>
+        </w:tc>
+        <w:tc>
+          <w:tcPr>
+            <w:tcW w:w="0" w:type="auto"/>
+          </w:tcPr>
+          <w:p>
+            <w:pPr>
+              <w:cnfStyle w:val="000000000000" w:firstRow="0" w:lastRow="0" w:firstColumn="0" w:lastColumn="0" w:oddVBand="0" w:evenVBand="0" w:oddHBand="0" w:evenHBand="0" w:firstRowFirstColumn="0" w:firstRowLastColumn="0" w:lastRowFirstColumn="0" w:lastRowLastColumn="0"/>
+            </w:pPr>
+          </w:p>
+        </w:tc>
+      </w:tr>
+    </w:tbl>
+    <w:p/>
+    <w:tbl>
+      <w:tblPr>
+        <w:tblStyle w:val="ColorfulGrid-Accent1"/>
+        <w:tblW w:w="5000" w:type="pct"/>
+        <w:tblLook w:val="0680" w:firstRow="0" w:lastRow="0" w:firstColumn="1" w:lastColumn="0" w:noHBand="1" w:noVBand="1"/>
+      </w:tblPr>
+      <w:tblGrid>
+        <w:gridCol w:w="1410"/>
+        <w:gridCol w:w="7446"/>
+      </w:tblGrid>
+      <w:tr>
+        <w:tc>
+          <w:tcPr>
+            <w:cnfStyle w:val="001000000000" w:firstRow="0" w:lastRow="0" w:firstColumn="1" w:lastColumn="0" w:oddVBand="0" w:evenVBand="0" w:oddHBand="0" w:evenHBand="0" w:firstRowFirstColumn="0" w:firstRowLastColumn="0" w:lastRowFirstColumn="0" w:lastRowLastColumn="0"/>
+            <w:tcW w:w="1410" w:type="dxa"/>
+          </w:tcPr>
+          <w:p>
+            <w:r>
+              <w:t>Element</w:t>
+            </w:r>
+          </w:p>
+        </w:tc>
+        <w:tc>
+          <w:tcPr>
+            <w:tcW w:w="0" w:type="auto"/>
+          </w:tcPr>
+          <w:p>
+            <w:pPr>
+              <w:cnfStyle w:val="000000000000" w:firstRow="0" w:lastRow="0" w:firstColumn="0" w:lastColumn="0" w:oddVBand="0" w:evenVBand="0" w:oddHBand="0" w:evenHBand="0" w:firstRowFirstColumn="0" w:firstRowLastColumn="0" w:lastRowFirstColumn="0" w:lastRowLastColumn="0"/>
+            </w:pPr>
+            <w:r>
+              <w:t>Active</w:t>
+            </w:r>
+          </w:p>
+        </w:tc>
+      </w:tr>
+      <w:tr>
+        <w:tc>
+          <w:tcPr>
+            <w:cnfStyle w:val="001000000000" w:firstRow="0" w:lastRow="0" w:firstColumn="1" w:lastColumn="0" w:oddVBand="0" w:evenVBand="0" w:oddHBand="0" w:evenHBand="0" w:firstRowFirstColumn="0" w:firstRowLastColumn="0" w:lastRowFirstColumn="0" w:lastRowLastColumn="0"/>
+            <w:tcW w:w="1410" w:type="dxa"/>
+          </w:tcPr>
+          <w:p>
+            <w:r>
+              <w:t>Parent</w:t>
+            </w:r>
+          </w:p>
+        </w:tc>
+        <w:tc>
+          <w:tcPr>
+            <w:tcW w:w="0" w:type="auto"/>
+          </w:tcPr>
+          <w:p>
+            <w:pPr>
+              <w:cnfStyle w:val="000000000000" w:firstRow="0" w:lastRow="0" w:firstColumn="0" w:lastColumn="0" w:oddVBand="0" w:evenVBand="0" w:oddHBand="0" w:evenHBand="0" w:firstRowFirstColumn="0" w:firstRowLastColumn="0" w:lastRowFirstColumn="0" w:lastRowLastColumn="0"/>
+            </w:pPr>
+            <w:r>
+              <w:t>Button</w:t>
+            </w:r>
+          </w:p>
+        </w:tc>
+      </w:tr>
+      <w:tr>
+        <w:tc>
+          <w:tcPr>
+            <w:cnfStyle w:val="001000000000" w:firstRow="0" w:lastRow="0" w:firstColumn="1" w:lastColumn="0" w:oddVBand="0" w:evenVBand="0" w:oddHBand="0" w:evenHBand="0" w:firstRowFirstColumn="0" w:firstRowLastColumn="0" w:lastRowFirstColumn="0" w:lastRowLastColumn="0"/>
+            <w:tcW w:w="1410" w:type="dxa"/>
+          </w:tcPr>
+          <w:p>
+            <w:r>
+              <w:t>Children</w:t>
+            </w:r>
+          </w:p>
+        </w:tc>
+        <w:tc>
+          <w:tcPr>
+            <w:tcW w:w="0" w:type="auto"/>
+          </w:tcPr>
+          <w:p>
+            <w:pPr>
+              <w:cnfStyle w:val="000000000000" w:firstRow="0" w:lastRow="0" w:firstColumn="0" w:lastColumn="0" w:oddVBand="0" w:evenVBand="0" w:oddHBand="0" w:evenHBand="0" w:firstRowFirstColumn="0" w:firstRowLastColumn="0" w:lastRowFirstColumn="0" w:lastRowLastColumn="0"/>
+            </w:pPr>
+            <w:r>
+              <w:t>(</w:t>
+            </w:r>
+            <w:r>
+              <w:t>display primitives</w:t>
+            </w:r>
+            <w:r>
+              <w:t>)</w:t>
+            </w:r>
+          </w:p>
+        </w:tc>
+      </w:tr>
+      <w:tr>
+        <w:tc>
+          <w:tcPr>
+            <w:cnfStyle w:val="001000000000" w:firstRow="0" w:lastRow="0" w:firstColumn="1" w:lastColumn="0" w:oddVBand="0" w:evenVBand="0" w:oddHBand="0" w:evenHBand="0" w:firstRowFirstColumn="0" w:firstRowLastColumn="0" w:lastRowFirstColumn="0" w:lastRowLastColumn="0"/>
+            <w:tcW w:w="1410" w:type="dxa"/>
+          </w:tcPr>
+          <w:p>
+            <w:r>
+              <w:t>Attributes</w:t>
+            </w:r>
+          </w:p>
+        </w:tc>
+        <w:tc>
+          <w:tcPr>
+            <w:tcW w:w="0" w:type="auto"/>
+          </w:tcPr>
+          <w:p>
+            <w:pPr>
+              <w:cnfStyle w:val="000000000000" w:firstRow="0" w:lastRow="0" w:firstColumn="0" w:lastColumn="0" w:oddVBand="0" w:evenVBand="0" w:oddHBand="0" w:evenHBand="0" w:firstRowFirstColumn="0" w:firstRowLastColumn="0" w:lastRowFirstColumn="0" w:lastRowLastColumn="0"/>
+            </w:pPr>
+            <w:r>
+              <w:t>(none)</w:t>
+            </w:r>
+          </w:p>
+        </w:tc>
+      </w:tr>
+      <w:tr>
+        <w:tc>
+          <w:tcPr>
+            <w:cnfStyle w:val="001000000000" w:firstRow="0" w:lastRow="0" w:firstColumn="1" w:lastColumn="0" w:oddVBand="0" w:evenVBand="0" w:oddHBand="0" w:evenHBand="0" w:firstRowFirstColumn="0" w:firstRowLastColumn="0" w:lastRowFirstColumn="0" w:lastRowLastColumn="0"/>
+            <w:tcW w:w="1410" w:type="dxa"/>
+          </w:tcPr>
+          <w:p>
+            <w:r>
+              <w:t>Description</w:t>
+            </w:r>
+          </w:p>
+        </w:tc>
+        <w:tc>
+          <w:tcPr>
+            <w:tcW w:w="0" w:type="auto"/>
+          </w:tcPr>
+          <w:p>
+            <w:pPr>
+              <w:cnfStyle w:val="000000000000" w:firstRow="0" w:lastRow="0" w:firstColumn="0" w:lastColumn="0" w:oddVBand="0" w:evenVBand="0" w:oddHBand="0" w:evenHBand="0" w:firstRowFirstColumn="0" w:firstRowLastColumn="0" w:lastRowFirstColumn="0" w:lastRowLastColumn="0"/>
+            </w:pPr>
+          </w:p>
+        </w:tc>
+      </w:tr>
+    </w:tbl>
+    <w:p/>
+    <w:tbl>
+      <w:tblPr>
+        <w:tblStyle w:val="ColorfulGrid-Accent1"/>
+        <w:tblW w:w="5000" w:type="pct"/>
+        <w:tblLook w:val="0680" w:firstRow="0" w:lastRow="0" w:firstColumn="1" w:lastColumn="0" w:noHBand="1" w:noVBand="1"/>
+      </w:tblPr>
+      <w:tblGrid>
+        <w:gridCol w:w="1410"/>
+        <w:gridCol w:w="7446"/>
+      </w:tblGrid>
+      <w:tr>
+        <w:tc>
+          <w:tcPr>
+            <w:cnfStyle w:val="001000000000" w:firstRow="0" w:lastRow="0" w:firstColumn="1" w:lastColumn="0" w:oddVBand="0" w:evenVBand="0" w:oddHBand="0" w:evenHBand="0" w:firstRowFirstColumn="0" w:firstRowLastColumn="0" w:lastRowFirstColumn="0" w:lastRowLastColumn="0"/>
+            <w:tcW w:w="1410" w:type="dxa"/>
+          </w:tcPr>
+          <w:p>
+            <w:r>
+              <w:t>Element</w:t>
+            </w:r>
+          </w:p>
+        </w:tc>
+        <w:tc>
+          <w:tcPr>
+            <w:tcW w:w="0" w:type="auto"/>
+          </w:tcPr>
+          <w:p>
+            <w:pPr>
+              <w:cnfStyle w:val="000000000000" w:firstRow="0" w:lastRow="0" w:firstColumn="0" w:lastColumn="0" w:oddVBand="0" w:evenVBand="0" w:oddHBand="0" w:evenHBand="0" w:firstRowFirstColumn="0" w:firstRowLastColumn="0" w:lastRowFirstColumn="0" w:lastRowLastColumn="0"/>
+            </w:pPr>
+            <w:r>
+              <w:t>Inactive</w:t>
+            </w:r>
+          </w:p>
+        </w:tc>
+      </w:tr>
+      <w:tr>
+        <w:tc>
+          <w:tcPr>
+            <w:cnfStyle w:val="001000000000" w:firstRow="0" w:lastRow="0" w:firstColumn="1" w:lastColumn="0" w:oddVBand="0" w:evenVBand="0" w:oddHBand="0" w:evenHBand="0" w:firstRowFirstColumn="0" w:firstRowLastColumn="0" w:lastRowFirstColumn="0" w:lastRowLastColumn="0"/>
+            <w:tcW w:w="1410" w:type="dxa"/>
+          </w:tcPr>
+          <w:p>
+            <w:r>
+              <w:t>Parent</w:t>
+            </w:r>
+          </w:p>
+        </w:tc>
+        <w:tc>
+          <w:tcPr>
+            <w:tcW w:w="0" w:type="auto"/>
+          </w:tcPr>
+          <w:p>
+            <w:pPr>
+              <w:cnfStyle w:val="000000000000" w:firstRow="0" w:lastRow="0" w:firstColumn="0" w:lastColumn="0" w:oddVBand="0" w:evenVBand="0" w:oddHBand="0" w:evenHBand="0" w:firstRowFirstColumn="0" w:firstRowLastColumn="0" w:lastRowFirstColumn="0" w:lastRowLastColumn="0"/>
+            </w:pPr>
+            <w:r>
+              <w:t>Button</w:t>
+            </w:r>
+          </w:p>
+        </w:tc>
+      </w:tr>
+      <w:tr>
+        <w:tc>
+          <w:tcPr>
+            <w:cnfStyle w:val="001000000000" w:firstRow="0" w:lastRow="0" w:firstColumn="1" w:lastColumn="0" w:oddVBand="0" w:evenVBand="0" w:oddHBand="0" w:evenHBand="0" w:firstRowFirstColumn="0" w:firstRowLastColumn="0" w:lastRowFirstColumn="0" w:lastRowLastColumn="0"/>
+            <w:tcW w:w="1410" w:type="dxa"/>
+          </w:tcPr>
+          <w:p>
+            <w:r>
+              <w:t>Children</w:t>
+            </w:r>
+          </w:p>
+        </w:tc>
+        <w:tc>
+          <w:tcPr>
+            <w:tcW w:w="0" w:type="auto"/>
+          </w:tcPr>
+          <w:p>
+            <w:pPr>
+              <w:cnfStyle w:val="000000000000" w:firstRow="0" w:lastRow="0" w:firstColumn="0" w:lastColumn="0" w:oddVBand="0" w:evenVBand="0" w:oddHBand="0" w:evenHBand="0" w:firstRowFirstColumn="0" w:firstRowLastColumn="0" w:lastRowFirstColumn="0" w:lastRowLastColumn="0"/>
+            </w:pPr>
+            <w:r>
+              <w:t>(</w:t>
+            </w:r>
+            <w:r>
+              <w:t>display primitives</w:t>
+            </w:r>
+            <w:r>
+              <w:t>)</w:t>
+            </w:r>
+          </w:p>
+        </w:tc>
+      </w:tr>
+      <w:tr>
+        <w:tc>
+          <w:tcPr>
+            <w:cnfStyle w:val="001000000000" w:firstRow="0" w:lastRow="0" w:firstColumn="1" w:lastColumn="0" w:oddVBand="0" w:evenVBand="0" w:oddHBand="0" w:evenHBand="0" w:firstRowFirstColumn="0" w:firstRowLastColumn="0" w:lastRowFirstColumn="0" w:lastRowLastColumn="0"/>
+            <w:tcW w:w="1410" w:type="dxa"/>
+          </w:tcPr>
+          <w:p>
+            <w:r>
+              <w:t>Attributes</w:t>
+            </w:r>
+          </w:p>
+        </w:tc>
+        <w:tc>
+          <w:tcPr>
+            <w:tcW w:w="0" w:type="auto"/>
+          </w:tcPr>
+          <w:p>
+            <w:pPr>
+              <w:cnfStyle w:val="000000000000" w:firstRow="0" w:lastRow="0" w:firstColumn="0" w:lastColumn="0" w:oddVBand="0" w:evenVBand="0" w:oddHBand="0" w:evenHBand="0" w:firstRowFirstColumn="0" w:firstRowLastColumn="0" w:lastRowFirstColumn="0" w:lastRowLastColumn="0"/>
+            </w:pPr>
+            <w:r>
+              <w:t>(none)</w:t>
+            </w:r>
+          </w:p>
+        </w:tc>
+      </w:tr>
+      <w:tr>
+        <w:tc>
+          <w:tcPr>
+            <w:cnfStyle w:val="001000000000" w:firstRow="0" w:lastRow="0" w:firstColumn="1" w:lastColumn="0" w:oddVBand="0" w:evenVBand="0" w:oddHBand="0" w:evenHBand="0" w:firstRowFirstColumn="0" w:firstRowLastColumn="0" w:lastRowFirstColumn="0" w:lastRowLastColumn="0"/>
+            <w:tcW w:w="1410" w:type="dxa"/>
+          </w:tcPr>
+          <w:p>
+            <w:r>
+              <w:t>Description</w:t>
+            </w:r>
+          </w:p>
+        </w:tc>
+        <w:tc>
+          <w:tcPr>
+            <w:tcW w:w="0" w:type="auto"/>
+          </w:tcPr>
+          <w:p>
+            <w:pPr>
+              <w:cnfStyle w:val="000000000000" w:firstRow="0" w:lastRow="0" w:firstColumn="0" w:lastColumn="0" w:oddVBand="0" w:evenVBand="0" w:oddHBand="0" w:evenHBand="0" w:firstRowFirstColumn="0" w:firstRowLastColumn="0" w:lastRowFirstColumn="0" w:lastRowLastColumn="0"/>
+            </w:pPr>
+          </w:p>
+        </w:tc>
+      </w:tr>
+    </w:tbl>
+    <w:p/>
+    <w:tbl>
+      <w:tblPr>
+        <w:tblStyle w:val="ColorfulGrid-Accent1"/>
+        <w:tblW w:w="5000" w:type="pct"/>
+        <w:tblLook w:val="0680" w:firstRow="0" w:lastRow="0" w:firstColumn="1" w:lastColumn="0" w:noHBand="1" w:noVBand="1"/>
+      </w:tblPr>
+      <w:tblGrid>
+        <w:gridCol w:w="1410"/>
+        <w:gridCol w:w="7446"/>
+      </w:tblGrid>
+      <w:tr>
+        <w:tc>
+          <w:tcPr>
+            <w:cnfStyle w:val="001000000000" w:firstRow="0" w:lastRow="0" w:firstColumn="1" w:lastColumn="0" w:oddVBand="0" w:evenVBand="0" w:oddHBand="0" w:evenHBand="0" w:firstRowFirstColumn="0" w:firstRowLastColumn="0" w:lastRowFirstColumn="0" w:lastRowLastColumn="0"/>
+            <w:tcW w:w="1410" w:type="dxa"/>
+          </w:tcPr>
+          <w:p>
+            <w:r>
+              <w:t>Element</w:t>
+            </w:r>
+          </w:p>
+        </w:tc>
+        <w:tc>
+          <w:tcPr>
+            <w:tcW w:w="0" w:type="auto"/>
+          </w:tcPr>
+          <w:p>
+            <w:pPr>
+              <w:cnfStyle w:val="000000000000" w:firstRow="0" w:lastRow="0" w:firstColumn="0" w:lastColumn="0" w:oddVBand="0" w:evenVBand="0" w:oddHBand="0" w:evenHBand="0" w:firstRowFirstColumn="0" w:firstRowLastColumn="0" w:lastRowFirstColumn="0" w:lastRowLastColumn="0"/>
+            </w:pPr>
+            <w:r>
+              <w:t>On</w:t>
+            </w:r>
+          </w:p>
+        </w:tc>
+      </w:tr>
+      <w:tr>
+        <w:tc>
+          <w:tcPr>
+            <w:cnfStyle w:val="001000000000" w:firstRow="0" w:lastRow="0" w:firstColumn="1" w:lastColumn="0" w:oddVBand="0" w:evenVBand="0" w:oddHBand="0" w:evenHBand="0" w:firstRowFirstColumn="0" w:firstRowLastColumn="0" w:lastRowFirstColumn="0" w:lastRowLastColumn="0"/>
+            <w:tcW w:w="1410" w:type="dxa"/>
+          </w:tcPr>
+          <w:p>
+            <w:r>
+              <w:t>Parent</w:t>
+            </w:r>
+          </w:p>
+        </w:tc>
+        <w:tc>
+          <w:tcPr>
+            <w:tcW w:w="0" w:type="auto"/>
+          </w:tcPr>
+          <w:p>
+            <w:pPr>
+              <w:cnfStyle w:val="000000000000" w:firstRow="0" w:lastRow="0" w:firstColumn="0" w:lastColumn="0" w:oddVBand="0" w:evenVBand="0" w:oddHBand="0" w:evenHBand="0" w:firstRowFirstColumn="0" w:firstRowLastColumn="0" w:lastRowFirstColumn="0" w:lastRowLastColumn="0"/>
+            </w:pPr>
+            <w:r>
+              <w:t>Button</w:t>
+            </w:r>
+          </w:p>
+        </w:tc>
+      </w:tr>
+      <w:tr>
+        <w:tc>
+          <w:tcPr>
+            <w:cnfStyle w:val="001000000000" w:firstRow="0" w:lastRow="0" w:firstColumn="1" w:lastColumn="0" w:oddVBand="0" w:evenVBand="0" w:oddHBand="0" w:evenHBand="0" w:firstRowFirstColumn="0" w:firstRowLastColumn="0" w:lastRowFirstColumn="0" w:lastRowLastColumn="0"/>
+            <w:tcW w:w="1410" w:type="dxa"/>
+          </w:tcPr>
+          <w:p>
+            <w:r>
+              <w:t>Children</w:t>
+            </w:r>
+          </w:p>
+        </w:tc>
+        <w:tc>
+          <w:tcPr>
+            <w:tcW w:w="0" w:type="auto"/>
+          </w:tcPr>
+          <w:p>
+            <w:pPr>
+              <w:cnfStyle w:val="000000000000" w:firstRow="0" w:lastRow="0" w:firstColumn="0" w:lastColumn="0" w:oddVBand="0" w:evenVBand="0" w:oddHBand="0" w:evenHBand="0" w:firstRowFirstColumn="0" w:firstRowLastColumn="0" w:lastRowFirstColumn="0" w:lastRowLastColumn="0"/>
+            </w:pPr>
+            <w:r>
+              <w:t>(</w:t>
+            </w:r>
+            <w:r>
+              <w:t>display primitives</w:t>
+            </w:r>
+            <w:r>
+              <w:t>)</w:t>
+            </w:r>
+          </w:p>
+        </w:tc>
+      </w:tr>
+      <w:tr>
+        <w:tc>
+          <w:tcPr>
+            <w:cnfStyle w:val="001000000000" w:firstRow="0" w:lastRow="0" w:firstColumn="1" w:lastColumn="0" w:oddVBand="0" w:evenVBand="0" w:oddHBand="0" w:evenHBand="0" w:firstRowFirstColumn="0" w:firstRowLastColumn="0" w:lastRowFirstColumn="0" w:lastRowLastColumn="0"/>
+            <w:tcW w:w="1410" w:type="dxa"/>
+          </w:tcPr>
+          <w:p>
+            <w:r>
+              <w:t>Attributes</w:t>
+            </w:r>
+          </w:p>
+        </w:tc>
+        <w:tc>
+          <w:tcPr>
+            <w:tcW w:w="0" w:type="auto"/>
+          </w:tcPr>
+          <w:p>
+            <w:pPr>
+              <w:cnfStyle w:val="000000000000" w:firstRow="0" w:lastRow="0" w:firstColumn="0" w:lastColumn="0" w:oddVBand="0" w:evenVBand="0" w:oddHBand="0" w:evenHBand="0" w:firstRowFirstColumn="0" w:firstRowLastColumn="0" w:lastRowFirstColumn="0" w:lastRowLastColumn="0"/>
+            </w:pPr>
+            <w:r>
+              <w:t>(none)</w:t>
+            </w:r>
+          </w:p>
+        </w:tc>
+      </w:tr>
+      <w:tr>
+        <w:tc>
+          <w:tcPr>
+            <w:cnfStyle w:val="001000000000" w:firstRow="0" w:lastRow="0" w:firstColumn="1" w:lastColumn="0" w:oddVBand="0" w:evenVBand="0" w:oddHBand="0" w:evenHBand="0" w:firstRowFirstColumn="0" w:firstRowLastColumn="0" w:lastRowFirstColumn="0" w:lastRowLastColumn="0"/>
+            <w:tcW w:w="1410" w:type="dxa"/>
+          </w:tcPr>
+          <w:p>
+            <w:r>
+              <w:t>Description</w:t>
+            </w:r>
+          </w:p>
+        </w:tc>
+        <w:tc>
+          <w:tcPr>
+            <w:tcW w:w="0" w:type="auto"/>
+          </w:tcPr>
+          <w:p>
+            <w:pPr>
+              <w:cnfStyle w:val="000000000000" w:firstRow="0" w:lastRow="0" w:firstColumn="0" w:lastColumn="0" w:oddVBand="0" w:evenVBand="0" w:oddHBand="0" w:evenHBand="0" w:firstRowFirstColumn="0" w:firstRowLastColumn="0" w:lastRowFirstColumn="0" w:lastRowLastColumn="0"/>
+            </w:pPr>
+          </w:p>
+        </w:tc>
+      </w:tr>
+    </w:tbl>
+    <w:p/>
+    <w:tbl>
+      <w:tblPr>
+        <w:tblStyle w:val="ColorfulGrid-Accent1"/>
+        <w:tblW w:w="5000" w:type="pct"/>
+        <w:tblLook w:val="0680" w:firstRow="0" w:lastRow="0" w:firstColumn="1" w:lastColumn="0" w:noHBand="1" w:noVBand="1"/>
+      </w:tblPr>
+      <w:tblGrid>
+        <w:gridCol w:w="1410"/>
+        <w:gridCol w:w="7446"/>
+      </w:tblGrid>
+      <w:tr>
+        <w:tc>
+          <w:tcPr>
+            <w:cnfStyle w:val="001000000000" w:firstRow="0" w:lastRow="0" w:firstColumn="1" w:lastColumn="0" w:oddVBand="0" w:evenVBand="0" w:oddHBand="0" w:evenHBand="0" w:firstRowFirstColumn="0" w:firstRowLastColumn="0" w:lastRowFirstColumn="0" w:lastRowLastColumn="0"/>
+            <w:tcW w:w="1410" w:type="dxa"/>
+          </w:tcPr>
+          <w:p>
+            <w:r>
+              <w:t>Element</w:t>
+            </w:r>
+          </w:p>
+        </w:tc>
+        <w:tc>
+          <w:tcPr>
+            <w:tcW w:w="0" w:type="auto"/>
+          </w:tcPr>
+          <w:p>
+            <w:pPr>
+              <w:cnfStyle w:val="000000000000" w:firstRow="0" w:lastRow="0" w:firstColumn="0" w:lastColumn="0" w:oddVBand="0" w:evenVBand="0" w:oddHBand="0" w:evenHBand="0" w:firstRowFirstColumn="0" w:firstRowLastColumn="0" w:lastRowFirstColumn="0" w:lastRowLastColumn="0"/>
+            </w:pPr>
+            <w:r>
+              <w:t>Transition</w:t>
+            </w:r>
+          </w:p>
+        </w:tc>
+      </w:tr>
+      <w:tr>
+        <w:tc>
+          <w:tcPr>
+            <w:cnfStyle w:val="001000000000" w:firstRow="0" w:lastRow="0" w:firstColumn="1" w:lastColumn="0" w:oddVBand="0" w:evenVBand="0" w:oddHBand="0" w:evenHBand="0" w:firstRowFirstColumn="0" w:firstRowLastColumn="0" w:lastRowFirstColumn="0" w:lastRowLastColumn="0"/>
+            <w:tcW w:w="1410" w:type="dxa"/>
+          </w:tcPr>
+          <w:p>
+            <w:r>
+              <w:t>Parent</w:t>
+            </w:r>
+          </w:p>
+        </w:tc>
+        <w:tc>
+          <w:tcPr>
+            <w:tcW w:w="0" w:type="auto"/>
+          </w:tcPr>
+          <w:p>
+            <w:pPr>
+              <w:cnfStyle w:val="000000000000" w:firstRow="0" w:lastRow="0" w:firstColumn="0" w:lastColumn="0" w:oddVBand="0" w:evenVBand="0" w:oddHBand="0" w:evenHBand="0" w:firstRowFirstColumn="0" w:firstRowLastColumn="0" w:lastRowFirstColumn="0" w:lastRowLastColumn="0"/>
+            </w:pPr>
+            <w:r>
+              <w:t>Button</w:t>
+            </w:r>
+          </w:p>
+        </w:tc>
+      </w:tr>
+      <w:tr>
+        <w:tc>
+          <w:tcPr>
+            <w:cnfStyle w:val="001000000000" w:firstRow="0" w:lastRow="0" w:firstColumn="1" w:lastColumn="0" w:oddVBand="0" w:evenVBand="0" w:oddHBand="0" w:evenHBand="0" w:firstRowFirstColumn="0" w:firstRowLastColumn="0" w:lastRowFirstColumn="0" w:lastRowLastColumn="0"/>
+            <w:tcW w:w="1410" w:type="dxa"/>
+          </w:tcPr>
+          <w:p>
+            <w:r>
+              <w:t>Children</w:t>
+            </w:r>
+          </w:p>
+        </w:tc>
+        <w:tc>
+          <w:tcPr>
+            <w:tcW w:w="0" w:type="auto"/>
+          </w:tcPr>
+          <w:p>
+            <w:pPr>
+              <w:cnfStyle w:val="000000000000" w:firstRow="0" w:lastRow="0" w:firstColumn="0" w:lastColumn="0" w:oddVBand="0" w:evenVBand="0" w:oddHBand="0" w:evenHBand="0" w:firstRowFirstColumn="0" w:firstRowLastColumn="0" w:lastRowFirstColumn="0" w:lastRowLastColumn="0"/>
+            </w:pPr>
+            <w:r>
+              <w:t>(</w:t>
+            </w:r>
+            <w:r>
+              <w:t>display primitives</w:t>
+            </w:r>
+            <w:r>
+              <w:t>)</w:t>
+            </w:r>
+          </w:p>
+        </w:tc>
+      </w:tr>
+      <w:tr>
+        <w:tc>
+          <w:tcPr>
+            <w:cnfStyle w:val="001000000000" w:firstRow="0" w:lastRow="0" w:firstColumn="1" w:lastColumn="0" w:oddVBand="0" w:evenVBand="0" w:oddHBand="0" w:evenHBand="0" w:firstRowFirstColumn="0" w:firstRowLastColumn="0" w:lastRowFirstColumn="0" w:lastRowLastColumn="0"/>
+            <w:tcW w:w="1410" w:type="dxa"/>
+          </w:tcPr>
+          <w:p>
+            <w:r>
+              <w:t>Attributes</w:t>
+            </w:r>
+          </w:p>
+        </w:tc>
+        <w:tc>
+          <w:tcPr>
+            <w:tcW w:w="0" w:type="auto"/>
+          </w:tcPr>
+          <w:p>
+            <w:pPr>
+              <w:cnfStyle w:val="000000000000" w:firstRow="0" w:lastRow="0" w:firstColumn="0" w:lastColumn="0" w:oddVBand="0" w:evenVBand="0" w:oddHBand="0" w:evenHBand="0" w:firstRowFirstColumn="0" w:firstRowLastColumn="0" w:lastRowFirstColumn="0" w:lastRowLastColumn="0"/>
+            </w:pPr>
+            <w:r>
+              <w:t>(none)</w:t>
+            </w:r>
+          </w:p>
+        </w:tc>
+      </w:tr>
+      <w:tr>
+        <w:tc>
+          <w:tcPr>
+            <w:cnfStyle w:val="001000000000" w:firstRow="0" w:lastRow="0" w:firstColumn="1" w:lastColumn="0" w:oddVBand="0" w:evenVBand="0" w:oddHBand="0" w:evenHBand="0" w:firstRowFirstColumn="0" w:firstRowLastColumn="0" w:lastRowFirstColumn="0" w:lastRowLastColumn="0"/>
+            <w:tcW w:w="1410" w:type="dxa"/>
+          </w:tcPr>
+          <w:p>
+            <w:r>
+              <w:t>Description</w:t>
+            </w:r>
+          </w:p>
+        </w:tc>
+        <w:tc>
+          <w:tcPr>
+            <w:tcW w:w="0" w:type="auto"/>
+          </w:tcPr>
+          <w:p>
+            <w:pPr>
+              <w:cnfStyle w:val="000000000000" w:firstRow="0" w:lastRow="0" w:firstColumn="0" w:lastColumn="0" w:oddVBand="0" w:evenVBand="0" w:oddHBand="0" w:evenHBand="0" w:firstRowFirstColumn="0" w:firstRowLastColumn="0" w:lastRowFirstColumn="0" w:lastRowLastColumn="0"/>
+            </w:pPr>
+          </w:p>
+        </w:tc>
+      </w:tr>
+    </w:tbl>
+    <w:p/>
+    <w:tbl>
+      <w:tblPr>
+        <w:tblStyle w:val="ColorfulGrid-Accent1"/>
+        <w:tblW w:w="5000" w:type="pct"/>
+        <w:tblLook w:val="0680" w:firstRow="0" w:lastRow="0" w:firstColumn="1" w:lastColumn="0" w:noHBand="1" w:noVBand="1"/>
+      </w:tblPr>
+      <w:tblGrid>
+        <w:gridCol w:w="1410"/>
+        <w:gridCol w:w="7446"/>
+      </w:tblGrid>
+      <w:tr>
+        <w:tc>
+          <w:tcPr>
+            <w:cnfStyle w:val="001000000000" w:firstRow="0" w:lastRow="0" w:firstColumn="1" w:lastColumn="0" w:oddVBand="0" w:evenVBand="0" w:oddHBand="0" w:evenHBand="0" w:firstRowFirstColumn="0" w:firstRowLastColumn="0" w:lastRowFirstColumn="0" w:lastRowLastColumn="0"/>
+            <w:tcW w:w="1410" w:type="dxa"/>
+          </w:tcPr>
+          <w:p>
+            <w:r>
+              <w:t>Element</w:t>
+            </w:r>
+          </w:p>
+        </w:tc>
+        <w:tc>
+          <w:tcPr>
+            <w:tcW w:w="0" w:type="auto"/>
+          </w:tcPr>
+          <w:p>
+            <w:pPr>
+              <w:cnfStyle w:val="000000000000" w:firstRow="0" w:lastRow="0" w:firstColumn="0" w:lastColumn="0" w:oddVBand="0" w:evenVBand="0" w:oddHBand="0" w:evenHBand="0" w:firstRowFirstColumn="0" w:firstRowLastColumn="0" w:lastRowFirstColumn="0" w:lastRowLastColumn="0"/>
+            </w:pPr>
+            <w:r>
+              <w:t>Off</w:t>
+            </w:r>
+          </w:p>
+        </w:tc>
+      </w:tr>
+      <w:tr>
+        <w:tc>
+          <w:tcPr>
+            <w:cnfStyle w:val="001000000000" w:firstRow="0" w:lastRow="0" w:firstColumn="1" w:lastColumn="0" w:oddVBand="0" w:evenVBand="0" w:oddHBand="0" w:evenHBand="0" w:firstRowFirstColumn="0" w:firstRowLastColumn="0" w:lastRowFirstColumn="0" w:lastRowLastColumn="0"/>
+            <w:tcW w:w="1410" w:type="dxa"/>
+          </w:tcPr>
+          <w:p>
+            <w:r>
+              <w:t>Parent</w:t>
+            </w:r>
+          </w:p>
+        </w:tc>
+        <w:tc>
+          <w:tcPr>
+            <w:tcW w:w="0" w:type="auto"/>
+          </w:tcPr>
+          <w:p>
+            <w:pPr>
+              <w:cnfStyle w:val="000000000000" w:firstRow="0" w:lastRow="0" w:firstColumn="0" w:lastColumn="0" w:oddVBand="0" w:evenVBand="0" w:oddHBand="0" w:evenHBand="0" w:firstRowFirstColumn="0" w:firstRowLastColumn="0" w:lastRowFirstColumn="0" w:lastRowLastColumn="0"/>
+            </w:pPr>
+            <w:r>
+              <w:t>Button</w:t>
+            </w:r>
+          </w:p>
+        </w:tc>
+      </w:tr>
+      <w:tr>
+        <w:tc>
+          <w:tcPr>
+            <w:cnfStyle w:val="001000000000" w:firstRow="0" w:lastRow="0" w:firstColumn="1" w:lastColumn="0" w:oddVBand="0" w:evenVBand="0" w:oddHBand="0" w:evenHBand="0" w:firstRowFirstColumn="0" w:firstRowLastColumn="0" w:lastRowFirstColumn="0" w:lastRowLastColumn="0"/>
+            <w:tcW w:w="1410" w:type="dxa"/>
+          </w:tcPr>
+          <w:p>
+            <w:r>
+              <w:t>Children</w:t>
+            </w:r>
+          </w:p>
+        </w:tc>
+        <w:tc>
+          <w:tcPr>
+            <w:tcW w:w="0" w:type="auto"/>
+          </w:tcPr>
+          <w:p>
+            <w:pPr>
+              <w:cnfStyle w:val="000000000000" w:firstRow="0" w:lastRow="0" w:firstColumn="0" w:lastColumn="0" w:oddVBand="0" w:evenVBand="0" w:oddHBand="0" w:evenHBand="0" w:firstRowFirstColumn="0" w:firstRowLastColumn="0" w:lastRowFirstColumn="0" w:lastRowLastColumn="0"/>
+            </w:pPr>
+            <w:r>
+              <w:t>(</w:t>
+            </w:r>
+            <w:r>
+              <w:t>display primitives</w:t>
+            </w:r>
+            <w:r>
+              <w:t>)</w:t>
+            </w:r>
+          </w:p>
+        </w:tc>
+      </w:tr>
+      <w:tr>
+        <w:tc>
+          <w:tcPr>
+            <w:cnfStyle w:val="001000000000" w:firstRow="0" w:lastRow="0" w:firstColumn="1" w:lastColumn="0" w:oddVBand="0" w:evenVBand="0" w:oddHBand="0" w:evenHBand="0" w:firstRowFirstColumn="0" w:firstRowLastColumn="0" w:lastRowFirstColumn="0" w:lastRowLastColumn="0"/>
+            <w:tcW w:w="1410" w:type="dxa"/>
+          </w:tcPr>
+          <w:p>
+            <w:r>
+              <w:t>Attributes</w:t>
+            </w:r>
+          </w:p>
+        </w:tc>
+        <w:tc>
+          <w:tcPr>
+            <w:tcW w:w="0" w:type="auto"/>
+          </w:tcPr>
+          <w:p>
+            <w:pPr>
+              <w:cnfStyle w:val="000000000000" w:firstRow="0" w:lastRow="0" w:firstColumn="0" w:lastColumn="0" w:oddVBand="0" w:evenVBand="0" w:oddHBand="0" w:evenHBand="0" w:firstRowFirstColumn="0" w:firstRowLastColumn="0" w:lastRowFirstColumn="0" w:lastRowLastColumn="0"/>
+            </w:pPr>
+            <w:r>
+              <w:t>(none)</w:t>
+            </w:r>
+          </w:p>
+        </w:tc>
+      </w:tr>
+      <w:tr>
+        <w:tc>
+          <w:tcPr>
+            <w:cnfStyle w:val="001000000000" w:firstRow="0" w:lastRow="0" w:firstColumn="1" w:lastColumn="0" w:oddVBand="0" w:evenVBand="0" w:oddHBand="0" w:evenHBand="0" w:firstRowFirstColumn="0" w:firstRowLastColumn="0" w:lastRowFirstColumn="0" w:lastRowLastColumn="0"/>
+            <w:tcW w:w="1410" w:type="dxa"/>
+          </w:tcPr>
+          <w:p>
+            <w:r>
+              <w:t>Description</w:t>
+            </w:r>
+          </w:p>
+        </w:tc>
+        <w:tc>
+          <w:tcPr>
+            <w:tcW w:w="0" w:type="auto"/>
+          </w:tcPr>
+          <w:p>
+            <w:pPr>
+              <w:cnfStyle w:val="000000000000" w:firstRow="0" w:lastRow="0" w:firstColumn="0" w:lastColumn="0" w:oddVBand="0" w:evenVBand="0" w:oddHBand="0" w:evenHBand="0" w:firstRowFirstColumn="0" w:firstRowLastColumn="0" w:lastRowFirstColumn="0" w:lastRowLastColumn="0"/>
+            </w:pPr>
+          </w:p>
+        </w:tc>
+      </w:tr>
+    </w:tbl>
+    <w:p/>
+    <w:tbl>
+      <w:tblPr>
+        <w:tblStyle w:val="ColorfulGrid-Accent1"/>
+        <w:tblW w:w="5000" w:type="pct"/>
+        <w:tblLook w:val="0680" w:firstRow="0" w:lastRow="0" w:firstColumn="1" w:lastColumn="0" w:noHBand="1" w:noVBand="1"/>
+      </w:tblPr>
+      <w:tblGrid>
+        <w:gridCol w:w="1410"/>
+        <w:gridCol w:w="7446"/>
+      </w:tblGrid>
+      <w:tr>
+        <w:tc>
+          <w:tcPr>
+            <w:cnfStyle w:val="001000000000" w:firstRow="0" w:lastRow="0" w:firstColumn="1" w:lastColumn="0" w:oddVBand="0" w:evenVBand="0" w:oddHBand="0" w:evenHBand="0" w:firstRowFirstColumn="0" w:firstRowLastColumn="0" w:lastRowFirstColumn="0" w:lastRowLastColumn="0"/>
+            <w:tcW w:w="1410" w:type="dxa"/>
+          </w:tcPr>
+          <w:p>
+            <w:r>
+              <w:t>Element</w:t>
+            </w:r>
+          </w:p>
+        </w:tc>
+        <w:tc>
+          <w:tcPr>
+            <w:tcW w:w="0" w:type="auto"/>
+          </w:tcPr>
+          <w:p>
+            <w:pPr>
+              <w:cnfStyle w:val="000000000000" w:firstRow="0" w:lastRow="0" w:firstColumn="0" w:lastColumn="0" w:oddVBand="0" w:evenVBand="0" w:oddHBand="0" w:evenHBand="0" w:firstRowFirstColumn="0" w:firstRowLastColumn="0" w:lastRowFirstColumn="0" w:lastRowLastColumn="0"/>
+            </w:pPr>
+            <w:r>
+              <w:t>MouseEvent</w:t>
+            </w:r>
+          </w:p>
+        </w:tc>
+      </w:tr>
+      <w:tr>
+        <w:tc>
+          <w:tcPr>
+            <w:cnfStyle w:val="001000000000" w:firstRow="0" w:lastRow="0" w:firstColumn="1" w:lastColumn="0" w:oddVBand="0" w:evenVBand="0" w:oddHBand="0" w:evenHBand="0" w:firstRowFirstColumn="0" w:firstRowLastColumn="0" w:lastRowFirstColumn="0" w:lastRowLastColumn="0"/>
+            <w:tcW w:w="1410" w:type="dxa"/>
+          </w:tcPr>
+          <w:p>
+            <w:r>
+              <w:t>Parent</w:t>
+            </w:r>
+          </w:p>
+        </w:tc>
+        <w:tc>
+          <w:tcPr>
+            <w:tcW w:w="0" w:type="auto"/>
+          </w:tcPr>
+          <w:p>
+            <w:pPr>
+              <w:cnfStyle w:val="000000000000" w:firstRow="0" w:lastRow="0" w:firstColumn="0" w:lastColumn="0" w:oddVBand="0" w:evenVBand="0" w:oddHBand="0" w:evenHBand="0" w:firstRowFirstColumn="0" w:firstRowLastColumn="0" w:lastRowFirstColumn="0" w:lastRowLastColumn="0"/>
+            </w:pPr>
+            <w:r>
+              <w:t>Panel, Container</w:t>
+            </w:r>
+          </w:p>
+        </w:tc>
+      </w:tr>
+      <w:tr>
+        <w:tc>
+          <w:tcPr>
+            <w:cnfStyle w:val="001000000000" w:firstRow="0" w:lastRow="0" w:firstColumn="1" w:lastColumn="0" w:oddVBand="0" w:evenVBand="0" w:oddHBand="0" w:evenHBand="0" w:firstRowFirstColumn="0" w:firstRowLastColumn="0" w:lastRowFirstColumn="0" w:lastRowLastColumn="0"/>
+            <w:tcW w:w="1410" w:type="dxa"/>
+          </w:tcPr>
+          <w:p>
+            <w:r>
+              <w:t>Children</w:t>
+            </w:r>
+          </w:p>
+        </w:tc>
+        <w:tc>
+          <w:tcPr>
+            <w:tcW w:w="0" w:type="auto"/>
+          </w:tcPr>
+          <w:p>
+            <w:pPr>
+              <w:cnfStyle w:val="000000000000" w:firstRow="0" w:lastRow="0" w:firstColumn="0" w:lastColumn="0" w:oddVBand="0" w:evenVBand="0" w:oddHBand="0" w:evenHBand="0" w:firstRowFirstColumn="0" w:firstRowLastColumn="0" w:lastRowFirstColumn="0" w:lastRowLastColumn="0"/>
+            </w:pPr>
+            <w:r>
+              <w:t>OnPress, OnRelease, Set</w:t>
+            </w:r>
+          </w:p>
+        </w:tc>
+      </w:tr>
+      <w:tr>
+        <w:tc>
+          <w:tcPr>
+            <w:cnfStyle w:val="001000000000" w:firstRow="0" w:lastRow="0" w:firstColumn="1" w:lastColumn="0" w:oddVBand="0" w:evenVBand="0" w:oddHBand="0" w:evenHBand="0" w:firstRowFirstColumn="0" w:firstRowLastColumn="0" w:lastRowFirstColumn="0" w:lastRowLastColumn="0"/>
+            <w:tcW w:w="1410" w:type="dxa"/>
+          </w:tcPr>
+          <w:p>
+            <w:r>
+              <w:t>Attributes</w:t>
+            </w:r>
+          </w:p>
+        </w:tc>
+        <w:tc>
+          <w:tcPr>
+            <w:tcW w:w="0" w:type="auto"/>
+          </w:tcPr>
+          <w:p>
+            <w:pPr>
+              <w:cnfStyle w:val="000000000000" w:firstRow="0" w:lastRow="0" w:firstColumn="0" w:lastColumn="0" w:oddVBand="0" w:evenVBand="0" w:oddHBand="0" w:evenHBand="0" w:firstRowFirstColumn="0" w:firstRowLastColumn="0" w:lastRowFirstColumn="0" w:lastRowLastColumn="0"/>
+            </w:pPr>
+            <w:r>
+              <w:t>X, Y, Width, Height, HorizontalAlign, VerticalAlign</w:t>
+            </w:r>
+          </w:p>
+        </w:tc>
+      </w:tr>
+      <w:tr>
+        <w:tc>
+          <w:tcPr>
+            <w:cnfStyle w:val="001000000000" w:firstRow="0" w:lastRow="0" w:firstColumn="1" w:lastColumn="0" w:oddVBand="0" w:evenVBand="0" w:oddHBand="0" w:evenHBand="0" w:firstRowFirstColumn="0" w:firstRowLastColumn="0" w:lastRowFirstColumn="0" w:lastRowLastColumn="0"/>
+            <w:tcW w:w="1410" w:type="dxa"/>
+          </w:tcPr>
+          <w:p>
+            <w:r>
+              <w:t>Description</w:t>
+            </w:r>
+          </w:p>
+        </w:tc>
+        <w:tc>
+          <w:tcPr>
+            <w:tcW w:w="0" w:type="auto"/>
+          </w:tcPr>
+          <w:p>
+            <w:pPr>
+              <w:cnfStyle w:val="000000000000" w:firstRow="0" w:lastRow="0" w:firstColumn="0" w:lastColumn="0" w:oddVBand="0" w:evenVBand="0" w:oddHBand="0" w:evenHBand="0" w:firstRowFirstColumn="0" w:firstRowLastColumn="0" w:lastRowFirstColumn="0" w:lastRowLastColumn="0"/>
+            </w:pPr>
+          </w:p>
+        </w:tc>
+      </w:tr>
+    </w:tbl>
+    <w:p/>
+    <w:tbl>
+      <w:tblPr>
+        <w:tblStyle w:val="ColorfulGrid-Accent1"/>
+        <w:tblW w:w="5000" w:type="pct"/>
+        <w:tblLook w:val="0680" w:firstRow="0" w:lastRow="0" w:firstColumn="1" w:lastColumn="0" w:noHBand="1" w:noVBand="1"/>
+      </w:tblPr>
+      <w:tblGrid>
+        <w:gridCol w:w="1410"/>
+        <w:gridCol w:w="7446"/>
+      </w:tblGrid>
+      <w:tr>
+        <w:tc>
+          <w:tcPr>
+            <w:cnfStyle w:val="001000000000" w:firstRow="0" w:lastRow="0" w:firstColumn="1" w:lastColumn="0" w:oddVBand="0" w:evenVBand="0" w:oddHBand="0" w:evenHBand="0" w:firstRowFirstColumn="0" w:firstRowLastColumn="0" w:lastRowFirstColumn="0" w:lastRowLastColumn="0"/>
+            <w:tcW w:w="1410" w:type="dxa"/>
+          </w:tcPr>
+          <w:p>
+            <w:r>
+              <w:t>Element</w:t>
+            </w:r>
+          </w:p>
+        </w:tc>
+        <w:tc>
+          <w:tcPr>
+            <w:tcW w:w="0" w:type="auto"/>
+          </w:tcPr>
+          <w:p>
+            <w:pPr>
+              <w:cnfStyle w:val="000000000000" w:firstRow="0" w:lastRow="0" w:firstColumn="0" w:lastColumn="0" w:oddVBand="0" w:evenVBand="0" w:oddHBand="0" w:evenHBand="0" w:firstRowFirstColumn="0" w:firstRowLastColumn="0" w:lastRowFirstColumn="0" w:lastRowLastColumn="0"/>
+            </w:pPr>
+            <w:r>
+              <w:t>KeyboardEvent</w:t>
+            </w:r>
+          </w:p>
+        </w:tc>
+      </w:tr>
+      <w:tr>
+        <w:tc>
+          <w:tcPr>
+            <w:cnfStyle w:val="001000000000" w:firstRow="0" w:lastRow="0" w:firstColumn="1" w:lastColumn="0" w:oddVBand="0" w:evenVBand="0" w:oddHBand="0" w:evenHBand="0" w:firstRowFirstColumn="0" w:firstRowLastColumn="0" w:lastRowFirstColumn="0" w:lastRowLastColumn="0"/>
+            <w:tcW w:w="1410" w:type="dxa"/>
+          </w:tcPr>
+          <w:p>
+            <w:r>
+              <w:t>Parent</w:t>
+            </w:r>
+          </w:p>
+        </w:tc>
+        <w:tc>
+          <w:tcPr>
+            <w:tcW w:w="0" w:type="auto"/>
+          </w:tcPr>
+          <w:p>
+            <w:pPr>
+              <w:cnfStyle w:val="000000000000" w:firstRow="0" w:lastRow="0" w:firstColumn="0" w:lastColumn="0" w:oddVBand="0" w:evenVBand="0" w:oddHBand="0" w:evenHBand="0" w:firstRowFirstColumn="0" w:firstRowLastColumn="0" w:lastRowFirstColumn="0" w:lastRowLastColumn="0"/>
+            </w:pPr>
+            <w:r>
+              <w:t>Panel, Container</w:t>
+            </w:r>
+          </w:p>
+        </w:tc>
+      </w:tr>
+      <w:tr>
+        <w:tc>
+          <w:tcPr>
+            <w:cnfStyle w:val="001000000000" w:firstRow="0" w:lastRow="0" w:firstColumn="1" w:lastColumn="0" w:oddVBand="0" w:evenVBand="0" w:oddHBand="0" w:evenHBand="0" w:firstRowFirstColumn="0" w:firstRowLastColumn="0" w:lastRowFirstColumn="0" w:lastRowLastColumn="0"/>
+            <w:tcW w:w="1410" w:type="dxa"/>
+          </w:tcPr>
+          <w:p>
+            <w:r>
+              <w:t>Children</w:t>
+            </w:r>
+          </w:p>
+        </w:tc>
+        <w:tc>
+          <w:tcPr>
+            <w:tcW w:w="0" w:type="auto"/>
+          </w:tcPr>
+          <w:p>
+            <w:pPr>
+              <w:cnfStyle w:val="000000000000" w:firstRow="0" w:lastRow="0" w:firstColumn="0" w:lastColumn="0" w:oddVBand="0" w:evenVBand="0" w:oddHBand="0" w:evenHBand="0" w:firstRowFirstColumn="0" w:firstRowLastColumn="0" w:lastRowFirstColumn="0" w:lastRowLastColumn="0"/>
+            </w:pPr>
+            <w:r>
+              <w:t>OnPress, OnRelease, Set</w:t>
+            </w:r>
+          </w:p>
+        </w:tc>
+      </w:tr>
+      <w:tr>
+        <w:tc>
+          <w:tcPr>
+            <w:cnfStyle w:val="001000000000" w:firstRow="0" w:lastRow="0" w:firstColumn="1" w:lastColumn="0" w:oddVBand="0" w:evenVBand="0" w:oddHBand="0" w:evenHBand="0" w:firstRowFirstColumn="0" w:firstRowLastColumn="0" w:lastRowFirstColumn="0" w:lastRowLastColumn="0"/>
+            <w:tcW w:w="1410" w:type="dxa"/>
+          </w:tcPr>
+          <w:p>
+            <w:r>
+              <w:t>Attributes</w:t>
+            </w:r>
+          </w:p>
+        </w:tc>
+        <w:tc>
+          <w:tcPr>
+            <w:tcW w:w="0" w:type="auto"/>
+          </w:tcPr>
+          <w:p>
+            <w:pPr>
+              <w:cnfStyle w:val="000000000000" w:firstRow="0" w:lastRow="0" w:firstColumn="0" w:lastColumn="0" w:oddVBand="0" w:evenVBand="0" w:oddHBand="0" w:evenHBand="0" w:firstRowFirstColumn="0" w:firstRowLastColumn="0" w:lastRowFirstColumn="0" w:lastRowLastColumn="0"/>
+            </w:pPr>
+            <w:r>
+              <w:t>Key, KeyASCII</w:t>
+            </w:r>
+          </w:p>
+        </w:tc>
+      </w:tr>
+      <w:tr>
+        <w:tc>
+          <w:tcPr>
+            <w:cnfStyle w:val="001000000000" w:firstRow="0" w:lastRow="0" w:firstColumn="1" w:lastColumn="0" w:oddVBand="0" w:evenVBand="0" w:oddHBand="0" w:evenHBand="0" w:firstRowFirstColumn="0" w:firstRowLastColumn="0" w:lastRowFirstColumn="0" w:lastRowLastColumn="0"/>
+            <w:tcW w:w="1410" w:type="dxa"/>
+          </w:tcPr>
+          <w:p>
+            <w:r>
+              <w:t>Description</w:t>
+            </w:r>
+          </w:p>
+        </w:tc>
+        <w:tc>
+          <w:tcPr>
+            <w:tcW w:w="0" w:type="auto"/>
+          </w:tcPr>
+          <w:p>
+            <w:pPr>
+              <w:cnfStyle w:val="000000000000" w:firstRow="0" w:lastRow="0" w:firstColumn="0" w:lastColumn="0" w:oddVBand="0" w:evenVBand="0" w:oddHBand="0" w:evenHBand="0" w:firstRowFirstColumn="0" w:firstRowLastColumn="0" w:lastRowFirstColumn="0" w:lastRowLastColumn="0"/>
+            </w:pPr>
+          </w:p>
+        </w:tc>
+      </w:tr>
+    </w:tbl>
+    <w:p/>
+    <w:tbl>
+      <w:tblPr>
+        <w:tblStyle w:val="ColorfulGrid-Accent1"/>
+        <w:tblW w:w="5000" w:type="pct"/>
+        <w:tblLook w:val="0680" w:firstRow="0" w:lastRow="0" w:firstColumn="1" w:lastColumn="0" w:noHBand="1" w:noVBand="1"/>
+      </w:tblPr>
+      <w:tblGrid>
+        <w:gridCol w:w="1410"/>
+        <w:gridCol w:w="7446"/>
+      </w:tblGrid>
+      <w:tr>
+        <w:tc>
+          <w:tcPr>
+            <w:cnfStyle w:val="001000000000" w:firstRow="0" w:lastRow="0" w:firstColumn="1" w:lastColumn="0" w:oddVBand="0" w:evenVBand="0" w:oddHBand="0" w:evenHBand="0" w:firstRowFirstColumn="0" w:firstRowLastColumn="0" w:lastRowFirstColumn="0" w:lastRowLastColumn="0"/>
+            <w:tcW w:w="1410" w:type="dxa"/>
+          </w:tcPr>
+          <w:p>
+            <w:r>
+              <w:t>Element</w:t>
+            </w:r>
+          </w:p>
+        </w:tc>
+        <w:tc>
+          <w:tcPr>
+            <w:tcW w:w="0" w:type="auto"/>
+          </w:tcPr>
+          <w:p>
+            <w:pPr>
+              <w:cnfStyle w:val="000000000000" w:firstRow="0" w:lastRow="0" w:firstColumn="0" w:lastColumn="0" w:oddVBand="0" w:evenVBand="0" w:oddHBand="0" w:evenHBand="0" w:firstRowFirstColumn="0" w:firstRowLastColumn="0" w:lastRowFirstColumn="0" w:lastRowLastColumn="0"/>
+            </w:pPr>
+            <w:r>
+              <w:t>BezelEvent</w:t>
+            </w:r>
+          </w:p>
+        </w:tc>
+      </w:tr>
+      <w:tr>
+        <w:tc>
+          <w:tcPr>
+            <w:cnfStyle w:val="001000000000" w:firstRow="0" w:lastRow="0" w:firstColumn="1" w:lastColumn="0" w:oddVBand="0" w:evenVBand="0" w:oddHBand="0" w:evenHBand="0" w:firstRowFirstColumn="0" w:firstRowLastColumn="0" w:lastRowFirstColumn="0" w:lastRowLastColumn="0"/>
+            <w:tcW w:w="1410" w:type="dxa"/>
+          </w:tcPr>
+          <w:p>
+            <w:r>
+              <w:t>Parent</w:t>
+            </w:r>
+          </w:p>
+        </w:tc>
+        <w:tc>
+          <w:tcPr>
+            <w:tcW w:w="0" w:type="auto"/>
+          </w:tcPr>
+          <w:p>
+            <w:pPr>
+              <w:cnfStyle w:val="000000000000" w:firstRow="0" w:lastRow="0" w:firstColumn="0" w:lastColumn="0" w:oddVBand="0" w:evenVBand="0" w:oddHBand="0" w:evenHBand="0" w:firstRowFirstColumn="0" w:firstRowLastColumn="0" w:lastRowFirstColumn="0" w:lastRowLastColumn="0"/>
+            </w:pPr>
+            <w:r>
+              <w:t>Panel, Container</w:t>
+            </w:r>
+          </w:p>
+        </w:tc>
+      </w:tr>
+      <w:tr>
+        <w:tc>
+          <w:tcPr>
+            <w:cnfStyle w:val="001000000000" w:firstRow="0" w:lastRow="0" w:firstColumn="1" w:lastColumn="0" w:oddVBand="0" w:evenVBand="0" w:oddHBand="0" w:evenHBand="0" w:firstRowFirstColumn="0" w:firstRowLastColumn="0" w:lastRowFirstColumn="0" w:lastRowLastColumn="0"/>
+            <w:tcW w:w="1410" w:type="dxa"/>
+          </w:tcPr>
+          <w:p>
+            <w:r>
+              <w:t>Children</w:t>
+            </w:r>
+          </w:p>
+        </w:tc>
+        <w:tc>
+          <w:tcPr>
+            <w:tcW w:w="0" w:type="auto"/>
+          </w:tcPr>
+          <w:p>
+            <w:pPr>
+              <w:cnfStyle w:val="000000000000" w:firstRow="0" w:lastRow="0" w:firstColumn="0" w:lastColumn="0" w:oddVBand="0" w:evenVBand="0" w:oddHBand="0" w:evenHBand="0" w:firstRowFirstColumn="0" w:firstRowLastColumn="0" w:lastRowFirstColumn="0" w:lastRowLastColumn="0"/>
+            </w:pPr>
+            <w:r>
+              <w:t>OnPress, OnRelease, Set</w:t>
+            </w:r>
+          </w:p>
+        </w:tc>
+      </w:tr>
+      <w:tr>
+        <w:tc>
+          <w:tcPr>
+            <w:cnfStyle w:val="001000000000" w:firstRow="0" w:lastRow="0" w:firstColumn="1" w:lastColumn="0" w:oddVBand="0" w:evenVBand="0" w:oddHBand="0" w:evenHBand="0" w:firstRowFirstColumn="0" w:firstRowLastColumn="0" w:lastRowFirstColumn="0" w:lastRowLastColumn="0"/>
+            <w:tcW w:w="1410" w:type="dxa"/>
+          </w:tcPr>
+          <w:p>
+            <w:r>
+              <w:t>Attributes</w:t>
+            </w:r>
+          </w:p>
+        </w:tc>
+        <w:tc>
+          <w:tcPr>
+            <w:tcW w:w="0" w:type="auto"/>
+          </w:tcPr>
+          <w:p>
+            <w:pPr>
+              <w:cnfStyle w:val="000000000000" w:firstRow="0" w:lastRow="0" w:firstColumn="0" w:lastColumn="0" w:oddVBand="0" w:evenVBand="0" w:oddHBand="0" w:evenHBand="0" w:firstRowFirstColumn="0" w:firstRowLastColumn="0" w:lastRowFirstColumn="0" w:lastRowLastColumn="0"/>
+            </w:pPr>
+            <w:r>
+              <w:t>Key</w:t>
+            </w:r>
+          </w:p>
+        </w:tc>
+      </w:tr>
+      <w:tr>
+        <w:tc>
+          <w:tcPr>
+            <w:cnfStyle w:val="001000000000" w:firstRow="0" w:lastRow="0" w:firstColumn="1" w:lastColumn="0" w:oddVBand="0" w:evenVBand="0" w:oddHBand="0" w:evenHBand="0" w:firstRowFirstColumn="0" w:firstRowLastColumn="0" w:lastRowFirstColumn="0" w:lastRowLastColumn="0"/>
+            <w:tcW w:w="1410" w:type="dxa"/>
+          </w:tcPr>
+          <w:p>
+            <w:r>
+              <w:t>Description</w:t>
+            </w:r>
+          </w:p>
+        </w:tc>
+        <w:tc>
+          <w:tcPr>
+            <w:tcW w:w="0" w:type="auto"/>
+          </w:tcPr>
+          <w:p>
+            <w:pPr>
+              <w:cnfStyle w:val="000000000000" w:firstRow="0" w:lastRow="0" w:firstColumn="0" w:lastColumn="0" w:oddVBand="0" w:evenVBand="0" w:oddHBand="0" w:evenHBand="0" w:firstRowFirstColumn="0" w:firstRowLastColumn="0" w:lastRowFirstColumn="0" w:lastRowLastColumn="0"/>
+            </w:pPr>
+          </w:p>
+        </w:tc>
+      </w:tr>
+    </w:tbl>
+    <w:p/>
+    <w:tbl>
+      <w:tblPr>
+        <w:tblStyle w:val="ColorfulGrid-Accent1"/>
+        <w:tblW w:w="5000" w:type="pct"/>
+        <w:tblLook w:val="0680" w:firstRow="0" w:lastRow="0" w:firstColumn="1" w:lastColumn="0" w:noHBand="1" w:noVBand="1"/>
+      </w:tblPr>
+      <w:tblGrid>
+        <w:gridCol w:w="1410"/>
+        <w:gridCol w:w="7446"/>
+      </w:tblGrid>
+      <w:tr>
+        <w:tc>
+          <w:tcPr>
+            <w:cnfStyle w:val="001000000000" w:firstRow="0" w:lastRow="0" w:firstColumn="1" w:lastColumn="0" w:oddVBand="0" w:evenVBand="0" w:oddHBand="0" w:evenHBand="0" w:firstRowFirstColumn="0" w:firstRowLastColumn="0" w:lastRowFirstColumn="0" w:lastRowLastColumn="0"/>
+            <w:tcW w:w="1410" w:type="dxa"/>
+          </w:tcPr>
+          <w:p>
+            <w:r>
+              <w:t>Element</w:t>
+            </w:r>
+          </w:p>
+        </w:tc>
+        <w:tc>
+          <w:tcPr>
+            <w:tcW w:w="0" w:type="auto"/>
+          </w:tcPr>
+          <w:p>
+            <w:pPr>
+              <w:cnfStyle w:val="000000000000" w:firstRow="0" w:lastRow="0" w:firstColumn="0" w:lastColumn="0" w:oddVBand="0" w:evenVBand="0" w:oddHBand="0" w:evenHBand="0" w:firstRowFirstColumn="0" w:firstRowLastColumn="0" w:lastRowFirstColumn="0" w:lastRowLastColumn="0"/>
+            </w:pPr>
+            <w:r>
+              <w:t>OnPress</w:t>
+            </w:r>
+          </w:p>
+        </w:tc>
+      </w:tr>
+      <w:tr>
+        <w:tc>
+          <w:tcPr>
+            <w:cnfStyle w:val="001000000000" w:firstRow="0" w:lastRow="0" w:firstColumn="1" w:lastColumn="0" w:oddVBand="0" w:evenVBand="0" w:oddHBand="0" w:evenHBand="0" w:firstRowFirstColumn="0" w:firstRowLastColumn="0" w:lastRowFirstColumn="0" w:lastRowLastColumn="0"/>
+            <w:tcW w:w="1410" w:type="dxa"/>
+          </w:tcPr>
+          <w:p>
+            <w:r>
+              <w:t>Parent</w:t>
+            </w:r>
+          </w:p>
+        </w:tc>
+        <w:tc>
+          <w:tcPr>
+            <w:tcW w:w="0" w:type="auto"/>
+          </w:tcPr>
+          <w:p>
+            <w:pPr>
+              <w:cnfStyle w:val="000000000000" w:firstRow="0" w:lastRow="0" w:firstColumn="0" w:lastColumn="0" w:oddVBand="0" w:evenVBand="0" w:oddHBand="0" w:evenHBand="0" w:firstRowFirstColumn="0" w:firstRowLastColumn="0" w:lastRowFirstColumn="0" w:lastRowLastColumn="0"/>
+            </w:pPr>
+            <w:r>
+              <w:t>Button, MouseEvent, KeyboardEvent, BezelEvent</w:t>
+            </w:r>
+          </w:p>
+        </w:tc>
+      </w:tr>
+      <w:tr>
+        <w:tc>
+          <w:tcPr>
+            <w:cnfStyle w:val="001000000000" w:firstRow="0" w:lastRow="0" w:firstColumn="1" w:lastColumn="0" w:oddVBand="0" w:evenVBand="0" w:oddHBand="0" w:evenHBand="0" w:firstRowFirstColumn="0" w:firstRowLastColumn="0" w:lastRowFirstColumn="0" w:lastRowLastColumn="0"/>
+            <w:tcW w:w="1410" w:type="dxa"/>
+          </w:tcPr>
+          <w:p>
+            <w:r>
+              <w:t>Children</w:t>
+            </w:r>
+          </w:p>
+        </w:tc>
+        <w:tc>
+          <w:tcPr>
+            <w:tcW w:w="0" w:type="auto"/>
+          </w:tcPr>
+          <w:p>
+            <w:pPr>
+              <w:cnfStyle w:val="000000000000" w:firstRow="0" w:lastRow="0" w:firstColumn="0" w:lastColumn="0" w:oddVBand="0" w:evenVBand="0" w:oddHBand="0" w:evenHBand="0" w:firstRowFirstColumn="0" w:firstRowLastColumn="0" w:lastRowFirstColumn="0" w:lastRowLastColumn="0"/>
+            </w:pPr>
+            <w:r>
+              <w:t>Set</w:t>
+            </w:r>
+          </w:p>
+        </w:tc>
+      </w:tr>
+      <w:tr>
+        <w:tc>
+          <w:tcPr>
+            <w:cnfStyle w:val="001000000000" w:firstRow="0" w:lastRow="0" w:firstColumn="1" w:lastColumn="0" w:oddVBand="0" w:evenVBand="0" w:oddHBand="0" w:evenHBand="0" w:firstRowFirstColumn="0" w:firstRowLastColumn="0" w:lastRowFirstColumn="0" w:lastRowLastColumn="0"/>
+            <w:tcW w:w="1410" w:type="dxa"/>
+          </w:tcPr>
+          <w:p>
+            <w:r>
+              <w:t>Attributes</w:t>
+            </w:r>
+          </w:p>
+        </w:tc>
+        <w:tc>
+          <w:tcPr>
+            <w:tcW w:w="0" w:type="auto"/>
+          </w:tcPr>
+          <w:p>
+            <w:pPr>
+              <w:cnfStyle w:val="000000000000" w:firstRow="0" w:lastRow="0" w:firstColumn="0" w:lastColumn="0" w:oddVBand="0" w:evenVBand="0" w:oddHBand="0" w:evenHBand="0" w:firstRowFirstColumn="0" w:firstRowLastColumn="0" w:lastRowFirstColumn="0" w:lastRowLastColumn="0"/>
+            </w:pPr>
+            <w:r>
+              <w:t>(none)</w:t>
+            </w:r>
+          </w:p>
+        </w:tc>
+      </w:tr>
+      <w:tr>
+        <w:tc>
+          <w:tcPr>
+            <w:cnfStyle w:val="001000000000" w:firstRow="0" w:lastRow="0" w:firstColumn="1" w:lastColumn="0" w:oddVBand="0" w:evenVBand="0" w:oddHBand="0" w:evenHBand="0" w:firstRowFirstColumn="0" w:firstRowLastColumn="0" w:lastRowFirstColumn="0" w:lastRowLastColumn="0"/>
+            <w:tcW w:w="1410" w:type="dxa"/>
+          </w:tcPr>
+          <w:p>
+            <w:r>
+              <w:t>Description</w:t>
+            </w:r>
+          </w:p>
+        </w:tc>
+        <w:tc>
+          <w:tcPr>
+            <w:tcW w:w="0" w:type="auto"/>
+          </w:tcPr>
+          <w:p>
+            <w:pPr>
+              <w:cnfStyle w:val="000000000000" w:firstRow="0" w:lastRow="0" w:firstColumn="0" w:lastColumn="0" w:oddVBand="0" w:evenVBand="0" w:oddHBand="0" w:evenHBand="0" w:firstRowFirstColumn="0" w:firstRowLastColumn="0" w:lastRowFirstColumn="0" w:lastRowLastColumn="0"/>
+            </w:pPr>
+          </w:p>
+        </w:tc>
+      </w:tr>
+    </w:tbl>
+    <w:p/>
+    <w:tbl>
+      <w:tblPr>
+        <w:tblStyle w:val="ColorfulGrid-Accent1"/>
+        <w:tblW w:w="5000" w:type="pct"/>
+        <w:tblLook w:val="0680" w:firstRow="0" w:lastRow="0" w:firstColumn="1" w:lastColumn="0" w:noHBand="1" w:noVBand="1"/>
+      </w:tblPr>
+      <w:tblGrid>
+        <w:gridCol w:w="1410"/>
+        <w:gridCol w:w="7446"/>
+      </w:tblGrid>
+      <w:tr>
+        <w:tc>
+          <w:tcPr>
+            <w:cnfStyle w:val="001000000000" w:firstRow="0" w:lastRow="0" w:firstColumn="1" w:lastColumn="0" w:oddVBand="0" w:evenVBand="0" w:oddHBand="0" w:evenHBand="0" w:firstRowFirstColumn="0" w:firstRowLastColumn="0" w:lastRowFirstColumn="0" w:lastRowLastColumn="0"/>
+            <w:tcW w:w="1410" w:type="dxa"/>
+          </w:tcPr>
+          <w:p>
+            <w:r>
+              <w:t>Element</w:t>
+            </w:r>
+          </w:p>
+        </w:tc>
+        <w:tc>
+          <w:tcPr>
+            <w:tcW w:w="0" w:type="auto"/>
+          </w:tcPr>
+          <w:p>
+            <w:pPr>
+              <w:cnfStyle w:val="000000000000" w:firstRow="0" w:lastRow="0" w:firstColumn="0" w:lastColumn="0" w:oddVBand="0" w:evenVBand="0" w:oddHBand="0" w:evenHBand="0" w:firstRowFirstColumn="0" w:firstRowLastColumn="0" w:lastRowFirstColumn="0" w:lastRowLastColumn="0"/>
+            </w:pPr>
+            <w:r>
+              <w:t>OnRelease</w:t>
+            </w:r>
+          </w:p>
+        </w:tc>
+      </w:tr>
+      <w:tr>
+        <w:tc>
+          <w:tcPr>
+            <w:cnfStyle w:val="001000000000" w:firstRow="0" w:lastRow="0" w:firstColumn="1" w:lastColumn="0" w:oddVBand="0" w:evenVBand="0" w:oddHBand="0" w:evenHBand="0" w:firstRowFirstColumn="0" w:firstRowLastColumn="0" w:lastRowFirstColumn="0" w:lastRowLastColumn="0"/>
+            <w:tcW w:w="1410" w:type="dxa"/>
+          </w:tcPr>
+          <w:p>
+            <w:r>
+              <w:t>Parent</w:t>
+            </w:r>
+          </w:p>
+        </w:tc>
+        <w:tc>
+          <w:tcPr>
+            <w:tcW w:w="0" w:type="auto"/>
+          </w:tcPr>
+          <w:p>
+            <w:pPr>
+              <w:cnfStyle w:val="000000000000" w:firstRow="0" w:lastRow="0" w:firstColumn="0" w:lastColumn="0" w:oddVBand="0" w:evenVBand="0" w:oddHBand="0" w:evenHBand="0" w:firstRowFirstColumn="0" w:firstRowLastColumn="0" w:lastRowFirstColumn="0" w:lastRowLastColumn="0"/>
+            </w:pPr>
+            <w:r>
+              <w:t>Button, MouseEvent, KeyboardEvent, BezelEvent</w:t>
+            </w:r>
+          </w:p>
+        </w:tc>
+      </w:tr>
+      <w:tr>
+        <w:tc>
+          <w:tcPr>
+            <w:cnfStyle w:val="001000000000" w:firstRow="0" w:lastRow="0" w:firstColumn="1" w:lastColumn="0" w:oddVBand="0" w:evenVBand="0" w:oddHBand="0" w:evenHBand="0" w:firstRowFirstColumn="0" w:firstRowLastColumn="0" w:lastRowFirstColumn="0" w:lastRowLastColumn="0"/>
+            <w:tcW w:w="1410" w:type="dxa"/>
+          </w:tcPr>
+          <w:p>
+            <w:r>
+              <w:t>Children</w:t>
+            </w:r>
+          </w:p>
+        </w:tc>
+        <w:tc>
+          <w:tcPr>
+            <w:tcW w:w="0" w:type="auto"/>
+          </w:tcPr>
+          <w:p>
+            <w:pPr>
+              <w:cnfStyle w:val="000000000000" w:firstRow="0" w:lastRow="0" w:firstColumn="0" w:lastColumn="0" w:oddVBand="0" w:evenVBand="0" w:oddHBand="0" w:evenHBand="0" w:firstRowFirstColumn="0" w:firstRowLastColumn="0" w:lastRowFirstColumn="0" w:lastRowLastColumn="0"/>
+            </w:pPr>
+            <w:r>
+              <w:t>Set</w:t>
+            </w:r>
+          </w:p>
+        </w:tc>
+      </w:tr>
+      <w:tr>
+        <w:tc>
+          <w:tcPr>
+            <w:cnfStyle w:val="001000000000" w:firstRow="0" w:lastRow="0" w:firstColumn="1" w:lastColumn="0" w:oddVBand="0" w:evenVBand="0" w:oddHBand="0" w:evenHBand="0" w:firstRowFirstColumn="0" w:firstRowLastColumn="0" w:lastRowFirstColumn="0" w:lastRowLastColumn="0"/>
+            <w:tcW w:w="1410" w:type="dxa"/>
+          </w:tcPr>
+          <w:p>
+            <w:r>
+              <w:t>Attributes</w:t>
+            </w:r>
+          </w:p>
+        </w:tc>
+        <w:tc>
+          <w:tcPr>
+            <w:tcW w:w="0" w:type="auto"/>
+          </w:tcPr>
+          <w:p>
+            <w:pPr>
+              <w:cnfStyle w:val="000000000000" w:firstRow="0" w:lastRow="0" w:firstColumn="0" w:lastColumn="0" w:oddVBand="0" w:evenVBand="0" w:oddHBand="0" w:evenHBand="0" w:firstRowFirstColumn="0" w:firstRowLastColumn="0" w:lastRowFirstColumn="0" w:lastRowLastColumn="0"/>
+            </w:pPr>
+            <w:r>
+              <w:t>(none)</w:t>
+            </w:r>
+          </w:p>
+        </w:tc>
+      </w:tr>
+      <w:tr>
+        <w:tc>
+          <w:tcPr>
+            <w:cnfStyle w:val="001000000000" w:firstRow="0" w:lastRow="0" w:firstColumn="1" w:lastColumn="0" w:oddVBand="0" w:evenVBand="0" w:oddHBand="0" w:evenHBand="0" w:firstRowFirstColumn="0" w:firstRowLastColumn="0" w:lastRowFirstColumn="0" w:lastRowLastColumn="0"/>
+            <w:tcW w:w="1410" w:type="dxa"/>
+          </w:tcPr>
+          <w:p>
+            <w:r>
+              <w:t>Description</w:t>
+            </w:r>
+          </w:p>
+        </w:tc>
+        <w:tc>
+          <w:tcPr>
+            <w:tcW w:w="0" w:type="auto"/>
+          </w:tcPr>
+          <w:p>
+            <w:pPr>
+              <w:cnfStyle w:val="000000000000" w:firstRow="0" w:lastRow="0" w:firstColumn="0" w:lastColumn="0" w:oddVBand="0" w:evenVBand="0" w:oddHBand="0" w:evenHBand="0" w:firstRowFirstColumn="0" w:firstRowLastColumn="0" w:lastRowFirstColumn="0" w:lastRowLastColumn="0"/>
+            </w:pPr>
+          </w:p>
+        </w:tc>
+      </w:tr>
+    </w:tbl>
+    <w:p/>
+    <w:tbl>
+      <w:tblPr>
+        <w:tblStyle w:val="ColorfulGrid-Accent1"/>
+        <w:tblW w:w="5000" w:type="pct"/>
+        <w:tblLook w:val="0680" w:firstRow="0" w:lastRow="0" w:firstColumn="1" w:lastColumn="0" w:noHBand="1" w:noVBand="1"/>
+      </w:tblPr>
+      <w:tblGrid>
+        <w:gridCol w:w="1410"/>
+        <w:gridCol w:w="7446"/>
+      </w:tblGrid>
+      <w:tr>
+        <w:tc>
+          <w:tcPr>
+            <w:cnfStyle w:val="001000000000" w:firstRow="0" w:lastRow="0" w:firstColumn="1" w:lastColumn="0" w:oddVBand="0" w:evenVBand="0" w:oddHBand="0" w:evenHBand="0" w:firstRowFirstColumn="0" w:firstRowLastColumn="0" w:lastRowFirstColumn="0" w:lastRowLastColumn="0"/>
+            <w:tcW w:w="0" w:type="dxa"/>
+          </w:tcPr>
+          <w:p>
+            <w:r>
+              <w:t>Element</w:t>
+            </w:r>
+          </w:p>
+        </w:tc>
+        <w:tc>
+          <w:tcPr>
+            <w:tcW w:w="0" w:type="auto"/>
+          </w:tcPr>
+          <w:p>
+            <w:pPr>
+              <w:cnfStyle w:val="000000000000" w:firstRow="0" w:lastRow="0" w:firstColumn="0" w:lastColumn="0" w:oddVBand="0" w:evenVBand="0" w:oddHBand="0" w:evenHBand="0" w:firstRowFirstColumn="0" w:firstRowLastColumn="0" w:lastRowFirstColumn="0" w:lastRowLastColumn="0"/>
+            </w:pPr>
+            <w:r>
+              <w:t>Set</w:t>
+            </w:r>
+          </w:p>
+        </w:tc>
+      </w:tr>
+      <w:tr>
+        <w:tc>
+          <w:tcPr>
+            <w:cnfStyle w:val="001000000000" w:firstRow="0" w:lastRow="0" w:firstColumn="1" w:lastColumn="0" w:oddVBand="0" w:evenVBand="0" w:oddHBand="0" w:evenHBand="0" w:firstRowFirstColumn="0" w:firstRowLastColumn="0" w:lastRowFirstColumn="0" w:lastRowLastColumn="0"/>
+            <w:tcW w:w="0" w:type="dxa"/>
+          </w:tcPr>
+          <w:p>
+            <w:r>
+              <w:t>Parent</w:t>
+            </w:r>
+          </w:p>
+        </w:tc>
+        <w:tc>
+          <w:tcPr>
+            <w:tcW w:w="0" w:type="auto"/>
+          </w:tcPr>
+          <w:p>
+            <w:pPr>
+              <w:cnfStyle w:val="000000000000" w:firstRow="0" w:lastRow="0" w:firstColumn="0" w:lastColumn="0" w:oddVBand="0" w:evenVBand="0" w:oddHBand="0" w:evenHBand="0" w:firstRowFirstColumn="0" w:firstRowLastColumn="0" w:lastRowFirstColumn="0" w:lastRowLastColumn="0"/>
+            </w:pPr>
+            <w:r>
+              <w:t>MouseEvent, KeyboardEvent, BezelEvent, OnPress, OnRelease</w:t>
+            </w:r>
+          </w:p>
+        </w:tc>
+      </w:tr>
+      <w:tr>
+        <w:tc>
+          <w:tcPr>
+            <w:cnfStyle w:val="001000000000" w:firstRow="0" w:lastRow="0" w:firstColumn="1" w:lastColumn="0" w:oddVBand="0" w:evenVBand="0" w:oddHBand="0" w:evenHBand="0" w:firstRowFirstColumn="0" w:firstRowLastColumn="0" w:lastRowFirstColumn="0" w:lastRowLastColumn="0"/>
+            <w:tcW w:w="0" w:type="dxa"/>
+          </w:tcPr>
+          <w:p>
+            <w:r>
+              <w:t>Children</w:t>
+            </w:r>
+          </w:p>
+        </w:tc>
+        <w:tc>
+          <w:tcPr>
+            <w:tcW w:w="0" w:type="auto"/>
+          </w:tcPr>
+          <w:p>
+            <w:pPr>
+              <w:cnfStyle w:val="000000000000" w:firstRow="0" w:lastRow="0" w:firstColumn="0" w:lastColumn="0" w:oddVBand="0" w:evenVBand="0" w:oddHBand="0" w:evenHBand="0" w:firstRowFirstColumn="0" w:firstRowLastColumn="0" w:lastRowFirstColumn="0" w:lastRowLastColumn="0"/>
+            </w:pPr>
+            <w:r>
+              <w:t>(none)</w:t>
+            </w:r>
+          </w:p>
+        </w:tc>
+      </w:tr>
+      <w:tr>
+        <w:tc>
+          <w:tcPr>
+            <w:cnfStyle w:val="001000000000" w:firstRow="0" w:lastRow="0" w:firstColumn="1" w:lastColumn="0" w:oddVBand="0" w:evenVBand="0" w:oddHBand="0" w:evenHBand="0" w:firstRowFirstColumn="0" w:firstRowLastColumn="0" w:lastRowFirstColumn="0" w:lastRowLastColumn="0"/>
+            <w:tcW w:w="0" w:type="dxa"/>
+          </w:tcPr>
+          <w:p>
+            <w:r>
+              <w:t>Attributes</w:t>
+            </w:r>
+          </w:p>
+        </w:tc>
+        <w:tc>
+          <w:tcPr>
+            <w:tcW w:w="0" w:type="auto"/>
+          </w:tcPr>
+          <w:p>
+            <w:pPr>
+              <w:cnfStyle w:val="000000000000" w:firstRow="0" w:lastRow="0" w:firstColumn="0" w:lastColumn="0" w:oddVBand="0" w:evenVBand="0" w:oddHBand="0" w:evenHBand="0" w:firstRowFirstColumn="0" w:firstRowLastColumn="0" w:lastRowFirstColumn="0" w:lastRowLastColumn="0"/>
+            </w:pPr>
+            <w:r>
+              <w:t>Variable</w:t>
+            </w:r>
+          </w:p>
+        </w:tc>
+      </w:tr>
+      <w:tr>
+        <w:tc>
+          <w:tcPr>
+            <w:cnfStyle w:val="001000000000" w:firstRow="0" w:lastRow="0" w:firstColumn="1" w:lastColumn="0" w:oddVBand="0" w:evenVBand="0" w:oddHBand="0" w:evenHBand="0" w:firstRowFirstColumn="0" w:firstRowLastColumn="0" w:lastRowFirstColumn="0" w:lastRowLastColumn="0"/>
+            <w:tcW w:w="0" w:type="dxa"/>
+          </w:tcPr>
+          <w:p>
+            <w:r>
+              <w:t>Description</w:t>
+            </w:r>
+          </w:p>
+        </w:tc>
+        <w:tc>
+          <w:tcPr>
+            <w:tcW w:w="0" w:type="auto"/>
+          </w:tcPr>
+          <w:p>
+            <w:pPr>
+              <w:cnfStyle w:val="000000000000" w:firstRow="0" w:lastRow="0" w:firstColumn="0" w:lastColumn="0" w:oddVBand="0" w:evenVBand="0" w:oddHBand="0" w:evenHBand="0" w:firstRowFirstColumn="0" w:firstRowLastColumn="0" w:lastRowFirstColumn="0" w:lastRowLastColumn="0"/>
+            </w:pPr>
+          </w:p>
+        </w:tc>
+      </w:tr>
+    </w:tbl>
     <w:p>
       <w:pPr>
         <w:pStyle w:val="Heading1"/>
       </w:pPr>
-      <w:bookmarkStart w:id="18" w:name="_Toc246155627"/>
+      <w:bookmarkStart w:id="18" w:name="_Toc248486412"/>
       <w:r>
         <w:t xml:space="preserve">5.0 </w:t>
       </w:r>
@@ -6800,7 +10231,7 @@
       <w:pPr>
         <w:pStyle w:val="Heading2"/>
       </w:pPr>
-      <w:bookmarkStart w:id="19" w:name="_Toc246155628"/>
+      <w:bookmarkStart w:id="19" w:name="_Toc248486413"/>
       <w:r>
         <w:t>5.1 Color Format Specification</w:t>
       </w:r>
@@ -6836,81 +10267,99 @@
       <w:pPr>
         <w:pStyle w:val="Heading2"/>
       </w:pPr>
-      <w:bookmarkStart w:id="20" w:name="_Toc246155629"/>
-      <w:r>
-        <w:t>5.2 Graphic File Formats</w:t>
+      <w:bookmarkStart w:id="20" w:name="_Toc248486414"/>
+      <w:r>
+        <w:t>5.2 Alignment Specification</w:t>
       </w:r>
       <w:bookmarkEnd w:id="20"/>
-    </w:p>
-    <w:p/>
-    <w:p>
-      <w:r>
-        <w:t xml:space="preserve">dcapp </w:t>
-      </w:r>
-      <w:r>
-        <w:t>can current</w:t>
-      </w:r>
-      <w:r>
-        <w:t>ly</w:t>
-      </w:r>
-      <w:r>
-        <w:t xml:space="preserve"> handle</w:t>
-      </w:r>
-      <w:r>
-        <w:t xml:space="preserve"> graphic files in two formats:  TARGA (.tga) and bitmap (.bmp).</w:t>
-      </w:r>
-      <w:r>
-        <w:t xml:space="preserve">  </w:t>
-      </w:r>
-      <w:r>
-        <w:t xml:space="preserve">TARGA files should be saved uncompressed with a “bottom left” origin.  </w:t>
-      </w:r>
-      <w:r>
-        <w:t xml:space="preserve">Bitmap files </w:t>
-      </w:r>
-      <w:r>
-        <w:t>should be saved in 24-bit format, although files saved in other valid bitmap formats may work</w:t>
-      </w:r>
-      <w:r>
-        <w:t>.</w:t>
-      </w:r>
     </w:p>
     <w:p>
       <w:pPr>
         <w:pStyle w:val="Heading2"/>
       </w:pPr>
-      <w:bookmarkStart w:id="21" w:name="_Toc246155630"/>
-      <w:r>
-        <w:t>5.3 Display</w:t>
-      </w:r>
-      <w:r>
-        <w:t xml:space="preserve"> </w:t>
-      </w:r>
-      <w:r>
-        <w:t>Logic File</w:t>
+      <w:bookmarkStart w:id="21" w:name="_Toc248486415"/>
+      <w:r>
+        <w:t>5.</w:t>
+      </w:r>
+      <w:r>
+        <w:t>3</w:t>
+      </w:r>
+      <w:r>
+        <w:t xml:space="preserve"> Graphic File Formats</w:t>
       </w:r>
       <w:bookmarkEnd w:id="21"/>
+    </w:p>
+    <w:p/>
+    <w:p>
+      <w:r>
+        <w:t xml:space="preserve">dcapp </w:t>
+      </w:r>
+      <w:r>
+        <w:t>can current</w:t>
+      </w:r>
+      <w:r>
+        <w:t>ly</w:t>
+      </w:r>
+      <w:r>
+        <w:t xml:space="preserve"> handle</w:t>
+      </w:r>
+      <w:r>
+        <w:t xml:space="preserve"> graphic files in two formats:  TARGA (.tga) and bitmap (.bmp).</w:t>
+      </w:r>
+      <w:r>
+        <w:t xml:space="preserve">  </w:t>
+      </w:r>
+      <w:r>
+        <w:t xml:space="preserve">TARGA files should be saved uncompressed with a “bottom left” origin.  </w:t>
+      </w:r>
+      <w:r>
+        <w:t xml:space="preserve">Bitmap files </w:t>
+      </w:r>
+      <w:r>
+        <w:t>should be saved in 24-bit format, although files saved in other valid bitmap formats may work</w:t>
+      </w:r>
+      <w:r>
+        <w:t>.</w:t>
+      </w:r>
     </w:p>
     <w:p>
       <w:pPr>
         <w:pStyle w:val="Heading2"/>
       </w:pPr>
-      <w:bookmarkStart w:id="22" w:name="_Toc246155631"/>
-      <w:r>
-        <w:t xml:space="preserve">5.4 </w:t>
-      </w:r>
-      <w:r>
-        <w:t>Element Values</w:t>
+      <w:bookmarkStart w:id="22" w:name="_Toc248486416"/>
+      <w:r>
+        <w:t>5.</w:t>
+      </w:r>
+      <w:r>
+        <w:t>4</w:t>
+      </w:r>
+      <w:r>
+        <w:t xml:space="preserve"> Display</w:t>
+      </w:r>
+      <w:r>
+        <w:t xml:space="preserve"> </w:t>
+      </w:r>
+      <w:r>
+        <w:t>Logic File</w:t>
       </w:r>
       <w:bookmarkEnd w:id="22"/>
     </w:p>
     <w:p>
       <w:pPr>
-        <w:pStyle w:val="Heading3"/>
+        <w:pStyle w:val="Heading2"/>
       </w:pPr>
-      <w:bookmarkStart w:id="23" w:name="_Toc246155632"/>
-      <w:r>
-        <w:t>5.4.1 Constants</w:t>
+      <w:bookmarkStart w:id="23" w:name="_Toc248486417"/>
+      <w:r>
+        <w:t>5.</w:t>
+      </w:r>
+      <w:r>
+        <w:t>5</w:t>
+      </w:r>
+      <w:r>
+        <w:t xml:space="preserve"> </w:t>
+      </w:r>
+      <w:r>
+        <w:t>Element Values</w:t>
       </w:r>
       <w:bookmarkEnd w:id="23"/>
     </w:p>
@@ -6918,9 +10367,15 @@
       <w:pPr>
         <w:pStyle w:val="Heading3"/>
       </w:pPr>
-      <w:bookmarkStart w:id="24" w:name="_Toc246155633"/>
-      <w:r>
-        <w:t>5.4.2 Variables</w:t>
+      <w:bookmarkStart w:id="24" w:name="_Toc248486418"/>
+      <w:r>
+        <w:t>5.</w:t>
+      </w:r>
+      <w:r>
+        <w:t>5</w:t>
+      </w:r>
+      <w:r>
+        <w:t>.1 Constants</w:t>
       </w:r>
       <w:bookmarkEnd w:id="24"/>
     </w:p>
@@ -6928,14 +10383,36 @@
       <w:pPr>
         <w:pStyle w:val="Heading3"/>
       </w:pPr>
-      <w:bookmarkStart w:id="25" w:name="_Toc246155634"/>
-      <w:r>
-        <w:t>5.4.3 Environment Variables</w:t>
+      <w:bookmarkStart w:id="25" w:name="_Toc248486419"/>
+      <w:r>
+        <w:t>5.</w:t>
+      </w:r>
+      <w:r>
+        <w:t>5</w:t>
+      </w:r>
+      <w:r>
+        <w:t>.2 Variables</w:t>
       </w:r>
       <w:bookmarkEnd w:id="25"/>
     </w:p>
+    <w:p>
+      <w:pPr>
+        <w:pStyle w:val="Heading3"/>
+      </w:pPr>
+      <w:bookmarkStart w:id="26" w:name="_Toc248486420"/>
+      <w:r>
+        <w:t>5.</w:t>
+      </w:r>
+      <w:r>
+        <w:t>5</w:t>
+      </w:r>
+      <w:r>
+        <w:t>.3 Environment Variables</w:t>
+      </w:r>
+      <w:bookmarkEnd w:id="26"/>
+    </w:p>
     <w:sectPr>
-      <w:footerReference w:type="default" r:id="rId19"/>
+      <w:footerReference w:type="default" r:id="rId20"/>
       <w:pgSz w:w="12240" w:h="15840"/>
       <w:pgMar w:top="1440" w:right="1800" w:bottom="1440" w:left="1800" w:header="720" w:footer="720" w:gutter="0"/>
       <w:pgNumType w:start="1"/>
@@ -7049,7 +10526,7 @@
             <w:color w:val="4F81BD" w:themeColor="accent1"/>
           </w:rPr>
           <w:alias w:val="Title"/>
-          <w:id w:val="177129825"/>
+          <w:id w:val="505869988"/>
           <w:dataBinding w:prefixMappings="xmlns:ns0='http://schemas.openxmlformats.org/package/2006/metadata/core-properties' xmlns:ns1='http://purl.org/dc/elements/1.1/'" w:xpath="/ns0:coreProperties[1]/ns1:title[1]" w:storeItemID="{6C3C8BC8-F283-45AE-878A-BAB7291924A1}"/>
           <w:text/>
         </w:sdtPr>
@@ -7118,7 +10595,7 @@
             <w:color w:val="4F81BD" w:themeColor="accent1"/>
           </w:rPr>
           <w:alias w:val="Title"/>
-          <w:id w:val="44586116"/>
+          <w:id w:val="1540705110"/>
           <w:dataBinding w:prefixMappings="xmlns:ns0='http://schemas.openxmlformats.org/package/2006/metadata/core-properties' xmlns:ns1='http://purl.org/dc/elements/1.1/'" w:xpath="/ns0:coreProperties[1]/ns1:title[1]" w:storeItemID="{6C3C8BC8-F283-45AE-878A-BAB7291924A1}"/>
           <w:text/>
         </w:sdtPr>
@@ -7184,7 +10661,7 @@
               <w:noProof/>
               <w:color w:val="4F81BD" w:themeColor="accent1"/>
             </w:rPr>
-            <w:t>iii</w:t>
+            <w:t>ii</w:t>
           </w:r>
           <w:r>
             <w:rPr>
@@ -7233,7 +10710,7 @@
             <w:color w:val="4F81BD" w:themeColor="accent1"/>
           </w:rPr>
           <w:alias w:val="Title"/>
-          <w:id w:val="44586131"/>
+          <w:id w:val="2128271415"/>
           <w:dataBinding w:prefixMappings="xmlns:ns0='http://schemas.openxmlformats.org/package/2006/metadata/core-properties' xmlns:ns1='http://purl.org/dc/elements/1.1/'" w:xpath="/ns0:coreProperties[1]/ns1:title[1]" w:storeItemID="{6C3C8BC8-F283-45AE-878A-BAB7291924A1}"/>
           <w:text/>
         </w:sdtPr>
@@ -7336,8 +10813,8 @@
       <w:tblLook w:val="04A0" w:firstRow="1" w:lastRow="0" w:firstColumn="1" w:lastColumn="0" w:noHBand="0" w:noVBand="1"/>
     </w:tblPr>
     <w:tblGrid>
-      <w:gridCol w:w="8430"/>
-      <w:gridCol w:w="440"/>
+      <w:gridCol w:w="8338"/>
+      <w:gridCol w:w="532"/>
     </w:tblGrid>
     <w:tr>
       <w:sdt>
@@ -7355,7 +10832,7 @@
         <w:sdtContent>
           <w:tc>
             <w:tcPr>
-              <w:tcW w:w="4752" w:type="pct"/>
+              <w:tcW w:w="4700" w:type="pct"/>
               <w:tcBorders>
                 <w:right w:val="single" w:sz="18" w:space="0" w:color="4F81BD" w:themeColor="accent1"/>
               </w:tcBorders>
@@ -7384,7 +10861,7 @@
       </w:sdt>
       <w:tc>
         <w:tcPr>
-          <w:tcW w:w="248" w:type="pct"/>
+          <w:tcW w:w="300" w:type="pct"/>
           <w:tcBorders>
             <w:left w:val="single" w:sz="18" w:space="0" w:color="4F81BD" w:themeColor="accent1"/>
           </w:tcBorders>
@@ -7451,8 +10928,8 @@
       <w:tblLook w:val="04A0" w:firstRow="1" w:lastRow="0" w:firstColumn="1" w:lastColumn="0" w:noHBand="0" w:noVBand="1"/>
     </w:tblPr>
     <w:tblGrid>
-      <w:gridCol w:w="8430"/>
-      <w:gridCol w:w="440"/>
+      <w:gridCol w:w="8338"/>
+      <w:gridCol w:w="532"/>
     </w:tblGrid>
     <w:tr>
       <w:sdt>
@@ -7470,7 +10947,7 @@
         <w:sdtContent>
           <w:tc>
             <w:tcPr>
-              <w:tcW w:w="4752" w:type="pct"/>
+              <w:tcW w:w="4700" w:type="pct"/>
               <w:tcBorders>
                 <w:right w:val="single" w:sz="18" w:space="0" w:color="4F81BD" w:themeColor="accent1"/>
               </w:tcBorders>
@@ -7499,7 +10976,7 @@
       </w:sdt>
       <w:tc>
         <w:tcPr>
-          <w:tcW w:w="248" w:type="pct"/>
+          <w:tcW w:w="300" w:type="pct"/>
           <w:tcBorders>
             <w:left w:val="single" w:sz="18" w:space="0" w:color="4F81BD" w:themeColor="accent1"/>
           </w:tcBorders>
@@ -9280,7 +12757,7 @@
 </file>
 
 <file path=customXml/itemProps1.xml><?xml version="1.0" encoding="utf-8"?>
-<ds:datastoreItem xmlns:ds="http://schemas.openxmlformats.org/officeDocument/2006/customXml" ds:itemID="{38864AFA-8FB9-AC49-9610-DE2CA5DC0BF2}">
+<ds:datastoreItem xmlns:ds="http://schemas.openxmlformats.org/officeDocument/2006/customXml" ds:itemID="{4B79DB7D-848C-0B48-A4B2-60DF0EF40661}">
   <ds:schemaRefs>
     <ds:schemaRef ds:uri="http://schemas.openxmlformats.org/officeDocument/2006/bibliography"/>
   </ds:schemaRefs>

</xml_diff>

<commit_message>
refs #225 This provides the first-cut attempt at a new dcapp display primitive: Increment.  It's similar to a "Set" primitive, but it allows the user to increment (or decrement) a value rather than just setting a value.  This change also includes fixes to a couple of issues uncovered by my Mavericks upgrade:  (1) the user interface launcher had a strange looking background, and (2) there were some issues freeing memory while doing value substitutions for Constants during XML parsing.
git-svn-id: https://tricklab.jsc.nasa.gov/svn/repos/dcapp/trunk@16 caffc767-fac6-498e-a973-f5283f39b8c3
</commit_message>
<xml_diff>
--- a/docs/dcapp.docx
+++ b/docs/dcapp.docx
@@ -26,6 +26,8 @@
         </w:rPr>
       </w:sdtEndPr>
       <w:sdtContent>
+        <w:bookmarkStart w:id="0" w:name="_GoBack" w:displacedByCustomXml="prev"/>
+        <w:bookmarkEnd w:id="0" w:displacedByCustomXml="prev"/>
         <w:p>
           <w:pPr>
             <w:sectPr>
@@ -74,6 +76,7 @@
                           <w:dataBinding w:prefixMappings="xmlns:ns0='http://purl.org/dc/elements/1.1/' xmlns:ns1='http://schemas.openxmlformats.org/package/2006/metadata/core-properties' " w:xpath="/ns1:coreProperties[1]/ns0:title[1]" w:storeItemID="{6C3C8BC8-F283-45AE-878A-BAB7291924A1}"/>
                           <w:text/>
                         </w:sdtPr>
+                        <w:sdtEndPr/>
                         <w:sdtContent>
                           <w:p>
                             <w:pPr>
@@ -111,6 +114,7 @@
                           <w:id w:val="-1842922272"/>
                           <w:text/>
                         </w:sdtPr>
+                        <w:sdtEndPr/>
                         <w:sdtContent>
                           <w:p>
                             <w:pPr>
@@ -164,6 +168,7 @@
                             <w:dataBinding w:prefixMappings="xmlns:ns0='http://purl.org/dc/elements/1.1/' xmlns:ns1='http://schemas.openxmlformats.org/package/2006/metadata/core-properties' " w:xpath="/ns1:coreProperties[1]/ns0:creator[1]" w:storeItemID="{6C3C8BC8-F283-45AE-878A-BAB7291924A1}"/>
                             <w:text/>
                           </w:sdtPr>
+                          <w:sdtEndPr/>
                           <w:sdtContent>
                             <w:r>
                               <w:rPr>
@@ -294,6 +299,7 @@
           <w:docPartUnique/>
         </w:docPartObj>
       </w:sdtPr>
+      <w:sdtEndPr/>
       <w:sdtContent>
         <w:p>
           <w:pPr>
@@ -347,7 +353,7 @@
             <w:rPr>
               <w:noProof/>
             </w:rPr>
-            <w:instrText xml:space="preserve"> PAGEREF _Toc248486395 \h </w:instrText>
+            <w:instrText xml:space="preserve"> PAGEREF _Toc253668031 \h </w:instrText>
           </w:r>
           <w:r>
             <w:rPr>
@@ -408,7 +414,7 @@
             <w:rPr>
               <w:noProof/>
             </w:rPr>
-            <w:instrText xml:space="preserve"> PAGEREF _Toc248486396 \h </w:instrText>
+            <w:instrText xml:space="preserve"> PAGEREF _Toc253668032 \h </w:instrText>
           </w:r>
           <w:r>
             <w:rPr>
@@ -471,7 +477,7 @@
             <w:rPr>
               <w:noProof/>
             </w:rPr>
-            <w:instrText xml:space="preserve"> PAGEREF _Toc248486397 \h </w:instrText>
+            <w:instrText xml:space="preserve"> PAGEREF _Toc253668033 \h </w:instrText>
           </w:r>
           <w:r>
             <w:rPr>
@@ -534,7 +540,7 @@
             <w:rPr>
               <w:noProof/>
             </w:rPr>
-            <w:instrText xml:space="preserve"> PAGEREF _Toc248486398 \h </w:instrText>
+            <w:instrText xml:space="preserve"> PAGEREF _Toc253668034 \h </w:instrText>
           </w:r>
           <w:r>
             <w:rPr>
@@ -597,7 +603,7 @@
             <w:rPr>
               <w:noProof/>
             </w:rPr>
-            <w:instrText xml:space="preserve"> PAGEREF _Toc248486399 \h </w:instrText>
+            <w:instrText xml:space="preserve"> PAGEREF _Toc253668035 \h </w:instrText>
           </w:r>
           <w:r>
             <w:rPr>
@@ -658,7 +664,7 @@
             <w:rPr>
               <w:noProof/>
             </w:rPr>
-            <w:instrText xml:space="preserve"> PAGEREF _Toc248486400 \h </w:instrText>
+            <w:instrText xml:space="preserve"> PAGEREF _Toc253668036 \h </w:instrText>
           </w:r>
           <w:r>
             <w:rPr>
@@ -719,7 +725,7 @@
             <w:rPr>
               <w:noProof/>
             </w:rPr>
-            <w:instrText xml:space="preserve"> PAGEREF _Toc248486401 \h </w:instrText>
+            <w:instrText xml:space="preserve"> PAGEREF _Toc253668037 \h </w:instrText>
           </w:r>
           <w:r>
             <w:rPr>
@@ -782,7 +788,7 @@
             <w:rPr>
               <w:noProof/>
             </w:rPr>
-            <w:instrText xml:space="preserve"> PAGEREF _Toc248486402 \h </w:instrText>
+            <w:instrText xml:space="preserve"> PAGEREF _Toc253668038 \h </w:instrText>
           </w:r>
           <w:r>
             <w:rPr>
@@ -845,7 +851,7 @@
             <w:rPr>
               <w:noProof/>
             </w:rPr>
-            <w:instrText xml:space="preserve"> PAGEREF _Toc248486403 \h </w:instrText>
+            <w:instrText xml:space="preserve"> PAGEREF _Toc253668039 \h </w:instrText>
           </w:r>
           <w:r>
             <w:rPr>
@@ -908,7 +914,7 @@
             <w:rPr>
               <w:noProof/>
             </w:rPr>
-            <w:instrText xml:space="preserve"> PAGEREF _Toc248486404 \h </w:instrText>
+            <w:instrText xml:space="preserve"> PAGEREF _Toc253668040 \h </w:instrText>
           </w:r>
           <w:r>
             <w:rPr>
@@ -970,7 +976,7 @@
             <w:rPr>
               <w:noProof/>
             </w:rPr>
-            <w:instrText xml:space="preserve"> PAGEREF _Toc248486405 \h </w:instrText>
+            <w:instrText xml:space="preserve"> PAGEREF _Toc253668041 \h </w:instrText>
           </w:r>
           <w:r>
             <w:rPr>
@@ -1032,7 +1038,7 @@
             <w:rPr>
               <w:noProof/>
             </w:rPr>
-            <w:instrText xml:space="preserve"> PAGEREF _Toc248486406 \h </w:instrText>
+            <w:instrText xml:space="preserve"> PAGEREF _Toc253668042 \h </w:instrText>
           </w:r>
           <w:r>
             <w:rPr>
@@ -1094,7 +1100,7 @@
             <w:rPr>
               <w:noProof/>
             </w:rPr>
-            <w:instrText xml:space="preserve"> PAGEREF _Toc248486407 \h </w:instrText>
+            <w:instrText xml:space="preserve"> PAGEREF _Toc253668043 \h </w:instrText>
           </w:r>
           <w:r>
             <w:rPr>
@@ -1157,7 +1163,7 @@
             <w:rPr>
               <w:noProof/>
             </w:rPr>
-            <w:instrText xml:space="preserve"> PAGEREF _Toc248486408 \h </w:instrText>
+            <w:instrText xml:space="preserve"> PAGEREF _Toc253668044 \h </w:instrText>
           </w:r>
           <w:r>
             <w:rPr>
@@ -1220,7 +1226,7 @@
             <w:rPr>
               <w:noProof/>
             </w:rPr>
-            <w:instrText xml:space="preserve"> PAGEREF _Toc248486409 \h </w:instrText>
+            <w:instrText xml:space="preserve"> PAGEREF _Toc253668045 \h </w:instrText>
           </w:r>
           <w:r>
             <w:rPr>
@@ -1282,7 +1288,7 @@
             <w:rPr>
               <w:noProof/>
             </w:rPr>
-            <w:instrText xml:space="preserve"> PAGEREF _Toc248486410 \h </w:instrText>
+            <w:instrText xml:space="preserve"> PAGEREF _Toc253668046 \h </w:instrText>
           </w:r>
           <w:r>
             <w:rPr>
@@ -1344,7 +1350,7 @@
             <w:rPr>
               <w:noProof/>
             </w:rPr>
-            <w:instrText xml:space="preserve"> PAGEREF _Toc248486411 \h </w:instrText>
+            <w:instrText xml:space="preserve"> PAGEREF _Toc253668047 \h </w:instrText>
           </w:r>
           <w:r>
             <w:rPr>
@@ -1405,7 +1411,7 @@
             <w:rPr>
               <w:noProof/>
             </w:rPr>
-            <w:instrText xml:space="preserve"> PAGEREF _Toc248486412 \h </w:instrText>
+            <w:instrText xml:space="preserve"> PAGEREF _Toc253668048 \h </w:instrText>
           </w:r>
           <w:r>
             <w:rPr>
@@ -1430,8 +1436,6 @@
             </w:rPr>
             <w:fldChar w:fldCharType="end"/>
           </w:r>
-          <w:bookmarkStart w:id="0" w:name="_GoBack"/>
-          <w:bookmarkEnd w:id="0"/>
         </w:p>
         <w:p>
           <w:pPr>
@@ -1470,7 +1474,7 @@
             <w:rPr>
               <w:noProof/>
             </w:rPr>
-            <w:instrText xml:space="preserve"> PAGEREF _Toc248486413 \h </w:instrText>
+            <w:instrText xml:space="preserve"> PAGEREF _Toc253668049 \h </w:instrText>
           </w:r>
           <w:r>
             <w:rPr>
@@ -1533,7 +1537,7 @@
             <w:rPr>
               <w:noProof/>
             </w:rPr>
-            <w:instrText xml:space="preserve"> PAGEREF _Toc248486414 \h </w:instrText>
+            <w:instrText xml:space="preserve"> PAGEREF _Toc253668050 \h </w:instrText>
           </w:r>
           <w:r>
             <w:rPr>
@@ -1550,7 +1554,7 @@
             <w:rPr>
               <w:noProof/>
             </w:rPr>
-            <w:t>12</w:t>
+            <w:t>13</w:t>
           </w:r>
           <w:r>
             <w:rPr>
@@ -1596,7 +1600,7 @@
             <w:rPr>
               <w:noProof/>
             </w:rPr>
-            <w:instrText xml:space="preserve"> PAGEREF _Toc248486415 \h </w:instrText>
+            <w:instrText xml:space="preserve"> PAGEREF _Toc253668051 \h </w:instrText>
           </w:r>
           <w:r>
             <w:rPr>
@@ -1613,7 +1617,7 @@
             <w:rPr>
               <w:noProof/>
             </w:rPr>
-            <w:t>12</w:t>
+            <w:t>13</w:t>
           </w:r>
           <w:r>
             <w:rPr>
@@ -1659,7 +1663,7 @@
             <w:rPr>
               <w:noProof/>
             </w:rPr>
-            <w:instrText xml:space="preserve"> PAGEREF _Toc248486416 \h </w:instrText>
+            <w:instrText xml:space="preserve"> PAGEREF _Toc253668052 \h </w:instrText>
           </w:r>
           <w:r>
             <w:rPr>
@@ -1722,7 +1726,7 @@
             <w:rPr>
               <w:noProof/>
             </w:rPr>
-            <w:instrText xml:space="preserve"> PAGEREF _Toc248486417 \h </w:instrText>
+            <w:instrText xml:space="preserve"> PAGEREF _Toc253668053 \h </w:instrText>
           </w:r>
           <w:r>
             <w:rPr>
@@ -1784,7 +1788,7 @@
             <w:rPr>
               <w:noProof/>
             </w:rPr>
-            <w:instrText xml:space="preserve"> PAGEREF _Toc248486418 \h </w:instrText>
+            <w:instrText xml:space="preserve"> PAGEREF _Toc253668054 \h </w:instrText>
           </w:r>
           <w:r>
             <w:rPr>
@@ -1846,7 +1850,7 @@
             <w:rPr>
               <w:noProof/>
             </w:rPr>
-            <w:instrText xml:space="preserve"> PAGEREF _Toc248486419 \h </w:instrText>
+            <w:instrText xml:space="preserve"> PAGEREF _Toc253668055 \h </w:instrText>
           </w:r>
           <w:r>
             <w:rPr>
@@ -1908,7 +1912,7 @@
             <w:rPr>
               <w:noProof/>
             </w:rPr>
-            <w:instrText xml:space="preserve"> PAGEREF _Toc248486420 \h </w:instrText>
+            <w:instrText xml:space="preserve"> PAGEREF _Toc253668056 \h </w:instrText>
           </w:r>
           <w:r>
             <w:rPr>
@@ -1958,7 +1962,7 @@
       <w:pPr>
         <w:pStyle w:val="Heading1"/>
       </w:pPr>
-      <w:bookmarkStart w:id="1" w:name="_Toc248486395"/>
+      <w:bookmarkStart w:id="1" w:name="_Toc253668031"/>
       <w:r>
         <w:t>1.0 Introduction</w:t>
       </w:r>
@@ -2066,7 +2070,7 @@
       <w:pPr>
         <w:pStyle w:val="Heading1"/>
       </w:pPr>
-      <w:bookmarkStart w:id="2" w:name="_Toc248486396"/>
+      <w:bookmarkStart w:id="2" w:name="_Toc253668032"/>
       <w:r>
         <w:t>2.0 Installation</w:t>
       </w:r>
@@ -2076,7 +2080,7 @@
       <w:pPr>
         <w:pStyle w:val="Heading2"/>
       </w:pPr>
-      <w:bookmarkStart w:id="3" w:name="_Toc248486397"/>
+      <w:bookmarkStart w:id="3" w:name="_Toc253668033"/>
       <w:r>
         <w:t xml:space="preserve">2.1 </w:t>
       </w:r>
@@ -2257,7 +2261,7 @@
       <w:pPr>
         <w:pStyle w:val="Heading2"/>
       </w:pPr>
-      <w:bookmarkStart w:id="4" w:name="_Toc248486398"/>
+      <w:bookmarkStart w:id="4" w:name="_Toc253668034"/>
       <w:r>
         <w:t>2.2 Optional Prerequisites</w:t>
       </w:r>
@@ -2334,7 +2338,7 @@
       <w:pPr>
         <w:pStyle w:val="Heading2"/>
       </w:pPr>
-      <w:bookmarkStart w:id="5" w:name="_Toc248486399"/>
+      <w:bookmarkStart w:id="5" w:name="_Toc253668035"/>
       <w:r>
         <w:t>2.</w:t>
       </w:r>
@@ -2380,7 +2384,7 @@
       <w:pPr>
         <w:pStyle w:val="Heading1"/>
       </w:pPr>
-      <w:bookmarkStart w:id="6" w:name="_Toc248486400"/>
+      <w:bookmarkStart w:id="6" w:name="_Toc253668036"/>
       <w:r>
         <w:t>3.0 Activation</w:t>
       </w:r>
@@ -2556,7 +2560,7 @@
       <w:pPr>
         <w:pStyle w:val="Heading1"/>
       </w:pPr>
-      <w:bookmarkStart w:id="7" w:name="_Toc248486401"/>
+      <w:bookmarkStart w:id="7" w:name="_Toc253668037"/>
       <w:r>
         <w:t>4.0 Specfile</w:t>
       </w:r>
@@ -2619,7 +2623,7 @@
       <w:pPr>
         <w:pStyle w:val="Heading2"/>
       </w:pPr>
-      <w:bookmarkStart w:id="8" w:name="_Toc248486402"/>
+      <w:bookmarkStart w:id="8" w:name="_Toc253668038"/>
       <w:r>
         <w:t xml:space="preserve">4.1 </w:t>
       </w:r>
@@ -2774,7 +2778,7 @@
       <w:pPr>
         <w:pStyle w:val="Heading2"/>
       </w:pPr>
-      <w:bookmarkStart w:id="9" w:name="_Toc248486403"/>
+      <w:bookmarkStart w:id="9" w:name="_Toc253668039"/>
       <w:r>
         <w:t>4.2 Universal Elements</w:t>
       </w:r>
@@ -3385,7 +3389,7 @@
       <w:pPr>
         <w:pStyle w:val="Heading2"/>
       </w:pPr>
-      <w:bookmarkStart w:id="10" w:name="_Toc248486404"/>
+      <w:bookmarkStart w:id="10" w:name="_Toc253668040"/>
       <w:r>
         <w:t>4.3 Initialization Elements</w:t>
       </w:r>
@@ -3401,7 +3405,7 @@
       <w:pPr>
         <w:pStyle w:val="Heading3"/>
       </w:pPr>
-      <w:bookmarkStart w:id="11" w:name="_Toc248486405"/>
+      <w:bookmarkStart w:id="11" w:name="_Toc253668041"/>
       <w:r>
         <w:t>4.3.1 Settings Elements</w:t>
       </w:r>
@@ -4261,7 +4265,7 @@
       <w:pPr>
         <w:pStyle w:val="Heading3"/>
       </w:pPr>
-      <w:bookmarkStart w:id="12" w:name="_Toc248486406"/>
+      <w:bookmarkStart w:id="12" w:name="_Toc253668042"/>
       <w:r>
         <w:t>4.3.2 Input/Output Elements</w:t>
       </w:r>
@@ -6082,7 +6086,7 @@
       <w:pPr>
         <w:pStyle w:val="Heading3"/>
       </w:pPr>
-      <w:bookmarkStart w:id="13" w:name="_Toc248486407"/>
+      <w:bookmarkStart w:id="13" w:name="_Toc253668043"/>
       <w:r>
         <w:t>4.3.3 Logic Element</w:t>
       </w:r>
@@ -6234,7 +6238,7 @@
       <w:pPr>
         <w:pStyle w:val="Heading2"/>
       </w:pPr>
-      <w:bookmarkStart w:id="14" w:name="_Toc248486408"/>
+      <w:bookmarkStart w:id="14" w:name="_Toc253668044"/>
       <w:r>
         <w:t>4.</w:t>
       </w:r>
@@ -6854,7 +6858,7 @@
       <w:pPr>
         <w:pStyle w:val="Heading2"/>
       </w:pPr>
-      <w:bookmarkStart w:id="15" w:name="_Toc248486409"/>
+      <w:bookmarkStart w:id="15" w:name="_Toc253668045"/>
       <w:r>
         <w:t>4.</w:t>
       </w:r>
@@ -6879,7 +6883,7 @@
       <w:pPr>
         <w:pStyle w:val="Heading3"/>
       </w:pPr>
-      <w:bookmarkStart w:id="16" w:name="_Toc248486410"/>
+      <w:bookmarkStart w:id="16" w:name="_Toc253668046"/>
       <w:r>
         <w:t>4.</w:t>
       </w:r>
@@ -8501,7 +8505,7 @@
       <w:pPr>
         <w:pStyle w:val="Heading3"/>
       </w:pPr>
-      <w:bookmarkStart w:id="17" w:name="_Toc248486411"/>
+      <w:bookmarkStart w:id="17" w:name="_Toc253668047"/>
       <w:r>
         <w:t>4.</w:t>
       </w:r>
@@ -8623,10 +8627,7 @@
               <w:cnfStyle w:val="000000000000" w:firstRow="0" w:lastRow="0" w:firstColumn="0" w:lastColumn="0" w:oddVBand="0" w:evenVBand="0" w:oddHBand="0" w:evenHBand="0" w:firstRowFirstColumn="0" w:firstRowLastColumn="0" w:lastRowFirstColumn="0" w:lastRowLastColumn="0"/>
             </w:pPr>
             <w:r>
-              <w:t>X, Y, Width, Height, HorizontalAlign, VerticalAlign</w:t>
-            </w:r>
-            <w:r>
-              <w:t>, Rotate, Type, Key, KeyASCII, BezelKey, Variable, On, Off, SwitchVariable, SwitchOn, SwitchOff, IndicatorVariable, IndicatorOn, ActiveVariable, ActiveOn</w:t>
+              <w:t>X, Y, Width, Height, HorizontalAlign, VerticalAlign, Rotate, Type, Key, KeyASCII, BezelKey, Variable, On, Off, SwitchVariable, SwitchOn, SwitchOff, IndicatorVariable, IndicatorOn, ActiveVariable, ActiveOn</w:t>
             </w:r>
           </w:p>
         </w:tc>
@@ -10090,6 +10091,145 @@
         <w:tc>
           <w:tcPr>
             <w:cnfStyle w:val="001000000000" w:firstRow="0" w:lastRow="0" w:firstColumn="1" w:lastColumn="0" w:oddVBand="0" w:evenVBand="0" w:oddHBand="0" w:evenHBand="0" w:firstRowFirstColumn="0" w:firstRowLastColumn="0" w:lastRowFirstColumn="0" w:lastRowLastColumn="0"/>
+            <w:tcW w:w="1410" w:type="dxa"/>
+          </w:tcPr>
+          <w:p>
+            <w:r>
+              <w:t>Element</w:t>
+            </w:r>
+          </w:p>
+        </w:tc>
+        <w:tc>
+          <w:tcPr>
+            <w:tcW w:w="0" w:type="auto"/>
+          </w:tcPr>
+          <w:p>
+            <w:pPr>
+              <w:cnfStyle w:val="000000000000" w:firstRow="0" w:lastRow="0" w:firstColumn="0" w:lastColumn="0" w:oddVBand="0" w:evenVBand="0" w:oddHBand="0" w:evenHBand="0" w:firstRowFirstColumn="0" w:firstRowLastColumn="0" w:lastRowFirstColumn="0" w:lastRowLastColumn="0"/>
+            </w:pPr>
+            <w:r>
+              <w:t>Set</w:t>
+            </w:r>
+          </w:p>
+        </w:tc>
+      </w:tr>
+      <w:tr>
+        <w:tc>
+          <w:tcPr>
+            <w:cnfStyle w:val="001000000000" w:firstRow="0" w:lastRow="0" w:firstColumn="1" w:lastColumn="0" w:oddVBand="0" w:evenVBand="0" w:oddHBand="0" w:evenHBand="0" w:firstRowFirstColumn="0" w:firstRowLastColumn="0" w:lastRowFirstColumn="0" w:lastRowLastColumn="0"/>
+            <w:tcW w:w="1410" w:type="dxa"/>
+          </w:tcPr>
+          <w:p>
+            <w:r>
+              <w:t>Parent</w:t>
+            </w:r>
+          </w:p>
+        </w:tc>
+        <w:tc>
+          <w:tcPr>
+            <w:tcW w:w="0" w:type="auto"/>
+          </w:tcPr>
+          <w:p>
+            <w:pPr>
+              <w:cnfStyle w:val="000000000000" w:firstRow="0" w:lastRow="0" w:firstColumn="0" w:lastColumn="0" w:oddVBand="0" w:evenVBand="0" w:oddHBand="0" w:evenHBand="0" w:firstRowFirstColumn="0" w:firstRowLastColumn="0" w:lastRowFirstColumn="0" w:lastRowLastColumn="0"/>
+            </w:pPr>
+            <w:r>
+              <w:t>MouseEvent, KeyboardEvent, BezelEvent, OnPress, OnRelease</w:t>
+            </w:r>
+          </w:p>
+        </w:tc>
+      </w:tr>
+      <w:tr>
+        <w:tc>
+          <w:tcPr>
+            <w:cnfStyle w:val="001000000000" w:firstRow="0" w:lastRow="0" w:firstColumn="1" w:lastColumn="0" w:oddVBand="0" w:evenVBand="0" w:oddHBand="0" w:evenHBand="0" w:firstRowFirstColumn="0" w:firstRowLastColumn="0" w:lastRowFirstColumn="0" w:lastRowLastColumn="0"/>
+            <w:tcW w:w="1410" w:type="dxa"/>
+          </w:tcPr>
+          <w:p>
+            <w:r>
+              <w:t>Children</w:t>
+            </w:r>
+          </w:p>
+        </w:tc>
+        <w:tc>
+          <w:tcPr>
+            <w:tcW w:w="0" w:type="auto"/>
+          </w:tcPr>
+          <w:p>
+            <w:pPr>
+              <w:cnfStyle w:val="000000000000" w:firstRow="0" w:lastRow="0" w:firstColumn="0" w:lastColumn="0" w:oddVBand="0" w:evenVBand="0" w:oddHBand="0" w:evenHBand="0" w:firstRowFirstColumn="0" w:firstRowLastColumn="0" w:lastRowFirstColumn="0" w:lastRowLastColumn="0"/>
+            </w:pPr>
+            <w:r>
+              <w:t>(none)</w:t>
+            </w:r>
+          </w:p>
+        </w:tc>
+      </w:tr>
+      <w:tr>
+        <w:tc>
+          <w:tcPr>
+            <w:cnfStyle w:val="001000000000" w:firstRow="0" w:lastRow="0" w:firstColumn="1" w:lastColumn="0" w:oddVBand="0" w:evenVBand="0" w:oddHBand="0" w:evenHBand="0" w:firstRowFirstColumn="0" w:firstRowLastColumn="0" w:lastRowFirstColumn="0" w:lastRowLastColumn="0"/>
+            <w:tcW w:w="1410" w:type="dxa"/>
+          </w:tcPr>
+          <w:p>
+            <w:r>
+              <w:t>Attributes</w:t>
+            </w:r>
+          </w:p>
+        </w:tc>
+        <w:tc>
+          <w:tcPr>
+            <w:tcW w:w="0" w:type="auto"/>
+          </w:tcPr>
+          <w:p>
+            <w:pPr>
+              <w:cnfStyle w:val="000000000000" w:firstRow="0" w:lastRow="0" w:firstColumn="0" w:lastColumn="0" w:oddVBand="0" w:evenVBand="0" w:oddHBand="0" w:evenHBand="0" w:firstRowFirstColumn="0" w:firstRowLastColumn="0" w:lastRowFirstColumn="0" w:lastRowLastColumn="0"/>
+            </w:pPr>
+            <w:r>
+              <w:t>Variable</w:t>
+            </w:r>
+          </w:p>
+        </w:tc>
+      </w:tr>
+      <w:tr>
+        <w:tc>
+          <w:tcPr>
+            <w:cnfStyle w:val="001000000000" w:firstRow="0" w:lastRow="0" w:firstColumn="1" w:lastColumn="0" w:oddVBand="0" w:evenVBand="0" w:oddHBand="0" w:evenHBand="0" w:firstRowFirstColumn="0" w:firstRowLastColumn="0" w:lastRowFirstColumn="0" w:lastRowLastColumn="0"/>
+            <w:tcW w:w="1410" w:type="dxa"/>
+          </w:tcPr>
+          <w:p>
+            <w:r>
+              <w:t>Description</w:t>
+            </w:r>
+          </w:p>
+        </w:tc>
+        <w:tc>
+          <w:tcPr>
+            <w:tcW w:w="0" w:type="auto"/>
+          </w:tcPr>
+          <w:p>
+            <w:pPr>
+              <w:cnfStyle w:val="000000000000" w:firstRow="0" w:lastRow="0" w:firstColumn="0" w:lastColumn="0" w:oddVBand="0" w:evenVBand="0" w:oddHBand="0" w:evenHBand="0" w:firstRowFirstColumn="0" w:firstRowLastColumn="0" w:lastRowFirstColumn="0" w:lastRowLastColumn="0"/>
+            </w:pPr>
+          </w:p>
+        </w:tc>
+      </w:tr>
+    </w:tbl>
+    <w:p/>
+    <w:tbl>
+      <w:tblPr>
+        <w:tblStyle w:val="ColorfulGrid-Accent1"/>
+        <w:tblW w:w="5000" w:type="pct"/>
+        <w:tblLook w:val="0680" w:firstRow="0" w:lastRow="0" w:firstColumn="1" w:lastColumn="0" w:noHBand="1" w:noVBand="1"/>
+      </w:tblPr>
+      <w:tblGrid>
+        <w:gridCol w:w="1410"/>
+        <w:gridCol w:w="7446"/>
+      </w:tblGrid>
+      <w:tr>
+        <w:tc>
+          <w:tcPr>
+            <w:cnfStyle w:val="001000000000" w:firstRow="0" w:lastRow="0" w:firstColumn="1" w:lastColumn="0" w:oddVBand="0" w:evenVBand="0" w:oddHBand="0" w:evenHBand="0" w:firstRowFirstColumn="0" w:firstRowLastColumn="0" w:lastRowFirstColumn="0" w:lastRowLastColumn="0"/>
             <w:tcW w:w="0" w:type="dxa"/>
           </w:tcPr>
           <w:p>
@@ -10107,7 +10247,7 @@
               <w:cnfStyle w:val="000000000000" w:firstRow="0" w:lastRow="0" w:firstColumn="0" w:lastColumn="0" w:oddVBand="0" w:evenVBand="0" w:oddHBand="0" w:evenHBand="0" w:firstRowFirstColumn="0" w:firstRowLastColumn="0" w:lastRowFirstColumn="0" w:lastRowLastColumn="0"/>
             </w:pPr>
             <w:r>
-              <w:t>Set</w:t>
+              <w:t>Increment</w:t>
             </w:r>
           </w:p>
         </w:tc>
@@ -10186,6 +10326,9 @@
             </w:pPr>
             <w:r>
               <w:t>Variable</w:t>
+            </w:r>
+            <w:r>
+              <w:t>, MinimumValue, MaximumValue, Wrap</w:t>
             </w:r>
           </w:p>
         </w:tc>
@@ -10218,7 +10361,7 @@
       <w:pPr>
         <w:pStyle w:val="Heading1"/>
       </w:pPr>
-      <w:bookmarkStart w:id="18" w:name="_Toc248486412"/>
+      <w:bookmarkStart w:id="18" w:name="_Toc253668048"/>
       <w:r>
         <w:t xml:space="preserve">5.0 </w:t>
       </w:r>
@@ -10231,7 +10374,7 @@
       <w:pPr>
         <w:pStyle w:val="Heading2"/>
       </w:pPr>
-      <w:bookmarkStart w:id="19" w:name="_Toc248486413"/>
+      <w:bookmarkStart w:id="19" w:name="_Toc253668049"/>
       <w:r>
         <w:t>5.1 Color Format Specification</w:t>
       </w:r>
@@ -10267,7 +10410,7 @@
       <w:pPr>
         <w:pStyle w:val="Heading2"/>
       </w:pPr>
-      <w:bookmarkStart w:id="20" w:name="_Toc248486414"/>
+      <w:bookmarkStart w:id="20" w:name="_Toc253668050"/>
       <w:r>
         <w:t>5.2 Alignment Specification</w:t>
       </w:r>
@@ -10277,7 +10420,7 @@
       <w:pPr>
         <w:pStyle w:val="Heading2"/>
       </w:pPr>
-      <w:bookmarkStart w:id="21" w:name="_Toc248486415"/>
+      <w:bookmarkStart w:id="21" w:name="_Toc253668051"/>
       <w:r>
         <w:t>5.</w:t>
       </w:r>
@@ -10326,7 +10469,7 @@
       <w:pPr>
         <w:pStyle w:val="Heading2"/>
       </w:pPr>
-      <w:bookmarkStart w:id="22" w:name="_Toc248486416"/>
+      <w:bookmarkStart w:id="22" w:name="_Toc253668052"/>
       <w:r>
         <w:t>5.</w:t>
       </w:r>
@@ -10348,7 +10491,7 @@
       <w:pPr>
         <w:pStyle w:val="Heading2"/>
       </w:pPr>
-      <w:bookmarkStart w:id="23" w:name="_Toc248486417"/>
+      <w:bookmarkStart w:id="23" w:name="_Toc253668053"/>
       <w:r>
         <w:t>5.</w:t>
       </w:r>
@@ -10367,7 +10510,7 @@
       <w:pPr>
         <w:pStyle w:val="Heading3"/>
       </w:pPr>
-      <w:bookmarkStart w:id="24" w:name="_Toc248486418"/>
+      <w:bookmarkStart w:id="24" w:name="_Toc253668054"/>
       <w:r>
         <w:t>5.</w:t>
       </w:r>
@@ -10383,7 +10526,7 @@
       <w:pPr>
         <w:pStyle w:val="Heading3"/>
       </w:pPr>
-      <w:bookmarkStart w:id="25" w:name="_Toc248486419"/>
+      <w:bookmarkStart w:id="25" w:name="_Toc253668055"/>
       <w:r>
         <w:t>5.</w:t>
       </w:r>
@@ -10399,7 +10542,7 @@
       <w:pPr>
         <w:pStyle w:val="Heading3"/>
       </w:pPr>
-      <w:bookmarkStart w:id="26" w:name="_Toc248486420"/>
+      <w:bookmarkStart w:id="26" w:name="_Toc253668056"/>
       <w:r>
         <w:t>5.</w:t>
       </w:r>
@@ -10530,6 +10673,7 @@
           <w:dataBinding w:prefixMappings="xmlns:ns0='http://schemas.openxmlformats.org/package/2006/metadata/core-properties' xmlns:ns1='http://purl.org/dc/elements/1.1/'" w:xpath="/ns0:coreProperties[1]/ns1:title[1]" w:storeItemID="{6C3C8BC8-F283-45AE-878A-BAB7291924A1}"/>
           <w:text/>
         </w:sdtPr>
+        <w:sdtEndPr/>
         <w:sdtContent>
           <w:tc>
             <w:tcPr>
@@ -10599,6 +10743,7 @@
           <w:dataBinding w:prefixMappings="xmlns:ns0='http://schemas.openxmlformats.org/package/2006/metadata/core-properties' xmlns:ns1='http://purl.org/dc/elements/1.1/'" w:xpath="/ns0:coreProperties[1]/ns1:title[1]" w:storeItemID="{6C3C8BC8-F283-45AE-878A-BAB7291924A1}"/>
           <w:text/>
         </w:sdtPr>
+        <w:sdtEndPr/>
         <w:sdtContent>
           <w:tc>
             <w:tcPr>
@@ -10714,6 +10859,7 @@
           <w:dataBinding w:prefixMappings="xmlns:ns0='http://schemas.openxmlformats.org/package/2006/metadata/core-properties' xmlns:ns1='http://purl.org/dc/elements/1.1/'" w:xpath="/ns0:coreProperties[1]/ns1:title[1]" w:storeItemID="{6C3C8BC8-F283-45AE-878A-BAB7291924A1}"/>
           <w:text/>
         </w:sdtPr>
+        <w:sdtEndPr/>
         <w:sdtContent>
           <w:tc>
             <w:tcPr>
@@ -10829,6 +10975,7 @@
           <w:dataBinding w:prefixMappings="xmlns:ns0='http://schemas.openxmlformats.org/package/2006/metadata/core-properties' xmlns:ns1='http://purl.org/dc/elements/1.1/'" w:xpath="/ns0:coreProperties[1]/ns1:title[1]" w:storeItemID="{6C3C8BC8-F283-45AE-878A-BAB7291924A1}"/>
           <w:text/>
         </w:sdtPr>
+        <w:sdtEndPr/>
         <w:sdtContent>
           <w:tc>
             <w:tcPr>
@@ -10944,6 +11091,7 @@
           <w:dataBinding w:prefixMappings="xmlns:ns0='http://schemas.openxmlformats.org/package/2006/metadata/core-properties' xmlns:ns1='http://purl.org/dc/elements/1.1/'" w:xpath="/ns0:coreProperties[1]/ns1:title[1]" w:storeItemID="{6C3C8BC8-F283-45AE-878A-BAB7291924A1}"/>
           <w:text/>
         </w:sdtPr>
+        <w:sdtEndPr/>
         <w:sdtContent>
           <w:tc>
             <w:tcPr>
@@ -12757,7 +12905,7 @@
 </file>
 
 <file path=customXml/itemProps1.xml><?xml version="1.0" encoding="utf-8"?>
-<ds:datastoreItem xmlns:ds="http://schemas.openxmlformats.org/officeDocument/2006/customXml" ds:itemID="{4B79DB7D-848C-0B48-A4B2-60DF0EF40661}">
+<ds:datastoreItem xmlns:ds="http://schemas.openxmlformats.org/officeDocument/2006/customXml" ds:itemID="{D521AB9C-88DD-1249-BA72-1ADA246DB94D}">
   <ds:schemaRefs>
     <ds:schemaRef ds:uri="http://schemas.openxmlformats.org/officeDocument/2006/bibliography"/>
   </ds:schemaRefs>

</xml_diff>

<commit_message>
refs #239 The If element now works as planned, with support for eq, ne, gt, lt, ge, le, etc.  It should also work fine from anywhere within the specfile.
git-svn-id: https://tricklab.jsc.nasa.gov/svn/repos/dcapp/trunk@25 caffc767-fac6-498e-a973-f5283f39b8c3
</commit_message>
<xml_diff>
--- a/docs/dcapp.docx
+++ b/docs/dcapp.docx
@@ -276,6 +276,8 @@
             <w:pStyle w:val="TOCHeading"/>
           </w:pPr>
         </w:p>
+        <w:bookmarkStart w:id="0" w:name="_GoBack" w:displacedByCustomXml="next"/>
+        <w:bookmarkEnd w:id="0" w:displacedByCustomXml="next"/>
       </w:sdtContent>
     </w:sdt>
     <w:sdt>
@@ -347,7 +349,7 @@
             <w:rPr>
               <w:noProof/>
             </w:rPr>
-            <w:instrText xml:space="preserve"> PAGEREF _Toc253668031 \h </w:instrText>
+            <w:instrText xml:space="preserve"> PAGEREF _Toc258857487 \h </w:instrText>
           </w:r>
           <w:r>
             <w:rPr>
@@ -408,7 +410,7 @@
             <w:rPr>
               <w:noProof/>
             </w:rPr>
-            <w:instrText xml:space="preserve"> PAGEREF _Toc253668032 \h </w:instrText>
+            <w:instrText xml:space="preserve"> PAGEREF _Toc258857488 \h </w:instrText>
           </w:r>
           <w:r>
             <w:rPr>
@@ -471,7 +473,7 @@
             <w:rPr>
               <w:noProof/>
             </w:rPr>
-            <w:instrText xml:space="preserve"> PAGEREF _Toc253668033 \h </w:instrText>
+            <w:instrText xml:space="preserve"> PAGEREF _Toc258857489 \h </w:instrText>
           </w:r>
           <w:r>
             <w:rPr>
@@ -534,7 +536,7 @@
             <w:rPr>
               <w:noProof/>
             </w:rPr>
-            <w:instrText xml:space="preserve"> PAGEREF _Toc253668034 \h </w:instrText>
+            <w:instrText xml:space="preserve"> PAGEREF _Toc258857490 \h </w:instrText>
           </w:r>
           <w:r>
             <w:rPr>
@@ -551,7 +553,7 @@
             <w:rPr>
               <w:noProof/>
             </w:rPr>
-            <w:t>2</w:t>
+            <w:t>1</w:t>
           </w:r>
           <w:r>
             <w:rPr>
@@ -597,7 +599,7 @@
             <w:rPr>
               <w:noProof/>
             </w:rPr>
-            <w:instrText xml:space="preserve"> PAGEREF _Toc253668035 \h </w:instrText>
+            <w:instrText xml:space="preserve"> PAGEREF _Toc258857491 \h </w:instrText>
           </w:r>
           <w:r>
             <w:rPr>
@@ -658,7 +660,7 @@
             <w:rPr>
               <w:noProof/>
             </w:rPr>
-            <w:instrText xml:space="preserve"> PAGEREF _Toc253668036 \h </w:instrText>
+            <w:instrText xml:space="preserve"> PAGEREF _Toc258857492 \h </w:instrText>
           </w:r>
           <w:r>
             <w:rPr>
@@ -719,7 +721,7 @@
             <w:rPr>
               <w:noProof/>
             </w:rPr>
-            <w:instrText xml:space="preserve"> PAGEREF _Toc253668037 \h </w:instrText>
+            <w:instrText xml:space="preserve"> PAGEREF _Toc258857493 \h </w:instrText>
           </w:r>
           <w:r>
             <w:rPr>
@@ -782,7 +784,7 @@
             <w:rPr>
               <w:noProof/>
             </w:rPr>
-            <w:instrText xml:space="preserve"> PAGEREF _Toc253668038 \h </w:instrText>
+            <w:instrText xml:space="preserve"> PAGEREF _Toc258857494 \h </w:instrText>
           </w:r>
           <w:r>
             <w:rPr>
@@ -845,7 +847,7 @@
             <w:rPr>
               <w:noProof/>
             </w:rPr>
-            <w:instrText xml:space="preserve"> PAGEREF _Toc253668039 \h </w:instrText>
+            <w:instrText xml:space="preserve"> PAGEREF _Toc258857495 \h </w:instrText>
           </w:r>
           <w:r>
             <w:rPr>
@@ -908,7 +910,7 @@
             <w:rPr>
               <w:noProof/>
             </w:rPr>
-            <w:instrText xml:space="preserve"> PAGEREF _Toc253668040 \h </w:instrText>
+            <w:instrText xml:space="preserve"> PAGEREF _Toc258857496 \h </w:instrText>
           </w:r>
           <w:r>
             <w:rPr>
@@ -925,7 +927,7 @@
             <w:rPr>
               <w:noProof/>
             </w:rPr>
-            <w:t>4</w:t>
+            <w:t>5</w:t>
           </w:r>
           <w:r>
             <w:rPr>
@@ -970,7 +972,7 @@
             <w:rPr>
               <w:noProof/>
             </w:rPr>
-            <w:instrText xml:space="preserve"> PAGEREF _Toc253668041 \h </w:instrText>
+            <w:instrText xml:space="preserve"> PAGEREF _Toc258857497 \h </w:instrText>
           </w:r>
           <w:r>
             <w:rPr>
@@ -987,7 +989,7 @@
             <w:rPr>
               <w:noProof/>
             </w:rPr>
-            <w:t>4</w:t>
+            <w:t>5</w:t>
           </w:r>
           <w:r>
             <w:rPr>
@@ -1032,7 +1034,7 @@
             <w:rPr>
               <w:noProof/>
             </w:rPr>
-            <w:instrText xml:space="preserve"> PAGEREF _Toc253668042 \h </w:instrText>
+            <w:instrText xml:space="preserve"> PAGEREF _Toc258857498 \h </w:instrText>
           </w:r>
           <w:r>
             <w:rPr>
@@ -1049,7 +1051,7 @@
             <w:rPr>
               <w:noProof/>
             </w:rPr>
-            <w:t>5</w:t>
+            <w:t>6</w:t>
           </w:r>
           <w:r>
             <w:rPr>
@@ -1094,7 +1096,7 @@
             <w:rPr>
               <w:noProof/>
             </w:rPr>
-            <w:instrText xml:space="preserve"> PAGEREF _Toc253668043 \h </w:instrText>
+            <w:instrText xml:space="preserve"> PAGEREF _Toc258857499 \h </w:instrText>
           </w:r>
           <w:r>
             <w:rPr>
@@ -1111,7 +1113,7 @@
             <w:rPr>
               <w:noProof/>
             </w:rPr>
-            <w:t>7</w:t>
+            <w:t>8</w:t>
           </w:r>
           <w:r>
             <w:rPr>
@@ -1157,7 +1159,7 @@
             <w:rPr>
               <w:noProof/>
             </w:rPr>
-            <w:instrText xml:space="preserve"> PAGEREF _Toc253668044 \h </w:instrText>
+            <w:instrText xml:space="preserve"> PAGEREF _Toc258857500 \h </w:instrText>
           </w:r>
           <w:r>
             <w:rPr>
@@ -1220,7 +1222,7 @@
             <w:rPr>
               <w:noProof/>
             </w:rPr>
-            <w:instrText xml:space="preserve"> PAGEREF _Toc253668045 \h </w:instrText>
+            <w:instrText xml:space="preserve"> PAGEREF _Toc258857501 \h </w:instrText>
           </w:r>
           <w:r>
             <w:rPr>
@@ -1237,7 +1239,7 @@
             <w:rPr>
               <w:noProof/>
             </w:rPr>
-            <w:t>8</w:t>
+            <w:t>9</w:t>
           </w:r>
           <w:r>
             <w:rPr>
@@ -1282,7 +1284,7 @@
             <w:rPr>
               <w:noProof/>
             </w:rPr>
-            <w:instrText xml:space="preserve"> PAGEREF _Toc253668046 \h </w:instrText>
+            <w:instrText xml:space="preserve"> PAGEREF _Toc258857502 \h </w:instrText>
           </w:r>
           <w:r>
             <w:rPr>
@@ -1344,7 +1346,7 @@
             <w:rPr>
               <w:noProof/>
             </w:rPr>
-            <w:instrText xml:space="preserve"> PAGEREF _Toc253668047 \h </w:instrText>
+            <w:instrText xml:space="preserve"> PAGEREF _Toc258857503 \h </w:instrText>
           </w:r>
           <w:r>
             <w:rPr>
@@ -1361,7 +1363,7 @@
             <w:rPr>
               <w:noProof/>
             </w:rPr>
-            <w:t>10</w:t>
+            <w:t>11</w:t>
           </w:r>
           <w:r>
             <w:rPr>
@@ -1405,7 +1407,7 @@
             <w:rPr>
               <w:noProof/>
             </w:rPr>
-            <w:instrText xml:space="preserve"> PAGEREF _Toc253668048 \h </w:instrText>
+            <w:instrText xml:space="preserve"> PAGEREF _Toc258857504 \h </w:instrText>
           </w:r>
           <w:r>
             <w:rPr>
@@ -1422,7 +1424,7 @@
             <w:rPr>
               <w:noProof/>
             </w:rPr>
-            <w:t>12</w:t>
+            <w:t>13</w:t>
           </w:r>
           <w:r>
             <w:rPr>
@@ -1468,7 +1470,7 @@
             <w:rPr>
               <w:noProof/>
             </w:rPr>
-            <w:instrText xml:space="preserve"> PAGEREF _Toc253668049 \h </w:instrText>
+            <w:instrText xml:space="preserve"> PAGEREF _Toc258857505 \h </w:instrText>
           </w:r>
           <w:r>
             <w:rPr>
@@ -1485,7 +1487,7 @@
             <w:rPr>
               <w:noProof/>
             </w:rPr>
-            <w:t>12</w:t>
+            <w:t>13</w:t>
           </w:r>
           <w:r>
             <w:rPr>
@@ -1531,7 +1533,7 @@
             <w:rPr>
               <w:noProof/>
             </w:rPr>
-            <w:instrText xml:space="preserve"> PAGEREF _Toc253668050 \h </w:instrText>
+            <w:instrText xml:space="preserve"> PAGEREF _Toc258857506 \h </w:instrText>
           </w:r>
           <w:r>
             <w:rPr>
@@ -1594,7 +1596,7 @@
             <w:rPr>
               <w:noProof/>
             </w:rPr>
-            <w:instrText xml:space="preserve"> PAGEREF _Toc253668051 \h </w:instrText>
+            <w:instrText xml:space="preserve"> PAGEREF _Toc258857507 \h </w:instrText>
           </w:r>
           <w:r>
             <w:rPr>
@@ -1657,7 +1659,7 @@
             <w:rPr>
               <w:noProof/>
             </w:rPr>
-            <w:instrText xml:space="preserve"> PAGEREF _Toc253668052 \h </w:instrText>
+            <w:instrText xml:space="preserve"> PAGEREF _Toc258857508 \h </w:instrText>
           </w:r>
           <w:r>
             <w:rPr>
@@ -1720,7 +1722,7 @@
             <w:rPr>
               <w:noProof/>
             </w:rPr>
-            <w:instrText xml:space="preserve"> PAGEREF _Toc253668053 \h </w:instrText>
+            <w:instrText xml:space="preserve"> PAGEREF _Toc258857509 \h </w:instrText>
           </w:r>
           <w:r>
             <w:rPr>
@@ -1782,7 +1784,7 @@
             <w:rPr>
               <w:noProof/>
             </w:rPr>
-            <w:instrText xml:space="preserve"> PAGEREF _Toc253668054 \h </w:instrText>
+            <w:instrText xml:space="preserve"> PAGEREF _Toc258857510 \h </w:instrText>
           </w:r>
           <w:r>
             <w:rPr>
@@ -1844,7 +1846,7 @@
             <w:rPr>
               <w:noProof/>
             </w:rPr>
-            <w:instrText xml:space="preserve"> PAGEREF _Toc253668055 \h </w:instrText>
+            <w:instrText xml:space="preserve"> PAGEREF _Toc258857511 \h </w:instrText>
           </w:r>
           <w:r>
             <w:rPr>
@@ -1906,7 +1908,7 @@
             <w:rPr>
               <w:noProof/>
             </w:rPr>
-            <w:instrText xml:space="preserve"> PAGEREF _Toc253668056 \h </w:instrText>
+            <w:instrText xml:space="preserve"> PAGEREF _Toc258857512 \h </w:instrText>
           </w:r>
           <w:r>
             <w:rPr>
@@ -1956,11 +1958,11 @@
       <w:pPr>
         <w:pStyle w:val="Heading1"/>
       </w:pPr>
-      <w:bookmarkStart w:id="0" w:name="_Toc253668031"/>
+      <w:bookmarkStart w:id="1" w:name="_Toc258857487"/>
       <w:r>
         <w:t>1.0 Introduction</w:t>
       </w:r>
-      <w:bookmarkEnd w:id="0"/>
+      <w:bookmarkEnd w:id="1"/>
     </w:p>
     <w:p/>
     <w:p>
@@ -2064,17 +2066,17 @@
       <w:pPr>
         <w:pStyle w:val="Heading1"/>
       </w:pPr>
-      <w:bookmarkStart w:id="1" w:name="_Toc253668032"/>
+      <w:bookmarkStart w:id="2" w:name="_Toc258857488"/>
       <w:r>
         <w:t>2.0 Installation</w:t>
       </w:r>
-      <w:bookmarkEnd w:id="1"/>
+      <w:bookmarkEnd w:id="2"/>
     </w:p>
     <w:p>
       <w:pPr>
         <w:pStyle w:val="Heading2"/>
       </w:pPr>
-      <w:bookmarkStart w:id="2" w:name="_Toc253668033"/>
+      <w:bookmarkStart w:id="3" w:name="_Toc258857489"/>
       <w:r>
         <w:t xml:space="preserve">2.1 </w:t>
       </w:r>
@@ -2084,7 +2086,7 @@
       <w:r>
         <w:t>Prerequisites</w:t>
       </w:r>
-      <w:bookmarkEnd w:id="2"/>
+      <w:bookmarkEnd w:id="3"/>
     </w:p>
     <w:p/>
     <w:p>
@@ -2170,11 +2172,11 @@
       <w:pPr>
         <w:pStyle w:val="Heading2"/>
       </w:pPr>
-      <w:bookmarkStart w:id="3" w:name="_Toc253668034"/>
+      <w:bookmarkStart w:id="4" w:name="_Toc258857490"/>
       <w:r>
         <w:t>2.2 Optional Prerequisites</w:t>
       </w:r>
-      <w:bookmarkEnd w:id="3"/>
+      <w:bookmarkEnd w:id="4"/>
     </w:p>
     <w:p/>
     <w:p>
@@ -2251,34 +2253,37 @@
         <w:t>bus</w:t>
       </w:r>
       <w:r>
-        <w:t xml:space="preserve">.  Just be sure that the CAN bus software is appropriately built and that the CANBUS_HOME environment variable is set to the directory containing the </w:t>
+        <w:t xml:space="preserve">.  </w:t>
+      </w:r>
+      <w:r>
+        <w:t xml:space="preserve">CAN </w:t>
+      </w:r>
+      <w:r>
+        <w:t xml:space="preserve">is a serial bus protocol </w:t>
+      </w:r>
+      <w:r>
+        <w:t xml:space="preserve">used </w:t>
+      </w:r>
+      <w:r>
+        <w:t xml:space="preserve">to connect individual systems and sensors </w:t>
+      </w:r>
+      <w:r>
+        <w:t>over</w:t>
+      </w:r>
+      <w:r>
+        <w:t xml:space="preserve"> a single</w:t>
+      </w:r>
+      <w:r>
+        <w:t>- or dual-wire networked data bus.  B</w:t>
+      </w:r>
+      <w:r>
+        <w:t xml:space="preserve">e sure that the CAN bus software is appropriately built and that the CANBUS_HOME environment variable is set to the directory containing the </w:t>
       </w:r>
       <w:r>
         <w:t>necessary</w:t>
       </w:r>
       <w:r>
-        <w:t xml:space="preserve"> header and library files.  Note that CAN </w:t>
-      </w:r>
-      <w:r>
-        <w:t xml:space="preserve">is a serial bus protocol </w:t>
-      </w:r>
-      <w:r>
-        <w:t xml:space="preserve">used </w:t>
-      </w:r>
-      <w:r>
-        <w:t xml:space="preserve">to connect individual systems and sensors </w:t>
-      </w:r>
-      <w:r>
-        <w:t>over</w:t>
-      </w:r>
-      <w:r>
-        <w:t xml:space="preserve"> a single</w:t>
-      </w:r>
-      <w:r>
-        <w:t>- or dual-</w:t>
-      </w:r>
-      <w:r>
-        <w:t>wire networked data bus.</w:t>
+        <w:t xml:space="preserve"> header and library files.</w:t>
       </w:r>
     </w:p>
     <w:p/>
@@ -2413,7 +2418,7 @@
       <w:pPr>
         <w:pStyle w:val="Heading2"/>
       </w:pPr>
-      <w:bookmarkStart w:id="4" w:name="_Toc253668035"/>
+      <w:bookmarkStart w:id="5" w:name="_Toc258857491"/>
       <w:r>
         <w:t>2.</w:t>
       </w:r>
@@ -2423,7 +2428,7 @@
       <w:r>
         <w:t xml:space="preserve"> dcapp</w:t>
       </w:r>
-      <w:bookmarkEnd w:id="4"/>
+      <w:bookmarkEnd w:id="5"/>
     </w:p>
     <w:p/>
     <w:p>
@@ -2437,7 +2442,7 @@
         <w:t>cd</w:t>
       </w:r>
       <w:r>
-        <w:t xml:space="preserve"> to the “dc” directory at the top level of the package, and type “</w:t>
+        <w:t xml:space="preserve"> to the top level of the package, and type “</w:t>
       </w:r>
       <w:r>
         <w:rPr>
@@ -2446,24 +2451,54 @@
         <w:t>make</w:t>
       </w:r>
       <w:r>
-        <w:t xml:space="preserve">”.  This should build the dcapp executable within the dcapp/bin_${TRICK_HOST_CPU} </w:t>
+        <w:t>”.  This should build the dc</w:t>
+      </w:r>
+      <w:r>
+        <w:t xml:space="preserve">app executable within the </w:t>
+      </w:r>
+      <w:r>
+        <w:t>bin_${</w:t>
+      </w:r>
+      <w:r>
+        <w:t>OSSPEC</w:t>
+      </w:r>
+      <w:r>
+        <w:t xml:space="preserve">} </w:t>
       </w:r>
       <w:r>
         <w:t>sub</w:t>
       </w:r>
       <w:r>
-        <w:t>directory under “dc”.  You should then either add the dcapp/bin_${TRICK_HOST_CPU} subdirectory to your $PATH environment variable or create an alias to the dcapp executable.</w:t>
+        <w:t>directory</w:t>
+      </w:r>
+      <w:r>
+        <w:t>, where OSSPEC corresponds to $TRICK_HOST_CPU if it is set or `uname -s` if not</w:t>
+      </w:r>
+      <w:r>
+        <w:t xml:space="preserve">.  You should then </w:t>
+      </w:r>
+      <w:r>
+        <w:t xml:space="preserve">add the </w:t>
+      </w:r>
+      <w:r>
+        <w:t>bin_${</w:t>
+      </w:r>
+      <w:r>
+        <w:t>OSSPEC</w:t>
+      </w:r>
+      <w:r>
+        <w:t>} subdirectory to your $PATH environment variable.</w:t>
       </w:r>
     </w:p>
     <w:p>
       <w:pPr>
         <w:pStyle w:val="Heading1"/>
       </w:pPr>
-      <w:bookmarkStart w:id="5" w:name="_Toc253668036"/>
+      <w:bookmarkStart w:id="6" w:name="_Toc258857492"/>
       <w:r>
         <w:t>3.0 Activation</w:t>
       </w:r>
-      <w:bookmarkEnd w:id="5"/>
+      <w:bookmarkEnd w:id="6"/>
     </w:p>
     <w:p/>
     <w:p>
@@ -2641,10 +2676,7 @@
         </w:rPr>
       </w:pPr>
       <w:r>
-        <w:t xml:space="preserve">Note that on MacOS, an alternative to launching dcapp via the command line is to use dcapp.app, which is automatically built during the </w:t>
-      </w:r>
-      <w:r>
-        <w:t>“</w:t>
+        <w:t>Note that on MacOS, an alternative to launching dcapp via the command line is to use dcapp.app, which is automatically built during the “</w:t>
       </w:r>
       <w:r>
         <w:rPr>
@@ -2655,14 +2687,12 @@
       <w:r>
         <w:t>” step described in section 2.3.  dcapp.app can be launched like any MacOS application (double clicking it, launching it from the Dock, etc.).  It brings up a simple user interface that requests the information described above from the user, then proceeds to launch dcapp accordingly.</w:t>
       </w:r>
-      <w:bookmarkStart w:id="6" w:name="_GoBack"/>
-      <w:bookmarkEnd w:id="6"/>
     </w:p>
     <w:p>
       <w:pPr>
         <w:pStyle w:val="Heading1"/>
       </w:pPr>
-      <w:bookmarkStart w:id="7" w:name="_Toc253668037"/>
+      <w:bookmarkStart w:id="7" w:name="_Toc258857493"/>
       <w:r>
         <w:t>4.0 Specfile</w:t>
       </w:r>
@@ -2725,7 +2755,7 @@
       <w:pPr>
         <w:pStyle w:val="Heading2"/>
       </w:pPr>
-      <w:bookmarkStart w:id="8" w:name="_Toc253668038"/>
+      <w:bookmarkStart w:id="8" w:name="_Toc258857494"/>
       <w:r>
         <w:t xml:space="preserve">4.1 </w:t>
       </w:r>
@@ -2880,7 +2910,7 @@
       <w:pPr>
         <w:pStyle w:val="Heading2"/>
       </w:pPr>
-      <w:bookmarkStart w:id="9" w:name="_Toc253668039"/>
+      <w:bookmarkStart w:id="9" w:name="_Toc258857495"/>
       <w:r>
         <w:t>4.2 Universal Elements</w:t>
       </w:r>
@@ -3069,7 +3099,7 @@
               <w:cnfStyle w:val="000000000000" w:firstRow="0" w:lastRow="0" w:firstColumn="0" w:lastColumn="0" w:oddVBand="0" w:evenVBand="0" w:oddHBand="0" w:evenHBand="0" w:firstRowFirstColumn="0" w:firstRowLastColumn="0" w:lastRowFirstColumn="0" w:lastRowLastColumn="0"/>
             </w:pPr>
             <w:r>
-              <w:t>IfEqual</w:t>
+              <w:t>If</w:t>
             </w:r>
           </w:p>
         </w:tc>
@@ -3147,6 +3177,9 @@
               <w:cnfStyle w:val="000000000000" w:firstRow="0" w:lastRow="0" w:firstColumn="0" w:lastColumn="0" w:oddVBand="0" w:evenVBand="0" w:oddHBand="0" w:evenHBand="0" w:firstRowFirstColumn="0" w:firstRowLastColumn="0" w:lastRowFirstColumn="0" w:lastRowLastColumn="0"/>
             </w:pPr>
             <w:r>
+              <w:t xml:space="preserve">Operator, Value, </w:t>
+            </w:r>
+            <w:r>
               <w:t>Value1, Value2</w:t>
             </w:r>
           </w:p>
@@ -3173,10 +3206,19 @@
               <w:cnfStyle w:val="000000000000" w:firstRow="0" w:lastRow="0" w:firstColumn="0" w:lastColumn="0" w:oddVBand="0" w:evenVBand="0" w:oddHBand="0" w:evenHBand="0" w:firstRowFirstColumn="0" w:firstRowLastColumn="0" w:lastRowFirstColumn="0" w:lastRowLastColumn="0"/>
             </w:pPr>
             <w:r>
-              <w:t>This element simply comp</w:t>
-            </w:r>
-            <w:r>
-              <w:t xml:space="preserve">ares the value associated with </w:t>
+              <w:t>This element</w:t>
+            </w:r>
+            <w:r>
+              <w:t xml:space="preserve"> applies the </w:t>
+            </w:r>
+            <w:r>
+              <w:rPr>
+                <w:i/>
+              </w:rPr>
+              <w:t>Operator</w:t>
+            </w:r>
+            <w:r>
+              <w:t xml:space="preserve"> (one of “eq”, “ne”, “gt”, “lt”, “ge”, or “le”) to </w:t>
             </w:r>
             <w:r>
               <w:rPr>
@@ -3185,10 +3227,7 @@
               <w:t>Value1</w:t>
             </w:r>
             <w:r>
-              <w:t xml:space="preserve"> to th</w:t>
-            </w:r>
-            <w:r>
-              <w:t xml:space="preserve">e value associated with </w:t>
+              <w:t xml:space="preserve"> and </w:t>
             </w:r>
             <w:r>
               <w:rPr>
@@ -3197,7 +3236,28 @@
               <w:t>Value2</w:t>
             </w:r>
             <w:r>
-              <w:t>.  If they match, then the sub-elements within the “True” element are processed, otherwise, the sub-elements within the “False” element are processed.  If there is no “True” or “False” sub-element defined, the contents of this element are assumed to be contained within a virtual “True” element.</w:t>
+              <w:t xml:space="preserve"> to evaluate a true or false condition.  If no </w:t>
+            </w:r>
+            <w:r>
+              <w:rPr>
+                <w:i/>
+              </w:rPr>
+              <w:t>Operator</w:t>
+            </w:r>
+            <w:r>
+              <w:t xml:space="preserve"> is defined, then it simply tests </w:t>
+            </w:r>
+            <w:r>
+              <w:rPr>
+                <w:i/>
+              </w:rPr>
+              <w:t>Value</w:t>
+            </w:r>
+            <w:r>
+              <w:t xml:space="preserve"> to determine true or false.  If the logic evaluates to true, </w:t>
+            </w:r>
+            <w:r>
+              <w:t>then the sub-elements within the “True” element are processed, otherwise, the sub-elements within the “False” element are processed.  If there is no “True” or “False” sub-element defined, the contents of this element are assumed to be contained within a virtual “True” element.</w:t>
             </w:r>
           </w:p>
         </w:tc>
@@ -3261,7 +3321,7 @@
               <w:cnfStyle w:val="000000000000" w:firstRow="0" w:lastRow="0" w:firstColumn="0" w:lastColumn="0" w:oddVBand="0" w:evenVBand="0" w:oddHBand="0" w:evenHBand="0" w:firstRowFirstColumn="0" w:firstRowLastColumn="0" w:lastRowFirstColumn="0" w:lastRowLastColumn="0"/>
             </w:pPr>
             <w:r>
-              <w:t>IfEqual</w:t>
+              <w:t>If</w:t>
             </w:r>
           </w:p>
         </w:tc>
@@ -3339,7 +3399,13 @@
               <w:cnfStyle w:val="000000000000" w:firstRow="0" w:lastRow="0" w:firstColumn="0" w:lastColumn="0" w:oddVBand="0" w:evenVBand="0" w:oddHBand="0" w:evenHBand="0" w:firstRowFirstColumn="0" w:firstRowLastColumn="0" w:lastRowFirstColumn="0" w:lastRowLastColumn="0"/>
             </w:pPr>
             <w:r>
-              <w:t>This element simply encloses sub-elements that are to be processed if the logic of the encompassing “IfEqual” element resolve to “true”.</w:t>
+              <w:t>This element simply encloses sub-elements that are to be processed if the logic of the encompassing “If” element resolve</w:t>
+            </w:r>
+            <w:r>
+              <w:t>s</w:t>
+            </w:r>
+            <w:r>
+              <w:t xml:space="preserve"> to “true”.</w:t>
             </w:r>
           </w:p>
         </w:tc>
@@ -3360,7 +3426,7 @@
         <w:tc>
           <w:tcPr>
             <w:cnfStyle w:val="001000000000" w:firstRow="0" w:lastRow="0" w:firstColumn="1" w:lastColumn="0" w:oddVBand="0" w:evenVBand="0" w:oddHBand="0" w:evenHBand="0" w:firstRowFirstColumn="0" w:firstRowLastColumn="0" w:lastRowFirstColumn="0" w:lastRowLastColumn="0"/>
-            <w:tcW w:w="0" w:type="dxa"/>
+            <w:tcW w:w="1410" w:type="dxa"/>
           </w:tcPr>
           <w:p>
             <w:r>
@@ -3386,7 +3452,7 @@
         <w:tc>
           <w:tcPr>
             <w:cnfStyle w:val="001000000000" w:firstRow="0" w:lastRow="0" w:firstColumn="1" w:lastColumn="0" w:oddVBand="0" w:evenVBand="0" w:oddHBand="0" w:evenHBand="0" w:firstRowFirstColumn="0" w:firstRowLastColumn="0" w:lastRowFirstColumn="0" w:lastRowLastColumn="0"/>
-            <w:tcW w:w="0" w:type="dxa"/>
+            <w:tcW w:w="1410" w:type="dxa"/>
           </w:tcPr>
           <w:p>
             <w:r>
@@ -3403,16 +3469,16 @@
               <w:cnfStyle w:val="000000000000" w:firstRow="0" w:lastRow="0" w:firstColumn="0" w:lastColumn="0" w:oddVBand="0" w:evenVBand="0" w:oddHBand="0" w:evenHBand="0" w:firstRowFirstColumn="0" w:firstRowLastColumn="0" w:lastRowFirstColumn="0" w:lastRowLastColumn="0"/>
             </w:pPr>
             <w:r>
-              <w:t>IfEqual</w:t>
-            </w:r>
-          </w:p>
-        </w:tc>
-      </w:tr>
-      <w:tr>
-        <w:tc>
-          <w:tcPr>
-            <w:cnfStyle w:val="001000000000" w:firstRow="0" w:lastRow="0" w:firstColumn="1" w:lastColumn="0" w:oddVBand="0" w:evenVBand="0" w:oddHBand="0" w:evenHBand="0" w:firstRowFirstColumn="0" w:firstRowLastColumn="0" w:lastRowFirstColumn="0" w:lastRowLastColumn="0"/>
-            <w:tcW w:w="0" w:type="dxa"/>
+              <w:t>If</w:t>
+            </w:r>
+          </w:p>
+        </w:tc>
+      </w:tr>
+      <w:tr>
+        <w:tc>
+          <w:tcPr>
+            <w:cnfStyle w:val="001000000000" w:firstRow="0" w:lastRow="0" w:firstColumn="1" w:lastColumn="0" w:oddVBand="0" w:evenVBand="0" w:oddHBand="0" w:evenHBand="0" w:firstRowFirstColumn="0" w:firstRowLastColumn="0" w:lastRowFirstColumn="0" w:lastRowLastColumn="0"/>
+            <w:tcW w:w="1410" w:type="dxa"/>
           </w:tcPr>
           <w:p>
             <w:r>
@@ -3438,7 +3504,7 @@
         <w:tc>
           <w:tcPr>
             <w:cnfStyle w:val="001000000000" w:firstRow="0" w:lastRow="0" w:firstColumn="1" w:lastColumn="0" w:oddVBand="0" w:evenVBand="0" w:oddHBand="0" w:evenHBand="0" w:firstRowFirstColumn="0" w:firstRowLastColumn="0" w:lastRowFirstColumn="0" w:lastRowLastColumn="0"/>
-            <w:tcW w:w="0" w:type="dxa"/>
+            <w:tcW w:w="1410" w:type="dxa"/>
           </w:tcPr>
           <w:p>
             <w:r>
@@ -3464,7 +3530,7 @@
         <w:tc>
           <w:tcPr>
             <w:cnfStyle w:val="001000000000" w:firstRow="0" w:lastRow="0" w:firstColumn="1" w:lastColumn="0" w:oddVBand="0" w:evenVBand="0" w:oddHBand="0" w:evenHBand="0" w:firstRowFirstColumn="0" w:firstRowLastColumn="0" w:lastRowFirstColumn="0" w:lastRowLastColumn="0"/>
-            <w:tcW w:w="0" w:type="dxa"/>
+            <w:tcW w:w="1410" w:type="dxa"/>
           </w:tcPr>
           <w:p>
             <w:r>
@@ -3481,7 +3547,209 @@
               <w:cnfStyle w:val="000000000000" w:firstRow="0" w:lastRow="0" w:firstColumn="0" w:lastColumn="0" w:oddVBand="0" w:evenVBand="0" w:oddHBand="0" w:evenHBand="0" w:firstRowFirstColumn="0" w:firstRowLastColumn="0" w:lastRowFirstColumn="0" w:lastRowLastColumn="0"/>
             </w:pPr>
             <w:r>
-              <w:t>This element simply encloses sub-elements that are to be processed if the logic of the encompassing “IfEqual” element resolve to “false”.</w:t>
+              <w:t>This element simply encloses sub-elements that are to be processed if the logic of the encompassing “If” element resolve</w:t>
+            </w:r>
+            <w:r>
+              <w:t>s</w:t>
+            </w:r>
+            <w:r>
+              <w:t xml:space="preserve"> to “false”.</w:t>
+            </w:r>
+          </w:p>
+        </w:tc>
+      </w:tr>
+    </w:tbl>
+    <w:p/>
+    <w:tbl>
+      <w:tblPr>
+        <w:tblStyle w:val="ColorfulGrid-Accent1"/>
+        <w:tblW w:w="5000" w:type="pct"/>
+        <w:tblLook w:val="0680" w:firstRow="0" w:lastRow="0" w:firstColumn="1" w:lastColumn="0" w:noHBand="1" w:noVBand="1"/>
+      </w:tblPr>
+      <w:tblGrid>
+        <w:gridCol w:w="1410"/>
+        <w:gridCol w:w="7446"/>
+      </w:tblGrid>
+      <w:tr>
+        <w:tc>
+          <w:tcPr>
+            <w:cnfStyle w:val="001000000000" w:firstRow="0" w:lastRow="0" w:firstColumn="1" w:lastColumn="0" w:oddVBand="0" w:evenVBand="0" w:oddHBand="0" w:evenHBand="0" w:firstRowFirstColumn="0" w:firstRowLastColumn="0" w:lastRowFirstColumn="0" w:lastRowLastColumn="0"/>
+            <w:tcW w:w="1410" w:type="dxa"/>
+          </w:tcPr>
+          <w:p>
+            <w:r>
+              <w:t>Element</w:t>
+            </w:r>
+          </w:p>
+        </w:tc>
+        <w:tc>
+          <w:tcPr>
+            <w:tcW w:w="0" w:type="auto"/>
+          </w:tcPr>
+          <w:p>
+            <w:pPr>
+              <w:cnfStyle w:val="000000000000" w:firstRow="0" w:lastRow="0" w:firstColumn="0" w:lastColumn="0" w:oddVBand="0" w:evenVBand="0" w:oddHBand="0" w:evenHBand="0" w:firstRowFirstColumn="0" w:firstRowLastColumn="0" w:lastRowFirstColumn="0" w:lastRowLastColumn="0"/>
+            </w:pPr>
+            <w:r>
+              <w:t>Set</w:t>
+            </w:r>
+          </w:p>
+        </w:tc>
+      </w:tr>
+      <w:tr>
+        <w:tc>
+          <w:tcPr>
+            <w:cnfStyle w:val="001000000000" w:firstRow="0" w:lastRow="0" w:firstColumn="1" w:lastColumn="0" w:oddVBand="0" w:evenVBand="0" w:oddHBand="0" w:evenHBand="0" w:firstRowFirstColumn="0" w:firstRowLastColumn="0" w:lastRowFirstColumn="0" w:lastRowLastColumn="0"/>
+            <w:tcW w:w="1410" w:type="dxa"/>
+          </w:tcPr>
+          <w:p>
+            <w:r>
+              <w:t>Parent</w:t>
+            </w:r>
+          </w:p>
+        </w:tc>
+        <w:tc>
+          <w:tcPr>
+            <w:tcW w:w="0" w:type="auto"/>
+          </w:tcPr>
+          <w:p>
+            <w:pPr>
+              <w:cnfStyle w:val="000000000000" w:firstRow="0" w:lastRow="0" w:firstColumn="0" w:lastColumn="0" w:oddVBand="0" w:evenVBand="0" w:oddHBand="0" w:evenHBand="0" w:firstRowFirstColumn="0" w:firstRowLastColumn="0" w:lastRowFirstColumn="0" w:lastRowLastColumn="0"/>
+            </w:pPr>
+            <w:r>
+              <w:t>(any)</w:t>
+            </w:r>
+          </w:p>
+        </w:tc>
+      </w:tr>
+      <w:tr>
+        <w:tc>
+          <w:tcPr>
+            <w:cnfStyle w:val="001000000000" w:firstRow="0" w:lastRow="0" w:firstColumn="1" w:lastColumn="0" w:oddVBand="0" w:evenVBand="0" w:oddHBand="0" w:evenHBand="0" w:firstRowFirstColumn="0" w:firstRowLastColumn="0" w:lastRowFirstColumn="0" w:lastRowLastColumn="0"/>
+            <w:tcW w:w="1410" w:type="dxa"/>
+          </w:tcPr>
+          <w:p>
+            <w:r>
+              <w:t>Children</w:t>
+            </w:r>
+          </w:p>
+        </w:tc>
+        <w:tc>
+          <w:tcPr>
+            <w:tcW w:w="0" w:type="auto"/>
+          </w:tcPr>
+          <w:p>
+            <w:pPr>
+              <w:cnfStyle w:val="000000000000" w:firstRow="0" w:lastRow="0" w:firstColumn="0" w:lastColumn="0" w:oddVBand="0" w:evenVBand="0" w:oddHBand="0" w:evenHBand="0" w:firstRowFirstColumn="0" w:firstRowLastColumn="0" w:lastRowFirstColumn="0" w:lastRowLastColumn="0"/>
+            </w:pPr>
+            <w:r>
+              <w:t>(none)</w:t>
+            </w:r>
+          </w:p>
+        </w:tc>
+      </w:tr>
+      <w:tr>
+        <w:tc>
+          <w:tcPr>
+            <w:cnfStyle w:val="001000000000" w:firstRow="0" w:lastRow="0" w:firstColumn="1" w:lastColumn="0" w:oddVBand="0" w:evenVBand="0" w:oddHBand="0" w:evenHBand="0" w:firstRowFirstColumn="0" w:firstRowLastColumn="0" w:lastRowFirstColumn="0" w:lastRowLastColumn="0"/>
+            <w:tcW w:w="1410" w:type="dxa"/>
+          </w:tcPr>
+          <w:p>
+            <w:r>
+              <w:t>Attributes</w:t>
+            </w:r>
+          </w:p>
+        </w:tc>
+        <w:tc>
+          <w:tcPr>
+            <w:tcW w:w="0" w:type="auto"/>
+          </w:tcPr>
+          <w:p>
+            <w:pPr>
+              <w:cnfStyle w:val="000000000000" w:firstRow="0" w:lastRow="0" w:firstColumn="0" w:lastColumn="0" w:oddVBand="0" w:evenVBand="0" w:oddHBand="0" w:evenHBand="0" w:firstRowFirstColumn="0" w:firstRowLastColumn="0" w:lastRowFirstColumn="0" w:lastRowLastColumn="0"/>
+            </w:pPr>
+            <w:r>
+              <w:t>Variable, Operator, MinimumValue, MaximumValue</w:t>
+            </w:r>
+          </w:p>
+        </w:tc>
+      </w:tr>
+      <w:tr>
+        <w:tc>
+          <w:tcPr>
+            <w:cnfStyle w:val="001000000000" w:firstRow="0" w:lastRow="0" w:firstColumn="1" w:lastColumn="0" w:oddVBand="0" w:evenVBand="0" w:oddHBand="0" w:evenHBand="0" w:firstRowFirstColumn="0" w:firstRowLastColumn="0" w:lastRowFirstColumn="0" w:lastRowLastColumn="0"/>
+            <w:tcW w:w="1410" w:type="dxa"/>
+          </w:tcPr>
+          <w:p>
+            <w:r>
+              <w:t>Description</w:t>
+            </w:r>
+          </w:p>
+        </w:tc>
+        <w:tc>
+          <w:tcPr>
+            <w:tcW w:w="0" w:type="auto"/>
+          </w:tcPr>
+          <w:p>
+            <w:pPr>
+              <w:cnfStyle w:val="000000000000" w:firstRow="0" w:lastRow="0" w:firstColumn="0" w:lastColumn="0" w:oddVBand="0" w:evenVBand="0" w:oddHBand="0" w:evenHBand="0" w:firstRowFirstColumn="0" w:firstRowLastColumn="0" w:lastRowFirstColumn="0" w:lastRowLastColumn="0"/>
+            </w:pPr>
+            <w:r>
+              <w:t xml:space="preserve">This sets the value of </w:t>
+            </w:r>
+            <w:r>
+              <w:rPr>
+                <w:i/>
+              </w:rPr>
+              <w:t>Variable</w:t>
+            </w:r>
+            <w:r>
+              <w:t xml:space="preserve"> to a new value defined by the content of the element.  The </w:t>
+            </w:r>
+            <w:r>
+              <w:rPr>
+                <w:i/>
+              </w:rPr>
+              <w:t>Operator</w:t>
+            </w:r>
+            <w:r>
+              <w:t xml:space="preserve"> is “=” by default, but may also be “+=” or “-=” if this element is to be used to increment or decrement </w:t>
+            </w:r>
+            <w:r>
+              <w:rPr>
+                <w:i/>
+              </w:rPr>
+              <w:t>Variable</w:t>
+            </w:r>
+            <w:r>
+              <w:t xml:space="preserve"> (usable only if </w:t>
+            </w:r>
+            <w:r>
+              <w:rPr>
+                <w:i/>
+              </w:rPr>
+              <w:t>Variable</w:t>
+            </w:r>
+            <w:r>
+              <w:t xml:space="preserve"> is a numeric type).  </w:t>
+            </w:r>
+            <w:r>
+              <w:rPr>
+                <w:i/>
+              </w:rPr>
+              <w:t>MinimumValue</w:t>
+            </w:r>
+            <w:r>
+              <w:t xml:space="preserve"> and </w:t>
+            </w:r>
+            <w:r>
+              <w:rPr>
+                <w:i/>
+              </w:rPr>
+              <w:t>MaximumValue</w:t>
+            </w:r>
+            <w:r>
+              <w:t xml:space="preserve"> may optionally be set to bound the new numeric value.</w:t>
             </w:r>
           </w:p>
         </w:tc>
@@ -3491,7 +3759,7 @@
       <w:pPr>
         <w:pStyle w:val="Heading2"/>
       </w:pPr>
-      <w:bookmarkStart w:id="10" w:name="_Toc253668040"/>
+      <w:bookmarkStart w:id="10" w:name="_Toc258857496"/>
       <w:r>
         <w:t>4.3 Initialization Elements</w:t>
       </w:r>
@@ -3507,7 +3775,7 @@
       <w:pPr>
         <w:pStyle w:val="Heading3"/>
       </w:pPr>
-      <w:bookmarkStart w:id="11" w:name="_Toc253668041"/>
+      <w:bookmarkStart w:id="11" w:name="_Toc258857497"/>
       <w:r>
         <w:t>4.3.1 Settings Elements</w:t>
       </w:r>
@@ -4367,7 +4635,7 @@
       <w:pPr>
         <w:pStyle w:val="Heading3"/>
       </w:pPr>
-      <w:bookmarkStart w:id="12" w:name="_Toc253668042"/>
+      <w:bookmarkStart w:id="12" w:name="_Toc258857498"/>
       <w:r>
         <w:t>4.3.2 Input/Output Elements</w:t>
       </w:r>
@@ -6188,7 +6456,7 @@
       <w:pPr>
         <w:pStyle w:val="Heading3"/>
       </w:pPr>
-      <w:bookmarkStart w:id="13" w:name="_Toc253668043"/>
+      <w:bookmarkStart w:id="13" w:name="_Toc258857499"/>
       <w:r>
         <w:t>4.3.3 Logic Element</w:t>
       </w:r>
@@ -6340,7 +6608,7 @@
       <w:pPr>
         <w:pStyle w:val="Heading2"/>
       </w:pPr>
-      <w:bookmarkStart w:id="14" w:name="_Toc253668044"/>
+      <w:bookmarkStart w:id="14" w:name="_Toc258857500"/>
       <w:r>
         <w:t>4.</w:t>
       </w:r>
@@ -6960,7 +7228,7 @@
       <w:pPr>
         <w:pStyle w:val="Heading2"/>
       </w:pPr>
-      <w:bookmarkStart w:id="15" w:name="_Toc253668045"/>
+      <w:bookmarkStart w:id="15" w:name="_Toc258857501"/>
       <w:r>
         <w:t>4.</w:t>
       </w:r>
@@ -6985,7 +7253,7 @@
       <w:pPr>
         <w:pStyle w:val="Heading3"/>
       </w:pPr>
-      <w:bookmarkStart w:id="16" w:name="_Toc253668046"/>
+      <w:bookmarkStart w:id="16" w:name="_Toc258857502"/>
       <w:r>
         <w:t>4.</w:t>
       </w:r>
@@ -8607,7 +8875,7 @@
       <w:pPr>
         <w:pStyle w:val="Heading3"/>
       </w:pPr>
-      <w:bookmarkStart w:id="17" w:name="_Toc253668047"/>
+      <w:bookmarkStart w:id="17" w:name="_Toc258857503"/>
       <w:r>
         <w:t>4.</w:t>
       </w:r>
@@ -10178,210 +10446,11 @@
         </w:tc>
       </w:tr>
     </w:tbl>
-    <w:p/>
-    <w:tbl>
-      <w:tblPr>
-        <w:tblStyle w:val="ColorfulGrid-Accent1"/>
-        <w:tblW w:w="5000" w:type="pct"/>
-        <w:tblLook w:val="0680" w:firstRow="0" w:lastRow="0" w:firstColumn="1" w:lastColumn="0" w:noHBand="1" w:noVBand="1"/>
-      </w:tblPr>
-      <w:tblGrid>
-        <w:gridCol w:w="1410"/>
-        <w:gridCol w:w="7446"/>
-      </w:tblGrid>
-      <w:tr>
-        <w:tc>
-          <w:tcPr>
-            <w:cnfStyle w:val="001000000000" w:firstRow="0" w:lastRow="0" w:firstColumn="1" w:lastColumn="0" w:oddVBand="0" w:evenVBand="0" w:oddHBand="0" w:evenHBand="0" w:firstRowFirstColumn="0" w:firstRowLastColumn="0" w:lastRowFirstColumn="0" w:lastRowLastColumn="0"/>
-            <w:tcW w:w="1410" w:type="dxa"/>
-          </w:tcPr>
-          <w:p>
-            <w:r>
-              <w:t>Element</w:t>
-            </w:r>
-          </w:p>
-        </w:tc>
-        <w:tc>
-          <w:tcPr>
-            <w:tcW w:w="0" w:type="auto"/>
-          </w:tcPr>
-          <w:p>
-            <w:pPr>
-              <w:cnfStyle w:val="000000000000" w:firstRow="0" w:lastRow="0" w:firstColumn="0" w:lastColumn="0" w:oddVBand="0" w:evenVBand="0" w:oddHBand="0" w:evenHBand="0" w:firstRowFirstColumn="0" w:firstRowLastColumn="0" w:lastRowFirstColumn="0" w:lastRowLastColumn="0"/>
-            </w:pPr>
-            <w:r>
-              <w:t>Set</w:t>
-            </w:r>
-          </w:p>
-        </w:tc>
-      </w:tr>
-      <w:tr>
-        <w:tc>
-          <w:tcPr>
-            <w:cnfStyle w:val="001000000000" w:firstRow="0" w:lastRow="0" w:firstColumn="1" w:lastColumn="0" w:oddVBand="0" w:evenVBand="0" w:oddHBand="0" w:evenHBand="0" w:firstRowFirstColumn="0" w:firstRowLastColumn="0" w:lastRowFirstColumn="0" w:lastRowLastColumn="0"/>
-            <w:tcW w:w="1410" w:type="dxa"/>
-          </w:tcPr>
-          <w:p>
-            <w:r>
-              <w:t>Parent</w:t>
-            </w:r>
-          </w:p>
-        </w:tc>
-        <w:tc>
-          <w:tcPr>
-            <w:tcW w:w="0" w:type="auto"/>
-          </w:tcPr>
-          <w:p>
-            <w:pPr>
-              <w:cnfStyle w:val="000000000000" w:firstRow="0" w:lastRow="0" w:firstColumn="0" w:lastColumn="0" w:oddVBand="0" w:evenVBand="0" w:oddHBand="0" w:evenHBand="0" w:firstRowFirstColumn="0" w:firstRowLastColumn="0" w:lastRowFirstColumn="0" w:lastRowLastColumn="0"/>
-            </w:pPr>
-            <w:r>
-              <w:t>MouseEvent, KeyboardEvent, BezelEvent, OnPress, OnRelease</w:t>
-            </w:r>
-          </w:p>
-        </w:tc>
-      </w:tr>
-      <w:tr>
-        <w:tc>
-          <w:tcPr>
-            <w:cnfStyle w:val="001000000000" w:firstRow="0" w:lastRow="0" w:firstColumn="1" w:lastColumn="0" w:oddVBand="0" w:evenVBand="0" w:oddHBand="0" w:evenHBand="0" w:firstRowFirstColumn="0" w:firstRowLastColumn="0" w:lastRowFirstColumn="0" w:lastRowLastColumn="0"/>
-            <w:tcW w:w="1410" w:type="dxa"/>
-          </w:tcPr>
-          <w:p>
-            <w:r>
-              <w:t>Children</w:t>
-            </w:r>
-          </w:p>
-        </w:tc>
-        <w:tc>
-          <w:tcPr>
-            <w:tcW w:w="0" w:type="auto"/>
-          </w:tcPr>
-          <w:p>
-            <w:pPr>
-              <w:cnfStyle w:val="000000000000" w:firstRow="0" w:lastRow="0" w:firstColumn="0" w:lastColumn="0" w:oddVBand="0" w:evenVBand="0" w:oddHBand="0" w:evenHBand="0" w:firstRowFirstColumn="0" w:firstRowLastColumn="0" w:lastRowFirstColumn="0" w:lastRowLastColumn="0"/>
-            </w:pPr>
-            <w:r>
-              <w:t>(none)</w:t>
-            </w:r>
-          </w:p>
-        </w:tc>
-      </w:tr>
-      <w:tr>
-        <w:tc>
-          <w:tcPr>
-            <w:cnfStyle w:val="001000000000" w:firstRow="0" w:lastRow="0" w:firstColumn="1" w:lastColumn="0" w:oddVBand="0" w:evenVBand="0" w:oddHBand="0" w:evenHBand="0" w:firstRowFirstColumn="0" w:firstRowLastColumn="0" w:lastRowFirstColumn="0" w:lastRowLastColumn="0"/>
-            <w:tcW w:w="1410" w:type="dxa"/>
-          </w:tcPr>
-          <w:p>
-            <w:r>
-              <w:t>Attributes</w:t>
-            </w:r>
-          </w:p>
-        </w:tc>
-        <w:tc>
-          <w:tcPr>
-            <w:tcW w:w="0" w:type="auto"/>
-          </w:tcPr>
-          <w:p>
-            <w:pPr>
-              <w:cnfStyle w:val="000000000000" w:firstRow="0" w:lastRow="0" w:firstColumn="0" w:lastColumn="0" w:oddVBand="0" w:evenVBand="0" w:oddHBand="0" w:evenHBand="0" w:firstRowFirstColumn="0" w:firstRowLastColumn="0" w:lastRowFirstColumn="0" w:lastRowLastColumn="0"/>
-            </w:pPr>
-            <w:r>
-              <w:t>Variable</w:t>
-            </w:r>
-            <w:r>
-              <w:t>, Operator, MinimumValue, MaximumValue</w:t>
-            </w:r>
-          </w:p>
-        </w:tc>
-      </w:tr>
-      <w:tr>
-        <w:tc>
-          <w:tcPr>
-            <w:cnfStyle w:val="001000000000" w:firstRow="0" w:lastRow="0" w:firstColumn="1" w:lastColumn="0" w:oddVBand="0" w:evenVBand="0" w:oddHBand="0" w:evenHBand="0" w:firstRowFirstColumn="0" w:firstRowLastColumn="0" w:lastRowFirstColumn="0" w:lastRowLastColumn="0"/>
-            <w:tcW w:w="1410" w:type="dxa"/>
-          </w:tcPr>
-          <w:p>
-            <w:r>
-              <w:t>Description</w:t>
-            </w:r>
-          </w:p>
-        </w:tc>
-        <w:tc>
-          <w:tcPr>
-            <w:tcW w:w="0" w:type="auto"/>
-          </w:tcPr>
-          <w:p>
-            <w:pPr>
-              <w:cnfStyle w:val="000000000000" w:firstRow="0" w:lastRow="0" w:firstColumn="0" w:lastColumn="0" w:oddVBand="0" w:evenVBand="0" w:oddHBand="0" w:evenHBand="0" w:firstRowFirstColumn="0" w:firstRowLastColumn="0" w:lastRowFirstColumn="0" w:lastRowLastColumn="0"/>
-            </w:pPr>
-            <w:r>
-              <w:t xml:space="preserve">This sets the value of </w:t>
-            </w:r>
-            <w:r>
-              <w:rPr>
-                <w:i/>
-              </w:rPr>
-              <w:t>Variable</w:t>
-            </w:r>
-            <w:r>
-              <w:t xml:space="preserve"> to a new value defined by the content of the element.  The </w:t>
-            </w:r>
-            <w:r>
-              <w:rPr>
-                <w:i/>
-              </w:rPr>
-              <w:t>Operator</w:t>
-            </w:r>
-            <w:r>
-              <w:t xml:space="preserve"> is “=” by default, but may also be “+=”or “-=” if this element is to be used to increment or decrement </w:t>
-            </w:r>
-            <w:r>
-              <w:rPr>
-                <w:i/>
-              </w:rPr>
-              <w:t>Variable</w:t>
-            </w:r>
-            <w:r>
-              <w:t xml:space="preserve"> (usable only if </w:t>
-            </w:r>
-            <w:r>
-              <w:rPr>
-                <w:i/>
-              </w:rPr>
-              <w:t>Variable</w:t>
-            </w:r>
-            <w:r>
-              <w:t xml:space="preserve"> is a numeric type).  </w:t>
-            </w:r>
-            <w:r>
-              <w:rPr>
-                <w:i/>
-              </w:rPr>
-              <w:t>MinimumValue</w:t>
-            </w:r>
-            <w:r>
-              <w:t xml:space="preserve"> and </w:t>
-            </w:r>
-            <w:r>
-              <w:rPr>
-                <w:i/>
-              </w:rPr>
-              <w:t>MaximumValue</w:t>
-            </w:r>
-            <w:r>
-              <w:t xml:space="preserve"> may optionally be set to bound the new value.</w:t>
-            </w:r>
-          </w:p>
-        </w:tc>
-      </w:tr>
-    </w:tbl>
     <w:p>
       <w:pPr>
         <w:pStyle w:val="Heading1"/>
       </w:pPr>
-      <w:bookmarkStart w:id="18" w:name="_Toc253668048"/>
+      <w:bookmarkStart w:id="18" w:name="_Toc258857504"/>
       <w:r>
         <w:t xml:space="preserve">5.0 </w:t>
       </w:r>
@@ -10394,7 +10463,7 @@
       <w:pPr>
         <w:pStyle w:val="Heading2"/>
       </w:pPr>
-      <w:bookmarkStart w:id="19" w:name="_Toc253668049"/>
+      <w:bookmarkStart w:id="19" w:name="_Toc258857505"/>
       <w:r>
         <w:t>5.1 Color Format Specification</w:t>
       </w:r>
@@ -10430,7 +10499,7 @@
       <w:pPr>
         <w:pStyle w:val="Heading2"/>
       </w:pPr>
-      <w:bookmarkStart w:id="20" w:name="_Toc253668050"/>
+      <w:bookmarkStart w:id="20" w:name="_Toc258857506"/>
       <w:r>
         <w:t>5.2 Alignment Specification</w:t>
       </w:r>
@@ -10440,7 +10509,7 @@
       <w:pPr>
         <w:pStyle w:val="Heading2"/>
       </w:pPr>
-      <w:bookmarkStart w:id="21" w:name="_Toc253668051"/>
+      <w:bookmarkStart w:id="21" w:name="_Toc258857507"/>
       <w:r>
         <w:t>5.</w:t>
       </w:r>
@@ -10489,7 +10558,7 @@
       <w:pPr>
         <w:pStyle w:val="Heading2"/>
       </w:pPr>
-      <w:bookmarkStart w:id="22" w:name="_Toc253668052"/>
+      <w:bookmarkStart w:id="22" w:name="_Toc258857508"/>
       <w:r>
         <w:t>5.</w:t>
       </w:r>
@@ -10511,7 +10580,7 @@
       <w:pPr>
         <w:pStyle w:val="Heading2"/>
       </w:pPr>
-      <w:bookmarkStart w:id="23" w:name="_Toc253668053"/>
+      <w:bookmarkStart w:id="23" w:name="_Toc258857509"/>
       <w:r>
         <w:t>5.</w:t>
       </w:r>
@@ -10530,7 +10599,7 @@
       <w:pPr>
         <w:pStyle w:val="Heading3"/>
       </w:pPr>
-      <w:bookmarkStart w:id="24" w:name="_Toc253668054"/>
+      <w:bookmarkStart w:id="24" w:name="_Toc258857510"/>
       <w:r>
         <w:t>5.</w:t>
       </w:r>
@@ -10546,7 +10615,7 @@
       <w:pPr>
         <w:pStyle w:val="Heading3"/>
       </w:pPr>
-      <w:bookmarkStart w:id="25" w:name="_Toc253668055"/>
+      <w:bookmarkStart w:id="25" w:name="_Toc258857511"/>
       <w:r>
         <w:t>5.</w:t>
       </w:r>
@@ -10562,7 +10631,7 @@
       <w:pPr>
         <w:pStyle w:val="Heading3"/>
       </w:pPr>
-      <w:bookmarkStart w:id="26" w:name="_Toc253668056"/>
+      <w:bookmarkStart w:id="26" w:name="_Toc258857512"/>
       <w:r>
         <w:t>5.</w:t>
       </w:r>
@@ -11169,7 +11238,7 @@
               <w:noProof/>
               <w:color w:val="4F81BD" w:themeColor="accent1"/>
             </w:rPr>
-            <w:t>9</w:t>
+            <w:t>13</w:t>
           </w:r>
           <w:r>
             <w:rPr>
@@ -11837,6 +11906,7 @@
   <w:style w:type="character" w:default="1" w:styleId="DefaultParagraphFont">
     <w:name w:val="Default Paragraph Font"/>
     <w:uiPriority w:val="1"/>
+    <w:semiHidden/>
     <w:unhideWhenUsed/>
   </w:style>
   <w:style w:type="table" w:default="1" w:styleId="TableNormal">
@@ -12919,7 +12989,7 @@
 </file>
 
 <file path=customXml/itemProps1.xml><?xml version="1.0" encoding="utf-8"?>
-<ds:datastoreItem xmlns:ds="http://schemas.openxmlformats.org/officeDocument/2006/customXml" ds:itemID="{93F3FE20-2F94-AA48-B1CE-B860825F1965}">
+<ds:datastoreItem xmlns:ds="http://schemas.openxmlformats.org/officeDocument/2006/customXml" ds:itemID="{F3D94B94-71BE-264E-8EAD-3B72D5D17979}">
   <ds:schemaRefs>
     <ds:schemaRef ds:uri="http://schemas.openxmlformats.org/officeDocument/2006/bibliography"/>
   </ds:schemaRefs>

</xml_diff>

<commit_message>
This updates the dcapp documentation to note that it is build for Trick 13 but may support 10.2 or higher.
git-svn-id: https://tricklab.jsc.nasa.gov/svn/repos/dcapp/trunk@32 caffc767-fac6-498e-a973-f5283f39b8c3
</commit_message>
<xml_diff>
--- a/docs/dcapp.docx
+++ b/docs/dcapp.docx
@@ -74,6 +74,7 @@
                           <w:dataBinding w:prefixMappings="xmlns:ns0='http://purl.org/dc/elements/1.1/' xmlns:ns1='http://schemas.openxmlformats.org/package/2006/metadata/core-properties' " w:xpath="/ns1:coreProperties[1]/ns0:title[1]" w:storeItemID="{6C3C8BC8-F283-45AE-878A-BAB7291924A1}"/>
                           <w:text/>
                         </w:sdtPr>
+                        <w:sdtEndPr/>
                         <w:sdtContent>
                           <w:p>
                             <w:pPr>
@@ -111,6 +112,7 @@
                           <w:id w:val="-1842922272"/>
                           <w:text/>
                         </w:sdtPr>
+                        <w:sdtEndPr/>
                         <w:sdtContent>
                           <w:p>
                             <w:pPr>
@@ -164,6 +166,7 @@
                             <w:dataBinding w:prefixMappings="xmlns:ns0='http://purl.org/dc/elements/1.1/' xmlns:ns1='http://schemas.openxmlformats.org/package/2006/metadata/core-properties' " w:xpath="/ns1:coreProperties[1]/ns0:creator[1]" w:storeItemID="{6C3C8BC8-F283-45AE-878A-BAB7291924A1}"/>
                             <w:text/>
                           </w:sdtPr>
+                          <w:sdtEndPr/>
                           <w:sdtContent>
                             <w:r>
                               <w:rPr>
@@ -276,8 +279,6 @@
             <w:pStyle w:val="TOCHeading"/>
           </w:pPr>
         </w:p>
-        <w:bookmarkStart w:id="0" w:name="_GoBack" w:displacedByCustomXml="next"/>
-        <w:bookmarkEnd w:id="0" w:displacedByCustomXml="next"/>
       </w:sdtContent>
     </w:sdt>
     <w:sdt>
@@ -296,6 +297,7 @@
           <w:docPartUnique/>
         </w:docPartObj>
       </w:sdtPr>
+      <w:sdtEndPr/>
       <w:sdtContent>
         <w:p>
           <w:pPr>
@@ -1958,11 +1960,11 @@
       <w:pPr>
         <w:pStyle w:val="Heading1"/>
       </w:pPr>
-      <w:bookmarkStart w:id="1" w:name="_Toc258857487"/>
+      <w:bookmarkStart w:id="0" w:name="_Toc258857487"/>
       <w:r>
         <w:t>1.0 Introduction</w:t>
       </w:r>
-      <w:bookmarkEnd w:id="1"/>
+      <w:bookmarkEnd w:id="0"/>
     </w:p>
     <w:p/>
     <w:p>
@@ -1979,55 +1981,22 @@
         <w:t xml:space="preserve"> (pronounced “dee see app”)</w:t>
       </w:r>
       <w:r>
-        <w:t xml:space="preserve"> is a displays and controls package designed to run in conjunction with an external </w:t>
-      </w:r>
-      <w:r>
-        <w:t xml:space="preserve">Trick-based </w:t>
-      </w:r>
-      <w:r>
-        <w:t xml:space="preserve">simulation.  It is built upon standard UNIX technologies, like OpenGL and X11.  It uses </w:t>
-      </w:r>
-      <w:r>
-        <w:t>libxml2 for input file parsing</w:t>
-      </w:r>
-      <w:r>
-        <w:t>, FreeType2 for font handling,</w:t>
-      </w:r>
-      <w:r>
-        <w:t xml:space="preserve"> and </w:t>
-      </w:r>
-      <w:r>
-        <w:t>GLUT for window management and e</w:t>
-      </w:r>
-      <w:r>
-        <w:t>vent handling</w:t>
-      </w:r>
-      <w:r>
-        <w:t>.</w:t>
-      </w:r>
-      <w:r>
-        <w:t xml:space="preserve">  It</w:t>
-      </w:r>
-      <w:r>
-        <w:t xml:space="preserve"> uses trick_comm to communicate with </w:t>
-      </w:r>
-      <w:r>
-        <w:t>an</w:t>
-      </w:r>
-      <w:r>
-        <w:t xml:space="preserve"> external </w:t>
-      </w:r>
-      <w:r>
-        <w:t xml:space="preserve">Trick-based </w:t>
-      </w:r>
-      <w:r>
-        <w:t>simulation</w:t>
-      </w:r>
-      <w:r>
-        <w:t xml:space="preserve"> and EDGE’s remote commanding server (RCS) to communicate with EDGE graphics</w:t>
-      </w:r>
-      <w:r>
-        <w:t>.</w:t>
+        <w:t xml:space="preserve"> is a displays and controls </w:t>
+      </w:r>
+      <w:r>
+        <w:t xml:space="preserve">software </w:t>
+      </w:r>
+      <w:r>
+        <w:t>package</w:t>
+      </w:r>
+      <w:r>
+        <w:t xml:space="preserve"> designed for UNIX platforms, specifically MacOS and Linux.  It is</w:t>
+      </w:r>
+      <w:r>
+        <w:t xml:space="preserve"> </w:t>
+      </w:r>
+      <w:r>
+        <w:t>built upon standard UNIX technologies like OpenGL for graphics, libxml2 for input file parsing, and FreeType2 for font handling.  For window management and event handling, it uses Cocoa on MacOS machines and X11 for Linux-based machines.  It has built-in communication libraries to communicate with external Trick-based simulations (via trick_comm) and EDGE graphics (via EDGE’s remote commanding server (RCS)).</w:t>
       </w:r>
     </w:p>
     <w:p/>
@@ -2066,17 +2035,17 @@
       <w:pPr>
         <w:pStyle w:val="Heading1"/>
       </w:pPr>
-      <w:bookmarkStart w:id="2" w:name="_Toc258857488"/>
+      <w:bookmarkStart w:id="1" w:name="_Toc258857488"/>
       <w:r>
         <w:t>2.0 Installation</w:t>
       </w:r>
-      <w:bookmarkEnd w:id="2"/>
+      <w:bookmarkEnd w:id="1"/>
     </w:p>
     <w:p>
       <w:pPr>
         <w:pStyle w:val="Heading2"/>
       </w:pPr>
-      <w:bookmarkStart w:id="3" w:name="_Toc258857489"/>
+      <w:bookmarkStart w:id="2" w:name="_Toc258857489"/>
       <w:r>
         <w:t xml:space="preserve">2.1 </w:t>
       </w:r>
@@ -2086,7 +2055,7 @@
       <w:r>
         <w:t>Prerequisites</w:t>
       </w:r>
-      <w:bookmarkEnd w:id="3"/>
+      <w:bookmarkEnd w:id="2"/>
     </w:p>
     <w:p/>
     <w:p>
@@ -2097,10 +2066,19 @@
         <w:t xml:space="preserve">to run on MacOS and Linux-based machines.  </w:t>
       </w:r>
       <w:r>
-        <w:t xml:space="preserve">For all of the packages described hereafter, be sure to get “development” versions of those packages that include header files.  </w:t>
-      </w:r>
-      <w:r>
-        <w:t>Besides OpenGL and X11, the following packages must be installed:</w:t>
+        <w:t xml:space="preserve">For all of the packages described hereafter, be sure to get “development” versions that include header files.  </w:t>
+      </w:r>
+      <w:r>
+        <w:t xml:space="preserve">These </w:t>
+      </w:r>
+      <w:r>
+        <w:t>packages must be installed</w:t>
+      </w:r>
+      <w:r>
+        <w:t xml:space="preserve"> before building or running dcapp</w:t>
+      </w:r>
+      <w:r>
+        <w:t>:</w:t>
       </w:r>
     </w:p>
     <w:p/>
@@ -2113,7 +2091,7 @@
         </w:numPr>
       </w:pPr>
       <w:r>
-        <w:t>libxml2</w:t>
+        <w:t>OpenGL</w:t>
       </w:r>
     </w:p>
     <w:p>
@@ -2125,21 +2103,68 @@
         </w:numPr>
       </w:pPr>
       <w:r>
+        <w:t>libxml2</w:t>
+      </w:r>
+    </w:p>
+    <w:p>
+      <w:pPr>
+        <w:pStyle w:val="ListParagraph"/>
+        <w:numPr>
+          <w:ilvl w:val="0"/>
+          <w:numId w:val="1"/>
+        </w:numPr>
+      </w:pPr>
+      <w:r>
         <w:t>FreeType2</w:t>
       </w:r>
     </w:p>
     <w:p/>
     <w:p>
       <w:r>
+        <w:t xml:space="preserve">OpenGL </w:t>
+      </w:r>
+      <w:r>
+        <w:t xml:space="preserve">is </w:t>
+      </w:r>
+      <w:r>
+        <w:t>a standard</w:t>
+      </w:r>
+      <w:r>
+        <w:t xml:space="preserve"> environment for developing portable, interactive 2D and 3D graphics applications.</w:t>
+      </w:r>
+      <w:r>
+        <w:t xml:space="preserve">  It is a standard package on most MacOS and Linux installations, but it can be accessed at </w:t>
+      </w:r>
+      <w:hyperlink r:id="rId15" w:history="1">
+        <w:r>
+          <w:rPr>
+            <w:rStyle w:val="Hyperlink"/>
+          </w:rPr>
+          <w:t>http://www.opengl.org</w:t>
+        </w:r>
+      </w:hyperlink>
+      <w:r>
+        <w:t xml:space="preserve"> if needed.</w:t>
+      </w:r>
+    </w:p>
+    <w:p/>
+    <w:p>
+      <w:r>
         <w:t xml:space="preserve">libxml2 is an XML file parser that is a </w:t>
       </w:r>
       <w:r>
-        <w:t xml:space="preserve">standard package on MacOS and most Linux installations, but </w:t>
+        <w:t xml:space="preserve">standard package on </w:t>
+      </w:r>
+      <w:r>
+        <w:t xml:space="preserve">most </w:t>
+      </w:r>
+      <w:r>
+        <w:t xml:space="preserve">MacOS and Linux installations, but </w:t>
       </w:r>
       <w:r>
         <w:t xml:space="preserve">it can be accessed at </w:t>
       </w:r>
-      <w:hyperlink r:id="rId15" w:history="1">
+      <w:hyperlink r:id="rId16" w:history="1">
         <w:r>
           <w:rPr>
             <w:rStyle w:val="Hyperlink"/>
@@ -2156,7 +2181,7 @@
       <w:r>
         <w:t xml:space="preserve">FreeType2 is a freely available software library for rendering fonts.  It is capable of producing high-quality output (glyph images) of most vector- and bitmap- font formats.  It is a standard package on most MacOS and Linux installations, but it can be accessed at </w:t>
       </w:r>
-      <w:hyperlink r:id="rId16" w:history="1">
+      <w:hyperlink r:id="rId17" w:history="1">
         <w:r>
           <w:rPr>
             <w:rStyle w:val="Hyperlink"/>
@@ -2172,126 +2197,131 @@
       <w:pPr>
         <w:pStyle w:val="Heading2"/>
       </w:pPr>
-      <w:bookmarkStart w:id="4" w:name="_Toc258857490"/>
+      <w:bookmarkStart w:id="3" w:name="_Toc258857490"/>
       <w:r>
         <w:t>2.2 Optional Prerequisites</w:t>
       </w:r>
+      <w:bookmarkEnd w:id="3"/>
+    </w:p>
+    <w:p/>
+    <w:p>
+      <w:r>
+        <w:t xml:space="preserve">If dcapp is to be run in conjunction with a Trick simulation, then the TRICK_HOME environment variable must be properly set AND a stand-alone version of trick_comm must be successfully built prior to building dcapp.  trick_comm is a Trick library that provides an interface to a Trick simulation via the Trick variable server.  Note that Trick 13 does not automatically build the stand-alone version of trick_comm.  To build the stand-alone version of trick_comm, install Trick, </w:t>
+      </w:r>
+      <w:r>
+        <w:rPr>
+          <w:rStyle w:val="InlineCode"/>
+        </w:rPr>
+        <w:t>cd</w:t>
+      </w:r>
+      <w:r>
+        <w:t xml:space="preserve"> to ${TRICK_HOME}, and type </w:t>
+      </w:r>
+      <w:r>
+        <w:t>“</w:t>
+      </w:r>
+      <w:r>
+        <w:rPr>
+          <w:rStyle w:val="InlineCode"/>
+        </w:rPr>
+        <w:t>make stand_alone</w:t>
+      </w:r>
+      <w:r>
+        <w:t>”.</w:t>
+      </w:r>
+      <w:r>
+        <w:t xml:space="preserve">  Note that dcapp is designed to work with Trick 13, but it should work well with any Trick release numbered 10.2 or higher.</w:t>
+      </w:r>
+      <w:bookmarkStart w:id="4" w:name="_GoBack"/>
       <w:bookmarkEnd w:id="4"/>
     </w:p>
     <w:p/>
     <w:p>
       <w:r>
-        <w:t xml:space="preserve">If dcapp is to be run in conjunction with a Trick simulation, then the TRICK_HOME environment variable must be properly set AND a stand-alone version of trick_comm must be successfully built prior to building dcapp.  trick_comm is a Trick library that provides an interface to a Trick simulation via the Trick variable server.  Note that Trick 13 does not automatically build the stand-alone version of trick_comm.  To build the stand-alone version of trick_comm, install Trick, </w:t>
-      </w:r>
-      <w:r>
-        <w:rPr>
-          <w:rStyle w:val="InlineCode"/>
-        </w:rPr>
-        <w:t>cd</w:t>
-      </w:r>
-      <w:r>
-        <w:t xml:space="preserve"> to ${TRICK_HOME}, and type </w:t>
-      </w:r>
-      <w:r>
-        <w:t>“</w:t>
-      </w:r>
-      <w:r>
-        <w:rPr>
-          <w:rStyle w:val="InlineCode"/>
-        </w:rPr>
-        <w:t>make stand_alone</w:t>
-      </w:r>
-      <w:r>
-        <w:t>”.</w:t>
+        <w:t xml:space="preserve">dcapp </w:t>
+      </w:r>
+      <w:r>
+        <w:t>can be configured to</w:t>
+      </w:r>
+      <w:r>
+        <w:t xml:space="preserve"> monitor </w:t>
+      </w:r>
+      <w:r>
+        <w:t>hardware inputs (</w:t>
+      </w:r>
+      <w:r>
+        <w:t>dial</w:t>
+      </w:r>
+      <w:r>
+        <w:t xml:space="preserve">s, </w:t>
+      </w:r>
+      <w:r>
+        <w:t>switch</w:t>
+      </w:r>
+      <w:r>
+        <w:t>es, etc.)</w:t>
+      </w:r>
+      <w:r>
+        <w:t xml:space="preserve"> via a c</w:t>
+      </w:r>
+      <w:r>
+        <w:t xml:space="preserve">ontroller area network </w:t>
+      </w:r>
+      <w:r>
+        <w:t>(</w:t>
+      </w:r>
+      <w:r>
+        <w:t>CAN</w:t>
+      </w:r>
+      <w:r>
+        <w:t>)</w:t>
+      </w:r>
+      <w:r>
+        <w:t xml:space="preserve"> </w:t>
+      </w:r>
+      <w:r>
+        <w:t>bus</w:t>
+      </w:r>
+      <w:r>
+        <w:t xml:space="preserve">.  </w:t>
+      </w:r>
+      <w:r>
+        <w:t xml:space="preserve">CAN </w:t>
+      </w:r>
+      <w:r>
+        <w:t xml:space="preserve">is a serial bus protocol </w:t>
+      </w:r>
+      <w:r>
+        <w:t xml:space="preserve">used </w:t>
+      </w:r>
+      <w:r>
+        <w:t xml:space="preserve">to connect individual systems and sensors </w:t>
+      </w:r>
+      <w:r>
+        <w:t>over</w:t>
+      </w:r>
+      <w:r>
+        <w:t xml:space="preserve"> a single</w:t>
+      </w:r>
+      <w:r>
+        <w:t>- or dual-wire networked data bus.  B</w:t>
+      </w:r>
+      <w:r>
+        <w:t xml:space="preserve">e sure that the CAN bus software is appropriately built and that the CANBUS_HOME environment variable is set to the directory containing the </w:t>
+      </w:r>
+      <w:r>
+        <w:t>necessary</w:t>
+      </w:r>
+      <w:r>
+        <w:t xml:space="preserve"> header and library files.</w:t>
       </w:r>
     </w:p>
     <w:p/>
     <w:p>
       <w:r>
-        <w:t xml:space="preserve">dcapp </w:t>
-      </w:r>
-      <w:r>
-        <w:t>can be configured to</w:t>
-      </w:r>
-      <w:r>
-        <w:t xml:space="preserve"> monitor </w:t>
-      </w:r>
-      <w:r>
-        <w:t>hardware inputs (</w:t>
-      </w:r>
-      <w:r>
-        <w:t>dial</w:t>
-      </w:r>
-      <w:r>
-        <w:t xml:space="preserve">s, </w:t>
-      </w:r>
-      <w:r>
-        <w:t>switch</w:t>
-      </w:r>
-      <w:r>
-        <w:t>es, etc.)</w:t>
-      </w:r>
-      <w:r>
-        <w:t xml:space="preserve"> via a c</w:t>
-      </w:r>
-      <w:r>
-        <w:t xml:space="preserve">ontroller area network </w:t>
-      </w:r>
-      <w:r>
-        <w:t>(</w:t>
-      </w:r>
-      <w:r>
-        <w:t>CAN</w:t>
-      </w:r>
-      <w:r>
-        <w:t>)</w:t>
-      </w:r>
-      <w:r>
-        <w:t xml:space="preserve"> </w:t>
-      </w:r>
-      <w:r>
-        <w:t>bus</w:t>
-      </w:r>
-      <w:r>
-        <w:t xml:space="preserve">.  </w:t>
-      </w:r>
-      <w:r>
-        <w:t xml:space="preserve">CAN </w:t>
-      </w:r>
-      <w:r>
-        <w:t xml:space="preserve">is a serial bus protocol </w:t>
-      </w:r>
-      <w:r>
-        <w:t xml:space="preserve">used </w:t>
-      </w:r>
-      <w:r>
-        <w:t xml:space="preserve">to connect individual systems and sensors </w:t>
-      </w:r>
-      <w:r>
-        <w:t>over</w:t>
-      </w:r>
-      <w:r>
-        <w:t xml:space="preserve"> a single</w:t>
-      </w:r>
-      <w:r>
-        <w:t>- or dual-wire networked data bus.  B</w:t>
-      </w:r>
-      <w:r>
-        <w:t xml:space="preserve">e sure that the CAN bus software is appropriately built and that the CANBUS_HOME environment variable is set to the directory containing the </w:t>
-      </w:r>
-      <w:r>
-        <w:t>necessary</w:t>
-      </w:r>
-      <w:r>
-        <w:t xml:space="preserve"> header and library files.</w:t>
-      </w:r>
-    </w:p>
-    <w:p/>
-    <w:p>
-      <w:r>
         <w:t xml:space="preserve">By default, dcapp utilizes a built-in library for managing windows and mouse/keyboard events.  However, GLUT (see </w:t>
       </w:r>
-      <w:hyperlink r:id="rId17" w:history="1">
+      <w:hyperlink r:id="rId18" w:history="1">
         <w:r>
           <w:rPr>
             <w:rStyle w:val="Hyperlink"/>
@@ -2352,7 +2382,7 @@
       <w:r>
         <w:t xml:space="preserve">By default, dcapp utilizes a built-in library for rendering fonts.  However, FTGL (see </w:t>
       </w:r>
-      <w:hyperlink r:id="rId18" w:history="1">
+      <w:hyperlink r:id="rId19" w:history="1">
         <w:r>
           <w:rPr>
             <w:rStyle w:val="Hyperlink"/>
@@ -2712,7 +2742,7 @@
       <w:r>
         <w:t xml:space="preserve">used to customize the features and capabilities of dcapp.  See </w:t>
       </w:r>
-      <w:hyperlink r:id="rId19" w:history="1">
+      <w:hyperlink r:id="rId20" w:history="1">
         <w:r>
           <w:rPr>
             <w:rStyle w:val="Hyperlink"/>
@@ -10644,7 +10674,7 @@
       <w:bookmarkEnd w:id="26"/>
     </w:p>
     <w:sectPr>
-      <w:footerReference w:type="default" r:id="rId20"/>
+      <w:footerReference w:type="default" r:id="rId21"/>
       <w:pgSz w:w="12240" w:h="15840"/>
       <w:pgMar w:top="1440" w:right="1800" w:bottom="1440" w:left="1800" w:header="720" w:footer="720" w:gutter="0"/>
       <w:pgNumType w:start="1"/>
@@ -10762,6 +10792,7 @@
           <w:dataBinding w:prefixMappings="xmlns:ns0='http://schemas.openxmlformats.org/package/2006/metadata/core-properties' xmlns:ns1='http://purl.org/dc/elements/1.1/'" w:xpath="/ns0:coreProperties[1]/ns1:title[1]" w:storeItemID="{6C3C8BC8-F283-45AE-878A-BAB7291924A1}"/>
           <w:text/>
         </w:sdtPr>
+        <w:sdtEndPr/>
         <w:sdtContent>
           <w:tc>
             <w:tcPr>
@@ -10831,6 +10862,7 @@
           <w:dataBinding w:prefixMappings="xmlns:ns0='http://schemas.openxmlformats.org/package/2006/metadata/core-properties' xmlns:ns1='http://purl.org/dc/elements/1.1/'" w:xpath="/ns0:coreProperties[1]/ns1:title[1]" w:storeItemID="{6C3C8BC8-F283-45AE-878A-BAB7291924A1}"/>
           <w:text/>
         </w:sdtPr>
+        <w:sdtEndPr/>
         <w:sdtContent>
           <w:tc>
             <w:tcPr>
@@ -10946,6 +10978,7 @@
           <w:dataBinding w:prefixMappings="xmlns:ns0='http://schemas.openxmlformats.org/package/2006/metadata/core-properties' xmlns:ns1='http://purl.org/dc/elements/1.1/'" w:xpath="/ns0:coreProperties[1]/ns1:title[1]" w:storeItemID="{6C3C8BC8-F283-45AE-878A-BAB7291924A1}"/>
           <w:text/>
         </w:sdtPr>
+        <w:sdtEndPr/>
         <w:sdtContent>
           <w:tc>
             <w:tcPr>
@@ -11061,6 +11094,7 @@
           <w:dataBinding w:prefixMappings="xmlns:ns0='http://schemas.openxmlformats.org/package/2006/metadata/core-properties' xmlns:ns1='http://purl.org/dc/elements/1.1/'" w:xpath="/ns0:coreProperties[1]/ns1:title[1]" w:storeItemID="{6C3C8BC8-F283-45AE-878A-BAB7291924A1}"/>
           <w:text/>
         </w:sdtPr>
+        <w:sdtEndPr/>
         <w:sdtContent>
           <w:tc>
             <w:tcPr>
@@ -11176,6 +11210,7 @@
           <w:dataBinding w:prefixMappings="xmlns:ns0='http://schemas.openxmlformats.org/package/2006/metadata/core-properties' xmlns:ns1='http://purl.org/dc/elements/1.1/'" w:xpath="/ns0:coreProperties[1]/ns1:title[1]" w:storeItemID="{6C3C8BC8-F283-45AE-878A-BAB7291924A1}"/>
           <w:text/>
         </w:sdtPr>
+        <w:sdtEndPr/>
         <w:sdtContent>
           <w:tc>
             <w:tcPr>
@@ -11906,7 +11941,6 @@
   <w:style w:type="character" w:default="1" w:styleId="DefaultParagraphFont">
     <w:name w:val="Default Paragraph Font"/>
     <w:uiPriority w:val="1"/>
-    <w:semiHidden/>
     <w:unhideWhenUsed/>
   </w:style>
   <w:style w:type="table" w:default="1" w:styleId="TableNormal">
@@ -12989,7 +13023,7 @@
 </file>
 
 <file path=customXml/itemProps1.xml><?xml version="1.0" encoding="utf-8"?>
-<ds:datastoreItem xmlns:ds="http://schemas.openxmlformats.org/officeDocument/2006/customXml" ds:itemID="{F3D94B94-71BE-264E-8EAD-3B72D5D17979}">
+<ds:datastoreItem xmlns:ds="http://schemas.openxmlformats.org/officeDocument/2006/customXml" ds:itemID="{AF72A8CF-C755-8946-8800-42BFA1D705AA}">
   <ds:schemaRefs>
     <ds:schemaRef ds:uri="http://schemas.openxmlformats.org/officeDocument/2006/bibliography"/>
   </ds:schemaRefs>

</xml_diff>

<commit_message>
dcapp now handles alpha values in color specifications.
git-svn-id: https://tricklab.jsc.nasa.gov/svn/repos/dcapp/trunk@51 caffc767-fac6-498e-a973-f5283f39b8c3
</commit_message>
<xml_diff>
--- a/docs/dcapp.docx
+++ b/docs/dcapp.docx
@@ -279,6 +279,8 @@
             <w:pStyle w:val="TOCHeading"/>
           </w:pPr>
         </w:p>
+        <w:bookmarkStart w:id="0" w:name="_GoBack" w:displacedByCustomXml="next"/>
+        <w:bookmarkEnd w:id="0" w:displacedByCustomXml="next"/>
       </w:sdtContent>
     </w:sdt>
     <w:sdt>
@@ -679,7 +681,7 @@
             <w:rPr>
               <w:noProof/>
             </w:rPr>
-            <w:t>2</w:t>
+            <w:t>3</w:t>
           </w:r>
           <w:r>
             <w:rPr>
@@ -866,7 +868,7 @@
             <w:rPr>
               <w:noProof/>
             </w:rPr>
-            <w:t>3</w:t>
+            <w:t>4</w:t>
           </w:r>
           <w:r>
             <w:rPr>
@@ -1178,7 +1180,7 @@
             <w:rPr>
               <w:noProof/>
             </w:rPr>
-            <w:t>8</w:t>
+            <w:t>9</w:t>
           </w:r>
           <w:r>
             <w:rPr>
@@ -1303,7 +1305,7 @@
             <w:rPr>
               <w:noProof/>
             </w:rPr>
-            <w:t>9</w:t>
+            <w:t>10</w:t>
           </w:r>
           <w:r>
             <w:rPr>
@@ -1365,7 +1367,7 @@
             <w:rPr>
               <w:noProof/>
             </w:rPr>
-            <w:t>11</w:t>
+            <w:t>12</w:t>
           </w:r>
           <w:r>
             <w:rPr>
@@ -1615,7 +1617,7 @@
             <w:rPr>
               <w:noProof/>
             </w:rPr>
-            <w:t>13</w:t>
+            <w:t>14</w:t>
           </w:r>
           <w:r>
             <w:rPr>
@@ -1678,7 +1680,7 @@
             <w:rPr>
               <w:noProof/>
             </w:rPr>
-            <w:t>13</w:t>
+            <w:t>14</w:t>
           </w:r>
           <w:r>
             <w:rPr>
@@ -1741,7 +1743,7 @@
             <w:rPr>
               <w:noProof/>
             </w:rPr>
-            <w:t>13</w:t>
+            <w:t>14</w:t>
           </w:r>
           <w:r>
             <w:rPr>
@@ -1803,7 +1805,7 @@
             <w:rPr>
               <w:noProof/>
             </w:rPr>
-            <w:t>13</w:t>
+            <w:t>14</w:t>
           </w:r>
           <w:r>
             <w:rPr>
@@ -1865,7 +1867,7 @@
             <w:rPr>
               <w:noProof/>
             </w:rPr>
-            <w:t>13</w:t>
+            <w:t>14</w:t>
           </w:r>
           <w:r>
             <w:rPr>
@@ -1927,7 +1929,7 @@
             <w:rPr>
               <w:noProof/>
             </w:rPr>
-            <w:t>13</w:t>
+            <w:t>14</w:t>
           </w:r>
           <w:r>
             <w:rPr>
@@ -1960,11 +1962,11 @@
       <w:pPr>
         <w:pStyle w:val="Heading1"/>
       </w:pPr>
-      <w:bookmarkStart w:id="0" w:name="_Toc258857487"/>
+      <w:bookmarkStart w:id="1" w:name="_Toc258857487"/>
       <w:r>
         <w:t>1.0 Introduction</w:t>
       </w:r>
-      <w:bookmarkEnd w:id="0"/>
+      <w:bookmarkEnd w:id="1"/>
     </w:p>
     <w:p/>
     <w:p>
@@ -2035,17 +2037,17 @@
       <w:pPr>
         <w:pStyle w:val="Heading1"/>
       </w:pPr>
-      <w:bookmarkStart w:id="1" w:name="_Toc258857488"/>
+      <w:bookmarkStart w:id="2" w:name="_Toc258857488"/>
       <w:r>
         <w:t>2.0 Installation</w:t>
       </w:r>
-      <w:bookmarkEnd w:id="1"/>
+      <w:bookmarkEnd w:id="2"/>
     </w:p>
     <w:p>
       <w:pPr>
         <w:pStyle w:val="Heading2"/>
       </w:pPr>
-      <w:bookmarkStart w:id="2" w:name="_Toc258857489"/>
+      <w:bookmarkStart w:id="3" w:name="_Toc258857489"/>
       <w:r>
         <w:t xml:space="preserve">2.1 </w:t>
       </w:r>
@@ -2055,7 +2057,7 @@
       <w:r>
         <w:t>Prerequisites</w:t>
       </w:r>
-      <w:bookmarkEnd w:id="2"/>
+      <w:bookmarkEnd w:id="3"/>
     </w:p>
     <w:p/>
     <w:p>
@@ -2197,11 +2199,11 @@
       <w:pPr>
         <w:pStyle w:val="Heading2"/>
       </w:pPr>
-      <w:bookmarkStart w:id="3" w:name="_Toc258857490"/>
+      <w:bookmarkStart w:id="4" w:name="_Toc258857490"/>
       <w:r>
         <w:t>2.2 Optional Prerequisites</w:t>
       </w:r>
-      <w:bookmarkEnd w:id="3"/>
+      <w:bookmarkEnd w:id="4"/>
     </w:p>
     <w:p/>
     <w:p>
@@ -2446,7 +2448,7 @@
       <w:pPr>
         <w:pStyle w:val="Heading2"/>
       </w:pPr>
-      <w:bookmarkStart w:id="4" w:name="_Toc258857491"/>
+      <w:bookmarkStart w:id="5" w:name="_Toc258857491"/>
       <w:r>
         <w:t>2.</w:t>
       </w:r>
@@ -2456,7 +2458,7 @@
       <w:r>
         <w:t xml:space="preserve"> dcapp</w:t>
       </w:r>
-      <w:bookmarkEnd w:id="4"/>
+      <w:bookmarkEnd w:id="5"/>
     </w:p>
     <w:p/>
     <w:p>
@@ -2520,8 +2522,6 @@
       <w:r>
         <w:t xml:space="preserve">add the </w:t>
       </w:r>
-      <w:bookmarkStart w:id="5" w:name="_GoBack"/>
-      <w:bookmarkEnd w:id="5"/>
       <w:r>
         <w:t>dcapp.app/Contents/</w:t>
       </w:r>
@@ -10701,11 +10701,56 @@
         </w:rPr>
         <w:t>red_level green_level blue_level</w:t>
       </w:r>
+      <w:r>
+        <w:rPr>
+          <w:rStyle w:val="InlineCode"/>
+        </w:rPr>
+        <w:t xml:space="preserve"> alpha_level</w:t>
+      </w:r>
     </w:p>
     <w:p/>
     <w:p>
       <w:r>
-        <w:t>where each level is expressed as a number between 0 (full off) and 1 (full on).  In other words, black would be specified as “0 0 0”, white would be “1 1 1”, blue would be “0 0 1”, grey might be “0.5 0.5 0.5”, etc.</w:t>
+        <w:t xml:space="preserve">where each level is expressed as a number between 0 (full off) and 1 (full on).  </w:t>
+      </w:r>
+      <w:r>
+        <w:t xml:space="preserve">Note that if </w:t>
+      </w:r>
+      <w:r>
+        <w:rPr>
+          <w:rStyle w:val="InlineCode"/>
+        </w:rPr>
+        <w:t>alpha_level</w:t>
+      </w:r>
+      <w:r>
+        <w:t xml:space="preserve"> isn’t specified, dcapp assumes a value of 1 (fully opaque).  Examples may include: </w:t>
+      </w:r>
+      <w:r>
+        <w:t xml:space="preserve"> black specified as “0 0 0”, white </w:t>
+      </w:r>
+      <w:r>
+        <w:t>specified as</w:t>
+      </w:r>
+      <w:r>
+        <w:t xml:space="preserve"> “1 1 1”, blue </w:t>
+      </w:r>
+      <w:r>
+        <w:t>specified</w:t>
+      </w:r>
+      <w:r>
+        <w:t xml:space="preserve"> </w:t>
+      </w:r>
+      <w:r>
+        <w:t>as</w:t>
+      </w:r>
+      <w:r>
+        <w:t xml:space="preserve"> “0 0 1”, grey </w:t>
+      </w:r>
+      <w:r>
+        <w:t>specified as</w:t>
+      </w:r>
+      <w:r>
+        <w:t xml:space="preserve"> “0.5 0.5 0.5”, etc.</w:t>
       </w:r>
     </w:p>
     <w:p>
@@ -11480,7 +11525,7 @@
               <w:noProof/>
               <w:color w:val="4F81BD" w:themeColor="accent1"/>
             </w:rPr>
-            <w:t>3</w:t>
+            <w:t>1</w:t>
           </w:r>
           <w:r>
             <w:rPr>
@@ -12148,6 +12193,7 @@
   <w:style w:type="character" w:default="1" w:styleId="DefaultParagraphFont">
     <w:name w:val="Default Paragraph Font"/>
     <w:uiPriority w:val="1"/>
+    <w:semiHidden/>
     <w:unhideWhenUsed/>
   </w:style>
   <w:style w:type="table" w:default="1" w:styleId="TableNormal">
@@ -13230,7 +13276,7 @@
 </file>
 
 <file path=customXml/itemProps1.xml><?xml version="1.0" encoding="utf-8"?>
-<ds:datastoreItem xmlns:ds="http://schemas.openxmlformats.org/officeDocument/2006/customXml" ds:itemID="{3DD546F6-9ABC-894B-AE2E-75DD8AE3B2BC}">
+<ds:datastoreItem xmlns:ds="http://schemas.openxmlformats.org/officeDocument/2006/customXml" ds:itemID="{577B4B87-304F-7646-970D-310B0FC029F1}">
   <ds:schemaRefs>
     <ds:schemaRef ds:uri="http://schemas.openxmlformats.org/officeDocument/2006/bibliography"/>
   </ds:schemaRefs>

</xml_diff>

<commit_message>
Added some error checking for when a user specifies a variable without a name or a type, or with an invalid type.  Also removed /usr/X11R6 from the makefile search paths on MacOS since /opt/X11 is the standard location for MacOS X11 stuff.  Also made some minor documentation updates.
git-svn-id: https://tricklab.jsc.nasa.gov/svn/repos/dcapp/trunk@102 caffc767-fac6-498e-a973-f5283f39b8c3
</commit_message>
<xml_diff>
--- a/docs/dcapp.docx
+++ b/docs/dcapp.docx
@@ -74,7 +74,6 @@
                           <w:dataBinding w:prefixMappings="xmlns:ns0='http://purl.org/dc/elements/1.1/' xmlns:ns1='http://schemas.openxmlformats.org/package/2006/metadata/core-properties' " w:xpath="/ns1:coreProperties[1]/ns0:title[1]" w:storeItemID="{6C3C8BC8-F283-45AE-878A-BAB7291924A1}"/>
                           <w:text/>
                         </w:sdtPr>
-                        <w:sdtEndPr/>
                         <w:sdtContent>
                           <w:p>
                             <w:pPr>
@@ -112,7 +111,6 @@
                           <w:id w:val="-1842922272"/>
                           <w:text/>
                         </w:sdtPr>
-                        <w:sdtEndPr/>
                         <w:sdtContent>
                           <w:p>
                             <w:pPr>
@@ -166,7 +164,6 @@
                             <w:dataBinding w:prefixMappings="xmlns:ns0='http://purl.org/dc/elements/1.1/' xmlns:ns1='http://schemas.openxmlformats.org/package/2006/metadata/core-properties' " w:xpath="/ns1:coreProperties[1]/ns0:creator[1]" w:storeItemID="{6C3C8BC8-F283-45AE-878A-BAB7291924A1}"/>
                             <w:text/>
                           </w:sdtPr>
-                          <w:sdtEndPr/>
                           <w:sdtContent>
                             <w:r>
                               <w:rPr>
@@ -279,8 +276,6 @@
             <w:pStyle w:val="TOCHeading"/>
           </w:pPr>
         </w:p>
-        <w:bookmarkStart w:id="0" w:name="_GoBack" w:displacedByCustomXml="next"/>
-        <w:bookmarkEnd w:id="0" w:displacedByCustomXml="next"/>
       </w:sdtContent>
     </w:sdt>
     <w:sdt>
@@ -299,7 +294,6 @@
           <w:docPartUnique/>
         </w:docPartObj>
       </w:sdtPr>
-      <w:sdtEndPr/>
       <w:sdtContent>
         <w:p>
           <w:pPr>
@@ -1962,11 +1956,11 @@
       <w:pPr>
         <w:pStyle w:val="Heading1"/>
       </w:pPr>
-      <w:bookmarkStart w:id="1" w:name="_Toc258857487"/>
+      <w:bookmarkStart w:id="0" w:name="_Toc258857487"/>
       <w:r>
         <w:t>1.0 Introduction</w:t>
       </w:r>
-      <w:bookmarkEnd w:id="1"/>
+      <w:bookmarkEnd w:id="0"/>
     </w:p>
     <w:p/>
     <w:p>
@@ -2037,17 +2031,17 @@
       <w:pPr>
         <w:pStyle w:val="Heading1"/>
       </w:pPr>
-      <w:bookmarkStart w:id="2" w:name="_Toc258857488"/>
+      <w:bookmarkStart w:id="1" w:name="_Toc258857488"/>
       <w:r>
         <w:t>2.0 Installation</w:t>
       </w:r>
-      <w:bookmarkEnd w:id="2"/>
+      <w:bookmarkEnd w:id="1"/>
     </w:p>
     <w:p>
       <w:pPr>
         <w:pStyle w:val="Heading2"/>
       </w:pPr>
-      <w:bookmarkStart w:id="3" w:name="_Toc258857489"/>
+      <w:bookmarkStart w:id="2" w:name="_Toc258857489"/>
       <w:r>
         <w:t xml:space="preserve">2.1 </w:t>
       </w:r>
@@ -2057,7 +2051,7 @@
       <w:r>
         <w:t>Prerequisites</w:t>
       </w:r>
-      <w:bookmarkEnd w:id="3"/>
+      <w:bookmarkEnd w:id="2"/>
     </w:p>
     <w:p/>
     <w:p>
@@ -2199,16 +2193,22 @@
       <w:pPr>
         <w:pStyle w:val="Heading2"/>
       </w:pPr>
-      <w:bookmarkStart w:id="4" w:name="_Toc258857490"/>
+      <w:bookmarkStart w:id="3" w:name="_Toc258857490"/>
       <w:r>
         <w:t>2.2 Optional Prerequisites</w:t>
       </w:r>
-      <w:bookmarkEnd w:id="4"/>
+      <w:bookmarkEnd w:id="3"/>
     </w:p>
     <w:p/>
     <w:p>
       <w:r>
-        <w:t xml:space="preserve">If dcapp is to be run in conjunction with a Trick simulation, then the TRICK_HOME environment variable must be properly set AND a stand-alone version of trick_comm must be successfully built prior to building dcapp.  trick_comm is a Trick library that provides an interface to a Trick simulation via the Trick variable server.  Note that Trick 13 does not automatically build the stand-alone version of trick_comm.  To build the stand-alone version of trick_comm, install Trick, </w:t>
+        <w:t>If dcapp is to be run in conjunction with a Trick simulation, then the TRICK_HOME environment variable must be properly set AND a stand-alone version of trick_comm must be successfully built prior to building dcapp.  trick_comm is a Trick library that provides an interface to a Trick simulation via the Trick varia</w:t>
+      </w:r>
+      <w:r>
+        <w:t xml:space="preserve">ble server.  Note that Trick </w:t>
+      </w:r>
+      <w:r>
+        <w:t xml:space="preserve">does not automatically build the stand-alone version of trick_comm.  To build the stand-alone version of trick_comm, install Trick, </w:t>
       </w:r>
       <w:r>
         <w:rPr>
@@ -2232,7 +2232,7 @@
         <w:t>”.</w:t>
       </w:r>
       <w:r>
-        <w:t xml:space="preserve">  Note that dcapp is designed to work with Trick 13, but it should work well with any Trick release numbered 10.2 or higher.</w:t>
+        <w:t xml:space="preserve">  Note that dcapp should work well with any Trick release numbered 10.2 or higher.</w:t>
       </w:r>
     </w:p>
     <w:p/>
@@ -2448,7 +2448,7 @@
       <w:pPr>
         <w:pStyle w:val="Heading2"/>
       </w:pPr>
-      <w:bookmarkStart w:id="5" w:name="_Toc258857491"/>
+      <w:bookmarkStart w:id="4" w:name="_Toc258857491"/>
       <w:r>
         <w:t>2.</w:t>
       </w:r>
@@ -2458,7 +2458,7 @@
       <w:r>
         <w:t xml:space="preserve"> dcapp</w:t>
       </w:r>
-      <w:bookmarkEnd w:id="5"/>
+      <w:bookmarkEnd w:id="4"/>
     </w:p>
     <w:p/>
     <w:p>
@@ -2545,11 +2545,11 @@
       <w:pPr>
         <w:pStyle w:val="Heading1"/>
       </w:pPr>
-      <w:bookmarkStart w:id="6" w:name="_Toc258857492"/>
+      <w:bookmarkStart w:id="5" w:name="_Toc258857492"/>
       <w:r>
         <w:t>3.0 Activation</w:t>
       </w:r>
-      <w:bookmarkEnd w:id="6"/>
+      <w:bookmarkEnd w:id="5"/>
     </w:p>
     <w:p/>
     <w:p>
@@ -2589,13 +2589,13 @@
         <w:rPr>
           <w:rStyle w:val="InlineCode"/>
         </w:rPr>
-        <w:t xml:space="preserve"> [-h hostname] [-p port] [-d display]</w:t>
+        <w:t xml:space="preserve"> </w:t>
       </w:r>
       <w:r>
         <w:rPr>
           <w:rStyle w:val="InlineCode"/>
         </w:rPr>
-        <w:t xml:space="preserve"> [const=value...]</w:t>
+        <w:t>[const=value...]</w:t>
       </w:r>
     </w:p>
     <w:p/>
@@ -2625,78 +2625,37 @@
         <w:t xml:space="preserve"> for more information on</w:t>
       </w:r>
       <w:r>
-        <w:t xml:space="preserve"> dcapp specfiles).  Note that the command-line options, outlined below, may be used to override default values and/or values specified in the specfile:</w:t>
+        <w:t xml:space="preserve"> dcapp specfiles).  Note that </w:t>
+      </w:r>
+      <w:r>
+        <w:t>the optional “</w:t>
+      </w:r>
+      <w:r>
+        <w:rPr>
+          <w:rStyle w:val="InlineCode"/>
+        </w:rPr>
+        <w:t>const=value</w:t>
+      </w:r>
+      <w:r>
+        <w:t xml:space="preserve">” constructs may be used as many times as needed </w:t>
+      </w:r>
+      <w:r>
+        <w:t xml:space="preserve">to override </w:t>
+      </w:r>
+      <w:r>
+        <w:t>the value of any constants defined within the specfile.</w:t>
       </w:r>
     </w:p>
     <w:p/>
     <w:p>
-      <w:pPr>
-        <w:ind w:left="1440" w:hanging="720"/>
-      </w:pPr>
-      <w:r>
-        <w:rPr>
-          <w:rStyle w:val="InlineCode"/>
-        </w:rPr>
-        <w:t>-h hostname</w:t>
-      </w:r>
-      <w:r>
-        <w:t>:  specify the hostname upon which the Trick sim is executing</w:t>
-      </w:r>
-    </w:p>
-    <w:p>
-      <w:pPr>
-        <w:ind w:left="1440" w:hanging="720"/>
-      </w:pPr>
-      <w:r>
-        <w:rPr>
-          <w:rStyle w:val="InlineCode"/>
-        </w:rPr>
-        <w:t>-p port</w:t>
-      </w:r>
-      <w:r>
-        <w:t>:  specify the port over which communication with the Trick variable server take</w:t>
-      </w:r>
-      <w:r>
-        <w:t>s</w:t>
-      </w:r>
-      <w:r>
-        <w:t xml:space="preserve"> place</w:t>
-      </w:r>
-    </w:p>
-    <w:p>
-      <w:pPr>
-        <w:ind w:left="1440" w:hanging="720"/>
-      </w:pPr>
-      <w:r>
-        <w:rPr>
-          <w:rStyle w:val="InlineCode"/>
-        </w:rPr>
-        <w:t>-d display</w:t>
-      </w:r>
-      <w:r>
-        <w:t>:  specify the X display upon which the dcapp should be rendered</w:t>
-      </w:r>
-    </w:p>
-    <w:p>
-      <w:pPr>
-        <w:ind w:left="1440" w:hanging="720"/>
-      </w:pPr>
-      <w:r>
-        <w:rPr>
-          <w:rFonts w:ascii="Andale Mono" w:hAnsi="Andale Mono"/>
-          <w:sz w:val="20"/>
-          <w:szCs w:val="20"/>
-        </w:rPr>
-        <w:t>const=value...</w:t>
-      </w:r>
-      <w:r>
-        <w:t>:  the value of any constants defined within the specfile can be overwritten on the command line</w:t>
-      </w:r>
-    </w:p>
-    <w:p/>
-    <w:p>
-      <w:r>
-        <w:t>For instance, if a user wants to run dcapp with a specfile called myspec.xml communicating with Trick over port 1234 and overriding the constants “WinWidth” and “WinHeight” with “480” and “640” respectively, the user would type the following command:</w:t>
+      <w:r>
+        <w:t xml:space="preserve">For instance, if a user wants to run dcapp with a specfile called myspec.xml </w:t>
+      </w:r>
+      <w:r>
+        <w:t>but</w:t>
+      </w:r>
+      <w:r>
+        <w:t xml:space="preserve"> overriding the constants “WinWidth” and “WinHeight” with “480” and “640” respectively, the user would type the following command:</w:t>
       </w:r>
     </w:p>
     <w:p/>
@@ -2714,7 +2673,23 @@
           <w:sz w:val="20"/>
           <w:szCs w:val="20"/>
         </w:rPr>
-        <w:t>dcapp myspec.xml –p 1234 WinWidth=480 WinHeight=640</w:t>
+        <w:t>dcapp my</w:t>
+      </w:r>
+      <w:r>
+        <w:rPr>
+          <w:rFonts w:ascii="Andale Mono" w:hAnsi="Andale Mono"/>
+          <w:sz w:val="20"/>
+          <w:szCs w:val="20"/>
+        </w:rPr>
+        <w:t xml:space="preserve">spec.xml </w:t>
+      </w:r>
+      <w:r>
+        <w:rPr>
+          <w:rFonts w:ascii="Andale Mono" w:hAnsi="Andale Mono"/>
+          <w:sz w:val="20"/>
+          <w:szCs w:val="20"/>
+        </w:rPr>
+        <w:t>WinWidth=480 WinHeight=640</w:t>
       </w:r>
     </w:p>
     <w:p/>
@@ -2743,11 +2718,11 @@
       <w:pPr>
         <w:pStyle w:val="Heading1"/>
       </w:pPr>
-      <w:bookmarkStart w:id="7" w:name="_Toc258857493"/>
+      <w:bookmarkStart w:id="6" w:name="_Toc258857493"/>
       <w:r>
         <w:t>4.0 Specfile</w:t>
       </w:r>
-      <w:bookmarkEnd w:id="7"/>
+      <w:bookmarkEnd w:id="6"/>
     </w:p>
     <w:p/>
     <w:p>
@@ -2806,14 +2781,14 @@
       <w:pPr>
         <w:pStyle w:val="Heading2"/>
       </w:pPr>
-      <w:bookmarkStart w:id="8" w:name="_Toc258857494"/>
+      <w:bookmarkStart w:id="7" w:name="_Toc258857494"/>
       <w:r>
         <w:t xml:space="preserve">4.1 </w:t>
       </w:r>
       <w:r>
         <w:t>Root Element</w:t>
       </w:r>
-      <w:bookmarkEnd w:id="8"/>
+      <w:bookmarkEnd w:id="7"/>
     </w:p>
     <w:p/>
     <w:tbl>
@@ -2961,11 +2936,13 @@
       <w:pPr>
         <w:pStyle w:val="Heading2"/>
       </w:pPr>
-      <w:bookmarkStart w:id="9" w:name="_Toc258857495"/>
+      <w:bookmarkStart w:id="8" w:name="_Toc258857495"/>
+      <w:bookmarkStart w:id="9" w:name="_GoBack"/>
+      <w:bookmarkEnd w:id="9"/>
       <w:r>
         <w:t>4.2 Universal Elements</w:t>
       </w:r>
-      <w:bookmarkEnd w:id="9"/>
+      <w:bookmarkEnd w:id="8"/>
     </w:p>
     <w:p/>
     <w:p>
@@ -3801,6 +3778,169 @@
             </w:r>
             <w:r>
               <w:t xml:space="preserve"> may optionally be set to bound the new numeric value.</w:t>
+            </w:r>
+          </w:p>
+        </w:tc>
+      </w:tr>
+    </w:tbl>
+    <w:p/>
+    <w:tbl>
+      <w:tblPr>
+        <w:tblStyle w:val="ColorfulGrid-Accent1"/>
+        <w:tblW w:w="5000" w:type="pct"/>
+        <w:tblLook w:val="0680" w:firstRow="0" w:lastRow="0" w:firstColumn="1" w:lastColumn="0" w:noHBand="1" w:noVBand="1"/>
+      </w:tblPr>
+      <w:tblGrid>
+        <w:gridCol w:w="1410"/>
+        <w:gridCol w:w="7446"/>
+      </w:tblGrid>
+      <w:tr>
+        <w:tc>
+          <w:tcPr>
+            <w:cnfStyle w:val="001000000000" w:firstRow="0" w:lastRow="0" w:firstColumn="1" w:lastColumn="0" w:oddVBand="0" w:evenVBand="0" w:oddHBand="0" w:evenHBand="0" w:firstRowFirstColumn="0" w:firstRowLastColumn="0" w:lastRowFirstColumn="0" w:lastRowLastColumn="0"/>
+            <w:tcW w:w="1410" w:type="dxa"/>
+          </w:tcPr>
+          <w:p>
+            <w:r>
+              <w:t>Element</w:t>
+            </w:r>
+          </w:p>
+        </w:tc>
+        <w:tc>
+          <w:tcPr>
+            <w:tcW w:w="0" w:type="auto"/>
+          </w:tcPr>
+          <w:p>
+            <w:pPr>
+              <w:cnfStyle w:val="000000000000" w:firstRow="0" w:lastRow="0" w:firstColumn="0" w:lastColumn="0" w:oddVBand="0" w:evenVBand="0" w:oddHBand="0" w:evenHBand="0" w:firstRowFirstColumn="0" w:firstRowLastColumn="0" w:lastRowFirstColumn="0" w:lastRowLastColumn="0"/>
+            </w:pPr>
+            <w:r>
+              <w:t>Animation</w:t>
+            </w:r>
+          </w:p>
+        </w:tc>
+      </w:tr>
+      <w:tr>
+        <w:tc>
+          <w:tcPr>
+            <w:cnfStyle w:val="001000000000" w:firstRow="0" w:lastRow="0" w:firstColumn="1" w:lastColumn="0" w:oddVBand="0" w:evenVBand="0" w:oddHBand="0" w:evenHBand="0" w:firstRowFirstColumn="0" w:firstRowLastColumn="0" w:lastRowFirstColumn="0" w:lastRowLastColumn="0"/>
+            <w:tcW w:w="1410" w:type="dxa"/>
+          </w:tcPr>
+          <w:p>
+            <w:r>
+              <w:t>Parent</w:t>
+            </w:r>
+          </w:p>
+        </w:tc>
+        <w:tc>
+          <w:tcPr>
+            <w:tcW w:w="0" w:type="auto"/>
+          </w:tcPr>
+          <w:p>
+            <w:pPr>
+              <w:cnfStyle w:val="000000000000" w:firstRow="0" w:lastRow="0" w:firstColumn="0" w:lastColumn="0" w:oddVBand="0" w:evenVBand="0" w:oddHBand="0" w:evenHBand="0" w:firstRowFirstColumn="0" w:firstRowLastColumn="0" w:lastRowFirstColumn="0" w:lastRowLastColumn="0"/>
+            </w:pPr>
+            <w:r>
+              <w:t>(any)</w:t>
+            </w:r>
+          </w:p>
+        </w:tc>
+      </w:tr>
+      <w:tr>
+        <w:tc>
+          <w:tcPr>
+            <w:cnfStyle w:val="001000000000" w:firstRow="0" w:lastRow="0" w:firstColumn="1" w:lastColumn="0" w:oddVBand="0" w:evenVBand="0" w:oddHBand="0" w:evenHBand="0" w:firstRowFirstColumn="0" w:firstRowLastColumn="0" w:lastRowFirstColumn="0" w:lastRowLastColumn="0"/>
+            <w:tcW w:w="1410" w:type="dxa"/>
+          </w:tcPr>
+          <w:p>
+            <w:r>
+              <w:t>Children</w:t>
+            </w:r>
+          </w:p>
+        </w:tc>
+        <w:tc>
+          <w:tcPr>
+            <w:tcW w:w="0" w:type="auto"/>
+          </w:tcPr>
+          <w:p>
+            <w:pPr>
+              <w:cnfStyle w:val="000000000000" w:firstRow="0" w:lastRow="0" w:firstColumn="0" w:lastColumn="0" w:oddVBand="0" w:evenVBand="0" w:oddHBand="0" w:evenHBand="0" w:firstRowFirstColumn="0" w:firstRowLastColumn="0" w:lastRowFirstColumn="0" w:lastRowLastColumn="0"/>
+            </w:pPr>
+            <w:r>
+              <w:t>Set, If</w:t>
+            </w:r>
+          </w:p>
+        </w:tc>
+      </w:tr>
+      <w:tr>
+        <w:tc>
+          <w:tcPr>
+            <w:cnfStyle w:val="001000000000" w:firstRow="0" w:lastRow="0" w:firstColumn="1" w:lastColumn="0" w:oddVBand="0" w:evenVBand="0" w:oddHBand="0" w:evenHBand="0" w:firstRowFirstColumn="0" w:firstRowLastColumn="0" w:lastRowFirstColumn="0" w:lastRowLastColumn="0"/>
+            <w:tcW w:w="1410" w:type="dxa"/>
+          </w:tcPr>
+          <w:p>
+            <w:r>
+              <w:t>Attributes</w:t>
+            </w:r>
+          </w:p>
+        </w:tc>
+        <w:tc>
+          <w:tcPr>
+            <w:tcW w:w="0" w:type="auto"/>
+          </w:tcPr>
+          <w:p>
+            <w:pPr>
+              <w:cnfStyle w:val="000000000000" w:firstRow="0" w:lastRow="0" w:firstColumn="0" w:lastColumn="0" w:oddVBand="0" w:evenVBand="0" w:oddHBand="0" w:evenHBand="0" w:firstRowFirstColumn="0" w:firstRowLastColumn="0" w:lastRowFirstColumn="0" w:lastRowLastColumn="0"/>
+            </w:pPr>
+            <w:r>
+              <w:t>Duration</w:t>
+            </w:r>
+          </w:p>
+        </w:tc>
+      </w:tr>
+      <w:tr>
+        <w:tc>
+          <w:tcPr>
+            <w:cnfStyle w:val="001000000000" w:firstRow="0" w:lastRow="0" w:firstColumn="1" w:lastColumn="0" w:oddVBand="0" w:evenVBand="0" w:oddHBand="0" w:evenHBand="0" w:firstRowFirstColumn="0" w:firstRowLastColumn="0" w:lastRowFirstColumn="0" w:lastRowLastColumn="0"/>
+            <w:tcW w:w="1410" w:type="dxa"/>
+          </w:tcPr>
+          <w:p>
+            <w:r>
+              <w:t>Description</w:t>
+            </w:r>
+          </w:p>
+        </w:tc>
+        <w:tc>
+          <w:tcPr>
+            <w:tcW w:w="0" w:type="auto"/>
+          </w:tcPr>
+          <w:p>
+            <w:pPr>
+              <w:cnfStyle w:val="000000000000" w:firstRow="0" w:lastRow="0" w:firstColumn="0" w:lastColumn="0" w:oddVBand="0" w:evenVBand="0" w:oddHBand="0" w:evenHBand="0" w:firstRowFirstColumn="0" w:firstRowLastColumn="0" w:lastRowFirstColumn="0" w:lastRowLastColumn="0"/>
+            </w:pPr>
+            <w:r>
+              <w:t xml:space="preserve">For each embedded “Set” element, this takes a snapshot of the current value and gradually sets it to the specified value over the course of the specified </w:t>
+            </w:r>
+            <w:r>
+              <w:rPr>
+                <w:i/>
+              </w:rPr>
+              <w:t>Duration</w:t>
+            </w:r>
+            <w:r>
+              <w:t>.  This i</w:t>
+            </w:r>
+            <w:r>
+              <w:t xml:space="preserve">s done linearly over each execution of dcapp until </w:t>
+            </w:r>
+            <w:r>
+              <w:rPr>
+                <w:i/>
+              </w:rPr>
+              <w:t>Duration</w:t>
+            </w:r>
+            <w:r>
+              <w:t xml:space="preserve"> is reached, at which point this element goes dormant until it is invoked again.</w:t>
             </w:r>
           </w:p>
         </w:tc>
@@ -11044,7 +11184,6 @@
           <w:dataBinding w:prefixMappings="xmlns:ns0='http://schemas.openxmlformats.org/package/2006/metadata/core-properties' xmlns:ns1='http://purl.org/dc/elements/1.1/'" w:xpath="/ns0:coreProperties[1]/ns1:title[1]" w:storeItemID="{6C3C8BC8-F283-45AE-878A-BAB7291924A1}"/>
           <w:text/>
         </w:sdtPr>
-        <w:sdtEndPr/>
         <w:sdtContent>
           <w:tc>
             <w:tcPr>
@@ -11114,7 +11253,6 @@
           <w:dataBinding w:prefixMappings="xmlns:ns0='http://schemas.openxmlformats.org/package/2006/metadata/core-properties' xmlns:ns1='http://purl.org/dc/elements/1.1/'" w:xpath="/ns0:coreProperties[1]/ns1:title[1]" w:storeItemID="{6C3C8BC8-F283-45AE-878A-BAB7291924A1}"/>
           <w:text/>
         </w:sdtPr>
-        <w:sdtEndPr/>
         <w:sdtContent>
           <w:tc>
             <w:tcPr>
@@ -11230,7 +11368,6 @@
           <w:dataBinding w:prefixMappings="xmlns:ns0='http://schemas.openxmlformats.org/package/2006/metadata/core-properties' xmlns:ns1='http://purl.org/dc/elements/1.1/'" w:xpath="/ns0:coreProperties[1]/ns1:title[1]" w:storeItemID="{6C3C8BC8-F283-45AE-878A-BAB7291924A1}"/>
           <w:text/>
         </w:sdtPr>
-        <w:sdtEndPr/>
         <w:sdtContent>
           <w:tc>
             <w:tcPr>
@@ -11346,7 +11483,6 @@
           <w:dataBinding w:prefixMappings="xmlns:ns0='http://schemas.openxmlformats.org/package/2006/metadata/core-properties' xmlns:ns1='http://purl.org/dc/elements/1.1/'" w:xpath="/ns0:coreProperties[1]/ns1:title[1]" w:storeItemID="{6C3C8BC8-F283-45AE-878A-BAB7291924A1}"/>
           <w:text/>
         </w:sdtPr>
-        <w:sdtEndPr/>
         <w:sdtContent>
           <w:tc>
             <w:tcPr>
@@ -11462,7 +11598,6 @@
           <w:dataBinding w:prefixMappings="xmlns:ns0='http://schemas.openxmlformats.org/package/2006/metadata/core-properties' xmlns:ns1='http://purl.org/dc/elements/1.1/'" w:xpath="/ns0:coreProperties[1]/ns1:title[1]" w:storeItemID="{6C3C8BC8-F283-45AE-878A-BAB7291924A1}"/>
           <w:text/>
         </w:sdtPr>
-        <w:sdtEndPr/>
         <w:sdtContent>
           <w:tc>
             <w:tcPr>
@@ -11525,7 +11660,7 @@
               <w:noProof/>
               <w:color w:val="4F81BD" w:themeColor="accent1"/>
             </w:rPr>
-            <w:t>1</w:t>
+            <w:t>5</w:t>
           </w:r>
           <w:r>
             <w:rPr>
@@ -13276,7 +13411,7 @@
 </file>
 
 <file path=customXml/itemProps1.xml><?xml version="1.0" encoding="utf-8"?>
-<ds:datastoreItem xmlns:ds="http://schemas.openxmlformats.org/officeDocument/2006/customXml" ds:itemID="{577B4B87-304F-7646-970D-310B0FC029F1}">
+<ds:datastoreItem xmlns:ds="http://schemas.openxmlformats.org/officeDocument/2006/customXml" ds:itemID="{B302AFBC-5498-594E-A0F6-4A70B03B9349}">
   <ds:schemaRefs>
     <ds:schemaRef ds:uri="http://schemas.openxmlformats.org/officeDocument/2006/bibliography"/>
   </ds:schemaRefs>

</xml_diff>

<commit_message>
Added MJPEG to the list of dcapp PixelStream options.
</commit_message>
<xml_diff>
--- a/docs/dcapp.docx
+++ b/docs/dcapp.docx
@@ -26,6 +26,8 @@
         </w:rPr>
       </w:sdtEndPr>
       <w:sdtContent>
+        <w:bookmarkStart w:id="0" w:name="_GoBack" w:displacedByCustomXml="prev"/>
+        <w:bookmarkEnd w:id="0" w:displacedByCustomXml="prev"/>
         <w:p>
           <w:pPr>
             <w:sectPr>
@@ -339,7 +341,7 @@
           <w:r>
             <w:fldChar w:fldCharType="separate"/>
           </w:r>
-          <w:hyperlink w:anchor="_Toc481505182" w:history="1">
+          <w:hyperlink w:anchor="_Toc481755667" w:history="1">
             <w:r>
               <w:rPr>
                 <w:rStyle w:val="Hyperlink"/>
@@ -366,7 +368,7 @@
                 <w:noProof/>
                 <w:webHidden/>
               </w:rPr>
-              <w:instrText xml:space="preserve"> PAGEREF _Toc481505182 \h </w:instrText>
+              <w:instrText xml:space="preserve"> PAGEREF _Toc481755667 \h </w:instrText>
             </w:r>
             <w:r>
               <w:rPr>
@@ -409,7 +411,7 @@
               <w:noProof/>
             </w:rPr>
           </w:pPr>
-          <w:hyperlink w:anchor="_Toc481505183" w:history="1">
+          <w:hyperlink w:anchor="_Toc481755668" w:history="1">
             <w:r>
               <w:rPr>
                 <w:rStyle w:val="Hyperlink"/>
@@ -436,7 +438,7 @@
                 <w:noProof/>
                 <w:webHidden/>
               </w:rPr>
-              <w:instrText xml:space="preserve"> PAGEREF _Toc481505183 \h </w:instrText>
+              <w:instrText xml:space="preserve"> PAGEREF _Toc481755668 \h </w:instrText>
             </w:r>
             <w:r>
               <w:rPr>
@@ -481,7 +483,7 @@
               <w:szCs w:val="24"/>
             </w:rPr>
           </w:pPr>
-          <w:hyperlink w:anchor="_Toc481505184" w:history="1">
+          <w:hyperlink w:anchor="_Toc481755669" w:history="1">
             <w:r>
               <w:rPr>
                 <w:rStyle w:val="Hyperlink"/>
@@ -508,7 +510,7 @@
                 <w:noProof/>
                 <w:webHidden/>
               </w:rPr>
-              <w:instrText xml:space="preserve"> PAGEREF _Toc481505184 \h </w:instrText>
+              <w:instrText xml:space="preserve"> PAGEREF _Toc481755669 \h </w:instrText>
             </w:r>
             <w:r>
               <w:rPr>
@@ -553,7 +555,7 @@
               <w:szCs w:val="24"/>
             </w:rPr>
           </w:pPr>
-          <w:hyperlink w:anchor="_Toc481505185" w:history="1">
+          <w:hyperlink w:anchor="_Toc481755670" w:history="1">
             <w:r>
               <w:rPr>
                 <w:rStyle w:val="Hyperlink"/>
@@ -580,7 +582,7 @@
                 <w:noProof/>
                 <w:webHidden/>
               </w:rPr>
-              <w:instrText xml:space="preserve"> PAGEREF _Toc481505185 \h </w:instrText>
+              <w:instrText xml:space="preserve"> PAGEREF _Toc481755670 \h </w:instrText>
             </w:r>
             <w:r>
               <w:rPr>
@@ -625,7 +627,7 @@
               <w:szCs w:val="24"/>
             </w:rPr>
           </w:pPr>
-          <w:hyperlink w:anchor="_Toc481505186" w:history="1">
+          <w:hyperlink w:anchor="_Toc481755671" w:history="1">
             <w:r>
               <w:rPr>
                 <w:rStyle w:val="Hyperlink"/>
@@ -652,7 +654,7 @@
                 <w:noProof/>
                 <w:webHidden/>
               </w:rPr>
-              <w:instrText xml:space="preserve"> PAGEREF _Toc481505186 \h </w:instrText>
+              <w:instrText xml:space="preserve"> PAGEREF _Toc481755671 \h </w:instrText>
             </w:r>
             <w:r>
               <w:rPr>
@@ -695,7 +697,7 @@
               <w:noProof/>
             </w:rPr>
           </w:pPr>
-          <w:hyperlink w:anchor="_Toc481505187" w:history="1">
+          <w:hyperlink w:anchor="_Toc481755672" w:history="1">
             <w:r>
               <w:rPr>
                 <w:rStyle w:val="Hyperlink"/>
@@ -722,7 +724,7 @@
                 <w:noProof/>
                 <w:webHidden/>
               </w:rPr>
-              <w:instrText xml:space="preserve"> PAGEREF _Toc481505187 \h </w:instrText>
+              <w:instrText xml:space="preserve"> PAGEREF _Toc481755672 \h </w:instrText>
             </w:r>
             <w:r>
               <w:rPr>
@@ -765,7 +767,7 @@
               <w:noProof/>
             </w:rPr>
           </w:pPr>
-          <w:hyperlink w:anchor="_Toc481505188" w:history="1">
+          <w:hyperlink w:anchor="_Toc481755673" w:history="1">
             <w:r>
               <w:rPr>
                 <w:rStyle w:val="Hyperlink"/>
@@ -792,7 +794,7 @@
                 <w:noProof/>
                 <w:webHidden/>
               </w:rPr>
-              <w:instrText xml:space="preserve"> PAGEREF _Toc481505188 \h </w:instrText>
+              <w:instrText xml:space="preserve"> PAGEREF _Toc481755673 \h </w:instrText>
             </w:r>
             <w:r>
               <w:rPr>
@@ -837,7 +839,7 @@
               <w:szCs w:val="24"/>
             </w:rPr>
           </w:pPr>
-          <w:hyperlink w:anchor="_Toc481505189" w:history="1">
+          <w:hyperlink w:anchor="_Toc481755674" w:history="1">
             <w:r>
               <w:rPr>
                 <w:rStyle w:val="Hyperlink"/>
@@ -864,7 +866,7 @@
                 <w:noProof/>
                 <w:webHidden/>
               </w:rPr>
-              <w:instrText xml:space="preserve"> PAGEREF _Toc481505189 \h </w:instrText>
+              <w:instrText xml:space="preserve"> PAGEREF _Toc481755674 \h </w:instrText>
             </w:r>
             <w:r>
               <w:rPr>
@@ -909,7 +911,7 @@
               <w:szCs w:val="24"/>
             </w:rPr>
           </w:pPr>
-          <w:hyperlink w:anchor="_Toc481505190" w:history="1">
+          <w:hyperlink w:anchor="_Toc481755675" w:history="1">
             <w:r>
               <w:rPr>
                 <w:rStyle w:val="Hyperlink"/>
@@ -936,7 +938,7 @@
                 <w:noProof/>
                 <w:webHidden/>
               </w:rPr>
-              <w:instrText xml:space="preserve"> PAGEREF _Toc481505190 \h </w:instrText>
+              <w:instrText xml:space="preserve"> PAGEREF _Toc481755675 \h </w:instrText>
             </w:r>
             <w:r>
               <w:rPr>
@@ -981,7 +983,7 @@
               <w:szCs w:val="24"/>
             </w:rPr>
           </w:pPr>
-          <w:hyperlink w:anchor="_Toc481505191" w:history="1">
+          <w:hyperlink w:anchor="_Toc481755676" w:history="1">
             <w:r>
               <w:rPr>
                 <w:rStyle w:val="Hyperlink"/>
@@ -1008,7 +1010,7 @@
                 <w:noProof/>
                 <w:webHidden/>
               </w:rPr>
-              <w:instrText xml:space="preserve"> PAGEREF _Toc481505191 \h </w:instrText>
+              <w:instrText xml:space="preserve"> PAGEREF _Toc481755676 \h </w:instrText>
             </w:r>
             <w:r>
               <w:rPr>
@@ -1052,7 +1054,7 @@
               <w:szCs w:val="24"/>
             </w:rPr>
           </w:pPr>
-          <w:hyperlink w:anchor="_Toc481505192" w:history="1">
+          <w:hyperlink w:anchor="_Toc481755677" w:history="1">
             <w:r>
               <w:rPr>
                 <w:rStyle w:val="Hyperlink"/>
@@ -1079,7 +1081,7 @@
                 <w:noProof/>
                 <w:webHidden/>
               </w:rPr>
-              <w:instrText xml:space="preserve"> PAGEREF _Toc481505192 \h </w:instrText>
+              <w:instrText xml:space="preserve"> PAGEREF _Toc481755677 \h </w:instrText>
             </w:r>
             <w:r>
               <w:rPr>
@@ -1123,7 +1125,7 @@
               <w:szCs w:val="24"/>
             </w:rPr>
           </w:pPr>
-          <w:hyperlink w:anchor="_Toc481505193" w:history="1">
+          <w:hyperlink w:anchor="_Toc481755678" w:history="1">
             <w:r>
               <w:rPr>
                 <w:rStyle w:val="Hyperlink"/>
@@ -1150,7 +1152,7 @@
                 <w:noProof/>
                 <w:webHidden/>
               </w:rPr>
-              <w:instrText xml:space="preserve"> PAGEREF _Toc481505193 \h </w:instrText>
+              <w:instrText xml:space="preserve"> PAGEREF _Toc481755678 \h </w:instrText>
             </w:r>
             <w:r>
               <w:rPr>
@@ -1194,7 +1196,7 @@
               <w:szCs w:val="24"/>
             </w:rPr>
           </w:pPr>
-          <w:hyperlink w:anchor="_Toc481505194" w:history="1">
+          <w:hyperlink w:anchor="_Toc481755679" w:history="1">
             <w:r>
               <w:rPr>
                 <w:rStyle w:val="Hyperlink"/>
@@ -1221,7 +1223,7 @@
                 <w:noProof/>
                 <w:webHidden/>
               </w:rPr>
-              <w:instrText xml:space="preserve"> PAGEREF _Toc481505194 \h </w:instrText>
+              <w:instrText xml:space="preserve"> PAGEREF _Toc481755679 \h </w:instrText>
             </w:r>
             <w:r>
               <w:rPr>
@@ -1266,7 +1268,7 @@
               <w:szCs w:val="24"/>
             </w:rPr>
           </w:pPr>
-          <w:hyperlink w:anchor="_Toc481505195" w:history="1">
+          <w:hyperlink w:anchor="_Toc481755680" w:history="1">
             <w:r>
               <w:rPr>
                 <w:rStyle w:val="Hyperlink"/>
@@ -1293,7 +1295,7 @@
                 <w:noProof/>
                 <w:webHidden/>
               </w:rPr>
-              <w:instrText xml:space="preserve"> PAGEREF _Toc481505195 \h </w:instrText>
+              <w:instrText xml:space="preserve"> PAGEREF _Toc481755680 \h </w:instrText>
             </w:r>
             <w:r>
               <w:rPr>
@@ -1338,7 +1340,7 @@
               <w:szCs w:val="24"/>
             </w:rPr>
           </w:pPr>
-          <w:hyperlink w:anchor="_Toc481505196" w:history="1">
+          <w:hyperlink w:anchor="_Toc481755681" w:history="1">
             <w:r>
               <w:rPr>
                 <w:rStyle w:val="Hyperlink"/>
@@ -1365,7 +1367,7 @@
                 <w:noProof/>
                 <w:webHidden/>
               </w:rPr>
-              <w:instrText xml:space="preserve"> PAGEREF _Toc481505196 \h </w:instrText>
+              <w:instrText xml:space="preserve"> PAGEREF _Toc481755681 \h </w:instrText>
             </w:r>
             <w:r>
               <w:rPr>
@@ -1409,7 +1411,7 @@
               <w:szCs w:val="24"/>
             </w:rPr>
           </w:pPr>
-          <w:hyperlink w:anchor="_Toc481505197" w:history="1">
+          <w:hyperlink w:anchor="_Toc481755682" w:history="1">
             <w:r>
               <w:rPr>
                 <w:rStyle w:val="Hyperlink"/>
@@ -1436,7 +1438,7 @@
                 <w:noProof/>
                 <w:webHidden/>
               </w:rPr>
-              <w:instrText xml:space="preserve"> PAGEREF _Toc481505197 \h </w:instrText>
+              <w:instrText xml:space="preserve"> PAGEREF _Toc481755682 \h </w:instrText>
             </w:r>
             <w:r>
               <w:rPr>
@@ -1480,7 +1482,7 @@
               <w:szCs w:val="24"/>
             </w:rPr>
           </w:pPr>
-          <w:hyperlink w:anchor="_Toc481505198" w:history="1">
+          <w:hyperlink w:anchor="_Toc481755683" w:history="1">
             <w:r>
               <w:rPr>
                 <w:rStyle w:val="Hyperlink"/>
@@ -1507,7 +1509,7 @@
                 <w:noProof/>
                 <w:webHidden/>
               </w:rPr>
-              <w:instrText xml:space="preserve"> PAGEREF _Toc481505198 \h </w:instrText>
+              <w:instrText xml:space="preserve"> PAGEREF _Toc481755683 \h </w:instrText>
             </w:r>
             <w:r>
               <w:rPr>
@@ -1550,7 +1552,7 @@
               <w:noProof/>
             </w:rPr>
           </w:pPr>
-          <w:hyperlink w:anchor="_Toc481505199" w:history="1">
+          <w:hyperlink w:anchor="_Toc481755684" w:history="1">
             <w:r>
               <w:rPr>
                 <w:rStyle w:val="Hyperlink"/>
@@ -1577,7 +1579,7 @@
                 <w:noProof/>
                 <w:webHidden/>
               </w:rPr>
-              <w:instrText xml:space="preserve"> PAGEREF _Toc481505199 \h </w:instrText>
+              <w:instrText xml:space="preserve"> PAGEREF _Toc481755684 \h </w:instrText>
             </w:r>
             <w:r>
               <w:rPr>
@@ -1622,7 +1624,7 @@
               <w:szCs w:val="24"/>
             </w:rPr>
           </w:pPr>
-          <w:hyperlink w:anchor="_Toc481505200" w:history="1">
+          <w:hyperlink w:anchor="_Toc481755685" w:history="1">
             <w:r>
               <w:rPr>
                 <w:rStyle w:val="Hyperlink"/>
@@ -1649,7 +1651,7 @@
                 <w:noProof/>
                 <w:webHidden/>
               </w:rPr>
-              <w:instrText xml:space="preserve"> PAGEREF _Toc481505200 \h </w:instrText>
+              <w:instrText xml:space="preserve"> PAGEREF _Toc481755685 \h </w:instrText>
             </w:r>
             <w:r>
               <w:rPr>
@@ -1694,7 +1696,7 @@
               <w:szCs w:val="24"/>
             </w:rPr>
           </w:pPr>
-          <w:hyperlink w:anchor="_Toc481505201" w:history="1">
+          <w:hyperlink w:anchor="_Toc481755686" w:history="1">
             <w:r>
               <w:rPr>
                 <w:rStyle w:val="Hyperlink"/>
@@ -1721,7 +1723,7 @@
                 <w:noProof/>
                 <w:webHidden/>
               </w:rPr>
-              <w:instrText xml:space="preserve"> PAGEREF _Toc481505201 \h </w:instrText>
+              <w:instrText xml:space="preserve"> PAGEREF _Toc481755686 \h </w:instrText>
             </w:r>
             <w:r>
               <w:rPr>
@@ -1766,7 +1768,7 @@
               <w:szCs w:val="24"/>
             </w:rPr>
           </w:pPr>
-          <w:hyperlink w:anchor="_Toc481505202" w:history="1">
+          <w:hyperlink w:anchor="_Toc481755687" w:history="1">
             <w:r>
               <w:rPr>
                 <w:rStyle w:val="Hyperlink"/>
@@ -1793,7 +1795,7 @@
                 <w:noProof/>
                 <w:webHidden/>
               </w:rPr>
-              <w:instrText xml:space="preserve"> PAGEREF _Toc481505202 \h </w:instrText>
+              <w:instrText xml:space="preserve"> PAGEREF _Toc481755687 \h </w:instrText>
             </w:r>
             <w:r>
               <w:rPr>
@@ -1838,7 +1840,7 @@
               <w:szCs w:val="24"/>
             </w:rPr>
           </w:pPr>
-          <w:hyperlink w:anchor="_Toc481505203" w:history="1">
+          <w:hyperlink w:anchor="_Toc481755688" w:history="1">
             <w:r>
               <w:rPr>
                 <w:rStyle w:val="Hyperlink"/>
@@ -1865,7 +1867,7 @@
                 <w:noProof/>
                 <w:webHidden/>
               </w:rPr>
-              <w:instrText xml:space="preserve"> PAGEREF _Toc481505203 \h </w:instrText>
+              <w:instrText xml:space="preserve"> PAGEREF _Toc481755688 \h </w:instrText>
             </w:r>
             <w:r>
               <w:rPr>
@@ -1910,7 +1912,7 @@
               <w:szCs w:val="24"/>
             </w:rPr>
           </w:pPr>
-          <w:hyperlink w:anchor="_Toc481505204" w:history="1">
+          <w:hyperlink w:anchor="_Toc481755689" w:history="1">
             <w:r>
               <w:rPr>
                 <w:rStyle w:val="Hyperlink"/>
@@ -1937,7 +1939,7 @@
                 <w:noProof/>
                 <w:webHidden/>
               </w:rPr>
-              <w:instrText xml:space="preserve"> PAGEREF _Toc481505204 \h </w:instrText>
+              <w:instrText xml:space="preserve"> PAGEREF _Toc481755689 \h </w:instrText>
             </w:r>
             <w:r>
               <w:rPr>
@@ -1981,7 +1983,7 @@
               <w:szCs w:val="24"/>
             </w:rPr>
           </w:pPr>
-          <w:hyperlink w:anchor="_Toc481505205" w:history="1">
+          <w:hyperlink w:anchor="_Toc481755690" w:history="1">
             <w:r>
               <w:rPr>
                 <w:rStyle w:val="Hyperlink"/>
@@ -2008,7 +2010,7 @@
                 <w:noProof/>
                 <w:webHidden/>
               </w:rPr>
-              <w:instrText xml:space="preserve"> PAGEREF _Toc481505205 \h </w:instrText>
+              <w:instrText xml:space="preserve"> PAGEREF _Toc481755690 \h </w:instrText>
             </w:r>
             <w:r>
               <w:rPr>
@@ -2052,7 +2054,7 @@
               <w:szCs w:val="24"/>
             </w:rPr>
           </w:pPr>
-          <w:hyperlink w:anchor="_Toc481505206" w:history="1">
+          <w:hyperlink w:anchor="_Toc481755691" w:history="1">
             <w:r>
               <w:rPr>
                 <w:rStyle w:val="Hyperlink"/>
@@ -2079,7 +2081,7 @@
                 <w:noProof/>
                 <w:webHidden/>
               </w:rPr>
-              <w:instrText xml:space="preserve"> PAGEREF _Toc481505206 \h </w:instrText>
+              <w:instrText xml:space="preserve"> PAGEREF _Toc481755691 \h </w:instrText>
             </w:r>
             <w:r>
               <w:rPr>
@@ -2123,7 +2125,7 @@
               <w:szCs w:val="24"/>
             </w:rPr>
           </w:pPr>
-          <w:hyperlink w:anchor="_Toc481505207" w:history="1">
+          <w:hyperlink w:anchor="_Toc481755692" w:history="1">
             <w:r>
               <w:rPr>
                 <w:rStyle w:val="Hyperlink"/>
@@ -2150,7 +2152,7 @@
                 <w:noProof/>
                 <w:webHidden/>
               </w:rPr>
-              <w:instrText xml:space="preserve"> PAGEREF _Toc481505207 \h </w:instrText>
+              <w:instrText xml:space="preserve"> PAGEREF _Toc481755692 \h </w:instrText>
             </w:r>
             <w:r>
               <w:rPr>
@@ -2205,12 +2207,12 @@
       <w:pPr>
         <w:pStyle w:val="Heading1"/>
       </w:pPr>
-      <w:bookmarkStart w:id="0" w:name="_Toc481505182"/>
+      <w:bookmarkStart w:id="1" w:name="_Toc481755667"/>
       <w:r>
         <w:lastRenderedPageBreak/>
         <w:t>1.0 Introduction</w:t>
       </w:r>
-      <w:bookmarkEnd w:id="0"/>
+      <w:bookmarkEnd w:id="1"/>
     </w:p>
     <w:p/>
     <w:p>
@@ -2310,17 +2312,17 @@
       <w:pPr>
         <w:pStyle w:val="Heading1"/>
       </w:pPr>
-      <w:bookmarkStart w:id="1" w:name="_Toc481505183"/>
+      <w:bookmarkStart w:id="2" w:name="_Toc481755668"/>
       <w:r>
         <w:t>2.0 Installation</w:t>
       </w:r>
-      <w:bookmarkEnd w:id="1"/>
+      <w:bookmarkEnd w:id="2"/>
     </w:p>
     <w:p>
       <w:pPr>
         <w:pStyle w:val="Heading2"/>
       </w:pPr>
-      <w:bookmarkStart w:id="2" w:name="_Toc481505184"/>
+      <w:bookmarkStart w:id="3" w:name="_Toc481755669"/>
       <w:r>
         <w:t xml:space="preserve">2.1 </w:t>
       </w:r>
@@ -2330,7 +2332,7 @@
       <w:r>
         <w:t>Prerequisites</w:t>
       </w:r>
-      <w:bookmarkEnd w:id="2"/>
+      <w:bookmarkEnd w:id="3"/>
     </w:p>
     <w:p/>
     <w:p>
@@ -2511,11 +2513,11 @@
       <w:pPr>
         <w:pStyle w:val="Heading2"/>
       </w:pPr>
-      <w:bookmarkStart w:id="3" w:name="_Toc481505185"/>
+      <w:bookmarkStart w:id="4" w:name="_Toc481755670"/>
       <w:r>
         <w:t>2.2 Optional Prerequisites</w:t>
       </w:r>
-      <w:bookmarkEnd w:id="3"/>
+      <w:bookmarkEnd w:id="4"/>
     </w:p>
     <w:p/>
     <w:p>
@@ -2576,10 +2578,7 @@
         <w:t xml:space="preserve"> will build just fine without one of these packages, but it won’t be able to process JPEG images unless one of the packages is properly installed.</w:t>
       </w:r>
     </w:p>
-    <w:p>
-      <w:bookmarkStart w:id="4" w:name="_GoBack"/>
-      <w:bookmarkEnd w:id="4"/>
-    </w:p>
+    <w:p/>
     <w:p>
       <w:r>
         <w:t xml:space="preserve">If </w:t>
@@ -2817,7 +2816,7 @@
       <w:pPr>
         <w:pStyle w:val="Heading2"/>
       </w:pPr>
-      <w:bookmarkStart w:id="5" w:name="_Toc481505186"/>
+      <w:bookmarkStart w:id="5" w:name="_Toc481755671"/>
       <w:r>
         <w:t>2.</w:t>
       </w:r>
@@ -2985,7 +2984,7 @@
       <w:pPr>
         <w:pStyle w:val="Heading1"/>
       </w:pPr>
-      <w:bookmarkStart w:id="6" w:name="_Toc481505187"/>
+      <w:bookmarkStart w:id="6" w:name="_Toc481755672"/>
       <w:r>
         <w:t>3.0 Activation</w:t>
       </w:r>
@@ -3355,7 +3354,7 @@
       <w:pPr>
         <w:pStyle w:val="Heading1"/>
       </w:pPr>
-      <w:bookmarkStart w:id="7" w:name="_Toc481505188"/>
+      <w:bookmarkStart w:id="7" w:name="_Toc481755673"/>
       <w:r>
         <w:t xml:space="preserve">4.0 </w:t>
       </w:r>
@@ -3460,7 +3459,7 @@
       <w:pPr>
         <w:pStyle w:val="Heading2"/>
       </w:pPr>
-      <w:bookmarkStart w:id="8" w:name="_Toc481505189"/>
+      <w:bookmarkStart w:id="8" w:name="_Toc481755674"/>
       <w:r>
         <w:t xml:space="preserve">4.1 </w:t>
       </w:r>
@@ -3631,7 +3630,7 @@
       <w:pPr>
         <w:pStyle w:val="Heading2"/>
       </w:pPr>
-      <w:bookmarkStart w:id="9" w:name="_Toc481505190"/>
+      <w:bookmarkStart w:id="9" w:name="_Toc481755675"/>
       <w:r>
         <w:t>4.2 Universal Elements</w:t>
       </w:r>
@@ -4730,7 +4729,7 @@
       <w:pPr>
         <w:pStyle w:val="Heading2"/>
       </w:pPr>
-      <w:bookmarkStart w:id="10" w:name="_Toc481505191"/>
+      <w:bookmarkStart w:id="10" w:name="_Toc481755676"/>
       <w:r>
         <w:lastRenderedPageBreak/>
         <w:t>4.3 Initialization Elements</w:t>
@@ -4771,7 +4770,7 @@
       <w:pPr>
         <w:pStyle w:val="Heading3"/>
       </w:pPr>
-      <w:bookmarkStart w:id="11" w:name="_Toc481505192"/>
+      <w:bookmarkStart w:id="11" w:name="_Toc481755677"/>
       <w:r>
         <w:t>4.3.1 Settings Elements</w:t>
       </w:r>
@@ -5859,7 +5858,7 @@
       <w:pPr>
         <w:pStyle w:val="Heading3"/>
       </w:pPr>
-      <w:bookmarkStart w:id="12" w:name="_Toc481505193"/>
+      <w:bookmarkStart w:id="12" w:name="_Toc481755678"/>
       <w:r>
         <w:t xml:space="preserve">4.3.2 </w:t>
       </w:r>
@@ -8175,7 +8174,7 @@
       <w:pPr>
         <w:pStyle w:val="Heading3"/>
       </w:pPr>
-      <w:bookmarkStart w:id="13" w:name="_Toc481505194"/>
+      <w:bookmarkStart w:id="13" w:name="_Toc481755679"/>
       <w:r>
         <w:t>4.3.3 Logic Element</w:t>
       </w:r>
@@ -8337,7 +8336,7 @@
       <w:pPr>
         <w:pStyle w:val="Heading2"/>
       </w:pPr>
-      <w:bookmarkStart w:id="14" w:name="_Toc481505195"/>
+      <w:bookmarkStart w:id="14" w:name="_Toc481755680"/>
       <w:r>
         <w:t>4.</w:t>
       </w:r>
@@ -9076,7 +9075,7 @@
       <w:pPr>
         <w:pStyle w:val="Heading2"/>
       </w:pPr>
-      <w:bookmarkStart w:id="15" w:name="_Toc481505196"/>
+      <w:bookmarkStart w:id="15" w:name="_Toc481755681"/>
       <w:r>
         <w:t>4.</w:t>
       </w:r>
@@ -9101,7 +9100,7 @@
       <w:pPr>
         <w:pStyle w:val="Heading3"/>
       </w:pPr>
-      <w:bookmarkStart w:id="16" w:name="_Toc481505197"/>
+      <w:bookmarkStart w:id="16" w:name="_Toc481755682"/>
       <w:r>
         <w:t>4.</w:t>
       </w:r>
@@ -11216,7 +11215,16 @@
               <w:t>Protocol</w:t>
             </w:r>
             <w:r>
-              <w:t xml:space="preserve"> is either “File” or “TCP” (“File” is best if the writer is on the same computer as </w:t>
+              <w:t xml:space="preserve"> is either “File”, “MJPEG”, or </w:t>
+            </w:r>
+            <w:r>
+              <w:t xml:space="preserve">“TCP” (“File” is </w:t>
+            </w:r>
+            <w:r>
+              <w:t xml:space="preserve">typically </w:t>
+            </w:r>
+            <w:r>
+              <w:t xml:space="preserve">best if the writer is on the same computer as </w:t>
             </w:r>
             <w:proofErr w:type="spellStart"/>
             <w:r>
@@ -11224,13 +11232,62 @@
             </w:r>
             <w:proofErr w:type="spellEnd"/>
             <w:r>
-              <w:t xml:space="preserve">, and “TCP” is best if the writer is on a remote computer).  For “File”, the user must specify a </w:t>
-            </w:r>
-            <w:proofErr w:type="spellStart"/>
+              <w:t>, and “</w:t>
+            </w:r>
+            <w:r>
+              <w:t>MJPEG</w:t>
+            </w:r>
+            <w:r>
+              <w:t xml:space="preserve">” is </w:t>
+            </w:r>
+            <w:r>
+              <w:t xml:space="preserve">typically </w:t>
+            </w:r>
+            <w:r>
+              <w:t xml:space="preserve">best if the writer is on a remote computer).  </w:t>
+            </w:r>
+            <w:r>
+              <w:t>Note that “MJPEG” only works</w:t>
+            </w:r>
+            <w:r>
+              <w:t xml:space="preserve"> </w:t>
+            </w:r>
             <w:r>
               <w:rPr>
                 <w:i/>
               </w:rPr>
+              <w:t>IF</w:t>
+            </w:r>
+            <w:r>
+              <w:t xml:space="preserve"> the user has installed </w:t>
+            </w:r>
+            <w:proofErr w:type="spellStart"/>
+            <w:r>
+              <w:t>libjpeg</w:t>
+            </w:r>
+            <w:proofErr w:type="spellEnd"/>
+            <w:r>
+              <w:t xml:space="preserve"> (or </w:t>
+            </w:r>
+            <w:proofErr w:type="spellStart"/>
+            <w:r>
+              <w:t>libjpeg</w:t>
+            </w:r>
+            <w:proofErr w:type="spellEnd"/>
+            <w:r>
+              <w:t>-turbo) on their computer</w:t>
+            </w:r>
+            <w:r>
+              <w:t xml:space="preserve">.  </w:t>
+            </w:r>
+            <w:r>
+              <w:t xml:space="preserve">For “File”, the user must specify a </w:t>
+            </w:r>
+            <w:proofErr w:type="spellStart"/>
+            <w:r>
+              <w:rPr>
+                <w:i/>
+              </w:rPr>
               <w:t>SharedMemoryKey</w:t>
             </w:r>
             <w:proofErr w:type="spellEnd"/>
@@ -11244,7 +11301,13 @@
               <w:t>File</w:t>
             </w:r>
             <w:r>
-              <w:t xml:space="preserve">, which provides disk space containing image RGB information, that matches those settings for the writer.  For “TCP”, the user must provide the name of the remote </w:t>
+              <w:t xml:space="preserve">, which provides disk space containing image RGB information, that matches those settings for the writer.  For </w:t>
+            </w:r>
+            <w:r>
+              <w:t xml:space="preserve">“MJPEG” or </w:t>
+            </w:r>
+            <w:r>
+              <w:t xml:space="preserve">“TCP”, the user must provide the name of the remote </w:t>
             </w:r>
             <w:r>
               <w:rPr>
@@ -11253,7 +11316,13 @@
               <w:t>Host</w:t>
             </w:r>
             <w:r>
-              <w:t xml:space="preserve"> and the </w:t>
+              <w:t xml:space="preserve"> </w:t>
+            </w:r>
+            <w:r>
+              <w:t xml:space="preserve">(default is “localhost”) </w:t>
+            </w:r>
+            <w:r>
+              <w:t xml:space="preserve">and the </w:t>
             </w:r>
             <w:r>
               <w:rPr>
@@ -11262,7 +11331,13 @@
               <w:t>Port</w:t>
             </w:r>
             <w:r>
-              <w:t xml:space="preserve"> number used by the </w:t>
+              <w:t xml:space="preserve"> number </w:t>
+            </w:r>
+            <w:r>
+              <w:t xml:space="preserve">(default for “MJPEG” is “8080”) </w:t>
+            </w:r>
+            <w:r>
+              <w:t xml:space="preserve">used by the </w:t>
             </w:r>
             <w:proofErr w:type="spellStart"/>
             <w:r>
@@ -11636,7 +11711,7 @@
       <w:pPr>
         <w:pStyle w:val="Heading3"/>
       </w:pPr>
-      <w:bookmarkStart w:id="17" w:name="_Toc481505198"/>
+      <w:bookmarkStart w:id="17" w:name="_Toc481755683"/>
       <w:r>
         <w:t>4.</w:t>
       </w:r>
@@ -12017,6 +12092,7 @@
           </w:tcPr>
           <w:p>
             <w:r>
+              <w:lastRenderedPageBreak/>
               <w:t>Description</w:t>
             </w:r>
           </w:p>
@@ -12078,7 +12154,6 @@
           </w:tcPr>
           <w:p>
             <w:r>
-              <w:lastRenderedPageBreak/>
               <w:t>Parent</w:t>
             </w:r>
           </w:p>
@@ -13141,6 +13216,7 @@
           </w:tcPr>
           <w:p>
             <w:r>
+              <w:lastRenderedPageBreak/>
               <w:t>Parent</w:t>
             </w:r>
           </w:p>
@@ -13214,7 +13290,6 @@
           </w:tcPr>
           <w:p>
             <w:r>
-              <w:lastRenderedPageBreak/>
               <w:t>Attributes</w:t>
             </w:r>
           </w:p>
@@ -13423,7 +13498,7 @@
       <w:pPr>
         <w:pStyle w:val="Heading1"/>
       </w:pPr>
-      <w:bookmarkStart w:id="18" w:name="_Toc481505199"/>
+      <w:bookmarkStart w:id="18" w:name="_Toc481755684"/>
       <w:r>
         <w:t xml:space="preserve">5.0 </w:t>
       </w:r>
@@ -13436,7 +13511,7 @@
       <w:pPr>
         <w:pStyle w:val="Heading2"/>
       </w:pPr>
-      <w:bookmarkStart w:id="19" w:name="_Toc481505200"/>
+      <w:bookmarkStart w:id="19" w:name="_Toc481755685"/>
       <w:r>
         <w:t>5.1 Color Format Specification</w:t>
       </w:r>
@@ -13573,7 +13648,7 @@
       <w:pPr>
         <w:pStyle w:val="Heading2"/>
       </w:pPr>
-      <w:bookmarkStart w:id="20" w:name="_Toc481505201"/>
+      <w:bookmarkStart w:id="20" w:name="_Toc481755686"/>
       <w:r>
         <w:t>5.2 Alignment Specification</w:t>
       </w:r>
@@ -13675,7 +13750,7 @@
       <w:pPr>
         <w:pStyle w:val="Heading2"/>
       </w:pPr>
-      <w:bookmarkStart w:id="21" w:name="_Toc481505202"/>
+      <w:bookmarkStart w:id="21" w:name="_Toc481755687"/>
       <w:r>
         <w:t>5.</w:t>
       </w:r>
@@ -13779,7 +13854,7 @@
       <w:pPr>
         <w:pStyle w:val="Heading2"/>
       </w:pPr>
-      <w:bookmarkStart w:id="22" w:name="_Toc481505203"/>
+      <w:bookmarkStart w:id="22" w:name="_Toc481755688"/>
       <w:r>
         <w:lastRenderedPageBreak/>
         <w:t>5.</w:t>
@@ -13802,7 +13877,7 @@
       <w:pPr>
         <w:pStyle w:val="Heading2"/>
       </w:pPr>
-      <w:bookmarkStart w:id="23" w:name="_Toc481505204"/>
+      <w:bookmarkStart w:id="23" w:name="_Toc481755689"/>
       <w:r>
         <w:t>5.</w:t>
       </w:r>
@@ -13821,7 +13896,7 @@
       <w:pPr>
         <w:pStyle w:val="Heading3"/>
       </w:pPr>
-      <w:bookmarkStart w:id="24" w:name="_Toc481505205"/>
+      <w:bookmarkStart w:id="24" w:name="_Toc481755690"/>
       <w:r>
         <w:t>5.</w:t>
       </w:r>
@@ -13837,7 +13912,7 @@
       <w:pPr>
         <w:pStyle w:val="Heading3"/>
       </w:pPr>
-      <w:bookmarkStart w:id="25" w:name="_Toc481505206"/>
+      <w:bookmarkStart w:id="25" w:name="_Toc481755691"/>
       <w:r>
         <w:t>5.</w:t>
       </w:r>
@@ -13853,7 +13928,7 @@
       <w:pPr>
         <w:pStyle w:val="Heading3"/>
       </w:pPr>
-      <w:bookmarkStart w:id="26" w:name="_Toc481505207"/>
+      <w:bookmarkStart w:id="26" w:name="_Toc481755692"/>
       <w:r>
         <w:t>5.</w:t>
       </w:r>
@@ -14515,7 +14590,7 @@
               <w:noProof/>
               <w:color w:val="4F81BD" w:themeColor="accent1"/>
             </w:rPr>
-            <w:t>2</w:t>
+            <w:t>1</w:t>
           </w:r>
           <w:r>
             <w:rPr>
@@ -16417,7 +16492,7 @@
 </file>
 
 <file path=customXml/itemProps1.xml><?xml version="1.0" encoding="utf-8"?>
-<ds:datastoreItem xmlns:ds="http://schemas.openxmlformats.org/officeDocument/2006/customXml" ds:itemID="{88F40B98-A938-604A-933E-D328E86BECF3}">
+<ds:datastoreItem xmlns:ds="http://schemas.openxmlformats.org/officeDocument/2006/customXml" ds:itemID="{95DBFDF6-205C-3548-B888-D0332FE00F37}">
   <ds:schemaRefs>
     <ds:schemaRef ds:uri="http://schemas.openxmlformats.org/officeDocument/2006/bibliography"/>
   </ds:schemaRefs>

</xml_diff>

<commit_message>
Still doing some minor clean-up. Also, added "Include" element to the documentation.
</commit_message>
<xml_diff>
--- a/docs/dcapp.docx
+++ b/docs/dcapp.docx
@@ -26,8 +26,6 @@
         </w:rPr>
       </w:sdtEndPr>
       <w:sdtContent>
-        <w:bookmarkStart w:id="0" w:name="_GoBack" w:displacedByCustomXml="prev"/>
-        <w:bookmarkEnd w:id="0" w:displacedByCustomXml="prev"/>
         <w:p>
           <w:pPr>
             <w:sectPr>
@@ -76,7 +74,6 @@
                           <w:dataBinding w:prefixMappings="xmlns:ns0='http://purl.org/dc/elements/1.1/' xmlns:ns1='http://schemas.openxmlformats.org/package/2006/metadata/core-properties' " w:xpath="/ns1:coreProperties[1]/ns0:title[1]" w:storeItemID="{6C3C8BC8-F283-45AE-878A-BAB7291924A1}"/>
                           <w:text/>
                         </w:sdtPr>
-                        <w:sdtEndPr/>
                         <w:sdtContent>
                           <w:p>
                             <w:pPr>
@@ -125,7 +122,6 @@
                           <w:id w:val="-1842922272"/>
                           <w:text/>
                         </w:sdtPr>
-                        <w:sdtEndPr/>
                         <w:sdtContent>
                           <w:p>
                             <w:pPr>
@@ -179,7 +175,6 @@
                             <w:dataBinding w:prefixMappings="xmlns:ns0='http://purl.org/dc/elements/1.1/' xmlns:ns1='http://schemas.openxmlformats.org/package/2006/metadata/core-properties' " w:xpath="/ns1:coreProperties[1]/ns0:creator[1]" w:storeItemID="{6C3C8BC8-F283-45AE-878A-BAB7291924A1}"/>
                             <w:text/>
                           </w:sdtPr>
-                          <w:sdtEndPr/>
                           <w:sdtContent>
                             <w:r>
                               <w:rPr>
@@ -310,7 +305,6 @@
           <w:docPartUnique/>
         </w:docPartObj>
       </w:sdtPr>
-      <w:sdtEndPr/>
       <w:sdtContent>
         <w:p>
           <w:pPr>
@@ -2207,12 +2201,12 @@
       <w:pPr>
         <w:pStyle w:val="Heading1"/>
       </w:pPr>
-      <w:bookmarkStart w:id="1" w:name="_Toc481755667"/>
+      <w:bookmarkStart w:id="0" w:name="_Toc481755667"/>
       <w:r>
         <w:lastRenderedPageBreak/>
         <w:t>1.0 Introduction</w:t>
       </w:r>
-      <w:bookmarkEnd w:id="1"/>
+      <w:bookmarkEnd w:id="0"/>
     </w:p>
     <w:p/>
     <w:p>
@@ -2312,17 +2306,17 @@
       <w:pPr>
         <w:pStyle w:val="Heading1"/>
       </w:pPr>
-      <w:bookmarkStart w:id="2" w:name="_Toc481755668"/>
+      <w:bookmarkStart w:id="1" w:name="_Toc481755668"/>
       <w:r>
         <w:t>2.0 Installation</w:t>
       </w:r>
-      <w:bookmarkEnd w:id="2"/>
+      <w:bookmarkEnd w:id="1"/>
     </w:p>
     <w:p>
       <w:pPr>
         <w:pStyle w:val="Heading2"/>
       </w:pPr>
-      <w:bookmarkStart w:id="3" w:name="_Toc481755669"/>
+      <w:bookmarkStart w:id="2" w:name="_Toc481755669"/>
       <w:r>
         <w:t xml:space="preserve">2.1 </w:t>
       </w:r>
@@ -2332,7 +2326,7 @@
       <w:r>
         <w:t>Prerequisites</w:t>
       </w:r>
-      <w:bookmarkEnd w:id="3"/>
+      <w:bookmarkEnd w:id="2"/>
     </w:p>
     <w:p/>
     <w:p>
@@ -2513,11 +2507,11 @@
       <w:pPr>
         <w:pStyle w:val="Heading2"/>
       </w:pPr>
-      <w:bookmarkStart w:id="4" w:name="_Toc481755670"/>
+      <w:bookmarkStart w:id="3" w:name="_Toc481755670"/>
       <w:r>
         <w:t>2.2 Optional Prerequisites</w:t>
       </w:r>
-      <w:bookmarkEnd w:id="4"/>
+      <w:bookmarkEnd w:id="3"/>
     </w:p>
     <w:p/>
     <w:p>
@@ -2816,7 +2810,7 @@
       <w:pPr>
         <w:pStyle w:val="Heading2"/>
       </w:pPr>
-      <w:bookmarkStart w:id="5" w:name="_Toc481755671"/>
+      <w:bookmarkStart w:id="4" w:name="_Toc481755671"/>
       <w:r>
         <w:t>2.</w:t>
       </w:r>
@@ -2830,7 +2824,7 @@
       <w:r>
         <w:t>dcapp</w:t>
       </w:r>
-      <w:bookmarkEnd w:id="5"/>
+      <w:bookmarkEnd w:id="4"/>
       <w:proofErr w:type="spellEnd"/>
     </w:p>
     <w:p/>
@@ -2984,11 +2978,11 @@
       <w:pPr>
         <w:pStyle w:val="Heading1"/>
       </w:pPr>
-      <w:bookmarkStart w:id="6" w:name="_Toc481755672"/>
+      <w:bookmarkStart w:id="5" w:name="_Toc481755672"/>
       <w:r>
         <w:t>3.0 Activation</w:t>
       </w:r>
-      <w:bookmarkEnd w:id="6"/>
+      <w:bookmarkEnd w:id="5"/>
     </w:p>
     <w:p/>
     <w:p>
@@ -3354,7 +3348,7 @@
       <w:pPr>
         <w:pStyle w:val="Heading1"/>
       </w:pPr>
-      <w:bookmarkStart w:id="7" w:name="_Toc481755673"/>
+      <w:bookmarkStart w:id="6" w:name="_Toc481755673"/>
       <w:r>
         <w:t xml:space="preserve">4.0 </w:t>
       </w:r>
@@ -3362,7 +3356,7 @@
       <w:r>
         <w:t>Specfile</w:t>
       </w:r>
-      <w:bookmarkEnd w:id="7"/>
+      <w:bookmarkEnd w:id="6"/>
       <w:proofErr w:type="spellEnd"/>
     </w:p>
     <w:p/>
@@ -3459,14 +3453,14 @@
       <w:pPr>
         <w:pStyle w:val="Heading2"/>
       </w:pPr>
-      <w:bookmarkStart w:id="8" w:name="_Toc481755674"/>
+      <w:bookmarkStart w:id="7" w:name="_Toc481755674"/>
       <w:r>
         <w:t xml:space="preserve">4.1 </w:t>
       </w:r>
       <w:r>
         <w:t>Root Element</w:t>
       </w:r>
-      <w:bookmarkEnd w:id="8"/>
+      <w:bookmarkEnd w:id="7"/>
     </w:p>
     <w:p/>
     <w:tbl>
@@ -3630,11 +3624,11 @@
       <w:pPr>
         <w:pStyle w:val="Heading2"/>
       </w:pPr>
-      <w:bookmarkStart w:id="9" w:name="_Toc481755675"/>
+      <w:bookmarkStart w:id="8" w:name="_Toc481755675"/>
       <w:r>
         <w:t>4.2 Universal Elements</w:t>
       </w:r>
-      <w:bookmarkEnd w:id="9"/>
+      <w:bookmarkEnd w:id="8"/>
     </w:p>
     <w:p/>
     <w:p>
@@ -3845,7 +3839,10 @@
               <w:cnfStyle w:val="000000000000" w:firstRow="0" w:lastRow="0" w:firstColumn="0" w:lastColumn="0" w:oddVBand="0" w:evenVBand="0" w:oddHBand="0" w:evenHBand="0" w:firstRowFirstColumn="0" w:firstRowLastColumn="0" w:lastRowFirstColumn="0" w:lastRowLastColumn="0"/>
             </w:pPr>
             <w:r>
-              <w:t>If</w:t>
+              <w:t>I</w:t>
+            </w:r>
+            <w:r>
+              <w:t>nclude</w:t>
             </w:r>
           </w:p>
         </w:tc>
@@ -3897,7 +3894,7 @@
               <w:cnfStyle w:val="000000000000" w:firstRow="0" w:lastRow="0" w:firstColumn="0" w:lastColumn="0" w:oddVBand="0" w:evenVBand="0" w:oddHBand="0" w:evenHBand="0" w:firstRowFirstColumn="0" w:firstRowLastColumn="0" w:lastRowFirstColumn="0" w:lastRowLastColumn="0"/>
             </w:pPr>
             <w:r>
-              <w:t>True, False, (any)</w:t>
+              <w:t>(any)</w:t>
             </w:r>
           </w:p>
         </w:tc>
@@ -3923,10 +3920,7 @@
               <w:cnfStyle w:val="000000000000" w:firstRow="0" w:lastRow="0" w:firstColumn="0" w:lastColumn="0" w:oddVBand="0" w:evenVBand="0" w:oddHBand="0" w:evenHBand="0" w:firstRowFirstColumn="0" w:firstRowLastColumn="0" w:lastRowFirstColumn="0" w:lastRowLastColumn="0"/>
             </w:pPr>
             <w:r>
-              <w:t xml:space="preserve">Operator, Value, </w:t>
-            </w:r>
-            <w:r>
-              <w:t>Value1, Value2</w:t>
+              <w:t>(none)</w:t>
             </w:r>
           </w:p>
         </w:tc>
@@ -3955,87 +3949,43 @@
               <w:t>This element</w:t>
             </w:r>
             <w:r>
-              <w:t xml:space="preserve"> applies the </w:t>
-            </w:r>
-            <w:r>
-              <w:rPr>
-                <w:i/>
-              </w:rPr>
-              <w:t>Operator</w:t>
-            </w:r>
-            <w:r>
-              <w:t xml:space="preserve"> (one of “</w:t>
-            </w:r>
-            <w:proofErr w:type="spellStart"/>
-            <w:r>
-              <w:t>eq</w:t>
-            </w:r>
-            <w:proofErr w:type="spellEnd"/>
-            <w:r>
-              <w:t>”, “ne”, “</w:t>
-            </w:r>
-            <w:proofErr w:type="spellStart"/>
-            <w:r>
-              <w:t>gt</w:t>
-            </w:r>
-            <w:proofErr w:type="spellEnd"/>
-            <w:r>
-              <w:t>”, “</w:t>
-            </w:r>
-            <w:proofErr w:type="spellStart"/>
-            <w:r>
-              <w:t>lt</w:t>
-            </w:r>
-            <w:proofErr w:type="spellEnd"/>
-            <w:r>
-              <w:t>”, “</w:t>
-            </w:r>
-            <w:proofErr w:type="spellStart"/>
-            <w:r>
-              <w:t>ge</w:t>
-            </w:r>
-            <w:proofErr w:type="spellEnd"/>
-            <w:r>
-              <w:t xml:space="preserve">”, or “le”) to </w:t>
-            </w:r>
-            <w:r>
-              <w:rPr>
-                <w:i/>
-              </w:rPr>
-              <w:t>Value1</w:t>
-            </w:r>
-            <w:r>
-              <w:t xml:space="preserve"> and </w:t>
-            </w:r>
-            <w:r>
-              <w:rPr>
-                <w:i/>
-              </w:rPr>
-              <w:t>Value2</w:t>
-            </w:r>
-            <w:r>
-              <w:t xml:space="preserve"> to evaluate a true or false condition.  If no </w:t>
-            </w:r>
-            <w:r>
-              <w:rPr>
-                <w:i/>
-              </w:rPr>
-              <w:t>Operator</w:t>
-            </w:r>
-            <w:r>
-              <w:t xml:space="preserve"> is defined, then it simply tests </w:t>
-            </w:r>
-            <w:r>
-              <w:rPr>
-                <w:i/>
-              </w:rPr>
-              <w:t>Value</w:t>
-            </w:r>
-            <w:r>
-              <w:t xml:space="preserve"> to determine true or false.  If the logic evaluates to true, </w:t>
-            </w:r>
-            <w:r>
-              <w:t>then the sub-elements within the “True” element are processed, otherwise, the sub-elements within the “False” element are processed.  If there is no “True” or “False” sub-element defined, the contents of this element are assumed to be contained within a virtual “True” element.</w:t>
+              <w:t xml:space="preserve"> </w:t>
+            </w:r>
+            <w:r>
+              <w:t xml:space="preserve">inserts the contents of a separate file into this portion of the </w:t>
+            </w:r>
+            <w:proofErr w:type="spellStart"/>
+            <w:r>
+              <w:t>specfile</w:t>
+            </w:r>
+            <w:proofErr w:type="spellEnd"/>
+            <w:r>
+              <w:t xml:space="preserve">.  </w:t>
+            </w:r>
+            <w:r>
+              <w:t xml:space="preserve">The content of this element must point to a </w:t>
+            </w:r>
+            <w:r>
+              <w:t xml:space="preserve">valid XML file containing valid </w:t>
+            </w:r>
+            <w:proofErr w:type="spellStart"/>
+            <w:r>
+              <w:t>dcapp</w:t>
+            </w:r>
+            <w:proofErr w:type="spellEnd"/>
+            <w:r>
+              <w:t xml:space="preserve"> data </w:t>
+            </w:r>
+            <w:r>
+              <w:t xml:space="preserve">via an absolute path or a path relative to the </w:t>
+            </w:r>
+            <w:proofErr w:type="spellStart"/>
+            <w:r>
+              <w:t>specfile</w:t>
+            </w:r>
+            <w:proofErr w:type="spellEnd"/>
+            <w:r>
+              <w:t>.</w:t>
             </w:r>
           </w:p>
         </w:tc>
@@ -4073,7 +4023,7 @@
               <w:cnfStyle w:val="000000000000" w:firstRow="0" w:lastRow="0" w:firstColumn="0" w:lastColumn="0" w:oddVBand="0" w:evenVBand="0" w:oddHBand="0" w:evenHBand="0" w:firstRowFirstColumn="0" w:firstRowLastColumn="0" w:lastRowFirstColumn="0" w:lastRowLastColumn="0"/>
             </w:pPr>
             <w:r>
-              <w:t>True</w:t>
+              <w:t>If</w:t>
             </w:r>
           </w:p>
         </w:tc>
@@ -4099,7 +4049,7 @@
               <w:cnfStyle w:val="000000000000" w:firstRow="0" w:lastRow="0" w:firstColumn="0" w:lastColumn="0" w:oddVBand="0" w:evenVBand="0" w:oddHBand="0" w:evenHBand="0" w:firstRowFirstColumn="0" w:firstRowLastColumn="0" w:lastRowFirstColumn="0" w:lastRowLastColumn="0"/>
             </w:pPr>
             <w:r>
-              <w:t>If</w:t>
+              <w:t>(any)</w:t>
             </w:r>
           </w:p>
         </w:tc>
@@ -4125,7 +4075,7 @@
               <w:cnfStyle w:val="000000000000" w:firstRow="0" w:lastRow="0" w:firstColumn="0" w:lastColumn="0" w:oddVBand="0" w:evenVBand="0" w:oddHBand="0" w:evenHBand="0" w:firstRowFirstColumn="0" w:firstRowLastColumn="0" w:lastRowFirstColumn="0" w:lastRowLastColumn="0"/>
             </w:pPr>
             <w:r>
-              <w:t>(any)</w:t>
+              <w:t>True, False, (any)</w:t>
             </w:r>
           </w:p>
         </w:tc>
@@ -4151,7 +4101,7 @@
               <w:cnfStyle w:val="000000000000" w:firstRow="0" w:lastRow="0" w:firstColumn="0" w:lastColumn="0" w:oddVBand="0" w:evenVBand="0" w:oddHBand="0" w:evenHBand="0" w:firstRowFirstColumn="0" w:firstRowLastColumn="0" w:lastRowFirstColumn="0" w:lastRowLastColumn="0"/>
             </w:pPr>
             <w:r>
-              <w:t>(none)</w:t>
+              <w:t>Operator, Value, Value1, Value2</w:t>
             </w:r>
           </w:p>
         </w:tc>
@@ -4177,13 +4127,84 @@
               <w:cnfStyle w:val="000000000000" w:firstRow="0" w:lastRow="0" w:firstColumn="0" w:lastColumn="0" w:oddVBand="0" w:evenVBand="0" w:oddHBand="0" w:evenHBand="0" w:firstRowFirstColumn="0" w:firstRowLastColumn="0" w:lastRowFirstColumn="0" w:lastRowLastColumn="0"/>
             </w:pPr>
             <w:r>
-              <w:t>This element simply encloses sub-elements that are to be processed if the logic of the encompassing “If” element resolve</w:t>
-            </w:r>
-            <w:r>
-              <w:t>s</w:t>
-            </w:r>
-            <w:r>
-              <w:t xml:space="preserve"> to “true”.</w:t>
+              <w:t xml:space="preserve">This element applies the </w:t>
+            </w:r>
+            <w:r>
+              <w:rPr>
+                <w:i/>
+              </w:rPr>
+              <w:t>Operator</w:t>
+            </w:r>
+            <w:r>
+              <w:t xml:space="preserve"> (one of “</w:t>
+            </w:r>
+            <w:proofErr w:type="spellStart"/>
+            <w:r>
+              <w:t>eq</w:t>
+            </w:r>
+            <w:proofErr w:type="spellEnd"/>
+            <w:r>
+              <w:t>”, “ne”, “</w:t>
+            </w:r>
+            <w:proofErr w:type="spellStart"/>
+            <w:r>
+              <w:t>gt</w:t>
+            </w:r>
+            <w:proofErr w:type="spellEnd"/>
+            <w:r>
+              <w:t>”, “</w:t>
+            </w:r>
+            <w:proofErr w:type="spellStart"/>
+            <w:r>
+              <w:t>lt</w:t>
+            </w:r>
+            <w:proofErr w:type="spellEnd"/>
+            <w:r>
+              <w:t>”, “</w:t>
+            </w:r>
+            <w:proofErr w:type="spellStart"/>
+            <w:r>
+              <w:t>ge</w:t>
+            </w:r>
+            <w:proofErr w:type="spellEnd"/>
+            <w:r>
+              <w:t xml:space="preserve">”, or “le”) to </w:t>
+            </w:r>
+            <w:r>
+              <w:rPr>
+                <w:i/>
+              </w:rPr>
+              <w:t>Value1</w:t>
+            </w:r>
+            <w:r>
+              <w:t xml:space="preserve"> and </w:t>
+            </w:r>
+            <w:r>
+              <w:rPr>
+                <w:i/>
+              </w:rPr>
+              <w:t>Value2</w:t>
+            </w:r>
+            <w:r>
+              <w:t xml:space="preserve"> to evaluate a true or false condition.  If no </w:t>
+            </w:r>
+            <w:r>
+              <w:rPr>
+                <w:i/>
+              </w:rPr>
+              <w:t>Operator</w:t>
+            </w:r>
+            <w:r>
+              <w:t xml:space="preserve"> is defined, then it simply tests </w:t>
+            </w:r>
+            <w:r>
+              <w:rPr>
+                <w:i/>
+              </w:rPr>
+              <w:t>Value</w:t>
+            </w:r>
+            <w:r>
+              <w:t xml:space="preserve"> to determine true or false.  If the logic evaluates to true, then the sub-elements within the “True” element are processed, otherwise, the sub-elements within the “False” element are processed.  If there is no “True” or “False” sub-element defined, the contents of this element are assumed to be contained within a virtual “True” element.</w:t>
             </w:r>
           </w:p>
         </w:tc>
@@ -4204,7 +4225,7 @@
         <w:tc>
           <w:tcPr>
             <w:cnfStyle w:val="001000000000" w:firstRow="0" w:lastRow="0" w:firstColumn="1" w:lastColumn="0" w:oddVBand="0" w:evenVBand="0" w:oddHBand="0" w:evenHBand="0" w:firstRowFirstColumn="0" w:firstRowLastColumn="0" w:lastRowFirstColumn="0" w:lastRowLastColumn="0"/>
-            <w:tcW w:w="1410" w:type="dxa"/>
+            <w:tcW w:w="0" w:type="dxa"/>
           </w:tcPr>
           <w:p>
             <w:r>
@@ -4221,16 +4242,16 @@
               <w:cnfStyle w:val="000000000000" w:firstRow="0" w:lastRow="0" w:firstColumn="0" w:lastColumn="0" w:oddVBand="0" w:evenVBand="0" w:oddHBand="0" w:evenHBand="0" w:firstRowFirstColumn="0" w:firstRowLastColumn="0" w:lastRowFirstColumn="0" w:lastRowLastColumn="0"/>
             </w:pPr>
             <w:r>
-              <w:t>False</w:t>
-            </w:r>
-          </w:p>
-        </w:tc>
-      </w:tr>
-      <w:tr>
-        <w:tc>
-          <w:tcPr>
-            <w:cnfStyle w:val="001000000000" w:firstRow="0" w:lastRow="0" w:firstColumn="1" w:lastColumn="0" w:oddVBand="0" w:evenVBand="0" w:oddHBand="0" w:evenHBand="0" w:firstRowFirstColumn="0" w:firstRowLastColumn="0" w:lastRowFirstColumn="0" w:lastRowLastColumn="0"/>
-            <w:tcW w:w="1410" w:type="dxa"/>
+              <w:t>True</w:t>
+            </w:r>
+          </w:p>
+        </w:tc>
+      </w:tr>
+      <w:tr>
+        <w:tc>
+          <w:tcPr>
+            <w:cnfStyle w:val="001000000000" w:firstRow="0" w:lastRow="0" w:firstColumn="1" w:lastColumn="0" w:oddVBand="0" w:evenVBand="0" w:oddHBand="0" w:evenHBand="0" w:firstRowFirstColumn="0" w:firstRowLastColumn="0" w:lastRowFirstColumn="0" w:lastRowLastColumn="0"/>
+            <w:tcW w:w="0" w:type="dxa"/>
           </w:tcPr>
           <w:p>
             <w:r>
@@ -4256,7 +4277,7 @@
         <w:tc>
           <w:tcPr>
             <w:cnfStyle w:val="001000000000" w:firstRow="0" w:lastRow="0" w:firstColumn="1" w:lastColumn="0" w:oddVBand="0" w:evenVBand="0" w:oddHBand="0" w:evenHBand="0" w:firstRowFirstColumn="0" w:firstRowLastColumn="0" w:lastRowFirstColumn="0" w:lastRowLastColumn="0"/>
-            <w:tcW w:w="1410" w:type="dxa"/>
+            <w:tcW w:w="0" w:type="dxa"/>
           </w:tcPr>
           <w:p>
             <w:r>
@@ -4282,7 +4303,7 @@
         <w:tc>
           <w:tcPr>
             <w:cnfStyle w:val="001000000000" w:firstRow="0" w:lastRow="0" w:firstColumn="1" w:lastColumn="0" w:oddVBand="0" w:evenVBand="0" w:oddHBand="0" w:evenHBand="0" w:firstRowFirstColumn="0" w:firstRowLastColumn="0" w:lastRowFirstColumn="0" w:lastRowLastColumn="0"/>
-            <w:tcW w:w="1410" w:type="dxa"/>
+            <w:tcW w:w="0" w:type="dxa"/>
           </w:tcPr>
           <w:p>
             <w:r>
@@ -4308,7 +4329,7 @@
         <w:tc>
           <w:tcPr>
             <w:cnfStyle w:val="001000000000" w:firstRow="0" w:lastRow="0" w:firstColumn="1" w:lastColumn="0" w:oddVBand="0" w:evenVBand="0" w:oddHBand="0" w:evenHBand="0" w:firstRowFirstColumn="0" w:firstRowLastColumn="0" w:lastRowFirstColumn="0" w:lastRowLastColumn="0"/>
-            <w:tcW w:w="1410" w:type="dxa"/>
+            <w:tcW w:w="0" w:type="dxa"/>
           </w:tcPr>
           <w:p>
             <w:r>
@@ -4331,7 +4352,7 @@
               <w:t>s</w:t>
             </w:r>
             <w:r>
-              <w:t xml:space="preserve"> to “false”.</w:t>
+              <w:t xml:space="preserve"> to “true”.</w:t>
             </w:r>
           </w:p>
         </w:tc>
@@ -4369,7 +4390,7 @@
               <w:cnfStyle w:val="000000000000" w:firstRow="0" w:lastRow="0" w:firstColumn="0" w:lastColumn="0" w:oddVBand="0" w:evenVBand="0" w:oddHBand="0" w:evenHBand="0" w:firstRowFirstColumn="0" w:firstRowLastColumn="0" w:lastRowFirstColumn="0" w:lastRowLastColumn="0"/>
             </w:pPr>
             <w:r>
-              <w:t>Set</w:t>
+              <w:t>False</w:t>
             </w:r>
           </w:p>
         </w:tc>
@@ -4395,6 +4416,32 @@
               <w:cnfStyle w:val="000000000000" w:firstRow="0" w:lastRow="0" w:firstColumn="0" w:lastColumn="0" w:oddVBand="0" w:evenVBand="0" w:oddHBand="0" w:evenHBand="0" w:firstRowFirstColumn="0" w:firstRowLastColumn="0" w:lastRowFirstColumn="0" w:lastRowLastColumn="0"/>
             </w:pPr>
             <w:r>
+              <w:t>If</w:t>
+            </w:r>
+          </w:p>
+        </w:tc>
+      </w:tr>
+      <w:tr>
+        <w:tc>
+          <w:tcPr>
+            <w:cnfStyle w:val="001000000000" w:firstRow="0" w:lastRow="0" w:firstColumn="1" w:lastColumn="0" w:oddVBand="0" w:evenVBand="0" w:oddHBand="0" w:evenHBand="0" w:firstRowFirstColumn="0" w:firstRowLastColumn="0" w:lastRowFirstColumn="0" w:lastRowLastColumn="0"/>
+            <w:tcW w:w="1410" w:type="dxa"/>
+          </w:tcPr>
+          <w:p>
+            <w:r>
+              <w:t>Children</w:t>
+            </w:r>
+          </w:p>
+        </w:tc>
+        <w:tc>
+          <w:tcPr>
+            <w:tcW w:w="0" w:type="auto"/>
+          </w:tcPr>
+          <w:p>
+            <w:pPr>
+              <w:cnfStyle w:val="000000000000" w:firstRow="0" w:lastRow="0" w:firstColumn="0" w:lastColumn="0" w:oddVBand="0" w:evenVBand="0" w:oddHBand="0" w:evenHBand="0" w:firstRowFirstColumn="0" w:firstRowLastColumn="0" w:lastRowFirstColumn="0" w:lastRowLastColumn="0"/>
+            </w:pPr>
+            <w:r>
               <w:t>(any)</w:t>
             </w:r>
           </w:p>
@@ -4408,7 +4455,7 @@
           </w:tcPr>
           <w:p>
             <w:r>
-              <w:t>Children</w:t>
+              <w:t>Attributes</w:t>
             </w:r>
           </w:p>
         </w:tc>
@@ -4434,45 +4481,6 @@
           </w:tcPr>
           <w:p>
             <w:r>
-              <w:t>Attributes</w:t>
-            </w:r>
-          </w:p>
-        </w:tc>
-        <w:tc>
-          <w:tcPr>
-            <w:tcW w:w="0" w:type="auto"/>
-          </w:tcPr>
-          <w:p>
-            <w:pPr>
-              <w:cnfStyle w:val="000000000000" w:firstRow="0" w:lastRow="0" w:firstColumn="0" w:lastColumn="0" w:oddVBand="0" w:evenVBand="0" w:oddHBand="0" w:evenHBand="0" w:firstRowFirstColumn="0" w:firstRowLastColumn="0" w:lastRowFirstColumn="0" w:lastRowLastColumn="0"/>
-            </w:pPr>
-            <w:r>
-              <w:t xml:space="preserve">Variable, Operator, </w:t>
-            </w:r>
-            <w:proofErr w:type="spellStart"/>
-            <w:r>
-              <w:t>MinimumValue</w:t>
-            </w:r>
-            <w:proofErr w:type="spellEnd"/>
-            <w:r>
-              <w:t xml:space="preserve">, </w:t>
-            </w:r>
-            <w:proofErr w:type="spellStart"/>
-            <w:r>
-              <w:t>MaximumValue</w:t>
-            </w:r>
-            <w:proofErr w:type="spellEnd"/>
-          </w:p>
-        </w:tc>
-      </w:tr>
-      <w:tr>
-        <w:tc>
-          <w:tcPr>
-            <w:cnfStyle w:val="001000000000" w:firstRow="0" w:lastRow="0" w:firstColumn="1" w:lastColumn="0" w:oddVBand="0" w:evenVBand="0" w:oddHBand="0" w:evenHBand="0" w:firstRowFirstColumn="0" w:firstRowLastColumn="0" w:lastRowFirstColumn="0" w:lastRowLastColumn="0"/>
-            <w:tcW w:w="1410" w:type="dxa"/>
-          </w:tcPr>
-          <w:p>
-            <w:r>
               <w:t>Description</w:t>
             </w:r>
           </w:p>
@@ -4486,65 +4494,13 @@
               <w:cnfStyle w:val="000000000000" w:firstRow="0" w:lastRow="0" w:firstColumn="0" w:lastColumn="0" w:oddVBand="0" w:evenVBand="0" w:oddHBand="0" w:evenHBand="0" w:firstRowFirstColumn="0" w:firstRowLastColumn="0" w:lastRowFirstColumn="0" w:lastRowLastColumn="0"/>
             </w:pPr>
             <w:r>
-              <w:t xml:space="preserve">This sets the value of </w:t>
-            </w:r>
-            <w:r>
-              <w:rPr>
-                <w:i/>
-              </w:rPr>
-              <w:t>Variable</w:t>
-            </w:r>
-            <w:r>
-              <w:t xml:space="preserve"> to a new value defined by the content of the element.  The </w:t>
-            </w:r>
-            <w:r>
-              <w:rPr>
-                <w:i/>
-              </w:rPr>
-              <w:t>Operator</w:t>
-            </w:r>
-            <w:r>
-              <w:t xml:space="preserve"> is “=” by default, but may also be “+=” or “-=” if this element is to be used to increment or decrement </w:t>
-            </w:r>
-            <w:r>
-              <w:rPr>
-                <w:i/>
-              </w:rPr>
-              <w:t>Variable</w:t>
-            </w:r>
-            <w:r>
-              <w:t xml:space="preserve"> (usable only if </w:t>
-            </w:r>
-            <w:r>
-              <w:rPr>
-                <w:i/>
-              </w:rPr>
-              <w:t>Variable</w:t>
-            </w:r>
-            <w:r>
-              <w:t xml:space="preserve"> is a numeric type).  </w:t>
-            </w:r>
-            <w:proofErr w:type="spellStart"/>
-            <w:r>
-              <w:rPr>
-                <w:i/>
-              </w:rPr>
-              <w:t>MinimumValue</w:t>
-            </w:r>
-            <w:proofErr w:type="spellEnd"/>
-            <w:r>
-              <w:t xml:space="preserve"> and </w:t>
-            </w:r>
-            <w:proofErr w:type="spellStart"/>
-            <w:r>
-              <w:rPr>
-                <w:i/>
-              </w:rPr>
-              <w:t>MaximumValue</w:t>
-            </w:r>
-            <w:proofErr w:type="spellEnd"/>
-            <w:r>
-              <w:t xml:space="preserve"> may optionally be set to bound the new numeric value.</w:t>
+              <w:t>This element simply encloses sub-elements that are to be processed if the logic of the encompassing “If” element resolve</w:t>
+            </w:r>
+            <w:r>
+              <w:t>s</w:t>
+            </w:r>
+            <w:r>
+              <w:t xml:space="preserve"> to “false”.</w:t>
             </w:r>
           </w:p>
         </w:tc>
@@ -4582,6 +4538,220 @@
               <w:cnfStyle w:val="000000000000" w:firstRow="0" w:lastRow="0" w:firstColumn="0" w:lastColumn="0" w:oddVBand="0" w:evenVBand="0" w:oddHBand="0" w:evenHBand="0" w:firstRowFirstColumn="0" w:firstRowLastColumn="0" w:lastRowFirstColumn="0" w:lastRowLastColumn="0"/>
             </w:pPr>
             <w:r>
+              <w:t>Set</w:t>
+            </w:r>
+          </w:p>
+        </w:tc>
+      </w:tr>
+      <w:tr>
+        <w:tc>
+          <w:tcPr>
+            <w:cnfStyle w:val="001000000000" w:firstRow="0" w:lastRow="0" w:firstColumn="1" w:lastColumn="0" w:oddVBand="0" w:evenVBand="0" w:oddHBand="0" w:evenHBand="0" w:firstRowFirstColumn="0" w:firstRowLastColumn="0" w:lastRowFirstColumn="0" w:lastRowLastColumn="0"/>
+            <w:tcW w:w="1410" w:type="dxa"/>
+          </w:tcPr>
+          <w:p>
+            <w:r>
+              <w:t>Parent</w:t>
+            </w:r>
+          </w:p>
+        </w:tc>
+        <w:tc>
+          <w:tcPr>
+            <w:tcW w:w="0" w:type="auto"/>
+          </w:tcPr>
+          <w:p>
+            <w:pPr>
+              <w:cnfStyle w:val="000000000000" w:firstRow="0" w:lastRow="0" w:firstColumn="0" w:lastColumn="0" w:oddVBand="0" w:evenVBand="0" w:oddHBand="0" w:evenHBand="0" w:firstRowFirstColumn="0" w:firstRowLastColumn="0" w:lastRowFirstColumn="0" w:lastRowLastColumn="0"/>
+            </w:pPr>
+            <w:r>
+              <w:t>(any)</w:t>
+            </w:r>
+          </w:p>
+        </w:tc>
+      </w:tr>
+      <w:tr>
+        <w:tc>
+          <w:tcPr>
+            <w:cnfStyle w:val="001000000000" w:firstRow="0" w:lastRow="0" w:firstColumn="1" w:lastColumn="0" w:oddVBand="0" w:evenVBand="0" w:oddHBand="0" w:evenHBand="0" w:firstRowFirstColumn="0" w:firstRowLastColumn="0" w:lastRowFirstColumn="0" w:lastRowLastColumn="0"/>
+            <w:tcW w:w="1410" w:type="dxa"/>
+          </w:tcPr>
+          <w:p>
+            <w:r>
+              <w:t>Children</w:t>
+            </w:r>
+          </w:p>
+        </w:tc>
+        <w:tc>
+          <w:tcPr>
+            <w:tcW w:w="0" w:type="auto"/>
+          </w:tcPr>
+          <w:p>
+            <w:pPr>
+              <w:cnfStyle w:val="000000000000" w:firstRow="0" w:lastRow="0" w:firstColumn="0" w:lastColumn="0" w:oddVBand="0" w:evenVBand="0" w:oddHBand="0" w:evenHBand="0" w:firstRowFirstColumn="0" w:firstRowLastColumn="0" w:lastRowFirstColumn="0" w:lastRowLastColumn="0"/>
+            </w:pPr>
+            <w:r>
+              <w:t>(none)</w:t>
+            </w:r>
+          </w:p>
+        </w:tc>
+      </w:tr>
+      <w:tr>
+        <w:tc>
+          <w:tcPr>
+            <w:cnfStyle w:val="001000000000" w:firstRow="0" w:lastRow="0" w:firstColumn="1" w:lastColumn="0" w:oddVBand="0" w:evenVBand="0" w:oddHBand="0" w:evenHBand="0" w:firstRowFirstColumn="0" w:firstRowLastColumn="0" w:lastRowFirstColumn="0" w:lastRowLastColumn="0"/>
+            <w:tcW w:w="1410" w:type="dxa"/>
+          </w:tcPr>
+          <w:p>
+            <w:r>
+              <w:t>Attributes</w:t>
+            </w:r>
+          </w:p>
+        </w:tc>
+        <w:tc>
+          <w:tcPr>
+            <w:tcW w:w="0" w:type="auto"/>
+          </w:tcPr>
+          <w:p>
+            <w:pPr>
+              <w:cnfStyle w:val="000000000000" w:firstRow="0" w:lastRow="0" w:firstColumn="0" w:lastColumn="0" w:oddVBand="0" w:evenVBand="0" w:oddHBand="0" w:evenHBand="0" w:firstRowFirstColumn="0" w:firstRowLastColumn="0" w:lastRowFirstColumn="0" w:lastRowLastColumn="0"/>
+            </w:pPr>
+            <w:r>
+              <w:t xml:space="preserve">Variable, Operator, </w:t>
+            </w:r>
+            <w:proofErr w:type="spellStart"/>
+            <w:r>
+              <w:t>MinimumValue</w:t>
+            </w:r>
+            <w:proofErr w:type="spellEnd"/>
+            <w:r>
+              <w:t xml:space="preserve">, </w:t>
+            </w:r>
+            <w:proofErr w:type="spellStart"/>
+            <w:r>
+              <w:t>MaximumValue</w:t>
+            </w:r>
+            <w:proofErr w:type="spellEnd"/>
+          </w:p>
+        </w:tc>
+      </w:tr>
+      <w:tr>
+        <w:tc>
+          <w:tcPr>
+            <w:cnfStyle w:val="001000000000" w:firstRow="0" w:lastRow="0" w:firstColumn="1" w:lastColumn="0" w:oddVBand="0" w:evenVBand="0" w:oddHBand="0" w:evenHBand="0" w:firstRowFirstColumn="0" w:firstRowLastColumn="0" w:lastRowFirstColumn="0" w:lastRowLastColumn="0"/>
+            <w:tcW w:w="1410" w:type="dxa"/>
+          </w:tcPr>
+          <w:p>
+            <w:r>
+              <w:t>Description</w:t>
+            </w:r>
+          </w:p>
+        </w:tc>
+        <w:tc>
+          <w:tcPr>
+            <w:tcW w:w="0" w:type="auto"/>
+          </w:tcPr>
+          <w:p>
+            <w:pPr>
+              <w:cnfStyle w:val="000000000000" w:firstRow="0" w:lastRow="0" w:firstColumn="0" w:lastColumn="0" w:oddVBand="0" w:evenVBand="0" w:oddHBand="0" w:evenHBand="0" w:firstRowFirstColumn="0" w:firstRowLastColumn="0" w:lastRowFirstColumn="0" w:lastRowLastColumn="0"/>
+            </w:pPr>
+            <w:r>
+              <w:t xml:space="preserve">This sets the value of </w:t>
+            </w:r>
+            <w:r>
+              <w:rPr>
+                <w:i/>
+              </w:rPr>
+              <w:t>Variable</w:t>
+            </w:r>
+            <w:r>
+              <w:t xml:space="preserve"> to a new value defined by the content of the element.  The </w:t>
+            </w:r>
+            <w:r>
+              <w:rPr>
+                <w:i/>
+              </w:rPr>
+              <w:t>Operator</w:t>
+            </w:r>
+            <w:r>
+              <w:t xml:space="preserve"> is “=” by default, but may also be “+=” or “-=” if this element is to be used to increment or decrement </w:t>
+            </w:r>
+            <w:r>
+              <w:rPr>
+                <w:i/>
+              </w:rPr>
+              <w:t>Variable</w:t>
+            </w:r>
+            <w:r>
+              <w:t xml:space="preserve"> (usable only if </w:t>
+            </w:r>
+            <w:r>
+              <w:rPr>
+                <w:i/>
+              </w:rPr>
+              <w:t>Variable</w:t>
+            </w:r>
+            <w:r>
+              <w:t xml:space="preserve"> is a numeric type).  </w:t>
+            </w:r>
+            <w:proofErr w:type="spellStart"/>
+            <w:r>
+              <w:rPr>
+                <w:i/>
+              </w:rPr>
+              <w:t>MinimumValue</w:t>
+            </w:r>
+            <w:proofErr w:type="spellEnd"/>
+            <w:r>
+              <w:t xml:space="preserve"> and </w:t>
+            </w:r>
+            <w:proofErr w:type="spellStart"/>
+            <w:r>
+              <w:rPr>
+                <w:i/>
+              </w:rPr>
+              <w:lastRenderedPageBreak/>
+              <w:t>MaximumValue</w:t>
+            </w:r>
+            <w:proofErr w:type="spellEnd"/>
+            <w:r>
+              <w:t xml:space="preserve"> may optionally be set to bound the new numeric value.</w:t>
+            </w:r>
+          </w:p>
+        </w:tc>
+      </w:tr>
+    </w:tbl>
+    <w:p/>
+    <w:tbl>
+      <w:tblPr>
+        <w:tblStyle w:val="ColorfulGrid-Accent1"/>
+        <w:tblW w:w="5000" w:type="pct"/>
+        <w:tblLook w:val="0680" w:firstRow="0" w:lastRow="0" w:firstColumn="1" w:lastColumn="0" w:noHBand="1" w:noVBand="1"/>
+      </w:tblPr>
+      <w:tblGrid>
+        <w:gridCol w:w="1410"/>
+        <w:gridCol w:w="7446"/>
+      </w:tblGrid>
+      <w:tr>
+        <w:tc>
+          <w:tcPr>
+            <w:cnfStyle w:val="001000000000" w:firstRow="0" w:lastRow="0" w:firstColumn="1" w:lastColumn="0" w:oddVBand="0" w:evenVBand="0" w:oddHBand="0" w:evenHBand="0" w:firstRowFirstColumn="0" w:firstRowLastColumn="0" w:lastRowFirstColumn="0" w:lastRowLastColumn="0"/>
+            <w:tcW w:w="1410" w:type="dxa"/>
+          </w:tcPr>
+          <w:p>
+            <w:r>
+              <w:t>Element</w:t>
+            </w:r>
+          </w:p>
+        </w:tc>
+        <w:tc>
+          <w:tcPr>
+            <w:tcW w:w="0" w:type="auto"/>
+          </w:tcPr>
+          <w:p>
+            <w:pPr>
+              <w:cnfStyle w:val="000000000000" w:firstRow="0" w:lastRow="0" w:firstColumn="0" w:lastColumn="0" w:oddVBand="0" w:evenVBand="0" w:oddHBand="0" w:evenHBand="0" w:firstRowFirstColumn="0" w:firstRowLastColumn="0" w:lastRowFirstColumn="0" w:lastRowLastColumn="0"/>
+            </w:pPr>
+            <w:r>
               <w:t>Animation</w:t>
             </w:r>
           </w:p>
@@ -4706,11 +4876,7 @@
             </w:r>
             <w:proofErr w:type="spellEnd"/>
             <w:r>
-              <w:t xml:space="preserve"> </w:t>
-            </w:r>
-            <w:r>
-              <w:lastRenderedPageBreak/>
-              <w:t xml:space="preserve">until </w:t>
+              <w:t xml:space="preserve"> until </w:t>
             </w:r>
             <w:r>
               <w:rPr>
@@ -4729,12 +4895,11 @@
       <w:pPr>
         <w:pStyle w:val="Heading2"/>
       </w:pPr>
-      <w:bookmarkStart w:id="10" w:name="_Toc481755676"/>
-      <w:r>
-        <w:lastRenderedPageBreak/>
+      <w:bookmarkStart w:id="9" w:name="_Toc481755676"/>
+      <w:r>
         <w:t>4.3 Initialization Elements</w:t>
       </w:r>
-      <w:bookmarkEnd w:id="10"/>
+      <w:bookmarkEnd w:id="9"/>
     </w:p>
     <w:p/>
     <w:p>
@@ -4770,11 +4935,11 @@
       <w:pPr>
         <w:pStyle w:val="Heading3"/>
       </w:pPr>
-      <w:bookmarkStart w:id="11" w:name="_Toc481755677"/>
+      <w:bookmarkStart w:id="10" w:name="_Toc481755677"/>
       <w:r>
         <w:t>4.3.1 Settings Elements</w:t>
       </w:r>
-      <w:bookmarkEnd w:id="11"/>
+      <w:bookmarkEnd w:id="10"/>
     </w:p>
     <w:p/>
     <w:tbl>
@@ -5321,6 +5486,7 @@
           </w:tcPr>
           <w:p>
             <w:r>
+              <w:lastRenderedPageBreak/>
               <w:t>Children</w:t>
             </w:r>
           </w:p>
@@ -5549,11 +5715,7 @@
               <w:t>) will be blue and use a font size of 28 by default</w:t>
             </w:r>
             <w:r>
-              <w:t xml:space="preserve">.  </w:t>
-            </w:r>
-            <w:r>
-              <w:lastRenderedPageBreak/>
-              <w:t>Note that multiple elements may be defined within a single “Style” element.</w:t>
+              <w:t>.  Note that multiple elements may be defined within a single “Style” element.</w:t>
             </w:r>
           </w:p>
         </w:tc>
@@ -5858,7 +6020,7 @@
       <w:pPr>
         <w:pStyle w:val="Heading3"/>
       </w:pPr>
-      <w:bookmarkStart w:id="12" w:name="_Toc481755678"/>
+      <w:bookmarkStart w:id="11" w:name="_Toc481755678"/>
       <w:r>
         <w:t xml:space="preserve">4.3.2 </w:t>
       </w:r>
@@ -5870,6 +6032,8 @@
       <w:r>
         <w:t xml:space="preserve"> Elements</w:t>
       </w:r>
+      <w:bookmarkStart w:id="12" w:name="_GoBack"/>
+      <w:bookmarkEnd w:id="11"/>
       <w:bookmarkEnd w:id="12"/>
     </w:p>
     <w:p/>
@@ -6212,6 +6376,7 @@
           </w:tcPr>
           <w:p>
             <w:r>
+              <w:lastRenderedPageBreak/>
               <w:t>Parent</w:t>
             </w:r>
           </w:p>
@@ -6432,7 +6597,6 @@
           </w:tcPr>
           <w:p>
             <w:r>
-              <w:lastRenderedPageBreak/>
               <w:t>Attributes</w:t>
             </w:r>
           </w:p>
@@ -7364,6 +7528,7 @@
                 <w:sz w:val="20"/>
                 <w:szCs w:val="20"/>
               </w:rPr>
+              <w:lastRenderedPageBreak/>
               <w:t>lit_int</w:t>
             </w:r>
             <w:proofErr w:type="spellEnd"/>
@@ -7635,7 +7800,6 @@
           </w:tcPr>
           <w:p>
             <w:r>
-              <w:lastRenderedPageBreak/>
               <w:t>Parent</w:t>
             </w:r>
           </w:p>
@@ -8338,6 +8502,7 @@
       </w:pPr>
       <w:bookmarkStart w:id="14" w:name="_Toc481755680"/>
       <w:r>
+        <w:lastRenderedPageBreak/>
         <w:t>4.</w:t>
       </w:r>
       <w:r>
@@ -8629,11 +8794,7 @@
             </w:r>
             <w:proofErr w:type="spellEnd"/>
             <w:r>
-              <w:t xml:space="preserve"> on an </w:t>
-            </w:r>
-            <w:r>
-              <w:lastRenderedPageBreak/>
-              <w:t xml:space="preserve">alternate display.  By default, </w:t>
+              <w:t xml:space="preserve"> on an alternate display.  By default, </w:t>
             </w:r>
             <w:proofErr w:type="spellStart"/>
             <w:r>
@@ -9102,6 +9263,7 @@
       </w:pPr>
       <w:bookmarkStart w:id="16" w:name="_Toc481755682"/>
       <w:r>
+        <w:lastRenderedPageBreak/>
         <w:t>4.</w:t>
       </w:r>
       <w:r>
@@ -9350,7 +9512,6 @@
               <w:rPr>
                 <w:i/>
               </w:rPr>
-              <w:lastRenderedPageBreak/>
               <w:t>Rotate</w:t>
             </w:r>
             <w:r>
@@ -10135,7 +10296,11 @@
               <w:t>renders</w:t>
             </w:r>
             <w:r>
-              <w:t xml:space="preserve"> a rectangle based upon the location, size, alignment, and orientation specified by the user.  The rectangle is filled with </w:t>
+              <w:t xml:space="preserve"> a rectangle based upon the location, size, alignment, and </w:t>
+            </w:r>
+            <w:r>
+              <w:lastRenderedPageBreak/>
+              <w:t xml:space="preserve">orientation specified by the user.  The rectangle is filled with </w:t>
             </w:r>
             <w:proofErr w:type="spellStart"/>
             <w:r>
@@ -10380,11 +10545,7 @@
               <w:cnfStyle w:val="000000000000" w:firstRow="0" w:lastRow="0" w:firstColumn="0" w:lastColumn="0" w:oddVBand="0" w:evenVBand="0" w:oddHBand="0" w:evenHBand="0" w:firstRowFirstColumn="0" w:firstRowLastColumn="0" w:lastRowFirstColumn="0" w:lastRowLastColumn="0"/>
             </w:pPr>
             <w:r>
-              <w:t xml:space="preserve">This renders a circle based upon the location, radius, and alignment </w:t>
-            </w:r>
-            <w:r>
-              <w:lastRenderedPageBreak/>
-              <w:t xml:space="preserve">specified by the user.  The user may also specify the number of straight-line segments used to render the circle via </w:t>
+              <w:t xml:space="preserve">This renders a circle based upon the location, radius, and alignment specified by the user.  The user may also specify the number of straight-line segments used to render the circle via </w:t>
             </w:r>
             <w:r>
               <w:rPr>
@@ -10952,6 +11113,7 @@
           </w:tcPr>
           <w:p>
             <w:r>
+              <w:lastRenderedPageBreak/>
               <w:t>Attributes</w:t>
             </w:r>
           </w:p>
@@ -11181,7 +11343,6 @@
           </w:tcPr>
           <w:p>
             <w:r>
-              <w:lastRenderedPageBreak/>
               <w:t>Description</w:t>
             </w:r>
           </w:p>
@@ -11247,10 +11408,7 @@
               <w:t xml:space="preserve">best if the writer is on a remote computer).  </w:t>
             </w:r>
             <w:r>
-              <w:t>Note that “MJPEG” only works</w:t>
-            </w:r>
-            <w:r>
-              <w:t xml:space="preserve"> </w:t>
+              <w:t xml:space="preserve">Note that “MJPEG” only works </w:t>
             </w:r>
             <w:r>
               <w:rPr>
@@ -11275,10 +11433,7 @@
             </w:r>
             <w:proofErr w:type="spellEnd"/>
             <w:r>
-              <w:t>-turbo) on their computer</w:t>
-            </w:r>
-            <w:r>
-              <w:t xml:space="preserve">.  </w:t>
+              <w:t xml:space="preserve">-turbo) on their computer.  </w:t>
             </w:r>
             <w:r>
               <w:t xml:space="preserve">For “File”, the user must specify a </w:t>
@@ -11794,6 +11949,7 @@
           </w:tcPr>
           <w:p>
             <w:r>
+              <w:lastRenderedPageBreak/>
               <w:t>Children</w:t>
             </w:r>
           </w:p>
@@ -12092,7 +12248,6 @@
           </w:tcPr>
           <w:p>
             <w:r>
-              <w:lastRenderedPageBreak/>
               <w:t>Description</w:t>
             </w:r>
           </w:p>
@@ -12929,6 +13084,7 @@
           </w:tcPr>
           <w:p>
             <w:r>
+              <w:lastRenderedPageBreak/>
               <w:t>Children</w:t>
             </w:r>
           </w:p>
@@ -13216,7 +13372,6 @@
           </w:tcPr>
           <w:p>
             <w:r>
-              <w:lastRenderedPageBreak/>
               <w:t>Parent</w:t>
             </w:r>
           </w:p>
@@ -13766,6 +13921,7 @@
     <w:p>
       <w:proofErr w:type="spellStart"/>
       <w:r>
+        <w:lastRenderedPageBreak/>
         <w:t>dcapp</w:t>
       </w:r>
       <w:proofErr w:type="spellEnd"/>
@@ -13856,7 +14012,6 @@
       </w:pPr>
       <w:bookmarkStart w:id="22" w:name="_Toc481755688"/>
       <w:r>
-        <w:lastRenderedPageBreak/>
         <w:t>5.</w:t>
       </w:r>
       <w:r>
@@ -14059,7 +14214,6 @@
           <w:dataBinding w:prefixMappings="xmlns:ns0='http://schemas.openxmlformats.org/package/2006/metadata/core-properties' xmlns:ns1='http://purl.org/dc/elements/1.1/'" w:xpath="/ns0:coreProperties[1]/ns1:title[1]" w:storeItemID="{6C3C8BC8-F283-45AE-878A-BAB7291924A1}"/>
           <w:text/>
         </w:sdtPr>
-        <w:sdtEndPr/>
         <w:sdtContent>
           <w:tc>
             <w:tcPr>
@@ -14139,7 +14293,6 @@
           <w:dataBinding w:prefixMappings="xmlns:ns0='http://schemas.openxmlformats.org/package/2006/metadata/core-properties' xmlns:ns1='http://purl.org/dc/elements/1.1/'" w:xpath="/ns0:coreProperties[1]/ns1:title[1]" w:storeItemID="{6C3C8BC8-F283-45AE-878A-BAB7291924A1}"/>
           <w:text/>
         </w:sdtPr>
-        <w:sdtEndPr/>
         <w:sdtContent>
           <w:tc>
             <w:tcPr>
@@ -14265,7 +14418,6 @@
           <w:dataBinding w:prefixMappings="xmlns:ns0='http://schemas.openxmlformats.org/package/2006/metadata/core-properties' xmlns:ns1='http://purl.org/dc/elements/1.1/'" w:xpath="/ns0:coreProperties[1]/ns1:title[1]" w:storeItemID="{6C3C8BC8-F283-45AE-878A-BAB7291924A1}"/>
           <w:text/>
         </w:sdtPr>
-        <w:sdtEndPr/>
         <w:sdtContent>
           <w:tc>
             <w:tcPr>
@@ -14391,7 +14543,6 @@
           <w:dataBinding w:prefixMappings="xmlns:ns0='http://schemas.openxmlformats.org/package/2006/metadata/core-properties' xmlns:ns1='http://purl.org/dc/elements/1.1/'" w:xpath="/ns0:coreProperties[1]/ns1:title[1]" w:storeItemID="{6C3C8BC8-F283-45AE-878A-BAB7291924A1}"/>
           <w:text/>
         </w:sdtPr>
-        <w:sdtEndPr/>
         <w:sdtContent>
           <w:tc>
             <w:tcPr>
@@ -14517,7 +14668,6 @@
           <w:dataBinding w:prefixMappings="xmlns:ns0='http://schemas.openxmlformats.org/package/2006/metadata/core-properties' xmlns:ns1='http://purl.org/dc/elements/1.1/'" w:xpath="/ns0:coreProperties[1]/ns1:title[1]" w:storeItemID="{6C3C8BC8-F283-45AE-878A-BAB7291924A1}"/>
           <w:text/>
         </w:sdtPr>
-        <w:sdtEndPr/>
         <w:sdtContent>
           <w:tc>
             <w:tcPr>
@@ -14590,7 +14740,7 @@
               <w:noProof/>
               <w:color w:val="4F81BD" w:themeColor="accent1"/>
             </w:rPr>
-            <w:t>1</w:t>
+            <w:t>6</w:t>
           </w:r>
           <w:r>
             <w:rPr>
@@ -16492,7 +16642,7 @@
 </file>
 
 <file path=customXml/itemProps1.xml><?xml version="1.0" encoding="utf-8"?>
-<ds:datastoreItem xmlns:ds="http://schemas.openxmlformats.org/officeDocument/2006/customXml" ds:itemID="{95DBFDF6-205C-3548-B888-D0332FE00F37}">
+<ds:datastoreItem xmlns:ds="http://schemas.openxmlformats.org/officeDocument/2006/customXml" ds:itemID="{E289E121-41FA-6241-BC9F-E862B03EDC9C}">
   <ds:schemaRefs>
     <ds:schemaRef ds:uri="http://schemas.openxmlformats.org/officeDocument/2006/bibliography"/>
   </ds:schemaRefs>

</xml_diff>

<commit_message>
More cleanup, especially in the XML parser.
</commit_message>
<xml_diff>
--- a/docs/dcapp.docx
+++ b/docs/dcapp.docx
@@ -335,7 +335,7 @@
           <w:r>
             <w:fldChar w:fldCharType="separate"/>
           </w:r>
-          <w:hyperlink w:anchor="_Toc481755667" w:history="1">
+          <w:hyperlink w:anchor="_Toc485298682" w:history="1">
             <w:r>
               <w:rPr>
                 <w:rStyle w:val="Hyperlink"/>
@@ -362,7 +362,7 @@
                 <w:noProof/>
                 <w:webHidden/>
               </w:rPr>
-              <w:instrText xml:space="preserve"> PAGEREF _Toc481755667 \h </w:instrText>
+              <w:instrText xml:space="preserve"> PAGEREF _Toc485298682 \h </w:instrText>
             </w:r>
             <w:r>
               <w:rPr>
@@ -405,7 +405,7 @@
               <w:noProof/>
             </w:rPr>
           </w:pPr>
-          <w:hyperlink w:anchor="_Toc481755668" w:history="1">
+          <w:hyperlink w:anchor="_Toc485298683" w:history="1">
             <w:r>
               <w:rPr>
                 <w:rStyle w:val="Hyperlink"/>
@@ -432,7 +432,7 @@
                 <w:noProof/>
                 <w:webHidden/>
               </w:rPr>
-              <w:instrText xml:space="preserve"> PAGEREF _Toc481755668 \h </w:instrText>
+              <w:instrText xml:space="preserve"> PAGEREF _Toc485298683 \h </w:instrText>
             </w:r>
             <w:r>
               <w:rPr>
@@ -477,7 +477,7 @@
               <w:szCs w:val="24"/>
             </w:rPr>
           </w:pPr>
-          <w:hyperlink w:anchor="_Toc481755669" w:history="1">
+          <w:hyperlink w:anchor="_Toc485298684" w:history="1">
             <w:r>
               <w:rPr>
                 <w:rStyle w:val="Hyperlink"/>
@@ -504,7 +504,7 @@
                 <w:noProof/>
                 <w:webHidden/>
               </w:rPr>
-              <w:instrText xml:space="preserve"> PAGEREF _Toc481755669 \h </w:instrText>
+              <w:instrText xml:space="preserve"> PAGEREF _Toc485298684 \h </w:instrText>
             </w:r>
             <w:r>
               <w:rPr>
@@ -549,7 +549,7 @@
               <w:szCs w:val="24"/>
             </w:rPr>
           </w:pPr>
-          <w:hyperlink w:anchor="_Toc481755670" w:history="1">
+          <w:hyperlink w:anchor="_Toc485298685" w:history="1">
             <w:r>
               <w:rPr>
                 <w:rStyle w:val="Hyperlink"/>
@@ -576,7 +576,7 @@
                 <w:noProof/>
                 <w:webHidden/>
               </w:rPr>
-              <w:instrText xml:space="preserve"> PAGEREF _Toc481755670 \h </w:instrText>
+              <w:instrText xml:space="preserve"> PAGEREF _Toc485298685 \h </w:instrText>
             </w:r>
             <w:r>
               <w:rPr>
@@ -621,7 +621,7 @@
               <w:szCs w:val="24"/>
             </w:rPr>
           </w:pPr>
-          <w:hyperlink w:anchor="_Toc481755671" w:history="1">
+          <w:hyperlink w:anchor="_Toc485298686" w:history="1">
             <w:r>
               <w:rPr>
                 <w:rStyle w:val="Hyperlink"/>
@@ -648,7 +648,7 @@
                 <w:noProof/>
                 <w:webHidden/>
               </w:rPr>
-              <w:instrText xml:space="preserve"> PAGEREF _Toc481755671 \h </w:instrText>
+              <w:instrText xml:space="preserve"> PAGEREF _Toc485298686 \h </w:instrText>
             </w:r>
             <w:r>
               <w:rPr>
@@ -691,7 +691,7 @@
               <w:noProof/>
             </w:rPr>
           </w:pPr>
-          <w:hyperlink w:anchor="_Toc481755672" w:history="1">
+          <w:hyperlink w:anchor="_Toc485298687" w:history="1">
             <w:r>
               <w:rPr>
                 <w:rStyle w:val="Hyperlink"/>
@@ -718,7 +718,7 @@
                 <w:noProof/>
                 <w:webHidden/>
               </w:rPr>
-              <w:instrText xml:space="preserve"> PAGEREF _Toc481755672 \h </w:instrText>
+              <w:instrText xml:space="preserve"> PAGEREF _Toc485298687 \h </w:instrText>
             </w:r>
             <w:r>
               <w:rPr>
@@ -761,7 +761,7 @@
               <w:noProof/>
             </w:rPr>
           </w:pPr>
-          <w:hyperlink w:anchor="_Toc481755673" w:history="1">
+          <w:hyperlink w:anchor="_Toc485298688" w:history="1">
             <w:r>
               <w:rPr>
                 <w:rStyle w:val="Hyperlink"/>
@@ -788,7 +788,7 @@
                 <w:noProof/>
                 <w:webHidden/>
               </w:rPr>
-              <w:instrText xml:space="preserve"> PAGEREF _Toc481755673 \h </w:instrText>
+              <w:instrText xml:space="preserve"> PAGEREF _Toc485298688 \h </w:instrText>
             </w:r>
             <w:r>
               <w:rPr>
@@ -833,7 +833,7 @@
               <w:szCs w:val="24"/>
             </w:rPr>
           </w:pPr>
-          <w:hyperlink w:anchor="_Toc481755674" w:history="1">
+          <w:hyperlink w:anchor="_Toc485298689" w:history="1">
             <w:r>
               <w:rPr>
                 <w:rStyle w:val="Hyperlink"/>
@@ -860,7 +860,7 @@
                 <w:noProof/>
                 <w:webHidden/>
               </w:rPr>
-              <w:instrText xml:space="preserve"> PAGEREF _Toc481755674 \h </w:instrText>
+              <w:instrText xml:space="preserve"> PAGEREF _Toc485298689 \h </w:instrText>
             </w:r>
             <w:r>
               <w:rPr>
@@ -905,7 +905,7 @@
               <w:szCs w:val="24"/>
             </w:rPr>
           </w:pPr>
-          <w:hyperlink w:anchor="_Toc481755675" w:history="1">
+          <w:hyperlink w:anchor="_Toc485298690" w:history="1">
             <w:r>
               <w:rPr>
                 <w:rStyle w:val="Hyperlink"/>
@@ -932,7 +932,7 @@
                 <w:noProof/>
                 <w:webHidden/>
               </w:rPr>
-              <w:instrText xml:space="preserve"> PAGEREF _Toc481755675 \h </w:instrText>
+              <w:instrText xml:space="preserve"> PAGEREF _Toc485298690 \h </w:instrText>
             </w:r>
             <w:r>
               <w:rPr>
@@ -977,7 +977,7 @@
               <w:szCs w:val="24"/>
             </w:rPr>
           </w:pPr>
-          <w:hyperlink w:anchor="_Toc481755676" w:history="1">
+          <w:hyperlink w:anchor="_Toc485298691" w:history="1">
             <w:r>
               <w:rPr>
                 <w:rStyle w:val="Hyperlink"/>
@@ -1004,7 +1004,7 @@
                 <w:noProof/>
                 <w:webHidden/>
               </w:rPr>
-              <w:instrText xml:space="preserve"> PAGEREF _Toc481755676 \h </w:instrText>
+              <w:instrText xml:space="preserve"> PAGEREF _Toc485298691 \h </w:instrText>
             </w:r>
             <w:r>
               <w:rPr>
@@ -1048,7 +1048,7 @@
               <w:szCs w:val="24"/>
             </w:rPr>
           </w:pPr>
-          <w:hyperlink w:anchor="_Toc481755677" w:history="1">
+          <w:hyperlink w:anchor="_Toc485298692" w:history="1">
             <w:r>
               <w:rPr>
                 <w:rStyle w:val="Hyperlink"/>
@@ -1075,7 +1075,7 @@
                 <w:noProof/>
                 <w:webHidden/>
               </w:rPr>
-              <w:instrText xml:space="preserve"> PAGEREF _Toc481755677 \h </w:instrText>
+              <w:instrText xml:space="preserve"> PAGEREF _Toc485298692 \h </w:instrText>
             </w:r>
             <w:r>
               <w:rPr>
@@ -1119,7 +1119,7 @@
               <w:szCs w:val="24"/>
             </w:rPr>
           </w:pPr>
-          <w:hyperlink w:anchor="_Toc481755678" w:history="1">
+          <w:hyperlink w:anchor="_Toc485298693" w:history="1">
             <w:r>
               <w:rPr>
                 <w:rStyle w:val="Hyperlink"/>
@@ -1146,7 +1146,7 @@
                 <w:noProof/>
                 <w:webHidden/>
               </w:rPr>
-              <w:instrText xml:space="preserve"> PAGEREF _Toc481755678 \h </w:instrText>
+              <w:instrText xml:space="preserve"> PAGEREF _Toc485298693 \h </w:instrText>
             </w:r>
             <w:r>
               <w:rPr>
@@ -1190,7 +1190,7 @@
               <w:szCs w:val="24"/>
             </w:rPr>
           </w:pPr>
-          <w:hyperlink w:anchor="_Toc481755679" w:history="1">
+          <w:hyperlink w:anchor="_Toc485298694" w:history="1">
             <w:r>
               <w:rPr>
                 <w:rStyle w:val="Hyperlink"/>
@@ -1217,7 +1217,7 @@
                 <w:noProof/>
                 <w:webHidden/>
               </w:rPr>
-              <w:instrText xml:space="preserve"> PAGEREF _Toc481755679 \h </w:instrText>
+              <w:instrText xml:space="preserve"> PAGEREF _Toc485298694 \h </w:instrText>
             </w:r>
             <w:r>
               <w:rPr>
@@ -1262,7 +1262,7 @@
               <w:szCs w:val="24"/>
             </w:rPr>
           </w:pPr>
-          <w:hyperlink w:anchor="_Toc481755680" w:history="1">
+          <w:hyperlink w:anchor="_Toc485298695" w:history="1">
             <w:r>
               <w:rPr>
                 <w:rStyle w:val="Hyperlink"/>
@@ -1289,7 +1289,7 @@
                 <w:noProof/>
                 <w:webHidden/>
               </w:rPr>
-              <w:instrText xml:space="preserve"> PAGEREF _Toc481755680 \h </w:instrText>
+              <w:instrText xml:space="preserve"> PAGEREF _Toc485298695 \h </w:instrText>
             </w:r>
             <w:r>
               <w:rPr>
@@ -1309,7 +1309,7 @@
                 <w:noProof/>
                 <w:webHidden/>
               </w:rPr>
-              <w:t>8</w:t>
+              <w:t>9</w:t>
             </w:r>
             <w:r>
               <w:rPr>
@@ -1334,7 +1334,7 @@
               <w:szCs w:val="24"/>
             </w:rPr>
           </w:pPr>
-          <w:hyperlink w:anchor="_Toc481755681" w:history="1">
+          <w:hyperlink w:anchor="_Toc485298696" w:history="1">
             <w:r>
               <w:rPr>
                 <w:rStyle w:val="Hyperlink"/>
@@ -1361,7 +1361,7 @@
                 <w:noProof/>
                 <w:webHidden/>
               </w:rPr>
-              <w:instrText xml:space="preserve"> PAGEREF _Toc481755681 \h </w:instrText>
+              <w:instrText xml:space="preserve"> PAGEREF _Toc485298696 \h </w:instrText>
             </w:r>
             <w:r>
               <w:rPr>
@@ -1405,7 +1405,7 @@
               <w:szCs w:val="24"/>
             </w:rPr>
           </w:pPr>
-          <w:hyperlink w:anchor="_Toc481755682" w:history="1">
+          <w:hyperlink w:anchor="_Toc485298697" w:history="1">
             <w:r>
               <w:rPr>
                 <w:rStyle w:val="Hyperlink"/>
@@ -1432,7 +1432,7 @@
                 <w:noProof/>
                 <w:webHidden/>
               </w:rPr>
-              <w:instrText xml:space="preserve"> PAGEREF _Toc481755682 \h </w:instrText>
+              <w:instrText xml:space="preserve"> PAGEREF _Toc485298697 \h </w:instrText>
             </w:r>
             <w:r>
               <w:rPr>
@@ -1476,7 +1476,7 @@
               <w:szCs w:val="24"/>
             </w:rPr>
           </w:pPr>
-          <w:hyperlink w:anchor="_Toc481755683" w:history="1">
+          <w:hyperlink w:anchor="_Toc485298698" w:history="1">
             <w:r>
               <w:rPr>
                 <w:rStyle w:val="Hyperlink"/>
@@ -1503,7 +1503,7 @@
                 <w:noProof/>
                 <w:webHidden/>
               </w:rPr>
-              <w:instrText xml:space="preserve"> PAGEREF _Toc481755683 \h </w:instrText>
+              <w:instrText xml:space="preserve"> PAGEREF _Toc485298698 \h </w:instrText>
             </w:r>
             <w:r>
               <w:rPr>
@@ -1546,7 +1546,7 @@
               <w:noProof/>
             </w:rPr>
           </w:pPr>
-          <w:hyperlink w:anchor="_Toc481755684" w:history="1">
+          <w:hyperlink w:anchor="_Toc485298699" w:history="1">
             <w:r>
               <w:rPr>
                 <w:rStyle w:val="Hyperlink"/>
@@ -1573,7 +1573,7 @@
                 <w:noProof/>
                 <w:webHidden/>
               </w:rPr>
-              <w:instrText xml:space="preserve"> PAGEREF _Toc481755684 \h </w:instrText>
+              <w:instrText xml:space="preserve"> PAGEREF _Toc485298699 \h </w:instrText>
             </w:r>
             <w:r>
               <w:rPr>
@@ -1618,7 +1618,7 @@
               <w:szCs w:val="24"/>
             </w:rPr>
           </w:pPr>
-          <w:hyperlink w:anchor="_Toc481755685" w:history="1">
+          <w:hyperlink w:anchor="_Toc485298700" w:history="1">
             <w:r>
               <w:rPr>
                 <w:rStyle w:val="Hyperlink"/>
@@ -1645,7 +1645,7 @@
                 <w:noProof/>
                 <w:webHidden/>
               </w:rPr>
-              <w:instrText xml:space="preserve"> PAGEREF _Toc481755685 \h </w:instrText>
+              <w:instrText xml:space="preserve"> PAGEREF _Toc485298700 \h </w:instrText>
             </w:r>
             <w:r>
               <w:rPr>
@@ -1690,7 +1690,7 @@
               <w:szCs w:val="24"/>
             </w:rPr>
           </w:pPr>
-          <w:hyperlink w:anchor="_Toc481755686" w:history="1">
+          <w:hyperlink w:anchor="_Toc485298701" w:history="1">
             <w:r>
               <w:rPr>
                 <w:rStyle w:val="Hyperlink"/>
@@ -1717,7 +1717,7 @@
                 <w:noProof/>
                 <w:webHidden/>
               </w:rPr>
-              <w:instrText xml:space="preserve"> PAGEREF _Toc481755686 \h </w:instrText>
+              <w:instrText xml:space="preserve"> PAGEREF _Toc485298701 \h </w:instrText>
             </w:r>
             <w:r>
               <w:rPr>
@@ -1737,7 +1737,7 @@
                 <w:noProof/>
                 <w:webHidden/>
               </w:rPr>
-              <w:t>14</w:t>
+              <w:t>15</w:t>
             </w:r>
             <w:r>
               <w:rPr>
@@ -1762,7 +1762,7 @@
               <w:szCs w:val="24"/>
             </w:rPr>
           </w:pPr>
-          <w:hyperlink w:anchor="_Toc481755687" w:history="1">
+          <w:hyperlink w:anchor="_Toc485298702" w:history="1">
             <w:r>
               <w:rPr>
                 <w:rStyle w:val="Hyperlink"/>
@@ -1789,7 +1789,7 @@
                 <w:noProof/>
                 <w:webHidden/>
               </w:rPr>
-              <w:instrText xml:space="preserve"> PAGEREF _Toc481755687 \h </w:instrText>
+              <w:instrText xml:space="preserve"> PAGEREF _Toc485298702 \h </w:instrText>
             </w:r>
             <w:r>
               <w:rPr>
@@ -1809,7 +1809,7 @@
                 <w:noProof/>
                 <w:webHidden/>
               </w:rPr>
-              <w:t>14</w:t>
+              <w:t>15</w:t>
             </w:r>
             <w:r>
               <w:rPr>
@@ -1834,7 +1834,7 @@
               <w:szCs w:val="24"/>
             </w:rPr>
           </w:pPr>
-          <w:hyperlink w:anchor="_Toc481755688" w:history="1">
+          <w:hyperlink w:anchor="_Toc485298703" w:history="1">
             <w:r>
               <w:rPr>
                 <w:rStyle w:val="Hyperlink"/>
@@ -1861,7 +1861,7 @@
                 <w:noProof/>
                 <w:webHidden/>
               </w:rPr>
-              <w:instrText xml:space="preserve"> PAGEREF _Toc481755688 \h </w:instrText>
+              <w:instrText xml:space="preserve"> PAGEREF _Toc485298703 \h </w:instrText>
             </w:r>
             <w:r>
               <w:rPr>
@@ -1906,7 +1906,7 @@
               <w:szCs w:val="24"/>
             </w:rPr>
           </w:pPr>
-          <w:hyperlink w:anchor="_Toc481755689" w:history="1">
+          <w:hyperlink w:anchor="_Toc485298704" w:history="1">
             <w:r>
               <w:rPr>
                 <w:rStyle w:val="Hyperlink"/>
@@ -1933,7 +1933,7 @@
                 <w:noProof/>
                 <w:webHidden/>
               </w:rPr>
-              <w:instrText xml:space="preserve"> PAGEREF _Toc481755689 \h </w:instrText>
+              <w:instrText xml:space="preserve"> PAGEREF _Toc485298704 \h </w:instrText>
             </w:r>
             <w:r>
               <w:rPr>
@@ -1977,7 +1977,7 @@
               <w:szCs w:val="24"/>
             </w:rPr>
           </w:pPr>
-          <w:hyperlink w:anchor="_Toc481755690" w:history="1">
+          <w:hyperlink w:anchor="_Toc485298705" w:history="1">
             <w:r>
               <w:rPr>
                 <w:rStyle w:val="Hyperlink"/>
@@ -2004,7 +2004,7 @@
                 <w:noProof/>
                 <w:webHidden/>
               </w:rPr>
-              <w:instrText xml:space="preserve"> PAGEREF _Toc481755690 \h </w:instrText>
+              <w:instrText xml:space="preserve"> PAGEREF _Toc485298705 \h </w:instrText>
             </w:r>
             <w:r>
               <w:rPr>
@@ -2048,7 +2048,7 @@
               <w:szCs w:val="24"/>
             </w:rPr>
           </w:pPr>
-          <w:hyperlink w:anchor="_Toc481755691" w:history="1">
+          <w:hyperlink w:anchor="_Toc485298706" w:history="1">
             <w:r>
               <w:rPr>
                 <w:rStyle w:val="Hyperlink"/>
@@ -2075,7 +2075,7 @@
                 <w:noProof/>
                 <w:webHidden/>
               </w:rPr>
-              <w:instrText xml:space="preserve"> PAGEREF _Toc481755691 \h </w:instrText>
+              <w:instrText xml:space="preserve"> PAGEREF _Toc485298706 \h </w:instrText>
             </w:r>
             <w:r>
               <w:rPr>
@@ -2119,7 +2119,7 @@
               <w:szCs w:val="24"/>
             </w:rPr>
           </w:pPr>
-          <w:hyperlink w:anchor="_Toc481755692" w:history="1">
+          <w:hyperlink w:anchor="_Toc485298707" w:history="1">
             <w:r>
               <w:rPr>
                 <w:rStyle w:val="Hyperlink"/>
@@ -2146,7 +2146,7 @@
                 <w:noProof/>
                 <w:webHidden/>
               </w:rPr>
-              <w:instrText xml:space="preserve"> PAGEREF _Toc481755692 \h </w:instrText>
+              <w:instrText xml:space="preserve"> PAGEREF _Toc485298707 \h </w:instrText>
             </w:r>
             <w:r>
               <w:rPr>
@@ -2201,7 +2201,7 @@
       <w:pPr>
         <w:pStyle w:val="Heading1"/>
       </w:pPr>
-      <w:bookmarkStart w:id="0" w:name="_Toc481755667"/>
+      <w:bookmarkStart w:id="0" w:name="_Toc485298682"/>
       <w:r>
         <w:lastRenderedPageBreak/>
         <w:t>1.0 Introduction</w:t>
@@ -2225,7 +2225,12 @@
         <w:t>"</w:t>
       </w:r>
       <w:r>
-        <w:t xml:space="preserve"> (pronounced “dee see app”)</w:t>
+        <w:t xml:space="preserve"> (pronounced “dee see a</w:t>
+      </w:r>
+      <w:bookmarkStart w:id="1" w:name="_GoBack"/>
+      <w:bookmarkEnd w:id="1"/>
+      <w:r>
+        <w:t>pp”)</w:t>
       </w:r>
       <w:r>
         <w:t xml:space="preserve"> is a displays and controls </w:t>
@@ -2306,17 +2311,17 @@
       <w:pPr>
         <w:pStyle w:val="Heading1"/>
       </w:pPr>
-      <w:bookmarkStart w:id="1" w:name="_Toc481755668"/>
+      <w:bookmarkStart w:id="2" w:name="_Toc485298683"/>
       <w:r>
         <w:t>2.0 Installation</w:t>
       </w:r>
-      <w:bookmarkEnd w:id="1"/>
+      <w:bookmarkEnd w:id="2"/>
     </w:p>
     <w:p>
       <w:pPr>
         <w:pStyle w:val="Heading2"/>
       </w:pPr>
-      <w:bookmarkStart w:id="2" w:name="_Toc481755669"/>
+      <w:bookmarkStart w:id="3" w:name="_Toc485298684"/>
       <w:r>
         <w:t xml:space="preserve">2.1 </w:t>
       </w:r>
@@ -2326,7 +2331,7 @@
       <w:r>
         <w:t>Prerequisites</w:t>
       </w:r>
-      <w:bookmarkEnd w:id="2"/>
+      <w:bookmarkEnd w:id="3"/>
     </w:p>
     <w:p/>
     <w:p>
@@ -2507,11 +2512,11 @@
       <w:pPr>
         <w:pStyle w:val="Heading2"/>
       </w:pPr>
-      <w:bookmarkStart w:id="3" w:name="_Toc481755670"/>
+      <w:bookmarkStart w:id="4" w:name="_Toc485298685"/>
       <w:r>
         <w:t>2.2 Optional Prerequisites</w:t>
       </w:r>
-      <w:bookmarkEnd w:id="3"/>
+      <w:bookmarkEnd w:id="4"/>
     </w:p>
     <w:p/>
     <w:p>
@@ -2810,7 +2815,7 @@
       <w:pPr>
         <w:pStyle w:val="Heading2"/>
       </w:pPr>
-      <w:bookmarkStart w:id="4" w:name="_Toc481755671"/>
+      <w:bookmarkStart w:id="5" w:name="_Toc485298686"/>
       <w:r>
         <w:t>2.</w:t>
       </w:r>
@@ -2824,7 +2829,7 @@
       <w:r>
         <w:t>dcapp</w:t>
       </w:r>
-      <w:bookmarkEnd w:id="4"/>
+      <w:bookmarkEnd w:id="5"/>
       <w:proofErr w:type="spellEnd"/>
     </w:p>
     <w:p/>
@@ -2978,11 +2983,11 @@
       <w:pPr>
         <w:pStyle w:val="Heading1"/>
       </w:pPr>
-      <w:bookmarkStart w:id="5" w:name="_Toc481755672"/>
+      <w:bookmarkStart w:id="6" w:name="_Toc485298687"/>
       <w:r>
         <w:t>3.0 Activation</w:t>
       </w:r>
-      <w:bookmarkEnd w:id="5"/>
+      <w:bookmarkEnd w:id="6"/>
     </w:p>
     <w:p/>
     <w:p>
@@ -3348,7 +3353,7 @@
       <w:pPr>
         <w:pStyle w:val="Heading1"/>
       </w:pPr>
-      <w:bookmarkStart w:id="6" w:name="_Toc481755673"/>
+      <w:bookmarkStart w:id="7" w:name="_Toc485298688"/>
       <w:r>
         <w:t xml:space="preserve">4.0 </w:t>
       </w:r>
@@ -3356,7 +3361,7 @@
       <w:r>
         <w:t>Specfile</w:t>
       </w:r>
-      <w:bookmarkEnd w:id="6"/>
+      <w:bookmarkEnd w:id="7"/>
       <w:proofErr w:type="spellEnd"/>
     </w:p>
     <w:p/>
@@ -3453,14 +3458,14 @@
       <w:pPr>
         <w:pStyle w:val="Heading2"/>
       </w:pPr>
-      <w:bookmarkStart w:id="7" w:name="_Toc481755674"/>
+      <w:bookmarkStart w:id="8" w:name="_Toc485298689"/>
       <w:r>
         <w:t xml:space="preserve">4.1 </w:t>
       </w:r>
       <w:r>
         <w:t>Root Element</w:t>
       </w:r>
-      <w:bookmarkEnd w:id="7"/>
+      <w:bookmarkEnd w:id="8"/>
     </w:p>
     <w:p/>
     <w:tbl>
@@ -3624,11 +3629,11 @@
       <w:pPr>
         <w:pStyle w:val="Heading2"/>
       </w:pPr>
-      <w:bookmarkStart w:id="8" w:name="_Toc481755675"/>
+      <w:bookmarkStart w:id="9" w:name="_Toc485298690"/>
       <w:r>
         <w:t>4.2 Universal Elements</w:t>
       </w:r>
-      <w:bookmarkEnd w:id="8"/>
+      <w:bookmarkEnd w:id="9"/>
     </w:p>
     <w:p/>
     <w:p>
@@ -3960,13 +3965,7 @@
             </w:r>
             <w:proofErr w:type="spellEnd"/>
             <w:r>
-              <w:t xml:space="preserve">.  </w:t>
-            </w:r>
-            <w:r>
-              <w:t xml:space="preserve">The content of this element must point to a </w:t>
-            </w:r>
-            <w:r>
-              <w:t xml:space="preserve">valid XML file containing valid </w:t>
+              <w:t xml:space="preserve">.  The content of this element must point to a valid XML file containing valid </w:t>
             </w:r>
             <w:proofErr w:type="spellStart"/>
             <w:r>
@@ -3974,10 +3973,7 @@
             </w:r>
             <w:proofErr w:type="spellEnd"/>
             <w:r>
-              <w:t xml:space="preserve"> data </w:t>
-            </w:r>
-            <w:r>
-              <w:t xml:space="preserve">via an absolute path or a path relative to the </w:t>
+              <w:t xml:space="preserve"> data via an absolute path or a path relative to the </w:t>
             </w:r>
             <w:proofErr w:type="spellStart"/>
             <w:r>
@@ -4895,11 +4891,11 @@
       <w:pPr>
         <w:pStyle w:val="Heading2"/>
       </w:pPr>
-      <w:bookmarkStart w:id="9" w:name="_Toc481755676"/>
+      <w:bookmarkStart w:id="10" w:name="_Toc485298691"/>
       <w:r>
         <w:t>4.3 Initialization Elements</w:t>
       </w:r>
-      <w:bookmarkEnd w:id="9"/>
+      <w:bookmarkEnd w:id="10"/>
     </w:p>
     <w:p/>
     <w:p>
@@ -4935,11 +4931,11 @@
       <w:pPr>
         <w:pStyle w:val="Heading3"/>
       </w:pPr>
-      <w:bookmarkStart w:id="10" w:name="_Toc481755677"/>
+      <w:bookmarkStart w:id="11" w:name="_Toc485298692"/>
       <w:r>
         <w:t>4.3.1 Settings Elements</w:t>
       </w:r>
-      <w:bookmarkEnd w:id="10"/>
+      <w:bookmarkEnd w:id="11"/>
     </w:p>
     <w:p/>
     <w:tbl>
@@ -6020,7 +6016,7 @@
       <w:pPr>
         <w:pStyle w:val="Heading3"/>
       </w:pPr>
-      <w:bookmarkStart w:id="11" w:name="_Toc481755678"/>
+      <w:bookmarkStart w:id="12" w:name="_Toc485298693"/>
       <w:r>
         <w:t xml:space="preserve">4.3.2 </w:t>
       </w:r>
@@ -6032,8 +6028,6 @@
       <w:r>
         <w:t xml:space="preserve"> Elements</w:t>
       </w:r>
-      <w:bookmarkStart w:id="12" w:name="_GoBack"/>
-      <w:bookmarkEnd w:id="11"/>
       <w:bookmarkEnd w:id="12"/>
     </w:p>
     <w:p/>
@@ -8338,7 +8332,7 @@
       <w:pPr>
         <w:pStyle w:val="Heading3"/>
       </w:pPr>
-      <w:bookmarkStart w:id="13" w:name="_Toc481755679"/>
+      <w:bookmarkStart w:id="13" w:name="_Toc485298694"/>
       <w:r>
         <w:t>4.3.3 Logic Element</w:t>
       </w:r>
@@ -8500,7 +8494,7 @@
       <w:pPr>
         <w:pStyle w:val="Heading2"/>
       </w:pPr>
-      <w:bookmarkStart w:id="14" w:name="_Toc481755680"/>
+      <w:bookmarkStart w:id="14" w:name="_Toc485298695"/>
       <w:r>
         <w:lastRenderedPageBreak/>
         <w:t>4.</w:t>
@@ -8603,7 +8597,7 @@
               <w:cnfStyle w:val="000000000000" w:firstRow="0" w:lastRow="0" w:firstColumn="0" w:lastColumn="0" w:oddVBand="0" w:evenVBand="0" w:oddHBand="0" w:evenHBand="0" w:firstRowFirstColumn="0" w:firstRowLastColumn="0" w:lastRowFirstColumn="0" w:lastRowLastColumn="0"/>
             </w:pPr>
             <w:r>
-              <w:t>Panels</w:t>
+              <w:t>Panel</w:t>
             </w:r>
           </w:p>
         </w:tc>
@@ -8641,7 +8635,7 @@
             </w:r>
             <w:proofErr w:type="spellStart"/>
             <w:r>
-              <w:t>XDisplay</w:t>
+              <w:t>ActiveDisplay</w:t>
             </w:r>
             <w:proofErr w:type="spellEnd"/>
             <w:r>
@@ -8767,34 +8761,35 @@
               <w:t>Height</w:t>
             </w:r>
             <w:r>
-              <w:t xml:space="preserve"> settings.  If </w:t>
-            </w:r>
-            <w:proofErr w:type="spellStart"/>
-            <w:r>
-              <w:t>dcapp</w:t>
-            </w:r>
-            <w:proofErr w:type="spellEnd"/>
-            <w:r>
-              <w:t xml:space="preserve"> is being executed in an X11 windowing system, the user can specify </w:t>
+              <w:t xml:space="preserve"> settings.  </w:t>
+            </w:r>
+            <w:r>
+              <w:t xml:space="preserve">The </w:t>
             </w:r>
             <w:proofErr w:type="spellStart"/>
             <w:r>
               <w:rPr>
                 <w:i/>
               </w:rPr>
-              <w:t>XDisplay</w:t>
-            </w:r>
-            <w:proofErr w:type="spellEnd"/>
-            <w:r>
-              <w:t xml:space="preserve"> to run </w:t>
-            </w:r>
-            <w:proofErr w:type="spellStart"/>
-            <w:r>
-              <w:t>dcapp</w:t>
-            </w:r>
-            <w:proofErr w:type="spellEnd"/>
-            <w:r>
-              <w:t xml:space="preserve"> on an alternate display.  By default, </w:t>
+              <w:t>ActiveDisplay</w:t>
+            </w:r>
+            <w:proofErr w:type="spellEnd"/>
+            <w:r>
+              <w:t xml:space="preserve"> attribute allows the user to assign a variable to determine which display is active at any given time.  If the value of this variable corresponds to the </w:t>
+            </w:r>
+            <w:proofErr w:type="spellStart"/>
+            <w:r>
+              <w:rPr>
+                <w:i/>
+              </w:rPr>
+              <w:t>DisplayIndex</w:t>
+            </w:r>
+            <w:proofErr w:type="spellEnd"/>
+            <w:r>
+              <w:t xml:space="preserve"> of a given panel (see below), then that panel becomes the active display</w:t>
+            </w:r>
+            <w:r>
+              <w:t xml:space="preserve">.  By default, </w:t>
             </w:r>
             <w:proofErr w:type="spellStart"/>
             <w:r>
@@ -8867,7 +8862,7 @@
               <w:cnfStyle w:val="000000000000" w:firstRow="0" w:lastRow="0" w:firstColumn="0" w:lastColumn="0" w:oddVBand="0" w:evenVBand="0" w:oddHBand="0" w:evenHBand="0" w:firstRowFirstColumn="0" w:firstRowLastColumn="0" w:lastRowFirstColumn="0" w:lastRowLastColumn="0"/>
             </w:pPr>
             <w:r>
-              <w:t>Panels</w:t>
+              <w:t>Panel</w:t>
             </w:r>
           </w:p>
         </w:tc>
@@ -8894,188 +8889,6 @@
             </w:pPr>
             <w:r>
               <w:t>Window</w:t>
-            </w:r>
-          </w:p>
-        </w:tc>
-      </w:tr>
-      <w:tr>
-        <w:tc>
-          <w:tcPr>
-            <w:cnfStyle w:val="001000000000" w:firstRow="0" w:lastRow="0" w:firstColumn="1" w:lastColumn="0" w:oddVBand="0" w:evenVBand="0" w:oddHBand="0" w:evenHBand="0" w:firstRowFirstColumn="0" w:firstRowLastColumn="0" w:lastRowFirstColumn="0" w:lastRowLastColumn="0"/>
-            <w:tcW w:w="0" w:type="dxa"/>
-          </w:tcPr>
-          <w:p>
-            <w:r>
-              <w:t>Children</w:t>
-            </w:r>
-          </w:p>
-        </w:tc>
-        <w:tc>
-          <w:tcPr>
-            <w:tcW w:w="0" w:type="auto"/>
-          </w:tcPr>
-          <w:p>
-            <w:pPr>
-              <w:cnfStyle w:val="000000000000" w:firstRow="0" w:lastRow="0" w:firstColumn="0" w:lastColumn="0" w:oddVBand="0" w:evenVBand="0" w:oddHBand="0" w:evenHBand="0" w:firstRowFirstColumn="0" w:firstRowLastColumn="0" w:lastRowFirstColumn="0" w:lastRowLastColumn="0"/>
-            </w:pPr>
-            <w:r>
-              <w:t>Panel</w:t>
-            </w:r>
-          </w:p>
-        </w:tc>
-      </w:tr>
-      <w:tr>
-        <w:tc>
-          <w:tcPr>
-            <w:cnfStyle w:val="001000000000" w:firstRow="0" w:lastRow="0" w:firstColumn="1" w:lastColumn="0" w:oddVBand="0" w:evenVBand="0" w:oddHBand="0" w:evenHBand="0" w:firstRowFirstColumn="0" w:firstRowLastColumn="0" w:lastRowFirstColumn="0" w:lastRowLastColumn="0"/>
-            <w:tcW w:w="0" w:type="dxa"/>
-          </w:tcPr>
-          <w:p>
-            <w:r>
-              <w:t>Attributes</w:t>
-            </w:r>
-          </w:p>
-        </w:tc>
-        <w:tc>
-          <w:tcPr>
-            <w:tcW w:w="0" w:type="auto"/>
-          </w:tcPr>
-          <w:p>
-            <w:pPr>
-              <w:cnfStyle w:val="000000000000" w:firstRow="0" w:lastRow="0" w:firstColumn="0" w:lastColumn="0" w:oddVBand="0" w:evenVBand="0" w:oddHBand="0" w:evenHBand="0" w:firstRowFirstColumn="0" w:firstRowLastColumn="0" w:lastRowFirstColumn="0" w:lastRowLastColumn="0"/>
-            </w:pPr>
-            <w:proofErr w:type="spellStart"/>
-            <w:r>
-              <w:t>ActiveDisplay</w:t>
-            </w:r>
-            <w:proofErr w:type="spellEnd"/>
-          </w:p>
-        </w:tc>
-      </w:tr>
-      <w:tr>
-        <w:tc>
-          <w:tcPr>
-            <w:cnfStyle w:val="001000000000" w:firstRow="0" w:lastRow="0" w:firstColumn="1" w:lastColumn="0" w:oddVBand="0" w:evenVBand="0" w:oddHBand="0" w:evenHBand="0" w:firstRowFirstColumn="0" w:firstRowLastColumn="0" w:lastRowFirstColumn="0" w:lastRowLastColumn="0"/>
-            <w:tcW w:w="0" w:type="dxa"/>
-          </w:tcPr>
-          <w:p>
-            <w:r>
-              <w:t>Description</w:t>
-            </w:r>
-          </w:p>
-        </w:tc>
-        <w:tc>
-          <w:tcPr>
-            <w:tcW w:w="0" w:type="auto"/>
-          </w:tcPr>
-          <w:p>
-            <w:pPr>
-              <w:cnfStyle w:val="000000000000" w:firstRow="0" w:lastRow="0" w:firstColumn="0" w:lastColumn="0" w:oddVBand="0" w:evenVBand="0" w:oddHBand="0" w:evenHBand="0" w:firstRowFirstColumn="0" w:firstRowLastColumn="0" w:lastRowFirstColumn="0" w:lastRowLastColumn="0"/>
-            </w:pPr>
-            <w:r>
-              <w:t xml:space="preserve">This serves as a container for the individual display panels within a </w:t>
-            </w:r>
-            <w:proofErr w:type="spellStart"/>
-            <w:r>
-              <w:t>dcapp</w:t>
-            </w:r>
-            <w:proofErr w:type="spellEnd"/>
-            <w:r>
-              <w:t xml:space="preserve"> instance.  The </w:t>
-            </w:r>
-            <w:proofErr w:type="spellStart"/>
-            <w:r>
-              <w:rPr>
-                <w:i/>
-              </w:rPr>
-              <w:t>ActiveDisplay</w:t>
-            </w:r>
-            <w:proofErr w:type="spellEnd"/>
-            <w:r>
-              <w:t xml:space="preserve"> attribute allows the user to assign a variable to determine which display is active at any given time.  If the value of this variable corresponds to the </w:t>
-            </w:r>
-            <w:proofErr w:type="spellStart"/>
-            <w:r>
-              <w:rPr>
-                <w:i/>
-              </w:rPr>
-              <w:t>DisplayIndex</w:t>
-            </w:r>
-            <w:proofErr w:type="spellEnd"/>
-            <w:r>
-              <w:t xml:space="preserve"> of a given panel (see below), then that panel becomes the active display.</w:t>
-            </w:r>
-          </w:p>
-        </w:tc>
-      </w:tr>
-    </w:tbl>
-    <w:p>
-      <w:pPr>
-        <w:ind w:left="720" w:hanging="720"/>
-        <w:rPr>
-          <w:rStyle w:val="XMLElement"/>
-          <w:i w:val="0"/>
-        </w:rPr>
-      </w:pPr>
-    </w:p>
-    <w:tbl>
-      <w:tblPr>
-        <w:tblStyle w:val="ColorfulGrid-Accent1"/>
-        <w:tblW w:w="5000" w:type="pct"/>
-        <w:tblLook w:val="0680" w:firstRow="0" w:lastRow="0" w:firstColumn="1" w:lastColumn="0" w:noHBand="1" w:noVBand="1"/>
-      </w:tblPr>
-      <w:tblGrid>
-        <w:gridCol w:w="1410"/>
-        <w:gridCol w:w="7446"/>
-      </w:tblGrid>
-      <w:tr>
-        <w:tc>
-          <w:tcPr>
-            <w:cnfStyle w:val="001000000000" w:firstRow="0" w:lastRow="0" w:firstColumn="1" w:lastColumn="0" w:oddVBand="0" w:evenVBand="0" w:oddHBand="0" w:evenHBand="0" w:firstRowFirstColumn="0" w:firstRowLastColumn="0" w:lastRowFirstColumn="0" w:lastRowLastColumn="0"/>
-            <w:tcW w:w="0" w:type="dxa"/>
-          </w:tcPr>
-          <w:p>
-            <w:r>
-              <w:t>Element</w:t>
-            </w:r>
-          </w:p>
-        </w:tc>
-        <w:tc>
-          <w:tcPr>
-            <w:tcW w:w="0" w:type="auto"/>
-          </w:tcPr>
-          <w:p>
-            <w:pPr>
-              <w:cnfStyle w:val="000000000000" w:firstRow="0" w:lastRow="0" w:firstColumn="0" w:lastColumn="0" w:oddVBand="0" w:evenVBand="0" w:oddHBand="0" w:evenHBand="0" w:firstRowFirstColumn="0" w:firstRowLastColumn="0" w:lastRowFirstColumn="0" w:lastRowLastColumn="0"/>
-            </w:pPr>
-            <w:r>
-              <w:t>Panel</w:t>
-            </w:r>
-          </w:p>
-        </w:tc>
-      </w:tr>
-      <w:tr>
-        <w:tc>
-          <w:tcPr>
-            <w:cnfStyle w:val="001000000000" w:firstRow="0" w:lastRow="0" w:firstColumn="1" w:lastColumn="0" w:oddVBand="0" w:evenVBand="0" w:oddHBand="0" w:evenHBand="0" w:firstRowFirstColumn="0" w:firstRowLastColumn="0" w:lastRowFirstColumn="0" w:lastRowLastColumn="0"/>
-            <w:tcW w:w="0" w:type="dxa"/>
-          </w:tcPr>
-          <w:p>
-            <w:r>
-              <w:t>Parent</w:t>
-            </w:r>
-          </w:p>
-        </w:tc>
-        <w:tc>
-          <w:tcPr>
-            <w:tcW w:w="0" w:type="auto"/>
-          </w:tcPr>
-          <w:p>
-            <w:pPr>
-              <w:cnfStyle w:val="000000000000" w:firstRow="0" w:lastRow="0" w:firstColumn="0" w:lastColumn="0" w:oddVBand="0" w:evenVBand="0" w:oddHBand="0" w:evenHBand="0" w:firstRowFirstColumn="0" w:firstRowLastColumn="0" w:lastRowFirstColumn="0" w:lastRowLastColumn="0"/>
-            </w:pPr>
-            <w:r>
-              <w:t>Panels</w:t>
             </w:r>
           </w:p>
         </w:tc>
@@ -9236,7 +9049,7 @@
       <w:pPr>
         <w:pStyle w:val="Heading2"/>
       </w:pPr>
-      <w:bookmarkStart w:id="15" w:name="_Toc481755681"/>
+      <w:bookmarkStart w:id="15" w:name="_Toc485298696"/>
       <w:r>
         <w:t>4.</w:t>
       </w:r>
@@ -9261,9 +9074,8 @@
       <w:pPr>
         <w:pStyle w:val="Heading3"/>
       </w:pPr>
-      <w:bookmarkStart w:id="16" w:name="_Toc481755682"/>
-      <w:r>
-        <w:lastRenderedPageBreak/>
+      <w:bookmarkStart w:id="16" w:name="_Toc485298697"/>
+      <w:r>
         <w:t>4.</w:t>
       </w:r>
       <w:r>
@@ -9432,6 +9244,7 @@
           </w:tcPr>
           <w:p>
             <w:r>
+              <w:lastRenderedPageBreak/>
               <w:t>Description</w:t>
             </w:r>
           </w:p>
@@ -10296,11 +10109,7 @@
               <w:t>renders</w:t>
             </w:r>
             <w:r>
-              <w:t xml:space="preserve"> a rectangle based upon the location, size, alignment, and </w:t>
-            </w:r>
-            <w:r>
-              <w:lastRenderedPageBreak/>
-              <w:t xml:space="preserve">orientation specified by the user.  The rectangle is filled with </w:t>
+              <w:t xml:space="preserve"> a rectangle based upon the location, size, alignment, and orientation specified by the user.  The rectangle is filled with </w:t>
             </w:r>
             <w:proofErr w:type="spellStart"/>
             <w:r>
@@ -10443,6 +10252,7 @@
           </w:tcPr>
           <w:p>
             <w:r>
+              <w:lastRenderedPageBreak/>
               <w:t>Children</w:t>
             </w:r>
           </w:p>
@@ -11113,7 +10923,6 @@
           </w:tcPr>
           <w:p>
             <w:r>
-              <w:lastRenderedPageBreak/>
               <w:t>Attributes</w:t>
             </w:r>
           </w:p>
@@ -11238,6 +11047,7 @@
           </w:tcPr>
           <w:p>
             <w:r>
+              <w:lastRenderedPageBreak/>
               <w:t>Parent</w:t>
             </w:r>
           </w:p>
@@ -11866,7 +11676,7 @@
       <w:pPr>
         <w:pStyle w:val="Heading3"/>
       </w:pPr>
-      <w:bookmarkStart w:id="17" w:name="_Toc481755683"/>
+      <w:bookmarkStart w:id="17" w:name="_Toc485298698"/>
       <w:r>
         <w:t>4.</w:t>
       </w:r>
@@ -11949,7 +11759,6 @@
           </w:tcPr>
           <w:p>
             <w:r>
-              <w:lastRenderedPageBreak/>
               <w:t>Children</w:t>
             </w:r>
           </w:p>
@@ -12138,6 +11947,7 @@
           </w:tcPr>
           <w:p>
             <w:r>
+              <w:lastRenderedPageBreak/>
               <w:t>Element</w:t>
             </w:r>
           </w:p>
@@ -12945,6 +12755,9 @@
             <w:r>
               <w:t>, Set</w:t>
             </w:r>
+            <w:r>
+              <w:t>, If, Animation</w:t>
+            </w:r>
           </w:p>
         </w:tc>
       </w:tr>
@@ -13007,6 +12820,64 @@
             <w:pPr>
               <w:cnfStyle w:val="000000000000" w:firstRow="0" w:lastRow="0" w:firstColumn="0" w:lastColumn="0" w:oddVBand="0" w:evenVBand="0" w:oddHBand="0" w:evenHBand="0" w:firstRowFirstColumn="0" w:firstRowLastColumn="0" w:lastRowFirstColumn="0" w:lastRowLastColumn="0"/>
             </w:pPr>
+            <w:r>
+              <w:t xml:space="preserve">This element sets up a listener to react when </w:t>
+            </w:r>
+            <w:r>
+              <w:t>the mouse</w:t>
+            </w:r>
+            <w:r>
+              <w:t xml:space="preserve"> is pressed</w:t>
+            </w:r>
+            <w:r>
+              <w:t xml:space="preserve"> or released</w:t>
+            </w:r>
+            <w:r>
+              <w:t xml:space="preserve"> in a bounding volume specified by this element’s attributes</w:t>
+            </w:r>
+            <w:r>
+              <w:t>.  The listener then executes the elements contained within its “</w:t>
+            </w:r>
+            <w:proofErr w:type="spellStart"/>
+            <w:r>
+              <w:t>OnPress</w:t>
+            </w:r>
+            <w:proofErr w:type="spellEnd"/>
+            <w:r>
+              <w:t>” and “</w:t>
+            </w:r>
+            <w:proofErr w:type="spellStart"/>
+            <w:r>
+              <w:t>OnRelease</w:t>
+            </w:r>
+            <w:proofErr w:type="spellEnd"/>
+            <w:r>
+              <w:t>” elements.  If there is no “</w:t>
+            </w:r>
+            <w:proofErr w:type="spellStart"/>
+            <w:r>
+              <w:t>OnPress</w:t>
+            </w:r>
+            <w:proofErr w:type="spellEnd"/>
+            <w:r>
+              <w:t>” or “</w:t>
+            </w:r>
+            <w:proofErr w:type="spellStart"/>
+            <w:r>
+              <w:t>OnRelease</w:t>
+            </w:r>
+            <w:proofErr w:type="spellEnd"/>
+            <w:r>
+              <w:t>” sub-element defined, the contents of this element are assumed to be contained within a virtual “</w:t>
+            </w:r>
+            <w:proofErr w:type="spellStart"/>
+            <w:r>
+              <w:t>OnPress</w:t>
+            </w:r>
+            <w:proofErr w:type="spellEnd"/>
+            <w:r>
+              <w:t>” element.</w:t>
+            </w:r>
           </w:p>
         </w:tc>
       </w:tr>
@@ -13084,26 +12955,131 @@
           </w:tcPr>
           <w:p>
             <w:r>
+              <w:t>Children</w:t>
+            </w:r>
+          </w:p>
+        </w:tc>
+        <w:tc>
+          <w:tcPr>
+            <w:tcW w:w="0" w:type="auto"/>
+          </w:tcPr>
+          <w:p>
+            <w:pPr>
+              <w:cnfStyle w:val="000000000000" w:firstRow="0" w:lastRow="0" w:firstColumn="0" w:lastColumn="0" w:oddVBand="0" w:evenVBand="0" w:oddHBand="0" w:evenHBand="0" w:firstRowFirstColumn="0" w:firstRowLastColumn="0" w:lastRowFirstColumn="0" w:lastRowLastColumn="0"/>
+            </w:pPr>
+            <w:proofErr w:type="spellStart"/>
+            <w:r>
+              <w:t>OnPress</w:t>
+            </w:r>
+            <w:proofErr w:type="spellEnd"/>
+            <w:r>
+              <w:t xml:space="preserve">, </w:t>
+            </w:r>
+            <w:proofErr w:type="spellStart"/>
+            <w:r>
+              <w:t>OnRelease</w:t>
+            </w:r>
+            <w:proofErr w:type="spellEnd"/>
+            <w:r>
+              <w:t>, Set</w:t>
+            </w:r>
+            <w:r>
+              <w:t>, If, Animation</w:t>
+            </w:r>
+          </w:p>
+        </w:tc>
+      </w:tr>
+      <w:tr>
+        <w:tc>
+          <w:tcPr>
+            <w:cnfStyle w:val="001000000000" w:firstRow="0" w:lastRow="0" w:firstColumn="1" w:lastColumn="0" w:oddVBand="0" w:evenVBand="0" w:oddHBand="0" w:evenHBand="0" w:firstRowFirstColumn="0" w:firstRowLastColumn="0" w:lastRowFirstColumn="0" w:lastRowLastColumn="0"/>
+            <w:tcW w:w="1410" w:type="dxa"/>
+          </w:tcPr>
+          <w:p>
+            <w:r>
+              <w:t>Attributes</w:t>
+            </w:r>
+          </w:p>
+        </w:tc>
+        <w:tc>
+          <w:tcPr>
+            <w:tcW w:w="0" w:type="auto"/>
+          </w:tcPr>
+          <w:p>
+            <w:pPr>
+              <w:cnfStyle w:val="000000000000" w:firstRow="0" w:lastRow="0" w:firstColumn="0" w:lastColumn="0" w:oddVBand="0" w:evenVBand="0" w:oddHBand="0" w:evenHBand="0" w:firstRowFirstColumn="0" w:firstRowLastColumn="0" w:lastRowFirstColumn="0" w:lastRowLastColumn="0"/>
+            </w:pPr>
+            <w:r>
+              <w:t xml:space="preserve">Key, </w:t>
+            </w:r>
+            <w:proofErr w:type="spellStart"/>
+            <w:r>
+              <w:t>KeyASCII</w:t>
+            </w:r>
+            <w:proofErr w:type="spellEnd"/>
+          </w:p>
+        </w:tc>
+      </w:tr>
+      <w:tr>
+        <w:tc>
+          <w:tcPr>
+            <w:cnfStyle w:val="001000000000" w:firstRow="0" w:lastRow="0" w:firstColumn="1" w:lastColumn="0" w:oddVBand="0" w:evenVBand="0" w:oddHBand="0" w:evenHBand="0" w:firstRowFirstColumn="0" w:firstRowLastColumn="0" w:lastRowFirstColumn="0" w:lastRowLastColumn="0"/>
+            <w:tcW w:w="1410" w:type="dxa"/>
+          </w:tcPr>
+          <w:p>
+            <w:r>
               <w:lastRenderedPageBreak/>
-              <w:t>Children</w:t>
-            </w:r>
-          </w:p>
-        </w:tc>
-        <w:tc>
-          <w:tcPr>
-            <w:tcW w:w="0" w:type="auto"/>
-          </w:tcPr>
-          <w:p>
-            <w:pPr>
-              <w:cnfStyle w:val="000000000000" w:firstRow="0" w:lastRow="0" w:firstColumn="0" w:lastColumn="0" w:oddVBand="0" w:evenVBand="0" w:oddHBand="0" w:evenHBand="0" w:firstRowFirstColumn="0" w:firstRowLastColumn="0" w:lastRowFirstColumn="0" w:lastRowLastColumn="0"/>
-            </w:pPr>
+              <w:t>Description</w:t>
+            </w:r>
+          </w:p>
+        </w:tc>
+        <w:tc>
+          <w:tcPr>
+            <w:tcW w:w="0" w:type="auto"/>
+          </w:tcPr>
+          <w:p>
+            <w:pPr>
+              <w:cnfStyle w:val="000000000000" w:firstRow="0" w:lastRow="0" w:firstColumn="0" w:lastColumn="0" w:oddVBand="0" w:evenVBand="0" w:oddHBand="0" w:evenHBand="0" w:firstRowFirstColumn="0" w:firstRowLastColumn="0" w:lastRowFirstColumn="0" w:lastRowLastColumn="0"/>
+            </w:pPr>
+            <w:r>
+              <w:t>This element sets up a listener to react when a specified key on a keyboard is pressed</w:t>
+            </w:r>
+            <w:r>
+              <w:t xml:space="preserve"> or released</w:t>
+            </w:r>
+            <w:r>
+              <w:t xml:space="preserve">.  The key can be specified either with </w:t>
+            </w:r>
+            <w:r>
+              <w:rPr>
+                <w:i/>
+              </w:rPr>
+              <w:t>Key</w:t>
+            </w:r>
+            <w:r>
+              <w:t xml:space="preserve"> (for instance “a”, “b”, “Q”, “3”, “$”, etc.) or with </w:t>
+            </w:r>
+            <w:proofErr w:type="spellStart"/>
+            <w:r>
+              <w:rPr>
+                <w:i/>
+              </w:rPr>
+              <w:t>KeyASCII</w:t>
+            </w:r>
+            <w:proofErr w:type="spellEnd"/>
+            <w:r>
+              <w:t xml:space="preserve"> if the user wishes to specify a key that is not easily </w:t>
+            </w:r>
+            <w:r>
+              <w:t>specifiable in an XML file (for instance, “8” to represent the “backspace” key).  The listener then executes the elements contained within its “</w:t>
+            </w:r>
             <w:proofErr w:type="spellStart"/>
             <w:r>
               <w:t>OnPress</w:t>
             </w:r>
             <w:proofErr w:type="spellEnd"/>
             <w:r>
-              <w:t xml:space="preserve">, </w:t>
+              <w:t>” and “</w:t>
             </w:r>
             <w:proofErr w:type="spellStart"/>
             <w:r>
@@ -13111,62 +13087,38 @@
             </w:r>
             <w:proofErr w:type="spellEnd"/>
             <w:r>
-              <w:t>, Set</w:t>
-            </w:r>
-          </w:p>
-        </w:tc>
-      </w:tr>
-      <w:tr>
-        <w:tc>
-          <w:tcPr>
-            <w:cnfStyle w:val="001000000000" w:firstRow="0" w:lastRow="0" w:firstColumn="1" w:lastColumn="0" w:oddVBand="0" w:evenVBand="0" w:oddHBand="0" w:evenHBand="0" w:firstRowFirstColumn="0" w:firstRowLastColumn="0" w:lastRowFirstColumn="0" w:lastRowLastColumn="0"/>
-            <w:tcW w:w="1410" w:type="dxa"/>
-          </w:tcPr>
-          <w:p>
-            <w:r>
-              <w:t>Attributes</w:t>
-            </w:r>
-          </w:p>
-        </w:tc>
-        <w:tc>
-          <w:tcPr>
-            <w:tcW w:w="0" w:type="auto"/>
-          </w:tcPr>
-          <w:p>
-            <w:pPr>
-              <w:cnfStyle w:val="000000000000" w:firstRow="0" w:lastRow="0" w:firstColumn="0" w:lastColumn="0" w:oddVBand="0" w:evenVBand="0" w:oddHBand="0" w:evenHBand="0" w:firstRowFirstColumn="0" w:firstRowLastColumn="0" w:lastRowFirstColumn="0" w:lastRowLastColumn="0"/>
-            </w:pPr>
-            <w:r>
-              <w:t xml:space="preserve">Key, </w:t>
-            </w:r>
-            <w:proofErr w:type="spellStart"/>
-            <w:r>
-              <w:t>KeyASCII</w:t>
-            </w:r>
-            <w:proofErr w:type="spellEnd"/>
-          </w:p>
-        </w:tc>
-      </w:tr>
-      <w:tr>
-        <w:tc>
-          <w:tcPr>
-            <w:cnfStyle w:val="001000000000" w:firstRow="0" w:lastRow="0" w:firstColumn="1" w:lastColumn="0" w:oddVBand="0" w:evenVBand="0" w:oddHBand="0" w:evenHBand="0" w:firstRowFirstColumn="0" w:firstRowLastColumn="0" w:lastRowFirstColumn="0" w:lastRowLastColumn="0"/>
-            <w:tcW w:w="1410" w:type="dxa"/>
-          </w:tcPr>
-          <w:p>
-            <w:r>
-              <w:t>Description</w:t>
-            </w:r>
-          </w:p>
-        </w:tc>
-        <w:tc>
-          <w:tcPr>
-            <w:tcW w:w="0" w:type="auto"/>
-          </w:tcPr>
-          <w:p>
-            <w:pPr>
-              <w:cnfStyle w:val="000000000000" w:firstRow="0" w:lastRow="0" w:firstColumn="0" w:lastColumn="0" w:oddVBand="0" w:evenVBand="0" w:oddHBand="0" w:evenHBand="0" w:firstRowFirstColumn="0" w:firstRowLastColumn="0" w:lastRowFirstColumn="0" w:lastRowLastColumn="0"/>
-            </w:pPr>
+              <w:t xml:space="preserve">” elements.  </w:t>
+            </w:r>
+            <w:r>
+              <w:t>If there is no “</w:t>
+            </w:r>
+            <w:proofErr w:type="spellStart"/>
+            <w:r>
+              <w:t>OnPress</w:t>
+            </w:r>
+            <w:proofErr w:type="spellEnd"/>
+            <w:r>
+              <w:t>” or “</w:t>
+            </w:r>
+            <w:proofErr w:type="spellStart"/>
+            <w:r>
+              <w:t>OnRelease</w:t>
+            </w:r>
+            <w:proofErr w:type="spellEnd"/>
+            <w:r>
+              <w:t>” sub-element defined, the contents of this element are assumed to be contained within a virtual “</w:t>
+            </w:r>
+            <w:proofErr w:type="spellStart"/>
+            <w:r>
+              <w:t>OnPress</w:t>
+            </w:r>
+            <w:proofErr w:type="spellEnd"/>
+            <w:r>
+              <w:t>” element</w:t>
+            </w:r>
+            <w:r>
+              <w:t>.</w:t>
+            </w:r>
           </w:p>
         </w:tc>
       </w:tr>
@@ -13272,6 +13224,9 @@
             <w:r>
               <w:t>, Set</w:t>
             </w:r>
+            <w:r>
+              <w:t>, If, Animation</w:t>
+            </w:r>
           </w:p>
         </w:tc>
       </w:tr>
@@ -13321,6 +13276,76 @@
             <w:pPr>
               <w:cnfStyle w:val="000000000000" w:firstRow="0" w:lastRow="0" w:firstColumn="0" w:lastColumn="0" w:oddVBand="0" w:evenVBand="0" w:oddHBand="0" w:evenHBand="0" w:firstRowFirstColumn="0" w:firstRowLastColumn="0" w:lastRowFirstColumn="0" w:lastRowLastColumn="0"/>
             </w:pPr>
+            <w:r>
+              <w:t xml:space="preserve">This element sets up a listener to react when a specified </w:t>
+            </w:r>
+            <w:r>
+              <w:t xml:space="preserve">bezel </w:t>
+            </w:r>
+            <w:r>
+              <w:rPr>
+                <w:i/>
+              </w:rPr>
+              <w:t>Key</w:t>
+            </w:r>
+            <w:r>
+              <w:t xml:space="preserve"> </w:t>
+            </w:r>
+            <w:r>
+              <w:t>is pressed</w:t>
+            </w:r>
+            <w:r>
+              <w:t xml:space="preserve"> or released</w:t>
+            </w:r>
+            <w:r>
+              <w:t xml:space="preserve">. </w:t>
+            </w:r>
+            <w:r>
+              <w:t xml:space="preserve"> </w:t>
+            </w:r>
+            <w:r>
+              <w:t>The listener then executes the elements contained within its “</w:t>
+            </w:r>
+            <w:proofErr w:type="spellStart"/>
+            <w:r>
+              <w:t>OnPress</w:t>
+            </w:r>
+            <w:proofErr w:type="spellEnd"/>
+            <w:r>
+              <w:t>” and “</w:t>
+            </w:r>
+            <w:proofErr w:type="spellStart"/>
+            <w:r>
+              <w:t>OnRelease</w:t>
+            </w:r>
+            <w:proofErr w:type="spellEnd"/>
+            <w:r>
+              <w:t>” elements.  If there is no “</w:t>
+            </w:r>
+            <w:proofErr w:type="spellStart"/>
+            <w:r>
+              <w:t>OnPress</w:t>
+            </w:r>
+            <w:proofErr w:type="spellEnd"/>
+            <w:r>
+              <w:t>” or “</w:t>
+            </w:r>
+            <w:proofErr w:type="spellStart"/>
+            <w:r>
+              <w:t>OnRelease</w:t>
+            </w:r>
+            <w:proofErr w:type="spellEnd"/>
+            <w:r>
+              <w:t>” sub-element defined, the contents of this element are assumed to be contained within a virtual “</w:t>
+            </w:r>
+            <w:proofErr w:type="spellStart"/>
+            <w:r>
+              <w:t>OnPress</w:t>
+            </w:r>
+            <w:proofErr w:type="spellEnd"/>
+            <w:r>
+              <w:t>” element.</w:t>
+            </w:r>
           </w:p>
         </w:tc>
       </w:tr>
@@ -13434,6 +13459,9 @@
             <w:r>
               <w:t>Set</w:t>
             </w:r>
+            <w:r>
+              <w:t>, If, Animation</w:t>
+            </w:r>
           </w:p>
         </w:tc>
       </w:tr>
@@ -13483,6 +13511,9 @@
             <w:pPr>
               <w:cnfStyle w:val="000000000000" w:firstRow="0" w:lastRow="0" w:firstColumn="0" w:lastColumn="0" w:oddVBand="0" w:evenVBand="0" w:oddHBand="0" w:evenHBand="0" w:firstRowFirstColumn="0" w:firstRowLastColumn="0" w:lastRowFirstColumn="0" w:lastRowLastColumn="0"/>
             </w:pPr>
+            <w:r>
+              <w:t>This element defines a list of actions to take if the parent element senses a “press” condition.</w:t>
+            </w:r>
           </w:p>
         </w:tc>
       </w:tr>
@@ -13596,6 +13627,9 @@
             <w:r>
               <w:t>Set</w:t>
             </w:r>
+            <w:r>
+              <w:t>, If, Animation</w:t>
+            </w:r>
           </w:p>
         </w:tc>
       </w:tr>
@@ -13645,6 +13679,15 @@
             <w:pPr>
               <w:cnfStyle w:val="000000000000" w:firstRow="0" w:lastRow="0" w:firstColumn="0" w:lastColumn="0" w:oddVBand="0" w:evenVBand="0" w:oddHBand="0" w:evenHBand="0" w:firstRowFirstColumn="0" w:firstRowLastColumn="0" w:lastRowFirstColumn="0" w:lastRowLastColumn="0"/>
             </w:pPr>
+            <w:r>
+              <w:t>This element defines a list of actions to take if the parent element senses a “</w:t>
+            </w:r>
+            <w:r>
+              <w:t>release</w:t>
+            </w:r>
+            <w:r>
+              <w:t>” condition.</w:t>
+            </w:r>
           </w:p>
         </w:tc>
       </w:tr>
@@ -13653,7 +13696,7 @@
       <w:pPr>
         <w:pStyle w:val="Heading1"/>
       </w:pPr>
-      <w:bookmarkStart w:id="18" w:name="_Toc481755684"/>
+      <w:bookmarkStart w:id="18" w:name="_Toc485298699"/>
       <w:r>
         <w:t xml:space="preserve">5.0 </w:t>
       </w:r>
@@ -13666,7 +13709,7 @@
       <w:pPr>
         <w:pStyle w:val="Heading2"/>
       </w:pPr>
-      <w:bookmarkStart w:id="19" w:name="_Toc481755685"/>
+      <w:bookmarkStart w:id="19" w:name="_Toc485298700"/>
       <w:r>
         <w:t>5.1 Color Format Specification</w:t>
       </w:r>
@@ -13747,6 +13790,7 @@
     <w:p/>
     <w:p>
       <w:r>
+        <w:lastRenderedPageBreak/>
         <w:t xml:space="preserve">where each level is expressed as a number between 0 (full off) and 1 (full on).  </w:t>
       </w:r>
       <w:r>
@@ -13803,7 +13847,7 @@
       <w:pPr>
         <w:pStyle w:val="Heading2"/>
       </w:pPr>
-      <w:bookmarkStart w:id="20" w:name="_Toc481755686"/>
+      <w:bookmarkStart w:id="20" w:name="_Toc485298701"/>
       <w:r>
         <w:t>5.2 Alignment Specification</w:t>
       </w:r>
@@ -13905,7 +13949,7 @@
       <w:pPr>
         <w:pStyle w:val="Heading2"/>
       </w:pPr>
-      <w:bookmarkStart w:id="21" w:name="_Toc481755687"/>
+      <w:bookmarkStart w:id="21" w:name="_Toc485298702"/>
       <w:r>
         <w:t>5.</w:t>
       </w:r>
@@ -13921,7 +13965,6 @@
     <w:p>
       <w:proofErr w:type="spellStart"/>
       <w:r>
-        <w:lastRenderedPageBreak/>
         <w:t>dcapp</w:t>
       </w:r>
       <w:proofErr w:type="spellEnd"/>
@@ -14010,7 +14053,7 @@
       <w:pPr>
         <w:pStyle w:val="Heading2"/>
       </w:pPr>
-      <w:bookmarkStart w:id="22" w:name="_Toc481755688"/>
+      <w:bookmarkStart w:id="22" w:name="_Toc485298703"/>
       <w:r>
         <w:t>5.</w:t>
       </w:r>
@@ -14032,7 +14075,7 @@
       <w:pPr>
         <w:pStyle w:val="Heading2"/>
       </w:pPr>
-      <w:bookmarkStart w:id="23" w:name="_Toc481755689"/>
+      <w:bookmarkStart w:id="23" w:name="_Toc485298704"/>
       <w:r>
         <w:t>5.</w:t>
       </w:r>
@@ -14051,7 +14094,7 @@
       <w:pPr>
         <w:pStyle w:val="Heading3"/>
       </w:pPr>
-      <w:bookmarkStart w:id="24" w:name="_Toc481755690"/>
+      <w:bookmarkStart w:id="24" w:name="_Toc485298705"/>
       <w:r>
         <w:t>5.</w:t>
       </w:r>
@@ -14067,7 +14110,7 @@
       <w:pPr>
         <w:pStyle w:val="Heading3"/>
       </w:pPr>
-      <w:bookmarkStart w:id="25" w:name="_Toc481755691"/>
+      <w:bookmarkStart w:id="25" w:name="_Toc485298706"/>
       <w:r>
         <w:t>5.</w:t>
       </w:r>
@@ -14083,7 +14126,7 @@
       <w:pPr>
         <w:pStyle w:val="Heading3"/>
       </w:pPr>
-      <w:bookmarkStart w:id="26" w:name="_Toc481755692"/>
+      <w:bookmarkStart w:id="26" w:name="_Toc485298707"/>
       <w:r>
         <w:t>5.</w:t>
       </w:r>
@@ -14740,7 +14783,7 @@
               <w:noProof/>
               <w:color w:val="4F81BD" w:themeColor="accent1"/>
             </w:rPr>
-            <w:t>6</w:t>
+            <w:t>1</w:t>
           </w:r>
           <w:r>
             <w:rPr>
@@ -16642,7 +16685,7 @@
 </file>
 
 <file path=customXml/itemProps1.xml><?xml version="1.0" encoding="utf-8"?>
-<ds:datastoreItem xmlns:ds="http://schemas.openxmlformats.org/officeDocument/2006/customXml" ds:itemID="{E289E121-41FA-6241-BC9F-E862B03EDC9C}">
+<ds:datastoreItem xmlns:ds="http://schemas.openxmlformats.org/officeDocument/2006/customXml" ds:itemID="{2A6A0BCB-E95F-2649-8736-20C85C25C39E}">
   <ds:schemaRefs>
     <ds:schemaRef ds:uri="http://schemas.openxmlformats.org/officeDocument/2006/bibliography"/>
   </ds:schemaRefs>

</xml_diff>

<commit_message>
Minor updates to dcapp documentation.
</commit_message>
<xml_diff>
--- a/docs/dcapp.docx
+++ b/docs/dcapp.docx
@@ -287,6 +287,8 @@
             <w:pStyle w:val="TOCHeading"/>
           </w:pPr>
         </w:p>
+        <w:bookmarkStart w:id="0" w:name="_GoBack" w:displacedByCustomXml="next"/>
+        <w:bookmarkEnd w:id="0" w:displacedByCustomXml="next"/>
       </w:sdtContent>
     </w:sdt>
     <w:sdt>
@@ -335,7 +337,7 @@
           <w:r>
             <w:fldChar w:fldCharType="separate"/>
           </w:r>
-          <w:hyperlink w:anchor="_Toc485298682" w:history="1">
+          <w:hyperlink w:anchor="_Toc489434106" w:history="1">
             <w:r>
               <w:rPr>
                 <w:rStyle w:val="Hyperlink"/>
@@ -362,7 +364,7 @@
                 <w:noProof/>
                 <w:webHidden/>
               </w:rPr>
-              <w:instrText xml:space="preserve"> PAGEREF _Toc485298682 \h </w:instrText>
+              <w:instrText xml:space="preserve"> PAGEREF _Toc489434106 \h </w:instrText>
             </w:r>
             <w:r>
               <w:rPr>
@@ -405,7 +407,7 @@
               <w:noProof/>
             </w:rPr>
           </w:pPr>
-          <w:hyperlink w:anchor="_Toc485298683" w:history="1">
+          <w:hyperlink w:anchor="_Toc489434107" w:history="1">
             <w:r>
               <w:rPr>
                 <w:rStyle w:val="Hyperlink"/>
@@ -432,7 +434,7 @@
                 <w:noProof/>
                 <w:webHidden/>
               </w:rPr>
-              <w:instrText xml:space="preserve"> PAGEREF _Toc485298683 \h </w:instrText>
+              <w:instrText xml:space="preserve"> PAGEREF _Toc489434107 \h </w:instrText>
             </w:r>
             <w:r>
               <w:rPr>
@@ -477,7 +479,7 @@
               <w:szCs w:val="24"/>
             </w:rPr>
           </w:pPr>
-          <w:hyperlink w:anchor="_Toc485298684" w:history="1">
+          <w:hyperlink w:anchor="_Toc489434108" w:history="1">
             <w:r>
               <w:rPr>
                 <w:rStyle w:val="Hyperlink"/>
@@ -504,7 +506,7 @@
                 <w:noProof/>
                 <w:webHidden/>
               </w:rPr>
-              <w:instrText xml:space="preserve"> PAGEREF _Toc485298684 \h </w:instrText>
+              <w:instrText xml:space="preserve"> PAGEREF _Toc489434108 \h </w:instrText>
             </w:r>
             <w:r>
               <w:rPr>
@@ -549,7 +551,7 @@
               <w:szCs w:val="24"/>
             </w:rPr>
           </w:pPr>
-          <w:hyperlink w:anchor="_Toc485298685" w:history="1">
+          <w:hyperlink w:anchor="_Toc489434109" w:history="1">
             <w:r>
               <w:rPr>
                 <w:rStyle w:val="Hyperlink"/>
@@ -576,7 +578,7 @@
                 <w:noProof/>
                 <w:webHidden/>
               </w:rPr>
-              <w:instrText xml:space="preserve"> PAGEREF _Toc485298685 \h </w:instrText>
+              <w:instrText xml:space="preserve"> PAGEREF _Toc489434109 \h </w:instrText>
             </w:r>
             <w:r>
               <w:rPr>
@@ -596,7 +598,7 @@
                 <w:noProof/>
                 <w:webHidden/>
               </w:rPr>
-              <w:t>1</w:t>
+              <w:t>2</w:t>
             </w:r>
             <w:r>
               <w:rPr>
@@ -621,7 +623,7 @@
               <w:szCs w:val="24"/>
             </w:rPr>
           </w:pPr>
-          <w:hyperlink w:anchor="_Toc485298686" w:history="1">
+          <w:hyperlink w:anchor="_Toc489434110" w:history="1">
             <w:r>
               <w:rPr>
                 <w:rStyle w:val="Hyperlink"/>
@@ -648,7 +650,7 @@
                 <w:noProof/>
                 <w:webHidden/>
               </w:rPr>
-              <w:instrText xml:space="preserve"> PAGEREF _Toc485298686 \h </w:instrText>
+              <w:instrText xml:space="preserve"> PAGEREF _Toc489434110 \h </w:instrText>
             </w:r>
             <w:r>
               <w:rPr>
@@ -691,7 +693,7 @@
               <w:noProof/>
             </w:rPr>
           </w:pPr>
-          <w:hyperlink w:anchor="_Toc485298687" w:history="1">
+          <w:hyperlink w:anchor="_Toc489434111" w:history="1">
             <w:r>
               <w:rPr>
                 <w:rStyle w:val="Hyperlink"/>
@@ -718,7 +720,7 @@
                 <w:noProof/>
                 <w:webHidden/>
               </w:rPr>
-              <w:instrText xml:space="preserve"> PAGEREF _Toc485298687 \h </w:instrText>
+              <w:instrText xml:space="preserve"> PAGEREF _Toc489434111 \h </w:instrText>
             </w:r>
             <w:r>
               <w:rPr>
@@ -761,7 +763,7 @@
               <w:noProof/>
             </w:rPr>
           </w:pPr>
-          <w:hyperlink w:anchor="_Toc485298688" w:history="1">
+          <w:hyperlink w:anchor="_Toc489434112" w:history="1">
             <w:r>
               <w:rPr>
                 <w:rStyle w:val="Hyperlink"/>
@@ -788,7 +790,7 @@
                 <w:noProof/>
                 <w:webHidden/>
               </w:rPr>
-              <w:instrText xml:space="preserve"> PAGEREF _Toc485298688 \h </w:instrText>
+              <w:instrText xml:space="preserve"> PAGEREF _Toc489434112 \h </w:instrText>
             </w:r>
             <w:r>
               <w:rPr>
@@ -833,7 +835,7 @@
               <w:szCs w:val="24"/>
             </w:rPr>
           </w:pPr>
-          <w:hyperlink w:anchor="_Toc485298689" w:history="1">
+          <w:hyperlink w:anchor="_Toc489434113" w:history="1">
             <w:r>
               <w:rPr>
                 <w:rStyle w:val="Hyperlink"/>
@@ -860,7 +862,7 @@
                 <w:noProof/>
                 <w:webHidden/>
               </w:rPr>
-              <w:instrText xml:space="preserve"> PAGEREF _Toc485298689 \h </w:instrText>
+              <w:instrText xml:space="preserve"> PAGEREF _Toc489434113 \h </w:instrText>
             </w:r>
             <w:r>
               <w:rPr>
@@ -905,7 +907,7 @@
               <w:szCs w:val="24"/>
             </w:rPr>
           </w:pPr>
-          <w:hyperlink w:anchor="_Toc485298690" w:history="1">
+          <w:hyperlink w:anchor="_Toc489434114" w:history="1">
             <w:r>
               <w:rPr>
                 <w:rStyle w:val="Hyperlink"/>
@@ -932,7 +934,7 @@
                 <w:noProof/>
                 <w:webHidden/>
               </w:rPr>
-              <w:instrText xml:space="preserve"> PAGEREF _Toc485298690 \h </w:instrText>
+              <w:instrText xml:space="preserve"> PAGEREF _Toc489434114 \h </w:instrText>
             </w:r>
             <w:r>
               <w:rPr>
@@ -977,7 +979,7 @@
               <w:szCs w:val="24"/>
             </w:rPr>
           </w:pPr>
-          <w:hyperlink w:anchor="_Toc485298691" w:history="1">
+          <w:hyperlink w:anchor="_Toc489434115" w:history="1">
             <w:r>
               <w:rPr>
                 <w:rStyle w:val="Hyperlink"/>
@@ -1004,7 +1006,7 @@
                 <w:noProof/>
                 <w:webHidden/>
               </w:rPr>
-              <w:instrText xml:space="preserve"> PAGEREF _Toc485298691 \h </w:instrText>
+              <w:instrText xml:space="preserve"> PAGEREF _Toc489434115 \h </w:instrText>
             </w:r>
             <w:r>
               <w:rPr>
@@ -1048,7 +1050,7 @@
               <w:szCs w:val="24"/>
             </w:rPr>
           </w:pPr>
-          <w:hyperlink w:anchor="_Toc485298692" w:history="1">
+          <w:hyperlink w:anchor="_Toc489434116" w:history="1">
             <w:r>
               <w:rPr>
                 <w:rStyle w:val="Hyperlink"/>
@@ -1075,7 +1077,7 @@
                 <w:noProof/>
                 <w:webHidden/>
               </w:rPr>
-              <w:instrText xml:space="preserve"> PAGEREF _Toc485298692 \h </w:instrText>
+              <w:instrText xml:space="preserve"> PAGEREF _Toc489434116 \h </w:instrText>
             </w:r>
             <w:r>
               <w:rPr>
@@ -1119,7 +1121,7 @@
               <w:szCs w:val="24"/>
             </w:rPr>
           </w:pPr>
-          <w:hyperlink w:anchor="_Toc485298693" w:history="1">
+          <w:hyperlink w:anchor="_Toc489434117" w:history="1">
             <w:r>
               <w:rPr>
                 <w:rStyle w:val="Hyperlink"/>
@@ -1146,7 +1148,7 @@
                 <w:noProof/>
                 <w:webHidden/>
               </w:rPr>
-              <w:instrText xml:space="preserve"> PAGEREF _Toc485298693 \h </w:instrText>
+              <w:instrText xml:space="preserve"> PAGEREF _Toc489434117 \h </w:instrText>
             </w:r>
             <w:r>
               <w:rPr>
@@ -1190,7 +1192,7 @@
               <w:szCs w:val="24"/>
             </w:rPr>
           </w:pPr>
-          <w:hyperlink w:anchor="_Toc485298694" w:history="1">
+          <w:hyperlink w:anchor="_Toc489434118" w:history="1">
             <w:r>
               <w:rPr>
                 <w:rStyle w:val="Hyperlink"/>
@@ -1217,7 +1219,7 @@
                 <w:noProof/>
                 <w:webHidden/>
               </w:rPr>
-              <w:instrText xml:space="preserve"> PAGEREF _Toc485298694 \h </w:instrText>
+              <w:instrText xml:space="preserve"> PAGEREF _Toc489434118 \h </w:instrText>
             </w:r>
             <w:r>
               <w:rPr>
@@ -1262,7 +1264,7 @@
               <w:szCs w:val="24"/>
             </w:rPr>
           </w:pPr>
-          <w:hyperlink w:anchor="_Toc485298695" w:history="1">
+          <w:hyperlink w:anchor="_Toc489434119" w:history="1">
             <w:r>
               <w:rPr>
                 <w:rStyle w:val="Hyperlink"/>
@@ -1289,7 +1291,7 @@
                 <w:noProof/>
                 <w:webHidden/>
               </w:rPr>
-              <w:instrText xml:space="preserve"> PAGEREF _Toc485298695 \h </w:instrText>
+              <w:instrText xml:space="preserve"> PAGEREF _Toc489434119 \h </w:instrText>
             </w:r>
             <w:r>
               <w:rPr>
@@ -1334,7 +1336,7 @@
               <w:szCs w:val="24"/>
             </w:rPr>
           </w:pPr>
-          <w:hyperlink w:anchor="_Toc485298696" w:history="1">
+          <w:hyperlink w:anchor="_Toc489434120" w:history="1">
             <w:r>
               <w:rPr>
                 <w:rStyle w:val="Hyperlink"/>
@@ -1361,7 +1363,7 @@
                 <w:noProof/>
                 <w:webHidden/>
               </w:rPr>
-              <w:instrText xml:space="preserve"> PAGEREF _Toc485298696 \h </w:instrText>
+              <w:instrText xml:space="preserve"> PAGEREF _Toc489434120 \h </w:instrText>
             </w:r>
             <w:r>
               <w:rPr>
@@ -1405,7 +1407,7 @@
               <w:szCs w:val="24"/>
             </w:rPr>
           </w:pPr>
-          <w:hyperlink w:anchor="_Toc485298697" w:history="1">
+          <w:hyperlink w:anchor="_Toc489434121" w:history="1">
             <w:r>
               <w:rPr>
                 <w:rStyle w:val="Hyperlink"/>
@@ -1432,7 +1434,7 @@
                 <w:noProof/>
                 <w:webHidden/>
               </w:rPr>
-              <w:instrText xml:space="preserve"> PAGEREF _Toc485298697 \h </w:instrText>
+              <w:instrText xml:space="preserve"> PAGEREF _Toc489434121 \h </w:instrText>
             </w:r>
             <w:r>
               <w:rPr>
@@ -1476,7 +1478,7 @@
               <w:szCs w:val="24"/>
             </w:rPr>
           </w:pPr>
-          <w:hyperlink w:anchor="_Toc485298698" w:history="1">
+          <w:hyperlink w:anchor="_Toc489434122" w:history="1">
             <w:r>
               <w:rPr>
                 <w:rStyle w:val="Hyperlink"/>
@@ -1503,7 +1505,7 @@
                 <w:noProof/>
                 <w:webHidden/>
               </w:rPr>
-              <w:instrText xml:space="preserve"> PAGEREF _Toc485298698 \h </w:instrText>
+              <w:instrText xml:space="preserve"> PAGEREF _Toc489434122 \h </w:instrText>
             </w:r>
             <w:r>
               <w:rPr>
@@ -1546,7 +1548,7 @@
               <w:noProof/>
             </w:rPr>
           </w:pPr>
-          <w:hyperlink w:anchor="_Toc485298699" w:history="1">
+          <w:hyperlink w:anchor="_Toc489434123" w:history="1">
             <w:r>
               <w:rPr>
                 <w:rStyle w:val="Hyperlink"/>
@@ -1573,7 +1575,7 @@
                 <w:noProof/>
                 <w:webHidden/>
               </w:rPr>
-              <w:instrText xml:space="preserve"> PAGEREF _Toc485298699 \h </w:instrText>
+              <w:instrText xml:space="preserve"> PAGEREF _Toc489434123 \h </w:instrText>
             </w:r>
             <w:r>
               <w:rPr>
@@ -1593,7 +1595,7 @@
                 <w:noProof/>
                 <w:webHidden/>
               </w:rPr>
-              <w:t>14</w:t>
+              <w:t>15</w:t>
             </w:r>
             <w:r>
               <w:rPr>
@@ -1618,7 +1620,7 @@
               <w:szCs w:val="24"/>
             </w:rPr>
           </w:pPr>
-          <w:hyperlink w:anchor="_Toc485298700" w:history="1">
+          <w:hyperlink w:anchor="_Toc489434124" w:history="1">
             <w:r>
               <w:rPr>
                 <w:rStyle w:val="Hyperlink"/>
@@ -1645,7 +1647,7 @@
                 <w:noProof/>
                 <w:webHidden/>
               </w:rPr>
-              <w:instrText xml:space="preserve"> PAGEREF _Toc485298700 \h </w:instrText>
+              <w:instrText xml:space="preserve"> PAGEREF _Toc489434124 \h </w:instrText>
             </w:r>
             <w:r>
               <w:rPr>
@@ -1665,7 +1667,7 @@
                 <w:noProof/>
                 <w:webHidden/>
               </w:rPr>
-              <w:t>14</w:t>
+              <w:t>15</w:t>
             </w:r>
             <w:r>
               <w:rPr>
@@ -1690,7 +1692,7 @@
               <w:szCs w:val="24"/>
             </w:rPr>
           </w:pPr>
-          <w:hyperlink w:anchor="_Toc485298701" w:history="1">
+          <w:hyperlink w:anchor="_Toc489434125" w:history="1">
             <w:r>
               <w:rPr>
                 <w:rStyle w:val="Hyperlink"/>
@@ -1717,7 +1719,7 @@
                 <w:noProof/>
                 <w:webHidden/>
               </w:rPr>
-              <w:instrText xml:space="preserve"> PAGEREF _Toc485298701 \h </w:instrText>
+              <w:instrText xml:space="preserve"> PAGEREF _Toc489434125 \h </w:instrText>
             </w:r>
             <w:r>
               <w:rPr>
@@ -1762,7 +1764,7 @@
               <w:szCs w:val="24"/>
             </w:rPr>
           </w:pPr>
-          <w:hyperlink w:anchor="_Toc485298702" w:history="1">
+          <w:hyperlink w:anchor="_Toc489434126" w:history="1">
             <w:r>
               <w:rPr>
                 <w:rStyle w:val="Hyperlink"/>
@@ -1789,7 +1791,7 @@
                 <w:noProof/>
                 <w:webHidden/>
               </w:rPr>
-              <w:instrText xml:space="preserve"> PAGEREF _Toc485298702 \h </w:instrText>
+              <w:instrText xml:space="preserve"> PAGEREF _Toc489434126 \h </w:instrText>
             </w:r>
             <w:r>
               <w:rPr>
@@ -1834,7 +1836,7 @@
               <w:szCs w:val="24"/>
             </w:rPr>
           </w:pPr>
-          <w:hyperlink w:anchor="_Toc485298703" w:history="1">
+          <w:hyperlink w:anchor="_Toc489434127" w:history="1">
             <w:r>
               <w:rPr>
                 <w:rStyle w:val="Hyperlink"/>
@@ -1861,7 +1863,7 @@
                 <w:noProof/>
                 <w:webHidden/>
               </w:rPr>
-              <w:instrText xml:space="preserve"> PAGEREF _Toc485298703 \h </w:instrText>
+              <w:instrText xml:space="preserve"> PAGEREF _Toc489434127 \h </w:instrText>
             </w:r>
             <w:r>
               <w:rPr>
@@ -1906,7 +1908,7 @@
               <w:szCs w:val="24"/>
             </w:rPr>
           </w:pPr>
-          <w:hyperlink w:anchor="_Toc485298704" w:history="1">
+          <w:hyperlink w:anchor="_Toc489434128" w:history="1">
             <w:r>
               <w:rPr>
                 <w:rStyle w:val="Hyperlink"/>
@@ -1933,7 +1935,7 @@
                 <w:noProof/>
                 <w:webHidden/>
               </w:rPr>
-              <w:instrText xml:space="preserve"> PAGEREF _Toc485298704 \h </w:instrText>
+              <w:instrText xml:space="preserve"> PAGEREF _Toc489434128 \h </w:instrText>
             </w:r>
             <w:r>
               <w:rPr>
@@ -1977,7 +1979,7 @@
               <w:szCs w:val="24"/>
             </w:rPr>
           </w:pPr>
-          <w:hyperlink w:anchor="_Toc485298705" w:history="1">
+          <w:hyperlink w:anchor="_Toc489434129" w:history="1">
             <w:r>
               <w:rPr>
                 <w:rStyle w:val="Hyperlink"/>
@@ -2004,7 +2006,7 @@
                 <w:noProof/>
                 <w:webHidden/>
               </w:rPr>
-              <w:instrText xml:space="preserve"> PAGEREF _Toc485298705 \h </w:instrText>
+              <w:instrText xml:space="preserve"> PAGEREF _Toc489434129 \h </w:instrText>
             </w:r>
             <w:r>
               <w:rPr>
@@ -2048,7 +2050,7 @@
               <w:szCs w:val="24"/>
             </w:rPr>
           </w:pPr>
-          <w:hyperlink w:anchor="_Toc485298706" w:history="1">
+          <w:hyperlink w:anchor="_Toc489434130" w:history="1">
             <w:r>
               <w:rPr>
                 <w:rStyle w:val="Hyperlink"/>
@@ -2075,7 +2077,7 @@
                 <w:noProof/>
                 <w:webHidden/>
               </w:rPr>
-              <w:instrText xml:space="preserve"> PAGEREF _Toc485298706 \h </w:instrText>
+              <w:instrText xml:space="preserve"> PAGEREF _Toc489434130 \h </w:instrText>
             </w:r>
             <w:r>
               <w:rPr>
@@ -2119,7 +2121,7 @@
               <w:szCs w:val="24"/>
             </w:rPr>
           </w:pPr>
-          <w:hyperlink w:anchor="_Toc485298707" w:history="1">
+          <w:hyperlink w:anchor="_Toc489434131" w:history="1">
             <w:r>
               <w:rPr>
                 <w:rStyle w:val="Hyperlink"/>
@@ -2146,7 +2148,7 @@
                 <w:noProof/>
                 <w:webHidden/>
               </w:rPr>
-              <w:instrText xml:space="preserve"> PAGEREF _Toc485298707 \h </w:instrText>
+              <w:instrText xml:space="preserve"> PAGEREF _Toc489434131 \h </w:instrText>
             </w:r>
             <w:r>
               <w:rPr>
@@ -2201,12 +2203,12 @@
       <w:pPr>
         <w:pStyle w:val="Heading1"/>
       </w:pPr>
-      <w:bookmarkStart w:id="0" w:name="_Toc485298682"/>
+      <w:bookmarkStart w:id="1" w:name="_Toc489434106"/>
       <w:r>
         <w:lastRenderedPageBreak/>
         <w:t>1.0 Introduction</w:t>
       </w:r>
-      <w:bookmarkEnd w:id="0"/>
+      <w:bookmarkEnd w:id="1"/>
     </w:p>
     <w:p/>
     <w:p>
@@ -2225,12 +2227,7 @@
         <w:t>"</w:t>
       </w:r>
       <w:r>
-        <w:t xml:space="preserve"> (pronounced “dee see a</w:t>
-      </w:r>
-      <w:bookmarkStart w:id="1" w:name="_GoBack"/>
-      <w:bookmarkEnd w:id="1"/>
-      <w:r>
-        <w:t>pp”)</w:t>
+        <w:t xml:space="preserve"> (pronounced “dee see app”)</w:t>
       </w:r>
       <w:r>
         <w:t xml:space="preserve"> is a displays and controls </w:t>
@@ -2311,7 +2308,7 @@
       <w:pPr>
         <w:pStyle w:val="Heading1"/>
       </w:pPr>
-      <w:bookmarkStart w:id="2" w:name="_Toc485298683"/>
+      <w:bookmarkStart w:id="2" w:name="_Toc489434107"/>
       <w:r>
         <w:t>2.0 Installation</w:t>
       </w:r>
@@ -2321,7 +2318,7 @@
       <w:pPr>
         <w:pStyle w:val="Heading2"/>
       </w:pPr>
-      <w:bookmarkStart w:id="3" w:name="_Toc485298684"/>
+      <w:bookmarkStart w:id="3" w:name="_Toc489434108"/>
       <w:r>
         <w:t xml:space="preserve">2.1 </w:t>
       </w:r>
@@ -2353,6 +2350,20 @@
       <w:proofErr w:type="spellEnd"/>
       <w:r>
         <w:t xml:space="preserve"> and Linux-based machines.  </w:t>
+      </w:r>
+      <w:r>
+        <w:t xml:space="preserve">Building </w:t>
+      </w:r>
+      <w:proofErr w:type="spellStart"/>
+      <w:r>
+        <w:t>dcapp</w:t>
+      </w:r>
+      <w:proofErr w:type="spellEnd"/>
+      <w:r>
+        <w:t xml:space="preserve"> requires a compiler that </w:t>
+      </w:r>
+      <w:r>
+        <w:t xml:space="preserve">can accommodate the C++11 programming language.  </w:t>
       </w:r>
       <w:r>
         <w:t xml:space="preserve">For all of the packages described hereafter, be sure to get “development” versions that include header files.  </w:t>
@@ -2512,8 +2523,9 @@
       <w:pPr>
         <w:pStyle w:val="Heading2"/>
       </w:pPr>
-      <w:bookmarkStart w:id="4" w:name="_Toc485298685"/>
-      <w:r>
+      <w:bookmarkStart w:id="4" w:name="_Toc489434109"/>
+      <w:r>
+        <w:lastRenderedPageBreak/>
         <w:t>2.2 Optional Prerequisites</w:t>
       </w:r>
       <w:bookmarkEnd w:id="4"/>
@@ -2521,7 +2533,6 @@
     <w:p/>
     <w:p>
       <w:r>
-        <w:lastRenderedPageBreak/>
         <w:t xml:space="preserve">If the user wants to use JPEG images in a </w:t>
       </w:r>
       <w:proofErr w:type="spellStart"/>
@@ -2815,7 +2826,7 @@
       <w:pPr>
         <w:pStyle w:val="Heading2"/>
       </w:pPr>
-      <w:bookmarkStart w:id="5" w:name="_Toc485298686"/>
+      <w:bookmarkStart w:id="5" w:name="_Toc489434110"/>
       <w:r>
         <w:t>2.</w:t>
       </w:r>
@@ -2983,7 +2994,7 @@
       <w:pPr>
         <w:pStyle w:val="Heading1"/>
       </w:pPr>
-      <w:bookmarkStart w:id="6" w:name="_Toc485298687"/>
+      <w:bookmarkStart w:id="6" w:name="_Toc489434111"/>
       <w:r>
         <w:t>3.0 Activation</w:t>
       </w:r>
@@ -3145,7 +3156,11 @@
         <w:t>=value</w:t>
       </w:r>
       <w:r>
-        <w:t xml:space="preserve">” constructs may be used as many times as needed </w:t>
+        <w:t xml:space="preserve">” </w:t>
+      </w:r>
+      <w:r>
+        <w:lastRenderedPageBreak/>
+        <w:t xml:space="preserve">constructs may be used as many times as needed </w:t>
       </w:r>
       <w:r>
         <w:t xml:space="preserve">to override </w:t>
@@ -3165,7 +3180,6 @@
     <w:p/>
     <w:p>
       <w:r>
-        <w:lastRenderedPageBreak/>
         <w:t xml:space="preserve">For instance, if a user wants to run </w:t>
       </w:r>
       <w:proofErr w:type="spellStart"/>
@@ -3353,7 +3367,7 @@
       <w:pPr>
         <w:pStyle w:val="Heading1"/>
       </w:pPr>
-      <w:bookmarkStart w:id="7" w:name="_Toc485298688"/>
+      <w:bookmarkStart w:id="7" w:name="_Toc489434112"/>
       <w:r>
         <w:t xml:space="preserve">4.0 </w:t>
       </w:r>
@@ -3458,7 +3472,7 @@
       <w:pPr>
         <w:pStyle w:val="Heading2"/>
       </w:pPr>
-      <w:bookmarkStart w:id="8" w:name="_Toc485298689"/>
+      <w:bookmarkStart w:id="8" w:name="_Toc489434113"/>
       <w:r>
         <w:t xml:space="preserve">4.1 </w:t>
       </w:r>
@@ -3629,7 +3643,7 @@
       <w:pPr>
         <w:pStyle w:val="Heading2"/>
       </w:pPr>
-      <w:bookmarkStart w:id="9" w:name="_Toc485298690"/>
+      <w:bookmarkStart w:id="9" w:name="_Toc489434114"/>
       <w:r>
         <w:t>4.2 Universal Elements</w:t>
       </w:r>
@@ -3806,7 +3820,11 @@
             <w:proofErr w:type="spellEnd"/>
             <w:proofErr w:type="gramEnd"/>
             <w:r>
-              <w:t>&gt; element, which requires included files to be “well-formed”, which means, among other things, that the file must contain only one element at its root level.</w:t>
+              <w:t xml:space="preserve">&gt; </w:t>
+            </w:r>
+            <w:r>
+              <w:lastRenderedPageBreak/>
+              <w:t>element, which requires included files to be “well-formed”, which means, among other things, that the file must contain only one element at its root level.</w:t>
             </w:r>
           </w:p>
         </w:tc>
@@ -4660,7 +4678,11 @@
               <w:t>Variable</w:t>
             </w:r>
             <w:r>
-              <w:t xml:space="preserve"> to a new value defined by the content of the element.  The </w:t>
+              <w:t xml:space="preserve"> to a new value defined by the content of </w:t>
+            </w:r>
+            <w:r>
+              <w:lastRenderedPageBreak/>
+              <w:t xml:space="preserve">the element.  The </w:t>
             </w:r>
             <w:r>
               <w:rPr>
@@ -4705,7 +4727,6 @@
               <w:rPr>
                 <w:i/>
               </w:rPr>
-              <w:lastRenderedPageBreak/>
               <w:t>MaximumValue</w:t>
             </w:r>
             <w:proofErr w:type="spellEnd"/>
@@ -4891,7 +4912,7 @@
       <w:pPr>
         <w:pStyle w:val="Heading2"/>
       </w:pPr>
-      <w:bookmarkStart w:id="10" w:name="_Toc485298691"/>
+      <w:bookmarkStart w:id="10" w:name="_Toc489434115"/>
       <w:r>
         <w:t>4.3 Initialization Elements</w:t>
       </w:r>
@@ -4931,7 +4952,7 @@
       <w:pPr>
         <w:pStyle w:val="Heading3"/>
       </w:pPr>
-      <w:bookmarkStart w:id="11" w:name="_Toc485298692"/>
+      <w:bookmarkStart w:id="11" w:name="_Toc489434116"/>
       <w:r>
         <w:t>4.3.1 Settings Elements</w:t>
       </w:r>
@@ -5482,7 +5503,6 @@
           </w:tcPr>
           <w:p>
             <w:r>
-              <w:lastRenderedPageBreak/>
               <w:t>Children</w:t>
             </w:r>
           </w:p>
@@ -6016,7 +6036,7 @@
       <w:pPr>
         <w:pStyle w:val="Heading3"/>
       </w:pPr>
-      <w:bookmarkStart w:id="12" w:name="_Toc485298693"/>
+      <w:bookmarkStart w:id="12" w:name="_Toc489434117"/>
       <w:r>
         <w:t xml:space="preserve">4.3.2 </w:t>
       </w:r>
@@ -6317,7 +6337,11 @@
               <w:t>Port</w:t>
             </w:r>
             <w:r>
-              <w:t xml:space="preserve"> may be overridden by the command-line arguments outlined in section 3.</w:t>
+              <w:t xml:space="preserve"> may be overridden by the command-</w:t>
+            </w:r>
+            <w:r>
+              <w:lastRenderedPageBreak/>
+              <w:t>line arguments outlined in section 3.</w:t>
             </w:r>
           </w:p>
         </w:tc>
@@ -6370,7 +6394,6 @@
           </w:tcPr>
           <w:p>
             <w:r>
-              <w:lastRenderedPageBreak/>
               <w:t>Parent</w:t>
             </w:r>
           </w:p>
@@ -7388,7 +7411,11 @@
             </w:r>
             <w:proofErr w:type="spellEnd"/>
             <w:r>
-              <w:t xml:space="preserve">” elements that are used to over-write </w:t>
+              <w:t xml:space="preserve">” elements that are used to </w:t>
+            </w:r>
+            <w:r>
+              <w:lastRenderedPageBreak/>
+              <w:t xml:space="preserve">over-write </w:t>
             </w:r>
             <w:proofErr w:type="spellStart"/>
             <w:r>
@@ -7522,7 +7549,6 @@
                 <w:sz w:val="20"/>
                 <w:szCs w:val="20"/>
               </w:rPr>
-              <w:lastRenderedPageBreak/>
               <w:t>lit_int</w:t>
             </w:r>
             <w:proofErr w:type="spellEnd"/>
@@ -8332,7 +8358,7 @@
       <w:pPr>
         <w:pStyle w:val="Heading3"/>
       </w:pPr>
-      <w:bookmarkStart w:id="13" w:name="_Toc485298694"/>
+      <w:bookmarkStart w:id="13" w:name="_Toc489434118"/>
       <w:r>
         <w:t>4.3.3 Logic Element</w:t>
       </w:r>
@@ -8484,7 +8510,11 @@
             </w:r>
             <w:proofErr w:type="spellEnd"/>
             <w:r>
-              <w:t xml:space="preserve"> at execution time.  See section 5.3 for more information about the format and content of this file.</w:t>
+              <w:t xml:space="preserve"> at execution time.  See section 5.3 for more information </w:t>
+            </w:r>
+            <w:r>
+              <w:lastRenderedPageBreak/>
+              <w:t>about the format and content of this file.</w:t>
             </w:r>
           </w:p>
         </w:tc>
@@ -8494,7 +8524,7 @@
       <w:pPr>
         <w:pStyle w:val="Heading2"/>
       </w:pPr>
-      <w:bookmarkStart w:id="14" w:name="_Toc485298695"/>
+      <w:bookmarkStart w:id="14" w:name="_Toc489434119"/>
       <w:r>
         <w:lastRenderedPageBreak/>
         <w:t>4.</w:t>
@@ -9049,7 +9079,7 @@
       <w:pPr>
         <w:pStyle w:val="Heading2"/>
       </w:pPr>
-      <w:bookmarkStart w:id="15" w:name="_Toc485298696"/>
+      <w:bookmarkStart w:id="15" w:name="_Toc489434120"/>
       <w:r>
         <w:t>4.</w:t>
       </w:r>
@@ -9074,7 +9104,7 @@
       <w:pPr>
         <w:pStyle w:val="Heading3"/>
       </w:pPr>
-      <w:bookmarkStart w:id="16" w:name="_Toc485298697"/>
+      <w:bookmarkStart w:id="16" w:name="_Toc489434121"/>
       <w:r>
         <w:t>4.</w:t>
       </w:r>
@@ -9227,6 +9257,7 @@
             </w:r>
             <w:proofErr w:type="spellStart"/>
             <w:r>
+              <w:lastRenderedPageBreak/>
               <w:t>VirtualHeight</w:t>
             </w:r>
             <w:proofErr w:type="spellEnd"/>
@@ -9763,6 +9794,9 @@
             <w:r>
               <w:t xml:space="preserve"> are not set, then the polygon is not outlined.</w:t>
             </w:r>
+            <w:r>
+              <w:t xml:space="preserve">  Note that this primitive works well for convex polygons, but the behavior for polygons with concave vertices is undefined.</w:t>
+            </w:r>
           </w:p>
         </w:tc>
       </w:tr>
@@ -10252,7 +10286,6 @@
           </w:tcPr>
           <w:p>
             <w:r>
-              <w:lastRenderedPageBreak/>
               <w:t>Children</w:t>
             </w:r>
           </w:p>
@@ -10986,7 +11019,11 @@
             </w:r>
             <w:proofErr w:type="spellEnd"/>
             <w:r>
-              <w:t xml:space="preserve"> (see section 5.3) via an absolute path or a path relative to the </w:t>
+              <w:t xml:space="preserve"> (see section 5.3) via an </w:t>
+            </w:r>
+            <w:r>
+              <w:lastRenderedPageBreak/>
+              <w:t xml:space="preserve">absolute path or a path relative to the </w:t>
             </w:r>
             <w:proofErr w:type="spellStart"/>
             <w:r>
@@ -11047,7 +11084,6 @@
           </w:tcPr>
           <w:p>
             <w:r>
-              <w:lastRenderedPageBreak/>
               <w:t>Parent</w:t>
             </w:r>
           </w:p>
@@ -11676,7 +11712,7 @@
       <w:pPr>
         <w:pStyle w:val="Heading3"/>
       </w:pPr>
-      <w:bookmarkStart w:id="17" w:name="_Toc485298698"/>
+      <w:bookmarkStart w:id="17" w:name="_Toc489434122"/>
       <w:r>
         <w:t>4.</w:t>
       </w:r>
@@ -11866,6 +11902,7 @@
             </w:r>
             <w:proofErr w:type="spellStart"/>
             <w:r>
+              <w:lastRenderedPageBreak/>
               <w:t>SwitchOff</w:t>
             </w:r>
             <w:proofErr w:type="spellEnd"/>
@@ -11912,6 +11949,7 @@
           </w:tcPr>
           <w:p>
             <w:r>
+              <w:lastRenderedPageBreak/>
               <w:t>Description</w:t>
             </w:r>
           </w:p>
@@ -11947,7 +11985,6 @@
           </w:tcPr>
           <w:p>
             <w:r>
-              <w:lastRenderedPageBreak/>
               <w:t>Element</w:t>
             </w:r>
           </w:p>
@@ -12360,6 +12397,46 @@
             <w:pPr>
               <w:cnfStyle w:val="000000000000" w:firstRow="0" w:lastRow="0" w:firstColumn="0" w:lastColumn="0" w:oddVBand="0" w:evenVBand="0" w:oddHBand="0" w:evenHBand="0" w:firstRowFirstColumn="0" w:firstRowLastColumn="0" w:lastRowFirstColumn="0" w:lastRowLastColumn="0"/>
             </w:pPr>
+            <w:r>
+              <w:t xml:space="preserve">This </w:t>
+            </w:r>
+            <w:r>
+              <w:t>contains</w:t>
+            </w:r>
+            <w:r>
+              <w:t xml:space="preserve"> </w:t>
+            </w:r>
+            <w:r>
+              <w:t>a</w:t>
+            </w:r>
+            <w:r>
+              <w:t xml:space="preserve"> list of primitives to be rendered when a Button is in the “</w:t>
+            </w:r>
+            <w:r>
+              <w:t>o</w:t>
+            </w:r>
+            <w:r>
+              <w:t xml:space="preserve">n” state (when </w:t>
+            </w:r>
+            <w:proofErr w:type="spellStart"/>
+            <w:r>
+              <w:t>Indicato</w:t>
+            </w:r>
+            <w:r>
+              <w:t>rVariable</w:t>
+            </w:r>
+            <w:proofErr w:type="spellEnd"/>
+            <w:r>
+              <w:t xml:space="preserve"> is set to the </w:t>
+            </w:r>
+            <w:proofErr w:type="spellStart"/>
+            <w:r>
+              <w:t>IndicatorOn</w:t>
+            </w:r>
+            <w:proofErr w:type="spellEnd"/>
+            <w:r>
+              <w:t xml:space="preserve"> value).</w:t>
+            </w:r>
           </w:p>
         </w:tc>
       </w:tr>
@@ -12505,6 +12582,40 @@
             <w:pPr>
               <w:cnfStyle w:val="000000000000" w:firstRow="0" w:lastRow="0" w:firstColumn="0" w:lastColumn="0" w:oddVBand="0" w:evenVBand="0" w:oddHBand="0" w:evenHBand="0" w:firstRowFirstColumn="0" w:firstRowLastColumn="0" w:lastRowFirstColumn="0" w:lastRowLastColumn="0"/>
             </w:pPr>
+            <w:r>
+              <w:t>This contains a list of primitives to be rendered when a Button is in the “</w:t>
+            </w:r>
+            <w:r>
+              <w:t>transition</w:t>
+            </w:r>
+            <w:r>
+              <w:t xml:space="preserve">” state (when </w:t>
+            </w:r>
+            <w:proofErr w:type="spellStart"/>
+            <w:r>
+              <w:t>IndicatorVariable</w:t>
+            </w:r>
+            <w:proofErr w:type="spellEnd"/>
+            <w:r>
+              <w:t xml:space="preserve"> </w:t>
+            </w:r>
+            <w:r>
+              <w:t xml:space="preserve">and </w:t>
+            </w:r>
+            <w:proofErr w:type="spellStart"/>
+            <w:r>
+              <w:t>SwitchVariable</w:t>
+            </w:r>
+            <w:proofErr w:type="spellEnd"/>
+            <w:r>
+              <w:t xml:space="preserve"> are in different states</w:t>
+            </w:r>
+            <w:r>
+              <w:t>)</w:t>
+            </w:r>
+            <w:r>
+              <w:t>.</w:t>
+            </w:r>
           </w:p>
         </w:tc>
       </w:tr>
@@ -12631,6 +12742,9 @@
         </w:tc>
       </w:tr>
       <w:tr>
+        <w:trPr>
+          <w:trHeight w:val="260"/>
+        </w:trPr>
         <w:tc>
           <w:tcPr>
             <w:cnfStyle w:val="001000000000" w:firstRow="0" w:lastRow="0" w:firstColumn="1" w:lastColumn="0" w:oddVBand="0" w:evenVBand="0" w:oddHBand="0" w:evenHBand="0" w:firstRowFirstColumn="0" w:firstRowLastColumn="0" w:lastRowFirstColumn="0" w:lastRowLastColumn="0"/>
@@ -12650,6 +12764,40 @@
             <w:pPr>
               <w:cnfStyle w:val="000000000000" w:firstRow="0" w:lastRow="0" w:firstColumn="0" w:lastColumn="0" w:oddVBand="0" w:evenVBand="0" w:oddHBand="0" w:evenHBand="0" w:firstRowFirstColumn="0" w:firstRowLastColumn="0" w:lastRowFirstColumn="0" w:lastRowLastColumn="0"/>
             </w:pPr>
+            <w:r>
+              <w:t>This contains a list of primitives to be rendered when a Button is in the “</w:t>
+            </w:r>
+            <w:r>
+              <w:t>off</w:t>
+            </w:r>
+            <w:r>
+              <w:t xml:space="preserve">” state (when </w:t>
+            </w:r>
+            <w:proofErr w:type="spellStart"/>
+            <w:r>
+              <w:t>IndicatorVariable</w:t>
+            </w:r>
+            <w:proofErr w:type="spellEnd"/>
+            <w:r>
+              <w:t xml:space="preserve"> is </w:t>
+            </w:r>
+            <w:r>
+              <w:t xml:space="preserve">not </w:t>
+            </w:r>
+            <w:r>
+              <w:t xml:space="preserve">set to the </w:t>
+            </w:r>
+            <w:proofErr w:type="spellStart"/>
+            <w:r>
+              <w:t>IndicatorOn</w:t>
+            </w:r>
+            <w:proofErr w:type="spellEnd"/>
+            <w:r>
+              <w:t xml:space="preserve"> value)</w:t>
+            </w:r>
+            <w:r>
+              <w:t>.</w:t>
+            </w:r>
           </w:p>
         </w:tc>
       </w:tr>
@@ -12821,22 +12969,17 @@
               <w:cnfStyle w:val="000000000000" w:firstRow="0" w:lastRow="0" w:firstColumn="0" w:lastColumn="0" w:oddVBand="0" w:evenVBand="0" w:oddHBand="0" w:evenHBand="0" w:firstRowFirstColumn="0" w:firstRowLastColumn="0" w:lastRowFirstColumn="0" w:lastRowLastColumn="0"/>
             </w:pPr>
             <w:r>
-              <w:t xml:space="preserve">This element sets up a listener to react when </w:t>
-            </w:r>
-            <w:r>
-              <w:t>the mouse</w:t>
-            </w:r>
-            <w:r>
-              <w:t xml:space="preserve"> is pressed</w:t>
-            </w:r>
-            <w:r>
-              <w:t xml:space="preserve"> or released</w:t>
+              <w:t>This element sets up a listener to react when the mouse is pressed or released</w:t>
             </w:r>
             <w:r>
               <w:t xml:space="preserve"> in a bounding volume specified by this element’s attributes</w:t>
             </w:r>
             <w:r>
-              <w:t>.  The listener then executes the elements contained within its “</w:t>
+              <w:t xml:space="preserve">.  The listener then executes the elements contained within its </w:t>
+            </w:r>
+            <w:r>
+              <w:lastRenderedPageBreak/>
+              <w:t>“</w:t>
             </w:r>
             <w:proofErr w:type="spellStart"/>
             <w:r>
@@ -13028,7 +13171,6 @@
           </w:tcPr>
           <w:p>
             <w:r>
-              <w:lastRenderedPageBreak/>
               <w:t>Description</w:t>
             </w:r>
           </w:p>
@@ -13087,10 +13229,7 @@
             </w:r>
             <w:proofErr w:type="spellEnd"/>
             <w:r>
-              <w:t xml:space="preserve">” elements.  </w:t>
-            </w:r>
-            <w:r>
-              <w:t>If there is no “</w:t>
+              <w:t>” elements.  If there is no “</w:t>
             </w:r>
             <w:proofErr w:type="spellStart"/>
             <w:r>
@@ -13114,10 +13253,7 @@
             </w:r>
             <w:proofErr w:type="spellEnd"/>
             <w:r>
-              <w:t>” element</w:t>
-            </w:r>
-            <w:r>
-              <w:t>.</w:t>
+              <w:t>” element.</w:t>
             </w:r>
           </w:p>
         </w:tc>
@@ -13277,10 +13413,7 @@
               <w:cnfStyle w:val="000000000000" w:firstRow="0" w:lastRow="0" w:firstColumn="0" w:lastColumn="0" w:oddVBand="0" w:evenVBand="0" w:oddHBand="0" w:evenHBand="0" w:firstRowFirstColumn="0" w:firstRowLastColumn="0" w:lastRowFirstColumn="0" w:lastRowLastColumn="0"/>
             </w:pPr>
             <w:r>
-              <w:t xml:space="preserve">This element sets up a listener to react when a specified </w:t>
-            </w:r>
-            <w:r>
-              <w:t xml:space="preserve">bezel </w:t>
+              <w:t xml:space="preserve">This element sets up a listener to react when a specified bezel </w:t>
             </w:r>
             <w:r>
               <w:rPr>
@@ -13289,22 +13422,7 @@
               <w:t>Key</w:t>
             </w:r>
             <w:r>
-              <w:t xml:space="preserve"> </w:t>
-            </w:r>
-            <w:r>
-              <w:t>is pressed</w:t>
-            </w:r>
-            <w:r>
-              <w:t xml:space="preserve"> or released</w:t>
-            </w:r>
-            <w:r>
-              <w:t xml:space="preserve">. </w:t>
-            </w:r>
-            <w:r>
-              <w:t xml:space="preserve"> </w:t>
-            </w:r>
-            <w:r>
-              <w:t>The listener then executes the elements contained within its “</w:t>
+              <w:t xml:space="preserve"> is pressed or released.  The listener then executes the elements contained within its “</w:t>
             </w:r>
             <w:proofErr w:type="spellStart"/>
             <w:r>
@@ -13680,13 +13798,7 @@
               <w:cnfStyle w:val="000000000000" w:firstRow="0" w:lastRow="0" w:firstColumn="0" w:lastColumn="0" w:oddVBand="0" w:evenVBand="0" w:oddHBand="0" w:evenHBand="0" w:firstRowFirstColumn="0" w:firstRowLastColumn="0" w:lastRowFirstColumn="0" w:lastRowLastColumn="0"/>
             </w:pPr>
             <w:r>
-              <w:t>This element defines a list of actions to take if the parent element senses a “</w:t>
-            </w:r>
-            <w:r>
-              <w:t>release</w:t>
-            </w:r>
-            <w:r>
-              <w:t>” condition.</w:t>
+              <w:t>This element defines a list of actions to take if the parent element senses a “release” condition.</w:t>
             </w:r>
           </w:p>
         </w:tc>
@@ -13696,8 +13808,9 @@
       <w:pPr>
         <w:pStyle w:val="Heading1"/>
       </w:pPr>
-      <w:bookmarkStart w:id="18" w:name="_Toc485298699"/>
-      <w:r>
+      <w:bookmarkStart w:id="18" w:name="_Toc489434123"/>
+      <w:r>
+        <w:lastRenderedPageBreak/>
         <w:t xml:space="preserve">5.0 </w:t>
       </w:r>
       <w:r>
@@ -13709,7 +13822,7 @@
       <w:pPr>
         <w:pStyle w:val="Heading2"/>
       </w:pPr>
-      <w:bookmarkStart w:id="19" w:name="_Toc485298700"/>
+      <w:bookmarkStart w:id="19" w:name="_Toc489434124"/>
       <w:r>
         <w:t>5.1 Color Format Specification</w:t>
       </w:r>
@@ -13790,7 +13903,6 @@
     <w:p/>
     <w:p>
       <w:r>
-        <w:lastRenderedPageBreak/>
         <w:t xml:space="preserve">where each level is expressed as a number between 0 (full off) and 1 (full on).  </w:t>
       </w:r>
       <w:r>
@@ -13847,7 +13959,7 @@
       <w:pPr>
         <w:pStyle w:val="Heading2"/>
       </w:pPr>
-      <w:bookmarkStart w:id="20" w:name="_Toc485298701"/>
+      <w:bookmarkStart w:id="20" w:name="_Toc489434125"/>
       <w:r>
         <w:t>5.2 Alignment Specification</w:t>
       </w:r>
@@ -13949,7 +14061,7 @@
       <w:pPr>
         <w:pStyle w:val="Heading2"/>
       </w:pPr>
-      <w:bookmarkStart w:id="21" w:name="_Toc485298702"/>
+      <w:bookmarkStart w:id="21" w:name="_Toc489434126"/>
       <w:r>
         <w:t>5.</w:t>
       </w:r>
@@ -14053,7 +14165,7 @@
       <w:pPr>
         <w:pStyle w:val="Heading2"/>
       </w:pPr>
-      <w:bookmarkStart w:id="22" w:name="_Toc485298703"/>
+      <w:bookmarkStart w:id="22" w:name="_Toc489434127"/>
       <w:r>
         <w:t>5.</w:t>
       </w:r>
@@ -14075,7 +14187,7 @@
       <w:pPr>
         <w:pStyle w:val="Heading2"/>
       </w:pPr>
-      <w:bookmarkStart w:id="23" w:name="_Toc485298704"/>
+      <w:bookmarkStart w:id="23" w:name="_Toc489434128"/>
       <w:r>
         <w:t>5.</w:t>
       </w:r>
@@ -14094,7 +14206,7 @@
       <w:pPr>
         <w:pStyle w:val="Heading3"/>
       </w:pPr>
-      <w:bookmarkStart w:id="24" w:name="_Toc485298705"/>
+      <w:bookmarkStart w:id="24" w:name="_Toc489434129"/>
       <w:r>
         <w:t>5.</w:t>
       </w:r>
@@ -14110,7 +14222,7 @@
       <w:pPr>
         <w:pStyle w:val="Heading3"/>
       </w:pPr>
-      <w:bookmarkStart w:id="25" w:name="_Toc485298706"/>
+      <w:bookmarkStart w:id="25" w:name="_Toc489434130"/>
       <w:r>
         <w:t>5.</w:t>
       </w:r>
@@ -14126,7 +14238,7 @@
       <w:pPr>
         <w:pStyle w:val="Heading3"/>
       </w:pPr>
-      <w:bookmarkStart w:id="26" w:name="_Toc485298707"/>
+      <w:bookmarkStart w:id="26" w:name="_Toc489434131"/>
       <w:r>
         <w:t>5.</w:t>
       </w:r>
@@ -16685,7 +16797,7 @@
 </file>
 
 <file path=customXml/itemProps1.xml><?xml version="1.0" encoding="utf-8"?>
-<ds:datastoreItem xmlns:ds="http://schemas.openxmlformats.org/officeDocument/2006/customXml" ds:itemID="{2A6A0BCB-E95F-2649-8736-20C85C25C39E}">
+<ds:datastoreItem xmlns:ds="http://schemas.openxmlformats.org/officeDocument/2006/customXml" ds:itemID="{3E768F69-9358-2A43-8E65-BDF369761140}">
   <ds:schemaRefs>
     <ds:schemaRef ds:uri="http://schemas.openxmlformats.org/officeDocument/2006/bibliography"/>
   </ds:schemaRefs>

</xml_diff>

<commit_message>
Documented the new MouseMotion element.
</commit_message>
<xml_diff>
--- a/docs/dcapp.docx
+++ b/docs/dcapp.docx
@@ -1,6 +1,6 @@
 
 <file path=word/document.xml><?xml version="1.0" encoding="utf-8"?>
-<w:document xmlns:wpc="http://schemas.microsoft.com/office/word/2010/wordprocessingCanvas" xmlns:mo="http://schemas.microsoft.com/office/mac/office/2008/main" xmlns:mc="http://schemas.openxmlformats.org/markup-compatibility/2006" xmlns:mv="urn:schemas-microsoft-com:mac:vml" xmlns:o="urn:schemas-microsoft-com:office:office" xmlns:r="http://schemas.openxmlformats.org/officeDocument/2006/relationships" xmlns:m="http://schemas.openxmlformats.org/officeDocument/2006/math" xmlns:v="urn:schemas-microsoft-com:vml" xmlns:wp14="http://schemas.microsoft.com/office/word/2010/wordprocessingDrawing" xmlns:wp="http://schemas.openxmlformats.org/drawingml/2006/wordprocessingDrawing" xmlns:w10="urn:schemas-microsoft-com:office:word" xmlns:w="http://schemas.openxmlformats.org/wordprocessingml/2006/main" xmlns:w14="http://schemas.microsoft.com/office/word/2010/wordml" xmlns:w15="http://schemas.microsoft.com/office/word/2012/wordml" xmlns:wpg="http://schemas.microsoft.com/office/word/2010/wordprocessingGroup" xmlns:wpi="http://schemas.microsoft.com/office/word/2010/wordprocessingInk" xmlns:wne="http://schemas.microsoft.com/office/word/2006/wordml" xmlns:wps="http://schemas.microsoft.com/office/word/2010/wordprocessingShape" mc:Ignorable="w14 w15 wp14 mv">
+<w:document xmlns:wpc="http://schemas.microsoft.com/office/word/2010/wordprocessingCanvas" xmlns:cx="http://schemas.microsoft.com/office/drawing/2014/chartex" xmlns:cx1="http://schemas.microsoft.com/office/drawing/2015/9/8/chartex" xmlns:cx2="http://schemas.microsoft.com/office/drawing/2015/10/21/chartex" xmlns:cx3="http://schemas.microsoft.com/office/drawing/2016/5/9/chartex" xmlns:cx4="http://schemas.microsoft.com/office/drawing/2016/5/10/chartex" xmlns:cx5="http://schemas.microsoft.com/office/drawing/2016/5/11/chartex" xmlns:cx6="http://schemas.microsoft.com/office/drawing/2016/5/12/chartex" xmlns:cx7="http://schemas.microsoft.com/office/drawing/2016/5/13/chartex" xmlns:cx8="http://schemas.microsoft.com/office/drawing/2016/5/14/chartex" xmlns:mc="http://schemas.openxmlformats.org/markup-compatibility/2006" xmlns:aink="http://schemas.microsoft.com/office/drawing/2016/ink" xmlns:am3d="http://schemas.microsoft.com/office/drawing/2017/model3d" xmlns:o="urn:schemas-microsoft-com:office:office" xmlns:r="http://schemas.openxmlformats.org/officeDocument/2006/relationships" xmlns:m="http://schemas.openxmlformats.org/officeDocument/2006/math" xmlns:v="urn:schemas-microsoft-com:vml" xmlns:wp14="http://schemas.microsoft.com/office/word/2010/wordprocessingDrawing" xmlns:wp="http://schemas.openxmlformats.org/drawingml/2006/wordprocessingDrawing" xmlns:w10="urn:schemas-microsoft-com:office:word" xmlns:w="http://schemas.openxmlformats.org/wordprocessingml/2006/main" xmlns:w14="http://schemas.microsoft.com/office/word/2010/wordml" xmlns:w15="http://schemas.microsoft.com/office/word/2012/wordml" xmlns:w16cid="http://schemas.microsoft.com/office/word/2016/wordml/cid" xmlns:w16se="http://schemas.microsoft.com/office/word/2015/wordml/symex" xmlns:wpg="http://schemas.microsoft.com/office/word/2010/wordprocessingGroup" xmlns:wpi="http://schemas.microsoft.com/office/word/2010/wordprocessingInk" xmlns:wne="http://schemas.microsoft.com/office/word/2006/wordml" xmlns:wps="http://schemas.microsoft.com/office/word/2010/wordprocessingShape" mc:Ignorable="w14 w15 w16se w16cid wp14">
   <w:body>
     <w:sdt>
       <w:sdtPr>
@@ -50,16 +50,16 @@
               <w:szCs w:val="28"/>
             </w:rPr>
             <w:pict w14:anchorId="27FE61D6">
-              <v:group id="_x0000_s1120" style="position:absolute;margin-left:-17.75pt;margin-top:90pt;width:467.45pt;height:90pt;z-index:-251650048;mso-position-horizontal-relative:text;mso-position-vertical-relative:text" coordorigin="1445,3240" coordsize="9349,1800" wrapcoords="34 0 -34 360 -34 20520 0 21240 21565 21240 21600 20520 21600 360 21530 0 34 0">
-                <v:roundrect id="_x0000_s1114" style="position:absolute;left:1445;top:3240;width:499;height:1800;mso-wrap-edited:f;mso-position-horizontal-relative:page;mso-position-vertical-relative:page" arcsize="14248f" wrapcoords="-939 0 -939 21240 21600 21240 21600 0 -939 0" fillcolor="#548dd4 [1951]" stroked="f">
+              <v:group id="_x0000_s1027" alt="" style="position:absolute;margin-left:-17.75pt;margin-top:90pt;width:467.45pt;height:90pt;z-index:-251650048;mso-position-horizontal-relative:text;mso-position-vertical-relative:text" coordorigin="1445,3240" coordsize="9349,1800" wrapcoords="34 0 -34 360 -34 20520 0 21240 21565 21240 21600 20520 21600 360 21530 0 34 0">
+                <v:roundrect id="_x0000_s1028" alt="" style="position:absolute;left:1445;top:3240;width:499;height:1800;mso-wrap-edited:f;mso-position-horizontal-relative:page;mso-position-vertical-relative:page" arcsize="14248f" wrapcoords="-939 0 -939 21240 21600 21240 21600 0 -939 0" fillcolor="#548dd4 [1951]" stroked="f">
                   <v:fill color2="#8db3e2 [1311]" rotate="t" focus="100%" type="gradient"/>
                 </v:roundrect>
-                <v:roundrect id="_x0000_s1115" style="position:absolute;left:1739;top:3240;width:2314;height:1800;mso-wrap-edited:f;mso-position-horizontal-relative:page;mso-position-vertical-relative:page" arcsize="0" wrapcoords="-37 0 -37 21240 21600 21240 21600 0 -37 0" fillcolor="#8db3e2 [1311]" stroked="f">
+                <v:roundrect id="_x0000_s1029" alt="" style="position:absolute;left:1739;top:3240;width:2314;height:1800;mso-wrap-edited:f;mso-position-horizontal-relative:page;mso-position-vertical-relative:page" arcsize="0" wrapcoords="-37 0 -37 21240 21600 21240 21600 0 -37 0" fillcolor="#8db3e2 [1311]" stroked="f">
                   <v:fill color2="#b8cce4 [1300]" rotate="t" focus="100%" type="gradient"/>
                 </v:roundrect>
-                <v:roundrect id="_x0000_s1116" style="position:absolute;left:1944;top:3240;width:8850;height:1800;mso-wrap-edited:f;mso-position-horizontal-relative:page;mso-position-vertical-relative:page" arcsize="3896f" wrapcoords="37 0 -37 360 -37 20520 0 21240 21562 21240 21600 20520 21600 360 21524 0 37 0" fillcolor="#8db3e2 [1311]" stroked="f">
+                <v:roundrect id="_x0000_s1030" alt="" style="position:absolute;left:1944;top:3240;width:8850;height:1800;mso-wrap-style:square;mso-wrap-edited:f;mso-position-horizontal-relative:page;mso-position-vertical-relative:page;v-text-anchor:top" arcsize="3896f" wrapcoords="37 0 -37 360 -37 20520 0 21240 21562 21240 21600 20520 21600 360 21524 0 37 0" fillcolor="#8db3e2 [1311]" stroked="f">
                   <v:fill color2="#b8cce4 [1300]" rotate="t" focus="100%" type="gradient"/>
-                  <v:textbox style="mso-next-textbox:#_x0000_s1116" inset="0,,36pt">
+                  <v:textbox style="mso-next-textbox:#_x0000_s1030" inset="0,,36pt">
                     <w:txbxContent>
                       <w:sdt>
                         <w:sdtPr>
@@ -74,6 +74,7 @@
                           <w:dataBinding w:prefixMappings="xmlns:ns0='http://purl.org/dc/elements/1.1/' xmlns:ns1='http://schemas.openxmlformats.org/package/2006/metadata/core-properties' " w:xpath="/ns1:coreProperties[1]/ns0:title[1]" w:storeItemID="{6C3C8BC8-F283-45AE-878A-BAB7291924A1}"/>
                           <w:text/>
                         </w:sdtPr>
+                        <w:sdtEndPr/>
                         <w:sdtContent>
                           <w:p>
                             <w:pPr>
@@ -122,6 +123,7 @@
                           <w:id w:val="-1842922272"/>
                           <w:text/>
                         </w:sdtPr>
+                        <w:sdtEndPr/>
                         <w:sdtContent>
                           <w:p>
                             <w:pPr>
@@ -175,6 +177,7 @@
                             <w:dataBinding w:prefixMappings="xmlns:ns0='http://purl.org/dc/elements/1.1/' xmlns:ns1='http://schemas.openxmlformats.org/package/2006/metadata/core-properties' " w:xpath="/ns1:coreProperties[1]/ns0:creator[1]" w:storeItemID="{6C3C8BC8-F283-45AE-878A-BAB7291924A1}"/>
                             <w:text/>
                           </w:sdtPr>
+                          <w:sdtEndPr/>
                           <w:sdtContent>
                             <w:r>
                               <w:rPr>
@@ -276,7 +279,7 @@
               <w:noProof/>
             </w:rPr>
             <w:pict w14:anchorId="420DB3B4">
-              <v:roundrect id="_x0000_s1112" style="position:absolute;margin-left:28.85pt;margin-top:23.5pt;width:554.25pt;height:735.75pt;z-index:-251656192;mso-position-horizontal-relative:page;mso-position-vertical-relative:page" arcsize="1259f" fillcolor="white [3212]" strokecolor="#8db3e2 [1311]" strokeweight="3pt">
+              <v:roundrect id="_x0000_s1026" alt="" style="position:absolute;margin-left:28.85pt;margin-top:23.5pt;width:554.25pt;height:735.75pt;z-index:-251656192;mso-wrap-edited:f;mso-width-percent:0;mso-height-percent:0;mso-position-horizontal-relative:page;mso-position-vertical-relative:page;mso-width-percent:0;mso-height-percent:0" arcsize="1259f" fillcolor="white [3212]" strokecolor="#8db3e2 [1311]" strokeweight="3pt">
                 <w10:wrap anchorx="page" anchory="page"/>
               </v:roundrect>
             </w:pict>
@@ -305,6 +308,7 @@
           <w:docPartUnique/>
         </w:docPartObj>
       </w:sdtPr>
+      <w:sdtEndPr/>
       <w:sdtContent>
         <w:p>
           <w:pPr>
@@ -335,7 +339,7 @@
           <w:r>
             <w:fldChar w:fldCharType="separate"/>
           </w:r>
-          <w:hyperlink w:anchor="_Toc495925086" w:history="1">
+          <w:hyperlink w:anchor="_Toc509234895" w:history="1">
             <w:r>
               <w:rPr>
                 <w:rStyle w:val="Hyperlink"/>
@@ -362,7 +366,7 @@
                 <w:noProof/>
                 <w:webHidden/>
               </w:rPr>
-              <w:instrText xml:space="preserve"> PAGEREF _Toc495925086 \h </w:instrText>
+              <w:instrText xml:space="preserve"> PAGEREF _Toc509234895 \h </w:instrText>
             </w:r>
             <w:r>
               <w:rPr>
@@ -405,7 +409,7 @@
               <w:noProof/>
             </w:rPr>
           </w:pPr>
-          <w:hyperlink w:anchor="_Toc495925087" w:history="1">
+          <w:hyperlink w:anchor="_Toc509234896" w:history="1">
             <w:r>
               <w:rPr>
                 <w:rStyle w:val="Hyperlink"/>
@@ -432,7 +436,7 @@
                 <w:noProof/>
                 <w:webHidden/>
               </w:rPr>
-              <w:instrText xml:space="preserve"> PAGEREF _Toc495925087 \h </w:instrText>
+              <w:instrText xml:space="preserve"> PAGEREF _Toc509234896 \h </w:instrText>
             </w:r>
             <w:r>
               <w:rPr>
@@ -477,7 +481,7 @@
               <w:szCs w:val="24"/>
             </w:rPr>
           </w:pPr>
-          <w:hyperlink w:anchor="_Toc495925088" w:history="1">
+          <w:hyperlink w:anchor="_Toc509234897" w:history="1">
             <w:r>
               <w:rPr>
                 <w:rStyle w:val="Hyperlink"/>
@@ -504,7 +508,7 @@
                 <w:noProof/>
                 <w:webHidden/>
               </w:rPr>
-              <w:instrText xml:space="preserve"> PAGEREF _Toc495925088 \h </w:instrText>
+              <w:instrText xml:space="preserve"> PAGEREF _Toc509234897 \h </w:instrText>
             </w:r>
             <w:r>
               <w:rPr>
@@ -549,7 +553,7 @@
               <w:szCs w:val="24"/>
             </w:rPr>
           </w:pPr>
-          <w:hyperlink w:anchor="_Toc495925089" w:history="1">
+          <w:hyperlink w:anchor="_Toc509234898" w:history="1">
             <w:r>
               <w:rPr>
                 <w:rStyle w:val="Hyperlink"/>
@@ -576,7 +580,7 @@
                 <w:noProof/>
                 <w:webHidden/>
               </w:rPr>
-              <w:instrText xml:space="preserve"> PAGEREF _Toc495925089 \h </w:instrText>
+              <w:instrText xml:space="preserve"> PAGEREF _Toc509234898 \h </w:instrText>
             </w:r>
             <w:r>
               <w:rPr>
@@ -621,7 +625,7 @@
               <w:szCs w:val="24"/>
             </w:rPr>
           </w:pPr>
-          <w:hyperlink w:anchor="_Toc495925090" w:history="1">
+          <w:hyperlink w:anchor="_Toc509234899" w:history="1">
             <w:r>
               <w:rPr>
                 <w:rStyle w:val="Hyperlink"/>
@@ -648,7 +652,7 @@
                 <w:noProof/>
                 <w:webHidden/>
               </w:rPr>
-              <w:instrText xml:space="preserve"> PAGEREF _Toc495925090 \h </w:instrText>
+              <w:instrText xml:space="preserve"> PAGEREF _Toc509234899 \h </w:instrText>
             </w:r>
             <w:r>
               <w:rPr>
@@ -691,7 +695,7 @@
               <w:noProof/>
             </w:rPr>
           </w:pPr>
-          <w:hyperlink w:anchor="_Toc495925091" w:history="1">
+          <w:hyperlink w:anchor="_Toc509234900" w:history="1">
             <w:r>
               <w:rPr>
                 <w:rStyle w:val="Hyperlink"/>
@@ -718,7 +722,7 @@
                 <w:noProof/>
                 <w:webHidden/>
               </w:rPr>
-              <w:instrText xml:space="preserve"> PAGEREF _Toc495925091 \h </w:instrText>
+              <w:instrText xml:space="preserve"> PAGEREF _Toc509234900 \h </w:instrText>
             </w:r>
             <w:r>
               <w:rPr>
@@ -761,7 +765,7 @@
               <w:noProof/>
             </w:rPr>
           </w:pPr>
-          <w:hyperlink w:anchor="_Toc495925092" w:history="1">
+          <w:hyperlink w:anchor="_Toc509234901" w:history="1">
             <w:r>
               <w:rPr>
                 <w:rStyle w:val="Hyperlink"/>
@@ -788,7 +792,7 @@
                 <w:noProof/>
                 <w:webHidden/>
               </w:rPr>
-              <w:instrText xml:space="preserve"> PAGEREF _Toc495925092 \h </w:instrText>
+              <w:instrText xml:space="preserve"> PAGEREF _Toc509234901 \h </w:instrText>
             </w:r>
             <w:r>
               <w:rPr>
@@ -833,7 +837,7 @@
               <w:szCs w:val="24"/>
             </w:rPr>
           </w:pPr>
-          <w:hyperlink w:anchor="_Toc495925093" w:history="1">
+          <w:hyperlink w:anchor="_Toc509234902" w:history="1">
             <w:r>
               <w:rPr>
                 <w:rStyle w:val="Hyperlink"/>
@@ -860,7 +864,7 @@
                 <w:noProof/>
                 <w:webHidden/>
               </w:rPr>
-              <w:instrText xml:space="preserve"> PAGEREF _Toc495925093 \h </w:instrText>
+              <w:instrText xml:space="preserve"> PAGEREF _Toc509234902 \h </w:instrText>
             </w:r>
             <w:r>
               <w:rPr>
@@ -905,7 +909,7 @@
               <w:szCs w:val="24"/>
             </w:rPr>
           </w:pPr>
-          <w:hyperlink w:anchor="_Toc495925094" w:history="1">
+          <w:hyperlink w:anchor="_Toc509234903" w:history="1">
             <w:r>
               <w:rPr>
                 <w:rStyle w:val="Hyperlink"/>
@@ -932,7 +936,7 @@
                 <w:noProof/>
                 <w:webHidden/>
               </w:rPr>
-              <w:instrText xml:space="preserve"> PAGEREF _Toc495925094 \h </w:instrText>
+              <w:instrText xml:space="preserve"> PAGEREF _Toc509234903 \h </w:instrText>
             </w:r>
             <w:r>
               <w:rPr>
@@ -977,7 +981,7 @@
               <w:szCs w:val="24"/>
             </w:rPr>
           </w:pPr>
-          <w:hyperlink w:anchor="_Toc495925095" w:history="1">
+          <w:hyperlink w:anchor="_Toc509234904" w:history="1">
             <w:r>
               <w:rPr>
                 <w:rStyle w:val="Hyperlink"/>
@@ -1004,7 +1008,7 @@
                 <w:noProof/>
                 <w:webHidden/>
               </w:rPr>
-              <w:instrText xml:space="preserve"> PAGEREF _Toc495925095 \h </w:instrText>
+              <w:instrText xml:space="preserve"> PAGEREF _Toc509234904 \h </w:instrText>
             </w:r>
             <w:r>
               <w:rPr>
@@ -1048,7 +1052,7 @@
               <w:szCs w:val="24"/>
             </w:rPr>
           </w:pPr>
-          <w:hyperlink w:anchor="_Toc495925096" w:history="1">
+          <w:hyperlink w:anchor="_Toc509234905" w:history="1">
             <w:r>
               <w:rPr>
                 <w:rStyle w:val="Hyperlink"/>
@@ -1075,7 +1079,7 @@
                 <w:noProof/>
                 <w:webHidden/>
               </w:rPr>
-              <w:instrText xml:space="preserve"> PAGEREF _Toc495925096 \h </w:instrText>
+              <w:instrText xml:space="preserve"> PAGEREF _Toc509234905 \h </w:instrText>
             </w:r>
             <w:r>
               <w:rPr>
@@ -1119,7 +1123,7 @@
               <w:szCs w:val="24"/>
             </w:rPr>
           </w:pPr>
-          <w:hyperlink w:anchor="_Toc495925097" w:history="1">
+          <w:hyperlink w:anchor="_Toc509234906" w:history="1">
             <w:r>
               <w:rPr>
                 <w:rStyle w:val="Hyperlink"/>
@@ -1146,7 +1150,7 @@
                 <w:noProof/>
                 <w:webHidden/>
               </w:rPr>
-              <w:instrText xml:space="preserve"> PAGEREF _Toc495925097 \h </w:instrText>
+              <w:instrText xml:space="preserve"> PAGEREF _Toc509234906 \h </w:instrText>
             </w:r>
             <w:r>
               <w:rPr>
@@ -1190,7 +1194,7 @@
               <w:szCs w:val="24"/>
             </w:rPr>
           </w:pPr>
-          <w:hyperlink w:anchor="_Toc495925098" w:history="1">
+          <w:hyperlink w:anchor="_Toc509234907" w:history="1">
             <w:r>
               <w:rPr>
                 <w:rStyle w:val="Hyperlink"/>
@@ -1217,7 +1221,7 @@
                 <w:noProof/>
                 <w:webHidden/>
               </w:rPr>
-              <w:instrText xml:space="preserve"> PAGEREF _Toc495925098 \h </w:instrText>
+              <w:instrText xml:space="preserve"> PAGEREF _Toc509234907 \h </w:instrText>
             </w:r>
             <w:r>
               <w:rPr>
@@ -1262,7 +1266,7 @@
               <w:szCs w:val="24"/>
             </w:rPr>
           </w:pPr>
-          <w:hyperlink w:anchor="_Toc495925099" w:history="1">
+          <w:hyperlink w:anchor="_Toc509234908" w:history="1">
             <w:r>
               <w:rPr>
                 <w:rStyle w:val="Hyperlink"/>
@@ -1289,7 +1293,7 @@
                 <w:noProof/>
                 <w:webHidden/>
               </w:rPr>
-              <w:instrText xml:space="preserve"> PAGEREF _Toc495925099 \h </w:instrText>
+              <w:instrText xml:space="preserve"> PAGEREF _Toc509234908 \h </w:instrText>
             </w:r>
             <w:r>
               <w:rPr>
@@ -1334,7 +1338,7 @@
               <w:szCs w:val="24"/>
             </w:rPr>
           </w:pPr>
-          <w:hyperlink w:anchor="_Toc495925100" w:history="1">
+          <w:hyperlink w:anchor="_Toc509234909" w:history="1">
             <w:r>
               <w:rPr>
                 <w:rStyle w:val="Hyperlink"/>
@@ -1361,7 +1365,7 @@
                 <w:noProof/>
                 <w:webHidden/>
               </w:rPr>
-              <w:instrText xml:space="preserve"> PAGEREF _Toc495925100 \h </w:instrText>
+              <w:instrText xml:space="preserve"> PAGEREF _Toc509234909 \h </w:instrText>
             </w:r>
             <w:r>
               <w:rPr>
@@ -1405,7 +1409,7 @@
               <w:szCs w:val="24"/>
             </w:rPr>
           </w:pPr>
-          <w:hyperlink w:anchor="_Toc495925101" w:history="1">
+          <w:hyperlink w:anchor="_Toc509234910" w:history="1">
             <w:r>
               <w:rPr>
                 <w:rStyle w:val="Hyperlink"/>
@@ -1432,7 +1436,7 @@
                 <w:noProof/>
                 <w:webHidden/>
               </w:rPr>
-              <w:instrText xml:space="preserve"> PAGEREF _Toc495925101 \h </w:instrText>
+              <w:instrText xml:space="preserve"> PAGEREF _Toc509234910 \h </w:instrText>
             </w:r>
             <w:r>
               <w:rPr>
@@ -1476,7 +1480,7 @@
               <w:szCs w:val="24"/>
             </w:rPr>
           </w:pPr>
-          <w:hyperlink w:anchor="_Toc495925102" w:history="1">
+          <w:hyperlink w:anchor="_Toc509234911" w:history="1">
             <w:r>
               <w:rPr>
                 <w:rStyle w:val="Hyperlink"/>
@@ -1503,7 +1507,7 @@
                 <w:noProof/>
                 <w:webHidden/>
               </w:rPr>
-              <w:instrText xml:space="preserve"> PAGEREF _Toc495925102 \h </w:instrText>
+              <w:instrText xml:space="preserve"> PAGEREF _Toc509234911 \h </w:instrText>
             </w:r>
             <w:r>
               <w:rPr>
@@ -1546,7 +1550,7 @@
               <w:noProof/>
             </w:rPr>
           </w:pPr>
-          <w:hyperlink w:anchor="_Toc495925103" w:history="1">
+          <w:hyperlink w:anchor="_Toc509234912" w:history="1">
             <w:r>
               <w:rPr>
                 <w:rStyle w:val="Hyperlink"/>
@@ -1573,7 +1577,7 @@
                 <w:noProof/>
                 <w:webHidden/>
               </w:rPr>
-              <w:instrText xml:space="preserve"> PAGEREF _Toc495925103 \h </w:instrText>
+              <w:instrText xml:space="preserve"> PAGEREF _Toc509234912 \h </w:instrText>
             </w:r>
             <w:r>
               <w:rPr>
@@ -1618,7 +1622,7 @@
               <w:szCs w:val="24"/>
             </w:rPr>
           </w:pPr>
-          <w:hyperlink w:anchor="_Toc495925104" w:history="1">
+          <w:hyperlink w:anchor="_Toc509234913" w:history="1">
             <w:r>
               <w:rPr>
                 <w:rStyle w:val="Hyperlink"/>
@@ -1645,7 +1649,7 @@
                 <w:noProof/>
                 <w:webHidden/>
               </w:rPr>
-              <w:instrText xml:space="preserve"> PAGEREF _Toc495925104 \h </w:instrText>
+              <w:instrText xml:space="preserve"> PAGEREF _Toc509234913 \h </w:instrText>
             </w:r>
             <w:r>
               <w:rPr>
@@ -1690,7 +1694,7 @@
               <w:szCs w:val="24"/>
             </w:rPr>
           </w:pPr>
-          <w:hyperlink w:anchor="_Toc495925105" w:history="1">
+          <w:hyperlink w:anchor="_Toc509234914" w:history="1">
             <w:r>
               <w:rPr>
                 <w:rStyle w:val="Hyperlink"/>
@@ -1717,7 +1721,7 @@
                 <w:noProof/>
                 <w:webHidden/>
               </w:rPr>
-              <w:instrText xml:space="preserve"> PAGEREF _Toc495925105 \h </w:instrText>
+              <w:instrText xml:space="preserve"> PAGEREF _Toc509234914 \h </w:instrText>
             </w:r>
             <w:r>
               <w:rPr>
@@ -1762,7 +1766,7 @@
               <w:szCs w:val="24"/>
             </w:rPr>
           </w:pPr>
-          <w:hyperlink w:anchor="_Toc495925106" w:history="1">
+          <w:hyperlink w:anchor="_Toc509234915" w:history="1">
             <w:r>
               <w:rPr>
                 <w:rStyle w:val="Hyperlink"/>
@@ -1789,7 +1793,7 @@
                 <w:noProof/>
                 <w:webHidden/>
               </w:rPr>
-              <w:instrText xml:space="preserve"> PAGEREF _Toc495925106 \h </w:instrText>
+              <w:instrText xml:space="preserve"> PAGEREF _Toc509234915 \h </w:instrText>
             </w:r>
             <w:r>
               <w:rPr>
@@ -1834,7 +1838,7 @@
               <w:szCs w:val="24"/>
             </w:rPr>
           </w:pPr>
-          <w:hyperlink w:anchor="_Toc495925107" w:history="1">
+          <w:hyperlink w:anchor="_Toc509234916" w:history="1">
             <w:r>
               <w:rPr>
                 <w:rStyle w:val="Hyperlink"/>
@@ -1861,7 +1865,7 @@
                 <w:noProof/>
                 <w:webHidden/>
               </w:rPr>
-              <w:instrText xml:space="preserve"> PAGEREF _Toc495925107 \h </w:instrText>
+              <w:instrText xml:space="preserve"> PAGEREF _Toc509234916 \h </w:instrText>
             </w:r>
             <w:r>
               <w:rPr>
@@ -1881,7 +1885,7 @@
                 <w:noProof/>
                 <w:webHidden/>
               </w:rPr>
-              <w:t>15</w:t>
+              <w:t>16</w:t>
             </w:r>
             <w:r>
               <w:rPr>
@@ -1906,7 +1910,7 @@
               <w:szCs w:val="24"/>
             </w:rPr>
           </w:pPr>
-          <w:hyperlink w:anchor="_Toc495925108" w:history="1">
+          <w:hyperlink w:anchor="_Toc509234917" w:history="1">
             <w:r>
               <w:rPr>
                 <w:rStyle w:val="Hyperlink"/>
@@ -1933,7 +1937,7 @@
                 <w:noProof/>
                 <w:webHidden/>
               </w:rPr>
-              <w:instrText xml:space="preserve"> PAGEREF _Toc495925108 \h </w:instrText>
+              <w:instrText xml:space="preserve"> PAGEREF _Toc509234917 \h </w:instrText>
             </w:r>
             <w:r>
               <w:rPr>
@@ -1953,7 +1957,7 @@
                 <w:noProof/>
                 <w:webHidden/>
               </w:rPr>
-              <w:t>15</w:t>
+              <w:t>16</w:t>
             </w:r>
             <w:r>
               <w:rPr>
@@ -1977,7 +1981,7 @@
               <w:szCs w:val="24"/>
             </w:rPr>
           </w:pPr>
-          <w:hyperlink w:anchor="_Toc495925109" w:history="1">
+          <w:hyperlink w:anchor="_Toc509234918" w:history="1">
             <w:r>
               <w:rPr>
                 <w:rStyle w:val="Hyperlink"/>
@@ -2004,7 +2008,7 @@
                 <w:noProof/>
                 <w:webHidden/>
               </w:rPr>
-              <w:instrText xml:space="preserve"> PAGEREF _Toc495925109 \h </w:instrText>
+              <w:instrText xml:space="preserve"> PAGEREF _Toc509234918 \h </w:instrText>
             </w:r>
             <w:r>
               <w:rPr>
@@ -2024,7 +2028,7 @@
                 <w:noProof/>
                 <w:webHidden/>
               </w:rPr>
-              <w:t>15</w:t>
+              <w:t>16</w:t>
             </w:r>
             <w:r>
               <w:rPr>
@@ -2048,7 +2052,7 @@
               <w:szCs w:val="24"/>
             </w:rPr>
           </w:pPr>
-          <w:hyperlink w:anchor="_Toc495925110" w:history="1">
+          <w:hyperlink w:anchor="_Toc509234919" w:history="1">
             <w:r>
               <w:rPr>
                 <w:rStyle w:val="Hyperlink"/>
@@ -2075,7 +2079,7 @@
                 <w:noProof/>
                 <w:webHidden/>
               </w:rPr>
-              <w:instrText xml:space="preserve"> PAGEREF _Toc495925110 \h </w:instrText>
+              <w:instrText xml:space="preserve"> PAGEREF _Toc509234919 \h </w:instrText>
             </w:r>
             <w:r>
               <w:rPr>
@@ -2095,7 +2099,7 @@
                 <w:noProof/>
                 <w:webHidden/>
               </w:rPr>
-              <w:t>15</w:t>
+              <w:t>16</w:t>
             </w:r>
             <w:r>
               <w:rPr>
@@ -2119,7 +2123,7 @@
               <w:szCs w:val="24"/>
             </w:rPr>
           </w:pPr>
-          <w:hyperlink w:anchor="_Toc495925111" w:history="1">
+          <w:hyperlink w:anchor="_Toc509234920" w:history="1">
             <w:r>
               <w:rPr>
                 <w:rStyle w:val="Hyperlink"/>
@@ -2146,7 +2150,7 @@
                 <w:noProof/>
                 <w:webHidden/>
               </w:rPr>
-              <w:instrText xml:space="preserve"> PAGEREF _Toc495925111 \h </w:instrText>
+              <w:instrText xml:space="preserve"> PAGEREF _Toc509234920 \h </w:instrText>
             </w:r>
             <w:r>
               <w:rPr>
@@ -2166,7 +2170,7 @@
                 <w:noProof/>
                 <w:webHidden/>
               </w:rPr>
-              <w:t>15</w:t>
+              <w:t>16</w:t>
             </w:r>
             <w:r>
               <w:rPr>
@@ -2201,7 +2205,7 @@
       <w:pPr>
         <w:pStyle w:val="Heading1"/>
       </w:pPr>
-      <w:bookmarkStart w:id="0" w:name="_Toc495925086"/>
+      <w:bookmarkStart w:id="0" w:name="_Toc509234895"/>
       <w:r>
         <w:lastRenderedPageBreak/>
         <w:t>1.0 Introduction</w:t>
@@ -2234,37 +2238,37 @@
         <w:t xml:space="preserve">software </w:t>
       </w:r>
       <w:r>
-        <w:t>pa</w:t>
+        <w:t>package</w:t>
+      </w:r>
+      <w:r>
+        <w:t xml:space="preserve"> designed for UNIX platforms, specifically </w:t>
+      </w:r>
+      <w:proofErr w:type="spellStart"/>
+      <w:r>
+        <w:t>MacOS</w:t>
+      </w:r>
+      <w:proofErr w:type="spellEnd"/>
+      <w:r>
+        <w:t xml:space="preserve"> and Linux.  It is</w:t>
+      </w:r>
+      <w:r>
+        <w:t xml:space="preserve"> </w:t>
+      </w:r>
+      <w:r>
+        <w:t xml:space="preserve">built upon standard UNIX technologies like OpenGL for graphics, libxml2 for input file parsing, and FreeType2 for font handling.  For window management and event handling, it uses Cocoa on </w:t>
+      </w:r>
+      <w:proofErr w:type="spellStart"/>
+      <w:r>
+        <w:t>MacOS</w:t>
+      </w:r>
+      <w:proofErr w:type="spellEnd"/>
+      <w:r>
+        <w:t xml:space="preserve"> machines and X11 for Linux-based machines.  It has built-in communication libraries to communicate with external Trick-based simula</w:t>
       </w:r>
       <w:bookmarkStart w:id="1" w:name="_GoBack"/>
       <w:bookmarkEnd w:id="1"/>
       <w:r>
-        <w:t>ckage</w:t>
-      </w:r>
-      <w:r>
-        <w:t xml:space="preserve"> designed for UNIX platforms, specifically </w:t>
-      </w:r>
-      <w:proofErr w:type="spellStart"/>
-      <w:r>
-        <w:t>MacOS</w:t>
-      </w:r>
-      <w:proofErr w:type="spellEnd"/>
-      <w:r>
-        <w:t xml:space="preserve"> and Linux.  It is</w:t>
-      </w:r>
-      <w:r>
-        <w:t xml:space="preserve"> </w:t>
-      </w:r>
-      <w:r>
-        <w:t xml:space="preserve">built upon standard UNIX technologies like OpenGL for graphics, libxml2 for input file parsing, and FreeType2 for font handling.  For window management and event handling, it uses Cocoa on </w:t>
-      </w:r>
-      <w:proofErr w:type="spellStart"/>
-      <w:r>
-        <w:t>MacOS</w:t>
-      </w:r>
-      <w:proofErr w:type="spellEnd"/>
-      <w:r>
-        <w:t xml:space="preserve"> machines and X11 for Linux-based machines.  It has built-in communication libraries to communicate with external Trick-based simulations (via </w:t>
+        <w:t xml:space="preserve">tions (via </w:t>
       </w:r>
       <w:proofErr w:type="spellStart"/>
       <w:r>
@@ -2311,7 +2315,7 @@
       <w:pPr>
         <w:pStyle w:val="Heading1"/>
       </w:pPr>
-      <w:bookmarkStart w:id="2" w:name="_Toc495925087"/>
+      <w:bookmarkStart w:id="2" w:name="_Toc509234896"/>
       <w:r>
         <w:t>2.0 Installation</w:t>
       </w:r>
@@ -2321,7 +2325,7 @@
       <w:pPr>
         <w:pStyle w:val="Heading2"/>
       </w:pPr>
-      <w:bookmarkStart w:id="3" w:name="_Toc495925088"/>
+      <w:bookmarkStart w:id="3" w:name="_Toc509234897"/>
       <w:r>
         <w:t xml:space="preserve">2.1 </w:t>
       </w:r>
@@ -2526,7 +2530,7 @@
       <w:pPr>
         <w:pStyle w:val="Heading2"/>
       </w:pPr>
-      <w:bookmarkStart w:id="4" w:name="_Toc495925089"/>
+      <w:bookmarkStart w:id="4" w:name="_Toc509234898"/>
       <w:r>
         <w:lastRenderedPageBreak/>
         <w:t>2.2 Optional Prerequisites</w:t>
@@ -2829,7 +2833,7 @@
       <w:pPr>
         <w:pStyle w:val="Heading2"/>
       </w:pPr>
-      <w:bookmarkStart w:id="5" w:name="_Toc495925090"/>
+      <w:bookmarkStart w:id="5" w:name="_Toc509234899"/>
       <w:r>
         <w:t>2.</w:t>
       </w:r>
@@ -3048,7 +3052,7 @@
       <w:pPr>
         <w:pStyle w:val="Heading1"/>
       </w:pPr>
-      <w:bookmarkStart w:id="6" w:name="_Toc495925091"/>
+      <w:bookmarkStart w:id="6" w:name="_Toc509234900"/>
       <w:r>
         <w:t>3.0 Activation</w:t>
       </w:r>
@@ -3421,7 +3425,7 @@
       <w:pPr>
         <w:pStyle w:val="Heading1"/>
       </w:pPr>
-      <w:bookmarkStart w:id="7" w:name="_Toc495925092"/>
+      <w:bookmarkStart w:id="7" w:name="_Toc509234901"/>
       <w:r>
         <w:t xml:space="preserve">4.0 </w:t>
       </w:r>
@@ -3526,7 +3530,7 @@
       <w:pPr>
         <w:pStyle w:val="Heading2"/>
       </w:pPr>
-      <w:bookmarkStart w:id="8" w:name="_Toc495925093"/>
+      <w:bookmarkStart w:id="8" w:name="_Toc509234902"/>
       <w:r>
         <w:t xml:space="preserve">4.1 </w:t>
       </w:r>
@@ -3697,7 +3701,7 @@
       <w:pPr>
         <w:pStyle w:val="Heading2"/>
       </w:pPr>
-      <w:bookmarkStart w:id="9" w:name="_Toc495925094"/>
+      <w:bookmarkStart w:id="9" w:name="_Toc509234903"/>
       <w:r>
         <w:t>4.2 Universal Elements</w:t>
       </w:r>
@@ -4964,7 +4968,7 @@
       <w:pPr>
         <w:pStyle w:val="Heading2"/>
       </w:pPr>
-      <w:bookmarkStart w:id="10" w:name="_Toc495925095"/>
+      <w:bookmarkStart w:id="10" w:name="_Toc509234904"/>
       <w:r>
         <w:t>4.3 Initialization Elements</w:t>
       </w:r>
@@ -5004,7 +5008,7 @@
       <w:pPr>
         <w:pStyle w:val="Heading3"/>
       </w:pPr>
-      <w:bookmarkStart w:id="11" w:name="_Toc495925096"/>
+      <w:bookmarkStart w:id="11" w:name="_Toc509234905"/>
       <w:r>
         <w:t>4.3.1 Settings Elements</w:t>
       </w:r>
@@ -6088,7 +6092,7 @@
       <w:pPr>
         <w:pStyle w:val="Heading3"/>
       </w:pPr>
-      <w:bookmarkStart w:id="12" w:name="_Toc495925097"/>
+      <w:bookmarkStart w:id="12" w:name="_Toc509234906"/>
       <w:r>
         <w:t xml:space="preserve">4.3.2 </w:t>
       </w:r>
@@ -8410,7 +8414,7 @@
       <w:pPr>
         <w:pStyle w:val="Heading3"/>
       </w:pPr>
-      <w:bookmarkStart w:id="13" w:name="_Toc495925098"/>
+      <w:bookmarkStart w:id="13" w:name="_Toc509234907"/>
       <w:r>
         <w:t>4.3.3 Logic Element</w:t>
       </w:r>
@@ -8576,7 +8580,7 @@
       <w:pPr>
         <w:pStyle w:val="Heading2"/>
       </w:pPr>
-      <w:bookmarkStart w:id="14" w:name="_Toc495925099"/>
+      <w:bookmarkStart w:id="14" w:name="_Toc509234908"/>
       <w:r>
         <w:lastRenderedPageBreak/>
         <w:t>4.</w:t>
@@ -9131,7 +9135,7 @@
       <w:pPr>
         <w:pStyle w:val="Heading2"/>
       </w:pPr>
-      <w:bookmarkStart w:id="15" w:name="_Toc495925100"/>
+      <w:bookmarkStart w:id="15" w:name="_Toc509234909"/>
       <w:r>
         <w:t>4.</w:t>
       </w:r>
@@ -9156,7 +9160,7 @@
       <w:pPr>
         <w:pStyle w:val="Heading3"/>
       </w:pPr>
-      <w:bookmarkStart w:id="16" w:name="_Toc495925101"/>
+      <w:bookmarkStart w:id="16" w:name="_Toc509234910"/>
       <w:r>
         <w:t>4.</w:t>
       </w:r>
@@ -11469,10 +11473,7 @@
             </w:r>
             <w:proofErr w:type="spellEnd"/>
             <w:r>
-              <w:t xml:space="preserve"> (see section 5.3) via an absolute path or a path relative to the current file</w:t>
-            </w:r>
-            <w:r>
-              <w:t xml:space="preserve">, then the image associated with this file will be displayed if the </w:t>
+              <w:t xml:space="preserve"> (see section 5.3) via an absolute path or a path relative to the current file, then the image associated with this file will be displayed if the </w:t>
             </w:r>
             <w:proofErr w:type="spellStart"/>
             <w:r>
@@ -11854,7 +11855,7 @@
       <w:pPr>
         <w:pStyle w:val="Heading3"/>
       </w:pPr>
-      <w:bookmarkStart w:id="17" w:name="_Toc495925102"/>
+      <w:bookmarkStart w:id="17" w:name="_Toc509234911"/>
       <w:r>
         <w:t>4.</w:t>
       </w:r>
@@ -12413,13 +12414,7 @@
               <w:cnfStyle w:val="000000000000" w:firstRow="0" w:lastRow="0" w:firstColumn="0" w:lastColumn="0" w:oddVBand="0" w:evenVBand="0" w:oddHBand="0" w:evenHBand="0" w:firstRowFirstColumn="0" w:firstRowLastColumn="0" w:lastRowFirstColumn="0" w:lastRowLastColumn="0"/>
             </w:pPr>
             <w:r>
-              <w:t>This contains a list of primitives to be rendered when a Button is in the “</w:t>
-            </w:r>
-            <w:r>
-              <w:t>in</w:t>
-            </w:r>
-            <w:r>
-              <w:t xml:space="preserve">active” state (when </w:t>
+              <w:t xml:space="preserve">This contains a list of primitives to be rendered when a Button is in the “inactive” state (when </w:t>
             </w:r>
             <w:proofErr w:type="spellStart"/>
             <w:r>
@@ -12427,13 +12422,7 @@
             </w:r>
             <w:proofErr w:type="spellEnd"/>
             <w:r>
-              <w:t xml:space="preserve"> is </w:t>
-            </w:r>
-            <w:r>
-              <w:t xml:space="preserve">not </w:t>
-            </w:r>
-            <w:r>
-              <w:t xml:space="preserve">set to the </w:t>
+              <w:t xml:space="preserve"> is not set to the </w:t>
             </w:r>
             <w:proofErr w:type="spellStart"/>
             <w:r>
@@ -12996,7 +12985,10 @@
             </w:pPr>
             <w:proofErr w:type="spellStart"/>
             <w:r>
-              <w:t>MouseEvent</w:t>
+              <w:t>Mouse</w:t>
+            </w:r>
+            <w:r>
+              <w:t>Motion</w:t>
             </w:r>
             <w:proofErr w:type="spellEnd"/>
           </w:p>
@@ -13048,9 +13040,38 @@
             <w:pPr>
               <w:cnfStyle w:val="000000000000" w:firstRow="0" w:lastRow="0" w:firstColumn="0" w:lastColumn="0" w:oddVBand="0" w:evenVBand="0" w:oddHBand="0" w:evenHBand="0" w:firstRowFirstColumn="0" w:firstRowLastColumn="0" w:lastRowFirstColumn="0" w:lastRowLastColumn="0"/>
             </w:pPr>
-            <w:proofErr w:type="spellStart"/>
-            <w:r>
-              <w:t>OnPress</w:t>
+            <w:r>
+              <w:t>(none)</w:t>
+            </w:r>
+          </w:p>
+        </w:tc>
+      </w:tr>
+      <w:tr>
+        <w:tc>
+          <w:tcPr>
+            <w:cnfStyle w:val="001000000000" w:firstRow="0" w:lastRow="0" w:firstColumn="1" w:lastColumn="0" w:oddVBand="0" w:evenVBand="0" w:oddHBand="0" w:evenHBand="0" w:firstRowFirstColumn="0" w:firstRowLastColumn="0" w:lastRowFirstColumn="0" w:lastRowLastColumn="0"/>
+            <w:tcW w:w="1410" w:type="dxa"/>
+          </w:tcPr>
+          <w:p>
+            <w:r>
+              <w:t>Attributes</w:t>
+            </w:r>
+          </w:p>
+        </w:tc>
+        <w:tc>
+          <w:tcPr>
+            <w:tcW w:w="0" w:type="auto"/>
+          </w:tcPr>
+          <w:p>
+            <w:pPr>
+              <w:cnfStyle w:val="000000000000" w:firstRow="0" w:lastRow="0" w:firstColumn="0" w:lastColumn="0" w:oddVBand="0" w:evenVBand="0" w:oddHBand="0" w:evenHBand="0" w:firstRowFirstColumn="0" w:firstRowLastColumn="0" w:lastRowFirstColumn="0" w:lastRowLastColumn="0"/>
+            </w:pPr>
+            <w:proofErr w:type="spellStart"/>
+            <w:r>
+              <w:t>X</w:t>
+            </w:r>
+            <w:r>
+              <w:t>Variable</w:t>
             </w:r>
             <w:proofErr w:type="spellEnd"/>
             <w:r>
@@ -13058,15 +13079,9 @@
             </w:r>
             <w:proofErr w:type="spellStart"/>
             <w:r>
-              <w:t>OnRelease</w:t>
-            </w:r>
-            <w:proofErr w:type="spellEnd"/>
-            <w:r>
-              <w:t>, Set</w:t>
-            </w:r>
-            <w:r>
-              <w:t>, If, Animation</w:t>
-            </w:r>
+              <w:t>YVariable</w:t>
+            </w:r>
+            <w:proofErr w:type="spellEnd"/>
           </w:p>
         </w:tc>
       </w:tr>
@@ -13078,45 +13093,6 @@
           </w:tcPr>
           <w:p>
             <w:r>
-              <w:t>Attributes</w:t>
-            </w:r>
-          </w:p>
-        </w:tc>
-        <w:tc>
-          <w:tcPr>
-            <w:tcW w:w="0" w:type="auto"/>
-          </w:tcPr>
-          <w:p>
-            <w:pPr>
-              <w:cnfStyle w:val="000000000000" w:firstRow="0" w:lastRow="0" w:firstColumn="0" w:lastColumn="0" w:oddVBand="0" w:evenVBand="0" w:oddHBand="0" w:evenHBand="0" w:firstRowFirstColumn="0" w:firstRowLastColumn="0" w:lastRowFirstColumn="0" w:lastRowLastColumn="0"/>
-            </w:pPr>
-            <w:r>
-              <w:t xml:space="preserve">X, Y, Width, Height, </w:t>
-            </w:r>
-            <w:proofErr w:type="spellStart"/>
-            <w:r>
-              <w:t>HorizontalAlign</w:t>
-            </w:r>
-            <w:proofErr w:type="spellEnd"/>
-            <w:r>
-              <w:t xml:space="preserve">, </w:t>
-            </w:r>
-            <w:proofErr w:type="spellStart"/>
-            <w:r>
-              <w:t>VerticalAlign</w:t>
-            </w:r>
-            <w:proofErr w:type="spellEnd"/>
-          </w:p>
-        </w:tc>
-      </w:tr>
-      <w:tr>
-        <w:tc>
-          <w:tcPr>
-            <w:cnfStyle w:val="001000000000" w:firstRow="0" w:lastRow="0" w:firstColumn="1" w:lastColumn="0" w:oddVBand="0" w:evenVBand="0" w:oddHBand="0" w:evenHBand="0" w:firstRowFirstColumn="0" w:firstRowLastColumn="0" w:lastRowFirstColumn="0" w:lastRowLastColumn="0"/>
-            <w:tcW w:w="1410" w:type="dxa"/>
-          </w:tcPr>
-          <w:p>
-            <w:r>
               <w:t>Description</w:t>
             </w:r>
           </w:p>
@@ -13130,53 +13106,10 @@
               <w:cnfStyle w:val="000000000000" w:firstRow="0" w:lastRow="0" w:firstColumn="0" w:lastColumn="0" w:oddVBand="0" w:evenVBand="0" w:oddHBand="0" w:evenHBand="0" w:firstRowFirstColumn="0" w:firstRowLastColumn="0" w:lastRowFirstColumn="0" w:lastRowLastColumn="0"/>
             </w:pPr>
             <w:r>
-              <w:t>This element sets up a listener to react when the mouse is pressed or released</w:t>
-            </w:r>
-            <w:r>
-              <w:t xml:space="preserve"> in a bounding volume specified by this element’s attributes</w:t>
-            </w:r>
-            <w:r>
-              <w:t>.  The listener then executes the elements contained within its “</w:t>
-            </w:r>
-            <w:proofErr w:type="spellStart"/>
-            <w:r>
-              <w:t>OnPress</w:t>
-            </w:r>
-            <w:proofErr w:type="spellEnd"/>
-            <w:r>
-              <w:t>” and “</w:t>
-            </w:r>
-            <w:proofErr w:type="spellStart"/>
-            <w:r>
-              <w:t>OnRelease</w:t>
-            </w:r>
-            <w:proofErr w:type="spellEnd"/>
-            <w:r>
-              <w:t>” elements.  If there is no “</w:t>
-            </w:r>
-            <w:proofErr w:type="spellStart"/>
-            <w:r>
-              <w:t>OnPress</w:t>
-            </w:r>
-            <w:proofErr w:type="spellEnd"/>
-            <w:r>
-              <w:t>” or “</w:t>
-            </w:r>
-            <w:proofErr w:type="spellStart"/>
-            <w:r>
-              <w:t>OnRelease</w:t>
-            </w:r>
-            <w:proofErr w:type="spellEnd"/>
-            <w:r>
-              <w:t>” sub-element defined, the contents of this element are assumed to be contained within a virtual “</w:t>
-            </w:r>
-            <w:proofErr w:type="spellStart"/>
-            <w:r>
-              <w:t>OnPress</w:t>
-            </w:r>
-            <w:proofErr w:type="spellEnd"/>
-            <w:r>
-              <w:t>” element.</w:t>
+              <w:t xml:space="preserve">This element </w:t>
+            </w:r>
+            <w:r>
+              <w:t>provides the user with the current X and Y position of the mouse within the context of the Panel or Container within which it exists.  Note that if this element is active, it will sense any mouse motion as an event, which will trigger a display update, which can be computationally expensive.</w:t>
             </w:r>
           </w:p>
         </w:tc>
@@ -13215,7 +13148,7 @@
             </w:pPr>
             <w:proofErr w:type="spellStart"/>
             <w:r>
-              <w:t>KeyboardEvent</w:t>
+              <w:t>MouseEvent</w:t>
             </w:r>
             <w:proofErr w:type="spellEnd"/>
           </w:p>
@@ -13281,10 +13214,7 @@
             </w:r>
             <w:proofErr w:type="spellEnd"/>
             <w:r>
-              <w:t>, Set</w:t>
-            </w:r>
-            <w:r>
-              <w:t>, If, Animation</w:t>
+              <w:t>, Set, If, Animation</w:t>
             </w:r>
           </w:p>
         </w:tc>
@@ -13310,11 +13240,19 @@
               <w:cnfStyle w:val="000000000000" w:firstRow="0" w:lastRow="0" w:firstColumn="0" w:lastColumn="0" w:oddVBand="0" w:evenVBand="0" w:oddHBand="0" w:evenHBand="0" w:firstRowFirstColumn="0" w:firstRowLastColumn="0" w:lastRowFirstColumn="0" w:lastRowLastColumn="0"/>
             </w:pPr>
             <w:r>
-              <w:t xml:space="preserve">Key, </w:t>
-            </w:r>
-            <w:proofErr w:type="spellStart"/>
-            <w:r>
-              <w:t>KeyASCII</w:t>
+              <w:t xml:space="preserve">X, Y, Width, Height, </w:t>
+            </w:r>
+            <w:proofErr w:type="spellStart"/>
+            <w:r>
+              <w:t>HorizontalAlign</w:t>
+            </w:r>
+            <w:proofErr w:type="spellEnd"/>
+            <w:r>
+              <w:t xml:space="preserve">, </w:t>
+            </w:r>
+            <w:proofErr w:type="spellStart"/>
+            <w:r>
+              <w:t>VerticalAlign</w:t>
             </w:r>
             <w:proofErr w:type="spellEnd"/>
           </w:p>
@@ -13341,36 +13279,7 @@
               <w:cnfStyle w:val="000000000000" w:firstRow="0" w:lastRow="0" w:firstColumn="0" w:lastColumn="0" w:oddVBand="0" w:evenVBand="0" w:oddHBand="0" w:evenHBand="0" w:firstRowFirstColumn="0" w:firstRowLastColumn="0" w:lastRowFirstColumn="0" w:lastRowLastColumn="0"/>
             </w:pPr>
             <w:r>
-              <w:t>This element sets up a listener to react when a specified key on a keyboard is pressed</w:t>
-            </w:r>
-            <w:r>
-              <w:t xml:space="preserve"> or released</w:t>
-            </w:r>
-            <w:r>
-              <w:t xml:space="preserve">.  The key can be specified either with </w:t>
-            </w:r>
-            <w:r>
-              <w:rPr>
-                <w:i/>
-              </w:rPr>
-              <w:t>Key</w:t>
-            </w:r>
-            <w:r>
-              <w:t xml:space="preserve"> (for instance “a”, “b”, “Q”, “3”, “$”, etc.) or with </w:t>
-            </w:r>
-            <w:proofErr w:type="spellStart"/>
-            <w:r>
-              <w:rPr>
-                <w:i/>
-              </w:rPr>
-              <w:t>KeyASCII</w:t>
-            </w:r>
-            <w:proofErr w:type="spellEnd"/>
-            <w:r>
-              <w:t xml:space="preserve"> if the user wishes to specify a key that is not easily </w:t>
-            </w:r>
-            <w:r>
-              <w:t>specifiable in an XML file (for instance, “8” to represent the “backspace” key).  The listener then executes the elements contained within its “</w:t>
+              <w:t>This element sets up a listener to react when the mouse is pressed or released in a bounding volume specified by this element’s attributes.  The listener then executes the elements contained within its “</w:t>
             </w:r>
             <w:proofErr w:type="spellStart"/>
             <w:r>
@@ -13449,7 +13358,7 @@
             </w:pPr>
             <w:proofErr w:type="spellStart"/>
             <w:r>
-              <w:t>BezelEvent</w:t>
+              <w:t>KeyboardEvent</w:t>
             </w:r>
             <w:proofErr w:type="spellEnd"/>
           </w:p>
@@ -13544,42 +13453,67 @@
               <w:cnfStyle w:val="000000000000" w:firstRow="0" w:lastRow="0" w:firstColumn="0" w:lastColumn="0" w:oddVBand="0" w:evenVBand="0" w:oddHBand="0" w:evenHBand="0" w:firstRowFirstColumn="0" w:firstRowLastColumn="0" w:lastRowFirstColumn="0" w:lastRowLastColumn="0"/>
             </w:pPr>
             <w:r>
+              <w:t xml:space="preserve">Key, </w:t>
+            </w:r>
+            <w:proofErr w:type="spellStart"/>
+            <w:r>
+              <w:t>KeyASCII</w:t>
+            </w:r>
+            <w:proofErr w:type="spellEnd"/>
+          </w:p>
+        </w:tc>
+      </w:tr>
+      <w:tr>
+        <w:tc>
+          <w:tcPr>
+            <w:cnfStyle w:val="001000000000" w:firstRow="0" w:lastRow="0" w:firstColumn="1" w:lastColumn="0" w:oddVBand="0" w:evenVBand="0" w:oddHBand="0" w:evenHBand="0" w:firstRowFirstColumn="0" w:firstRowLastColumn="0" w:lastRowFirstColumn="0" w:lastRowLastColumn="0"/>
+            <w:tcW w:w="1410" w:type="dxa"/>
+          </w:tcPr>
+          <w:p>
+            <w:r>
+              <w:t>Description</w:t>
+            </w:r>
+          </w:p>
+        </w:tc>
+        <w:tc>
+          <w:tcPr>
+            <w:tcW w:w="0" w:type="auto"/>
+          </w:tcPr>
+          <w:p>
+            <w:pPr>
+              <w:cnfStyle w:val="000000000000" w:firstRow="0" w:lastRow="0" w:firstColumn="0" w:lastColumn="0" w:oddVBand="0" w:evenVBand="0" w:oddHBand="0" w:evenHBand="0" w:firstRowFirstColumn="0" w:firstRowLastColumn="0" w:lastRowFirstColumn="0" w:lastRowLastColumn="0"/>
+            </w:pPr>
+            <w:r>
+              <w:t>This element sets up a listener to react when a specified key on a keyboard is pressed</w:t>
+            </w:r>
+            <w:r>
+              <w:t xml:space="preserve"> or released</w:t>
+            </w:r>
+            <w:r>
+              <w:t xml:space="preserve">.  The key can be specified either with </w:t>
+            </w:r>
+            <w:r>
+              <w:rPr>
+                <w:i/>
+              </w:rPr>
               <w:t>Key</w:t>
             </w:r>
-          </w:p>
-        </w:tc>
-      </w:tr>
-      <w:tr>
-        <w:tc>
-          <w:tcPr>
-            <w:cnfStyle w:val="001000000000" w:firstRow="0" w:lastRow="0" w:firstColumn="1" w:lastColumn="0" w:oddVBand="0" w:evenVBand="0" w:oddHBand="0" w:evenHBand="0" w:firstRowFirstColumn="0" w:firstRowLastColumn="0" w:lastRowFirstColumn="0" w:lastRowLastColumn="0"/>
-            <w:tcW w:w="1410" w:type="dxa"/>
-          </w:tcPr>
-          <w:p>
-            <w:r>
-              <w:t>Description</w:t>
-            </w:r>
-          </w:p>
-        </w:tc>
-        <w:tc>
-          <w:tcPr>
-            <w:tcW w:w="0" w:type="auto"/>
-          </w:tcPr>
-          <w:p>
-            <w:pPr>
-              <w:cnfStyle w:val="000000000000" w:firstRow="0" w:lastRow="0" w:firstColumn="0" w:lastColumn="0" w:oddVBand="0" w:evenVBand="0" w:oddHBand="0" w:evenHBand="0" w:firstRowFirstColumn="0" w:firstRowLastColumn="0" w:lastRowFirstColumn="0" w:lastRowLastColumn="0"/>
-            </w:pPr>
-            <w:r>
-              <w:t xml:space="preserve">This element sets up a listener to react when a specified bezel </w:t>
-            </w:r>
+            <w:r>
+              <w:t xml:space="preserve"> (for instance “a”, “b”, “Q”, “3”, “$”, etc.) or with </w:t>
+            </w:r>
+            <w:proofErr w:type="spellStart"/>
             <w:r>
               <w:rPr>
                 <w:i/>
               </w:rPr>
-              <w:t>Key</w:t>
-            </w:r>
-            <w:r>
-              <w:t xml:space="preserve"> is pressed or released.  The listener then executes the elements contained within its “</w:t>
+              <w:t>KeyASCII</w:t>
+            </w:r>
+            <w:proofErr w:type="spellEnd"/>
+            <w:r>
+              <w:t xml:space="preserve"> if the user wishes to specify a key that is not easily </w:t>
+            </w:r>
+            <w:r>
+              <w:t>specifiable in an XML file (for instance, “8” to represent the “backspace” key).  The listener then executes the elements contained within its “</w:t>
             </w:r>
             <w:proofErr w:type="spellStart"/>
             <w:r>
@@ -13658,9 +13592,77 @@
             </w:pPr>
             <w:proofErr w:type="spellStart"/>
             <w:r>
+              <w:t>BezelEvent</w:t>
+            </w:r>
+            <w:proofErr w:type="spellEnd"/>
+          </w:p>
+        </w:tc>
+      </w:tr>
+      <w:tr>
+        <w:tc>
+          <w:tcPr>
+            <w:cnfStyle w:val="001000000000" w:firstRow="0" w:lastRow="0" w:firstColumn="1" w:lastColumn="0" w:oddVBand="0" w:evenVBand="0" w:oddHBand="0" w:evenHBand="0" w:firstRowFirstColumn="0" w:firstRowLastColumn="0" w:lastRowFirstColumn="0" w:lastRowLastColumn="0"/>
+            <w:tcW w:w="1410" w:type="dxa"/>
+          </w:tcPr>
+          <w:p>
+            <w:r>
+              <w:t>Parent</w:t>
+            </w:r>
+          </w:p>
+        </w:tc>
+        <w:tc>
+          <w:tcPr>
+            <w:tcW w:w="0" w:type="auto"/>
+          </w:tcPr>
+          <w:p>
+            <w:pPr>
+              <w:cnfStyle w:val="000000000000" w:firstRow="0" w:lastRow="0" w:firstColumn="0" w:lastColumn="0" w:oddVBand="0" w:evenVBand="0" w:oddHBand="0" w:evenHBand="0" w:firstRowFirstColumn="0" w:firstRowLastColumn="0" w:lastRowFirstColumn="0" w:lastRowLastColumn="0"/>
+            </w:pPr>
+            <w:r>
+              <w:t>Panel, Container</w:t>
+            </w:r>
+          </w:p>
+        </w:tc>
+      </w:tr>
+      <w:tr>
+        <w:tc>
+          <w:tcPr>
+            <w:cnfStyle w:val="001000000000" w:firstRow="0" w:lastRow="0" w:firstColumn="1" w:lastColumn="0" w:oddVBand="0" w:evenVBand="0" w:oddHBand="0" w:evenHBand="0" w:firstRowFirstColumn="0" w:firstRowLastColumn="0" w:lastRowFirstColumn="0" w:lastRowLastColumn="0"/>
+            <w:tcW w:w="1410" w:type="dxa"/>
+          </w:tcPr>
+          <w:p>
+            <w:r>
+              <w:t>Children</w:t>
+            </w:r>
+          </w:p>
+        </w:tc>
+        <w:tc>
+          <w:tcPr>
+            <w:tcW w:w="0" w:type="auto"/>
+          </w:tcPr>
+          <w:p>
+            <w:pPr>
+              <w:cnfStyle w:val="000000000000" w:firstRow="0" w:lastRow="0" w:firstColumn="0" w:lastColumn="0" w:oddVBand="0" w:evenVBand="0" w:oddHBand="0" w:evenHBand="0" w:firstRowFirstColumn="0" w:firstRowLastColumn="0" w:lastRowFirstColumn="0" w:lastRowLastColumn="0"/>
+            </w:pPr>
+            <w:proofErr w:type="spellStart"/>
+            <w:r>
               <w:t>OnPress</w:t>
             </w:r>
             <w:proofErr w:type="spellEnd"/>
+            <w:r>
+              <w:t xml:space="preserve">, </w:t>
+            </w:r>
+            <w:proofErr w:type="spellStart"/>
+            <w:r>
+              <w:t>OnRelease</w:t>
+            </w:r>
+            <w:proofErr w:type="spellEnd"/>
+            <w:r>
+              <w:t>, Set</w:t>
+            </w:r>
+            <w:r>
+              <w:t>, If, Animation</w:t>
+            </w:r>
           </w:p>
         </w:tc>
       </w:tr>
@@ -13672,42 +13674,21 @@
           </w:tcPr>
           <w:p>
             <w:r>
-              <w:t>Parent</w:t>
-            </w:r>
-          </w:p>
-        </w:tc>
-        <w:tc>
-          <w:tcPr>
-            <w:tcW w:w="0" w:type="auto"/>
-          </w:tcPr>
-          <w:p>
-            <w:pPr>
-              <w:cnfStyle w:val="000000000000" w:firstRow="0" w:lastRow="0" w:firstColumn="0" w:lastColumn="0" w:oddVBand="0" w:evenVBand="0" w:oddHBand="0" w:evenHBand="0" w:firstRowFirstColumn="0" w:firstRowLastColumn="0" w:lastRowFirstColumn="0" w:lastRowLastColumn="0"/>
-            </w:pPr>
-            <w:r>
-              <w:t xml:space="preserve">Button, </w:t>
-            </w:r>
-            <w:proofErr w:type="spellStart"/>
-            <w:r>
-              <w:t>MouseEvent</w:t>
-            </w:r>
-            <w:proofErr w:type="spellEnd"/>
-            <w:r>
-              <w:t xml:space="preserve">, </w:t>
-            </w:r>
-            <w:proofErr w:type="spellStart"/>
-            <w:r>
-              <w:t>KeyboardEvent</w:t>
-            </w:r>
-            <w:proofErr w:type="spellEnd"/>
-            <w:r>
-              <w:t xml:space="preserve">, </w:t>
-            </w:r>
-            <w:proofErr w:type="spellStart"/>
-            <w:r>
-              <w:t>BezelEvent</w:t>
-            </w:r>
-            <w:proofErr w:type="spellEnd"/>
+              <w:t>Attributes</w:t>
+            </w:r>
+          </w:p>
+        </w:tc>
+        <w:tc>
+          <w:tcPr>
+            <w:tcW w:w="0" w:type="auto"/>
+          </w:tcPr>
+          <w:p>
+            <w:pPr>
+              <w:cnfStyle w:val="000000000000" w:firstRow="0" w:lastRow="0" w:firstColumn="0" w:lastColumn="0" w:oddVBand="0" w:evenVBand="0" w:oddHBand="0" w:evenHBand="0" w:firstRowFirstColumn="0" w:firstRowLastColumn="0" w:lastRowFirstColumn="0" w:lastRowLastColumn="0"/>
+            </w:pPr>
+            <w:r>
+              <w:t>Key</w:t>
+            </w:r>
           </w:p>
         </w:tc>
       </w:tr>
@@ -13719,61 +13700,6 @@
           </w:tcPr>
           <w:p>
             <w:r>
-              <w:t>Children</w:t>
-            </w:r>
-          </w:p>
-        </w:tc>
-        <w:tc>
-          <w:tcPr>
-            <w:tcW w:w="0" w:type="auto"/>
-          </w:tcPr>
-          <w:p>
-            <w:pPr>
-              <w:cnfStyle w:val="000000000000" w:firstRow="0" w:lastRow="0" w:firstColumn="0" w:lastColumn="0" w:oddVBand="0" w:evenVBand="0" w:oddHBand="0" w:evenHBand="0" w:firstRowFirstColumn="0" w:firstRowLastColumn="0" w:lastRowFirstColumn="0" w:lastRowLastColumn="0"/>
-            </w:pPr>
-            <w:r>
-              <w:t>Set</w:t>
-            </w:r>
-            <w:r>
-              <w:t>, If, Animation</w:t>
-            </w:r>
-          </w:p>
-        </w:tc>
-      </w:tr>
-      <w:tr>
-        <w:tc>
-          <w:tcPr>
-            <w:cnfStyle w:val="001000000000" w:firstRow="0" w:lastRow="0" w:firstColumn="1" w:lastColumn="0" w:oddVBand="0" w:evenVBand="0" w:oddHBand="0" w:evenHBand="0" w:firstRowFirstColumn="0" w:firstRowLastColumn="0" w:lastRowFirstColumn="0" w:lastRowLastColumn="0"/>
-            <w:tcW w:w="1410" w:type="dxa"/>
-          </w:tcPr>
-          <w:p>
-            <w:r>
-              <w:t>Attributes</w:t>
-            </w:r>
-          </w:p>
-        </w:tc>
-        <w:tc>
-          <w:tcPr>
-            <w:tcW w:w="0" w:type="auto"/>
-          </w:tcPr>
-          <w:p>
-            <w:pPr>
-              <w:cnfStyle w:val="000000000000" w:firstRow="0" w:lastRow="0" w:firstColumn="0" w:lastColumn="0" w:oddVBand="0" w:evenVBand="0" w:oddHBand="0" w:evenHBand="0" w:firstRowFirstColumn="0" w:firstRowLastColumn="0" w:lastRowFirstColumn="0" w:lastRowLastColumn="0"/>
-            </w:pPr>
-            <w:r>
-              <w:t>(none)</w:t>
-            </w:r>
-          </w:p>
-        </w:tc>
-      </w:tr>
-      <w:tr>
-        <w:tc>
-          <w:tcPr>
-            <w:cnfStyle w:val="001000000000" w:firstRow="0" w:lastRow="0" w:firstColumn="1" w:lastColumn="0" w:oddVBand="0" w:evenVBand="0" w:oddHBand="0" w:evenHBand="0" w:firstRowFirstColumn="0" w:firstRowLastColumn="0" w:lastRowFirstColumn="0" w:lastRowLastColumn="0"/>
-            <w:tcW w:w="1410" w:type="dxa"/>
-          </w:tcPr>
-          <w:p>
-            <w:r>
               <w:t>Description</w:t>
             </w:r>
           </w:p>
@@ -13787,7 +13713,60 @@
               <w:cnfStyle w:val="000000000000" w:firstRow="0" w:lastRow="0" w:firstColumn="0" w:lastColumn="0" w:oddVBand="0" w:evenVBand="0" w:oddHBand="0" w:evenHBand="0" w:firstRowFirstColumn="0" w:firstRowLastColumn="0" w:lastRowFirstColumn="0" w:lastRowLastColumn="0"/>
             </w:pPr>
             <w:r>
-              <w:t>This element defines a list of actions to take if the parent element senses a “press” condition.</w:t>
+              <w:t xml:space="preserve">This element sets up a listener to react when a specified bezel </w:t>
+            </w:r>
+            <w:r>
+              <w:rPr>
+                <w:i/>
+              </w:rPr>
+              <w:t>Key</w:t>
+            </w:r>
+            <w:r>
+              <w:t xml:space="preserve"> is pressed or released.  The listener then executes the elements contained within its “</w:t>
+            </w:r>
+            <w:proofErr w:type="spellStart"/>
+            <w:r>
+              <w:t>OnPress</w:t>
+            </w:r>
+            <w:proofErr w:type="spellEnd"/>
+            <w:r>
+              <w:t>” and “</w:t>
+            </w:r>
+            <w:proofErr w:type="spellStart"/>
+            <w:r>
+              <w:t>OnRelease</w:t>
+            </w:r>
+            <w:proofErr w:type="spellEnd"/>
+            <w:r>
+              <w:t>” elements.  If there is no “</w:t>
+            </w:r>
+            <w:proofErr w:type="spellStart"/>
+            <w:r>
+              <w:t>OnPress</w:t>
+            </w:r>
+            <w:proofErr w:type="spellEnd"/>
+            <w:r>
+              <w:t>” or “</w:t>
+            </w:r>
+            <w:proofErr w:type="spellStart"/>
+            <w:r>
+              <w:t>OnRelease</w:t>
+            </w:r>
+            <w:proofErr w:type="spellEnd"/>
+            <w:r>
+              <w:t>” sub-element defined, the contents of this element are assumed to be contained within a virtual “</w:t>
+            </w:r>
+            <w:proofErr w:type="spellStart"/>
+            <w:r>
+              <w:t>OnPress</w:t>
+            </w:r>
+            <w:proofErr w:type="spellEnd"/>
+            <w:r>
+              <w:t xml:space="preserve">” </w:t>
+            </w:r>
+            <w:r>
+              <w:lastRenderedPageBreak/>
+              <w:t>element.</w:t>
             </w:r>
           </w:p>
         </w:tc>
@@ -13826,6 +13805,174 @@
             </w:pPr>
             <w:proofErr w:type="spellStart"/>
             <w:r>
+              <w:t>OnPress</w:t>
+            </w:r>
+            <w:proofErr w:type="spellEnd"/>
+          </w:p>
+        </w:tc>
+      </w:tr>
+      <w:tr>
+        <w:tc>
+          <w:tcPr>
+            <w:cnfStyle w:val="001000000000" w:firstRow="0" w:lastRow="0" w:firstColumn="1" w:lastColumn="0" w:oddVBand="0" w:evenVBand="0" w:oddHBand="0" w:evenHBand="0" w:firstRowFirstColumn="0" w:firstRowLastColumn="0" w:lastRowFirstColumn="0" w:lastRowLastColumn="0"/>
+            <w:tcW w:w="1410" w:type="dxa"/>
+          </w:tcPr>
+          <w:p>
+            <w:r>
+              <w:t>Parent</w:t>
+            </w:r>
+          </w:p>
+        </w:tc>
+        <w:tc>
+          <w:tcPr>
+            <w:tcW w:w="0" w:type="auto"/>
+          </w:tcPr>
+          <w:p>
+            <w:pPr>
+              <w:cnfStyle w:val="000000000000" w:firstRow="0" w:lastRow="0" w:firstColumn="0" w:lastColumn="0" w:oddVBand="0" w:evenVBand="0" w:oddHBand="0" w:evenHBand="0" w:firstRowFirstColumn="0" w:firstRowLastColumn="0" w:lastRowFirstColumn="0" w:lastRowLastColumn="0"/>
+            </w:pPr>
+            <w:r>
+              <w:t xml:space="preserve">Button, </w:t>
+            </w:r>
+            <w:proofErr w:type="spellStart"/>
+            <w:r>
+              <w:t>MouseEvent</w:t>
+            </w:r>
+            <w:proofErr w:type="spellEnd"/>
+            <w:r>
+              <w:t xml:space="preserve">, </w:t>
+            </w:r>
+            <w:proofErr w:type="spellStart"/>
+            <w:r>
+              <w:t>KeyboardEvent</w:t>
+            </w:r>
+            <w:proofErr w:type="spellEnd"/>
+            <w:r>
+              <w:t xml:space="preserve">, </w:t>
+            </w:r>
+            <w:proofErr w:type="spellStart"/>
+            <w:r>
+              <w:t>BezelEvent</w:t>
+            </w:r>
+            <w:proofErr w:type="spellEnd"/>
+          </w:p>
+        </w:tc>
+      </w:tr>
+      <w:tr>
+        <w:tc>
+          <w:tcPr>
+            <w:cnfStyle w:val="001000000000" w:firstRow="0" w:lastRow="0" w:firstColumn="1" w:lastColumn="0" w:oddVBand="0" w:evenVBand="0" w:oddHBand="0" w:evenHBand="0" w:firstRowFirstColumn="0" w:firstRowLastColumn="0" w:lastRowFirstColumn="0" w:lastRowLastColumn="0"/>
+            <w:tcW w:w="1410" w:type="dxa"/>
+          </w:tcPr>
+          <w:p>
+            <w:r>
+              <w:t>Children</w:t>
+            </w:r>
+          </w:p>
+        </w:tc>
+        <w:tc>
+          <w:tcPr>
+            <w:tcW w:w="0" w:type="auto"/>
+          </w:tcPr>
+          <w:p>
+            <w:pPr>
+              <w:cnfStyle w:val="000000000000" w:firstRow="0" w:lastRow="0" w:firstColumn="0" w:lastColumn="0" w:oddVBand="0" w:evenVBand="0" w:oddHBand="0" w:evenHBand="0" w:firstRowFirstColumn="0" w:firstRowLastColumn="0" w:lastRowFirstColumn="0" w:lastRowLastColumn="0"/>
+            </w:pPr>
+            <w:r>
+              <w:t>Set</w:t>
+            </w:r>
+            <w:r>
+              <w:t>, If, Animation</w:t>
+            </w:r>
+          </w:p>
+        </w:tc>
+      </w:tr>
+      <w:tr>
+        <w:tc>
+          <w:tcPr>
+            <w:cnfStyle w:val="001000000000" w:firstRow="0" w:lastRow="0" w:firstColumn="1" w:lastColumn="0" w:oddVBand="0" w:evenVBand="0" w:oddHBand="0" w:evenHBand="0" w:firstRowFirstColumn="0" w:firstRowLastColumn="0" w:lastRowFirstColumn="0" w:lastRowLastColumn="0"/>
+            <w:tcW w:w="1410" w:type="dxa"/>
+          </w:tcPr>
+          <w:p>
+            <w:r>
+              <w:t>Attributes</w:t>
+            </w:r>
+          </w:p>
+        </w:tc>
+        <w:tc>
+          <w:tcPr>
+            <w:tcW w:w="0" w:type="auto"/>
+          </w:tcPr>
+          <w:p>
+            <w:pPr>
+              <w:cnfStyle w:val="000000000000" w:firstRow="0" w:lastRow="0" w:firstColumn="0" w:lastColumn="0" w:oddVBand="0" w:evenVBand="0" w:oddHBand="0" w:evenHBand="0" w:firstRowFirstColumn="0" w:firstRowLastColumn="0" w:lastRowFirstColumn="0" w:lastRowLastColumn="0"/>
+            </w:pPr>
+            <w:r>
+              <w:t>(none)</w:t>
+            </w:r>
+          </w:p>
+        </w:tc>
+      </w:tr>
+      <w:tr>
+        <w:tc>
+          <w:tcPr>
+            <w:cnfStyle w:val="001000000000" w:firstRow="0" w:lastRow="0" w:firstColumn="1" w:lastColumn="0" w:oddVBand="0" w:evenVBand="0" w:oddHBand="0" w:evenHBand="0" w:firstRowFirstColumn="0" w:firstRowLastColumn="0" w:lastRowFirstColumn="0" w:lastRowLastColumn="0"/>
+            <w:tcW w:w="1410" w:type="dxa"/>
+          </w:tcPr>
+          <w:p>
+            <w:r>
+              <w:t>Description</w:t>
+            </w:r>
+          </w:p>
+        </w:tc>
+        <w:tc>
+          <w:tcPr>
+            <w:tcW w:w="0" w:type="auto"/>
+          </w:tcPr>
+          <w:p>
+            <w:pPr>
+              <w:cnfStyle w:val="000000000000" w:firstRow="0" w:lastRow="0" w:firstColumn="0" w:lastColumn="0" w:oddVBand="0" w:evenVBand="0" w:oddHBand="0" w:evenHBand="0" w:firstRowFirstColumn="0" w:firstRowLastColumn="0" w:lastRowFirstColumn="0" w:lastRowLastColumn="0"/>
+            </w:pPr>
+            <w:r>
+              <w:t>This element defines a list of actions to take if the parent element senses a “press” condition.</w:t>
+            </w:r>
+          </w:p>
+        </w:tc>
+      </w:tr>
+    </w:tbl>
+    <w:p/>
+    <w:tbl>
+      <w:tblPr>
+        <w:tblStyle w:val="ColorfulGrid-Accent1"/>
+        <w:tblW w:w="5000" w:type="pct"/>
+        <w:tblLook w:val="0680" w:firstRow="0" w:lastRow="0" w:firstColumn="1" w:lastColumn="0" w:noHBand="1" w:noVBand="1"/>
+      </w:tblPr>
+      <w:tblGrid>
+        <w:gridCol w:w="1410"/>
+        <w:gridCol w:w="7446"/>
+      </w:tblGrid>
+      <w:tr>
+        <w:tc>
+          <w:tcPr>
+            <w:cnfStyle w:val="001000000000" w:firstRow="0" w:lastRow="0" w:firstColumn="1" w:lastColumn="0" w:oddVBand="0" w:evenVBand="0" w:oddHBand="0" w:evenHBand="0" w:firstRowFirstColumn="0" w:firstRowLastColumn="0" w:lastRowFirstColumn="0" w:lastRowLastColumn="0"/>
+            <w:tcW w:w="1410" w:type="dxa"/>
+          </w:tcPr>
+          <w:p>
+            <w:r>
+              <w:t>Element</w:t>
+            </w:r>
+          </w:p>
+        </w:tc>
+        <w:tc>
+          <w:tcPr>
+            <w:tcW w:w="0" w:type="auto"/>
+          </w:tcPr>
+          <w:p>
+            <w:pPr>
+              <w:cnfStyle w:val="000000000000" w:firstRow="0" w:lastRow="0" w:firstColumn="0" w:lastColumn="0" w:oddVBand="0" w:evenVBand="0" w:oddHBand="0" w:evenHBand="0" w:firstRowFirstColumn="0" w:firstRowLastColumn="0" w:lastRowFirstColumn="0" w:lastRowLastColumn="0"/>
+            </w:pPr>
+            <w:proofErr w:type="spellStart"/>
+            <w:r>
               <w:t>OnRelease</w:t>
             </w:r>
             <w:proofErr w:type="spellEnd"/>
@@ -13840,7 +13987,6 @@
           </w:tcPr>
           <w:p>
             <w:r>
-              <w:lastRenderedPageBreak/>
               <w:t>Parent</w:t>
             </w:r>
           </w:p>
@@ -13966,7 +14112,7 @@
       <w:pPr>
         <w:pStyle w:val="Heading1"/>
       </w:pPr>
-      <w:bookmarkStart w:id="18" w:name="_Toc495925103"/>
+      <w:bookmarkStart w:id="18" w:name="_Toc509234912"/>
       <w:r>
         <w:t xml:space="preserve">5.0 </w:t>
       </w:r>
@@ -13979,7 +14125,7 @@
       <w:pPr>
         <w:pStyle w:val="Heading2"/>
       </w:pPr>
-      <w:bookmarkStart w:id="19" w:name="_Toc495925104"/>
+      <w:bookmarkStart w:id="19" w:name="_Toc509234913"/>
       <w:r>
         <w:t>5.1 Color Format Specification</w:t>
       </w:r>
@@ -14116,7 +14262,7 @@
       <w:pPr>
         <w:pStyle w:val="Heading2"/>
       </w:pPr>
-      <w:bookmarkStart w:id="20" w:name="_Toc495925105"/>
+      <w:bookmarkStart w:id="20" w:name="_Toc509234914"/>
       <w:r>
         <w:t>5.2 Alignment Specification</w:t>
       </w:r>
@@ -14218,7 +14364,7 @@
       <w:pPr>
         <w:pStyle w:val="Heading2"/>
       </w:pPr>
-      <w:bookmarkStart w:id="21" w:name="_Toc495925106"/>
+      <w:bookmarkStart w:id="21" w:name="_Toc509234915"/>
       <w:r>
         <w:t>5.</w:t>
       </w:r>
@@ -14322,8 +14468,9 @@
       <w:pPr>
         <w:pStyle w:val="Heading2"/>
       </w:pPr>
-      <w:bookmarkStart w:id="22" w:name="_Toc495925107"/>
-      <w:r>
+      <w:bookmarkStart w:id="22" w:name="_Toc509234916"/>
+      <w:r>
+        <w:lastRenderedPageBreak/>
         <w:t>5.</w:t>
       </w:r>
       <w:r>
@@ -14344,7 +14491,7 @@
       <w:pPr>
         <w:pStyle w:val="Heading2"/>
       </w:pPr>
-      <w:bookmarkStart w:id="23" w:name="_Toc495925108"/>
+      <w:bookmarkStart w:id="23" w:name="_Toc509234917"/>
       <w:r>
         <w:t>5.</w:t>
       </w:r>
@@ -14363,7 +14510,7 @@
       <w:pPr>
         <w:pStyle w:val="Heading3"/>
       </w:pPr>
-      <w:bookmarkStart w:id="24" w:name="_Toc495925109"/>
+      <w:bookmarkStart w:id="24" w:name="_Toc509234918"/>
       <w:r>
         <w:t>5.</w:t>
       </w:r>
@@ -14379,7 +14526,7 @@
       <w:pPr>
         <w:pStyle w:val="Heading3"/>
       </w:pPr>
-      <w:bookmarkStart w:id="25" w:name="_Toc495925110"/>
+      <w:bookmarkStart w:id="25" w:name="_Toc509234919"/>
       <w:r>
         <w:t>5.</w:t>
       </w:r>
@@ -14395,7 +14542,7 @@
       <w:pPr>
         <w:pStyle w:val="Heading3"/>
       </w:pPr>
-      <w:bookmarkStart w:id="26" w:name="_Toc495925111"/>
+      <w:bookmarkStart w:id="26" w:name="_Toc509234920"/>
       <w:r>
         <w:t>5.</w:t>
       </w:r>
@@ -14410,7 +14557,6 @@
     <w:p/>
     <w:p>
       <w:r>
-        <w:lastRenderedPageBreak/>
         <w:t xml:space="preserve">The user may access the </w:t>
       </w:r>
       <w:r>
@@ -14816,7 +14962,7 @@
 </file>
 
 <file path=word/endnotes.xml><?xml version="1.0" encoding="utf-8"?>
-<w:endnotes xmlns:wpc="http://schemas.microsoft.com/office/word/2010/wordprocessingCanvas" xmlns:mo="http://schemas.microsoft.com/office/mac/office/2008/main" xmlns:mc="http://schemas.openxmlformats.org/markup-compatibility/2006" xmlns:mv="urn:schemas-microsoft-com:mac:vml" xmlns:o="urn:schemas-microsoft-com:office:office" xmlns:r="http://schemas.openxmlformats.org/officeDocument/2006/relationships" xmlns:m="http://schemas.openxmlformats.org/officeDocument/2006/math" xmlns:v="urn:schemas-microsoft-com:vml" xmlns:wp14="http://schemas.microsoft.com/office/word/2010/wordprocessingDrawing" xmlns:wp="http://schemas.openxmlformats.org/drawingml/2006/wordprocessingDrawing" xmlns:w10="urn:schemas-microsoft-com:office:word" xmlns:w="http://schemas.openxmlformats.org/wordprocessingml/2006/main" xmlns:w14="http://schemas.microsoft.com/office/word/2010/wordml" xmlns:w15="http://schemas.microsoft.com/office/word/2012/wordml" xmlns:wpg="http://schemas.microsoft.com/office/word/2010/wordprocessingGroup" xmlns:wpi="http://schemas.microsoft.com/office/word/2010/wordprocessingInk" xmlns:wne="http://schemas.microsoft.com/office/word/2006/wordml" xmlns:wps="http://schemas.microsoft.com/office/word/2010/wordprocessingShape" mc:Ignorable="w14 w15 wp14 mv">
+<w:endnotes xmlns:wpc="http://schemas.microsoft.com/office/word/2010/wordprocessingCanvas" xmlns:cx="http://schemas.microsoft.com/office/drawing/2014/chartex" xmlns:cx1="http://schemas.microsoft.com/office/drawing/2015/9/8/chartex" xmlns:cx2="http://schemas.microsoft.com/office/drawing/2015/10/21/chartex" xmlns:cx3="http://schemas.microsoft.com/office/drawing/2016/5/9/chartex" xmlns:cx4="http://schemas.microsoft.com/office/drawing/2016/5/10/chartex" xmlns:cx5="http://schemas.microsoft.com/office/drawing/2016/5/11/chartex" xmlns:cx6="http://schemas.microsoft.com/office/drawing/2016/5/12/chartex" xmlns:cx7="http://schemas.microsoft.com/office/drawing/2016/5/13/chartex" xmlns:cx8="http://schemas.microsoft.com/office/drawing/2016/5/14/chartex" xmlns:mc="http://schemas.openxmlformats.org/markup-compatibility/2006" xmlns:aink="http://schemas.microsoft.com/office/drawing/2016/ink" xmlns:am3d="http://schemas.microsoft.com/office/drawing/2017/model3d" xmlns:o="urn:schemas-microsoft-com:office:office" xmlns:r="http://schemas.openxmlformats.org/officeDocument/2006/relationships" xmlns:m="http://schemas.openxmlformats.org/officeDocument/2006/math" xmlns:v="urn:schemas-microsoft-com:vml" xmlns:wp14="http://schemas.microsoft.com/office/word/2010/wordprocessingDrawing" xmlns:wp="http://schemas.openxmlformats.org/drawingml/2006/wordprocessingDrawing" xmlns:w10="urn:schemas-microsoft-com:office:word" xmlns:w="http://schemas.openxmlformats.org/wordprocessingml/2006/main" xmlns:w14="http://schemas.microsoft.com/office/word/2010/wordml" xmlns:w15="http://schemas.microsoft.com/office/word/2012/wordml" xmlns:w16cid="http://schemas.microsoft.com/office/word/2016/wordml/cid" xmlns:w16se="http://schemas.microsoft.com/office/word/2015/wordml/symex" xmlns:wpg="http://schemas.microsoft.com/office/word/2010/wordprocessingGroup" xmlns:wpi="http://schemas.microsoft.com/office/word/2010/wordprocessingInk" xmlns:wne="http://schemas.microsoft.com/office/word/2006/wordml" xmlns:wps="http://schemas.microsoft.com/office/word/2010/wordprocessingShape" mc:Ignorable="w14 w15 w16se w16cid wp14">
   <w:endnote w:type="separator" w:id="-1">
     <w:p>
       <w:r>
@@ -14835,7 +14981,7 @@
 </file>
 
 <file path=word/footer1.xml><?xml version="1.0" encoding="utf-8"?>
-<w:ftr xmlns:wpc="http://schemas.microsoft.com/office/word/2010/wordprocessingCanvas" xmlns:mo="http://schemas.microsoft.com/office/mac/office/2008/main" xmlns:mc="http://schemas.openxmlformats.org/markup-compatibility/2006" xmlns:mv="urn:schemas-microsoft-com:mac:vml" xmlns:o="urn:schemas-microsoft-com:office:office" xmlns:r="http://schemas.openxmlformats.org/officeDocument/2006/relationships" xmlns:m="http://schemas.openxmlformats.org/officeDocument/2006/math" xmlns:v="urn:schemas-microsoft-com:vml" xmlns:wp14="http://schemas.microsoft.com/office/word/2010/wordprocessingDrawing" xmlns:wp="http://schemas.openxmlformats.org/drawingml/2006/wordprocessingDrawing" xmlns:w10="urn:schemas-microsoft-com:office:word" xmlns:w="http://schemas.openxmlformats.org/wordprocessingml/2006/main" xmlns:w14="http://schemas.microsoft.com/office/word/2010/wordml" xmlns:w15="http://schemas.microsoft.com/office/word/2012/wordml" xmlns:wpg="http://schemas.microsoft.com/office/word/2010/wordprocessingGroup" xmlns:wpi="http://schemas.microsoft.com/office/word/2010/wordprocessingInk" xmlns:wne="http://schemas.microsoft.com/office/word/2006/wordml" xmlns:wps="http://schemas.microsoft.com/office/word/2010/wordprocessingShape" mc:Ignorable="w14 w15 wp14">
+<w:ftr xmlns:wpc="http://schemas.microsoft.com/office/word/2010/wordprocessingCanvas" xmlns:cx="http://schemas.microsoft.com/office/drawing/2014/chartex" xmlns:cx1="http://schemas.microsoft.com/office/drawing/2015/9/8/chartex" xmlns:cx2="http://schemas.microsoft.com/office/drawing/2015/10/21/chartex" xmlns:cx3="http://schemas.microsoft.com/office/drawing/2016/5/9/chartex" xmlns:cx4="http://schemas.microsoft.com/office/drawing/2016/5/10/chartex" xmlns:cx5="http://schemas.microsoft.com/office/drawing/2016/5/11/chartex" xmlns:cx6="http://schemas.microsoft.com/office/drawing/2016/5/12/chartex" xmlns:cx7="http://schemas.microsoft.com/office/drawing/2016/5/13/chartex" xmlns:cx8="http://schemas.microsoft.com/office/drawing/2016/5/14/chartex" xmlns:mc="http://schemas.openxmlformats.org/markup-compatibility/2006" xmlns:aink="http://schemas.microsoft.com/office/drawing/2016/ink" xmlns:am3d="http://schemas.microsoft.com/office/drawing/2017/model3d" xmlns:o="urn:schemas-microsoft-com:office:office" xmlns:r="http://schemas.openxmlformats.org/officeDocument/2006/relationships" xmlns:m="http://schemas.openxmlformats.org/officeDocument/2006/math" xmlns:v="urn:schemas-microsoft-com:vml" xmlns:wp14="http://schemas.microsoft.com/office/word/2010/wordprocessingDrawing" xmlns:wp="http://schemas.openxmlformats.org/drawingml/2006/wordprocessingDrawing" xmlns:w10="urn:schemas-microsoft-com:office:word" xmlns:w="http://schemas.openxmlformats.org/wordprocessingml/2006/main" xmlns:w14="http://schemas.microsoft.com/office/word/2010/wordml" xmlns:w15="http://schemas.microsoft.com/office/word/2012/wordml" xmlns:w16cid="http://schemas.microsoft.com/office/word/2016/wordml/cid" xmlns:w16se="http://schemas.microsoft.com/office/word/2015/wordml/symex" xmlns:wpg="http://schemas.microsoft.com/office/word/2010/wordprocessingGroup" xmlns:wpi="http://schemas.microsoft.com/office/word/2010/wordprocessingInk" xmlns:wne="http://schemas.microsoft.com/office/word/2006/wordml" xmlns:wps="http://schemas.microsoft.com/office/word/2010/wordprocessingShape" mc:Ignorable="w14 w15 w16se w16cid wp14">
   <w:tbl>
     <w:tblPr>
       <w:tblW w:w="5000" w:type="pct"/>
@@ -14923,6 +15069,7 @@
           <w:dataBinding w:prefixMappings="xmlns:ns0='http://schemas.openxmlformats.org/package/2006/metadata/core-properties' xmlns:ns1='http://purl.org/dc/elements/1.1/'" w:xpath="/ns0:coreProperties[1]/ns1:title[1]" w:storeItemID="{6C3C8BC8-F283-45AE-878A-BAB7291924A1}"/>
           <w:text/>
         </w:sdtPr>
+        <w:sdtEndPr/>
         <w:sdtContent>
           <w:tc>
             <w:tcPr>
@@ -14973,7 +15120,7 @@
 </file>
 
 <file path=word/footer2.xml><?xml version="1.0" encoding="utf-8"?>
-<w:ftr xmlns:wpc="http://schemas.microsoft.com/office/word/2010/wordprocessingCanvas" xmlns:mo="http://schemas.microsoft.com/office/mac/office/2008/main" xmlns:mc="http://schemas.openxmlformats.org/markup-compatibility/2006" xmlns:mv="urn:schemas-microsoft-com:mac:vml" xmlns:o="urn:schemas-microsoft-com:office:office" xmlns:r="http://schemas.openxmlformats.org/officeDocument/2006/relationships" xmlns:m="http://schemas.openxmlformats.org/officeDocument/2006/math" xmlns:v="urn:schemas-microsoft-com:vml" xmlns:wp14="http://schemas.microsoft.com/office/word/2010/wordprocessingDrawing" xmlns:wp="http://schemas.openxmlformats.org/drawingml/2006/wordprocessingDrawing" xmlns:w10="urn:schemas-microsoft-com:office:word" xmlns:w="http://schemas.openxmlformats.org/wordprocessingml/2006/main" xmlns:w14="http://schemas.microsoft.com/office/word/2010/wordml" xmlns:w15="http://schemas.microsoft.com/office/word/2012/wordml" xmlns:wpg="http://schemas.microsoft.com/office/word/2010/wordprocessingGroup" xmlns:wpi="http://schemas.microsoft.com/office/word/2010/wordprocessingInk" xmlns:wne="http://schemas.microsoft.com/office/word/2006/wordml" xmlns:wps="http://schemas.microsoft.com/office/word/2010/wordprocessingShape" mc:Ignorable="w14 w15 wp14">
+<w:ftr xmlns:wpc="http://schemas.microsoft.com/office/word/2010/wordprocessingCanvas" xmlns:cx="http://schemas.microsoft.com/office/drawing/2014/chartex" xmlns:cx1="http://schemas.microsoft.com/office/drawing/2015/9/8/chartex" xmlns:cx2="http://schemas.microsoft.com/office/drawing/2015/10/21/chartex" xmlns:cx3="http://schemas.microsoft.com/office/drawing/2016/5/9/chartex" xmlns:cx4="http://schemas.microsoft.com/office/drawing/2016/5/10/chartex" xmlns:cx5="http://schemas.microsoft.com/office/drawing/2016/5/11/chartex" xmlns:cx6="http://schemas.microsoft.com/office/drawing/2016/5/12/chartex" xmlns:cx7="http://schemas.microsoft.com/office/drawing/2016/5/13/chartex" xmlns:cx8="http://schemas.microsoft.com/office/drawing/2016/5/14/chartex" xmlns:mc="http://schemas.openxmlformats.org/markup-compatibility/2006" xmlns:aink="http://schemas.microsoft.com/office/drawing/2016/ink" xmlns:am3d="http://schemas.microsoft.com/office/drawing/2017/model3d" xmlns:o="urn:schemas-microsoft-com:office:office" xmlns:r="http://schemas.openxmlformats.org/officeDocument/2006/relationships" xmlns:m="http://schemas.openxmlformats.org/officeDocument/2006/math" xmlns:v="urn:schemas-microsoft-com:vml" xmlns:wp14="http://schemas.microsoft.com/office/word/2010/wordprocessingDrawing" xmlns:wp="http://schemas.openxmlformats.org/drawingml/2006/wordprocessingDrawing" xmlns:w10="urn:schemas-microsoft-com:office:word" xmlns:w="http://schemas.openxmlformats.org/wordprocessingml/2006/main" xmlns:w14="http://schemas.microsoft.com/office/word/2010/wordml" xmlns:w15="http://schemas.microsoft.com/office/word/2012/wordml" xmlns:w16cid="http://schemas.microsoft.com/office/word/2016/wordml/cid" xmlns:w16se="http://schemas.microsoft.com/office/word/2015/wordml/symex" xmlns:wpg="http://schemas.microsoft.com/office/word/2010/wordprocessingGroup" xmlns:wpi="http://schemas.microsoft.com/office/word/2010/wordprocessingInk" xmlns:wne="http://schemas.microsoft.com/office/word/2006/wordml" xmlns:wps="http://schemas.microsoft.com/office/word/2010/wordprocessingShape" mc:Ignorable="w14 w15 w16se w16cid wp14">
   <w:tbl>
     <w:tblPr>
       <w:tblW w:w="5000" w:type="pct"/>
@@ -15002,6 +15149,7 @@
           <w:dataBinding w:prefixMappings="xmlns:ns0='http://schemas.openxmlformats.org/package/2006/metadata/core-properties' xmlns:ns1='http://purl.org/dc/elements/1.1/'" w:xpath="/ns0:coreProperties[1]/ns1:title[1]" w:storeItemID="{6C3C8BC8-F283-45AE-878A-BAB7291924A1}"/>
           <w:text/>
         </w:sdtPr>
+        <w:sdtEndPr/>
         <w:sdtContent>
           <w:tc>
             <w:tcPr>
@@ -15098,7 +15246,7 @@
 </file>
 
 <file path=word/footer3.xml><?xml version="1.0" encoding="utf-8"?>
-<w:ftr xmlns:wpc="http://schemas.microsoft.com/office/word/2010/wordprocessingCanvas" xmlns:mo="http://schemas.microsoft.com/office/mac/office/2008/main" xmlns:mc="http://schemas.openxmlformats.org/markup-compatibility/2006" xmlns:mv="urn:schemas-microsoft-com:mac:vml" xmlns:o="urn:schemas-microsoft-com:office:office" xmlns:r="http://schemas.openxmlformats.org/officeDocument/2006/relationships" xmlns:m="http://schemas.openxmlformats.org/officeDocument/2006/math" xmlns:v="urn:schemas-microsoft-com:vml" xmlns:wp14="http://schemas.microsoft.com/office/word/2010/wordprocessingDrawing" xmlns:wp="http://schemas.openxmlformats.org/drawingml/2006/wordprocessingDrawing" xmlns:w10="urn:schemas-microsoft-com:office:word" xmlns:w="http://schemas.openxmlformats.org/wordprocessingml/2006/main" xmlns:w14="http://schemas.microsoft.com/office/word/2010/wordml" xmlns:w15="http://schemas.microsoft.com/office/word/2012/wordml" xmlns:wpg="http://schemas.microsoft.com/office/word/2010/wordprocessingGroup" xmlns:wpi="http://schemas.microsoft.com/office/word/2010/wordprocessingInk" xmlns:wne="http://schemas.microsoft.com/office/word/2006/wordml" xmlns:wps="http://schemas.microsoft.com/office/word/2010/wordprocessingShape" mc:Ignorable="w14 w15 wp14">
+<w:ftr xmlns:wpc="http://schemas.microsoft.com/office/word/2010/wordprocessingCanvas" xmlns:cx="http://schemas.microsoft.com/office/drawing/2014/chartex" xmlns:cx1="http://schemas.microsoft.com/office/drawing/2015/9/8/chartex" xmlns:cx2="http://schemas.microsoft.com/office/drawing/2015/10/21/chartex" xmlns:cx3="http://schemas.microsoft.com/office/drawing/2016/5/9/chartex" xmlns:cx4="http://schemas.microsoft.com/office/drawing/2016/5/10/chartex" xmlns:cx5="http://schemas.microsoft.com/office/drawing/2016/5/11/chartex" xmlns:cx6="http://schemas.microsoft.com/office/drawing/2016/5/12/chartex" xmlns:cx7="http://schemas.microsoft.com/office/drawing/2016/5/13/chartex" xmlns:cx8="http://schemas.microsoft.com/office/drawing/2016/5/14/chartex" xmlns:mc="http://schemas.openxmlformats.org/markup-compatibility/2006" xmlns:aink="http://schemas.microsoft.com/office/drawing/2016/ink" xmlns:am3d="http://schemas.microsoft.com/office/drawing/2017/model3d" xmlns:o="urn:schemas-microsoft-com:office:office" xmlns:r="http://schemas.openxmlformats.org/officeDocument/2006/relationships" xmlns:m="http://schemas.openxmlformats.org/officeDocument/2006/math" xmlns:v="urn:schemas-microsoft-com:vml" xmlns:wp14="http://schemas.microsoft.com/office/word/2010/wordprocessingDrawing" xmlns:wp="http://schemas.openxmlformats.org/drawingml/2006/wordprocessingDrawing" xmlns:w10="urn:schemas-microsoft-com:office:word" xmlns:w="http://schemas.openxmlformats.org/wordprocessingml/2006/main" xmlns:w14="http://schemas.microsoft.com/office/word/2010/wordml" xmlns:w15="http://schemas.microsoft.com/office/word/2012/wordml" xmlns:w16cid="http://schemas.microsoft.com/office/word/2016/wordml/cid" xmlns:w16se="http://schemas.microsoft.com/office/word/2015/wordml/symex" xmlns:wpg="http://schemas.microsoft.com/office/word/2010/wordprocessingGroup" xmlns:wpi="http://schemas.microsoft.com/office/word/2010/wordprocessingInk" xmlns:wne="http://schemas.microsoft.com/office/word/2006/wordml" xmlns:wps="http://schemas.microsoft.com/office/word/2010/wordprocessingShape" mc:Ignorable="w14 w15 w16se w16cid wp14">
   <w:tbl>
     <w:tblPr>
       <w:tblW w:w="5000" w:type="pct"/>
@@ -15127,6 +15275,7 @@
           <w:dataBinding w:prefixMappings="xmlns:ns0='http://schemas.openxmlformats.org/package/2006/metadata/core-properties' xmlns:ns1='http://purl.org/dc/elements/1.1/'" w:xpath="/ns0:coreProperties[1]/ns1:title[1]" w:storeItemID="{6C3C8BC8-F283-45AE-878A-BAB7291924A1}"/>
           <w:text/>
         </w:sdtPr>
+        <w:sdtEndPr/>
         <w:sdtContent>
           <w:tc>
             <w:tcPr>
@@ -15223,7 +15372,7 @@
 </file>
 
 <file path=word/footer4.xml><?xml version="1.0" encoding="utf-8"?>
-<w:ftr xmlns:wpc="http://schemas.microsoft.com/office/word/2010/wordprocessingCanvas" xmlns:mo="http://schemas.microsoft.com/office/mac/office/2008/main" xmlns:mc="http://schemas.openxmlformats.org/markup-compatibility/2006" xmlns:mv="urn:schemas-microsoft-com:mac:vml" xmlns:o="urn:schemas-microsoft-com:office:office" xmlns:r="http://schemas.openxmlformats.org/officeDocument/2006/relationships" xmlns:m="http://schemas.openxmlformats.org/officeDocument/2006/math" xmlns:v="urn:schemas-microsoft-com:vml" xmlns:wp14="http://schemas.microsoft.com/office/word/2010/wordprocessingDrawing" xmlns:wp="http://schemas.openxmlformats.org/drawingml/2006/wordprocessingDrawing" xmlns:w10="urn:schemas-microsoft-com:office:word" xmlns:w="http://schemas.openxmlformats.org/wordprocessingml/2006/main" xmlns:w14="http://schemas.microsoft.com/office/word/2010/wordml" xmlns:w15="http://schemas.microsoft.com/office/word/2012/wordml" xmlns:wpg="http://schemas.microsoft.com/office/word/2010/wordprocessingGroup" xmlns:wpi="http://schemas.microsoft.com/office/word/2010/wordprocessingInk" xmlns:wne="http://schemas.microsoft.com/office/word/2006/wordml" xmlns:wps="http://schemas.microsoft.com/office/word/2010/wordprocessingShape" mc:Ignorable="w14 w15 wp14">
+<w:ftr xmlns:wpc="http://schemas.microsoft.com/office/word/2010/wordprocessingCanvas" xmlns:cx="http://schemas.microsoft.com/office/drawing/2014/chartex" xmlns:cx1="http://schemas.microsoft.com/office/drawing/2015/9/8/chartex" xmlns:cx2="http://schemas.microsoft.com/office/drawing/2015/10/21/chartex" xmlns:cx3="http://schemas.microsoft.com/office/drawing/2016/5/9/chartex" xmlns:cx4="http://schemas.microsoft.com/office/drawing/2016/5/10/chartex" xmlns:cx5="http://schemas.microsoft.com/office/drawing/2016/5/11/chartex" xmlns:cx6="http://schemas.microsoft.com/office/drawing/2016/5/12/chartex" xmlns:cx7="http://schemas.microsoft.com/office/drawing/2016/5/13/chartex" xmlns:cx8="http://schemas.microsoft.com/office/drawing/2016/5/14/chartex" xmlns:mc="http://schemas.openxmlformats.org/markup-compatibility/2006" xmlns:aink="http://schemas.microsoft.com/office/drawing/2016/ink" xmlns:am3d="http://schemas.microsoft.com/office/drawing/2017/model3d" xmlns:o="urn:schemas-microsoft-com:office:office" xmlns:r="http://schemas.openxmlformats.org/officeDocument/2006/relationships" xmlns:m="http://schemas.openxmlformats.org/officeDocument/2006/math" xmlns:v="urn:schemas-microsoft-com:vml" xmlns:wp14="http://schemas.microsoft.com/office/word/2010/wordprocessingDrawing" xmlns:wp="http://schemas.openxmlformats.org/drawingml/2006/wordprocessingDrawing" xmlns:w10="urn:schemas-microsoft-com:office:word" xmlns:w="http://schemas.openxmlformats.org/wordprocessingml/2006/main" xmlns:w14="http://schemas.microsoft.com/office/word/2010/wordml" xmlns:w15="http://schemas.microsoft.com/office/word/2012/wordml" xmlns:w16cid="http://schemas.microsoft.com/office/word/2016/wordml/cid" xmlns:w16se="http://schemas.microsoft.com/office/word/2015/wordml/symex" xmlns:wpg="http://schemas.microsoft.com/office/word/2010/wordprocessingGroup" xmlns:wpi="http://schemas.microsoft.com/office/word/2010/wordprocessingInk" xmlns:wne="http://schemas.microsoft.com/office/word/2006/wordml" xmlns:wps="http://schemas.microsoft.com/office/word/2010/wordprocessingShape" mc:Ignorable="w14 w15 w16se w16cid wp14">
   <w:tbl>
     <w:tblPr>
       <w:tblW w:w="5000" w:type="pct"/>
@@ -15252,6 +15401,7 @@
           <w:dataBinding w:prefixMappings="xmlns:ns0='http://schemas.openxmlformats.org/package/2006/metadata/core-properties' xmlns:ns1='http://purl.org/dc/elements/1.1/'" w:xpath="/ns0:coreProperties[1]/ns1:title[1]" w:storeItemID="{6C3C8BC8-F283-45AE-878A-BAB7291924A1}"/>
           <w:text/>
         </w:sdtPr>
+        <w:sdtEndPr/>
         <w:sdtContent>
           <w:tc>
             <w:tcPr>
@@ -15348,7 +15498,7 @@
 </file>
 
 <file path=word/footer5.xml><?xml version="1.0" encoding="utf-8"?>
-<w:ftr xmlns:wpc="http://schemas.microsoft.com/office/word/2010/wordprocessingCanvas" xmlns:mo="http://schemas.microsoft.com/office/mac/office/2008/main" xmlns:mc="http://schemas.openxmlformats.org/markup-compatibility/2006" xmlns:mv="urn:schemas-microsoft-com:mac:vml" xmlns:o="urn:schemas-microsoft-com:office:office" xmlns:r="http://schemas.openxmlformats.org/officeDocument/2006/relationships" xmlns:m="http://schemas.openxmlformats.org/officeDocument/2006/math" xmlns:v="urn:schemas-microsoft-com:vml" xmlns:wp14="http://schemas.microsoft.com/office/word/2010/wordprocessingDrawing" xmlns:wp="http://schemas.openxmlformats.org/drawingml/2006/wordprocessingDrawing" xmlns:w10="urn:schemas-microsoft-com:office:word" xmlns:w="http://schemas.openxmlformats.org/wordprocessingml/2006/main" xmlns:w14="http://schemas.microsoft.com/office/word/2010/wordml" xmlns:w15="http://schemas.microsoft.com/office/word/2012/wordml" xmlns:wpg="http://schemas.microsoft.com/office/word/2010/wordprocessingGroup" xmlns:wpi="http://schemas.microsoft.com/office/word/2010/wordprocessingInk" xmlns:wne="http://schemas.microsoft.com/office/word/2006/wordml" xmlns:wps="http://schemas.microsoft.com/office/word/2010/wordprocessingShape" mc:Ignorable="w14 w15 wp14">
+<w:ftr xmlns:wpc="http://schemas.microsoft.com/office/word/2010/wordprocessingCanvas" xmlns:cx="http://schemas.microsoft.com/office/drawing/2014/chartex" xmlns:cx1="http://schemas.microsoft.com/office/drawing/2015/9/8/chartex" xmlns:cx2="http://schemas.microsoft.com/office/drawing/2015/10/21/chartex" xmlns:cx3="http://schemas.microsoft.com/office/drawing/2016/5/9/chartex" xmlns:cx4="http://schemas.microsoft.com/office/drawing/2016/5/10/chartex" xmlns:cx5="http://schemas.microsoft.com/office/drawing/2016/5/11/chartex" xmlns:cx6="http://schemas.microsoft.com/office/drawing/2016/5/12/chartex" xmlns:cx7="http://schemas.microsoft.com/office/drawing/2016/5/13/chartex" xmlns:cx8="http://schemas.microsoft.com/office/drawing/2016/5/14/chartex" xmlns:mc="http://schemas.openxmlformats.org/markup-compatibility/2006" xmlns:aink="http://schemas.microsoft.com/office/drawing/2016/ink" xmlns:am3d="http://schemas.microsoft.com/office/drawing/2017/model3d" xmlns:o="urn:schemas-microsoft-com:office:office" xmlns:r="http://schemas.openxmlformats.org/officeDocument/2006/relationships" xmlns:m="http://schemas.openxmlformats.org/officeDocument/2006/math" xmlns:v="urn:schemas-microsoft-com:vml" xmlns:wp14="http://schemas.microsoft.com/office/word/2010/wordprocessingDrawing" xmlns:wp="http://schemas.openxmlformats.org/drawingml/2006/wordprocessingDrawing" xmlns:w10="urn:schemas-microsoft-com:office:word" xmlns:w="http://schemas.openxmlformats.org/wordprocessingml/2006/main" xmlns:w14="http://schemas.microsoft.com/office/word/2010/wordml" xmlns:w15="http://schemas.microsoft.com/office/word/2012/wordml" xmlns:w16cid="http://schemas.microsoft.com/office/word/2016/wordml/cid" xmlns:w16se="http://schemas.microsoft.com/office/word/2015/wordml/symex" xmlns:wpg="http://schemas.microsoft.com/office/word/2010/wordprocessingGroup" xmlns:wpi="http://schemas.microsoft.com/office/word/2010/wordprocessingInk" xmlns:wne="http://schemas.microsoft.com/office/word/2006/wordml" xmlns:wps="http://schemas.microsoft.com/office/word/2010/wordprocessingShape" mc:Ignorable="w14 w15 w16se w16cid wp14">
   <w:tbl>
     <w:tblPr>
       <w:tblW w:w="5000" w:type="pct"/>
@@ -15377,6 +15527,7 @@
           <w:dataBinding w:prefixMappings="xmlns:ns0='http://schemas.openxmlformats.org/package/2006/metadata/core-properties' xmlns:ns1='http://purl.org/dc/elements/1.1/'" w:xpath="/ns0:coreProperties[1]/ns1:title[1]" w:storeItemID="{6C3C8BC8-F283-45AE-878A-BAB7291924A1}"/>
           <w:text/>
         </w:sdtPr>
+        <w:sdtEndPr/>
         <w:sdtContent>
           <w:tc>
             <w:tcPr>
@@ -15473,7 +15624,7 @@
 </file>
 
 <file path=word/footnotes.xml><?xml version="1.0" encoding="utf-8"?>
-<w:footnotes xmlns:wpc="http://schemas.microsoft.com/office/word/2010/wordprocessingCanvas" xmlns:mo="http://schemas.microsoft.com/office/mac/office/2008/main" xmlns:mc="http://schemas.openxmlformats.org/markup-compatibility/2006" xmlns:mv="urn:schemas-microsoft-com:mac:vml" xmlns:o="urn:schemas-microsoft-com:office:office" xmlns:r="http://schemas.openxmlformats.org/officeDocument/2006/relationships" xmlns:m="http://schemas.openxmlformats.org/officeDocument/2006/math" xmlns:v="urn:schemas-microsoft-com:vml" xmlns:wp14="http://schemas.microsoft.com/office/word/2010/wordprocessingDrawing" xmlns:wp="http://schemas.openxmlformats.org/drawingml/2006/wordprocessingDrawing" xmlns:w10="urn:schemas-microsoft-com:office:word" xmlns:w="http://schemas.openxmlformats.org/wordprocessingml/2006/main" xmlns:w14="http://schemas.microsoft.com/office/word/2010/wordml" xmlns:w15="http://schemas.microsoft.com/office/word/2012/wordml" xmlns:wpg="http://schemas.microsoft.com/office/word/2010/wordprocessingGroup" xmlns:wpi="http://schemas.microsoft.com/office/word/2010/wordprocessingInk" xmlns:wne="http://schemas.microsoft.com/office/word/2006/wordml" xmlns:wps="http://schemas.microsoft.com/office/word/2010/wordprocessingShape" mc:Ignorable="w14 w15 wp14 mv">
+<w:footnotes xmlns:wpc="http://schemas.microsoft.com/office/word/2010/wordprocessingCanvas" xmlns:cx="http://schemas.microsoft.com/office/drawing/2014/chartex" xmlns:cx1="http://schemas.microsoft.com/office/drawing/2015/9/8/chartex" xmlns:cx2="http://schemas.microsoft.com/office/drawing/2015/10/21/chartex" xmlns:cx3="http://schemas.microsoft.com/office/drawing/2016/5/9/chartex" xmlns:cx4="http://schemas.microsoft.com/office/drawing/2016/5/10/chartex" xmlns:cx5="http://schemas.microsoft.com/office/drawing/2016/5/11/chartex" xmlns:cx6="http://schemas.microsoft.com/office/drawing/2016/5/12/chartex" xmlns:cx7="http://schemas.microsoft.com/office/drawing/2016/5/13/chartex" xmlns:cx8="http://schemas.microsoft.com/office/drawing/2016/5/14/chartex" xmlns:mc="http://schemas.openxmlformats.org/markup-compatibility/2006" xmlns:aink="http://schemas.microsoft.com/office/drawing/2016/ink" xmlns:am3d="http://schemas.microsoft.com/office/drawing/2017/model3d" xmlns:o="urn:schemas-microsoft-com:office:office" xmlns:r="http://schemas.openxmlformats.org/officeDocument/2006/relationships" xmlns:m="http://schemas.openxmlformats.org/officeDocument/2006/math" xmlns:v="urn:schemas-microsoft-com:vml" xmlns:wp14="http://schemas.microsoft.com/office/word/2010/wordprocessingDrawing" xmlns:wp="http://schemas.openxmlformats.org/drawingml/2006/wordprocessingDrawing" xmlns:w10="urn:schemas-microsoft-com:office:word" xmlns:w="http://schemas.openxmlformats.org/wordprocessingml/2006/main" xmlns:w14="http://schemas.microsoft.com/office/word/2010/wordml" xmlns:w15="http://schemas.microsoft.com/office/word/2012/wordml" xmlns:w16cid="http://schemas.microsoft.com/office/word/2016/wordml/cid" xmlns:w16se="http://schemas.microsoft.com/office/word/2015/wordml/symex" xmlns:wpg="http://schemas.microsoft.com/office/word/2010/wordprocessingGroup" xmlns:wpi="http://schemas.microsoft.com/office/word/2010/wordprocessingInk" xmlns:wne="http://schemas.microsoft.com/office/word/2006/wordml" xmlns:wps="http://schemas.microsoft.com/office/word/2010/wordprocessingShape" mc:Ignorable="w14 w15 w16se w16cid wp14">
   <w:footnote w:type="separator" w:id="-1">
     <w:p>
       <w:r>
@@ -15492,8 +15643,8 @@
 </file>
 
 <file path=word/numbering.xml><?xml version="1.0" encoding="utf-8"?>
-<w:numbering xmlns:wpc="http://schemas.microsoft.com/office/word/2010/wordprocessingCanvas" xmlns:mo="http://schemas.microsoft.com/office/mac/office/2008/main" xmlns:mc="http://schemas.openxmlformats.org/markup-compatibility/2006" xmlns:mv="urn:schemas-microsoft-com:mac:vml" xmlns:o="urn:schemas-microsoft-com:office:office" xmlns:r="http://schemas.openxmlformats.org/officeDocument/2006/relationships" xmlns:m="http://schemas.openxmlformats.org/officeDocument/2006/math" xmlns:v="urn:schemas-microsoft-com:vml" xmlns:wp14="http://schemas.microsoft.com/office/word/2010/wordprocessingDrawing" xmlns:wp="http://schemas.openxmlformats.org/drawingml/2006/wordprocessingDrawing" xmlns:w10="urn:schemas-microsoft-com:office:word" xmlns:w="http://schemas.openxmlformats.org/wordprocessingml/2006/main" xmlns:w14="http://schemas.microsoft.com/office/word/2010/wordml" xmlns:w15="http://schemas.microsoft.com/office/word/2012/wordml" xmlns:wpg="http://schemas.microsoft.com/office/word/2010/wordprocessingGroup" xmlns:wpi="http://schemas.microsoft.com/office/word/2010/wordprocessingInk" xmlns:wne="http://schemas.microsoft.com/office/word/2006/wordml" xmlns:wps="http://schemas.microsoft.com/office/word/2010/wordprocessingShape" mc:Ignorable="w14 w15 wp14 mv">
-  <w:abstractNum w:abstractNumId="0">
+<w:numbering xmlns:wpc="http://schemas.microsoft.com/office/word/2010/wordprocessingCanvas" xmlns:cx="http://schemas.microsoft.com/office/drawing/2014/chartex" xmlns:cx1="http://schemas.microsoft.com/office/drawing/2015/9/8/chartex" xmlns:cx2="http://schemas.microsoft.com/office/drawing/2015/10/21/chartex" xmlns:cx3="http://schemas.microsoft.com/office/drawing/2016/5/9/chartex" xmlns:cx4="http://schemas.microsoft.com/office/drawing/2016/5/10/chartex" xmlns:cx5="http://schemas.microsoft.com/office/drawing/2016/5/11/chartex" xmlns:cx6="http://schemas.microsoft.com/office/drawing/2016/5/12/chartex" xmlns:cx7="http://schemas.microsoft.com/office/drawing/2016/5/13/chartex" xmlns:cx8="http://schemas.microsoft.com/office/drawing/2016/5/14/chartex" xmlns:mc="http://schemas.openxmlformats.org/markup-compatibility/2006" xmlns:aink="http://schemas.microsoft.com/office/drawing/2016/ink" xmlns:am3d="http://schemas.microsoft.com/office/drawing/2017/model3d" xmlns:o="urn:schemas-microsoft-com:office:office" xmlns:r="http://schemas.openxmlformats.org/officeDocument/2006/relationships" xmlns:m="http://schemas.openxmlformats.org/officeDocument/2006/math" xmlns:v="urn:schemas-microsoft-com:vml" xmlns:wp14="http://schemas.microsoft.com/office/word/2010/wordprocessingDrawing" xmlns:wp="http://schemas.openxmlformats.org/drawingml/2006/wordprocessingDrawing" xmlns:w10="urn:schemas-microsoft-com:office:word" xmlns:w="http://schemas.openxmlformats.org/wordprocessingml/2006/main" xmlns:w14="http://schemas.microsoft.com/office/word/2010/wordml" xmlns:w15="http://schemas.microsoft.com/office/word/2012/wordml" xmlns:w16cid="http://schemas.microsoft.com/office/word/2016/wordml/cid" xmlns:w16se="http://schemas.microsoft.com/office/word/2015/wordml/symex" xmlns:wpg="http://schemas.microsoft.com/office/word/2010/wordprocessingGroup" xmlns:wpi="http://schemas.microsoft.com/office/word/2010/wordprocessingInk" xmlns:wne="http://schemas.microsoft.com/office/word/2006/wordml" xmlns:wps="http://schemas.microsoft.com/office/word/2010/wordprocessingShape" mc:Ignorable="w14 w15 w16se w16cid wp14">
+  <w:abstractNum w:abstractNumId="0" w15:restartNumberingAfterBreak="0">
     <w:nsid w:val="073B0BD8"/>
     <w:multiLevelType w:val="multilevel"/>
     <w:tmpl w:val="0409001D"/>
@@ -15579,7 +15730,7 @@
       </w:pPr>
     </w:lvl>
   </w:abstractNum>
-  <w:abstractNum w:abstractNumId="1">
+  <w:abstractNum w:abstractNumId="1" w15:restartNumberingAfterBreak="0">
     <w:nsid w:val="1E97463A"/>
     <w:multiLevelType w:val="hybridMultilevel"/>
     <w:tmpl w:val="BA22462E"/>
@@ -15692,7 +15843,7 @@
       </w:rPr>
     </w:lvl>
   </w:abstractNum>
-  <w:abstractNum w:abstractNumId="2">
+  <w:abstractNum w:abstractNumId="2" w15:restartNumberingAfterBreak="0">
     <w:nsid w:val="1FB0604D"/>
     <w:multiLevelType w:val="hybridMultilevel"/>
     <w:tmpl w:val="574C7D5C"/>
@@ -15805,7 +15956,7 @@
       </w:rPr>
     </w:lvl>
   </w:abstractNum>
-  <w:abstractNum w:abstractNumId="3">
+  <w:abstractNum w:abstractNumId="3" w15:restartNumberingAfterBreak="0">
     <w:nsid w:val="2E8A130D"/>
     <w:multiLevelType w:val="hybridMultilevel"/>
     <w:tmpl w:val="3266DDD6"/>
@@ -15918,7 +16069,7 @@
       </w:rPr>
     </w:lvl>
   </w:abstractNum>
-  <w:abstractNum w:abstractNumId="4">
+  <w:abstractNum w:abstractNumId="4" w15:restartNumberingAfterBreak="0">
     <w:nsid w:val="313909AC"/>
     <w:multiLevelType w:val="hybridMultilevel"/>
     <w:tmpl w:val="8C0E7878"/>
@@ -16031,7 +16182,7 @@
       </w:rPr>
     </w:lvl>
   </w:abstractNum>
-  <w:abstractNum w:abstractNumId="5">
+  <w:abstractNum w:abstractNumId="5" w15:restartNumberingAfterBreak="0">
     <w:nsid w:val="337260C2"/>
     <w:multiLevelType w:val="hybridMultilevel"/>
     <w:tmpl w:val="60786C34"/>
@@ -16144,7 +16295,7 @@
       </w:rPr>
     </w:lvl>
   </w:abstractNum>
-  <w:abstractNum w:abstractNumId="6">
+  <w:abstractNum w:abstractNumId="6" w15:restartNumberingAfterBreak="0">
     <w:nsid w:val="49365A31"/>
     <w:multiLevelType w:val="hybridMultilevel"/>
     <w:tmpl w:val="A3F8D936"/>
@@ -16230,7 +16381,7 @@
       </w:pPr>
     </w:lvl>
   </w:abstractNum>
-  <w:abstractNum w:abstractNumId="7">
+  <w:abstractNum w:abstractNumId="7" w15:restartNumberingAfterBreak="0">
     <w:nsid w:val="5AF3765E"/>
     <w:multiLevelType w:val="hybridMultilevel"/>
     <w:tmpl w:val="90743BA6"/>
@@ -16371,7 +16522,7 @@
 </file>
 
 <file path=word/styles.xml><?xml version="1.0" encoding="utf-8"?>
-<w:styles xmlns:mc="http://schemas.openxmlformats.org/markup-compatibility/2006" xmlns:r="http://schemas.openxmlformats.org/officeDocument/2006/relationships" xmlns:w="http://schemas.openxmlformats.org/wordprocessingml/2006/main" xmlns:w14="http://schemas.microsoft.com/office/word/2010/wordml" xmlns:w15="http://schemas.microsoft.com/office/word/2012/wordml" mc:Ignorable="w14 w15">
+<w:styles xmlns:mc="http://schemas.openxmlformats.org/markup-compatibility/2006" xmlns:r="http://schemas.openxmlformats.org/officeDocument/2006/relationships" xmlns:w="http://schemas.openxmlformats.org/wordprocessingml/2006/main" xmlns:w14="http://schemas.microsoft.com/office/word/2010/wordml" xmlns:w15="http://schemas.microsoft.com/office/word/2012/wordml" xmlns:w16cid="http://schemas.microsoft.com/office/word/2016/wordml/cid" xmlns:w16se="http://schemas.microsoft.com/office/word/2015/wordml/symex" mc:Ignorable="w14 w15 w16se w16cid">
   <w:docDefaults>
     <w:rPrDefault>
       <w:rPr>
@@ -16383,7 +16534,7 @@
     </w:rPrDefault>
     <w:pPrDefault/>
   </w:docDefaults>
-  <w:latentStyles w:defLockedState="0" w:defUIPriority="0" w:defSemiHidden="0" w:defUnhideWhenUsed="0" w:defQFormat="0" w:count="382">
+  <w:latentStyles w:defLockedState="0" w:defUIPriority="0" w:defSemiHidden="0" w:defUnhideWhenUsed="0" w:defQFormat="0" w:count="375">
     <w:lsdException w:name="heading 5" w:semiHidden="1" w:unhideWhenUsed="1"/>
     <w:lsdException w:name="heading 6" w:semiHidden="1" w:unhideWhenUsed="1"/>
     <w:lsdException w:name="heading 7" w:semiHidden="1" w:unhideWhenUsed="1"/>
@@ -16514,13 +16665,6 @@
     <w:lsdException w:name="Table Web 3" w:semiHidden="1" w:unhideWhenUsed="1"/>
     <w:lsdException w:name="Balloon Text" w:semiHidden="1" w:unhideWhenUsed="1"/>
     <w:lsdException w:name="Table Theme" w:semiHidden="1" w:unhideWhenUsed="1"/>
-    <w:lsdException w:name="Note Level 1" w:semiHidden="1" w:unhideWhenUsed="1"/>
-    <w:lsdException w:name="Note Level 2" w:semiHidden="1" w:unhideWhenUsed="1"/>
-    <w:lsdException w:name="Note Level 3" w:semiHidden="1" w:unhideWhenUsed="1"/>
-    <w:lsdException w:name="Note Level 4" w:semiHidden="1" w:unhideWhenUsed="1"/>
-    <w:lsdException w:name="Note Level 5" w:semiHidden="1" w:unhideWhenUsed="1"/>
-    <w:lsdException w:name="Note Level 6" w:semiHidden="1" w:unhideWhenUsed="1"/>
-    <w:lsdException w:name="Note Level 7" w:semiHidden="1" w:unhideWhenUsed="1"/>
     <w:lsdException w:name="Light Shading"/>
     <w:lsdException w:name="Light List"/>
     <w:lsdException w:name="Light Grid"/>
@@ -17204,7 +17348,6 @@
     <w:basedOn w:val="TableNormal"/>
     <w:rsid w:val="00233A1C"/>
     <w:tblPr>
-      <w:tblInd w:w="0" w:type="dxa"/>
       <w:tblBorders>
         <w:top w:val="single" w:sz="4" w:space="0" w:color="auto"/>
         <w:left w:val="single" w:sz="4" w:space="0" w:color="auto"/>
@@ -17213,12 +17356,6 @@
         <w:insideH w:val="single" w:sz="4" w:space="0" w:color="auto"/>
         <w:insideV w:val="single" w:sz="4" w:space="0" w:color="auto"/>
       </w:tblBorders>
-      <w:tblCellMar>
-        <w:top w:w="0" w:type="dxa"/>
-        <w:left w:w="108" w:type="dxa"/>
-        <w:bottom w:w="0" w:type="dxa"/>
-        <w:right w:w="108" w:type="dxa"/>
-      </w:tblCellMar>
     </w:tblPr>
   </w:style>
   <w:style w:type="table" w:styleId="ColorfulGrid-Accent1">
@@ -17231,16 +17368,9 @@
     <w:tblPr>
       <w:tblStyleRowBandSize w:val="1"/>
       <w:tblStyleColBandSize w:val="1"/>
-      <w:tblInd w:w="0" w:type="dxa"/>
       <w:tblBorders>
         <w:insideH w:val="single" w:sz="4" w:space="0" w:color="FFFFFF" w:themeColor="background1"/>
       </w:tblBorders>
-      <w:tblCellMar>
-        <w:top w:w="0" w:type="dxa"/>
-        <w:left w:w="108" w:type="dxa"/>
-        <w:bottom w:w="0" w:type="dxa"/>
-        <w:right w:w="108" w:type="dxa"/>
-      </w:tblCellMar>
     </w:tblPr>
     <w:tcPr>
       <w:shd w:val="clear" w:color="auto" w:fill="DBE5F1" w:themeFill="accent1" w:themeFillTint="33"/>
@@ -17307,16 +17437,9 @@
     <w:tblPr>
       <w:tblStyleRowBandSize w:val="1"/>
       <w:tblStyleColBandSize w:val="1"/>
-      <w:tblInd w:w="0" w:type="dxa"/>
       <w:tblBorders>
         <w:insideH w:val="single" w:sz="4" w:space="0" w:color="FFFFFF" w:themeColor="background1"/>
       </w:tblBorders>
-      <w:tblCellMar>
-        <w:top w:w="0" w:type="dxa"/>
-        <w:left w:w="108" w:type="dxa"/>
-        <w:bottom w:w="0" w:type="dxa"/>
-        <w:right w:w="108" w:type="dxa"/>
-      </w:tblCellMar>
     </w:tblPr>
     <w:tcPr>
       <w:shd w:val="clear" w:color="auto" w:fill="CCCCCC" w:themeFill="text1" w:themeFillTint="33"/>
@@ -17699,7 +17822,7 @@
 </file>
 
 <file path=customXml/itemProps1.xml><?xml version="1.0" encoding="utf-8"?>
-<ds:datastoreItem xmlns:ds="http://schemas.openxmlformats.org/officeDocument/2006/customXml" ds:itemID="{0A741307-CE0D-2C42-BCB6-D3619E2FE4D3}">
+<ds:datastoreItem xmlns:ds="http://schemas.openxmlformats.org/officeDocument/2006/customXml" ds:itemID="{32AD1DD4-9491-F346-A1EE-418C219E80D9}">
   <ds:schemaRefs>
     <ds:schemaRef ds:uri="http://schemas.openxmlformats.org/officeDocument/2006/bibliography"/>
   </ds:schemaRefs>

</xml_diff>

<commit_message>
Added VSM functionality to dcapp.
</commit_message>
<xml_diff>
--- a/docs/dcapp.docx
+++ b/docs/dcapp.docx
@@ -339,7 +339,7 @@
           <w:r>
             <w:fldChar w:fldCharType="separate"/>
           </w:r>
-          <w:hyperlink w:anchor="_Toc509234895" w:history="1">
+          <w:hyperlink w:anchor="_Toc512950049" w:history="1">
             <w:r>
               <w:rPr>
                 <w:rStyle w:val="Hyperlink"/>
@@ -366,7 +366,7 @@
                 <w:noProof/>
                 <w:webHidden/>
               </w:rPr>
-              <w:instrText xml:space="preserve"> PAGEREF _Toc509234895 \h </w:instrText>
+              <w:instrText xml:space="preserve"> PAGEREF _Toc512950049 \h </w:instrText>
             </w:r>
             <w:r>
               <w:rPr>
@@ -409,7 +409,7 @@
               <w:noProof/>
             </w:rPr>
           </w:pPr>
-          <w:hyperlink w:anchor="_Toc509234896" w:history="1">
+          <w:hyperlink w:anchor="_Toc512950050" w:history="1">
             <w:r>
               <w:rPr>
                 <w:rStyle w:val="Hyperlink"/>
@@ -436,7 +436,7 @@
                 <w:noProof/>
                 <w:webHidden/>
               </w:rPr>
-              <w:instrText xml:space="preserve"> PAGEREF _Toc509234896 \h </w:instrText>
+              <w:instrText xml:space="preserve"> PAGEREF _Toc512950050 \h </w:instrText>
             </w:r>
             <w:r>
               <w:rPr>
@@ -481,7 +481,7 @@
               <w:szCs w:val="24"/>
             </w:rPr>
           </w:pPr>
-          <w:hyperlink w:anchor="_Toc509234897" w:history="1">
+          <w:hyperlink w:anchor="_Toc512950051" w:history="1">
             <w:r>
               <w:rPr>
                 <w:rStyle w:val="Hyperlink"/>
@@ -508,7 +508,7 @@
                 <w:noProof/>
                 <w:webHidden/>
               </w:rPr>
-              <w:instrText xml:space="preserve"> PAGEREF _Toc509234897 \h </w:instrText>
+              <w:instrText xml:space="preserve"> PAGEREF _Toc512950051 \h </w:instrText>
             </w:r>
             <w:r>
               <w:rPr>
@@ -553,7 +553,7 @@
               <w:szCs w:val="24"/>
             </w:rPr>
           </w:pPr>
-          <w:hyperlink w:anchor="_Toc509234898" w:history="1">
+          <w:hyperlink w:anchor="_Toc512950052" w:history="1">
             <w:r>
               <w:rPr>
                 <w:rStyle w:val="Hyperlink"/>
@@ -580,7 +580,7 @@
                 <w:noProof/>
                 <w:webHidden/>
               </w:rPr>
-              <w:instrText xml:space="preserve"> PAGEREF _Toc509234898 \h </w:instrText>
+              <w:instrText xml:space="preserve"> PAGEREF _Toc512950052 \h </w:instrText>
             </w:r>
             <w:r>
               <w:rPr>
@@ -625,7 +625,7 @@
               <w:szCs w:val="24"/>
             </w:rPr>
           </w:pPr>
-          <w:hyperlink w:anchor="_Toc509234899" w:history="1">
+          <w:hyperlink w:anchor="_Toc512950053" w:history="1">
             <w:r>
               <w:rPr>
                 <w:rStyle w:val="Hyperlink"/>
@@ -652,7 +652,7 @@
                 <w:noProof/>
                 <w:webHidden/>
               </w:rPr>
-              <w:instrText xml:space="preserve"> PAGEREF _Toc509234899 \h </w:instrText>
+              <w:instrText xml:space="preserve"> PAGEREF _Toc512950053 \h </w:instrText>
             </w:r>
             <w:r>
               <w:rPr>
@@ -695,7 +695,7 @@
               <w:noProof/>
             </w:rPr>
           </w:pPr>
-          <w:hyperlink w:anchor="_Toc509234900" w:history="1">
+          <w:hyperlink w:anchor="_Toc512950054" w:history="1">
             <w:r>
               <w:rPr>
                 <w:rStyle w:val="Hyperlink"/>
@@ -722,7 +722,7 @@
                 <w:noProof/>
                 <w:webHidden/>
               </w:rPr>
-              <w:instrText xml:space="preserve"> PAGEREF _Toc509234900 \h </w:instrText>
+              <w:instrText xml:space="preserve"> PAGEREF _Toc512950054 \h </w:instrText>
             </w:r>
             <w:r>
               <w:rPr>
@@ -765,7 +765,7 @@
               <w:noProof/>
             </w:rPr>
           </w:pPr>
-          <w:hyperlink w:anchor="_Toc509234901" w:history="1">
+          <w:hyperlink w:anchor="_Toc512950055" w:history="1">
             <w:r>
               <w:rPr>
                 <w:rStyle w:val="Hyperlink"/>
@@ -792,7 +792,7 @@
                 <w:noProof/>
                 <w:webHidden/>
               </w:rPr>
-              <w:instrText xml:space="preserve"> PAGEREF _Toc509234901 \h </w:instrText>
+              <w:instrText xml:space="preserve"> PAGEREF _Toc512950055 \h </w:instrText>
             </w:r>
             <w:r>
               <w:rPr>
@@ -837,7 +837,7 @@
               <w:szCs w:val="24"/>
             </w:rPr>
           </w:pPr>
-          <w:hyperlink w:anchor="_Toc509234902" w:history="1">
+          <w:hyperlink w:anchor="_Toc512950056" w:history="1">
             <w:r>
               <w:rPr>
                 <w:rStyle w:val="Hyperlink"/>
@@ -864,7 +864,7 @@
                 <w:noProof/>
                 <w:webHidden/>
               </w:rPr>
-              <w:instrText xml:space="preserve"> PAGEREF _Toc509234902 \h </w:instrText>
+              <w:instrText xml:space="preserve"> PAGEREF _Toc512950056 \h </w:instrText>
             </w:r>
             <w:r>
               <w:rPr>
@@ -909,7 +909,7 @@
               <w:szCs w:val="24"/>
             </w:rPr>
           </w:pPr>
-          <w:hyperlink w:anchor="_Toc509234903" w:history="1">
+          <w:hyperlink w:anchor="_Toc512950057" w:history="1">
             <w:r>
               <w:rPr>
                 <w:rStyle w:val="Hyperlink"/>
@@ -936,7 +936,7 @@
                 <w:noProof/>
                 <w:webHidden/>
               </w:rPr>
-              <w:instrText xml:space="preserve"> PAGEREF _Toc509234903 \h </w:instrText>
+              <w:instrText xml:space="preserve"> PAGEREF _Toc512950057 \h </w:instrText>
             </w:r>
             <w:r>
               <w:rPr>
@@ -981,7 +981,7 @@
               <w:szCs w:val="24"/>
             </w:rPr>
           </w:pPr>
-          <w:hyperlink w:anchor="_Toc509234904" w:history="1">
+          <w:hyperlink w:anchor="_Toc512950058" w:history="1">
             <w:r>
               <w:rPr>
                 <w:rStyle w:val="Hyperlink"/>
@@ -1008,7 +1008,7 @@
                 <w:noProof/>
                 <w:webHidden/>
               </w:rPr>
-              <w:instrText xml:space="preserve"> PAGEREF _Toc509234904 \h </w:instrText>
+              <w:instrText xml:space="preserve"> PAGEREF _Toc512950058 \h </w:instrText>
             </w:r>
             <w:r>
               <w:rPr>
@@ -1052,7 +1052,7 @@
               <w:szCs w:val="24"/>
             </w:rPr>
           </w:pPr>
-          <w:hyperlink w:anchor="_Toc509234905" w:history="1">
+          <w:hyperlink w:anchor="_Toc512950059" w:history="1">
             <w:r>
               <w:rPr>
                 <w:rStyle w:val="Hyperlink"/>
@@ -1079,7 +1079,7 @@
                 <w:noProof/>
                 <w:webHidden/>
               </w:rPr>
-              <w:instrText xml:space="preserve"> PAGEREF _Toc509234905 \h </w:instrText>
+              <w:instrText xml:space="preserve"> PAGEREF _Toc512950059 \h </w:instrText>
             </w:r>
             <w:r>
               <w:rPr>
@@ -1123,7 +1123,7 @@
               <w:szCs w:val="24"/>
             </w:rPr>
           </w:pPr>
-          <w:hyperlink w:anchor="_Toc509234906" w:history="1">
+          <w:hyperlink w:anchor="_Toc512950060" w:history="1">
             <w:r>
               <w:rPr>
                 <w:rStyle w:val="Hyperlink"/>
@@ -1150,7 +1150,7 @@
                 <w:noProof/>
                 <w:webHidden/>
               </w:rPr>
-              <w:instrText xml:space="preserve"> PAGEREF _Toc509234906 \h </w:instrText>
+              <w:instrText xml:space="preserve"> PAGEREF _Toc512950060 \h </w:instrText>
             </w:r>
             <w:r>
               <w:rPr>
@@ -1194,7 +1194,7 @@
               <w:szCs w:val="24"/>
             </w:rPr>
           </w:pPr>
-          <w:hyperlink w:anchor="_Toc509234907" w:history="1">
+          <w:hyperlink w:anchor="_Toc512950061" w:history="1">
             <w:r>
               <w:rPr>
                 <w:rStyle w:val="Hyperlink"/>
@@ -1221,7 +1221,7 @@
                 <w:noProof/>
                 <w:webHidden/>
               </w:rPr>
-              <w:instrText xml:space="preserve"> PAGEREF _Toc509234907 \h </w:instrText>
+              <w:instrText xml:space="preserve"> PAGEREF _Toc512950061 \h </w:instrText>
             </w:r>
             <w:r>
               <w:rPr>
@@ -1266,7 +1266,7 @@
               <w:szCs w:val="24"/>
             </w:rPr>
           </w:pPr>
-          <w:hyperlink w:anchor="_Toc509234908" w:history="1">
+          <w:hyperlink w:anchor="_Toc512950062" w:history="1">
             <w:r>
               <w:rPr>
                 <w:rStyle w:val="Hyperlink"/>
@@ -1293,7 +1293,7 @@
                 <w:noProof/>
                 <w:webHidden/>
               </w:rPr>
-              <w:instrText xml:space="preserve"> PAGEREF _Toc509234908 \h </w:instrText>
+              <w:instrText xml:space="preserve"> PAGEREF _Toc512950062 \h </w:instrText>
             </w:r>
             <w:r>
               <w:rPr>
@@ -1338,7 +1338,7 @@
               <w:szCs w:val="24"/>
             </w:rPr>
           </w:pPr>
-          <w:hyperlink w:anchor="_Toc509234909" w:history="1">
+          <w:hyperlink w:anchor="_Toc512950063" w:history="1">
             <w:r>
               <w:rPr>
                 <w:rStyle w:val="Hyperlink"/>
@@ -1365,7 +1365,7 @@
                 <w:noProof/>
                 <w:webHidden/>
               </w:rPr>
-              <w:instrText xml:space="preserve"> PAGEREF _Toc509234909 \h </w:instrText>
+              <w:instrText xml:space="preserve"> PAGEREF _Toc512950063 \h </w:instrText>
             </w:r>
             <w:r>
               <w:rPr>
@@ -1409,7 +1409,7 @@
               <w:szCs w:val="24"/>
             </w:rPr>
           </w:pPr>
-          <w:hyperlink w:anchor="_Toc509234910" w:history="1">
+          <w:hyperlink w:anchor="_Toc512950064" w:history="1">
             <w:r>
               <w:rPr>
                 <w:rStyle w:val="Hyperlink"/>
@@ -1436,7 +1436,7 @@
                 <w:noProof/>
                 <w:webHidden/>
               </w:rPr>
-              <w:instrText xml:space="preserve"> PAGEREF _Toc509234910 \h </w:instrText>
+              <w:instrText xml:space="preserve"> PAGEREF _Toc512950064 \h </w:instrText>
             </w:r>
             <w:r>
               <w:rPr>
@@ -1480,7 +1480,7 @@
               <w:szCs w:val="24"/>
             </w:rPr>
           </w:pPr>
-          <w:hyperlink w:anchor="_Toc509234911" w:history="1">
+          <w:hyperlink w:anchor="_Toc512950065" w:history="1">
             <w:r>
               <w:rPr>
                 <w:rStyle w:val="Hyperlink"/>
@@ -1507,7 +1507,7 @@
                 <w:noProof/>
                 <w:webHidden/>
               </w:rPr>
-              <w:instrText xml:space="preserve"> PAGEREF _Toc509234911 \h </w:instrText>
+              <w:instrText xml:space="preserve"> PAGEREF _Toc512950065 \h </w:instrText>
             </w:r>
             <w:r>
               <w:rPr>
@@ -1527,7 +1527,7 @@
                 <w:noProof/>
                 <w:webHidden/>
               </w:rPr>
-              <w:t>12</w:t>
+              <w:t>13</w:t>
             </w:r>
             <w:r>
               <w:rPr>
@@ -1550,7 +1550,7 @@
               <w:noProof/>
             </w:rPr>
           </w:pPr>
-          <w:hyperlink w:anchor="_Toc509234912" w:history="1">
+          <w:hyperlink w:anchor="_Toc512950066" w:history="1">
             <w:r>
               <w:rPr>
                 <w:rStyle w:val="Hyperlink"/>
@@ -1577,7 +1577,7 @@
                 <w:noProof/>
                 <w:webHidden/>
               </w:rPr>
-              <w:instrText xml:space="preserve"> PAGEREF _Toc509234912 \h </w:instrText>
+              <w:instrText xml:space="preserve"> PAGEREF _Toc512950066 \h </w:instrText>
             </w:r>
             <w:r>
               <w:rPr>
@@ -1622,7 +1622,7 @@
               <w:szCs w:val="24"/>
             </w:rPr>
           </w:pPr>
-          <w:hyperlink w:anchor="_Toc509234913" w:history="1">
+          <w:hyperlink w:anchor="_Toc512950067" w:history="1">
             <w:r>
               <w:rPr>
                 <w:rStyle w:val="Hyperlink"/>
@@ -1649,7 +1649,7 @@
                 <w:noProof/>
                 <w:webHidden/>
               </w:rPr>
-              <w:instrText xml:space="preserve"> PAGEREF _Toc509234913 \h </w:instrText>
+              <w:instrText xml:space="preserve"> PAGEREF _Toc512950067 \h </w:instrText>
             </w:r>
             <w:r>
               <w:rPr>
@@ -1694,7 +1694,7 @@
               <w:szCs w:val="24"/>
             </w:rPr>
           </w:pPr>
-          <w:hyperlink w:anchor="_Toc509234914" w:history="1">
+          <w:hyperlink w:anchor="_Toc512950068" w:history="1">
             <w:r>
               <w:rPr>
                 <w:rStyle w:val="Hyperlink"/>
@@ -1721,7 +1721,7 @@
                 <w:noProof/>
                 <w:webHidden/>
               </w:rPr>
-              <w:instrText xml:space="preserve"> PAGEREF _Toc509234914 \h </w:instrText>
+              <w:instrText xml:space="preserve"> PAGEREF _Toc512950068 \h </w:instrText>
             </w:r>
             <w:r>
               <w:rPr>
@@ -1766,7 +1766,7 @@
               <w:szCs w:val="24"/>
             </w:rPr>
           </w:pPr>
-          <w:hyperlink w:anchor="_Toc509234915" w:history="1">
+          <w:hyperlink w:anchor="_Toc512950069" w:history="1">
             <w:r>
               <w:rPr>
                 <w:rStyle w:val="Hyperlink"/>
@@ -1793,7 +1793,7 @@
                 <w:noProof/>
                 <w:webHidden/>
               </w:rPr>
-              <w:instrText xml:space="preserve"> PAGEREF _Toc509234915 \h </w:instrText>
+              <w:instrText xml:space="preserve"> PAGEREF _Toc512950069 \h </w:instrText>
             </w:r>
             <w:r>
               <w:rPr>
@@ -1838,7 +1838,7 @@
               <w:szCs w:val="24"/>
             </w:rPr>
           </w:pPr>
-          <w:hyperlink w:anchor="_Toc509234916" w:history="1">
+          <w:hyperlink w:anchor="_Toc512950070" w:history="1">
             <w:r>
               <w:rPr>
                 <w:rStyle w:val="Hyperlink"/>
@@ -1865,7 +1865,7 @@
                 <w:noProof/>
                 <w:webHidden/>
               </w:rPr>
-              <w:instrText xml:space="preserve"> PAGEREF _Toc509234916 \h </w:instrText>
+              <w:instrText xml:space="preserve"> PAGEREF _Toc512950070 \h </w:instrText>
             </w:r>
             <w:r>
               <w:rPr>
@@ -1910,7 +1910,7 @@
               <w:szCs w:val="24"/>
             </w:rPr>
           </w:pPr>
-          <w:hyperlink w:anchor="_Toc509234917" w:history="1">
+          <w:hyperlink w:anchor="_Toc512950071" w:history="1">
             <w:r>
               <w:rPr>
                 <w:rStyle w:val="Hyperlink"/>
@@ -1937,7 +1937,7 @@
                 <w:noProof/>
                 <w:webHidden/>
               </w:rPr>
-              <w:instrText xml:space="preserve"> PAGEREF _Toc509234917 \h </w:instrText>
+              <w:instrText xml:space="preserve"> PAGEREF _Toc512950071 \h </w:instrText>
             </w:r>
             <w:r>
               <w:rPr>
@@ -1981,7 +1981,7 @@
               <w:szCs w:val="24"/>
             </w:rPr>
           </w:pPr>
-          <w:hyperlink w:anchor="_Toc509234918" w:history="1">
+          <w:hyperlink w:anchor="_Toc512950072" w:history="1">
             <w:r>
               <w:rPr>
                 <w:rStyle w:val="Hyperlink"/>
@@ -2008,7 +2008,7 @@
                 <w:noProof/>
                 <w:webHidden/>
               </w:rPr>
-              <w:instrText xml:space="preserve"> PAGEREF _Toc509234918 \h </w:instrText>
+              <w:instrText xml:space="preserve"> PAGEREF _Toc512950072 \h </w:instrText>
             </w:r>
             <w:r>
               <w:rPr>
@@ -2052,7 +2052,7 @@
               <w:szCs w:val="24"/>
             </w:rPr>
           </w:pPr>
-          <w:hyperlink w:anchor="_Toc509234919" w:history="1">
+          <w:hyperlink w:anchor="_Toc512950073" w:history="1">
             <w:r>
               <w:rPr>
                 <w:rStyle w:val="Hyperlink"/>
@@ -2079,7 +2079,7 @@
                 <w:noProof/>
                 <w:webHidden/>
               </w:rPr>
-              <w:instrText xml:space="preserve"> PAGEREF _Toc509234919 \h </w:instrText>
+              <w:instrText xml:space="preserve"> PAGEREF _Toc512950073 \h </w:instrText>
             </w:r>
             <w:r>
               <w:rPr>
@@ -2123,7 +2123,7 @@
               <w:szCs w:val="24"/>
             </w:rPr>
           </w:pPr>
-          <w:hyperlink w:anchor="_Toc509234920" w:history="1">
+          <w:hyperlink w:anchor="_Toc512950074" w:history="1">
             <w:r>
               <w:rPr>
                 <w:rStyle w:val="Hyperlink"/>
@@ -2150,7 +2150,7 @@
                 <w:noProof/>
                 <w:webHidden/>
               </w:rPr>
-              <w:instrText xml:space="preserve"> PAGEREF _Toc509234920 \h </w:instrText>
+              <w:instrText xml:space="preserve"> PAGEREF _Toc512950074 \h </w:instrText>
             </w:r>
             <w:r>
               <w:rPr>
@@ -2205,7 +2205,7 @@
       <w:pPr>
         <w:pStyle w:val="Heading1"/>
       </w:pPr>
-      <w:bookmarkStart w:id="0" w:name="_Toc509234895"/>
+      <w:bookmarkStart w:id="0" w:name="_Toc512950049"/>
       <w:r>
         <w:lastRenderedPageBreak/>
         <w:t>1.0 Introduction</w:t>
@@ -2229,46 +2229,46 @@
         <w:t>"</w:t>
       </w:r>
       <w:r>
-        <w:t xml:space="preserve"> (pronounced “dee see app”)</w:t>
-      </w:r>
-      <w:r>
-        <w:t xml:space="preserve"> is a displays and controls </w:t>
-      </w:r>
-      <w:r>
-        <w:t xml:space="preserve">software </w:t>
-      </w:r>
-      <w:r>
-        <w:t>package</w:t>
-      </w:r>
-      <w:r>
-        <w:t xml:space="preserve"> designed for UNIX platforms, specifically </w:t>
-      </w:r>
-      <w:proofErr w:type="spellStart"/>
-      <w:r>
-        <w:t>MacOS</w:t>
-      </w:r>
-      <w:proofErr w:type="spellEnd"/>
-      <w:r>
-        <w:t xml:space="preserve"> and Linux.  It is</w:t>
-      </w:r>
-      <w:r>
-        <w:t xml:space="preserve"> </w:t>
-      </w:r>
-      <w:r>
-        <w:t xml:space="preserve">built upon standard UNIX technologies like OpenGL for graphics, libxml2 for input file parsing, and FreeType2 for font handling.  For window management and event handling, it uses Cocoa on </w:t>
-      </w:r>
-      <w:proofErr w:type="spellStart"/>
-      <w:r>
-        <w:t>MacOS</w:t>
-      </w:r>
-      <w:proofErr w:type="spellEnd"/>
-      <w:r>
-        <w:t xml:space="preserve"> machines and X11 for Linux-based machines.  It has built-in communication libraries to communicate with external Trick-based simula</w:t>
+        <w:t xml:space="preserve"> (pronounced “dee see </w:t>
       </w:r>
       <w:bookmarkStart w:id="1" w:name="_GoBack"/>
       <w:bookmarkEnd w:id="1"/>
       <w:r>
-        <w:t xml:space="preserve">tions (via </w:t>
+        <w:t>app”)</w:t>
+      </w:r>
+      <w:r>
+        <w:t xml:space="preserve"> is a displays and controls </w:t>
+      </w:r>
+      <w:r>
+        <w:t xml:space="preserve">software </w:t>
+      </w:r>
+      <w:r>
+        <w:t>package</w:t>
+      </w:r>
+      <w:r>
+        <w:t xml:space="preserve"> designed for UNIX platforms, specifically </w:t>
+      </w:r>
+      <w:proofErr w:type="spellStart"/>
+      <w:r>
+        <w:t>MacOS</w:t>
+      </w:r>
+      <w:proofErr w:type="spellEnd"/>
+      <w:r>
+        <w:t xml:space="preserve"> and Linux.  It is</w:t>
+      </w:r>
+      <w:r>
+        <w:t xml:space="preserve"> </w:t>
+      </w:r>
+      <w:r>
+        <w:t xml:space="preserve">built upon standard UNIX technologies like OpenGL for graphics, libxml2 for input file parsing, and FreeType2 for font handling.  For window management and event handling, it uses Cocoa on </w:t>
+      </w:r>
+      <w:proofErr w:type="spellStart"/>
+      <w:r>
+        <w:t>MacOS</w:t>
+      </w:r>
+      <w:proofErr w:type="spellEnd"/>
+      <w:r>
+        <w:t xml:space="preserve"> machines and X11 for Linux-based machines.  It has built-in communication libraries to communicate with external Trick-based simulations (via </w:t>
       </w:r>
       <w:proofErr w:type="spellStart"/>
       <w:r>
@@ -2315,7 +2315,7 @@
       <w:pPr>
         <w:pStyle w:val="Heading1"/>
       </w:pPr>
-      <w:bookmarkStart w:id="2" w:name="_Toc509234896"/>
+      <w:bookmarkStart w:id="2" w:name="_Toc512950050"/>
       <w:r>
         <w:t>2.0 Installation</w:t>
       </w:r>
@@ -2325,7 +2325,7 @@
       <w:pPr>
         <w:pStyle w:val="Heading2"/>
       </w:pPr>
-      <w:bookmarkStart w:id="3" w:name="_Toc509234897"/>
+      <w:bookmarkStart w:id="3" w:name="_Toc512950051"/>
       <w:r>
         <w:t xml:space="preserve">2.1 </w:t>
       </w:r>
@@ -2530,7 +2530,7 @@
       <w:pPr>
         <w:pStyle w:val="Heading2"/>
       </w:pPr>
-      <w:bookmarkStart w:id="4" w:name="_Toc509234898"/>
+      <w:bookmarkStart w:id="4" w:name="_Toc512950052"/>
       <w:r>
         <w:lastRenderedPageBreak/>
         <w:t>2.2 Optional Prerequisites</w:t>
@@ -2833,7 +2833,7 @@
       <w:pPr>
         <w:pStyle w:val="Heading2"/>
       </w:pPr>
-      <w:bookmarkStart w:id="5" w:name="_Toc509234899"/>
+      <w:bookmarkStart w:id="5" w:name="_Toc512950053"/>
       <w:r>
         <w:t>2.</w:t>
       </w:r>
@@ -3052,7 +3052,7 @@
       <w:pPr>
         <w:pStyle w:val="Heading1"/>
       </w:pPr>
-      <w:bookmarkStart w:id="6" w:name="_Toc509234900"/>
+      <w:bookmarkStart w:id="6" w:name="_Toc512950054"/>
       <w:r>
         <w:t>3.0 Activation</w:t>
       </w:r>
@@ -3425,7 +3425,7 @@
       <w:pPr>
         <w:pStyle w:val="Heading1"/>
       </w:pPr>
-      <w:bookmarkStart w:id="7" w:name="_Toc509234901"/>
+      <w:bookmarkStart w:id="7" w:name="_Toc512950055"/>
       <w:r>
         <w:t xml:space="preserve">4.0 </w:t>
       </w:r>
@@ -3530,7 +3530,7 @@
       <w:pPr>
         <w:pStyle w:val="Heading2"/>
       </w:pPr>
-      <w:bookmarkStart w:id="8" w:name="_Toc509234902"/>
+      <w:bookmarkStart w:id="8" w:name="_Toc512950056"/>
       <w:r>
         <w:t xml:space="preserve">4.1 </w:t>
       </w:r>
@@ -3701,7 +3701,7 @@
       <w:pPr>
         <w:pStyle w:val="Heading2"/>
       </w:pPr>
-      <w:bookmarkStart w:id="9" w:name="_Toc509234903"/>
+      <w:bookmarkStart w:id="9" w:name="_Toc512950057"/>
       <w:r>
         <w:t>4.2 Universal Elements</w:t>
       </w:r>
@@ -4968,7 +4968,7 @@
       <w:pPr>
         <w:pStyle w:val="Heading2"/>
       </w:pPr>
-      <w:bookmarkStart w:id="10" w:name="_Toc509234904"/>
+      <w:bookmarkStart w:id="10" w:name="_Toc512950058"/>
       <w:r>
         <w:t>4.3 Initialization Elements</w:t>
       </w:r>
@@ -5008,7 +5008,7 @@
       <w:pPr>
         <w:pStyle w:val="Heading3"/>
       </w:pPr>
-      <w:bookmarkStart w:id="11" w:name="_Toc509234905"/>
+      <w:bookmarkStart w:id="11" w:name="_Toc512950059"/>
       <w:r>
         <w:t>4.3.1 Settings Elements</w:t>
       </w:r>
@@ -6092,7 +6092,7 @@
       <w:pPr>
         <w:pStyle w:val="Heading3"/>
       </w:pPr>
-      <w:bookmarkStart w:id="12" w:name="_Toc509234906"/>
+      <w:bookmarkStart w:id="12" w:name="_Toc512950060"/>
       <w:r>
         <w:t xml:space="preserve">4.3.2 </w:t>
       </w:r>
@@ -8414,7 +8414,7 @@
       <w:pPr>
         <w:pStyle w:val="Heading3"/>
       </w:pPr>
-      <w:bookmarkStart w:id="13" w:name="_Toc509234907"/>
+      <w:bookmarkStart w:id="13" w:name="_Toc512950061"/>
       <w:r>
         <w:t>4.3.3 Logic Element</w:t>
       </w:r>
@@ -8580,7 +8580,7 @@
       <w:pPr>
         <w:pStyle w:val="Heading2"/>
       </w:pPr>
-      <w:bookmarkStart w:id="14" w:name="_Toc509234908"/>
+      <w:bookmarkStart w:id="14" w:name="_Toc512950062"/>
       <w:r>
         <w:lastRenderedPageBreak/>
         <w:t>4.</w:t>
@@ -9135,7 +9135,7 @@
       <w:pPr>
         <w:pStyle w:val="Heading2"/>
       </w:pPr>
-      <w:bookmarkStart w:id="15" w:name="_Toc509234909"/>
+      <w:bookmarkStart w:id="15" w:name="_Toc512950063"/>
       <w:r>
         <w:t>4.</w:t>
       </w:r>
@@ -9160,7 +9160,7 @@
       <w:pPr>
         <w:pStyle w:val="Heading3"/>
       </w:pPr>
-      <w:bookmarkStart w:id="16" w:name="_Toc509234910"/>
+      <w:bookmarkStart w:id="16" w:name="_Toc512950064"/>
       <w:r>
         <w:t>4.</w:t>
       </w:r>
@@ -11285,10 +11285,16 @@
               <w:t>Protocol</w:t>
             </w:r>
             <w:r>
-              <w:t xml:space="preserve"> is either “File”, “MJPEG”, or </w:t>
-            </w:r>
-            <w:r>
-              <w:t xml:space="preserve">“TCP” (“File” is </w:t>
+              <w:t xml:space="preserve"> is either “File”, “MJPEG”, </w:t>
+            </w:r>
+            <w:r>
+              <w:t>“TCP”</w:t>
+            </w:r>
+            <w:r>
+              <w:t>, or “VSM”</w:t>
+            </w:r>
+            <w:r>
+              <w:t xml:space="preserve"> (“File” is </w:t>
             </w:r>
             <w:r>
               <w:t xml:space="preserve">typically </w:t>
@@ -11314,10 +11320,22 @@
               <w:t xml:space="preserve">typically </w:t>
             </w:r>
             <w:r>
-              <w:t xml:space="preserve">best if the writer is on a remote computer).  </w:t>
-            </w:r>
-            <w:r>
-              <w:t xml:space="preserve">Note that “MJPEG” only works </w:t>
+              <w:t>best if the writer is on a remote computer</w:t>
+            </w:r>
+            <w:r>
+              <w:t>.  “VSM” is designed specifically for use with the video stream manager (VSM) application</w:t>
+            </w:r>
+            <w:r>
+              <w:t xml:space="preserve">).  </w:t>
+            </w:r>
+            <w:r>
+              <w:t xml:space="preserve">Note that “MJPEG” </w:t>
+            </w:r>
+            <w:r>
+              <w:t>and “VSM” only work</w:t>
+            </w:r>
+            <w:r>
+              <w:t xml:space="preserve"> </w:t>
             </w:r>
             <w:r>
               <w:rPr>
@@ -11415,7 +11433,15 @@
               <w:t xml:space="preserve"> writer.</w:t>
             </w:r>
             <w:r>
-              <w:t xml:space="preserve">  Also for “MJPEG” the user may specify a </w:t>
+              <w:t xml:space="preserve">  </w:t>
+            </w:r>
+            <w:proofErr w:type="gramStart"/>
+            <w:r>
+              <w:t>Also</w:t>
+            </w:r>
+            <w:proofErr w:type="gramEnd"/>
+            <w:r>
+              <w:t xml:space="preserve"> for “MJPEG” the user may specify a </w:t>
             </w:r>
             <w:r>
               <w:rPr>
@@ -11442,7 +11468,40 @@
               <w:t>Port</w:t>
             </w:r>
             <w:r>
-              <w:t xml:space="preserve">.  If the user specifies a </w:t>
+              <w:t xml:space="preserve">.  </w:t>
+            </w:r>
+            <w:r>
+              <w:t xml:space="preserve">“VSM” requires the user to specify a </w:t>
+            </w:r>
+            <w:r>
+              <w:rPr>
+                <w:i/>
+              </w:rPr>
+              <w:t>Host</w:t>
+            </w:r>
+            <w:r>
+              <w:t xml:space="preserve"> and </w:t>
+            </w:r>
+            <w:r>
+              <w:rPr>
+                <w:i/>
+              </w:rPr>
+              <w:t>Port</w:t>
+            </w:r>
+            <w:r>
+              <w:t xml:space="preserve"> for the VSM application as well as </w:t>
+            </w:r>
+            <w:r>
+              <w:rPr>
+                <w:i/>
+              </w:rPr>
+              <w:t>Camera</w:t>
+            </w:r>
+            <w:r>
+              <w:t xml:space="preserve">, which specifies the name of the camera to be requested from VSM (this is typically a variable name).  </w:t>
+            </w:r>
+            <w:r>
+              <w:t xml:space="preserve">If the user specifies a </w:t>
             </w:r>
             <w:proofErr w:type="spellStart"/>
             <w:r>
@@ -11855,8 +11914,9 @@
       <w:pPr>
         <w:pStyle w:val="Heading3"/>
       </w:pPr>
-      <w:bookmarkStart w:id="17" w:name="_Toc509234911"/>
-      <w:r>
+      <w:bookmarkStart w:id="17" w:name="_Toc512950065"/>
+      <w:r>
+        <w:lastRenderedPageBreak/>
         <w:t>4.</w:t>
       </w:r>
       <w:r>
@@ -11912,7 +11972,6 @@
           </w:tcPr>
           <w:p>
             <w:r>
-              <w:lastRenderedPageBreak/>
               <w:t>Parent</w:t>
             </w:r>
           </w:p>
@@ -12917,6 +12976,7 @@
           </w:tcPr>
           <w:p>
             <w:r>
+              <w:lastRenderedPageBreak/>
               <w:t>Description</w:t>
             </w:r>
           </w:p>
@@ -13722,7 +13782,11 @@
               <w:t>Key</w:t>
             </w:r>
             <w:r>
-              <w:t xml:space="preserve"> is pressed or released.  The listener then executes the elements contained within its “</w:t>
+              <w:t xml:space="preserve"> is pressed or released.  The listener then executes the elements </w:t>
+            </w:r>
+            <w:r>
+              <w:lastRenderedPageBreak/>
+              <w:t>contained within its “</w:t>
             </w:r>
             <w:proofErr w:type="spellStart"/>
             <w:r>
@@ -13762,11 +13826,7 @@
             </w:r>
             <w:proofErr w:type="spellEnd"/>
             <w:r>
-              <w:t xml:space="preserve">” </w:t>
-            </w:r>
-            <w:r>
-              <w:lastRenderedPageBreak/>
-              <w:t>element.</w:t>
+              <w:t>” element.</w:t>
             </w:r>
           </w:p>
         </w:tc>
@@ -14112,7 +14172,7 @@
       <w:pPr>
         <w:pStyle w:val="Heading1"/>
       </w:pPr>
-      <w:bookmarkStart w:id="18" w:name="_Toc509234912"/>
+      <w:bookmarkStart w:id="18" w:name="_Toc512950066"/>
       <w:r>
         <w:t xml:space="preserve">5.0 </w:t>
       </w:r>
@@ -14125,7 +14185,7 @@
       <w:pPr>
         <w:pStyle w:val="Heading2"/>
       </w:pPr>
-      <w:bookmarkStart w:id="19" w:name="_Toc509234913"/>
+      <w:bookmarkStart w:id="19" w:name="_Toc512950067"/>
       <w:r>
         <w:t>5.1 Color Format Specification</w:t>
       </w:r>
@@ -14262,7 +14322,7 @@
       <w:pPr>
         <w:pStyle w:val="Heading2"/>
       </w:pPr>
-      <w:bookmarkStart w:id="20" w:name="_Toc509234914"/>
+      <w:bookmarkStart w:id="20" w:name="_Toc512950068"/>
       <w:r>
         <w:t>5.2 Alignment Specification</w:t>
       </w:r>
@@ -14364,7 +14424,7 @@
       <w:pPr>
         <w:pStyle w:val="Heading2"/>
       </w:pPr>
-      <w:bookmarkStart w:id="21" w:name="_Toc509234915"/>
+      <w:bookmarkStart w:id="21" w:name="_Toc512950069"/>
       <w:r>
         <w:t>5.</w:t>
       </w:r>
@@ -14422,7 +14482,11 @@
         <w:t xml:space="preserve">Bitmap files </w:t>
       </w:r>
       <w:r>
-        <w:t>should be saved in 24-bit format, although files saved in other valid bitmap formats may work</w:t>
+        <w:t xml:space="preserve">should be saved in 24-bit format, although files saved in other valid bitmap formats </w:t>
+      </w:r>
+      <w:r>
+        <w:lastRenderedPageBreak/>
+        <w:t>may work</w:t>
       </w:r>
       <w:r>
         <w:t>.</w:t>
@@ -14468,9 +14532,8 @@
       <w:pPr>
         <w:pStyle w:val="Heading2"/>
       </w:pPr>
-      <w:bookmarkStart w:id="22" w:name="_Toc509234916"/>
-      <w:r>
-        <w:lastRenderedPageBreak/>
+      <w:bookmarkStart w:id="22" w:name="_Toc512950070"/>
+      <w:r>
         <w:t>5.</w:t>
       </w:r>
       <w:r>
@@ -14491,7 +14554,7 @@
       <w:pPr>
         <w:pStyle w:val="Heading2"/>
       </w:pPr>
-      <w:bookmarkStart w:id="23" w:name="_Toc509234917"/>
+      <w:bookmarkStart w:id="23" w:name="_Toc512950071"/>
       <w:r>
         <w:t>5.</w:t>
       </w:r>
@@ -14510,7 +14573,7 @@
       <w:pPr>
         <w:pStyle w:val="Heading3"/>
       </w:pPr>
-      <w:bookmarkStart w:id="24" w:name="_Toc509234918"/>
+      <w:bookmarkStart w:id="24" w:name="_Toc512950072"/>
       <w:r>
         <w:t>5.</w:t>
       </w:r>
@@ -14526,7 +14589,7 @@
       <w:pPr>
         <w:pStyle w:val="Heading3"/>
       </w:pPr>
-      <w:bookmarkStart w:id="25" w:name="_Toc509234919"/>
+      <w:bookmarkStart w:id="25" w:name="_Toc512950073"/>
       <w:r>
         <w:t>5.</w:t>
       </w:r>
@@ -14542,7 +14605,7 @@
       <w:pPr>
         <w:pStyle w:val="Heading3"/>
       </w:pPr>
-      <w:bookmarkStart w:id="26" w:name="_Toc509234920"/>
+      <w:bookmarkStart w:id="26" w:name="_Toc512950074"/>
       <w:r>
         <w:t>5.</w:t>
       </w:r>
@@ -14923,6 +14986,7 @@
         </w:numPr>
       </w:pPr>
       <w:r>
+        <w:lastRenderedPageBreak/>
         <w:t>OSTYPE</w:t>
       </w:r>
     </w:p>
@@ -17822,7 +17886,7 @@
 </file>
 
 <file path=customXml/itemProps1.xml><?xml version="1.0" encoding="utf-8"?>
-<ds:datastoreItem xmlns:ds="http://schemas.openxmlformats.org/officeDocument/2006/customXml" ds:itemID="{32AD1DD4-9491-F346-A1EE-418C219E80D9}">
+<ds:datastoreItem xmlns:ds="http://schemas.openxmlformats.org/officeDocument/2006/customXml" ds:itemID="{91B695F1-40D0-A145-A40D-5111CF58B735}">
   <ds:schemaRefs>
     <ds:schemaRef ds:uri="http://schemas.openxmlformats.org/officeDocument/2006/bibliography"/>
   </ds:schemaRefs>

</xml_diff>

<commit_message>
Allows dcapp to build even if CURL isn't properly installed.
</commit_message>
<xml_diff>
--- a/docs/dcapp.docx
+++ b/docs/dcapp.docx
@@ -339,7 +339,7 @@
           <w:r>
             <w:fldChar w:fldCharType="separate"/>
           </w:r>
-          <w:hyperlink w:anchor="_Toc512950049" w:history="1">
+          <w:hyperlink w:anchor="_Toc513477343" w:history="1">
             <w:r>
               <w:rPr>
                 <w:rStyle w:val="Hyperlink"/>
@@ -366,7 +366,7 @@
                 <w:noProof/>
                 <w:webHidden/>
               </w:rPr>
-              <w:instrText xml:space="preserve"> PAGEREF _Toc512950049 \h </w:instrText>
+              <w:instrText xml:space="preserve"> PAGEREF _Toc513477343 \h </w:instrText>
             </w:r>
             <w:r>
               <w:rPr>
@@ -409,7 +409,7 @@
               <w:noProof/>
             </w:rPr>
           </w:pPr>
-          <w:hyperlink w:anchor="_Toc512950050" w:history="1">
+          <w:hyperlink w:anchor="_Toc513477344" w:history="1">
             <w:r>
               <w:rPr>
                 <w:rStyle w:val="Hyperlink"/>
@@ -436,7 +436,7 @@
                 <w:noProof/>
                 <w:webHidden/>
               </w:rPr>
-              <w:instrText xml:space="preserve"> PAGEREF _Toc512950050 \h </w:instrText>
+              <w:instrText xml:space="preserve"> PAGEREF _Toc513477344 \h </w:instrText>
             </w:r>
             <w:r>
               <w:rPr>
@@ -481,7 +481,7 @@
               <w:szCs w:val="24"/>
             </w:rPr>
           </w:pPr>
-          <w:hyperlink w:anchor="_Toc512950051" w:history="1">
+          <w:hyperlink w:anchor="_Toc513477345" w:history="1">
             <w:r>
               <w:rPr>
                 <w:rStyle w:val="Hyperlink"/>
@@ -508,7 +508,7 @@
                 <w:noProof/>
                 <w:webHidden/>
               </w:rPr>
-              <w:instrText xml:space="preserve"> PAGEREF _Toc512950051 \h </w:instrText>
+              <w:instrText xml:space="preserve"> PAGEREF _Toc513477345 \h </w:instrText>
             </w:r>
             <w:r>
               <w:rPr>
@@ -553,7 +553,7 @@
               <w:szCs w:val="24"/>
             </w:rPr>
           </w:pPr>
-          <w:hyperlink w:anchor="_Toc512950052" w:history="1">
+          <w:hyperlink w:anchor="_Toc513477346" w:history="1">
             <w:r>
               <w:rPr>
                 <w:rStyle w:val="Hyperlink"/>
@@ -580,7 +580,7 @@
                 <w:noProof/>
                 <w:webHidden/>
               </w:rPr>
-              <w:instrText xml:space="preserve"> PAGEREF _Toc512950052 \h </w:instrText>
+              <w:instrText xml:space="preserve"> PAGEREF _Toc513477346 \h </w:instrText>
             </w:r>
             <w:r>
               <w:rPr>
@@ -625,7 +625,7 @@
               <w:szCs w:val="24"/>
             </w:rPr>
           </w:pPr>
-          <w:hyperlink w:anchor="_Toc512950053" w:history="1">
+          <w:hyperlink w:anchor="_Toc513477347" w:history="1">
             <w:r>
               <w:rPr>
                 <w:rStyle w:val="Hyperlink"/>
@@ -652,7 +652,7 @@
                 <w:noProof/>
                 <w:webHidden/>
               </w:rPr>
-              <w:instrText xml:space="preserve"> PAGEREF _Toc512950053 \h </w:instrText>
+              <w:instrText xml:space="preserve"> PAGEREF _Toc513477347 \h </w:instrText>
             </w:r>
             <w:r>
               <w:rPr>
@@ -695,7 +695,7 @@
               <w:noProof/>
             </w:rPr>
           </w:pPr>
-          <w:hyperlink w:anchor="_Toc512950054" w:history="1">
+          <w:hyperlink w:anchor="_Toc513477348" w:history="1">
             <w:r>
               <w:rPr>
                 <w:rStyle w:val="Hyperlink"/>
@@ -722,7 +722,7 @@
                 <w:noProof/>
                 <w:webHidden/>
               </w:rPr>
-              <w:instrText xml:space="preserve"> PAGEREF _Toc512950054 \h </w:instrText>
+              <w:instrText xml:space="preserve"> PAGEREF _Toc513477348 \h </w:instrText>
             </w:r>
             <w:r>
               <w:rPr>
@@ -765,7 +765,7 @@
               <w:noProof/>
             </w:rPr>
           </w:pPr>
-          <w:hyperlink w:anchor="_Toc512950055" w:history="1">
+          <w:hyperlink w:anchor="_Toc513477349" w:history="1">
             <w:r>
               <w:rPr>
                 <w:rStyle w:val="Hyperlink"/>
@@ -792,7 +792,7 @@
                 <w:noProof/>
                 <w:webHidden/>
               </w:rPr>
-              <w:instrText xml:space="preserve"> PAGEREF _Toc512950055 \h </w:instrText>
+              <w:instrText xml:space="preserve"> PAGEREF _Toc513477349 \h </w:instrText>
             </w:r>
             <w:r>
               <w:rPr>
@@ -837,7 +837,7 @@
               <w:szCs w:val="24"/>
             </w:rPr>
           </w:pPr>
-          <w:hyperlink w:anchor="_Toc512950056" w:history="1">
+          <w:hyperlink w:anchor="_Toc513477350" w:history="1">
             <w:r>
               <w:rPr>
                 <w:rStyle w:val="Hyperlink"/>
@@ -864,7 +864,7 @@
                 <w:noProof/>
                 <w:webHidden/>
               </w:rPr>
-              <w:instrText xml:space="preserve"> PAGEREF _Toc512950056 \h </w:instrText>
+              <w:instrText xml:space="preserve"> PAGEREF _Toc513477350 \h </w:instrText>
             </w:r>
             <w:r>
               <w:rPr>
@@ -909,7 +909,7 @@
               <w:szCs w:val="24"/>
             </w:rPr>
           </w:pPr>
-          <w:hyperlink w:anchor="_Toc512950057" w:history="1">
+          <w:hyperlink w:anchor="_Toc513477351" w:history="1">
             <w:r>
               <w:rPr>
                 <w:rStyle w:val="Hyperlink"/>
@@ -936,7 +936,7 @@
                 <w:noProof/>
                 <w:webHidden/>
               </w:rPr>
-              <w:instrText xml:space="preserve"> PAGEREF _Toc512950057 \h </w:instrText>
+              <w:instrText xml:space="preserve"> PAGEREF _Toc513477351 \h </w:instrText>
             </w:r>
             <w:r>
               <w:rPr>
@@ -981,7 +981,7 @@
               <w:szCs w:val="24"/>
             </w:rPr>
           </w:pPr>
-          <w:hyperlink w:anchor="_Toc512950058" w:history="1">
+          <w:hyperlink w:anchor="_Toc513477352" w:history="1">
             <w:r>
               <w:rPr>
                 <w:rStyle w:val="Hyperlink"/>
@@ -1008,7 +1008,7 @@
                 <w:noProof/>
                 <w:webHidden/>
               </w:rPr>
-              <w:instrText xml:space="preserve"> PAGEREF _Toc512950058 \h </w:instrText>
+              <w:instrText xml:space="preserve"> PAGEREF _Toc513477352 \h </w:instrText>
             </w:r>
             <w:r>
               <w:rPr>
@@ -1052,7 +1052,7 @@
               <w:szCs w:val="24"/>
             </w:rPr>
           </w:pPr>
-          <w:hyperlink w:anchor="_Toc512950059" w:history="1">
+          <w:hyperlink w:anchor="_Toc513477353" w:history="1">
             <w:r>
               <w:rPr>
                 <w:rStyle w:val="Hyperlink"/>
@@ -1079,7 +1079,7 @@
                 <w:noProof/>
                 <w:webHidden/>
               </w:rPr>
-              <w:instrText xml:space="preserve"> PAGEREF _Toc512950059 \h </w:instrText>
+              <w:instrText xml:space="preserve"> PAGEREF _Toc513477353 \h </w:instrText>
             </w:r>
             <w:r>
               <w:rPr>
@@ -1123,7 +1123,7 @@
               <w:szCs w:val="24"/>
             </w:rPr>
           </w:pPr>
-          <w:hyperlink w:anchor="_Toc512950060" w:history="1">
+          <w:hyperlink w:anchor="_Toc513477354" w:history="1">
             <w:r>
               <w:rPr>
                 <w:rStyle w:val="Hyperlink"/>
@@ -1150,7 +1150,7 @@
                 <w:noProof/>
                 <w:webHidden/>
               </w:rPr>
-              <w:instrText xml:space="preserve"> PAGEREF _Toc512950060 \h </w:instrText>
+              <w:instrText xml:space="preserve"> PAGEREF _Toc513477354 \h </w:instrText>
             </w:r>
             <w:r>
               <w:rPr>
@@ -1194,7 +1194,7 @@
               <w:szCs w:val="24"/>
             </w:rPr>
           </w:pPr>
-          <w:hyperlink w:anchor="_Toc512950061" w:history="1">
+          <w:hyperlink w:anchor="_Toc513477355" w:history="1">
             <w:r>
               <w:rPr>
                 <w:rStyle w:val="Hyperlink"/>
@@ -1221,7 +1221,7 @@
                 <w:noProof/>
                 <w:webHidden/>
               </w:rPr>
-              <w:instrText xml:space="preserve"> PAGEREF _Toc512950061 \h </w:instrText>
+              <w:instrText xml:space="preserve"> PAGEREF _Toc513477355 \h </w:instrText>
             </w:r>
             <w:r>
               <w:rPr>
@@ -1241,7 +1241,7 @@
                 <w:noProof/>
                 <w:webHidden/>
               </w:rPr>
-              <w:t>8</w:t>
+              <w:t>9</w:t>
             </w:r>
             <w:r>
               <w:rPr>
@@ -1266,7 +1266,7 @@
               <w:szCs w:val="24"/>
             </w:rPr>
           </w:pPr>
-          <w:hyperlink w:anchor="_Toc512950062" w:history="1">
+          <w:hyperlink w:anchor="_Toc513477356" w:history="1">
             <w:r>
               <w:rPr>
                 <w:rStyle w:val="Hyperlink"/>
@@ -1293,7 +1293,7 @@
                 <w:noProof/>
                 <w:webHidden/>
               </w:rPr>
-              <w:instrText xml:space="preserve"> PAGEREF _Toc512950062 \h </w:instrText>
+              <w:instrText xml:space="preserve"> PAGEREF _Toc513477356 \h </w:instrText>
             </w:r>
             <w:r>
               <w:rPr>
@@ -1338,7 +1338,7 @@
               <w:szCs w:val="24"/>
             </w:rPr>
           </w:pPr>
-          <w:hyperlink w:anchor="_Toc512950063" w:history="1">
+          <w:hyperlink w:anchor="_Toc513477357" w:history="1">
             <w:r>
               <w:rPr>
                 <w:rStyle w:val="Hyperlink"/>
@@ -1365,7 +1365,7 @@
                 <w:noProof/>
                 <w:webHidden/>
               </w:rPr>
-              <w:instrText xml:space="preserve"> PAGEREF _Toc512950063 \h </w:instrText>
+              <w:instrText xml:space="preserve"> PAGEREF _Toc513477357 \h </w:instrText>
             </w:r>
             <w:r>
               <w:rPr>
@@ -1409,7 +1409,7 @@
               <w:szCs w:val="24"/>
             </w:rPr>
           </w:pPr>
-          <w:hyperlink w:anchor="_Toc512950064" w:history="1">
+          <w:hyperlink w:anchor="_Toc513477358" w:history="1">
             <w:r>
               <w:rPr>
                 <w:rStyle w:val="Hyperlink"/>
@@ -1436,7 +1436,7 @@
                 <w:noProof/>
                 <w:webHidden/>
               </w:rPr>
-              <w:instrText xml:space="preserve"> PAGEREF _Toc512950064 \h </w:instrText>
+              <w:instrText xml:space="preserve"> PAGEREF _Toc513477358 \h </w:instrText>
             </w:r>
             <w:r>
               <w:rPr>
@@ -1456,7 +1456,7 @@
                 <w:noProof/>
                 <w:webHidden/>
               </w:rPr>
-              <w:t>9</w:t>
+              <w:t>10</w:t>
             </w:r>
             <w:r>
               <w:rPr>
@@ -1480,7 +1480,7 @@
               <w:szCs w:val="24"/>
             </w:rPr>
           </w:pPr>
-          <w:hyperlink w:anchor="_Toc512950065" w:history="1">
+          <w:hyperlink w:anchor="_Toc513477359" w:history="1">
             <w:r>
               <w:rPr>
                 <w:rStyle w:val="Hyperlink"/>
@@ -1507,7 +1507,7 @@
                 <w:noProof/>
                 <w:webHidden/>
               </w:rPr>
-              <w:instrText xml:space="preserve"> PAGEREF _Toc512950065 \h </w:instrText>
+              <w:instrText xml:space="preserve"> PAGEREF _Toc513477359 \h </w:instrText>
             </w:r>
             <w:r>
               <w:rPr>
@@ -1550,7 +1550,7 @@
               <w:noProof/>
             </w:rPr>
           </w:pPr>
-          <w:hyperlink w:anchor="_Toc512950066" w:history="1">
+          <w:hyperlink w:anchor="_Toc513477360" w:history="1">
             <w:r>
               <w:rPr>
                 <w:rStyle w:val="Hyperlink"/>
@@ -1577,7 +1577,7 @@
                 <w:noProof/>
                 <w:webHidden/>
               </w:rPr>
-              <w:instrText xml:space="preserve"> PAGEREF _Toc512950066 \h </w:instrText>
+              <w:instrText xml:space="preserve"> PAGEREF _Toc513477360 \h </w:instrText>
             </w:r>
             <w:r>
               <w:rPr>
@@ -1622,7 +1622,7 @@
               <w:szCs w:val="24"/>
             </w:rPr>
           </w:pPr>
-          <w:hyperlink w:anchor="_Toc512950067" w:history="1">
+          <w:hyperlink w:anchor="_Toc513477361" w:history="1">
             <w:r>
               <w:rPr>
                 <w:rStyle w:val="Hyperlink"/>
@@ -1649,7 +1649,7 @@
                 <w:noProof/>
                 <w:webHidden/>
               </w:rPr>
-              <w:instrText xml:space="preserve"> PAGEREF _Toc512950067 \h </w:instrText>
+              <w:instrText xml:space="preserve"> PAGEREF _Toc513477361 \h </w:instrText>
             </w:r>
             <w:r>
               <w:rPr>
@@ -1694,7 +1694,7 @@
               <w:szCs w:val="24"/>
             </w:rPr>
           </w:pPr>
-          <w:hyperlink w:anchor="_Toc512950068" w:history="1">
+          <w:hyperlink w:anchor="_Toc513477362" w:history="1">
             <w:r>
               <w:rPr>
                 <w:rStyle w:val="Hyperlink"/>
@@ -1721,7 +1721,7 @@
                 <w:noProof/>
                 <w:webHidden/>
               </w:rPr>
-              <w:instrText xml:space="preserve"> PAGEREF _Toc512950068 \h </w:instrText>
+              <w:instrText xml:space="preserve"> PAGEREF _Toc513477362 \h </w:instrText>
             </w:r>
             <w:r>
               <w:rPr>
@@ -1766,7 +1766,7 @@
               <w:szCs w:val="24"/>
             </w:rPr>
           </w:pPr>
-          <w:hyperlink w:anchor="_Toc512950069" w:history="1">
+          <w:hyperlink w:anchor="_Toc513477363" w:history="1">
             <w:r>
               <w:rPr>
                 <w:rStyle w:val="Hyperlink"/>
@@ -1793,7 +1793,7 @@
                 <w:noProof/>
                 <w:webHidden/>
               </w:rPr>
-              <w:instrText xml:space="preserve"> PAGEREF _Toc512950069 \h </w:instrText>
+              <w:instrText xml:space="preserve"> PAGEREF _Toc513477363 \h </w:instrText>
             </w:r>
             <w:r>
               <w:rPr>
@@ -1813,7 +1813,7 @@
                 <w:noProof/>
                 <w:webHidden/>
               </w:rPr>
-              <w:t>15</w:t>
+              <w:t>16</w:t>
             </w:r>
             <w:r>
               <w:rPr>
@@ -1838,7 +1838,7 @@
               <w:szCs w:val="24"/>
             </w:rPr>
           </w:pPr>
-          <w:hyperlink w:anchor="_Toc512950070" w:history="1">
+          <w:hyperlink w:anchor="_Toc513477364" w:history="1">
             <w:r>
               <w:rPr>
                 <w:rStyle w:val="Hyperlink"/>
@@ -1865,7 +1865,7 @@
                 <w:noProof/>
                 <w:webHidden/>
               </w:rPr>
-              <w:instrText xml:space="preserve"> PAGEREF _Toc512950070 \h </w:instrText>
+              <w:instrText xml:space="preserve"> PAGEREF _Toc513477364 \h </w:instrText>
             </w:r>
             <w:r>
               <w:rPr>
@@ -1910,7 +1910,7 @@
               <w:szCs w:val="24"/>
             </w:rPr>
           </w:pPr>
-          <w:hyperlink w:anchor="_Toc512950071" w:history="1">
+          <w:hyperlink w:anchor="_Toc513477365" w:history="1">
             <w:r>
               <w:rPr>
                 <w:rStyle w:val="Hyperlink"/>
@@ -1937,7 +1937,7 @@
                 <w:noProof/>
                 <w:webHidden/>
               </w:rPr>
-              <w:instrText xml:space="preserve"> PAGEREF _Toc512950071 \h </w:instrText>
+              <w:instrText xml:space="preserve"> PAGEREF _Toc513477365 \h </w:instrText>
             </w:r>
             <w:r>
               <w:rPr>
@@ -1981,7 +1981,7 @@
               <w:szCs w:val="24"/>
             </w:rPr>
           </w:pPr>
-          <w:hyperlink w:anchor="_Toc512950072" w:history="1">
+          <w:hyperlink w:anchor="_Toc513477366" w:history="1">
             <w:r>
               <w:rPr>
                 <w:rStyle w:val="Hyperlink"/>
@@ -2008,7 +2008,7 @@
                 <w:noProof/>
                 <w:webHidden/>
               </w:rPr>
-              <w:instrText xml:space="preserve"> PAGEREF _Toc512950072 \h </w:instrText>
+              <w:instrText xml:space="preserve"> PAGEREF _Toc513477366 \h </w:instrText>
             </w:r>
             <w:r>
               <w:rPr>
@@ -2052,7 +2052,7 @@
               <w:szCs w:val="24"/>
             </w:rPr>
           </w:pPr>
-          <w:hyperlink w:anchor="_Toc512950073" w:history="1">
+          <w:hyperlink w:anchor="_Toc513477367" w:history="1">
             <w:r>
               <w:rPr>
                 <w:rStyle w:val="Hyperlink"/>
@@ -2079,7 +2079,7 @@
                 <w:noProof/>
                 <w:webHidden/>
               </w:rPr>
-              <w:instrText xml:space="preserve"> PAGEREF _Toc512950073 \h </w:instrText>
+              <w:instrText xml:space="preserve"> PAGEREF _Toc513477367 \h </w:instrText>
             </w:r>
             <w:r>
               <w:rPr>
@@ -2123,7 +2123,7 @@
               <w:szCs w:val="24"/>
             </w:rPr>
           </w:pPr>
-          <w:hyperlink w:anchor="_Toc512950074" w:history="1">
+          <w:hyperlink w:anchor="_Toc513477368" w:history="1">
             <w:r>
               <w:rPr>
                 <w:rStyle w:val="Hyperlink"/>
@@ -2150,7 +2150,7 @@
                 <w:noProof/>
                 <w:webHidden/>
               </w:rPr>
-              <w:instrText xml:space="preserve"> PAGEREF _Toc512950074 \h </w:instrText>
+              <w:instrText xml:space="preserve"> PAGEREF _Toc513477368 \h </w:instrText>
             </w:r>
             <w:r>
               <w:rPr>
@@ -2205,7 +2205,7 @@
       <w:pPr>
         <w:pStyle w:val="Heading1"/>
       </w:pPr>
-      <w:bookmarkStart w:id="0" w:name="_Toc512950049"/>
+      <w:bookmarkStart w:id="0" w:name="_Toc513477343"/>
       <w:r>
         <w:lastRenderedPageBreak/>
         <w:t>1.0 Introduction</w:t>
@@ -2229,46 +2229,27 @@
         <w:t>"</w:t>
       </w:r>
       <w:r>
-        <w:t xml:space="preserve"> (pronounced “dee see </w:t>
+        <w:t xml:space="preserve"> (pronounced “dee see app”)</w:t>
+      </w:r>
+      <w:r>
+        <w:t xml:space="preserve"> is a displays and controls </w:t>
+      </w:r>
+      <w:r>
+        <w:t xml:space="preserve">software </w:t>
       </w:r>
       <w:bookmarkStart w:id="1" w:name="_GoBack"/>
       <w:bookmarkEnd w:id="1"/>
       <w:r>
-        <w:t>app”)</w:t>
-      </w:r>
-      <w:r>
-        <w:t xml:space="preserve"> is a displays and controls </w:t>
-      </w:r>
-      <w:r>
-        <w:t xml:space="preserve">software </w:t>
-      </w:r>
-      <w:r>
         <w:t>package</w:t>
       </w:r>
       <w:r>
-        <w:t xml:space="preserve"> designed for UNIX platforms, specifically </w:t>
-      </w:r>
-      <w:proofErr w:type="spellStart"/>
-      <w:r>
-        <w:t>MacOS</w:t>
-      </w:r>
-      <w:proofErr w:type="spellEnd"/>
-      <w:r>
-        <w:t xml:space="preserve"> and Linux.  It is</w:t>
+        <w:t xml:space="preserve"> designed for UNIX platforms, specifically MacOS and Linux.  It is</w:t>
       </w:r>
       <w:r>
         <w:t xml:space="preserve"> </w:t>
       </w:r>
       <w:r>
-        <w:t xml:space="preserve">built upon standard UNIX technologies like OpenGL for graphics, libxml2 for input file parsing, and FreeType2 for font handling.  For window management and event handling, it uses Cocoa on </w:t>
-      </w:r>
-      <w:proofErr w:type="spellStart"/>
-      <w:r>
-        <w:t>MacOS</w:t>
-      </w:r>
-      <w:proofErr w:type="spellEnd"/>
-      <w:r>
-        <w:t xml:space="preserve"> machines and X11 for Linux-based machines.  It has built-in communication libraries to communicate with external Trick-based simulations (via </w:t>
+        <w:t xml:space="preserve">built upon standard UNIX technologies like OpenGL for graphics, libxml2 for input file parsing, and FreeType2 for font handling.  For window management and event handling, it uses Cocoa on MacOS machines and X11 for Linux-based machines.  It has built-in communication libraries to communicate with external Trick-based simulations (via </w:t>
       </w:r>
       <w:proofErr w:type="spellStart"/>
       <w:r>
@@ -2315,7 +2296,7 @@
       <w:pPr>
         <w:pStyle w:val="Heading1"/>
       </w:pPr>
-      <w:bookmarkStart w:id="2" w:name="_Toc512950050"/>
+      <w:bookmarkStart w:id="2" w:name="_Toc513477344"/>
       <w:r>
         <w:t>2.0 Installation</w:t>
       </w:r>
@@ -2325,7 +2306,7 @@
       <w:pPr>
         <w:pStyle w:val="Heading2"/>
       </w:pPr>
-      <w:bookmarkStart w:id="3" w:name="_Toc512950051"/>
+      <w:bookmarkStart w:id="3" w:name="_Toc513477345"/>
       <w:r>
         <w:t xml:space="preserve">2.1 </w:t>
       </w:r>
@@ -2348,15 +2329,7 @@
         <w:t xml:space="preserve"> is designed </w:t>
       </w:r>
       <w:r>
-        <w:t xml:space="preserve">to run on </w:t>
-      </w:r>
-      <w:proofErr w:type="spellStart"/>
-      <w:r>
-        <w:t>MacOS</w:t>
-      </w:r>
-      <w:proofErr w:type="spellEnd"/>
-      <w:r>
-        <w:t xml:space="preserve"> and Linux-based machines.  </w:t>
+        <w:t xml:space="preserve">to run on MacOS and Linux-based machines.  </w:t>
       </w:r>
       <w:r>
         <w:t xml:space="preserve">Building </w:t>
@@ -2445,15 +2418,7 @@
         <w:t xml:space="preserve"> environment for developing portable, interactive 2D and 3D graphics applications.</w:t>
       </w:r>
       <w:r>
-        <w:t xml:space="preserve">  It is a standard package on most </w:t>
-      </w:r>
-      <w:proofErr w:type="spellStart"/>
-      <w:r>
-        <w:t>MacOS</w:t>
-      </w:r>
-      <w:proofErr w:type="spellEnd"/>
-      <w:r>
-        <w:t xml:space="preserve"> and Linux installations, but it can be accessed at </w:t>
+        <w:t xml:space="preserve">  It is a standard package on most MacOS and Linux installations, but it can be accessed at </w:t>
       </w:r>
       <w:hyperlink r:id="rId14" w:history="1">
         <w:r>
@@ -2478,13 +2443,8 @@
       <w:r>
         <w:t xml:space="preserve">most </w:t>
       </w:r>
-      <w:proofErr w:type="spellStart"/>
-      <w:r>
-        <w:t>MacOS</w:t>
-      </w:r>
-      <w:proofErr w:type="spellEnd"/>
-      <w:r>
-        <w:t xml:space="preserve"> and Linux installations, but </w:t>
+      <w:r>
+        <w:t xml:space="preserve">MacOS and Linux installations, but </w:t>
       </w:r>
       <w:r>
         <w:t xml:space="preserve">it can be accessed at </w:t>
@@ -2504,15 +2464,7 @@
     <w:p/>
     <w:p>
       <w:r>
-        <w:t xml:space="preserve">FreeType2 is a freely available software library for rendering fonts.  It is capable of producing high-quality output (glyph images) of most vector- and bitmap- font formats.  It is a standard package on most </w:t>
-      </w:r>
-      <w:proofErr w:type="spellStart"/>
-      <w:r>
-        <w:t>MacOS</w:t>
-      </w:r>
-      <w:proofErr w:type="spellEnd"/>
-      <w:r>
-        <w:t xml:space="preserve"> and Linux installations, but it can be accessed at </w:t>
+        <w:t xml:space="preserve">FreeType2 is a freely available software library for rendering fonts.  It is capable of producing high-quality output (glyph images) of most vector- and bitmap- font formats.  It is a standard package on most MacOS and Linux installations, but it can be accessed at </w:t>
       </w:r>
       <w:hyperlink r:id="rId16" w:history="1">
         <w:r>
@@ -2530,7 +2482,7 @@
       <w:pPr>
         <w:pStyle w:val="Heading2"/>
       </w:pPr>
-      <w:bookmarkStart w:id="4" w:name="_Toc512950052"/>
+      <w:bookmarkStart w:id="4" w:name="_Toc513477346"/>
       <w:r>
         <w:lastRenderedPageBreak/>
         <w:t>2.2 Optional Prerequisites</w:t>
@@ -2562,7 +2514,10 @@
       </w:r>
       <w:proofErr w:type="spellEnd"/>
       <w:r>
-        <w:t xml:space="preserve"> or </w:t>
+        <w:t xml:space="preserve"> o</w:t>
+      </w:r>
+      <w:r>
+        <w:t xml:space="preserve">r </w:t>
       </w:r>
       <w:proofErr w:type="spellStart"/>
       <w:r>
@@ -2570,7 +2525,10 @@
       </w:r>
       <w:proofErr w:type="spellEnd"/>
       <w:r>
-        <w:t>-turbo on their computer prior t</w:t>
+        <w:t xml:space="preserve">-turbo </w:t>
+      </w:r>
+      <w:r>
+        <w:t>prior t</w:t>
       </w:r>
       <w:r>
         <w:t xml:space="preserve">o building </w:t>
@@ -2593,6 +2551,28 @@
       <w:proofErr w:type="spellEnd"/>
       <w:r>
         <w:t xml:space="preserve"> will build just fine without one of these packages, but it won’t be able to process JPEG images unless one of the packages is properly installed.</w:t>
+      </w:r>
+    </w:p>
+    <w:p/>
+    <w:p>
+      <w:r>
+        <w:t xml:space="preserve">If the user wants to connect to a Video Stream Manager (VSM) client, then they should install curl prior to building </w:t>
+      </w:r>
+      <w:proofErr w:type="spellStart"/>
+      <w:r>
+        <w:t>dcapp</w:t>
+      </w:r>
+      <w:proofErr w:type="spellEnd"/>
+      <w:r>
+        <w:t xml:space="preserve">.  </w:t>
+      </w:r>
+      <w:proofErr w:type="spellStart"/>
+      <w:r>
+        <w:t>dcapp</w:t>
+      </w:r>
+      <w:proofErr w:type="spellEnd"/>
+      <w:r>
+        <w:t xml:space="preserve"> will build just fine without curl, but it won’t be able to communicate with the VSM client unless curl is properly installed.</w:t>
       </w:r>
     </w:p>
     <w:p/>
@@ -2833,7 +2813,7 @@
       <w:pPr>
         <w:pStyle w:val="Heading2"/>
       </w:pPr>
-      <w:bookmarkStart w:id="5" w:name="_Toc512950053"/>
+      <w:bookmarkStart w:id="5" w:name="_Toc513477347"/>
       <w:r>
         <w:t>2.</w:t>
       </w:r>
@@ -2932,14 +2912,14 @@
         <w:rPr>
           <w:rStyle w:val="InlineCode"/>
         </w:rPr>
-        <w:t>dcapp-config</w:t>
+        <w:t>dcapp</w:t>
       </w:r>
       <w:proofErr w:type="spellEnd"/>
       <w:r>
         <w:rPr>
           <w:rStyle w:val="InlineCode"/>
         </w:rPr>
-        <w:t xml:space="preserve"> --</w:t>
+        <w:t>-config --</w:t>
       </w:r>
       <w:proofErr w:type="spellStart"/>
       <w:r>
@@ -2950,23 +2930,7 @@
       </w:r>
       <w:proofErr w:type="spellEnd"/>
       <w:r>
-        <w:t xml:space="preserve">”.  On </w:t>
-      </w:r>
-      <w:proofErr w:type="spellStart"/>
-      <w:r>
-        <w:t>MacOS</w:t>
-      </w:r>
-      <w:proofErr w:type="spellEnd"/>
-      <w:r>
-        <w:t xml:space="preserve"> systems, OSSPEC is “</w:t>
-      </w:r>
-      <w:proofErr w:type="spellStart"/>
-      <w:r>
-        <w:t>MacOS</w:t>
-      </w:r>
-      <w:proofErr w:type="spellEnd"/>
-      <w:r>
-        <w:t>”.  On other systems, it is typically set to a combination of `</w:t>
+        <w:t>”.  On MacOS systems, OSSPEC is “MacOS”.  On other systems, it is typically set to a combination of `</w:t>
       </w:r>
       <w:proofErr w:type="spellStart"/>
       <w:r>
@@ -3010,14 +2974,14 @@
         <w:rPr>
           <w:rStyle w:val="InlineCode"/>
         </w:rPr>
-        <w:t>dcapp-config</w:t>
+        <w:t>dcapp</w:t>
       </w:r>
       <w:proofErr w:type="spellEnd"/>
       <w:r>
         <w:rPr>
           <w:rStyle w:val="InlineCode"/>
         </w:rPr>
-        <w:t xml:space="preserve"> --</w:t>
+        <w:t>-config --</w:t>
       </w:r>
       <w:proofErr w:type="spellStart"/>
       <w:r>
@@ -3052,7 +3016,7 @@
       <w:pPr>
         <w:pStyle w:val="Heading1"/>
       </w:pPr>
-      <w:bookmarkStart w:id="6" w:name="_Toc512950054"/>
+      <w:bookmarkStart w:id="6" w:name="_Toc513477348"/>
       <w:r>
         <w:t>3.0 Activation</w:t>
       </w:r>
@@ -3061,6 +3025,7 @@
     <w:p/>
     <w:p>
       <w:r>
+        <w:lastRenderedPageBreak/>
         <w:t xml:space="preserve">After following the instructions in section 2, simply type the following on the </w:t>
       </w:r>
       <w:r>
@@ -3214,11 +3179,7 @@
         <w:t>=value</w:t>
       </w:r>
       <w:r>
-        <w:t xml:space="preserve">” </w:t>
-      </w:r>
-      <w:r>
-        <w:lastRenderedPageBreak/>
-        <w:t xml:space="preserve">constructs may be used as many times as needed </w:t>
+        <w:t xml:space="preserve">” constructs may be used as many times as needed </w:t>
       </w:r>
       <w:r>
         <w:t xml:space="preserve">to override </w:t>
@@ -3361,15 +3322,7 @@
         </w:rPr>
       </w:pPr>
       <w:r>
-        <w:t xml:space="preserve">Note that on </w:t>
-      </w:r>
-      <w:proofErr w:type="spellStart"/>
-      <w:r>
-        <w:t>MacOS</w:t>
-      </w:r>
-      <w:proofErr w:type="spellEnd"/>
-      <w:r>
-        <w:t xml:space="preserve">, an alternative to launching </w:t>
+        <w:t xml:space="preserve">Note that on MacOS, an alternative to launching </w:t>
       </w:r>
       <w:proofErr w:type="spellStart"/>
       <w:r>
@@ -3402,15 +3355,7 @@
       </w:r>
       <w:proofErr w:type="spellEnd"/>
       <w:r>
-        <w:t xml:space="preserve"> can be launched like any </w:t>
-      </w:r>
-      <w:proofErr w:type="spellStart"/>
-      <w:r>
-        <w:t>MacOS</w:t>
-      </w:r>
-      <w:proofErr w:type="spellEnd"/>
-      <w:r>
-        <w:t xml:space="preserve"> application (double clicking it, launching it from the Dock, etc.).  It brings up a simple user interface that requests the information described above from the user, then proceeds to launch </w:t>
+        <w:t xml:space="preserve"> can be launched like any MacOS application (double clicking it, launching it from the Dock, etc.).  It brings up a simple user interface that requests the information described above from the user, then proceeds to launch </w:t>
       </w:r>
       <w:proofErr w:type="spellStart"/>
       <w:r>
@@ -3425,7 +3370,7 @@
       <w:pPr>
         <w:pStyle w:val="Heading1"/>
       </w:pPr>
-      <w:bookmarkStart w:id="7" w:name="_Toc512950055"/>
+      <w:bookmarkStart w:id="7" w:name="_Toc513477349"/>
       <w:r>
         <w:t xml:space="preserve">4.0 </w:t>
       </w:r>
@@ -3530,7 +3475,7 @@
       <w:pPr>
         <w:pStyle w:val="Heading2"/>
       </w:pPr>
-      <w:bookmarkStart w:id="8" w:name="_Toc512950056"/>
+      <w:bookmarkStart w:id="8" w:name="_Toc513477350"/>
       <w:r>
         <w:t xml:space="preserve">4.1 </w:t>
       </w:r>
@@ -3701,7 +3646,7 @@
       <w:pPr>
         <w:pStyle w:val="Heading2"/>
       </w:pPr>
-      <w:bookmarkStart w:id="9" w:name="_Toc512950057"/>
+      <w:bookmarkStart w:id="9" w:name="_Toc513477351"/>
       <w:r>
         <w:t>4.2 Universal Elements</w:t>
       </w:r>
@@ -3878,11 +3823,7 @@
             <w:proofErr w:type="spellEnd"/>
             <w:proofErr w:type="gramEnd"/>
             <w:r>
-              <w:t xml:space="preserve">&gt; </w:t>
-            </w:r>
-            <w:r>
-              <w:lastRenderedPageBreak/>
-              <w:t>element, which requires included files to be “well-formed”, which means, among other things, that the file must contain only one element at its root level.</w:t>
+              <w:t>&gt; element, which requires included files to be “well-formed”, which means, among other things, that the file must contain only one element at its root level.</w:t>
             </w:r>
           </w:p>
         </w:tc>
@@ -4564,7 +4505,11 @@
               <w:cnfStyle w:val="000000000000" w:firstRow="0" w:lastRow="0" w:firstColumn="0" w:lastColumn="0" w:oddVBand="0" w:evenVBand="0" w:oddHBand="0" w:evenHBand="0" w:firstRowFirstColumn="0" w:firstRowLastColumn="0" w:lastRowFirstColumn="0" w:lastRowLastColumn="0"/>
             </w:pPr>
             <w:r>
-              <w:t>This element simply encloses sub-elements that are to be processed if the logic of the encompassing “If” element resolve</w:t>
+              <w:t xml:space="preserve">This element simply encloses sub-elements that are to be processed if </w:t>
+            </w:r>
+            <w:r>
+              <w:lastRenderedPageBreak/>
+              <w:t>the logic of the encompassing “If” element resolve</w:t>
             </w:r>
             <w:r>
               <w:t>s</w:t>
@@ -4734,11 +4679,7 @@
               <w:t>Variable</w:t>
             </w:r>
             <w:r>
-              <w:t xml:space="preserve"> to a new value defined by the content of </w:t>
-            </w:r>
-            <w:r>
-              <w:lastRenderedPageBreak/>
-              <w:t xml:space="preserve">the element.  The </w:t>
+              <w:t xml:space="preserve"> to a new value defined by the content of the element.  The </w:t>
             </w:r>
             <w:r>
               <w:rPr>
@@ -4968,7 +4909,7 @@
       <w:pPr>
         <w:pStyle w:val="Heading2"/>
       </w:pPr>
-      <w:bookmarkStart w:id="10" w:name="_Toc512950058"/>
+      <w:bookmarkStart w:id="10" w:name="_Toc513477352"/>
       <w:r>
         <w:t>4.3 Initialization Elements</w:t>
       </w:r>
@@ -5008,7 +4949,7 @@
       <w:pPr>
         <w:pStyle w:val="Heading3"/>
       </w:pPr>
-      <w:bookmarkStart w:id="11" w:name="_Toc512950059"/>
+      <w:bookmarkStart w:id="11" w:name="_Toc513477353"/>
       <w:r>
         <w:t>4.3.1 Settings Elements</w:t>
       </w:r>
@@ -5381,7 +5322,11 @@
               <w:t xml:space="preserve">This </w:t>
             </w:r>
             <w:r>
-              <w:t xml:space="preserve">allows a user to create a variable that can be accessed subsequently within the </w:t>
+              <w:t xml:space="preserve">allows a user to create a variable that can be accessed </w:t>
+            </w:r>
+            <w:r>
+              <w:lastRenderedPageBreak/>
+              <w:t xml:space="preserve">subsequently within the </w:t>
             </w:r>
             <w:proofErr w:type="spellStart"/>
             <w:r>
@@ -6092,7 +6037,7 @@
       <w:pPr>
         <w:pStyle w:val="Heading3"/>
       </w:pPr>
-      <w:bookmarkStart w:id="12" w:name="_Toc512950060"/>
+      <w:bookmarkStart w:id="12" w:name="_Toc513477354"/>
       <w:r>
         <w:t xml:space="preserve">4.3.2 </w:t>
       </w:r>
@@ -6322,7 +6267,11 @@
               <w:t xml:space="preserve"> </w:t>
             </w:r>
             <w:r>
-              <w:t>specifies the port over which communication with the Trick variable server takes place.  If not specified, the default value is 7000.</w:t>
+              <w:t xml:space="preserve">specifies the port over which communication with the Trick variable </w:t>
+            </w:r>
+            <w:r>
+              <w:lastRenderedPageBreak/>
+              <w:t>server takes place.  If not specified, the default value is 7000.</w:t>
             </w:r>
             <w:r>
               <w:t xml:space="preserve">  </w:t>
@@ -6393,11 +6342,7 @@
               <w:t>Port</w:t>
             </w:r>
             <w:r>
-              <w:t xml:space="preserve"> may be overridden by the command-</w:t>
-            </w:r>
-            <w:r>
-              <w:lastRenderedPageBreak/>
-              <w:t>line arguments outlined in section 3.</w:t>
+              <w:t xml:space="preserve"> may be overridden by the command-line arguments outlined in section 3.</w:t>
             </w:r>
           </w:p>
         </w:tc>
@@ -7308,7 +7253,11 @@
             </w:r>
             <w:proofErr w:type="spellEnd"/>
             <w:r>
-              <w:t>.  If not specified, the default value is 1 second.</w:t>
+              <w:t xml:space="preserve">.  If </w:t>
+            </w:r>
+            <w:r>
+              <w:lastRenderedPageBreak/>
+              <w:t>not specified, the default value is 1 second.</w:t>
             </w:r>
           </w:p>
         </w:tc>
@@ -7467,11 +7416,7 @@
             </w:r>
             <w:proofErr w:type="spellEnd"/>
             <w:r>
-              <w:t xml:space="preserve">” elements that are used to </w:t>
-            </w:r>
-            <w:r>
-              <w:lastRenderedPageBreak/>
-              <w:t xml:space="preserve">over-write </w:t>
+              <w:t xml:space="preserve">” elements that are used to over-write </w:t>
             </w:r>
             <w:proofErr w:type="spellStart"/>
             <w:r>
@@ -8414,8 +8359,9 @@
       <w:pPr>
         <w:pStyle w:val="Heading3"/>
       </w:pPr>
-      <w:bookmarkStart w:id="13" w:name="_Toc512950061"/>
-      <w:r>
+      <w:bookmarkStart w:id="13" w:name="_Toc513477355"/>
+      <w:r>
+        <w:lastRenderedPageBreak/>
         <w:t>4.3.3 Logic Element</w:t>
       </w:r>
       <w:bookmarkEnd w:id="13"/>
@@ -8566,11 +8512,7 @@
             </w:r>
             <w:proofErr w:type="spellEnd"/>
             <w:r>
-              <w:t xml:space="preserve"> at execution time.  See section 5.3 for more information </w:t>
-            </w:r>
-            <w:r>
-              <w:lastRenderedPageBreak/>
-              <w:t>about the format and content of this file.</w:t>
+              <w:t xml:space="preserve"> at execution time.  See section 5.3 for more information about the format and content of this file.</w:t>
             </w:r>
           </w:p>
         </w:tc>
@@ -8580,9 +8522,8 @@
       <w:pPr>
         <w:pStyle w:val="Heading2"/>
       </w:pPr>
-      <w:bookmarkStart w:id="14" w:name="_Toc512950062"/>
-      <w:r>
-        <w:lastRenderedPageBreak/>
+      <w:bookmarkStart w:id="14" w:name="_Toc513477356"/>
+      <w:r>
         <w:t>4.</w:t>
       </w:r>
       <w:r>
@@ -9135,7 +9076,7 @@
       <w:pPr>
         <w:pStyle w:val="Heading2"/>
       </w:pPr>
-      <w:bookmarkStart w:id="15" w:name="_Toc512950063"/>
+      <w:bookmarkStart w:id="15" w:name="_Toc513477357"/>
       <w:r>
         <w:t>4.</w:t>
       </w:r>
@@ -9153,14 +9094,18 @@
     <w:p/>
     <w:p>
       <w:r>
-        <w:t>The display primitives are the building blocks that define how the individual display panels look, feel, and react to user input.  They are grouped into two primary classifications:  visual primitives, which are primitives that render data to the screen, and event primitives, which are primitives that handle user input.</w:t>
+        <w:t xml:space="preserve">The display primitives are the building blocks that define how the individual display panels look, feel, and react to user input.  They are grouped into two primary </w:t>
+      </w:r>
+      <w:r>
+        <w:lastRenderedPageBreak/>
+        <w:t>classifications:  visual primitives, which are primitives that render data to the screen, and event primitives, which are primitives that handle user input.</w:t>
       </w:r>
     </w:p>
     <w:p>
       <w:pPr>
         <w:pStyle w:val="Heading3"/>
       </w:pPr>
-      <w:bookmarkStart w:id="16" w:name="_Toc512950064"/>
+      <w:bookmarkStart w:id="16" w:name="_Toc513477358"/>
       <w:r>
         <w:t>4.</w:t>
       </w:r>
@@ -9313,7 +9258,6 @@
             </w:r>
             <w:proofErr w:type="spellStart"/>
             <w:r>
-              <w:lastRenderedPageBreak/>
               <w:t>VirtualHeight</w:t>
             </w:r>
             <w:proofErr w:type="spellEnd"/>
@@ -9331,7 +9275,6 @@
           </w:tcPr>
           <w:p>
             <w:r>
-              <w:lastRenderedPageBreak/>
               <w:t>Description</w:t>
             </w:r>
           </w:p>
@@ -10065,6 +10008,7 @@
           </w:tcPr>
           <w:p>
             <w:r>
+              <w:lastRenderedPageBreak/>
               <w:t>Parent</w:t>
             </w:r>
           </w:p>
@@ -10891,7 +10835,11 @@
             </w:r>
             <w:proofErr w:type="spellEnd"/>
             <w:r>
-              <w:t>”, as well as an optional C-format specifier contained within parentheses</w:t>
+              <w:t xml:space="preserve">”, as well as an optional C-format specifier contained within </w:t>
+            </w:r>
+            <w:r>
+              <w:lastRenderedPageBreak/>
+              <w:t>parentheses</w:t>
             </w:r>
             <w:proofErr w:type="gramStart"/>
             <w:r>
@@ -11073,11 +11021,7 @@
             </w:r>
             <w:proofErr w:type="spellEnd"/>
             <w:r>
-              <w:t xml:space="preserve"> (see section 5.3) via an </w:t>
-            </w:r>
-            <w:r>
-              <w:lastRenderedPageBreak/>
-              <w:t xml:space="preserve">absolute path or a path relative to the </w:t>
+              <w:t xml:space="preserve"> (see section 5.3) via an absolute path or a path relative to the </w:t>
             </w:r>
             <w:r>
               <w:t>current file</w:t>
@@ -11728,7 +11672,11 @@
             </w:r>
             <w:proofErr w:type="spellEnd"/>
             <w:r>
-              <w:t xml:space="preserve">, Roll, Pitch, Yaw, </w:t>
+              <w:t xml:space="preserve">, Roll, </w:t>
+            </w:r>
+            <w:r>
+              <w:lastRenderedPageBreak/>
+              <w:t xml:space="preserve">Pitch, Yaw, </w:t>
             </w:r>
             <w:proofErr w:type="spellStart"/>
             <w:r>
@@ -11762,6 +11710,7 @@
           </w:tcPr>
           <w:p>
             <w:r>
+              <w:lastRenderedPageBreak/>
               <w:t>Description</w:t>
             </w:r>
           </w:p>
@@ -11914,9 +11863,8 @@
       <w:pPr>
         <w:pStyle w:val="Heading3"/>
       </w:pPr>
-      <w:bookmarkStart w:id="17" w:name="_Toc512950065"/>
-      <w:r>
-        <w:lastRenderedPageBreak/>
+      <w:bookmarkStart w:id="17" w:name="_Toc513477359"/>
+      <w:r>
         <w:t>4.</w:t>
       </w:r>
       <w:r>
@@ -12751,6 +12699,7 @@
           </w:tcPr>
           <w:p>
             <w:r>
+              <w:lastRenderedPageBreak/>
               <w:t>Children</w:t>
             </w:r>
           </w:p>
@@ -12976,7 +12925,6 @@
           </w:tcPr>
           <w:p>
             <w:r>
-              <w:lastRenderedPageBreak/>
               <w:t>Description</w:t>
             </w:r>
           </w:p>
@@ -13589,7 +13537,11 @@
             </w:r>
             <w:proofErr w:type="spellEnd"/>
             <w:r>
-              <w:t>” elements.  If there is no “</w:t>
+              <w:t xml:space="preserve">” </w:t>
+            </w:r>
+            <w:r>
+              <w:lastRenderedPageBreak/>
+              <w:t>elements.  If there is no “</w:t>
             </w:r>
             <w:proofErr w:type="spellStart"/>
             <w:r>
@@ -13782,11 +13734,7 @@
               <w:t>Key</w:t>
             </w:r>
             <w:r>
-              <w:t xml:space="preserve"> is pressed or released.  The listener then executes the elements </w:t>
-            </w:r>
-            <w:r>
-              <w:lastRenderedPageBreak/>
-              <w:t>contained within its “</w:t>
+              <w:t xml:space="preserve"> is pressed or released.  The listener then executes the elements contained within its “</w:t>
             </w:r>
             <w:proofErr w:type="spellStart"/>
             <w:r>
@@ -14172,7 +14120,7 @@
       <w:pPr>
         <w:pStyle w:val="Heading1"/>
       </w:pPr>
-      <w:bookmarkStart w:id="18" w:name="_Toc512950066"/>
+      <w:bookmarkStart w:id="18" w:name="_Toc513477360"/>
       <w:r>
         <w:t xml:space="preserve">5.0 </w:t>
       </w:r>
@@ -14185,7 +14133,7 @@
       <w:pPr>
         <w:pStyle w:val="Heading2"/>
       </w:pPr>
-      <w:bookmarkStart w:id="19" w:name="_Toc512950067"/>
+      <w:bookmarkStart w:id="19" w:name="_Toc513477361"/>
       <w:r>
         <w:t>5.1 Color Format Specification</w:t>
       </w:r>
@@ -14322,7 +14270,7 @@
       <w:pPr>
         <w:pStyle w:val="Heading2"/>
       </w:pPr>
-      <w:bookmarkStart w:id="20" w:name="_Toc512950068"/>
+      <w:bookmarkStart w:id="20" w:name="_Toc513477362"/>
       <w:r>
         <w:t>5.2 Alignment Specification</w:t>
       </w:r>
@@ -14331,6 +14279,7 @@
     <w:p/>
     <w:p>
       <w:r>
+        <w:lastRenderedPageBreak/>
         <w:t xml:space="preserve">Options for </w:t>
       </w:r>
       <w:proofErr w:type="spellStart"/>
@@ -14424,7 +14373,7 @@
       <w:pPr>
         <w:pStyle w:val="Heading2"/>
       </w:pPr>
-      <w:bookmarkStart w:id="21" w:name="_Toc512950069"/>
+      <w:bookmarkStart w:id="21" w:name="_Toc513477363"/>
       <w:r>
         <w:t>5.</w:t>
       </w:r>
@@ -14482,11 +14431,7 @@
         <w:t xml:space="preserve">Bitmap files </w:t>
       </w:r>
       <w:r>
-        <w:t xml:space="preserve">should be saved in 24-bit format, although files saved in other valid bitmap formats </w:t>
-      </w:r>
-      <w:r>
-        <w:lastRenderedPageBreak/>
-        <w:t>may work</w:t>
+        <w:t>should be saved in 24-bit format, although files saved in other valid bitmap formats may work</w:t>
       </w:r>
       <w:r>
         <w:t>.</w:t>
@@ -14532,7 +14477,7 @@
       <w:pPr>
         <w:pStyle w:val="Heading2"/>
       </w:pPr>
-      <w:bookmarkStart w:id="22" w:name="_Toc512950070"/>
+      <w:bookmarkStart w:id="22" w:name="_Toc513477364"/>
       <w:r>
         <w:t>5.</w:t>
       </w:r>
@@ -14554,7 +14499,7 @@
       <w:pPr>
         <w:pStyle w:val="Heading2"/>
       </w:pPr>
-      <w:bookmarkStart w:id="23" w:name="_Toc512950071"/>
+      <w:bookmarkStart w:id="23" w:name="_Toc513477365"/>
       <w:r>
         <w:t>5.</w:t>
       </w:r>
@@ -14573,7 +14518,7 @@
       <w:pPr>
         <w:pStyle w:val="Heading3"/>
       </w:pPr>
-      <w:bookmarkStart w:id="24" w:name="_Toc512950072"/>
+      <w:bookmarkStart w:id="24" w:name="_Toc513477366"/>
       <w:r>
         <w:t>5.</w:t>
       </w:r>
@@ -14589,7 +14534,7 @@
       <w:pPr>
         <w:pStyle w:val="Heading3"/>
       </w:pPr>
-      <w:bookmarkStart w:id="25" w:name="_Toc512950073"/>
+      <w:bookmarkStart w:id="25" w:name="_Toc513477367"/>
       <w:r>
         <w:t>5.</w:t>
       </w:r>
@@ -14605,7 +14550,7 @@
       <w:pPr>
         <w:pStyle w:val="Heading3"/>
       </w:pPr>
-      <w:bookmarkStart w:id="26" w:name="_Toc512950074"/>
+      <w:bookmarkStart w:id="26" w:name="_Toc513477368"/>
       <w:r>
         <w:t>5.</w:t>
       </w:r>
@@ -14696,11 +14641,11 @@
       </w:r>
       <w:proofErr w:type="spellStart"/>
       <w:r>
-        <w:t>dcapp-config</w:t>
+        <w:t>dcapp</w:t>
       </w:r>
       <w:proofErr w:type="spellEnd"/>
       <w:r>
-        <w:t xml:space="preserve"> --</w:t>
+        <w:t>-config --</w:t>
       </w:r>
       <w:proofErr w:type="spellStart"/>
       <w:r>
@@ -14729,11 +14674,11 @@
       </w:r>
       <w:proofErr w:type="spellStart"/>
       <w:r>
-        <w:t>dcapp-config</w:t>
+        <w:t>dcapp</w:t>
       </w:r>
       <w:proofErr w:type="spellEnd"/>
       <w:r>
-        <w:t xml:space="preserve"> --</w:t>
+        <w:t>-config --</w:t>
       </w:r>
       <w:proofErr w:type="spellStart"/>
       <w:r>
@@ -14762,11 +14707,11 @@
       </w:r>
       <w:proofErr w:type="spellStart"/>
       <w:r>
-        <w:t>dcapp-config</w:t>
+        <w:t>dcapp</w:t>
       </w:r>
       <w:proofErr w:type="spellEnd"/>
       <w:r>
-        <w:t xml:space="preserve"> --</w:t>
+        <w:t>-config --</w:t>
       </w:r>
       <w:proofErr w:type="spellStart"/>
       <w:r>
@@ -14795,11 +14740,11 @@
       </w:r>
       <w:proofErr w:type="spellStart"/>
       <w:r>
-        <w:t>dcapp-config</w:t>
+        <w:t>dcapp</w:t>
       </w:r>
       <w:proofErr w:type="spellEnd"/>
       <w:r>
-        <w:t xml:space="preserve"> --</w:t>
+        <w:t>-config --</w:t>
       </w:r>
       <w:proofErr w:type="spellStart"/>
       <w:r>
@@ -14825,11 +14770,11 @@
       </w:r>
       <w:proofErr w:type="spellStart"/>
       <w:r>
-        <w:t>dcapp-config</w:t>
+        <w:t>dcapp</w:t>
       </w:r>
       <w:proofErr w:type="spellEnd"/>
       <w:r>
-        <w:t xml:space="preserve"> script in build files are a great way of ensuring that the </w:t>
+        <w:t xml:space="preserve">-config script in build files are a great way of ensuring that the </w:t>
       </w:r>
       <w:proofErr w:type="spellStart"/>
       <w:r>
@@ -14883,6 +14828,7 @@
     <w:p/>
     <w:p>
       <w:r>
+        <w:lastRenderedPageBreak/>
         <w:t>This is useful for specifying a path to a Font, Image, etc.</w:t>
       </w:r>
       <w:r>
@@ -14986,7 +14932,6 @@
         </w:numPr>
       </w:pPr>
       <w:r>
-        <w:lastRenderedPageBreak/>
         <w:t>OSTYPE</w:t>
       </w:r>
     </w:p>
@@ -17886,7 +17831,7 @@
 </file>
 
 <file path=customXml/itemProps1.xml><?xml version="1.0" encoding="utf-8"?>
-<ds:datastoreItem xmlns:ds="http://schemas.openxmlformats.org/officeDocument/2006/customXml" ds:itemID="{91B695F1-40D0-A145-A40D-5111CF58B735}">
+<ds:datastoreItem xmlns:ds="http://schemas.openxmlformats.org/officeDocument/2006/customXml" ds:itemID="{1A784C0C-C212-F54B-A42E-5C3E5CBF0ED3}">
   <ds:schemaRefs>
     <ds:schemaRef ds:uri="http://schemas.openxmlformats.org/officeDocument/2006/bibliography"/>
   </ds:schemaRefs>

</xml_diff>

<commit_message>
A user can now identify a default "path" for their VSM PixelStream, which allows for specifying resolution, etc.
</commit_message>
<xml_diff>
--- a/docs/dcapp.docx
+++ b/docs/dcapp.docx
@@ -26,6 +26,8 @@
         </w:rPr>
       </w:sdtEndPr>
       <w:sdtContent>
+        <w:bookmarkStart w:id="0" w:name="_GoBack" w:displacedByCustomXml="prev"/>
+        <w:bookmarkEnd w:id="0" w:displacedByCustomXml="prev"/>
         <w:p>
           <w:pPr>
             <w:sectPr>
@@ -339,7 +341,7 @@
           <w:r>
             <w:fldChar w:fldCharType="separate"/>
           </w:r>
-          <w:hyperlink w:anchor="_Toc513477343" w:history="1">
+          <w:hyperlink w:anchor="_Toc521491867" w:history="1">
             <w:r>
               <w:rPr>
                 <w:rStyle w:val="Hyperlink"/>
@@ -366,7 +368,7 @@
                 <w:noProof/>
                 <w:webHidden/>
               </w:rPr>
-              <w:instrText xml:space="preserve"> PAGEREF _Toc513477343 \h </w:instrText>
+              <w:instrText xml:space="preserve"> PAGEREF _Toc521491867 \h </w:instrText>
             </w:r>
             <w:r>
               <w:rPr>
@@ -409,7 +411,7 @@
               <w:noProof/>
             </w:rPr>
           </w:pPr>
-          <w:hyperlink w:anchor="_Toc513477344" w:history="1">
+          <w:hyperlink w:anchor="_Toc521491868" w:history="1">
             <w:r>
               <w:rPr>
                 <w:rStyle w:val="Hyperlink"/>
@@ -436,7 +438,7 @@
                 <w:noProof/>
                 <w:webHidden/>
               </w:rPr>
-              <w:instrText xml:space="preserve"> PAGEREF _Toc513477344 \h </w:instrText>
+              <w:instrText xml:space="preserve"> PAGEREF _Toc521491868 \h </w:instrText>
             </w:r>
             <w:r>
               <w:rPr>
@@ -481,7 +483,7 @@
               <w:szCs w:val="24"/>
             </w:rPr>
           </w:pPr>
-          <w:hyperlink w:anchor="_Toc513477345" w:history="1">
+          <w:hyperlink w:anchor="_Toc521491869" w:history="1">
             <w:r>
               <w:rPr>
                 <w:rStyle w:val="Hyperlink"/>
@@ -508,7 +510,7 @@
                 <w:noProof/>
                 <w:webHidden/>
               </w:rPr>
-              <w:instrText xml:space="preserve"> PAGEREF _Toc513477345 \h </w:instrText>
+              <w:instrText xml:space="preserve"> PAGEREF _Toc521491869 \h </w:instrText>
             </w:r>
             <w:r>
               <w:rPr>
@@ -553,7 +555,7 @@
               <w:szCs w:val="24"/>
             </w:rPr>
           </w:pPr>
-          <w:hyperlink w:anchor="_Toc513477346" w:history="1">
+          <w:hyperlink w:anchor="_Toc521491870" w:history="1">
             <w:r>
               <w:rPr>
                 <w:rStyle w:val="Hyperlink"/>
@@ -580,7 +582,7 @@
                 <w:noProof/>
                 <w:webHidden/>
               </w:rPr>
-              <w:instrText xml:space="preserve"> PAGEREF _Toc513477346 \h </w:instrText>
+              <w:instrText xml:space="preserve"> PAGEREF _Toc521491870 \h </w:instrText>
             </w:r>
             <w:r>
               <w:rPr>
@@ -625,7 +627,7 @@
               <w:szCs w:val="24"/>
             </w:rPr>
           </w:pPr>
-          <w:hyperlink w:anchor="_Toc513477347" w:history="1">
+          <w:hyperlink w:anchor="_Toc521491871" w:history="1">
             <w:r>
               <w:rPr>
                 <w:rStyle w:val="Hyperlink"/>
@@ -652,7 +654,7 @@
                 <w:noProof/>
                 <w:webHidden/>
               </w:rPr>
-              <w:instrText xml:space="preserve"> PAGEREF _Toc513477347 \h </w:instrText>
+              <w:instrText xml:space="preserve"> PAGEREF _Toc521491871 \h </w:instrText>
             </w:r>
             <w:r>
               <w:rPr>
@@ -695,7 +697,7 @@
               <w:noProof/>
             </w:rPr>
           </w:pPr>
-          <w:hyperlink w:anchor="_Toc513477348" w:history="1">
+          <w:hyperlink w:anchor="_Toc521491872" w:history="1">
             <w:r>
               <w:rPr>
                 <w:rStyle w:val="Hyperlink"/>
@@ -722,7 +724,7 @@
                 <w:noProof/>
                 <w:webHidden/>
               </w:rPr>
-              <w:instrText xml:space="preserve"> PAGEREF _Toc513477348 \h </w:instrText>
+              <w:instrText xml:space="preserve"> PAGEREF _Toc521491872 \h </w:instrText>
             </w:r>
             <w:r>
               <w:rPr>
@@ -765,7 +767,7 @@
               <w:noProof/>
             </w:rPr>
           </w:pPr>
-          <w:hyperlink w:anchor="_Toc513477349" w:history="1">
+          <w:hyperlink w:anchor="_Toc521491873" w:history="1">
             <w:r>
               <w:rPr>
                 <w:rStyle w:val="Hyperlink"/>
@@ -792,7 +794,7 @@
                 <w:noProof/>
                 <w:webHidden/>
               </w:rPr>
-              <w:instrText xml:space="preserve"> PAGEREF _Toc513477349 \h </w:instrText>
+              <w:instrText xml:space="preserve"> PAGEREF _Toc521491873 \h </w:instrText>
             </w:r>
             <w:r>
               <w:rPr>
@@ -837,7 +839,7 @@
               <w:szCs w:val="24"/>
             </w:rPr>
           </w:pPr>
-          <w:hyperlink w:anchor="_Toc513477350" w:history="1">
+          <w:hyperlink w:anchor="_Toc521491874" w:history="1">
             <w:r>
               <w:rPr>
                 <w:rStyle w:val="Hyperlink"/>
@@ -864,7 +866,7 @@
                 <w:noProof/>
                 <w:webHidden/>
               </w:rPr>
-              <w:instrText xml:space="preserve"> PAGEREF _Toc513477350 \h </w:instrText>
+              <w:instrText xml:space="preserve"> PAGEREF _Toc521491874 \h </w:instrText>
             </w:r>
             <w:r>
               <w:rPr>
@@ -909,7 +911,7 @@
               <w:szCs w:val="24"/>
             </w:rPr>
           </w:pPr>
-          <w:hyperlink w:anchor="_Toc513477351" w:history="1">
+          <w:hyperlink w:anchor="_Toc521491875" w:history="1">
             <w:r>
               <w:rPr>
                 <w:rStyle w:val="Hyperlink"/>
@@ -936,7 +938,7 @@
                 <w:noProof/>
                 <w:webHidden/>
               </w:rPr>
-              <w:instrText xml:space="preserve"> PAGEREF _Toc513477351 \h </w:instrText>
+              <w:instrText xml:space="preserve"> PAGEREF _Toc521491875 \h </w:instrText>
             </w:r>
             <w:r>
               <w:rPr>
@@ -981,7 +983,7 @@
               <w:szCs w:val="24"/>
             </w:rPr>
           </w:pPr>
-          <w:hyperlink w:anchor="_Toc513477352" w:history="1">
+          <w:hyperlink w:anchor="_Toc521491876" w:history="1">
             <w:r>
               <w:rPr>
                 <w:rStyle w:val="Hyperlink"/>
@@ -1008,7 +1010,7 @@
                 <w:noProof/>
                 <w:webHidden/>
               </w:rPr>
-              <w:instrText xml:space="preserve"> PAGEREF _Toc513477352 \h </w:instrText>
+              <w:instrText xml:space="preserve"> PAGEREF _Toc521491876 \h </w:instrText>
             </w:r>
             <w:r>
               <w:rPr>
@@ -1052,7 +1054,7 @@
               <w:szCs w:val="24"/>
             </w:rPr>
           </w:pPr>
-          <w:hyperlink w:anchor="_Toc513477353" w:history="1">
+          <w:hyperlink w:anchor="_Toc521491877" w:history="1">
             <w:r>
               <w:rPr>
                 <w:rStyle w:val="Hyperlink"/>
@@ -1079,7 +1081,7 @@
                 <w:noProof/>
                 <w:webHidden/>
               </w:rPr>
-              <w:instrText xml:space="preserve"> PAGEREF _Toc513477353 \h </w:instrText>
+              <w:instrText xml:space="preserve"> PAGEREF _Toc521491877 \h </w:instrText>
             </w:r>
             <w:r>
               <w:rPr>
@@ -1123,7 +1125,7 @@
               <w:szCs w:val="24"/>
             </w:rPr>
           </w:pPr>
-          <w:hyperlink w:anchor="_Toc513477354" w:history="1">
+          <w:hyperlink w:anchor="_Toc521491878" w:history="1">
             <w:r>
               <w:rPr>
                 <w:rStyle w:val="Hyperlink"/>
@@ -1150,7 +1152,7 @@
                 <w:noProof/>
                 <w:webHidden/>
               </w:rPr>
-              <w:instrText xml:space="preserve"> PAGEREF _Toc513477354 \h </w:instrText>
+              <w:instrText xml:space="preserve"> PAGEREF _Toc521491878 \h </w:instrText>
             </w:r>
             <w:r>
               <w:rPr>
@@ -1194,7 +1196,7 @@
               <w:szCs w:val="24"/>
             </w:rPr>
           </w:pPr>
-          <w:hyperlink w:anchor="_Toc513477355" w:history="1">
+          <w:hyperlink w:anchor="_Toc521491879" w:history="1">
             <w:r>
               <w:rPr>
                 <w:rStyle w:val="Hyperlink"/>
@@ -1221,7 +1223,7 @@
                 <w:noProof/>
                 <w:webHidden/>
               </w:rPr>
-              <w:instrText xml:space="preserve"> PAGEREF _Toc513477355 \h </w:instrText>
+              <w:instrText xml:space="preserve"> PAGEREF _Toc521491879 \h </w:instrText>
             </w:r>
             <w:r>
               <w:rPr>
@@ -1266,7 +1268,7 @@
               <w:szCs w:val="24"/>
             </w:rPr>
           </w:pPr>
-          <w:hyperlink w:anchor="_Toc513477356" w:history="1">
+          <w:hyperlink w:anchor="_Toc521491880" w:history="1">
             <w:r>
               <w:rPr>
                 <w:rStyle w:val="Hyperlink"/>
@@ -1293,7 +1295,7 @@
                 <w:noProof/>
                 <w:webHidden/>
               </w:rPr>
-              <w:instrText xml:space="preserve"> PAGEREF _Toc513477356 \h </w:instrText>
+              <w:instrText xml:space="preserve"> PAGEREF _Toc521491880 \h </w:instrText>
             </w:r>
             <w:r>
               <w:rPr>
@@ -1338,7 +1340,7 @@
               <w:szCs w:val="24"/>
             </w:rPr>
           </w:pPr>
-          <w:hyperlink w:anchor="_Toc513477357" w:history="1">
+          <w:hyperlink w:anchor="_Toc521491881" w:history="1">
             <w:r>
               <w:rPr>
                 <w:rStyle w:val="Hyperlink"/>
@@ -1365,7 +1367,7 @@
                 <w:noProof/>
                 <w:webHidden/>
               </w:rPr>
-              <w:instrText xml:space="preserve"> PAGEREF _Toc513477357 \h </w:instrText>
+              <w:instrText xml:space="preserve"> PAGEREF _Toc521491881 \h </w:instrText>
             </w:r>
             <w:r>
               <w:rPr>
@@ -1409,7 +1411,7 @@
               <w:szCs w:val="24"/>
             </w:rPr>
           </w:pPr>
-          <w:hyperlink w:anchor="_Toc513477358" w:history="1">
+          <w:hyperlink w:anchor="_Toc521491882" w:history="1">
             <w:r>
               <w:rPr>
                 <w:rStyle w:val="Hyperlink"/>
@@ -1436,7 +1438,7 @@
                 <w:noProof/>
                 <w:webHidden/>
               </w:rPr>
-              <w:instrText xml:space="preserve"> PAGEREF _Toc513477358 \h </w:instrText>
+              <w:instrText xml:space="preserve"> PAGEREF _Toc521491882 \h </w:instrText>
             </w:r>
             <w:r>
               <w:rPr>
@@ -1480,7 +1482,7 @@
               <w:szCs w:val="24"/>
             </w:rPr>
           </w:pPr>
-          <w:hyperlink w:anchor="_Toc513477359" w:history="1">
+          <w:hyperlink w:anchor="_Toc521491883" w:history="1">
             <w:r>
               <w:rPr>
                 <w:rStyle w:val="Hyperlink"/>
@@ -1507,7 +1509,7 @@
                 <w:noProof/>
                 <w:webHidden/>
               </w:rPr>
-              <w:instrText xml:space="preserve"> PAGEREF _Toc513477359 \h </w:instrText>
+              <w:instrText xml:space="preserve"> PAGEREF _Toc521491883 \h </w:instrText>
             </w:r>
             <w:r>
               <w:rPr>
@@ -1550,7 +1552,7 @@
               <w:noProof/>
             </w:rPr>
           </w:pPr>
-          <w:hyperlink w:anchor="_Toc513477360" w:history="1">
+          <w:hyperlink w:anchor="_Toc521491884" w:history="1">
             <w:r>
               <w:rPr>
                 <w:rStyle w:val="Hyperlink"/>
@@ -1577,7 +1579,7 @@
                 <w:noProof/>
                 <w:webHidden/>
               </w:rPr>
-              <w:instrText xml:space="preserve"> PAGEREF _Toc513477360 \h </w:instrText>
+              <w:instrText xml:space="preserve"> PAGEREF _Toc521491884 \h </w:instrText>
             </w:r>
             <w:r>
               <w:rPr>
@@ -1622,7 +1624,7 @@
               <w:szCs w:val="24"/>
             </w:rPr>
           </w:pPr>
-          <w:hyperlink w:anchor="_Toc513477361" w:history="1">
+          <w:hyperlink w:anchor="_Toc521491885" w:history="1">
             <w:r>
               <w:rPr>
                 <w:rStyle w:val="Hyperlink"/>
@@ -1649,7 +1651,7 @@
                 <w:noProof/>
                 <w:webHidden/>
               </w:rPr>
-              <w:instrText xml:space="preserve"> PAGEREF _Toc513477361 \h </w:instrText>
+              <w:instrText xml:space="preserve"> PAGEREF _Toc521491885 \h </w:instrText>
             </w:r>
             <w:r>
               <w:rPr>
@@ -1694,7 +1696,7 @@
               <w:szCs w:val="24"/>
             </w:rPr>
           </w:pPr>
-          <w:hyperlink w:anchor="_Toc513477362" w:history="1">
+          <w:hyperlink w:anchor="_Toc521491886" w:history="1">
             <w:r>
               <w:rPr>
                 <w:rStyle w:val="Hyperlink"/>
@@ -1721,7 +1723,7 @@
                 <w:noProof/>
                 <w:webHidden/>
               </w:rPr>
-              <w:instrText xml:space="preserve"> PAGEREF _Toc513477362 \h </w:instrText>
+              <w:instrText xml:space="preserve"> PAGEREF _Toc521491886 \h </w:instrText>
             </w:r>
             <w:r>
               <w:rPr>
@@ -1741,7 +1743,7 @@
                 <w:noProof/>
                 <w:webHidden/>
               </w:rPr>
-              <w:t>15</w:t>
+              <w:t>16</w:t>
             </w:r>
             <w:r>
               <w:rPr>
@@ -1766,7 +1768,7 @@
               <w:szCs w:val="24"/>
             </w:rPr>
           </w:pPr>
-          <w:hyperlink w:anchor="_Toc513477363" w:history="1">
+          <w:hyperlink w:anchor="_Toc521491887" w:history="1">
             <w:r>
               <w:rPr>
                 <w:rStyle w:val="Hyperlink"/>
@@ -1793,7 +1795,7 @@
                 <w:noProof/>
                 <w:webHidden/>
               </w:rPr>
-              <w:instrText xml:space="preserve"> PAGEREF _Toc513477363 \h </w:instrText>
+              <w:instrText xml:space="preserve"> PAGEREF _Toc521491887 \h </w:instrText>
             </w:r>
             <w:r>
               <w:rPr>
@@ -1838,7 +1840,7 @@
               <w:szCs w:val="24"/>
             </w:rPr>
           </w:pPr>
-          <w:hyperlink w:anchor="_Toc513477364" w:history="1">
+          <w:hyperlink w:anchor="_Toc521491888" w:history="1">
             <w:r>
               <w:rPr>
                 <w:rStyle w:val="Hyperlink"/>
@@ -1865,7 +1867,7 @@
                 <w:noProof/>
                 <w:webHidden/>
               </w:rPr>
-              <w:instrText xml:space="preserve"> PAGEREF _Toc513477364 \h </w:instrText>
+              <w:instrText xml:space="preserve"> PAGEREF _Toc521491888 \h </w:instrText>
             </w:r>
             <w:r>
               <w:rPr>
@@ -1910,7 +1912,7 @@
               <w:szCs w:val="24"/>
             </w:rPr>
           </w:pPr>
-          <w:hyperlink w:anchor="_Toc513477365" w:history="1">
+          <w:hyperlink w:anchor="_Toc521491889" w:history="1">
             <w:r>
               <w:rPr>
                 <w:rStyle w:val="Hyperlink"/>
@@ -1937,7 +1939,7 @@
                 <w:noProof/>
                 <w:webHidden/>
               </w:rPr>
-              <w:instrText xml:space="preserve"> PAGEREF _Toc513477365 \h </w:instrText>
+              <w:instrText xml:space="preserve"> PAGEREF _Toc521491889 \h </w:instrText>
             </w:r>
             <w:r>
               <w:rPr>
@@ -1981,7 +1983,7 @@
               <w:szCs w:val="24"/>
             </w:rPr>
           </w:pPr>
-          <w:hyperlink w:anchor="_Toc513477366" w:history="1">
+          <w:hyperlink w:anchor="_Toc521491890" w:history="1">
             <w:r>
               <w:rPr>
                 <w:rStyle w:val="Hyperlink"/>
@@ -2008,7 +2010,7 @@
                 <w:noProof/>
                 <w:webHidden/>
               </w:rPr>
-              <w:instrText xml:space="preserve"> PAGEREF _Toc513477366 \h </w:instrText>
+              <w:instrText xml:space="preserve"> PAGEREF _Toc521491890 \h </w:instrText>
             </w:r>
             <w:r>
               <w:rPr>
@@ -2052,7 +2054,7 @@
               <w:szCs w:val="24"/>
             </w:rPr>
           </w:pPr>
-          <w:hyperlink w:anchor="_Toc513477367" w:history="1">
+          <w:hyperlink w:anchor="_Toc521491891" w:history="1">
             <w:r>
               <w:rPr>
                 <w:rStyle w:val="Hyperlink"/>
@@ -2079,7 +2081,7 @@
                 <w:noProof/>
                 <w:webHidden/>
               </w:rPr>
-              <w:instrText xml:space="preserve"> PAGEREF _Toc513477367 \h </w:instrText>
+              <w:instrText xml:space="preserve"> PAGEREF _Toc521491891 \h </w:instrText>
             </w:r>
             <w:r>
               <w:rPr>
@@ -2123,7 +2125,7 @@
               <w:szCs w:val="24"/>
             </w:rPr>
           </w:pPr>
-          <w:hyperlink w:anchor="_Toc513477368" w:history="1">
+          <w:hyperlink w:anchor="_Toc521491892" w:history="1">
             <w:r>
               <w:rPr>
                 <w:rStyle w:val="Hyperlink"/>
@@ -2150,7 +2152,7 @@
                 <w:noProof/>
                 <w:webHidden/>
               </w:rPr>
-              <w:instrText xml:space="preserve"> PAGEREF _Toc513477368 \h </w:instrText>
+              <w:instrText xml:space="preserve"> PAGEREF _Toc521491892 \h </w:instrText>
             </w:r>
             <w:r>
               <w:rPr>
@@ -2205,12 +2207,12 @@
       <w:pPr>
         <w:pStyle w:val="Heading1"/>
       </w:pPr>
-      <w:bookmarkStart w:id="0" w:name="_Toc513477343"/>
+      <w:bookmarkStart w:id="1" w:name="_Toc521491867"/>
       <w:r>
         <w:lastRenderedPageBreak/>
         <w:t>1.0 Introduction</w:t>
       </w:r>
-      <w:bookmarkEnd w:id="0"/>
+      <w:bookmarkEnd w:id="1"/>
     </w:p>
     <w:p/>
     <w:p>
@@ -2237,8 +2239,6 @@
       <w:r>
         <w:t xml:space="preserve">software </w:t>
       </w:r>
-      <w:bookmarkStart w:id="1" w:name="_GoBack"/>
-      <w:bookmarkEnd w:id="1"/>
       <w:r>
         <w:t>package</w:t>
       </w:r>
@@ -2296,7 +2296,7 @@
       <w:pPr>
         <w:pStyle w:val="Heading1"/>
       </w:pPr>
-      <w:bookmarkStart w:id="2" w:name="_Toc513477344"/>
+      <w:bookmarkStart w:id="2" w:name="_Toc521491868"/>
       <w:r>
         <w:t>2.0 Installation</w:t>
       </w:r>
@@ -2306,7 +2306,7 @@
       <w:pPr>
         <w:pStyle w:val="Heading2"/>
       </w:pPr>
-      <w:bookmarkStart w:id="3" w:name="_Toc513477345"/>
+      <w:bookmarkStart w:id="3" w:name="_Toc521491869"/>
       <w:r>
         <w:t xml:space="preserve">2.1 </w:t>
       </w:r>
@@ -2482,7 +2482,7 @@
       <w:pPr>
         <w:pStyle w:val="Heading2"/>
       </w:pPr>
-      <w:bookmarkStart w:id="4" w:name="_Toc513477346"/>
+      <w:bookmarkStart w:id="4" w:name="_Toc521491870"/>
       <w:r>
         <w:lastRenderedPageBreak/>
         <w:t>2.2 Optional Prerequisites</w:t>
@@ -2556,23 +2556,48 @@
     <w:p/>
     <w:p>
       <w:r>
-        <w:t xml:space="preserve">If the user wants to connect to a Video Stream Manager (VSM) client, then they should install curl prior to building </w:t>
+        <w:t xml:space="preserve">Much of the </w:t>
       </w:r>
       <w:proofErr w:type="spellStart"/>
       <w:r>
+        <w:t>PixelStream</w:t>
+      </w:r>
+      <w:proofErr w:type="spellEnd"/>
+      <w:r>
+        <w:t xml:space="preserve"> functionality associated with the MJPEG and VSM protocols is built upon curl.  If the user needs this functionality</w:t>
+      </w:r>
+      <w:r>
+        <w:t xml:space="preserve">, then they should install curl prior to building </w:t>
+      </w:r>
+      <w:proofErr w:type="spellStart"/>
+      <w:r>
+        <w:t>dca</w:t>
+      </w:r>
+      <w:r>
+        <w:t>pp</w:t>
+      </w:r>
+      <w:proofErr w:type="spellEnd"/>
+      <w:r>
+        <w:t xml:space="preserve">.  </w:t>
+      </w:r>
+      <w:proofErr w:type="spellStart"/>
+      <w:r>
         <w:t>dcapp</w:t>
       </w:r>
       <w:proofErr w:type="spellEnd"/>
       <w:r>
-        <w:t xml:space="preserve">.  </w:t>
+        <w:t xml:space="preserve"> will build without curl, but most of the MJPEG and VSM </w:t>
       </w:r>
       <w:proofErr w:type="spellStart"/>
       <w:r>
-        <w:t>dcapp</w:t>
+        <w:t>PixelStream</w:t>
       </w:r>
       <w:proofErr w:type="spellEnd"/>
       <w:r>
-        <w:t xml:space="preserve"> will build just fine without curl, but it won’t be able to communicate with the VSM client unless curl is properly installed.</w:t>
+        <w:t xml:space="preserve"> capabilities will be unavailable to the user</w:t>
+      </w:r>
+      <w:r>
+        <w:t xml:space="preserve"> unless curl is properly installed.</w:t>
       </w:r>
     </w:p>
     <w:p/>
@@ -2813,7 +2838,7 @@
       <w:pPr>
         <w:pStyle w:val="Heading2"/>
       </w:pPr>
-      <w:bookmarkStart w:id="5" w:name="_Toc513477347"/>
+      <w:bookmarkStart w:id="5" w:name="_Toc521491871"/>
       <w:r>
         <w:t>2.</w:t>
       </w:r>
@@ -3016,7 +3041,7 @@
       <w:pPr>
         <w:pStyle w:val="Heading1"/>
       </w:pPr>
-      <w:bookmarkStart w:id="6" w:name="_Toc513477348"/>
+      <w:bookmarkStart w:id="6" w:name="_Toc521491872"/>
       <w:r>
         <w:t>3.0 Activation</w:t>
       </w:r>
@@ -3370,7 +3395,7 @@
       <w:pPr>
         <w:pStyle w:val="Heading1"/>
       </w:pPr>
-      <w:bookmarkStart w:id="7" w:name="_Toc513477349"/>
+      <w:bookmarkStart w:id="7" w:name="_Toc521491873"/>
       <w:r>
         <w:t xml:space="preserve">4.0 </w:t>
       </w:r>
@@ -3475,7 +3500,7 @@
       <w:pPr>
         <w:pStyle w:val="Heading2"/>
       </w:pPr>
-      <w:bookmarkStart w:id="8" w:name="_Toc513477350"/>
+      <w:bookmarkStart w:id="8" w:name="_Toc521491874"/>
       <w:r>
         <w:t xml:space="preserve">4.1 </w:t>
       </w:r>
@@ -3646,7 +3671,7 @@
       <w:pPr>
         <w:pStyle w:val="Heading2"/>
       </w:pPr>
-      <w:bookmarkStart w:id="9" w:name="_Toc513477351"/>
+      <w:bookmarkStart w:id="9" w:name="_Toc521491875"/>
       <w:r>
         <w:t>4.2 Universal Elements</w:t>
       </w:r>
@@ -4909,7 +4934,7 @@
       <w:pPr>
         <w:pStyle w:val="Heading2"/>
       </w:pPr>
-      <w:bookmarkStart w:id="10" w:name="_Toc513477352"/>
+      <w:bookmarkStart w:id="10" w:name="_Toc521491876"/>
       <w:r>
         <w:t>4.3 Initialization Elements</w:t>
       </w:r>
@@ -4949,7 +4974,7 @@
       <w:pPr>
         <w:pStyle w:val="Heading3"/>
       </w:pPr>
-      <w:bookmarkStart w:id="11" w:name="_Toc513477353"/>
+      <w:bookmarkStart w:id="11" w:name="_Toc521491877"/>
       <w:r>
         <w:t>4.3.1 Settings Elements</w:t>
       </w:r>
@@ -6037,7 +6062,7 @@
       <w:pPr>
         <w:pStyle w:val="Heading3"/>
       </w:pPr>
-      <w:bookmarkStart w:id="12" w:name="_Toc513477354"/>
+      <w:bookmarkStart w:id="12" w:name="_Toc521491878"/>
       <w:r>
         <w:t xml:space="preserve">4.3.2 </w:t>
       </w:r>
@@ -8359,7 +8384,7 @@
       <w:pPr>
         <w:pStyle w:val="Heading3"/>
       </w:pPr>
-      <w:bookmarkStart w:id="13" w:name="_Toc513477355"/>
+      <w:bookmarkStart w:id="13" w:name="_Toc521491879"/>
       <w:r>
         <w:lastRenderedPageBreak/>
         <w:t>4.3.3 Logic Element</w:t>
@@ -8522,7 +8547,7 @@
       <w:pPr>
         <w:pStyle w:val="Heading2"/>
       </w:pPr>
-      <w:bookmarkStart w:id="14" w:name="_Toc513477356"/>
+      <w:bookmarkStart w:id="14" w:name="_Toc521491880"/>
       <w:r>
         <w:t>4.</w:t>
       </w:r>
@@ -9076,7 +9101,7 @@
       <w:pPr>
         <w:pStyle w:val="Heading2"/>
       </w:pPr>
-      <w:bookmarkStart w:id="15" w:name="_Toc513477357"/>
+      <w:bookmarkStart w:id="15" w:name="_Toc521491881"/>
       <w:r>
         <w:t>4.</w:t>
       </w:r>
@@ -9105,7 +9130,7 @@
       <w:pPr>
         <w:pStyle w:val="Heading3"/>
       </w:pPr>
-      <w:bookmarkStart w:id="16" w:name="_Toc513477358"/>
+      <w:bookmarkStart w:id="16" w:name="_Toc521491882"/>
       <w:r>
         <w:t>4.</w:t>
       </w:r>
@@ -11304,7 +11329,13 @@
             </w:r>
             <w:proofErr w:type="spellEnd"/>
             <w:r>
-              <w:t xml:space="preserve">-turbo) on their computer.  </w:t>
+              <w:t xml:space="preserve">-turbo) </w:t>
+            </w:r>
+            <w:r>
+              <w:t xml:space="preserve">and curl </w:t>
+            </w:r>
+            <w:r>
+              <w:t xml:space="preserve">on their computer.  </w:t>
             </w:r>
             <w:r>
               <w:t xml:space="preserve">For “File”, the user must specify a </w:t>
@@ -11443,6 +11474,18 @@
             </w:r>
             <w:r>
               <w:t xml:space="preserve">, which specifies the name of the camera to be requested from VSM (this is typically a variable name).  </w:t>
+            </w:r>
+            <w:r>
+              <w:t xml:space="preserve">A user may also specify a </w:t>
+            </w:r>
+            <w:r>
+              <w:rPr>
+                <w:i/>
+              </w:rPr>
+              <w:t>Path</w:t>
+            </w:r>
+            <w:r>
+              <w:t xml:space="preserve"> for VSM that overrides the default path passed back by VSM.  </w:t>
             </w:r>
             <w:r>
               <w:t xml:space="preserve">If the user specifies a </w:t>
@@ -11595,6 +11638,7 @@
           </w:tcPr>
           <w:p>
             <w:r>
+              <w:lastRenderedPageBreak/>
               <w:t>Attributes</w:t>
             </w:r>
           </w:p>
@@ -11672,11 +11716,7 @@
             </w:r>
             <w:proofErr w:type="spellEnd"/>
             <w:r>
-              <w:t xml:space="preserve">, Roll, </w:t>
-            </w:r>
-            <w:r>
-              <w:lastRenderedPageBreak/>
-              <w:t xml:space="preserve">Pitch, Yaw, </w:t>
+              <w:t xml:space="preserve">, Roll, Pitch, Yaw, </w:t>
             </w:r>
             <w:proofErr w:type="spellStart"/>
             <w:r>
@@ -11710,7 +11750,6 @@
           </w:tcPr>
           <w:p>
             <w:r>
-              <w:lastRenderedPageBreak/>
               <w:t>Description</w:t>
             </w:r>
           </w:p>
@@ -11863,7 +11902,7 @@
       <w:pPr>
         <w:pStyle w:val="Heading3"/>
       </w:pPr>
-      <w:bookmarkStart w:id="17" w:name="_Toc513477359"/>
+      <w:bookmarkStart w:id="17" w:name="_Toc521491883"/>
       <w:r>
         <w:t>4.</w:t>
       </w:r>
@@ -12647,6 +12686,7 @@
           </w:tcPr>
           <w:p>
             <w:r>
+              <w:lastRenderedPageBreak/>
               <w:t>Element</w:t>
             </w:r>
           </w:p>
@@ -12699,7 +12739,6 @@
           </w:tcPr>
           <w:p>
             <w:r>
-              <w:lastRenderedPageBreak/>
               <w:t>Children</w:t>
             </w:r>
           </w:p>
@@ -13521,7 +13560,11 @@
               <w:t xml:space="preserve"> if the user wishes to specify a key that is not easily </w:t>
             </w:r>
             <w:r>
-              <w:t>specifiable in an XML file (for instance, “8” to represent the “backspace” key).  The listener then executes the elements contained within its “</w:t>
+              <w:t xml:space="preserve">specifiable in an XML file (for </w:t>
+            </w:r>
+            <w:r>
+              <w:lastRenderedPageBreak/>
+              <w:t>instance, “8” to represent the “backspace” key).  The listener then executes the elements contained within its “</w:t>
             </w:r>
             <w:proofErr w:type="spellStart"/>
             <w:r>
@@ -13537,11 +13580,7 @@
             </w:r>
             <w:proofErr w:type="spellEnd"/>
             <w:r>
-              <w:t xml:space="preserve">” </w:t>
-            </w:r>
-            <w:r>
-              <w:lastRenderedPageBreak/>
-              <w:t>elements.  If there is no “</w:t>
+              <w:t>” elements.  If there is no “</w:t>
             </w:r>
             <w:proofErr w:type="spellStart"/>
             <w:r>
@@ -14120,7 +14159,7 @@
       <w:pPr>
         <w:pStyle w:val="Heading1"/>
       </w:pPr>
-      <w:bookmarkStart w:id="18" w:name="_Toc513477360"/>
+      <w:bookmarkStart w:id="18" w:name="_Toc521491884"/>
       <w:r>
         <w:t xml:space="preserve">5.0 </w:t>
       </w:r>
@@ -14133,7 +14172,7 @@
       <w:pPr>
         <w:pStyle w:val="Heading2"/>
       </w:pPr>
-      <w:bookmarkStart w:id="19" w:name="_Toc513477361"/>
+      <w:bookmarkStart w:id="19" w:name="_Toc521491885"/>
       <w:r>
         <w:t>5.1 Color Format Specification</w:t>
       </w:r>
@@ -14270,8 +14309,9 @@
       <w:pPr>
         <w:pStyle w:val="Heading2"/>
       </w:pPr>
-      <w:bookmarkStart w:id="20" w:name="_Toc513477362"/>
-      <w:r>
+      <w:bookmarkStart w:id="20" w:name="_Toc521491886"/>
+      <w:r>
+        <w:lastRenderedPageBreak/>
         <w:t>5.2 Alignment Specification</w:t>
       </w:r>
       <w:bookmarkEnd w:id="20"/>
@@ -14279,7 +14319,6 @@
     <w:p/>
     <w:p>
       <w:r>
-        <w:lastRenderedPageBreak/>
         <w:t xml:space="preserve">Options for </w:t>
       </w:r>
       <w:proofErr w:type="spellStart"/>
@@ -14373,7 +14412,7 @@
       <w:pPr>
         <w:pStyle w:val="Heading2"/>
       </w:pPr>
-      <w:bookmarkStart w:id="21" w:name="_Toc513477363"/>
+      <w:bookmarkStart w:id="21" w:name="_Toc521491887"/>
       <w:r>
         <w:t>5.</w:t>
       </w:r>
@@ -14477,7 +14516,7 @@
       <w:pPr>
         <w:pStyle w:val="Heading2"/>
       </w:pPr>
-      <w:bookmarkStart w:id="22" w:name="_Toc513477364"/>
+      <w:bookmarkStart w:id="22" w:name="_Toc521491888"/>
       <w:r>
         <w:t>5.</w:t>
       </w:r>
@@ -14499,7 +14538,7 @@
       <w:pPr>
         <w:pStyle w:val="Heading2"/>
       </w:pPr>
-      <w:bookmarkStart w:id="23" w:name="_Toc513477365"/>
+      <w:bookmarkStart w:id="23" w:name="_Toc521491889"/>
       <w:r>
         <w:t>5.</w:t>
       </w:r>
@@ -14518,7 +14557,7 @@
       <w:pPr>
         <w:pStyle w:val="Heading3"/>
       </w:pPr>
-      <w:bookmarkStart w:id="24" w:name="_Toc513477366"/>
+      <w:bookmarkStart w:id="24" w:name="_Toc521491890"/>
       <w:r>
         <w:t>5.</w:t>
       </w:r>
@@ -14534,7 +14573,7 @@
       <w:pPr>
         <w:pStyle w:val="Heading3"/>
       </w:pPr>
-      <w:bookmarkStart w:id="25" w:name="_Toc513477367"/>
+      <w:bookmarkStart w:id="25" w:name="_Toc521491891"/>
       <w:r>
         <w:t>5.</w:t>
       </w:r>
@@ -14550,7 +14589,7 @@
       <w:pPr>
         <w:pStyle w:val="Heading3"/>
       </w:pPr>
-      <w:bookmarkStart w:id="26" w:name="_Toc513477368"/>
+      <w:bookmarkStart w:id="26" w:name="_Toc521491892"/>
       <w:r>
         <w:t>5.</w:t>
       </w:r>
@@ -14828,7 +14867,6 @@
     <w:p/>
     <w:p>
       <w:r>
-        <w:lastRenderedPageBreak/>
         <w:t>This is useful for specifying a path to a Font, Image, etc.</w:t>
       </w:r>
       <w:r>
@@ -17831,7 +17869,7 @@
 </file>
 
 <file path=customXml/itemProps1.xml><?xml version="1.0" encoding="utf-8"?>
-<ds:datastoreItem xmlns:ds="http://schemas.openxmlformats.org/officeDocument/2006/customXml" ds:itemID="{1A784C0C-C212-F54B-A42E-5C3E5CBF0ED3}">
+<ds:datastoreItem xmlns:ds="http://schemas.openxmlformats.org/officeDocument/2006/customXml" ds:itemID="{AB92A40F-75D7-FB46-B855-8BB3C623D028}">
   <ds:schemaRefs>
     <ds:schemaRef ds:uri="http://schemas.openxmlformats.org/officeDocument/2006/bibliography"/>
   </ds:schemaRefs>

</xml_diff>